<commit_message>
Fix font i update sadržaja
</commit_message>
<xml_diff>
--- a/zavrsni_rad.docx
+++ b/zavrsni_rad.docx
@@ -1783,7 +1783,7 @@
           <w:numId w:val="0"/>
         </w:numPr>
       </w:pPr>
-      <w:bookmarkStart w:id="1" w:name="_Toc48415567"/>
+      <w:bookmarkStart w:id="1" w:name="_Toc48747678"/>
       <w:r>
         <w:t>Sadržaj</w:t>
       </w:r>
@@ -1793,7 +1793,7 @@
       <w:pPr>
         <w:pStyle w:val="TOC1"/>
         <w:rPr>
-          <w:rFonts w:asciiTheme="minorHAnsi" w:eastAsiaTheme="minorEastAsia" w:hAnsiTheme="minorHAnsi" w:cstheme="minorBidi"/>
+          <w:rFonts w:eastAsiaTheme="minorEastAsia"/>
         </w:rPr>
       </w:pPr>
       <w:r>
@@ -1805,7 +1805,7 @@
       <w:r>
         <w:fldChar w:fldCharType="separate"/>
       </w:r>
-      <w:hyperlink w:anchor="_Toc48415567" w:history="1">
+      <w:hyperlink w:anchor="_Toc48747678" w:history="1">
         <w:r>
           <w:rPr>
             <w:rStyle w:val="Hyperlink"/>
@@ -1828,7 +1828,7 @@
           <w:rPr>
             <w:webHidden/>
           </w:rPr>
-          <w:instrText xml:space="preserve"> PAGEREF _Toc48415567 \h </w:instrText>
+          <w:instrText xml:space="preserve"> PAGEREF _Toc48747678 \h </w:instrText>
         </w:r>
         <w:r>
           <w:rPr>
@@ -1859,10 +1859,10 @@
       <w:pPr>
         <w:pStyle w:val="TOC1"/>
         <w:rPr>
-          <w:rFonts w:asciiTheme="minorHAnsi" w:eastAsiaTheme="minorEastAsia" w:hAnsiTheme="minorHAnsi" w:cstheme="minorBidi"/>
-        </w:rPr>
-      </w:pPr>
-      <w:hyperlink w:anchor="_Toc48415568" w:history="1">
+          <w:rFonts w:eastAsiaTheme="minorEastAsia"/>
+        </w:rPr>
+      </w:pPr>
+      <w:hyperlink w:anchor="_Toc48747679" w:history="1">
         <w:r>
           <w:rPr>
             <w:rStyle w:val="Hyperlink"/>
@@ -1871,7 +1871,7 @@
         </w:r>
         <w:r>
           <w:rPr>
-            <w:rFonts w:asciiTheme="minorHAnsi" w:eastAsiaTheme="minorEastAsia" w:hAnsiTheme="minorHAnsi" w:cstheme="minorBidi"/>
+            <w:rFonts w:eastAsiaTheme="minorEastAsia"/>
           </w:rPr>
           <w:tab/>
         </w:r>
@@ -1897,7 +1897,7 @@
           <w:rPr>
             <w:webHidden/>
           </w:rPr>
-          <w:instrText xml:space="preserve"> PAGEREF _Toc48415568 \h </w:instrText>
+          <w:instrText xml:space="preserve"> PAGEREF _Toc48747679 \h </w:instrText>
         </w:r>
         <w:r>
           <w:rPr>
@@ -1928,10 +1928,10 @@
       <w:pPr>
         <w:pStyle w:val="TOC1"/>
         <w:rPr>
-          <w:rFonts w:asciiTheme="minorHAnsi" w:eastAsiaTheme="minorEastAsia" w:hAnsiTheme="minorHAnsi" w:cstheme="minorBidi"/>
-        </w:rPr>
-      </w:pPr>
-      <w:hyperlink w:anchor="_Toc48415569" w:history="1">
+          <w:rFonts w:eastAsiaTheme="minorEastAsia"/>
+        </w:rPr>
+      </w:pPr>
+      <w:hyperlink w:anchor="_Toc48747680" w:history="1">
         <w:r>
           <w:rPr>
             <w:rStyle w:val="Hyperlink"/>
@@ -1940,7 +1940,7 @@
         </w:r>
         <w:r>
           <w:rPr>
-            <w:rFonts w:asciiTheme="minorHAnsi" w:eastAsiaTheme="minorEastAsia" w:hAnsiTheme="minorHAnsi" w:cstheme="minorBidi"/>
+            <w:rFonts w:eastAsiaTheme="minorEastAsia"/>
           </w:rPr>
           <w:tab/>
         </w:r>
@@ -1966,7 +1966,7 @@
           <w:rPr>
             <w:webHidden/>
           </w:rPr>
-          <w:instrText xml:space="preserve"> PAGEREF _Toc48415569 \h </w:instrText>
+          <w:instrText xml:space="preserve"> PAGEREF _Toc48747680 \h </w:instrText>
         </w:r>
         <w:r>
           <w:rPr>
@@ -1997,10 +1997,10 @@
       <w:pPr>
         <w:pStyle w:val="TOC1"/>
         <w:rPr>
-          <w:rFonts w:asciiTheme="minorHAnsi" w:eastAsiaTheme="minorEastAsia" w:hAnsiTheme="minorHAnsi" w:cstheme="minorBidi"/>
-        </w:rPr>
-      </w:pPr>
-      <w:hyperlink w:anchor="_Toc48415570" w:history="1">
+          <w:rFonts w:eastAsiaTheme="minorEastAsia"/>
+        </w:rPr>
+      </w:pPr>
+      <w:hyperlink w:anchor="_Toc48747681" w:history="1">
         <w:r>
           <w:rPr>
             <w:rStyle w:val="Hyperlink"/>
@@ -2009,7 +2009,7 @@
         </w:r>
         <w:r>
           <w:rPr>
-            <w:rFonts w:asciiTheme="minorHAnsi" w:eastAsiaTheme="minorEastAsia" w:hAnsiTheme="minorHAnsi" w:cstheme="minorBidi"/>
+            <w:rFonts w:eastAsiaTheme="minorEastAsia"/>
           </w:rPr>
           <w:tab/>
         </w:r>
@@ -2017,7 +2017,7 @@
           <w:rPr>
             <w:rStyle w:val="Hyperlink"/>
           </w:rPr>
-          <w:t>Poslužitelji</w:t>
+          <w:t>Web poslužitelji</w:t>
         </w:r>
         <w:r>
           <w:rPr>
@@ -2035,7 +2035,7 @@
           <w:rPr>
             <w:webHidden/>
           </w:rPr>
-          <w:instrText xml:space="preserve"> PAGEREF _Toc48415570 \h </w:instrText>
+          <w:instrText xml:space="preserve"> PAGEREF _Toc48747681 \h </w:instrText>
         </w:r>
         <w:r>
           <w:rPr>
@@ -2052,7 +2052,7 @@
           <w:rPr>
             <w:webHidden/>
           </w:rPr>
-          <w:t>2</w:t>
+          <w:t>3</w:t>
         </w:r>
         <w:r>
           <w:rPr>
@@ -2066,10 +2066,10 @@
       <w:pPr>
         <w:pStyle w:val="TOC1"/>
         <w:rPr>
-          <w:rFonts w:asciiTheme="minorHAnsi" w:eastAsiaTheme="minorEastAsia" w:hAnsiTheme="minorHAnsi" w:cstheme="minorBidi"/>
-        </w:rPr>
-      </w:pPr>
-      <w:hyperlink w:anchor="_Toc48415571" w:history="1">
+          <w:rFonts w:eastAsiaTheme="minorEastAsia"/>
+        </w:rPr>
+      </w:pPr>
+      <w:hyperlink w:anchor="_Toc48747682" w:history="1">
         <w:r>
           <w:rPr>
             <w:rStyle w:val="Hyperlink"/>
@@ -2078,7 +2078,7 @@
         </w:r>
         <w:r>
           <w:rPr>
-            <w:rFonts w:asciiTheme="minorHAnsi" w:eastAsiaTheme="minorEastAsia" w:hAnsiTheme="minorHAnsi" w:cstheme="minorBidi"/>
+            <w:rFonts w:eastAsiaTheme="minorEastAsia"/>
           </w:rPr>
           <w:tab/>
         </w:r>
@@ -2104,7 +2104,7 @@
           <w:rPr>
             <w:webHidden/>
           </w:rPr>
-          <w:instrText xml:space="preserve"> PAGEREF _Toc48415571 \h </w:instrText>
+          <w:instrText xml:space="preserve"> PAGEREF _Toc48747682 \h </w:instrText>
         </w:r>
         <w:r>
           <w:rPr>
@@ -2121,7 +2121,7 @@
           <w:rPr>
             <w:webHidden/>
           </w:rPr>
-          <w:t>2</w:t>
+          <w:t>4</w:t>
         </w:r>
         <w:r>
           <w:rPr>
@@ -2135,107 +2135,26 @@
       <w:pPr>
         <w:pStyle w:val="TOC2"/>
         <w:rPr>
-          <w:rFonts w:asciiTheme="minorHAnsi" w:eastAsiaTheme="minorEastAsia" w:hAnsiTheme="minorHAnsi" w:cstheme="minorBidi"/>
+          <w:rFonts w:ascii="Arial" w:eastAsiaTheme="minorEastAsia" w:hAnsi="Arial" w:cs="Arial"/>
           <w:noProof/>
           <w:sz w:val="22"/>
           <w:szCs w:val="22"/>
         </w:rPr>
       </w:pPr>
-      <w:hyperlink w:anchor="_Toc48415572" w:history="1">
+      <w:hyperlink w:anchor="_Toc48747683" w:history="1">
         <w:r>
           <w:rPr>
             <w:rStyle w:val="Hyperlink"/>
-            <w:noProof/>
-          </w:rPr>
-          <w:t>4.1.</w:t>
-        </w:r>
-        <w:r>
-          <w:rPr>
-            <w:rFonts w:asciiTheme="minorHAnsi" w:eastAsiaTheme="minorEastAsia" w:hAnsiTheme="minorHAnsi" w:cstheme="minorBidi"/>
+            <w:rFonts w:ascii="Arial" w:hAnsi="Arial" w:cs="Arial"/>
             <w:noProof/>
             <w:sz w:val="22"/>
             <w:szCs w:val="22"/>
           </w:rPr>
-          <w:tab/>
-        </w:r>
-        <w:r>
-          <w:rPr>
-            <w:rStyle w:val="Hyperlink"/>
-            <w:noProof/>
-          </w:rPr>
-          <w:t>Windows Event Viewer</w:t>
-        </w:r>
-        <w:r>
-          <w:rPr>
-            <w:noProof/>
-            <w:webHidden/>
-          </w:rPr>
-          <w:tab/>
-        </w:r>
-        <w:r>
-          <w:rPr>
-            <w:noProof/>
-            <w:webHidden/>
-          </w:rPr>
-          <w:fldChar w:fldCharType="begin"/>
-        </w:r>
-        <w:r>
-          <w:rPr>
-            <w:noProof/>
-            <w:webHidden/>
-          </w:rPr>
-          <w:instrText xml:space="preserve"> PAGEREF _Toc48415572 \h </w:instrText>
-        </w:r>
-        <w:r>
-          <w:rPr>
-            <w:noProof/>
-            <w:webHidden/>
-          </w:rPr>
-        </w:r>
-        <w:r>
-          <w:rPr>
-            <w:noProof/>
-            <w:webHidden/>
-          </w:rPr>
-          <w:fldChar w:fldCharType="separate"/>
-        </w:r>
-        <w:r>
-          <w:rPr>
-            <w:noProof/>
-            <w:webHidden/>
-          </w:rPr>
-          <w:t>2</w:t>
-        </w:r>
-        <w:r>
-          <w:rPr>
-            <w:noProof/>
-            <w:webHidden/>
-          </w:rPr>
-          <w:fldChar w:fldCharType="end"/>
-        </w:r>
-      </w:hyperlink>
-    </w:p>
-    <w:p>
-      <w:pPr>
-        <w:pStyle w:val="TOC2"/>
-        <w:rPr>
-          <w:rFonts w:asciiTheme="minorHAnsi" w:eastAsiaTheme="minorEastAsia" w:hAnsiTheme="minorHAnsi" w:cstheme="minorBidi"/>
-          <w:noProof/>
-          <w:sz w:val="22"/>
-          <w:szCs w:val="22"/>
-        </w:rPr>
-      </w:pPr>
-      <w:hyperlink w:anchor="_Toc48415573" w:history="1">
-        <w:r>
-          <w:rPr>
-            <w:rStyle w:val="Hyperlink"/>
-            <w:noProof/>
-          </w:rPr>
-          <w:t>4.2.</w:t>
-        </w:r>
-        <w:r>
-          <w:rPr>
-            <w:rFonts w:asciiTheme="minorHAnsi" w:eastAsiaTheme="minorEastAsia" w:hAnsiTheme="minorHAnsi" w:cstheme="minorBidi"/>
+          <w:t>4.1.</w:t>
+        </w:r>
+        <w:r>
+          <w:rPr>
+            <w:rFonts w:ascii="Arial" w:eastAsiaTheme="minorEastAsia" w:hAnsi="Arial" w:cs="Arial"/>
             <w:noProof/>
             <w:sz w:val="22"/>
             <w:szCs w:val="22"/>
@@ -2245,55 +2164,190 @@
         <w:r>
           <w:rPr>
             <w:rStyle w:val="Hyperlink"/>
+            <w:rFonts w:ascii="Arial" w:hAnsi="Arial" w:cs="Arial"/>
             <w:noProof/>
+            <w:sz w:val="22"/>
+            <w:szCs w:val="22"/>
+          </w:rPr>
+          <w:t>Windows Event Viewer</w:t>
+        </w:r>
+        <w:r>
+          <w:rPr>
+            <w:rFonts w:ascii="Arial" w:hAnsi="Arial" w:cs="Arial"/>
+            <w:noProof/>
+            <w:webHidden/>
+            <w:sz w:val="22"/>
+            <w:szCs w:val="22"/>
+          </w:rPr>
+          <w:tab/>
+        </w:r>
+        <w:r>
+          <w:rPr>
+            <w:rFonts w:ascii="Arial" w:hAnsi="Arial" w:cs="Arial"/>
+            <w:noProof/>
+            <w:webHidden/>
+            <w:sz w:val="22"/>
+            <w:szCs w:val="22"/>
+          </w:rPr>
+          <w:fldChar w:fldCharType="begin"/>
+        </w:r>
+        <w:r>
+          <w:rPr>
+            <w:rFonts w:ascii="Arial" w:hAnsi="Arial" w:cs="Arial"/>
+            <w:noProof/>
+            <w:webHidden/>
+            <w:sz w:val="22"/>
+            <w:szCs w:val="22"/>
+          </w:rPr>
+          <w:instrText xml:space="preserve"> PAGEREF _Toc48747683 \h </w:instrText>
+        </w:r>
+        <w:r>
+          <w:rPr>
+            <w:rFonts w:ascii="Arial" w:hAnsi="Arial" w:cs="Arial"/>
+            <w:noProof/>
+            <w:webHidden/>
+            <w:sz w:val="22"/>
+            <w:szCs w:val="22"/>
+          </w:rPr>
+        </w:r>
+        <w:r>
+          <w:rPr>
+            <w:rFonts w:ascii="Arial" w:hAnsi="Arial" w:cs="Arial"/>
+            <w:noProof/>
+            <w:webHidden/>
+            <w:sz w:val="22"/>
+            <w:szCs w:val="22"/>
+          </w:rPr>
+          <w:fldChar w:fldCharType="separate"/>
+        </w:r>
+        <w:r>
+          <w:rPr>
+            <w:rFonts w:ascii="Arial" w:hAnsi="Arial" w:cs="Arial"/>
+            <w:noProof/>
+            <w:webHidden/>
+            <w:sz w:val="22"/>
+            <w:szCs w:val="22"/>
+          </w:rPr>
+          <w:t>4</w:t>
+        </w:r>
+        <w:r>
+          <w:rPr>
+            <w:rFonts w:ascii="Arial" w:hAnsi="Arial" w:cs="Arial"/>
+            <w:noProof/>
+            <w:webHidden/>
+            <w:sz w:val="22"/>
+            <w:szCs w:val="22"/>
+          </w:rPr>
+          <w:fldChar w:fldCharType="end"/>
+        </w:r>
+      </w:hyperlink>
+    </w:p>
+    <w:p>
+      <w:pPr>
+        <w:pStyle w:val="TOC2"/>
+        <w:rPr>
+          <w:rFonts w:ascii="Arial" w:eastAsiaTheme="minorEastAsia" w:hAnsi="Arial" w:cs="Arial"/>
+          <w:noProof/>
+          <w:sz w:val="22"/>
+          <w:szCs w:val="22"/>
+        </w:rPr>
+      </w:pPr>
+      <w:hyperlink w:anchor="_Toc48747684" w:history="1">
+        <w:r>
+          <w:rPr>
+            <w:rStyle w:val="Hyperlink"/>
+            <w:rFonts w:ascii="Arial" w:hAnsi="Arial" w:cs="Arial"/>
+            <w:noProof/>
+            <w:sz w:val="22"/>
+            <w:szCs w:val="22"/>
+          </w:rPr>
+          <w:t>4.2.</w:t>
+        </w:r>
+        <w:r>
+          <w:rPr>
+            <w:rFonts w:ascii="Arial" w:eastAsiaTheme="minorEastAsia" w:hAnsi="Arial" w:cs="Arial"/>
+            <w:noProof/>
+            <w:sz w:val="22"/>
+            <w:szCs w:val="22"/>
+          </w:rPr>
+          <w:tab/>
+        </w:r>
+        <w:r>
+          <w:rPr>
+            <w:rStyle w:val="Hyperlink"/>
+            <w:rFonts w:ascii="Arial" w:hAnsi="Arial" w:cs="Arial"/>
+            <w:noProof/>
+            <w:sz w:val="22"/>
+            <w:szCs w:val="22"/>
           </w:rPr>
           <w:t>Dnevnički zapisi na Linux platformama</w:t>
         </w:r>
         <w:r>
           <w:rPr>
+            <w:rFonts w:ascii="Arial" w:hAnsi="Arial" w:cs="Arial"/>
             <w:noProof/>
             <w:webHidden/>
+            <w:sz w:val="22"/>
+            <w:szCs w:val="22"/>
           </w:rPr>
           <w:tab/>
         </w:r>
         <w:r>
           <w:rPr>
+            <w:rFonts w:ascii="Arial" w:hAnsi="Arial" w:cs="Arial"/>
             <w:noProof/>
             <w:webHidden/>
+            <w:sz w:val="22"/>
+            <w:szCs w:val="22"/>
           </w:rPr>
           <w:fldChar w:fldCharType="begin"/>
         </w:r>
         <w:r>
           <w:rPr>
+            <w:rFonts w:ascii="Arial" w:hAnsi="Arial" w:cs="Arial"/>
             <w:noProof/>
             <w:webHidden/>
-          </w:rPr>
-          <w:instrText xml:space="preserve"> PAGEREF _Toc48415573 \h </w:instrText>
-        </w:r>
-        <w:r>
-          <w:rPr>
+            <w:sz w:val="22"/>
+            <w:szCs w:val="22"/>
+          </w:rPr>
+          <w:instrText xml:space="preserve"> PAGEREF _Toc48747684 \h </w:instrText>
+        </w:r>
+        <w:r>
+          <w:rPr>
+            <w:rFonts w:ascii="Arial" w:hAnsi="Arial" w:cs="Arial"/>
             <w:noProof/>
             <w:webHidden/>
-          </w:rPr>
-        </w:r>
-        <w:r>
-          <w:rPr>
+            <w:sz w:val="22"/>
+            <w:szCs w:val="22"/>
+          </w:rPr>
+        </w:r>
+        <w:r>
+          <w:rPr>
+            <w:rFonts w:ascii="Arial" w:hAnsi="Arial" w:cs="Arial"/>
             <w:noProof/>
             <w:webHidden/>
+            <w:sz w:val="22"/>
+            <w:szCs w:val="22"/>
           </w:rPr>
           <w:fldChar w:fldCharType="separate"/>
         </w:r>
         <w:r>
           <w:rPr>
+            <w:rFonts w:ascii="Arial" w:hAnsi="Arial" w:cs="Arial"/>
             <w:noProof/>
             <w:webHidden/>
-          </w:rPr>
-          <w:t>2</w:t>
-        </w:r>
-        <w:r>
-          <w:rPr>
+            <w:sz w:val="22"/>
+            <w:szCs w:val="22"/>
+          </w:rPr>
+          <w:t>4</w:t>
+        </w:r>
+        <w:r>
+          <w:rPr>
+            <w:rFonts w:ascii="Arial" w:hAnsi="Arial" w:cs="Arial"/>
             <w:noProof/>
             <w:webHidden/>
+            <w:sz w:val="22"/>
+            <w:szCs w:val="22"/>
           </w:rPr>
           <w:fldChar w:fldCharType="end"/>
         </w:r>
@@ -2303,10 +2357,10 @@
       <w:pPr>
         <w:pStyle w:val="TOC1"/>
         <w:rPr>
-          <w:rFonts w:asciiTheme="minorHAnsi" w:eastAsiaTheme="minorEastAsia" w:hAnsiTheme="minorHAnsi" w:cstheme="minorBidi"/>
-        </w:rPr>
-      </w:pPr>
-      <w:hyperlink w:anchor="_Toc48415574" w:history="1">
+          <w:rFonts w:eastAsiaTheme="minorEastAsia"/>
+        </w:rPr>
+      </w:pPr>
+      <w:hyperlink w:anchor="_Toc48747685" w:history="1">
         <w:r>
           <w:rPr>
             <w:rStyle w:val="Hyperlink"/>
@@ -2315,7 +2369,7 @@
         </w:r>
         <w:r>
           <w:rPr>
-            <w:rFonts w:asciiTheme="minorHAnsi" w:eastAsiaTheme="minorEastAsia" w:hAnsiTheme="minorHAnsi" w:cstheme="minorBidi"/>
+            <w:rFonts w:eastAsiaTheme="minorEastAsia"/>
           </w:rPr>
           <w:tab/>
         </w:r>
@@ -2323,7 +2377,7 @@
           <w:rPr>
             <w:rStyle w:val="Hyperlink"/>
           </w:rPr>
-          <w:t>Dnevnički zapisi na poslužiteljima</w:t>
+          <w:t>Dnevnički zapisi na web poslužiteljima</w:t>
         </w:r>
         <w:r>
           <w:rPr>
@@ -2341,7 +2395,7 @@
           <w:rPr>
             <w:webHidden/>
           </w:rPr>
-          <w:instrText xml:space="preserve"> PAGEREF _Toc48415574 \h </w:instrText>
+          <w:instrText xml:space="preserve"> PAGEREF _Toc48747685 \h </w:instrText>
         </w:r>
         <w:r>
           <w:rPr>
@@ -2358,7 +2412,7 @@
           <w:rPr>
             <w:webHidden/>
           </w:rPr>
-          <w:t>2</w:t>
+          <w:t>4</w:t>
         </w:r>
         <w:r>
           <w:rPr>
@@ -2372,10 +2426,10 @@
       <w:pPr>
         <w:pStyle w:val="TOC1"/>
         <w:rPr>
-          <w:rFonts w:asciiTheme="minorHAnsi" w:eastAsiaTheme="minorEastAsia" w:hAnsiTheme="minorHAnsi" w:cstheme="minorBidi"/>
-        </w:rPr>
-      </w:pPr>
-      <w:hyperlink w:anchor="_Toc48415575" w:history="1">
+          <w:rFonts w:eastAsiaTheme="minorEastAsia"/>
+        </w:rPr>
+      </w:pPr>
+      <w:hyperlink w:anchor="_Toc48747686" w:history="1">
         <w:r>
           <w:rPr>
             <w:rStyle w:val="Hyperlink"/>
@@ -2384,7 +2438,7 @@
         </w:r>
         <w:r>
           <w:rPr>
-            <w:rFonts w:asciiTheme="minorHAnsi" w:eastAsiaTheme="minorEastAsia" w:hAnsiTheme="minorHAnsi" w:cstheme="minorBidi"/>
+            <w:rFonts w:eastAsiaTheme="minorEastAsia"/>
           </w:rPr>
           <w:tab/>
         </w:r>
@@ -2410,7 +2464,7 @@
           <w:rPr>
             <w:webHidden/>
           </w:rPr>
-          <w:instrText xml:space="preserve"> PAGEREF _Toc48415575 \h </w:instrText>
+          <w:instrText xml:space="preserve"> PAGEREF _Toc48747686 \h </w:instrText>
         </w:r>
         <w:r>
           <w:rPr>
@@ -2427,7 +2481,7 @@
           <w:rPr>
             <w:webHidden/>
           </w:rPr>
-          <w:t>2</w:t>
+          <w:t>4</w:t>
         </w:r>
         <w:r>
           <w:rPr>
@@ -2441,10 +2495,10 @@
       <w:pPr>
         <w:pStyle w:val="TOC1"/>
         <w:rPr>
-          <w:rFonts w:asciiTheme="minorHAnsi" w:eastAsiaTheme="minorEastAsia" w:hAnsiTheme="minorHAnsi" w:cstheme="minorBidi"/>
-        </w:rPr>
-      </w:pPr>
-      <w:hyperlink w:anchor="_Toc48415576" w:history="1">
+          <w:rFonts w:eastAsiaTheme="minorEastAsia"/>
+        </w:rPr>
+      </w:pPr>
+      <w:hyperlink w:anchor="_Toc48747687" w:history="1">
         <w:r>
           <w:rPr>
             <w:rStyle w:val="Hyperlink"/>
@@ -2453,7 +2507,7 @@
         </w:r>
         <w:r>
           <w:rPr>
-            <w:rFonts w:asciiTheme="minorHAnsi" w:eastAsiaTheme="minorEastAsia" w:hAnsiTheme="minorHAnsi" w:cstheme="minorBidi"/>
+            <w:rFonts w:eastAsiaTheme="minorEastAsia"/>
           </w:rPr>
           <w:tab/>
         </w:r>
@@ -2479,7 +2533,7 @@
           <w:rPr>
             <w:webHidden/>
           </w:rPr>
-          <w:instrText xml:space="preserve"> PAGEREF _Toc48415576 \h </w:instrText>
+          <w:instrText xml:space="preserve"> PAGEREF _Toc48747687 \h </w:instrText>
         </w:r>
         <w:r>
           <w:rPr>
@@ -2496,7 +2550,7 @@
           <w:rPr>
             <w:webHidden/>
           </w:rPr>
-          <w:t>3</w:t>
+          <w:t>5</w:t>
         </w:r>
         <w:r>
           <w:rPr>
@@ -2510,10 +2564,10 @@
       <w:pPr>
         <w:pStyle w:val="TOC1"/>
         <w:rPr>
-          <w:rFonts w:asciiTheme="minorHAnsi" w:eastAsiaTheme="minorEastAsia" w:hAnsiTheme="minorHAnsi" w:cstheme="minorBidi"/>
-        </w:rPr>
-      </w:pPr>
-      <w:hyperlink w:anchor="_Toc48415577" w:history="1">
+          <w:rFonts w:eastAsiaTheme="minorEastAsia"/>
+        </w:rPr>
+      </w:pPr>
+      <w:hyperlink w:anchor="_Toc48747688" w:history="1">
         <w:r>
           <w:rPr>
             <w:rStyle w:val="Hyperlink"/>
@@ -2536,7 +2590,7 @@
           <w:rPr>
             <w:webHidden/>
           </w:rPr>
-          <w:instrText xml:space="preserve"> PAGEREF _Toc48415577 \h </w:instrText>
+          <w:instrText xml:space="preserve"> PAGEREF _Toc48747688 \h </w:instrText>
         </w:r>
         <w:r>
           <w:rPr>
@@ -2553,7 +2607,7 @@
           <w:rPr>
             <w:webHidden/>
           </w:rPr>
-          <w:t>4</w:t>
+          <w:t>6</w:t>
         </w:r>
         <w:r>
           <w:rPr>
@@ -2567,10 +2621,10 @@
       <w:pPr>
         <w:pStyle w:val="TOC1"/>
         <w:rPr>
-          <w:rFonts w:asciiTheme="minorHAnsi" w:eastAsiaTheme="minorEastAsia" w:hAnsiTheme="minorHAnsi" w:cstheme="minorBidi"/>
-        </w:rPr>
-      </w:pPr>
-      <w:hyperlink w:anchor="_Toc48415578" w:history="1">
+          <w:rFonts w:eastAsiaTheme="minorEastAsia"/>
+        </w:rPr>
+      </w:pPr>
+      <w:hyperlink w:anchor="_Toc48747689" w:history="1">
         <w:r>
           <w:rPr>
             <w:rStyle w:val="Hyperlink"/>
@@ -2593,7 +2647,7 @@
           <w:rPr>
             <w:webHidden/>
           </w:rPr>
-          <w:instrText xml:space="preserve"> PAGEREF _Toc48415578 \h </w:instrText>
+          <w:instrText xml:space="preserve"> PAGEREF _Toc48747689 \h </w:instrText>
         </w:r>
         <w:r>
           <w:rPr>
@@ -2610,7 +2664,7 @@
           <w:rPr>
             <w:webHidden/>
           </w:rPr>
-          <w:t>5</w:t>
+          <w:t>7</w:t>
         </w:r>
         <w:r>
           <w:rPr>
@@ -2624,10 +2678,10 @@
       <w:pPr>
         <w:pStyle w:val="TOC1"/>
         <w:rPr>
-          <w:rFonts w:asciiTheme="minorHAnsi" w:eastAsiaTheme="minorEastAsia" w:hAnsiTheme="minorHAnsi" w:cstheme="minorBidi"/>
-        </w:rPr>
-      </w:pPr>
-      <w:hyperlink w:anchor="_Toc48415579" w:history="1">
+          <w:rFonts w:eastAsiaTheme="minorEastAsia"/>
+        </w:rPr>
+      </w:pPr>
+      <w:hyperlink w:anchor="_Toc48747690" w:history="1">
         <w:r>
           <w:rPr>
             <w:rStyle w:val="Hyperlink"/>
@@ -2650,7 +2704,7 @@
           <w:rPr>
             <w:webHidden/>
           </w:rPr>
-          <w:instrText xml:space="preserve"> PAGEREF _Toc48415579 \h </w:instrText>
+          <w:instrText xml:space="preserve"> PAGEREF _Toc48747690 \h </w:instrText>
         </w:r>
         <w:r>
           <w:rPr>
@@ -2667,7 +2721,7 @@
           <w:rPr>
             <w:webHidden/>
           </w:rPr>
-          <w:t>6</w:t>
+          <w:t>8</w:t>
         </w:r>
         <w:r>
           <w:rPr>
@@ -2681,10 +2735,10 @@
       <w:pPr>
         <w:pStyle w:val="TOC1"/>
         <w:rPr>
-          <w:rFonts w:asciiTheme="minorHAnsi" w:eastAsiaTheme="minorEastAsia" w:hAnsiTheme="minorHAnsi" w:cstheme="minorBidi"/>
-        </w:rPr>
-      </w:pPr>
-      <w:hyperlink w:anchor="_Toc48415580" w:history="1">
+          <w:rFonts w:eastAsiaTheme="minorEastAsia"/>
+        </w:rPr>
+      </w:pPr>
+      <w:hyperlink w:anchor="_Toc48747691" w:history="1">
         <w:r>
           <w:rPr>
             <w:rStyle w:val="Hyperlink"/>
@@ -2707,7 +2761,7 @@
           <w:rPr>
             <w:webHidden/>
           </w:rPr>
-          <w:instrText xml:space="preserve"> PAGEREF _Toc48415580 \h </w:instrText>
+          <w:instrText xml:space="preserve"> PAGEREF _Toc48747691 \h </w:instrText>
         </w:r>
         <w:r>
           <w:rPr>
@@ -2724,7 +2778,7 @@
           <w:rPr>
             <w:webHidden/>
           </w:rPr>
-          <w:t>7</w:t>
+          <w:t>9</w:t>
         </w:r>
         <w:r>
           <w:rPr>
@@ -2768,7 +2822,7 @@
       <w:pPr>
         <w:pStyle w:val="FOINaslov1"/>
       </w:pPr>
-      <w:bookmarkStart w:id="2" w:name="_Toc48415568"/>
+      <w:bookmarkStart w:id="2" w:name="_Toc48747679"/>
       <w:r>
         <w:lastRenderedPageBreak/>
         <w:t>Uvod</w:t>
@@ -3026,7 +3080,7 @@
       <w:pPr>
         <w:pStyle w:val="FOINaslov1"/>
       </w:pPr>
-      <w:bookmarkStart w:id="4" w:name="_Toc48415569"/>
+      <w:bookmarkStart w:id="4" w:name="_Toc48747680"/>
       <w:r>
         <w:lastRenderedPageBreak/>
         <w:t>Dnevnički zapisi i njihova svrha</w:t>
@@ -3747,7 +3801,7 @@
       <w:pPr>
         <w:pStyle w:val="FOINaslov1"/>
       </w:pPr>
-      <w:bookmarkStart w:id="6" w:name="_Toc48415570"/>
+      <w:bookmarkStart w:id="6" w:name="_Toc48747681"/>
       <w:r>
         <w:lastRenderedPageBreak/>
         <w:t>Web p</w:t>
@@ -4056,7 +4110,7 @@
           <w:szCs w:val="22"/>
         </w:rPr>
       </w:pPr>
-      <w:bookmarkStart w:id="7" w:name="_Toc48746990"/>
+      <w:bookmarkStart w:id="7" w:name="_Toc48747735"/>
       <w:r>
         <w:rPr>
           <w:rStyle w:val="NaslovslikeChar"/>
@@ -4104,23 +4158,7 @@
           <w:sz w:val="22"/>
           <w:szCs w:val="22"/>
         </w:rPr>
-        <w:t>(Izvor:</w:t>
-      </w:r>
-      <w:r>
-        <w:rPr>
-          <w:rFonts w:ascii="Arial" w:hAnsi="Arial" w:cs="Arial"/>
-          <w:sz w:val="22"/>
-          <w:szCs w:val="22"/>
-        </w:rPr>
-        <w:t xml:space="preserve"> Kermek, 2020</w:t>
-      </w:r>
-      <w:r>
-        <w:rPr>
-          <w:rFonts w:ascii="Arial" w:hAnsi="Arial" w:cs="Arial"/>
-          <w:sz w:val="22"/>
-          <w:szCs w:val="22"/>
-        </w:rPr>
-        <w:t>)</w:t>
+        <w:t>(Izvor: Kermek, 2020)</w:t>
       </w:r>
     </w:p>
     <w:p/>
@@ -4354,7 +4392,7 @@
           <w:szCs w:val="22"/>
         </w:rPr>
       </w:pPr>
-      <w:bookmarkStart w:id="8" w:name="_Toc48746991"/>
+      <w:bookmarkStart w:id="8" w:name="_Toc48747736"/>
       <w:r>
         <w:rPr>
           <w:rStyle w:val="NaslovslikeChar"/>
@@ -4411,7 +4449,7 @@
       <w:pPr>
         <w:pStyle w:val="FOINaslov1"/>
       </w:pPr>
-      <w:bookmarkStart w:id="9" w:name="_Toc48415571"/>
+      <w:bookmarkStart w:id="9" w:name="_Toc48747682"/>
       <w:r>
         <w:t>Organizacija dnevničkih zapisa na osobnim računalima</w:t>
       </w:r>
@@ -4428,26 +4466,40 @@
           <w:szCs w:val="22"/>
         </w:rPr>
       </w:pPr>
-      <w:bookmarkStart w:id="10" w:name="_GoBack"/>
+    </w:p>
+    <w:p>
+      <w:pPr>
+        <w:pStyle w:val="FOINaslov2"/>
+      </w:pPr>
+      <w:bookmarkStart w:id="10" w:name="_Toc48747683"/>
+      <w:r>
+        <w:t>Windows Event Viewer</w:t>
+      </w:r>
       <w:bookmarkEnd w:id="10"/>
     </w:p>
     <w:p>
       <w:pPr>
         <w:pStyle w:val="FOINaslov2"/>
       </w:pPr>
-      <w:bookmarkStart w:id="11" w:name="_Toc48415572"/>
-      <w:r>
-        <w:t>Windows Event Viewer</w:t>
+      <w:bookmarkStart w:id="11" w:name="_Toc48747684"/>
+      <w:r>
+        <w:t>Dnevnički zapisi na Linux platformama</w:t>
       </w:r>
       <w:bookmarkEnd w:id="11"/>
     </w:p>
     <w:p>
       <w:pPr>
-        <w:pStyle w:val="FOINaslov2"/>
-      </w:pPr>
-      <w:bookmarkStart w:id="12" w:name="_Toc48415573"/>
-      <w:r>
-        <w:t>Dnevnički zapisi na Linux platformama</w:t>
+        <w:pStyle w:val="FOINaslov1"/>
+      </w:pPr>
+      <w:bookmarkStart w:id="12" w:name="_Toc48747685"/>
+      <w:r>
+        <w:t xml:space="preserve">Dnevnički zapisi na </w:t>
+      </w:r>
+      <w:r>
+        <w:t xml:space="preserve">web </w:t>
+      </w:r>
+      <w:r>
+        <w:t>poslužiteljima</w:t>
       </w:r>
       <w:bookmarkEnd w:id="12"/>
     </w:p>
@@ -4455,27 +4507,11 @@
       <w:pPr>
         <w:pStyle w:val="FOINaslov1"/>
       </w:pPr>
-      <w:bookmarkStart w:id="13" w:name="_Toc48415574"/>
-      <w:r>
-        <w:t xml:space="preserve">Dnevnički zapisi na </w:t>
-      </w:r>
-      <w:r>
-        <w:t xml:space="preserve">web </w:t>
-      </w:r>
-      <w:r>
-        <w:t>poslužiteljima</w:t>
+      <w:bookmarkStart w:id="13" w:name="_Toc48747686"/>
+      <w:r>
+        <w:t>Python aplikacija za analizu i vizualizaciju</w:t>
       </w:r>
       <w:bookmarkEnd w:id="13"/>
-    </w:p>
-    <w:p>
-      <w:pPr>
-        <w:pStyle w:val="FOINaslov1"/>
-      </w:pPr>
-      <w:bookmarkStart w:id="14" w:name="_Toc48415575"/>
-      <w:r>
-        <w:t>Python aplikacija za analizu i vizualizaciju</w:t>
-      </w:r>
-      <w:bookmarkEnd w:id="14"/>
     </w:p>
     <w:p>
       <w:pPr>
@@ -4497,12 +4533,12 @@
       <w:pPr>
         <w:pStyle w:val="FOINaslov1"/>
       </w:pPr>
-      <w:bookmarkStart w:id="15" w:name="_Toc48415576"/>
+      <w:bookmarkStart w:id="14" w:name="_Toc48747687"/>
       <w:r>
         <w:lastRenderedPageBreak/>
         <w:t>Zaključak</w:t>
       </w:r>
-      <w:bookmarkEnd w:id="15"/>
+      <w:bookmarkEnd w:id="14"/>
       <w:r>
         <w:t xml:space="preserve"> </w:t>
       </w:r>
@@ -4756,7 +4792,7 @@
           <w:numId w:val="0"/>
         </w:numPr>
       </w:pPr>
-      <w:bookmarkStart w:id="16" w:name="_Toc48415577"/>
+      <w:bookmarkStart w:id="15" w:name="_Toc48747688"/>
       <w:r>
         <w:lastRenderedPageBreak/>
         <w:t>Popis l</w:t>
@@ -4767,7 +4803,7 @@
       <w:r>
         <w:t>e</w:t>
       </w:r>
-      <w:bookmarkEnd w:id="16"/>
+      <w:bookmarkEnd w:id="15"/>
     </w:p>
     <w:p>
       <w:pPr>
@@ -4992,21 +5028,6 @@
     </w:p>
     <w:p>
       <w:pPr>
-        <w:widowControl w:val="0"/>
-        <w:autoSpaceDE w:val="0"/>
-        <w:autoSpaceDN w:val="0"/>
-        <w:adjustRightInd w:val="0"/>
-        <w:spacing w:after="120" w:line="360" w:lineRule="auto"/>
-        <w:ind w:left="480" w:hanging="480"/>
-        <w:rPr>
-          <w:rFonts w:ascii="Arial" w:hAnsi="Arial" w:cs="Arial"/>
-          <w:noProof/>
-          <w:sz w:val="22"/>
-        </w:rPr>
-      </w:pPr>
-    </w:p>
-    <w:p>
-      <w:pPr>
         <w:pStyle w:val="NormalWeb"/>
         <w:spacing w:before="0" w:beforeAutospacing="0" w:after="120" w:afterAutospacing="0" w:line="360" w:lineRule="auto"/>
         <w:jc w:val="both"/>
@@ -5071,7 +5092,7 @@
           <w:numId w:val="0"/>
         </w:numPr>
       </w:pPr>
-      <w:bookmarkStart w:id="17" w:name="_Toc48415578"/>
+      <w:bookmarkStart w:id="16" w:name="_Toc48747689"/>
       <w:r>
         <w:lastRenderedPageBreak/>
         <w:t xml:space="preserve">Popis </w:t>
@@ -5079,162 +5100,164 @@
       <w:r>
         <w:t>slika</w:t>
       </w:r>
+      <w:bookmarkEnd w:id="16"/>
+    </w:p>
+    <w:p>
+      <w:pPr>
+        <w:pStyle w:val="TOC1"/>
+        <w:rPr>
+          <w:rFonts w:asciiTheme="minorHAnsi" w:eastAsiaTheme="minorEastAsia" w:hAnsiTheme="minorHAnsi" w:cstheme="minorBidi"/>
+        </w:rPr>
+      </w:pPr>
+      <w:r>
+        <w:fldChar w:fldCharType="begin"/>
+      </w:r>
+      <w:r>
+        <w:instrText xml:space="preserve"> TOC \h \z \t "Naslov slike;1"  \* MERGEFORMAT </w:instrText>
+      </w:r>
+      <w:r>
+        <w:fldChar w:fldCharType="separate"/>
+      </w:r>
+      <w:hyperlink w:anchor="_Toc48747735" w:history="1">
+        <w:r>
+          <w:rPr>
+            <w:rStyle w:val="Hyperlink"/>
+          </w:rPr>
+          <w:t>Slika 1: Primjer HTTP zahtjeva</w:t>
+        </w:r>
+        <w:r>
+          <w:rPr>
+            <w:webHidden/>
+          </w:rPr>
+          <w:tab/>
+        </w:r>
+        <w:r>
+          <w:rPr>
+            <w:webHidden/>
+          </w:rPr>
+          <w:fldChar w:fldCharType="begin"/>
+        </w:r>
+        <w:r>
+          <w:rPr>
+            <w:webHidden/>
+          </w:rPr>
+          <w:instrText xml:space="preserve"> PAGEREF _Toc48747735 \h </w:instrText>
+        </w:r>
+        <w:r>
+          <w:rPr>
+            <w:webHidden/>
+          </w:rPr>
+        </w:r>
+        <w:r>
+          <w:rPr>
+            <w:webHidden/>
+          </w:rPr>
+          <w:fldChar w:fldCharType="separate"/>
+        </w:r>
+        <w:r>
+          <w:rPr>
+            <w:webHidden/>
+          </w:rPr>
+          <w:t>3</w:t>
+        </w:r>
+        <w:r>
+          <w:rPr>
+            <w:webHidden/>
+          </w:rPr>
+          <w:fldChar w:fldCharType="end"/>
+        </w:r>
+      </w:hyperlink>
+    </w:p>
+    <w:p>
+      <w:pPr>
+        <w:pStyle w:val="TOC1"/>
+        <w:rPr>
+          <w:rFonts w:asciiTheme="minorHAnsi" w:eastAsiaTheme="minorEastAsia" w:hAnsiTheme="minorHAnsi" w:cstheme="minorBidi"/>
+        </w:rPr>
+      </w:pPr>
+      <w:hyperlink w:anchor="_Toc48747736" w:history="1">
+        <w:r>
+          <w:rPr>
+            <w:rStyle w:val="Hyperlink"/>
+          </w:rPr>
+          <w:t>Slika 2: Princip rada web poslužitelja</w:t>
+        </w:r>
+        <w:r>
+          <w:rPr>
+            <w:webHidden/>
+          </w:rPr>
+          <w:tab/>
+        </w:r>
+        <w:r>
+          <w:rPr>
+            <w:webHidden/>
+          </w:rPr>
+          <w:fldChar w:fldCharType="begin"/>
+        </w:r>
+        <w:r>
+          <w:rPr>
+            <w:webHidden/>
+          </w:rPr>
+          <w:instrText xml:space="preserve"> PAGEREF _Toc48747736 \h </w:instrText>
+        </w:r>
+        <w:r>
+          <w:rPr>
+            <w:webHidden/>
+          </w:rPr>
+        </w:r>
+        <w:r>
+          <w:rPr>
+            <w:webHidden/>
+          </w:rPr>
+          <w:fldChar w:fldCharType="separate"/>
+        </w:r>
+        <w:r>
+          <w:rPr>
+            <w:webHidden/>
+          </w:rPr>
+          <w:t>4</w:t>
+        </w:r>
+        <w:r>
+          <w:rPr>
+            <w:webHidden/>
+          </w:rPr>
+          <w:fldChar w:fldCharType="end"/>
+        </w:r>
+      </w:hyperlink>
+    </w:p>
+    <w:p>
+      <w:pPr>
+        <w:spacing w:after="200" w:line="360" w:lineRule="auto"/>
+        <w:rPr>
+          <w:rFonts w:ascii="Arial" w:hAnsi="Arial" w:cs="Arial"/>
+          <w:sz w:val="22"/>
+          <w:szCs w:val="22"/>
+        </w:rPr>
+      </w:pPr>
+      <w:r>
+        <w:rPr>
+          <w:rFonts w:ascii="Arial" w:hAnsi="Arial" w:cs="Arial"/>
+          <w:sz w:val="22"/>
+          <w:szCs w:val="22"/>
+        </w:rPr>
+        <w:fldChar w:fldCharType="end"/>
+      </w:r>
+    </w:p>
+    <w:p>
+      <w:pPr>
+        <w:spacing w:after="200" w:line="276" w:lineRule="auto"/>
+        <w:rPr>
+          <w:rFonts w:ascii="Arial" w:hAnsi="Arial" w:cs="Arial"/>
+        </w:rPr>
+      </w:pPr>
+      <w:r>
+        <w:rPr>
+          <w:rFonts w:ascii="Arial" w:hAnsi="Arial" w:cs="Arial"/>
+        </w:rPr>
+        <w:br w:type="page"/>
+      </w:r>
+      <w:bookmarkStart w:id="17" w:name="_GoBack"/>
       <w:bookmarkEnd w:id="17"/>
-    </w:p>
-    <w:p>
-      <w:pPr>
-        <w:pStyle w:val="TOC1"/>
-        <w:rPr>
-          <w:rFonts w:asciiTheme="minorHAnsi" w:eastAsiaTheme="minorEastAsia" w:hAnsiTheme="minorHAnsi" w:cstheme="minorBidi"/>
-        </w:rPr>
-      </w:pPr>
-      <w:r>
-        <w:fldChar w:fldCharType="begin"/>
-      </w:r>
-      <w:r>
-        <w:instrText xml:space="preserve"> TOC \h \z \t "Naslov slike;1"  \* MERGEFORMAT </w:instrText>
-      </w:r>
-      <w:r>
-        <w:fldChar w:fldCharType="separate"/>
-      </w:r>
-      <w:hyperlink w:anchor="_Toc48746990" w:history="1">
-        <w:r>
-          <w:rPr>
-            <w:rStyle w:val="Hyperlink"/>
-          </w:rPr>
-          <w:t>Slika 1: Primjer HTTP zahtjeva</w:t>
-        </w:r>
-        <w:r>
-          <w:rPr>
-            <w:webHidden/>
-          </w:rPr>
-          <w:tab/>
-        </w:r>
-        <w:r>
-          <w:rPr>
-            <w:webHidden/>
-          </w:rPr>
-          <w:fldChar w:fldCharType="begin"/>
-        </w:r>
-        <w:r>
-          <w:rPr>
-            <w:webHidden/>
-          </w:rPr>
-          <w:instrText xml:space="preserve"> PAGEREF _Toc48746990 \h </w:instrText>
-        </w:r>
-        <w:r>
-          <w:rPr>
-            <w:webHidden/>
-          </w:rPr>
-        </w:r>
-        <w:r>
-          <w:rPr>
-            <w:webHidden/>
-          </w:rPr>
-          <w:fldChar w:fldCharType="separate"/>
-        </w:r>
-        <w:r>
-          <w:rPr>
-            <w:webHidden/>
-          </w:rPr>
-          <w:t>3</w:t>
-        </w:r>
-        <w:r>
-          <w:rPr>
-            <w:webHidden/>
-          </w:rPr>
-          <w:fldChar w:fldCharType="end"/>
-        </w:r>
-      </w:hyperlink>
-    </w:p>
-    <w:p>
-      <w:pPr>
-        <w:pStyle w:val="TOC1"/>
-        <w:rPr>
-          <w:rFonts w:asciiTheme="minorHAnsi" w:eastAsiaTheme="minorEastAsia" w:hAnsiTheme="minorHAnsi" w:cstheme="minorBidi"/>
-        </w:rPr>
-      </w:pPr>
-      <w:hyperlink w:anchor="_Toc48746991" w:history="1">
-        <w:r>
-          <w:rPr>
-            <w:rStyle w:val="Hyperlink"/>
-          </w:rPr>
-          <w:t>Slika 2: Princip rada web poslužitelja</w:t>
-        </w:r>
-        <w:r>
-          <w:rPr>
-            <w:webHidden/>
-          </w:rPr>
-          <w:tab/>
-        </w:r>
-        <w:r>
-          <w:rPr>
-            <w:webHidden/>
-          </w:rPr>
-          <w:fldChar w:fldCharType="begin"/>
-        </w:r>
-        <w:r>
-          <w:rPr>
-            <w:webHidden/>
-          </w:rPr>
-          <w:instrText xml:space="preserve"> PAGEREF _Toc48746991 \h </w:instrText>
-        </w:r>
-        <w:r>
-          <w:rPr>
-            <w:webHidden/>
-          </w:rPr>
-        </w:r>
-        <w:r>
-          <w:rPr>
-            <w:webHidden/>
-          </w:rPr>
-          <w:fldChar w:fldCharType="separate"/>
-        </w:r>
-        <w:r>
-          <w:rPr>
-            <w:webHidden/>
-          </w:rPr>
-          <w:t>4</w:t>
-        </w:r>
-        <w:r>
-          <w:rPr>
-            <w:webHidden/>
-          </w:rPr>
-          <w:fldChar w:fldCharType="end"/>
-        </w:r>
-      </w:hyperlink>
-    </w:p>
-    <w:p>
-      <w:pPr>
-        <w:spacing w:after="200" w:line="360" w:lineRule="auto"/>
-        <w:rPr>
-          <w:rFonts w:ascii="Arial" w:hAnsi="Arial" w:cs="Arial"/>
-          <w:sz w:val="22"/>
-          <w:szCs w:val="22"/>
-        </w:rPr>
-      </w:pPr>
-      <w:r>
-        <w:rPr>
-          <w:rFonts w:ascii="Arial" w:hAnsi="Arial" w:cs="Arial"/>
-          <w:sz w:val="22"/>
-          <w:szCs w:val="22"/>
-        </w:rPr>
-        <w:fldChar w:fldCharType="end"/>
-      </w:r>
-    </w:p>
-    <w:p>
-      <w:pPr>
-        <w:spacing w:after="200" w:line="276" w:lineRule="auto"/>
-        <w:rPr>
-          <w:rFonts w:ascii="Arial" w:hAnsi="Arial" w:cs="Arial"/>
-        </w:rPr>
-      </w:pPr>
-      <w:r>
-        <w:rPr>
-          <w:rFonts w:ascii="Arial" w:hAnsi="Arial" w:cs="Arial"/>
-        </w:rPr>
-        <w:br w:type="page"/>
-      </w:r>
     </w:p>
     <w:p>
       <w:pPr>
@@ -5244,7 +5267,7 @@
           <w:numId w:val="0"/>
         </w:numPr>
       </w:pPr>
-      <w:bookmarkStart w:id="18" w:name="_Toc48415579"/>
+      <w:bookmarkStart w:id="18" w:name="_Toc48747690"/>
       <w:r>
         <w:lastRenderedPageBreak/>
         <w:t xml:space="preserve">Popis </w:t>
@@ -5380,7 +5403,7 @@
           <w:numId w:val="0"/>
         </w:numPr>
       </w:pPr>
-      <w:bookmarkStart w:id="19" w:name="_Toc48415580"/>
+      <w:bookmarkStart w:id="19" w:name="_Toc48747691"/>
       <w:r>
         <w:lastRenderedPageBreak/>
         <w:t>Prilozi</w:t>
@@ -5501,16 +5524,7 @@
             <w:sz w:val="18"/>
             <w:szCs w:val="18"/>
           </w:rPr>
-          <w:t>i</w:t>
-        </w:r>
-        <w:r>
-          <w:rPr>
-            <w:rFonts w:ascii="Arial" w:hAnsi="Arial" w:cs="Arial"/>
-            <w:noProof/>
-            <w:sz w:val="18"/>
-            <w:szCs w:val="18"/>
-          </w:rPr>
-          <w:t>i</w:t>
+          <w:t>ii</w:t>
         </w:r>
         <w:r>
           <w:rPr>
@@ -5670,16 +5684,7 @@
             <w:sz w:val="18"/>
             <w:szCs w:val="18"/>
           </w:rPr>
-          <w:t>ii</w:t>
-        </w:r>
-        <w:r>
-          <w:rPr>
-            <w:rFonts w:ascii="Arial" w:hAnsi="Arial" w:cs="Arial"/>
-            <w:noProof/>
-            <w:sz w:val="18"/>
-            <w:szCs w:val="18"/>
-          </w:rPr>
-          <w:t>i</w:t>
+          <w:t>iii</w:t>
         </w:r>
         <w:r>
           <w:rPr>
@@ -5760,16 +5765,7 @@
             <w:sz w:val="18"/>
             <w:szCs w:val="18"/>
           </w:rPr>
-          <w:t>1</w:t>
-        </w:r>
-        <w:r>
-          <w:rPr>
-            <w:rFonts w:ascii="Arial" w:hAnsi="Arial" w:cs="Arial"/>
-            <w:noProof/>
-            <w:sz w:val="18"/>
-            <w:szCs w:val="18"/>
-          </w:rPr>
-          <w:t>3</w:t>
+          <w:t>13</w:t>
         </w:r>
         <w:r>
           <w:rPr>
@@ -8270,6 +8266,7 @@
   <w:style w:type="character" w:default="1" w:styleId="DefaultParagraphFont">
     <w:name w:val="Default Paragraph Font"/>
     <w:uiPriority w:val="1"/>
+    <w:semiHidden/>
     <w:unhideWhenUsed/>
   </w:style>
   <w:style w:type="table" w:default="1" w:styleId="TableNormal">
@@ -9360,7 +9357,7 @@
 </file>
 
 <file path=customXml/itemProps1.xml><?xml version="1.0" encoding="utf-8"?>
-<ds:datastoreItem xmlns:ds="http://schemas.openxmlformats.org/officeDocument/2006/customXml" ds:itemID="{49BD4A8F-2442-4D2B-901A-0A9542F7843D}">
+<ds:datastoreItem xmlns:ds="http://schemas.openxmlformats.org/officeDocument/2006/customXml" ds:itemID="{3224B8E9-71DF-4B44-AB56-690649A28D23}">
   <ds:schemaRefs>
     <ds:schemaRef ds:uri="http://schemas.openxmlformats.org/officeDocument/2006/bibliography"/>
   </ds:schemaRefs>

</xml_diff>

<commit_message>
Dodano poglavlje o Event Viwer-u
</commit_message>
<xml_diff>
--- a/zavrsni_rad.docx
+++ b/zavrsni_rad.docx
@@ -1783,7 +1783,7 @@
           <w:numId w:val="0"/>
         </w:numPr>
       </w:pPr>
-      <w:bookmarkStart w:id="1" w:name="_Toc48747857"/>
+      <w:bookmarkStart w:id="1" w:name="_Toc49193096"/>
       <w:r>
         <w:t>Sadržaj</w:t>
       </w:r>
@@ -1805,7 +1805,7 @@
       <w:r>
         <w:fldChar w:fldCharType="separate"/>
       </w:r>
-      <w:hyperlink w:anchor="_Toc48747857" w:history="1">
+      <w:hyperlink w:anchor="_Toc49193096" w:history="1">
         <w:r>
           <w:rPr>
             <w:rStyle w:val="Hyperlink"/>
@@ -1828,7 +1828,7 @@
           <w:rPr>
             <w:webHidden/>
           </w:rPr>
-          <w:instrText xml:space="preserve"> PAGEREF _Toc48747857 \h </w:instrText>
+          <w:instrText xml:space="preserve"> PAGEREF _Toc49193096 \h </w:instrText>
         </w:r>
         <w:r>
           <w:rPr>
@@ -1862,7 +1862,7 @@
           <w:rFonts w:asciiTheme="minorHAnsi" w:eastAsiaTheme="minorEastAsia" w:hAnsiTheme="minorHAnsi" w:cstheme="minorBidi"/>
         </w:rPr>
       </w:pPr>
-      <w:hyperlink w:anchor="_Toc48747858" w:history="1">
+      <w:hyperlink w:anchor="_Toc49193097" w:history="1">
         <w:r>
           <w:rPr>
             <w:rStyle w:val="Hyperlink"/>
@@ -1897,7 +1897,7 @@
           <w:rPr>
             <w:webHidden/>
           </w:rPr>
-          <w:instrText xml:space="preserve"> PAGEREF _Toc48747858 \h </w:instrText>
+          <w:instrText xml:space="preserve"> PAGEREF _Toc49193097 \h </w:instrText>
         </w:r>
         <w:r>
           <w:rPr>
@@ -1931,7 +1931,7 @@
           <w:rFonts w:asciiTheme="minorHAnsi" w:eastAsiaTheme="minorEastAsia" w:hAnsiTheme="minorHAnsi" w:cstheme="minorBidi"/>
         </w:rPr>
       </w:pPr>
-      <w:hyperlink w:anchor="_Toc48747859" w:history="1">
+      <w:hyperlink w:anchor="_Toc49193098" w:history="1">
         <w:r>
           <w:rPr>
             <w:rStyle w:val="Hyperlink"/>
@@ -1966,7 +1966,7 @@
           <w:rPr>
             <w:webHidden/>
           </w:rPr>
-          <w:instrText xml:space="preserve"> PAGEREF _Toc48747859 \h </w:instrText>
+          <w:instrText xml:space="preserve"> PAGEREF _Toc49193098 \h </w:instrText>
         </w:r>
         <w:r>
           <w:rPr>
@@ -2000,7 +2000,7 @@
           <w:rFonts w:asciiTheme="minorHAnsi" w:eastAsiaTheme="minorEastAsia" w:hAnsiTheme="minorHAnsi" w:cstheme="minorBidi"/>
         </w:rPr>
       </w:pPr>
-      <w:hyperlink w:anchor="_Toc48747860" w:history="1">
+      <w:hyperlink w:anchor="_Toc49193099" w:history="1">
         <w:r>
           <w:rPr>
             <w:rStyle w:val="Hyperlink"/>
@@ -2035,7 +2035,7 @@
           <w:rPr>
             <w:webHidden/>
           </w:rPr>
-          <w:instrText xml:space="preserve"> PAGEREF _Toc48747860 \h </w:instrText>
+          <w:instrText xml:space="preserve"> PAGEREF _Toc49193099 \h </w:instrText>
         </w:r>
         <w:r>
           <w:rPr>
@@ -2069,7 +2069,7 @@
           <w:rFonts w:asciiTheme="minorHAnsi" w:eastAsiaTheme="minorEastAsia" w:hAnsiTheme="minorHAnsi" w:cstheme="minorBidi"/>
         </w:rPr>
       </w:pPr>
-      <w:hyperlink w:anchor="_Toc48747861" w:history="1">
+      <w:hyperlink w:anchor="_Toc49193100" w:history="1">
         <w:r>
           <w:rPr>
             <w:rStyle w:val="Hyperlink"/>
@@ -2104,7 +2104,7 @@
           <w:rPr>
             <w:webHidden/>
           </w:rPr>
-          <w:instrText xml:space="preserve"> PAGEREF _Toc48747861 \h </w:instrText>
+          <w:instrText xml:space="preserve"> PAGEREF _Toc49193100 \h </w:instrText>
         </w:r>
         <w:r>
           <w:rPr>
@@ -2141,7 +2141,7 @@
           <w:szCs w:val="22"/>
         </w:rPr>
       </w:pPr>
-      <w:hyperlink w:anchor="_Toc48747862" w:history="1">
+      <w:hyperlink w:anchor="_Toc49193101" w:history="1">
         <w:r>
           <w:rPr>
             <w:rStyle w:val="Hyperlink"/>
@@ -2184,7 +2184,7 @@
             <w:noProof/>
             <w:webHidden/>
           </w:rPr>
-          <w:instrText xml:space="preserve"> PAGEREF _Toc48747862 \h </w:instrText>
+          <w:instrText xml:space="preserve"> PAGEREF _Toc49193101 \h </w:instrText>
         </w:r>
         <w:r>
           <w:rPr>
@@ -2225,7 +2225,7 @@
           <w:szCs w:val="22"/>
         </w:rPr>
       </w:pPr>
-      <w:hyperlink w:anchor="_Toc48747863" w:history="1">
+      <w:hyperlink w:anchor="_Toc49193102" w:history="1">
         <w:r>
           <w:rPr>
             <w:rStyle w:val="Hyperlink"/>
@@ -2268,7 +2268,7 @@
             <w:noProof/>
             <w:webHidden/>
           </w:rPr>
-          <w:instrText xml:space="preserve"> PAGEREF _Toc48747863 \h </w:instrText>
+          <w:instrText xml:space="preserve"> PAGEREF _Toc49193102 \h </w:instrText>
         </w:r>
         <w:r>
           <w:rPr>
@@ -2288,7 +2288,7 @@
             <w:noProof/>
             <w:webHidden/>
           </w:rPr>
-          <w:t>4</w:t>
+          <w:t>7</w:t>
         </w:r>
         <w:r>
           <w:rPr>
@@ -2306,7 +2306,7 @@
           <w:rFonts w:asciiTheme="minorHAnsi" w:eastAsiaTheme="minorEastAsia" w:hAnsiTheme="minorHAnsi" w:cstheme="minorBidi"/>
         </w:rPr>
       </w:pPr>
-      <w:hyperlink w:anchor="_Toc48747864" w:history="1">
+      <w:hyperlink w:anchor="_Toc49193103" w:history="1">
         <w:r>
           <w:rPr>
             <w:rStyle w:val="Hyperlink"/>
@@ -2341,7 +2341,7 @@
           <w:rPr>
             <w:webHidden/>
           </w:rPr>
-          <w:instrText xml:space="preserve"> PAGEREF _Toc48747864 \h </w:instrText>
+          <w:instrText xml:space="preserve"> PAGEREF _Toc49193103 \h </w:instrText>
         </w:r>
         <w:r>
           <w:rPr>
@@ -2358,7 +2358,7 @@
           <w:rPr>
             <w:webHidden/>
           </w:rPr>
-          <w:t>4</w:t>
+          <w:t>7</w:t>
         </w:r>
         <w:r>
           <w:rPr>
@@ -2375,7 +2375,7 @@
           <w:rFonts w:asciiTheme="minorHAnsi" w:eastAsiaTheme="minorEastAsia" w:hAnsiTheme="minorHAnsi" w:cstheme="minorBidi"/>
         </w:rPr>
       </w:pPr>
-      <w:hyperlink w:anchor="_Toc48747865" w:history="1">
+      <w:hyperlink w:anchor="_Toc49193104" w:history="1">
         <w:r>
           <w:rPr>
             <w:rStyle w:val="Hyperlink"/>
@@ -2410,7 +2410,7 @@
           <w:rPr>
             <w:webHidden/>
           </w:rPr>
-          <w:instrText xml:space="preserve"> PAGEREF _Toc48747865 \h </w:instrText>
+          <w:instrText xml:space="preserve"> PAGEREF _Toc49193104 \h </w:instrText>
         </w:r>
         <w:r>
           <w:rPr>
@@ -2427,7 +2427,7 @@
           <w:rPr>
             <w:webHidden/>
           </w:rPr>
-          <w:t>4</w:t>
+          <w:t>7</w:t>
         </w:r>
         <w:r>
           <w:rPr>
@@ -2444,7 +2444,7 @@
           <w:rFonts w:asciiTheme="minorHAnsi" w:eastAsiaTheme="minorEastAsia" w:hAnsiTheme="minorHAnsi" w:cstheme="minorBidi"/>
         </w:rPr>
       </w:pPr>
-      <w:hyperlink w:anchor="_Toc48747866" w:history="1">
+      <w:hyperlink w:anchor="_Toc49193105" w:history="1">
         <w:r>
           <w:rPr>
             <w:rStyle w:val="Hyperlink"/>
@@ -2479,7 +2479,7 @@
           <w:rPr>
             <w:webHidden/>
           </w:rPr>
-          <w:instrText xml:space="preserve"> PAGEREF _Toc48747866 \h </w:instrText>
+          <w:instrText xml:space="preserve"> PAGEREF _Toc49193105 \h </w:instrText>
         </w:r>
         <w:r>
           <w:rPr>
@@ -2496,7 +2496,7 @@
           <w:rPr>
             <w:webHidden/>
           </w:rPr>
-          <w:t>5</w:t>
+          <w:t>8</w:t>
         </w:r>
         <w:r>
           <w:rPr>
@@ -2513,7 +2513,7 @@
           <w:rFonts w:asciiTheme="minorHAnsi" w:eastAsiaTheme="minorEastAsia" w:hAnsiTheme="minorHAnsi" w:cstheme="minorBidi"/>
         </w:rPr>
       </w:pPr>
-      <w:hyperlink w:anchor="_Toc48747867" w:history="1">
+      <w:hyperlink w:anchor="_Toc49193106" w:history="1">
         <w:r>
           <w:rPr>
             <w:rStyle w:val="Hyperlink"/>
@@ -2536,7 +2536,7 @@
           <w:rPr>
             <w:webHidden/>
           </w:rPr>
-          <w:instrText xml:space="preserve"> PAGEREF _Toc48747867 \h </w:instrText>
+          <w:instrText xml:space="preserve"> PAGEREF _Toc49193106 \h </w:instrText>
         </w:r>
         <w:r>
           <w:rPr>
@@ -2553,7 +2553,7 @@
           <w:rPr>
             <w:webHidden/>
           </w:rPr>
-          <w:t>6</w:t>
+          <w:t>9</w:t>
         </w:r>
         <w:r>
           <w:rPr>
@@ -2570,7 +2570,7 @@
           <w:rFonts w:asciiTheme="minorHAnsi" w:eastAsiaTheme="minorEastAsia" w:hAnsiTheme="minorHAnsi" w:cstheme="minorBidi"/>
         </w:rPr>
       </w:pPr>
-      <w:hyperlink w:anchor="_Toc48747868" w:history="1">
+      <w:hyperlink w:anchor="_Toc49193107" w:history="1">
         <w:r>
           <w:rPr>
             <w:rStyle w:val="Hyperlink"/>
@@ -2593,7 +2593,7 @@
           <w:rPr>
             <w:webHidden/>
           </w:rPr>
-          <w:instrText xml:space="preserve"> PAGEREF _Toc48747868 \h </w:instrText>
+          <w:instrText xml:space="preserve"> PAGEREF _Toc49193107 \h </w:instrText>
         </w:r>
         <w:r>
           <w:rPr>
@@ -2610,7 +2610,7 @@
           <w:rPr>
             <w:webHidden/>
           </w:rPr>
-          <w:t>7</w:t>
+          <w:t>10</w:t>
         </w:r>
         <w:r>
           <w:rPr>
@@ -2627,7 +2627,7 @@
           <w:rFonts w:asciiTheme="minorHAnsi" w:eastAsiaTheme="minorEastAsia" w:hAnsiTheme="minorHAnsi" w:cstheme="minorBidi"/>
         </w:rPr>
       </w:pPr>
-      <w:hyperlink w:anchor="_Toc48747869" w:history="1">
+      <w:hyperlink w:anchor="_Toc49193108" w:history="1">
         <w:r>
           <w:rPr>
             <w:rStyle w:val="Hyperlink"/>
@@ -2650,7 +2650,7 @@
           <w:rPr>
             <w:webHidden/>
           </w:rPr>
-          <w:instrText xml:space="preserve"> PAGEREF _Toc48747869 \h </w:instrText>
+          <w:instrText xml:space="preserve"> PAGEREF _Toc49193108 \h </w:instrText>
         </w:r>
         <w:r>
           <w:rPr>
@@ -2667,7 +2667,7 @@
           <w:rPr>
             <w:webHidden/>
           </w:rPr>
-          <w:t>8</w:t>
+          <w:t>11</w:t>
         </w:r>
         <w:r>
           <w:rPr>
@@ -2684,7 +2684,7 @@
           <w:rFonts w:asciiTheme="minorHAnsi" w:eastAsiaTheme="minorEastAsia" w:hAnsiTheme="minorHAnsi" w:cstheme="minorBidi"/>
         </w:rPr>
       </w:pPr>
-      <w:hyperlink w:anchor="_Toc48747870" w:history="1">
+      <w:hyperlink w:anchor="_Toc49193109" w:history="1">
         <w:r>
           <w:rPr>
             <w:rStyle w:val="Hyperlink"/>
@@ -2707,7 +2707,7 @@
           <w:rPr>
             <w:webHidden/>
           </w:rPr>
-          <w:instrText xml:space="preserve"> PAGEREF _Toc48747870 \h </w:instrText>
+          <w:instrText xml:space="preserve"> PAGEREF _Toc49193109 \h </w:instrText>
         </w:r>
         <w:r>
           <w:rPr>
@@ -2724,7 +2724,7 @@
           <w:rPr>
             <w:webHidden/>
           </w:rPr>
-          <w:t>9</w:t>
+          <w:t>12</w:t>
         </w:r>
         <w:r>
           <w:rPr>
@@ -2770,7 +2770,7 @@
       <w:pPr>
         <w:pStyle w:val="FOINaslov1"/>
       </w:pPr>
-      <w:bookmarkStart w:id="3" w:name="_Toc48747858"/>
+      <w:bookmarkStart w:id="3" w:name="_Toc49193097"/>
       <w:r>
         <w:lastRenderedPageBreak/>
         <w:t>Uvod</w:t>
@@ -3028,7 +3028,7 @@
       <w:pPr>
         <w:pStyle w:val="FOINaslov1"/>
       </w:pPr>
-      <w:bookmarkStart w:id="5" w:name="_Toc48747859"/>
+      <w:bookmarkStart w:id="5" w:name="_Toc49193098"/>
       <w:r>
         <w:lastRenderedPageBreak/>
         <w:t>Dnevnički zapisi i njihova svrha</w:t>
@@ -3315,7 +3315,15 @@
           <w:sz w:val="22"/>
           <w:szCs w:val="22"/>
         </w:rPr>
-        <w:t xml:space="preserve"> ima datum i vrijeme kada je nastala, razinu zapisa koja može biti </w:t>
+        <w:t xml:space="preserve"> ima datum i vrijeme kada je nastala, razinu zapisa</w:t>
+      </w:r>
+      <w:r>
+        <w:rPr>
+          <w:rFonts w:ascii="Arial" w:hAnsi="Arial" w:cs="Arial"/>
+          <w:sz w:val="22"/>
+          <w:szCs w:val="22"/>
+        </w:rPr>
+        <w:t xml:space="preserve">, na primjer </w:t>
       </w:r>
       <w:r>
         <w:rPr>
@@ -3339,7 +3347,23 @@
           <w:sz w:val="22"/>
           <w:szCs w:val="22"/>
         </w:rPr>
-        <w:t xml:space="preserve"> ili neka druga definirana razina i informacije o kontekstu koje nam pružaju dodatne informacije o stanju sustava ili aplikacije i okruženju</w:t>
+        <w:t xml:space="preserve"> ili neka druga definirana razina</w:t>
+      </w:r>
+      <w:r>
+        <w:rPr>
+          <w:rFonts w:ascii="Arial" w:hAnsi="Arial" w:cs="Arial"/>
+          <w:sz w:val="22"/>
+          <w:szCs w:val="22"/>
+        </w:rPr>
+        <w:t>,</w:t>
+      </w:r>
+      <w:r>
+        <w:rPr>
+          <w:rFonts w:ascii="Arial" w:hAnsi="Arial" w:cs="Arial"/>
+          <w:sz w:val="22"/>
+          <w:szCs w:val="22"/>
+        </w:rPr>
+        <w:t xml:space="preserve"> i informacije o kontekstu koje nam pružaju dodatne informacije o stanju sustava ili aplikacije i okruženju</w:t>
       </w:r>
       <w:r>
         <w:rPr>
@@ -3615,7 +3639,23 @@
           <w:sz w:val="22"/>
           <w:szCs w:val="22"/>
         </w:rPr>
-        <w:t xml:space="preserve"> dok poslužiteljski dnevnički zapisi bilježe informacije o korisnicima koji ga koriste. Sustavski i poslužiteljski dnevnički zapisi bit će detaljnije opisani u narednim poglavljima ovog rada.</w:t>
+        <w:t xml:space="preserve"> dok poslužiteljski dnevnički zapisi bilježe informacije o korisnicima koji ga koriste. </w:t>
+      </w:r>
+      <w:r>
+        <w:rPr>
+          <w:rFonts w:ascii="Arial" w:hAnsi="Arial" w:cs="Arial"/>
+          <w:sz w:val="22"/>
+          <w:szCs w:val="22"/>
+        </w:rPr>
+        <w:t xml:space="preserve">(JOŠ O SERVER LOGOVIMA) </w:t>
+      </w:r>
+      <w:r>
+        <w:rPr>
+          <w:rFonts w:ascii="Arial" w:hAnsi="Arial" w:cs="Arial"/>
+          <w:sz w:val="22"/>
+          <w:szCs w:val="22"/>
+        </w:rPr>
+        <w:t>Sustavski i poslužiteljski dnevnički zapisi bit će detaljnije opisani u narednim poglavljima ovog rada.</w:t>
       </w:r>
     </w:p>
     <w:p>
@@ -3676,7 +3716,23 @@
           <w:sz w:val="22"/>
           <w:szCs w:val="22"/>
         </w:rPr>
-        <w:t xml:space="preserve"> o ponašanju sustava kroz vrijeme kako bi pravovremeno mogli reagirati na probleme</w:t>
+        <w:t xml:space="preserve"> o ponašanju sustava </w:t>
+      </w:r>
+      <w:r>
+        <w:rPr>
+          <w:rFonts w:ascii="Arial" w:hAnsi="Arial" w:cs="Arial"/>
+          <w:sz w:val="22"/>
+          <w:szCs w:val="22"/>
+        </w:rPr>
+        <w:t xml:space="preserve">ili aplikacije </w:t>
+      </w:r>
+      <w:r>
+        <w:rPr>
+          <w:rFonts w:ascii="Arial" w:hAnsi="Arial" w:cs="Arial"/>
+          <w:sz w:val="22"/>
+          <w:szCs w:val="22"/>
+        </w:rPr>
+        <w:t>kroz vrijeme kako bi pravovremeno mogli reagirati na probleme</w:t>
       </w:r>
       <w:r>
         <w:rPr>
@@ -3749,7 +3805,7 @@
       <w:pPr>
         <w:pStyle w:val="FOINaslov1"/>
       </w:pPr>
-      <w:bookmarkStart w:id="7" w:name="_Toc48747860"/>
+      <w:bookmarkStart w:id="7" w:name="_Toc49193099"/>
       <w:r>
         <w:lastRenderedPageBreak/>
         <w:t>Web p</w:t>
@@ -4058,7 +4114,7 @@
           <w:szCs w:val="22"/>
         </w:rPr>
       </w:pPr>
-      <w:bookmarkStart w:id="8" w:name="_Toc48747735"/>
+      <w:bookmarkStart w:id="8" w:name="_Toc49192945"/>
       <w:r>
         <w:rPr>
           <w:rStyle w:val="NaslovslikeChar"/>
@@ -4106,7 +4162,23 @@
           <w:sz w:val="22"/>
           <w:szCs w:val="22"/>
         </w:rPr>
-        <w:t>(Izvor: Kermek, 2020)</w:t>
+        <w:t>(Izvor: Kermek</w:t>
+      </w:r>
+      <w:r>
+        <w:rPr>
+          <w:rFonts w:ascii="Arial" w:hAnsi="Arial" w:cs="Arial"/>
+          <w:sz w:val="22"/>
+          <w:szCs w:val="22"/>
+        </w:rPr>
+        <w:t xml:space="preserve"> D.</w:t>
+      </w:r>
+      <w:r>
+        <w:rPr>
+          <w:rFonts w:ascii="Arial" w:hAnsi="Arial" w:cs="Arial"/>
+          <w:sz w:val="22"/>
+          <w:szCs w:val="22"/>
+        </w:rPr>
+        <w:t>, 2020)</w:t>
       </w:r>
     </w:p>
     <w:p/>
@@ -4340,7 +4412,7 @@
           <w:szCs w:val="22"/>
         </w:rPr>
       </w:pPr>
-      <w:bookmarkStart w:id="9" w:name="_Toc48747736"/>
+      <w:bookmarkStart w:id="9" w:name="_Toc49192946"/>
       <w:r>
         <w:rPr>
           <w:rStyle w:val="NaslovslikeChar"/>
@@ -4397,7 +4469,7 @@
       <w:pPr>
         <w:pStyle w:val="FOINaslov1"/>
       </w:pPr>
-      <w:bookmarkStart w:id="10" w:name="_Toc48747861"/>
+      <w:bookmarkStart w:id="10" w:name="_Toc49193100"/>
       <w:r>
         <w:t>D</w:t>
       </w:r>
@@ -4423,82 +4495,186 @@
           <w:szCs w:val="22"/>
         </w:rPr>
       </w:pPr>
+      <w:bookmarkStart w:id="11" w:name="_Hlk48913251"/>
+      <w:r>
+        <w:rPr>
+          <w:rFonts w:ascii="Arial" w:hAnsi="Arial" w:cs="Arial"/>
+          <w:sz w:val="22"/>
+          <w:szCs w:val="22"/>
+        </w:rPr>
+        <w:t xml:space="preserve">Na modernim </w:t>
+      </w:r>
+      <w:r>
+        <w:rPr>
+          <w:rFonts w:ascii="Arial" w:hAnsi="Arial" w:cs="Arial"/>
+          <w:sz w:val="22"/>
+          <w:szCs w:val="22"/>
+        </w:rPr>
+        <w:t>o</w:t>
+      </w:r>
+      <w:r>
+        <w:rPr>
+          <w:rFonts w:ascii="Arial" w:hAnsi="Arial" w:cs="Arial"/>
+          <w:sz w:val="22"/>
+          <w:szCs w:val="22"/>
+        </w:rPr>
+        <w:t>peracijski</w:t>
+      </w:r>
+      <w:r>
+        <w:rPr>
+          <w:rFonts w:ascii="Arial" w:hAnsi="Arial" w:cs="Arial"/>
+          <w:sz w:val="22"/>
+          <w:szCs w:val="22"/>
+        </w:rPr>
+        <w:t>m</w:t>
+      </w:r>
+      <w:r>
+        <w:rPr>
+          <w:rFonts w:ascii="Arial" w:hAnsi="Arial" w:cs="Arial"/>
+          <w:sz w:val="22"/>
+          <w:szCs w:val="22"/>
+        </w:rPr>
+        <w:t xml:space="preserve"> sustavi</w:t>
+      </w:r>
+      <w:r>
+        <w:rPr>
+          <w:rFonts w:ascii="Arial" w:hAnsi="Arial" w:cs="Arial"/>
+          <w:sz w:val="22"/>
+          <w:szCs w:val="22"/>
+        </w:rPr>
+        <w:t>ma</w:t>
+      </w:r>
+      <w:r>
+        <w:rPr>
+          <w:rFonts w:ascii="Arial" w:hAnsi="Arial" w:cs="Arial"/>
+          <w:sz w:val="22"/>
+          <w:szCs w:val="22"/>
+        </w:rPr>
+        <w:t xml:space="preserve"> za osobna računala </w:t>
+      </w:r>
+      <w:r>
+        <w:rPr>
+          <w:rFonts w:ascii="Arial" w:hAnsi="Arial" w:cs="Arial"/>
+          <w:sz w:val="22"/>
+          <w:szCs w:val="22"/>
+        </w:rPr>
+        <w:t>ugrađeni su</w:t>
+      </w:r>
+      <w:r>
+        <w:rPr>
+          <w:rFonts w:ascii="Arial" w:hAnsi="Arial" w:cs="Arial"/>
+          <w:sz w:val="22"/>
+          <w:szCs w:val="22"/>
+        </w:rPr>
+        <w:t xml:space="preserve"> mehanizm</w:t>
+      </w:r>
+      <w:r>
+        <w:rPr>
+          <w:rFonts w:ascii="Arial" w:hAnsi="Arial" w:cs="Arial"/>
+          <w:sz w:val="22"/>
+          <w:szCs w:val="22"/>
+        </w:rPr>
+        <w:t>i</w:t>
+      </w:r>
+      <w:r>
+        <w:rPr>
+          <w:rFonts w:ascii="Arial" w:hAnsi="Arial" w:cs="Arial"/>
+          <w:sz w:val="22"/>
+          <w:szCs w:val="22"/>
+        </w:rPr>
+        <w:t xml:space="preserve"> i protokol</w:t>
+      </w:r>
+      <w:r>
+        <w:rPr>
+          <w:rFonts w:ascii="Arial" w:hAnsi="Arial" w:cs="Arial"/>
+          <w:sz w:val="22"/>
+          <w:szCs w:val="22"/>
+        </w:rPr>
+        <w:t>i</w:t>
+      </w:r>
+      <w:r>
+        <w:rPr>
+          <w:rFonts w:ascii="Arial" w:hAnsi="Arial" w:cs="Arial"/>
+          <w:sz w:val="22"/>
+          <w:szCs w:val="22"/>
+        </w:rPr>
+        <w:t xml:space="preserve"> za snimanje događaja i vođenje dnevničkih zapisa o događajima u sustavu. Takvi zapisi daju korisnicima uvid u rad sustava i prikupljaju informacije o radu sklopovlja i programa, problemima u sustavu i sigurnosnim događajima. U ovom poglavlju bit će obrađena organizacija sustavskih dnevničkih zapisa na Windows platformi </w:t>
+      </w:r>
+      <w:r>
+        <w:rPr>
+          <w:rFonts w:ascii="Arial" w:hAnsi="Arial" w:cs="Arial"/>
+          <w:sz w:val="22"/>
+          <w:szCs w:val="22"/>
+        </w:rPr>
+        <w:t>i alat</w:t>
+      </w:r>
+      <w:r>
+        <w:rPr>
+          <w:rFonts w:ascii="Arial" w:hAnsi="Arial" w:cs="Arial"/>
+          <w:sz w:val="22"/>
+          <w:szCs w:val="22"/>
+        </w:rPr>
+        <w:t xml:space="preserve"> Windows Event Viewer te</w:t>
+      </w:r>
+      <w:r>
+        <w:rPr>
+          <w:rFonts w:ascii="Arial" w:hAnsi="Arial" w:cs="Arial"/>
+          <w:sz w:val="22"/>
+          <w:szCs w:val="22"/>
+        </w:rPr>
+        <w:t xml:space="preserve"> </w:t>
+      </w:r>
+      <w:r>
+        <w:rPr>
+          <w:rFonts w:ascii="Arial" w:hAnsi="Arial" w:cs="Arial"/>
+          <w:sz w:val="22"/>
+          <w:szCs w:val="22"/>
+        </w:rPr>
+        <w:t xml:space="preserve">organizacija sustavskih dnevničkih zapisa </w:t>
+      </w:r>
+      <w:r>
+        <w:rPr>
+          <w:rFonts w:ascii="Arial" w:hAnsi="Arial" w:cs="Arial"/>
+          <w:sz w:val="22"/>
+          <w:szCs w:val="22"/>
+        </w:rPr>
+        <w:t>na</w:t>
+      </w:r>
+      <w:r>
+        <w:rPr>
+          <w:rFonts w:ascii="Arial" w:hAnsi="Arial" w:cs="Arial"/>
+          <w:sz w:val="22"/>
+          <w:szCs w:val="22"/>
+        </w:rPr>
+        <w:t xml:space="preserve"> Linux platformi</w:t>
+      </w:r>
+      <w:r>
+        <w:rPr>
+          <w:rFonts w:ascii="Arial" w:hAnsi="Arial" w:cs="Arial"/>
+          <w:sz w:val="22"/>
+          <w:szCs w:val="22"/>
+        </w:rPr>
+        <w:t>.</w:t>
+      </w:r>
+      <w:r>
+        <w:rPr>
+          <w:rFonts w:ascii="Arial" w:hAnsi="Arial" w:cs="Arial"/>
+          <w:sz w:val="22"/>
+          <w:szCs w:val="22"/>
+        </w:rPr>
+        <w:t xml:space="preserve"> </w:t>
+      </w:r>
     </w:p>
     <w:p>
       <w:pPr>
         <w:pStyle w:val="FOINaslov2"/>
       </w:pPr>
-      <w:bookmarkStart w:id="11" w:name="_Toc48747862"/>
+      <w:bookmarkStart w:id="12" w:name="_Toc49193101"/>
+      <w:bookmarkEnd w:id="11"/>
       <w:r>
         <w:t>Windows Event Viewer</w:t>
       </w:r>
-      <w:bookmarkEnd w:id="11"/>
-    </w:p>
-    <w:p>
-      <w:pPr>
-        <w:pStyle w:val="FOINaslov2"/>
-      </w:pPr>
-      <w:bookmarkStart w:id="12" w:name="_Toc48747863"/>
-      <w:r>
-        <w:t>Dnevnički zapisi na Linux platformama</w:t>
-      </w:r>
       <w:bookmarkEnd w:id="12"/>
-    </w:p>
-    <w:p>
-      <w:pPr>
-        <w:pStyle w:val="FOINaslov1"/>
-      </w:pPr>
-      <w:bookmarkStart w:id="13" w:name="_Toc48747864"/>
-      <w:r>
-        <w:t xml:space="preserve">Dnevnički zapisi na </w:t>
-      </w:r>
-      <w:r>
-        <w:t xml:space="preserve">web </w:t>
-      </w:r>
-      <w:r>
-        <w:t>poslužiteljima</w:t>
-      </w:r>
-      <w:bookmarkEnd w:id="13"/>
-    </w:p>
-    <w:p>
-      <w:pPr>
-        <w:pStyle w:val="FOINaslov1"/>
-      </w:pPr>
-      <w:bookmarkStart w:id="14" w:name="_Toc48747865"/>
-      <w:r>
-        <w:t>Python aplikacija za analizu i vizualizaciju</w:t>
-      </w:r>
-      <w:bookmarkEnd w:id="14"/>
-    </w:p>
-    <w:p>
-      <w:pPr>
-        <w:spacing w:after="120" w:line="360" w:lineRule="auto"/>
-        <w:rPr>
-          <w:rFonts w:ascii="Arial" w:hAnsi="Arial" w:cs="Arial"/>
-        </w:rPr>
-      </w:pPr>
-      <w:r>
-        <w:rPr>
-          <w:rFonts w:ascii="Arial" w:hAnsi="Arial" w:cs="Arial"/>
-          <w:b/>
-          <w:bCs/>
-        </w:rPr>
-        <w:br w:type="page"/>
-      </w:r>
-    </w:p>
-    <w:p>
-      <w:pPr>
-        <w:pStyle w:val="FOINaslov1"/>
-      </w:pPr>
-      <w:bookmarkStart w:id="15" w:name="_Toc48747866"/>
-      <w:r>
-        <w:lastRenderedPageBreak/>
-        <w:t>Zaključak</w:t>
-      </w:r>
-      <w:bookmarkEnd w:id="15"/>
-      <w:r>
-        <w:t xml:space="preserve"> </w:t>
-      </w:r>
     </w:p>
     <w:p>
       <w:pPr>
@@ -4517,151 +4693,65 @@
           <w:sz w:val="22"/>
           <w:szCs w:val="22"/>
         </w:rPr>
-        <w:t xml:space="preserve">Ovdje treba </w:t>
-      </w:r>
-      <w:r>
-        <w:rPr>
-          <w:rFonts w:ascii="Arial" w:hAnsi="Arial" w:cs="Arial"/>
-          <w:sz w:val="22"/>
-          <w:szCs w:val="22"/>
-        </w:rPr>
-        <w:t xml:space="preserve">sažeto rezimirati najvažnije rezultate razrade teme rada. </w:t>
-      </w:r>
-      <w:r>
-        <w:rPr>
-          <w:rFonts w:ascii="Arial" w:hAnsi="Arial" w:cs="Arial"/>
-          <w:sz w:val="22"/>
-          <w:szCs w:val="22"/>
-        </w:rPr>
-        <w:t>Potrebno je sažeto opisati što je predmet rada, koje su metode, tehnike, programski alati ili apli</w:t>
-      </w:r>
-      <w:r>
-        <w:rPr>
-          <w:rFonts w:ascii="Arial" w:hAnsi="Arial" w:cs="Arial"/>
-          <w:sz w:val="22"/>
-          <w:szCs w:val="22"/>
-        </w:rPr>
-        <w:t>kacije korištene u razradi rada</w:t>
-      </w:r>
-      <w:r>
-        <w:rPr>
-          <w:rFonts w:ascii="Arial" w:hAnsi="Arial" w:cs="Arial"/>
-          <w:sz w:val="22"/>
-          <w:szCs w:val="22"/>
-        </w:rPr>
-        <w:t xml:space="preserve"> te </w:t>
-      </w:r>
-      <w:r>
-        <w:rPr>
-          <w:rFonts w:ascii="Arial" w:hAnsi="Arial" w:cs="Arial"/>
-          <w:sz w:val="22"/>
-          <w:szCs w:val="22"/>
-        </w:rPr>
-        <w:t>koje su pretpostavke dokazane, a koje opovrgnute. Sad</w:t>
-      </w:r>
-      <w:r>
-        <w:rPr>
-          <w:rFonts w:ascii="Arial" w:hAnsi="Arial" w:cs="Arial"/>
-          <w:sz w:val="22"/>
-          <w:szCs w:val="22"/>
-        </w:rPr>
-        <w:t>ržajno</w:t>
-      </w:r>
-      <w:r>
-        <w:rPr>
-          <w:rFonts w:ascii="Arial" w:hAnsi="Arial" w:cs="Arial"/>
-          <w:sz w:val="22"/>
-          <w:szCs w:val="22"/>
-        </w:rPr>
-        <w:t>,</w:t>
-      </w:r>
-      <w:r>
-        <w:rPr>
-          <w:rFonts w:ascii="Arial" w:hAnsi="Arial" w:cs="Arial"/>
-          <w:sz w:val="22"/>
-          <w:szCs w:val="22"/>
-        </w:rPr>
-        <w:t xml:space="preserve"> ono što </w:t>
-      </w:r>
-      <w:r>
-        <w:rPr>
-          <w:rFonts w:ascii="Arial" w:hAnsi="Arial" w:cs="Arial"/>
-          <w:sz w:val="22"/>
-          <w:szCs w:val="22"/>
-        </w:rPr>
-        <w:t>s</w:t>
-      </w:r>
-      <w:r>
-        <w:rPr>
-          <w:rFonts w:ascii="Arial" w:hAnsi="Arial" w:cs="Arial"/>
-          <w:sz w:val="22"/>
-          <w:szCs w:val="22"/>
-        </w:rPr>
-        <w:t xml:space="preserve">e u uvodu rada </w:t>
-      </w:r>
-      <w:r>
-        <w:rPr>
-          <w:rFonts w:ascii="Arial" w:hAnsi="Arial" w:cs="Arial"/>
-          <w:sz w:val="22"/>
-          <w:szCs w:val="22"/>
-        </w:rPr>
-        <w:t>najavljuje i kasnije je</w:t>
-      </w:r>
-      <w:r>
-        <w:rPr>
-          <w:rFonts w:ascii="Arial" w:hAnsi="Arial" w:cs="Arial"/>
-          <w:sz w:val="22"/>
-          <w:szCs w:val="22"/>
-        </w:rPr>
-        <w:t xml:space="preserve"> obuhvaćeno </w:t>
-      </w:r>
-      <w:r>
-        <w:rPr>
-          <w:rFonts w:ascii="Arial" w:hAnsi="Arial" w:cs="Arial"/>
-          <w:sz w:val="22"/>
-          <w:szCs w:val="22"/>
-        </w:rPr>
-        <w:t>u samom radu</w:t>
-      </w:r>
-      <w:r>
-        <w:rPr>
-          <w:rFonts w:ascii="Arial" w:hAnsi="Arial" w:cs="Arial"/>
-          <w:sz w:val="22"/>
-          <w:szCs w:val="22"/>
-        </w:rPr>
-        <w:t>, mora</w:t>
-      </w:r>
-      <w:r>
-        <w:rPr>
-          <w:rFonts w:ascii="Arial" w:hAnsi="Arial" w:cs="Arial"/>
-          <w:sz w:val="22"/>
-          <w:szCs w:val="22"/>
-        </w:rPr>
-        <w:t>lo</w:t>
-      </w:r>
-      <w:r>
-        <w:rPr>
-          <w:rFonts w:ascii="Arial" w:hAnsi="Arial" w:cs="Arial"/>
-          <w:sz w:val="22"/>
-          <w:szCs w:val="22"/>
-        </w:rPr>
-        <w:t xml:space="preserve"> bi</w:t>
-      </w:r>
-      <w:r>
-        <w:rPr>
-          <w:rFonts w:ascii="Arial" w:hAnsi="Arial" w:cs="Arial"/>
-          <w:sz w:val="22"/>
-          <w:szCs w:val="22"/>
-        </w:rPr>
-        <w:t xml:space="preserve"> biti</w:t>
-      </w:r>
-      <w:r>
-        <w:rPr>
-          <w:rFonts w:ascii="Arial" w:hAnsi="Arial" w:cs="Arial"/>
-          <w:sz w:val="22"/>
-          <w:szCs w:val="22"/>
-        </w:rPr>
-        <w:t xml:space="preserve"> opisano u zaključnom dijelu kroz rezultate rada</w:t>
+        <w:t>Na Windows operacijsk</w:t>
+      </w:r>
+      <w:r>
+        <w:rPr>
+          <w:rFonts w:ascii="Arial" w:hAnsi="Arial" w:cs="Arial"/>
+          <w:sz w:val="22"/>
+          <w:szCs w:val="22"/>
+        </w:rPr>
+        <w:t>im</w:t>
+      </w:r>
+      <w:r>
+        <w:rPr>
+          <w:rFonts w:ascii="Arial" w:hAnsi="Arial" w:cs="Arial"/>
+          <w:sz w:val="22"/>
+          <w:szCs w:val="22"/>
+        </w:rPr>
+        <w:t xml:space="preserve"> sustav</w:t>
+      </w:r>
+      <w:r>
+        <w:rPr>
+          <w:rFonts w:ascii="Arial" w:hAnsi="Arial" w:cs="Arial"/>
+          <w:sz w:val="22"/>
+          <w:szCs w:val="22"/>
+        </w:rPr>
+        <w:t>ima</w:t>
+      </w:r>
+      <w:r>
+        <w:rPr>
+          <w:rFonts w:ascii="Arial" w:hAnsi="Arial" w:cs="Arial"/>
+          <w:sz w:val="22"/>
+          <w:szCs w:val="22"/>
+        </w:rPr>
+        <w:t xml:space="preserve"> dnevnički zapisi spremaju se</w:t>
+      </w:r>
+      <w:r>
+        <w:rPr>
+          <w:rFonts w:ascii="Arial" w:hAnsi="Arial" w:cs="Arial"/>
+          <w:sz w:val="22"/>
+          <w:szCs w:val="22"/>
+        </w:rPr>
+        <w:t xml:space="preserve"> u XML formatu </w:t>
+      </w:r>
+      <w:r>
+        <w:rPr>
+          <w:rFonts w:ascii="Arial" w:hAnsi="Arial" w:cs="Arial"/>
+          <w:sz w:val="22"/>
+          <w:szCs w:val="22"/>
+        </w:rPr>
+        <w:t xml:space="preserve">na lokaciju </w:t>
+      </w:r>
+      <w:r>
+        <w:rPr>
+          <w:rFonts w:ascii="Arial" w:hAnsi="Arial" w:cs="Arial"/>
+          <w:i/>
+          <w:iCs/>
+          <w:sz w:val="22"/>
+          <w:szCs w:val="22"/>
+        </w:rPr>
+        <w:t>C:\WINDOWS\system32\config</w:t>
       </w:r>
       <w:r>
         <w:rPr>
@@ -4670,6 +4760,330 @@
           <w:szCs w:val="22"/>
         </w:rPr>
         <w:t xml:space="preserve">. </w:t>
+      </w:r>
+      <w:r>
+        <w:rPr>
+          <w:rFonts w:ascii="Arial" w:hAnsi="Arial" w:cs="Arial"/>
+          <w:sz w:val="22"/>
+          <w:szCs w:val="22"/>
+        </w:rPr>
+        <w:t>Svaki zapis sastoji se od</w:t>
+      </w:r>
+      <w:r>
+        <w:rPr>
+          <w:rFonts w:ascii="Arial" w:hAnsi="Arial" w:cs="Arial"/>
+          <w:sz w:val="22"/>
+          <w:szCs w:val="22"/>
+        </w:rPr>
+        <w:t xml:space="preserve"> </w:t>
+      </w:r>
+      <w:r>
+        <w:rPr>
+          <w:rFonts w:ascii="Arial" w:hAnsi="Arial" w:cs="Arial"/>
+          <w:sz w:val="22"/>
+          <w:szCs w:val="22"/>
+        </w:rPr>
+        <w:fldChar w:fldCharType="begin" w:fldLock="1"/>
+      </w:r>
+      <w:r>
+        <w:rPr>
+          <w:rFonts w:ascii="Arial" w:hAnsi="Arial" w:cs="Arial"/>
+          <w:sz w:val="22"/>
+          <w:szCs w:val="22"/>
+        </w:rPr>
+        <w:instrText>ADDIN CSL_CITATION {"citationItems":[{"id":"ITEM-1","itemData":{"URL":"https://www.manageengine.com/network-monitoring/Eventlog_Tutorial_Part_I.html","accessed":{"date-parts":[["2020","8","24"]]},"id":"ITEM-1","issued":{"date-parts":[["0"]]},"title":"Event Log Monitoring Tool - A Tutorial","type":"webpage"},"uris":["http://www.mendeley.com/documents/?uuid=66463405-8e8c-3dc7-9d16-1e82a509914e"]}],"mendeley":{"formattedCitation":"(&lt;i&gt;Event Log Monitoring Tool - A Tutorial&lt;/i&gt;, bez dat.)","plainTextFormattedCitation":"(Event Log Monitoring Tool - A Tutorial, bez dat.)","previouslyFormattedCitation":"(&lt;i&gt;Event Log Monitoring Tool - A Tutorial&lt;/i&gt;, bez dat.)"},"properties":{"noteIndex":0},"schema":"https://github.com/citation-style-language/schema/raw/master/csl-citation.json"}</w:instrText>
+      </w:r>
+      <w:r>
+        <w:rPr>
+          <w:rFonts w:ascii="Arial" w:hAnsi="Arial" w:cs="Arial"/>
+          <w:sz w:val="22"/>
+          <w:szCs w:val="22"/>
+        </w:rPr>
+        <w:fldChar w:fldCharType="separate"/>
+      </w:r>
+      <w:r>
+        <w:rPr>
+          <w:rFonts w:ascii="Arial" w:hAnsi="Arial" w:cs="Arial"/>
+          <w:noProof/>
+          <w:sz w:val="22"/>
+          <w:szCs w:val="22"/>
+        </w:rPr>
+        <w:t>(</w:t>
+      </w:r>
+      <w:r>
+        <w:rPr>
+          <w:rFonts w:ascii="Arial" w:hAnsi="Arial" w:cs="Arial"/>
+          <w:i/>
+          <w:noProof/>
+          <w:sz w:val="22"/>
+          <w:szCs w:val="22"/>
+        </w:rPr>
+        <w:t>Event Log Monitoring Tool - A Tutorial</w:t>
+      </w:r>
+      <w:r>
+        <w:rPr>
+          <w:rFonts w:ascii="Arial" w:hAnsi="Arial" w:cs="Arial"/>
+          <w:noProof/>
+          <w:sz w:val="22"/>
+          <w:szCs w:val="22"/>
+        </w:rPr>
+        <w:t>, bez dat.)</w:t>
+      </w:r>
+      <w:r>
+        <w:rPr>
+          <w:rFonts w:ascii="Arial" w:hAnsi="Arial" w:cs="Arial"/>
+          <w:sz w:val="22"/>
+          <w:szCs w:val="22"/>
+        </w:rPr>
+        <w:fldChar w:fldCharType="end"/>
+      </w:r>
+      <w:r>
+        <w:rPr>
+          <w:rFonts w:ascii="Arial" w:hAnsi="Arial" w:cs="Arial"/>
+          <w:sz w:val="22"/>
+          <w:szCs w:val="22"/>
+        </w:rPr>
+        <w:t>:</w:t>
+      </w:r>
+    </w:p>
+    <w:p>
+      <w:pPr>
+        <w:pStyle w:val="ListParagraph"/>
+        <w:numPr>
+          <w:ilvl w:val="0"/>
+          <w:numId w:val="35"/>
+        </w:numPr>
+        <w:spacing w:after="120" w:line="360" w:lineRule="auto"/>
+        <w:jc w:val="both"/>
+        <w:rPr>
+          <w:rFonts w:ascii="Arial" w:hAnsi="Arial" w:cs="Arial"/>
+          <w:sz w:val="22"/>
+          <w:szCs w:val="22"/>
+        </w:rPr>
+      </w:pPr>
+      <w:r>
+        <w:rPr>
+          <w:rFonts w:ascii="Arial" w:hAnsi="Arial" w:cs="Arial"/>
+          <w:sz w:val="22"/>
+          <w:szCs w:val="22"/>
+        </w:rPr>
+        <w:t>Datum - datum na koji je događaj nastao</w:t>
+      </w:r>
+    </w:p>
+    <w:p>
+      <w:pPr>
+        <w:pStyle w:val="ListParagraph"/>
+        <w:numPr>
+          <w:ilvl w:val="0"/>
+          <w:numId w:val="35"/>
+        </w:numPr>
+        <w:spacing w:after="120" w:line="360" w:lineRule="auto"/>
+        <w:jc w:val="both"/>
+        <w:rPr>
+          <w:rFonts w:ascii="Arial" w:hAnsi="Arial" w:cs="Arial"/>
+          <w:sz w:val="22"/>
+          <w:szCs w:val="22"/>
+        </w:rPr>
+      </w:pPr>
+      <w:r>
+        <w:rPr>
+          <w:rFonts w:ascii="Arial" w:hAnsi="Arial" w:cs="Arial"/>
+          <w:sz w:val="22"/>
+          <w:szCs w:val="22"/>
+        </w:rPr>
+        <w:t xml:space="preserve">Vrijeme - vrijeme u koje je </w:t>
+      </w:r>
+      <w:r>
+        <w:rPr>
+          <w:rFonts w:ascii="Arial" w:hAnsi="Arial" w:cs="Arial"/>
+          <w:sz w:val="22"/>
+          <w:szCs w:val="22"/>
+        </w:rPr>
+        <w:t xml:space="preserve">događaj </w:t>
+      </w:r>
+      <w:r>
+        <w:rPr>
+          <w:rFonts w:ascii="Arial" w:hAnsi="Arial" w:cs="Arial"/>
+          <w:sz w:val="22"/>
+          <w:szCs w:val="22"/>
+        </w:rPr>
+        <w:t>nastao</w:t>
+      </w:r>
+    </w:p>
+    <w:p>
+      <w:pPr>
+        <w:pStyle w:val="ListParagraph"/>
+        <w:numPr>
+          <w:ilvl w:val="0"/>
+          <w:numId w:val="35"/>
+        </w:numPr>
+        <w:spacing w:after="120" w:line="360" w:lineRule="auto"/>
+        <w:jc w:val="both"/>
+        <w:rPr>
+          <w:rFonts w:ascii="Arial" w:hAnsi="Arial" w:cs="Arial"/>
+          <w:sz w:val="22"/>
+          <w:szCs w:val="22"/>
+        </w:rPr>
+      </w:pPr>
+      <w:r>
+        <w:rPr>
+          <w:rFonts w:ascii="Arial" w:hAnsi="Arial" w:cs="Arial"/>
+          <w:sz w:val="22"/>
+          <w:szCs w:val="22"/>
+        </w:rPr>
+        <w:t xml:space="preserve">Korisnik - prijavljeni korisnik u trenutku nastanka </w:t>
+      </w:r>
+      <w:r>
+        <w:rPr>
+          <w:rFonts w:ascii="Arial" w:hAnsi="Arial" w:cs="Arial"/>
+          <w:sz w:val="22"/>
+          <w:szCs w:val="22"/>
+        </w:rPr>
+        <w:t>događaj</w:t>
+      </w:r>
+      <w:r>
+        <w:rPr>
+          <w:rFonts w:ascii="Arial" w:hAnsi="Arial" w:cs="Arial"/>
+          <w:sz w:val="22"/>
+          <w:szCs w:val="22"/>
+        </w:rPr>
+        <w:t>a</w:t>
+      </w:r>
+    </w:p>
+    <w:p>
+      <w:pPr>
+        <w:pStyle w:val="ListParagraph"/>
+        <w:numPr>
+          <w:ilvl w:val="0"/>
+          <w:numId w:val="35"/>
+        </w:numPr>
+        <w:spacing w:after="120" w:line="360" w:lineRule="auto"/>
+        <w:jc w:val="both"/>
+        <w:rPr>
+          <w:rFonts w:ascii="Arial" w:hAnsi="Arial" w:cs="Arial"/>
+          <w:sz w:val="22"/>
+          <w:szCs w:val="22"/>
+        </w:rPr>
+      </w:pPr>
+      <w:r>
+        <w:rPr>
+          <w:rFonts w:ascii="Arial" w:hAnsi="Arial" w:cs="Arial"/>
+          <w:sz w:val="22"/>
+          <w:szCs w:val="22"/>
+        </w:rPr>
+        <w:t>Računalo - naziv računala na kojem se događaj dogodio</w:t>
+      </w:r>
+    </w:p>
+    <w:p>
+      <w:pPr>
+        <w:pStyle w:val="ListParagraph"/>
+        <w:numPr>
+          <w:ilvl w:val="0"/>
+          <w:numId w:val="35"/>
+        </w:numPr>
+        <w:spacing w:after="120" w:line="360" w:lineRule="auto"/>
+        <w:jc w:val="both"/>
+        <w:rPr>
+          <w:rFonts w:ascii="Arial" w:hAnsi="Arial" w:cs="Arial"/>
+          <w:sz w:val="22"/>
+          <w:szCs w:val="22"/>
+        </w:rPr>
+      </w:pPr>
+      <w:r>
+        <w:rPr>
+          <w:rFonts w:ascii="Arial" w:hAnsi="Arial" w:cs="Arial"/>
+          <w:sz w:val="22"/>
+          <w:szCs w:val="22"/>
+        </w:rPr>
+        <w:t xml:space="preserve">ID događaja - </w:t>
+      </w:r>
+      <w:r>
+        <w:rPr>
+          <w:rFonts w:ascii="Arial" w:hAnsi="Arial" w:cs="Arial"/>
+          <w:sz w:val="22"/>
+          <w:szCs w:val="22"/>
+        </w:rPr>
+        <w:t>identifikator</w:t>
+      </w:r>
+      <w:r>
+        <w:rPr>
+          <w:rFonts w:ascii="Arial" w:hAnsi="Arial" w:cs="Arial"/>
+          <w:sz w:val="22"/>
+          <w:szCs w:val="22"/>
+        </w:rPr>
+        <w:t xml:space="preserve"> događaja koji specificira tip događaja</w:t>
+      </w:r>
+    </w:p>
+    <w:p>
+      <w:pPr>
+        <w:pStyle w:val="ListParagraph"/>
+        <w:numPr>
+          <w:ilvl w:val="0"/>
+          <w:numId w:val="35"/>
+        </w:numPr>
+        <w:spacing w:after="120" w:line="360" w:lineRule="auto"/>
+        <w:jc w:val="both"/>
+        <w:rPr>
+          <w:rFonts w:ascii="Arial" w:hAnsi="Arial" w:cs="Arial"/>
+          <w:sz w:val="22"/>
+          <w:szCs w:val="22"/>
+        </w:rPr>
+      </w:pPr>
+      <w:r>
+        <w:rPr>
+          <w:rFonts w:ascii="Arial" w:hAnsi="Arial" w:cs="Arial"/>
+          <w:sz w:val="22"/>
+          <w:szCs w:val="22"/>
+        </w:rPr>
+        <w:t>Izvor - aplikacija ili komponenta koja je uzrokovala događaj</w:t>
+      </w:r>
+    </w:p>
+    <w:p>
+      <w:pPr>
+        <w:pStyle w:val="ListParagraph"/>
+        <w:numPr>
+          <w:ilvl w:val="0"/>
+          <w:numId w:val="35"/>
+        </w:numPr>
+        <w:spacing w:after="120" w:line="360" w:lineRule="auto"/>
+        <w:jc w:val="both"/>
+        <w:rPr>
+          <w:rFonts w:ascii="Arial" w:hAnsi="Arial" w:cs="Arial"/>
+          <w:sz w:val="22"/>
+          <w:szCs w:val="22"/>
+        </w:rPr>
+      </w:pPr>
+      <w:r>
+        <w:rPr>
+          <w:rFonts w:ascii="Arial" w:hAnsi="Arial" w:cs="Arial"/>
+          <w:sz w:val="22"/>
+          <w:szCs w:val="22"/>
+        </w:rPr>
+        <w:t xml:space="preserve">Tip </w:t>
+      </w:r>
+      <w:r>
+        <w:rPr>
+          <w:rFonts w:ascii="Arial" w:hAnsi="Arial" w:cs="Arial"/>
+          <w:sz w:val="22"/>
+          <w:szCs w:val="22"/>
+        </w:rPr>
+        <w:t xml:space="preserve">ili razina </w:t>
+      </w:r>
+      <w:r>
+        <w:rPr>
+          <w:rFonts w:ascii="Arial" w:hAnsi="Arial" w:cs="Arial"/>
+          <w:sz w:val="22"/>
+          <w:szCs w:val="22"/>
+        </w:rPr>
+        <w:t>- tip događaja</w:t>
+      </w:r>
+      <w:r>
+        <w:rPr>
+          <w:rFonts w:ascii="Arial" w:hAnsi="Arial" w:cs="Arial"/>
+          <w:sz w:val="22"/>
+          <w:szCs w:val="22"/>
+        </w:rPr>
+        <w:t xml:space="preserve"> prema važnosti</w:t>
       </w:r>
     </w:p>
     <w:p>
@@ -4689,7 +5103,238 @@
           <w:sz w:val="22"/>
           <w:szCs w:val="22"/>
         </w:rPr>
-        <w:t>Lorem ipsum dolor sit amet, consectetuer adipiscing elit. Nam cursus. Morbi ut mi. Nullam enim leo, egestas id, condimentum at, laoreet mattis, massa. Sed eleifend nonummy diam. Praesent mauris ante, elementum et, bibendum at, posuere sit amet, nibh. Duis tincidunt lectus quis dui viverra vestibulum. Suspendisse vulputate aliquam dui. Nulla elementum dui ut augue. Aliquam vehicula mi at mauris. Maecenas placerat, nisl at consequat rhoncus, sem nunc gravida justo, quis eleifend arcu velit quis lacus. Morbi magna magna, tincidunt a, mattis non, imperdiet vitae, tellus. Sed odio est, auctor ac, sollicitudin in, consequat vitae, orci. Fusce id felis. Vivamus sollicitudin metus eget eros.</w:t>
+        <w:t xml:space="preserve">Na Windows platformi tip događaja ili razina zapisa može biti informacija (eng. </w:t>
+      </w:r>
+      <w:r>
+        <w:rPr>
+          <w:rFonts w:ascii="Arial" w:hAnsi="Arial" w:cs="Arial"/>
+          <w:i/>
+          <w:iCs/>
+          <w:sz w:val="22"/>
+          <w:szCs w:val="22"/>
+        </w:rPr>
+        <w:t>Information</w:t>
+      </w:r>
+      <w:r>
+        <w:rPr>
+          <w:rFonts w:ascii="Arial" w:hAnsi="Arial" w:cs="Arial"/>
+          <w:sz w:val="22"/>
+          <w:szCs w:val="22"/>
+        </w:rPr>
+        <w:t xml:space="preserve">), upozorenje </w:t>
+      </w:r>
+      <w:r>
+        <w:rPr>
+          <w:rFonts w:ascii="Arial" w:hAnsi="Arial" w:cs="Arial"/>
+          <w:sz w:val="22"/>
+          <w:szCs w:val="22"/>
+        </w:rPr>
+        <w:t xml:space="preserve">(eng. </w:t>
+      </w:r>
+      <w:r>
+        <w:rPr>
+          <w:rFonts w:ascii="Arial" w:hAnsi="Arial" w:cs="Arial"/>
+          <w:i/>
+          <w:iCs/>
+          <w:sz w:val="22"/>
+          <w:szCs w:val="22"/>
+        </w:rPr>
+        <w:t>Warning</w:t>
+      </w:r>
+      <w:r>
+        <w:rPr>
+          <w:rFonts w:ascii="Arial" w:hAnsi="Arial" w:cs="Arial"/>
+          <w:sz w:val="22"/>
+          <w:szCs w:val="22"/>
+        </w:rPr>
+        <w:t>)</w:t>
+      </w:r>
+      <w:r>
+        <w:rPr>
+          <w:rFonts w:ascii="Arial" w:hAnsi="Arial" w:cs="Arial"/>
+          <w:sz w:val="22"/>
+          <w:szCs w:val="22"/>
+        </w:rPr>
+        <w:t xml:space="preserve">, greška </w:t>
+      </w:r>
+      <w:r>
+        <w:rPr>
+          <w:rFonts w:ascii="Arial" w:hAnsi="Arial" w:cs="Arial"/>
+          <w:sz w:val="22"/>
+          <w:szCs w:val="22"/>
+        </w:rPr>
+        <w:t xml:space="preserve">(eng. </w:t>
+      </w:r>
+      <w:r>
+        <w:rPr>
+          <w:rFonts w:ascii="Arial" w:hAnsi="Arial" w:cs="Arial"/>
+          <w:i/>
+          <w:iCs/>
+          <w:sz w:val="22"/>
+          <w:szCs w:val="22"/>
+        </w:rPr>
+        <w:t>Error</w:t>
+      </w:r>
+      <w:r>
+        <w:rPr>
+          <w:rFonts w:ascii="Arial" w:hAnsi="Arial" w:cs="Arial"/>
+          <w:sz w:val="22"/>
+          <w:szCs w:val="22"/>
+        </w:rPr>
+        <w:t>)</w:t>
+      </w:r>
+      <w:r>
+        <w:rPr>
+          <w:rFonts w:ascii="Arial" w:hAnsi="Arial" w:cs="Arial"/>
+          <w:sz w:val="22"/>
+          <w:szCs w:val="22"/>
+        </w:rPr>
+        <w:t xml:space="preserve">, uspješna autorizacija </w:t>
+      </w:r>
+      <w:r>
+        <w:rPr>
+          <w:rFonts w:ascii="Arial" w:hAnsi="Arial" w:cs="Arial"/>
+          <w:sz w:val="22"/>
+          <w:szCs w:val="22"/>
+        </w:rPr>
+        <w:t xml:space="preserve">(eng. </w:t>
+      </w:r>
+      <w:r>
+        <w:rPr>
+          <w:rFonts w:ascii="Arial" w:hAnsi="Arial" w:cs="Arial"/>
+          <w:i/>
+          <w:iCs/>
+          <w:sz w:val="22"/>
+          <w:szCs w:val="22"/>
+        </w:rPr>
+        <w:t>Success Audit</w:t>
+      </w:r>
+      <w:r>
+        <w:rPr>
+          <w:rFonts w:ascii="Arial" w:hAnsi="Arial" w:cs="Arial"/>
+          <w:sz w:val="22"/>
+          <w:szCs w:val="22"/>
+        </w:rPr>
+        <w:t>)</w:t>
+      </w:r>
+      <w:r>
+        <w:rPr>
+          <w:rFonts w:ascii="Arial" w:hAnsi="Arial" w:cs="Arial"/>
+          <w:sz w:val="22"/>
+          <w:szCs w:val="22"/>
+        </w:rPr>
+        <w:t xml:space="preserve"> ili neuspješna autorizacija </w:t>
+      </w:r>
+      <w:r>
+        <w:rPr>
+          <w:rFonts w:ascii="Arial" w:hAnsi="Arial" w:cs="Arial"/>
+          <w:sz w:val="22"/>
+          <w:szCs w:val="22"/>
+        </w:rPr>
+        <w:t xml:space="preserve">(eng. </w:t>
+      </w:r>
+      <w:r>
+        <w:rPr>
+          <w:rFonts w:ascii="Arial" w:hAnsi="Arial" w:cs="Arial"/>
+          <w:i/>
+          <w:iCs/>
+          <w:sz w:val="22"/>
+          <w:szCs w:val="22"/>
+        </w:rPr>
+        <w:t>Failure Audit</w:t>
+      </w:r>
+      <w:r>
+        <w:rPr>
+          <w:rFonts w:ascii="Arial" w:hAnsi="Arial" w:cs="Arial"/>
+          <w:sz w:val="22"/>
+          <w:szCs w:val="22"/>
+        </w:rPr>
+        <w:t>)</w:t>
+      </w:r>
+      <w:r>
+        <w:rPr>
+          <w:rFonts w:ascii="Arial" w:hAnsi="Arial" w:cs="Arial"/>
+          <w:sz w:val="22"/>
+          <w:szCs w:val="22"/>
+        </w:rPr>
+        <w:t xml:space="preserve">. Informacija je događaj koji </w:t>
+      </w:r>
+      <w:r>
+        <w:rPr>
+          <w:rFonts w:ascii="Arial" w:hAnsi="Arial" w:cs="Arial"/>
+          <w:sz w:val="22"/>
+          <w:szCs w:val="22"/>
+        </w:rPr>
+        <w:lastRenderedPageBreak/>
+        <w:t xml:space="preserve">opisuje uspješnu operaciju neke radnje u aplikaciji, upravljačkom programu ili pokrenutom servisu. Upozorenje je događaj koji nije od prevelike važnosti, ali može ukazivati da neke buduće probleme koji bi mogli nastati. Greška je događaj koji ukazuje na problem koji je nastao u radu neke aplikacije ili komponente i pri tome uzrokovao gubitak podataka ili funkcionalnosti. Uspješna i neuspješna autorizacija su događaji koji opisuju </w:t>
+      </w:r>
+      <w:r>
+        <w:rPr>
+          <w:rFonts w:ascii="Arial" w:hAnsi="Arial" w:cs="Arial"/>
+          <w:sz w:val="22"/>
+          <w:szCs w:val="22"/>
+        </w:rPr>
+        <w:t xml:space="preserve">uspješan ili neuspješan sigurnosni događaj, na primjer kada se korisnik uspješno ili neuspješno prijavi. </w:t>
+      </w:r>
+      <w:r>
+        <w:rPr>
+          <w:rFonts w:ascii="Arial" w:hAnsi="Arial" w:cs="Arial"/>
+          <w:sz w:val="22"/>
+          <w:szCs w:val="22"/>
+        </w:rPr>
+        <w:fldChar w:fldCharType="begin" w:fldLock="1"/>
+      </w:r>
+      <w:r>
+        <w:rPr>
+          <w:rFonts w:ascii="Arial" w:hAnsi="Arial" w:cs="Arial"/>
+          <w:sz w:val="22"/>
+          <w:szCs w:val="22"/>
+        </w:rPr>
+        <w:instrText>ADDIN CSL_CITATION {"citationItems":[{"id":"ITEM-1","itemData":{"URL":"https://www.manageengine.com/network-monitoring/Eventlog_Tutorial_Part_I.html","accessed":{"date-parts":[["2020","8","24"]]},"id":"ITEM-1","issued":{"date-parts":[["0"]]},"title":"Event Log Monitoring Tool - A Tutorial","type":"webpage"},"uris":["http://www.mendeley.com/documents/?uuid=66463405-8e8c-3dc7-9d16-1e82a509914e"]}],"mendeley":{"formattedCitation":"(&lt;i&gt;Event Log Monitoring Tool - A Tutorial&lt;/i&gt;, bez dat.)","plainTextFormattedCitation":"(Event Log Monitoring Tool - A Tutorial, bez dat.)","previouslyFormattedCitation":"(&lt;i&gt;Event Log Monitoring Tool - A Tutorial&lt;/i&gt;, bez dat.)"},"properties":{"noteIndex":0},"schema":"https://github.com/citation-style-language/schema/raw/master/csl-citation.json"}</w:instrText>
+      </w:r>
+      <w:r>
+        <w:rPr>
+          <w:rFonts w:ascii="Arial" w:hAnsi="Arial" w:cs="Arial"/>
+          <w:sz w:val="22"/>
+          <w:szCs w:val="22"/>
+        </w:rPr>
+        <w:fldChar w:fldCharType="separate"/>
+      </w:r>
+      <w:r>
+        <w:rPr>
+          <w:rFonts w:ascii="Arial" w:hAnsi="Arial" w:cs="Arial"/>
+          <w:noProof/>
+          <w:sz w:val="22"/>
+          <w:szCs w:val="22"/>
+        </w:rPr>
+        <w:t>(</w:t>
+      </w:r>
+      <w:r>
+        <w:rPr>
+          <w:rFonts w:ascii="Arial" w:hAnsi="Arial" w:cs="Arial"/>
+          <w:i/>
+          <w:noProof/>
+          <w:sz w:val="22"/>
+          <w:szCs w:val="22"/>
+        </w:rPr>
+        <w:t>Event Log Monitoring Tool - A Tutorial</w:t>
+      </w:r>
+      <w:r>
+        <w:rPr>
+          <w:rFonts w:ascii="Arial" w:hAnsi="Arial" w:cs="Arial"/>
+          <w:noProof/>
+          <w:sz w:val="22"/>
+          <w:szCs w:val="22"/>
+        </w:rPr>
+        <w:t>, bez dat.)</w:t>
+      </w:r>
+      <w:r>
+        <w:rPr>
+          <w:rFonts w:ascii="Arial" w:hAnsi="Arial" w:cs="Arial"/>
+          <w:sz w:val="22"/>
+          <w:szCs w:val="22"/>
+        </w:rPr>
+        <w:fldChar w:fldCharType="end"/>
       </w:r>
     </w:p>
     <w:p>
@@ -4709,7 +5354,1003 @@
           <w:sz w:val="22"/>
           <w:szCs w:val="22"/>
         </w:rPr>
-        <w:t>Pellentesque habitant morbi tristique senectus et netus et malesuada fames ac turpis egestas. In posuere felis nec tortor. Pellentesque faucibus. Ut accumsan ultricies elit. Maecenas at justo id velit placerat molestie. Donec dictum lectus non odio. Cras a ante vitae enim iaculis aliquam. Mauris nunc quam, venenatis nec, euismod sit amet, egestas placerat, est. Pellentesque habitant morbi tristique senectus et netus et malesuada fames ac turpis egestas. Cras id elit. Integer quis urna. Ut ante enim, dapibus malesuada, fringilla eu, condimentum quis, tellus. Aenean porttitor eros vel dolor. Donec convallis pede venenatis nibh. Duis quam. Nam eget lacus. Aliquam erat volutpat. Quisque dignissim congue leo.</w:t>
+        <w:t xml:space="preserve">Event Viewer je sustavski alat koji dolazi u sklopu Windows operacijskog sustava i omogućuje pregled dnevničkih zapisa koje taj operacijski sustav generira. Alat omogućuje i dodatne opcije kao što su pretraživanje zapisa, filtriranje zapisa, izvoz zapisa u </w:t>
+      </w:r>
+      <w:r>
+        <w:rPr>
+          <w:rFonts w:ascii="Arial" w:hAnsi="Arial" w:cs="Arial"/>
+          <w:sz w:val="22"/>
+          <w:szCs w:val="22"/>
+        </w:rPr>
+        <w:t xml:space="preserve">nekom drugom formatu pogodnom za daljnju analizu ili definiranje korisničkih vrsta događaja i dnevničkih zapisa. </w:t>
+      </w:r>
+    </w:p>
+    <w:p>
+      <w:pPr>
+        <w:spacing w:after="120" w:line="360" w:lineRule="auto"/>
+        <w:ind w:firstLine="709"/>
+        <w:jc w:val="both"/>
+        <w:rPr>
+          <w:rFonts w:ascii="Arial" w:hAnsi="Arial" w:cs="Arial"/>
+          <w:sz w:val="22"/>
+          <w:szCs w:val="22"/>
+        </w:rPr>
+      </w:pPr>
+    </w:p>
+    <w:p>
+      <w:pPr>
+        <w:spacing w:after="120" w:line="360" w:lineRule="auto"/>
+        <w:jc w:val="center"/>
+        <w:rPr>
+          <w:rFonts w:ascii="Arial" w:hAnsi="Arial" w:cs="Arial"/>
+          <w:sz w:val="22"/>
+          <w:szCs w:val="22"/>
+        </w:rPr>
+      </w:pPr>
+      <w:r>
+        <w:rPr>
+          <w:noProof/>
+        </w:rPr>
+        <w:drawing>
+          <wp:inline distT="0" distB="0" distL="0" distR="0">
+            <wp:extent cx="5760720" cy="4166235"/>
+            <wp:effectExtent l="0" t="0" r="0" b="5715"/>
+            <wp:docPr id="4" name="Picture 4" descr="windows event viewer"/>
+            <wp:cNvGraphicFramePr>
+              <a:graphicFrameLocks xmlns:a="http://schemas.openxmlformats.org/drawingml/2006/main" noChangeAspect="1"/>
+            </wp:cNvGraphicFramePr>
+            <a:graphic xmlns:a="http://schemas.openxmlformats.org/drawingml/2006/main">
+              <a:graphicData uri="http://schemas.openxmlformats.org/drawingml/2006/picture">
+                <pic:pic xmlns:pic="http://schemas.openxmlformats.org/drawingml/2006/picture">
+                  <pic:nvPicPr>
+                    <pic:cNvPr id="0" name="Picture 3" descr="windows event viewer"/>
+                    <pic:cNvPicPr>
+                      <a:picLocks noChangeAspect="1" noChangeArrowheads="1"/>
+                    </pic:cNvPicPr>
+                  </pic:nvPicPr>
+                  <pic:blipFill>
+                    <a:blip r:embed="rId15">
+                      <a:extLst>
+                        <a:ext uri="{28A0092B-C50C-407E-A947-70E740481C1C}">
+                          <a14:useLocalDpi xmlns:a14="http://schemas.microsoft.com/office/drawing/2010/main" val="0"/>
+                        </a:ext>
+                      </a:extLst>
+                    </a:blip>
+                    <a:srcRect/>
+                    <a:stretch>
+                      <a:fillRect/>
+                    </a:stretch>
+                  </pic:blipFill>
+                  <pic:spPr bwMode="auto">
+                    <a:xfrm>
+                      <a:off x="0" y="0"/>
+                      <a:ext cx="5760720" cy="4166235"/>
+                    </a:xfrm>
+                    <a:prstGeom prst="rect">
+                      <a:avLst/>
+                    </a:prstGeom>
+                    <a:noFill/>
+                    <a:ln>
+                      <a:noFill/>
+                    </a:ln>
+                  </pic:spPr>
+                </pic:pic>
+              </a:graphicData>
+            </a:graphic>
+          </wp:inline>
+        </w:drawing>
+      </w:r>
+    </w:p>
+    <w:p>
+      <w:pPr>
+        <w:spacing w:after="120" w:line="360" w:lineRule="auto"/>
+        <w:jc w:val="center"/>
+        <w:rPr>
+          <w:rFonts w:ascii="Arial" w:hAnsi="Arial" w:cs="Arial"/>
+          <w:sz w:val="22"/>
+          <w:szCs w:val="22"/>
+        </w:rPr>
+      </w:pPr>
+      <w:bookmarkStart w:id="13" w:name="_Toc49192947"/>
+      <w:r>
+        <w:rPr>
+          <w:rStyle w:val="NaslovslikeChar"/>
+          <w:sz w:val="22"/>
+          <w:szCs w:val="22"/>
+        </w:rPr>
+        <w:t>Slika</w:t>
+      </w:r>
+      <w:r>
+        <w:rPr>
+          <w:rStyle w:val="NaslovslikeChar"/>
+          <w:sz w:val="22"/>
+          <w:szCs w:val="22"/>
+        </w:rPr>
+        <w:t xml:space="preserve"> 3</w:t>
+      </w:r>
+      <w:r>
+        <w:rPr>
+          <w:rStyle w:val="NaslovslikeChar"/>
+          <w:sz w:val="22"/>
+          <w:szCs w:val="22"/>
+        </w:rPr>
+        <w:t xml:space="preserve">: </w:t>
+      </w:r>
+      <w:r>
+        <w:rPr>
+          <w:rStyle w:val="NaslovslikeChar"/>
+          <w:sz w:val="22"/>
+          <w:szCs w:val="22"/>
+        </w:rPr>
+        <w:t>Izgled sučelja Windows Event Vi</w:t>
+      </w:r>
+      <w:r>
+        <w:rPr>
+          <w:rStyle w:val="NaslovslikeChar"/>
+          <w:sz w:val="22"/>
+          <w:szCs w:val="22"/>
+        </w:rPr>
+        <w:t>e</w:t>
+      </w:r>
+      <w:r>
+        <w:rPr>
+          <w:rStyle w:val="NaslovslikeChar"/>
+          <w:sz w:val="22"/>
+          <w:szCs w:val="22"/>
+        </w:rPr>
+        <w:t>wer-a</w:t>
+      </w:r>
+      <w:bookmarkEnd w:id="13"/>
+      <w:r>
+        <w:rPr>
+          <w:rStyle w:val="NaslovslikeChar"/>
+          <w:sz w:val="22"/>
+          <w:szCs w:val="22"/>
+        </w:rPr>
+        <w:t xml:space="preserve"> </w:t>
+      </w:r>
+      <w:r>
+        <w:rPr>
+          <w:rFonts w:ascii="Arial" w:hAnsi="Arial" w:cs="Arial"/>
+          <w:sz w:val="22"/>
+          <w:szCs w:val="22"/>
+        </w:rPr>
+        <w:t xml:space="preserve">(Izvor: </w:t>
+      </w:r>
+      <w:r>
+        <w:rPr>
+          <w:rFonts w:ascii="Arial" w:hAnsi="Arial" w:cs="Arial"/>
+          <w:sz w:val="22"/>
+          <w:szCs w:val="22"/>
+        </w:rPr>
+        <w:t>raymond.cc, 2020)</w:t>
+      </w:r>
+    </w:p>
+    <w:p>
+      <w:pPr>
+        <w:spacing w:after="120" w:line="360" w:lineRule="auto"/>
+        <w:ind w:firstLine="709"/>
+        <w:jc w:val="both"/>
+        <w:rPr>
+          <w:rFonts w:ascii="Arial" w:hAnsi="Arial" w:cs="Arial"/>
+          <w:sz w:val="22"/>
+          <w:szCs w:val="22"/>
+        </w:rPr>
+      </w:pPr>
+      <w:r>
+        <w:rPr>
+          <w:rFonts w:ascii="Arial" w:hAnsi="Arial" w:cs="Arial"/>
+          <w:sz w:val="22"/>
+          <w:szCs w:val="22"/>
+        </w:rPr>
+        <w:t xml:space="preserve">S lijeve strane sučelja nalazi se okvir za navigaciju u kojem možemo izabrati dnevnički zapis </w:t>
+      </w:r>
+      <w:r>
+        <w:rPr>
+          <w:rFonts w:ascii="Arial" w:hAnsi="Arial" w:cs="Arial"/>
+          <w:sz w:val="22"/>
+          <w:szCs w:val="22"/>
+        </w:rPr>
+        <w:t>koji želimo pregledati</w:t>
+      </w:r>
+      <w:r>
+        <w:rPr>
+          <w:rFonts w:ascii="Arial" w:hAnsi="Arial" w:cs="Arial"/>
+          <w:sz w:val="22"/>
+          <w:szCs w:val="22"/>
+        </w:rPr>
+        <w:t>.</w:t>
+      </w:r>
+      <w:r>
+        <w:rPr>
+          <w:rFonts w:ascii="Arial" w:hAnsi="Arial" w:cs="Arial"/>
+          <w:sz w:val="22"/>
+          <w:szCs w:val="22"/>
+        </w:rPr>
+        <w:t xml:space="preserve"> Postoji pet zadanih kategorija </w:t>
+      </w:r>
+      <w:r>
+        <w:rPr>
+          <w:rFonts w:ascii="Arial" w:hAnsi="Arial" w:cs="Arial"/>
+          <w:sz w:val="22"/>
+          <w:szCs w:val="22"/>
+        </w:rPr>
+        <w:t xml:space="preserve">Windows </w:t>
+      </w:r>
+      <w:r>
+        <w:rPr>
+          <w:rFonts w:ascii="Arial" w:hAnsi="Arial" w:cs="Arial"/>
+          <w:sz w:val="22"/>
+          <w:szCs w:val="22"/>
+        </w:rPr>
+        <w:t xml:space="preserve">dnevničkih zapisa i to </w:t>
+      </w:r>
+      <w:r>
+        <w:rPr>
+          <w:rFonts w:ascii="Arial" w:hAnsi="Arial" w:cs="Arial"/>
+          <w:sz w:val="22"/>
+          <w:szCs w:val="22"/>
+        </w:rPr>
+        <w:t>aplikacije</w:t>
+      </w:r>
+      <w:r>
+        <w:rPr>
+          <w:rFonts w:ascii="Arial" w:hAnsi="Arial" w:cs="Arial"/>
+          <w:sz w:val="22"/>
+          <w:szCs w:val="22"/>
+        </w:rPr>
+        <w:t xml:space="preserve"> (eng. </w:t>
+      </w:r>
+      <w:r>
+        <w:rPr>
+          <w:rFonts w:ascii="Arial" w:hAnsi="Arial" w:cs="Arial"/>
+          <w:i/>
+          <w:iCs/>
+          <w:sz w:val="22"/>
+          <w:szCs w:val="22"/>
+        </w:rPr>
+        <w:t>Application</w:t>
+      </w:r>
+      <w:r>
+        <w:rPr>
+          <w:rFonts w:ascii="Arial" w:hAnsi="Arial" w:cs="Arial"/>
+          <w:sz w:val="22"/>
+          <w:szCs w:val="22"/>
+        </w:rPr>
+        <w:t xml:space="preserve">), sigurnost </w:t>
+      </w:r>
+      <w:r>
+        <w:rPr>
+          <w:rFonts w:ascii="Arial" w:hAnsi="Arial" w:cs="Arial"/>
+          <w:sz w:val="22"/>
+          <w:szCs w:val="22"/>
+        </w:rPr>
+        <w:t xml:space="preserve">(eng. </w:t>
+      </w:r>
+      <w:r>
+        <w:rPr>
+          <w:rFonts w:ascii="Arial" w:hAnsi="Arial" w:cs="Arial"/>
+          <w:i/>
+          <w:iCs/>
+          <w:sz w:val="22"/>
+          <w:szCs w:val="22"/>
+        </w:rPr>
+        <w:t>Application</w:t>
+      </w:r>
+      <w:r>
+        <w:rPr>
+          <w:rFonts w:ascii="Arial" w:hAnsi="Arial" w:cs="Arial"/>
+          <w:sz w:val="22"/>
+          <w:szCs w:val="22"/>
+        </w:rPr>
+        <w:t>)</w:t>
+      </w:r>
+      <w:r>
+        <w:rPr>
+          <w:rFonts w:ascii="Arial" w:hAnsi="Arial" w:cs="Arial"/>
+          <w:sz w:val="22"/>
+          <w:szCs w:val="22"/>
+        </w:rPr>
+        <w:t xml:space="preserve">, instalacija (eng. </w:t>
+      </w:r>
+      <w:r>
+        <w:rPr>
+          <w:rFonts w:ascii="Arial" w:hAnsi="Arial" w:cs="Arial"/>
+          <w:i/>
+          <w:iCs/>
+          <w:sz w:val="22"/>
+          <w:szCs w:val="22"/>
+        </w:rPr>
+        <w:t>Setup</w:t>
+      </w:r>
+      <w:r>
+        <w:rPr>
+          <w:rFonts w:ascii="Arial" w:hAnsi="Arial" w:cs="Arial"/>
+          <w:sz w:val="22"/>
+          <w:szCs w:val="22"/>
+        </w:rPr>
+        <w:t xml:space="preserve">), sustav (eng. </w:t>
+      </w:r>
+      <w:r>
+        <w:rPr>
+          <w:rFonts w:ascii="Arial" w:hAnsi="Arial" w:cs="Arial"/>
+          <w:i/>
+          <w:iCs/>
+          <w:sz w:val="22"/>
+          <w:szCs w:val="22"/>
+        </w:rPr>
+        <w:lastRenderedPageBreak/>
+        <w:t>System</w:t>
+      </w:r>
+      <w:r>
+        <w:rPr>
+          <w:rFonts w:ascii="Arial" w:hAnsi="Arial" w:cs="Arial"/>
+          <w:sz w:val="22"/>
+          <w:szCs w:val="22"/>
+        </w:rPr>
+        <w:t xml:space="preserve">) </w:t>
+      </w:r>
+      <w:r>
+        <w:rPr>
+          <w:rFonts w:ascii="Arial" w:hAnsi="Arial" w:cs="Arial"/>
+          <w:sz w:val="22"/>
+          <w:szCs w:val="22"/>
+        </w:rPr>
+        <w:t>i</w:t>
+      </w:r>
+      <w:r>
+        <w:rPr>
+          <w:rFonts w:ascii="Arial" w:hAnsi="Arial" w:cs="Arial"/>
+          <w:sz w:val="22"/>
+          <w:szCs w:val="22"/>
+        </w:rPr>
+        <w:t xml:space="preserve"> proslijeđeni događaji (eng. </w:t>
+      </w:r>
+      <w:r>
+        <w:rPr>
+          <w:rFonts w:ascii="Arial" w:hAnsi="Arial" w:cs="Arial"/>
+          <w:i/>
+          <w:iCs/>
+          <w:sz w:val="22"/>
+          <w:szCs w:val="22"/>
+        </w:rPr>
+        <w:t>Forwarded Events</w:t>
+      </w:r>
+      <w:r>
+        <w:rPr>
+          <w:rFonts w:ascii="Arial" w:hAnsi="Arial" w:cs="Arial"/>
+          <w:sz w:val="22"/>
+          <w:szCs w:val="22"/>
+        </w:rPr>
+        <w:t>).</w:t>
+      </w:r>
+      <w:r>
+        <w:rPr>
+          <w:rFonts w:ascii="Arial" w:hAnsi="Arial" w:cs="Arial"/>
+          <w:sz w:val="22"/>
+          <w:szCs w:val="22"/>
+        </w:rPr>
+        <w:t xml:space="preserve"> </w:t>
+      </w:r>
+      <w:r>
+        <w:rPr>
+          <w:rFonts w:ascii="Arial" w:hAnsi="Arial" w:cs="Arial"/>
+          <w:sz w:val="22"/>
+          <w:szCs w:val="22"/>
+        </w:rPr>
+        <w:t>U</w:t>
+      </w:r>
+      <w:r>
+        <w:rPr>
+          <w:rFonts w:ascii="Arial" w:hAnsi="Arial" w:cs="Arial"/>
+          <w:sz w:val="22"/>
+          <w:szCs w:val="22"/>
+        </w:rPr>
+        <w:t xml:space="preserve"> dnevničkom zapisu aplikacije nalaze se informacije o događajima koje su generirale aplikacije instalirane na računalu. Dnevnički zapis sigurnost sadrži informacije o uspješnim i neuspješnim sigurnosnim događajima na računalu. Dnevnički zapis instalacija sadrži poruke o događajima vezanim uz instalaciju i nadogradnju operacijskog sustava. Dnevnički zapis sustav sadrži poruke koje je generirao operacijski sustav dok dnevnički zapis proslijeđeni događaji sadrži poruke o događajima s drugih računala na mreži u slučaju da je računalo konfigurirano da prikuplja te podatke. </w:t>
+      </w:r>
+      <w:r>
+        <w:rPr>
+          <w:rFonts w:ascii="Arial" w:hAnsi="Arial" w:cs="Arial"/>
+          <w:sz w:val="22"/>
+          <w:szCs w:val="22"/>
+        </w:rPr>
+        <w:fldChar w:fldCharType="begin" w:fldLock="1"/>
+      </w:r>
+      <w:r>
+        <w:rPr>
+          <w:rFonts w:ascii="Arial" w:hAnsi="Arial" w:cs="Arial"/>
+          <w:sz w:val="22"/>
+          <w:szCs w:val="22"/>
+        </w:rPr>
+        <w:instrText>ADDIN CSL_CITATION {"citationItems":[{"id":"ITEM-1","itemData":{"URL":"https://www.loggly.com/ultimate-guide/windows-logging-basics/","accessed":{"date-parts":[["2020","8","24"]]},"id":"ITEM-1","issued":{"date-parts":[["2015","9","15"]]},"title":"Windows Logging Basics - The Ultimate Guide To Logging","type":"webpage"},"uris":["http://www.mendeley.com/documents/?uuid=a6ab6b1a-67c2-3443-96fb-17dc78d06c8b"]}],"mendeley":{"formattedCitation":"(&lt;i&gt;Windows Logging Basics - The Ultimate Guide To Logging&lt;/i&gt;, 2015)","plainTextFormattedCitation":"(Windows Logging Basics - The Ultimate Guide To Logging, 2015)","previouslyFormattedCitation":"(&lt;i&gt;Windows Logging Basics - The Ultimate Guide To Logging&lt;/i&gt;, 2015)"},"properties":{"noteIndex":0},"schema":"https://github.com/citation-style-language/schema/raw/master/csl-citation.json"}</w:instrText>
+      </w:r>
+      <w:r>
+        <w:rPr>
+          <w:rFonts w:ascii="Arial" w:hAnsi="Arial" w:cs="Arial"/>
+          <w:sz w:val="22"/>
+          <w:szCs w:val="22"/>
+        </w:rPr>
+        <w:fldChar w:fldCharType="separate"/>
+      </w:r>
+      <w:r>
+        <w:rPr>
+          <w:rFonts w:ascii="Arial" w:hAnsi="Arial" w:cs="Arial"/>
+          <w:noProof/>
+          <w:sz w:val="22"/>
+          <w:szCs w:val="22"/>
+        </w:rPr>
+        <w:t>(</w:t>
+      </w:r>
+      <w:r>
+        <w:rPr>
+          <w:rFonts w:ascii="Arial" w:hAnsi="Arial" w:cs="Arial"/>
+          <w:i/>
+          <w:noProof/>
+          <w:sz w:val="22"/>
+          <w:szCs w:val="22"/>
+        </w:rPr>
+        <w:t>Windows Logging Basics - The Ultimate Guide To Logging</w:t>
+      </w:r>
+      <w:r>
+        <w:rPr>
+          <w:rFonts w:ascii="Arial" w:hAnsi="Arial" w:cs="Arial"/>
+          <w:noProof/>
+          <w:sz w:val="22"/>
+          <w:szCs w:val="22"/>
+        </w:rPr>
+        <w:t>, 2015)</w:t>
+      </w:r>
+      <w:r>
+        <w:rPr>
+          <w:rFonts w:ascii="Arial" w:hAnsi="Arial" w:cs="Arial"/>
+          <w:sz w:val="22"/>
+          <w:szCs w:val="22"/>
+        </w:rPr>
+        <w:fldChar w:fldCharType="end"/>
+      </w:r>
+    </w:p>
+    <w:p>
+      <w:pPr>
+        <w:spacing w:after="120" w:line="360" w:lineRule="auto"/>
+        <w:ind w:firstLine="709"/>
+        <w:jc w:val="both"/>
+        <w:rPr>
+          <w:rFonts w:ascii="Arial" w:hAnsi="Arial" w:cs="Arial"/>
+          <w:sz w:val="22"/>
+          <w:szCs w:val="22"/>
+        </w:rPr>
+      </w:pPr>
+      <w:r>
+        <w:rPr>
+          <w:rFonts w:ascii="Arial" w:hAnsi="Arial" w:cs="Arial"/>
+          <w:sz w:val="22"/>
+          <w:szCs w:val="22"/>
+        </w:rPr>
+        <w:t xml:space="preserve">Na desnoj strani sučelja nalazi se popis </w:t>
+      </w:r>
+      <w:r>
+        <w:rPr>
+          <w:rFonts w:ascii="Arial" w:hAnsi="Arial" w:cs="Arial"/>
+          <w:sz w:val="22"/>
+          <w:szCs w:val="22"/>
+        </w:rPr>
+        <w:t>poruka</w:t>
+      </w:r>
+      <w:r>
+        <w:rPr>
+          <w:rFonts w:ascii="Arial" w:hAnsi="Arial" w:cs="Arial"/>
+          <w:sz w:val="22"/>
+          <w:szCs w:val="22"/>
+        </w:rPr>
+        <w:t xml:space="preserve"> u odabranom dnevničkom zapisu s detaljima </w:t>
+      </w:r>
+      <w:r>
+        <w:rPr>
+          <w:rFonts w:ascii="Arial" w:hAnsi="Arial" w:cs="Arial"/>
+          <w:sz w:val="22"/>
+          <w:szCs w:val="22"/>
+        </w:rPr>
+        <w:t xml:space="preserve">o vremenu i okruženju u kojem je </w:t>
+      </w:r>
+      <w:r>
+        <w:rPr>
+          <w:rFonts w:ascii="Arial" w:hAnsi="Arial" w:cs="Arial"/>
+          <w:sz w:val="22"/>
+          <w:szCs w:val="22"/>
+        </w:rPr>
+        <w:t>poruka</w:t>
+      </w:r>
+      <w:r>
+        <w:rPr>
+          <w:rFonts w:ascii="Arial" w:hAnsi="Arial" w:cs="Arial"/>
+          <w:sz w:val="22"/>
+          <w:szCs w:val="22"/>
+        </w:rPr>
+        <w:t xml:space="preserve"> nasta</w:t>
+      </w:r>
+      <w:r>
+        <w:rPr>
+          <w:rFonts w:ascii="Arial" w:hAnsi="Arial" w:cs="Arial"/>
+          <w:sz w:val="22"/>
+          <w:szCs w:val="22"/>
+        </w:rPr>
+        <w:t>la</w:t>
+      </w:r>
+      <w:r>
+        <w:rPr>
+          <w:rFonts w:ascii="Arial" w:hAnsi="Arial" w:cs="Arial"/>
+          <w:sz w:val="22"/>
+          <w:szCs w:val="22"/>
+        </w:rPr>
+        <w:t>.</w:t>
+      </w:r>
+      <w:r>
+        <w:rPr>
+          <w:rFonts w:ascii="Arial" w:hAnsi="Arial" w:cs="Arial"/>
+          <w:sz w:val="22"/>
+          <w:szCs w:val="22"/>
+        </w:rPr>
+        <w:t xml:space="preserve"> Poruke su poredane kronološki od najstarijih na dnu prema najnovijim na vrhu. Odabirom neke od poruka možemo vidjeti opis događaja u donjem desnom okviru pod kraticom </w:t>
+      </w:r>
+      <w:r>
+        <w:rPr>
+          <w:rFonts w:ascii="Arial" w:hAnsi="Arial" w:cs="Arial"/>
+          <w:i/>
+          <w:iCs/>
+          <w:sz w:val="22"/>
+          <w:szCs w:val="22"/>
+        </w:rPr>
+        <w:t>General</w:t>
+      </w:r>
+      <w:r>
+        <w:rPr>
+          <w:rFonts w:ascii="Arial" w:hAnsi="Arial" w:cs="Arial"/>
+          <w:sz w:val="22"/>
+          <w:szCs w:val="22"/>
+        </w:rPr>
+        <w:t xml:space="preserve"> i dodatne detalje pod kraticom </w:t>
+      </w:r>
+      <w:r>
+        <w:rPr>
+          <w:rFonts w:ascii="Arial" w:hAnsi="Arial" w:cs="Arial"/>
+          <w:i/>
+          <w:iCs/>
+          <w:sz w:val="22"/>
+          <w:szCs w:val="22"/>
+        </w:rPr>
+        <w:t>Details</w:t>
+      </w:r>
+      <w:r>
+        <w:rPr>
+          <w:rFonts w:ascii="Arial" w:hAnsi="Arial" w:cs="Arial"/>
+          <w:sz w:val="22"/>
+          <w:szCs w:val="22"/>
+        </w:rPr>
+        <w:t>.</w:t>
+      </w:r>
+      <w:r>
+        <w:rPr>
+          <w:rFonts w:ascii="Arial" w:hAnsi="Arial" w:cs="Arial"/>
+          <w:sz w:val="22"/>
+          <w:szCs w:val="22"/>
+        </w:rPr>
+        <w:t xml:space="preserve"> </w:t>
+      </w:r>
+      <w:r>
+        <w:rPr>
+          <w:rFonts w:ascii="Arial" w:hAnsi="Arial" w:cs="Arial"/>
+          <w:sz w:val="22"/>
+          <w:szCs w:val="22"/>
+        </w:rPr>
+        <w:t>Alat omogućuje i napredno filtriranje dnevničkih zapisa prema različitim kriterijima kao što su vrijeme nastanka poruke, razina ili tip poruke, ključnim riječima, izvoru događaja, ID događaja, računalu ili korisniku</w:t>
+      </w:r>
+      <w:r>
+        <w:rPr>
+          <w:rFonts w:ascii="Arial" w:hAnsi="Arial" w:cs="Arial"/>
+          <w:sz w:val="22"/>
+          <w:szCs w:val="22"/>
+        </w:rPr>
+        <w:t>.</w:t>
+      </w:r>
+    </w:p>
+    <w:p>
+      <w:pPr>
+        <w:spacing w:after="120" w:line="360" w:lineRule="auto"/>
+        <w:ind w:firstLine="709"/>
+        <w:jc w:val="both"/>
+        <w:rPr>
+          <w:rFonts w:ascii="Arial" w:hAnsi="Arial" w:cs="Arial"/>
+          <w:sz w:val="22"/>
+          <w:szCs w:val="22"/>
+        </w:rPr>
+      </w:pPr>
+    </w:p>
+    <w:p>
+      <w:pPr>
+        <w:spacing w:after="120" w:line="360" w:lineRule="auto"/>
+        <w:jc w:val="center"/>
+        <w:rPr>
+          <w:rFonts w:ascii="Arial" w:hAnsi="Arial" w:cs="Arial"/>
+          <w:sz w:val="22"/>
+          <w:szCs w:val="22"/>
+        </w:rPr>
+      </w:pPr>
+      <w:r>
+        <w:rPr>
+          <w:noProof/>
+        </w:rPr>
+        <w:drawing>
+          <wp:inline distT="0" distB="0" distL="0" distR="0">
+            <wp:extent cx="4429496" cy="4449514"/>
+            <wp:effectExtent l="0" t="0" r="9525" b="8255"/>
+            <wp:docPr id="5" name="Picture 5"/>
+            <wp:cNvGraphicFramePr>
+              <a:graphicFrameLocks xmlns:a="http://schemas.openxmlformats.org/drawingml/2006/main" noChangeAspect="1"/>
+            </wp:cNvGraphicFramePr>
+            <a:graphic xmlns:a="http://schemas.openxmlformats.org/drawingml/2006/main">
+              <a:graphicData uri="http://schemas.openxmlformats.org/drawingml/2006/picture">
+                <pic:pic xmlns:pic="http://schemas.openxmlformats.org/drawingml/2006/picture">
+                  <pic:nvPicPr>
+                    <pic:cNvPr id="0" name="Picture 5"/>
+                    <pic:cNvPicPr>
+                      <a:picLocks noChangeAspect="1" noChangeArrowheads="1"/>
+                    </pic:cNvPicPr>
+                  </pic:nvPicPr>
+                  <pic:blipFill>
+                    <a:blip r:embed="rId16">
+                      <a:extLst>
+                        <a:ext uri="{28A0092B-C50C-407E-A947-70E740481C1C}">
+                          <a14:useLocalDpi xmlns:a14="http://schemas.microsoft.com/office/drawing/2010/main" val="0"/>
+                        </a:ext>
+                      </a:extLst>
+                    </a:blip>
+                    <a:srcRect/>
+                    <a:stretch>
+                      <a:fillRect/>
+                    </a:stretch>
+                  </pic:blipFill>
+                  <pic:spPr bwMode="auto">
+                    <a:xfrm>
+                      <a:off x="0" y="0"/>
+                      <a:ext cx="4482043" cy="4502299"/>
+                    </a:xfrm>
+                    <a:prstGeom prst="rect">
+                      <a:avLst/>
+                    </a:prstGeom>
+                    <a:noFill/>
+                    <a:ln>
+                      <a:noFill/>
+                    </a:ln>
+                  </pic:spPr>
+                </pic:pic>
+              </a:graphicData>
+            </a:graphic>
+          </wp:inline>
+        </w:drawing>
+      </w:r>
+    </w:p>
+    <w:p>
+      <w:pPr>
+        <w:spacing w:after="120" w:line="360" w:lineRule="auto"/>
+        <w:jc w:val="center"/>
+        <w:rPr>
+          <w:rFonts w:ascii="Arial" w:hAnsi="Arial" w:cs="Arial"/>
+          <w:sz w:val="22"/>
+          <w:szCs w:val="22"/>
+        </w:rPr>
+      </w:pPr>
+      <w:bookmarkStart w:id="14" w:name="_Toc49192948"/>
+      <w:r>
+        <w:rPr>
+          <w:rStyle w:val="NaslovslikeChar"/>
+          <w:sz w:val="22"/>
+          <w:szCs w:val="22"/>
+        </w:rPr>
+        <w:t>Slika</w:t>
+      </w:r>
+      <w:r>
+        <w:rPr>
+          <w:rStyle w:val="NaslovslikeChar"/>
+          <w:sz w:val="22"/>
+          <w:szCs w:val="22"/>
+        </w:rPr>
+        <w:t xml:space="preserve"> </w:t>
+      </w:r>
+      <w:r>
+        <w:rPr>
+          <w:rStyle w:val="NaslovslikeChar"/>
+          <w:sz w:val="22"/>
+          <w:szCs w:val="22"/>
+        </w:rPr>
+        <w:t>4</w:t>
+      </w:r>
+      <w:r>
+        <w:rPr>
+          <w:rStyle w:val="NaslovslikeChar"/>
+          <w:sz w:val="22"/>
+          <w:szCs w:val="22"/>
+        </w:rPr>
+        <w:t xml:space="preserve">: </w:t>
+      </w:r>
+      <w:r>
+        <w:rPr>
+          <w:rStyle w:val="NaslovslikeChar"/>
+          <w:sz w:val="22"/>
+          <w:szCs w:val="22"/>
+        </w:rPr>
+        <w:t>Opcije filtriranja u Event Viwer-u</w:t>
+      </w:r>
+      <w:bookmarkEnd w:id="14"/>
+      <w:r>
+        <w:rPr>
+          <w:rStyle w:val="NaslovslikeChar"/>
+          <w:sz w:val="22"/>
+          <w:szCs w:val="22"/>
+        </w:rPr>
+        <w:t xml:space="preserve"> </w:t>
+      </w:r>
+      <w:r>
+        <w:rPr>
+          <w:rFonts w:ascii="Arial" w:hAnsi="Arial" w:cs="Arial"/>
+          <w:sz w:val="22"/>
+          <w:szCs w:val="22"/>
+        </w:rPr>
+        <w:t xml:space="preserve">(Izvor: </w:t>
+      </w:r>
+      <w:r>
+        <w:rPr>
+          <w:rFonts w:ascii="Arial" w:hAnsi="Arial" w:cs="Arial"/>
+          <w:sz w:val="22"/>
+          <w:szCs w:val="22"/>
+        </w:rPr>
+        <w:t>loggly.com</w:t>
+      </w:r>
+      <w:r>
+        <w:rPr>
+          <w:rFonts w:ascii="Arial" w:hAnsi="Arial" w:cs="Arial"/>
+          <w:sz w:val="22"/>
+          <w:szCs w:val="22"/>
+        </w:rPr>
+        <w:t>, 2020)</w:t>
+      </w:r>
+    </w:p>
+    <w:p>
+      <w:pPr>
+        <w:pStyle w:val="FOINaslov2"/>
+      </w:pPr>
+      <w:bookmarkStart w:id="15" w:name="_Toc49193102"/>
+      <w:r>
+        <w:lastRenderedPageBreak/>
+        <w:t>Dnevnički zapisi na Linux platformama</w:t>
+      </w:r>
+      <w:bookmarkEnd w:id="15"/>
+    </w:p>
+    <w:p>
+      <w:pPr>
+        <w:pStyle w:val="FOINaslov1"/>
+      </w:pPr>
+      <w:bookmarkStart w:id="16" w:name="_Toc49193103"/>
+      <w:r>
+        <w:t xml:space="preserve">Dnevnički zapisi na </w:t>
+      </w:r>
+      <w:r>
+        <w:t xml:space="preserve">web </w:t>
+      </w:r>
+      <w:r>
+        <w:t>poslužiteljima</w:t>
+      </w:r>
+      <w:bookmarkEnd w:id="16"/>
+    </w:p>
+    <w:p>
+      <w:pPr>
+        <w:pStyle w:val="FOINaslov1"/>
+      </w:pPr>
+      <w:bookmarkStart w:id="17" w:name="_Toc49193104"/>
+      <w:r>
+        <w:t>Python aplikacija za analizu i vizualizaciju</w:t>
+      </w:r>
+      <w:bookmarkEnd w:id="17"/>
+    </w:p>
+    <w:p>
+      <w:pPr>
+        <w:spacing w:after="120" w:line="360" w:lineRule="auto"/>
+        <w:rPr>
+          <w:rFonts w:ascii="Arial" w:hAnsi="Arial" w:cs="Arial"/>
+        </w:rPr>
+      </w:pPr>
+      <w:r>
+        <w:rPr>
+          <w:rFonts w:ascii="Arial" w:hAnsi="Arial" w:cs="Arial"/>
+          <w:b/>
+          <w:bCs/>
+        </w:rPr>
+        <w:br w:type="page"/>
+      </w:r>
+    </w:p>
+    <w:p>
+      <w:pPr>
+        <w:pStyle w:val="FOINaslov1"/>
+      </w:pPr>
+      <w:bookmarkStart w:id="18" w:name="_Toc49193105"/>
+      <w:r>
+        <w:lastRenderedPageBreak/>
+        <w:t>Zaključak</w:t>
+      </w:r>
+      <w:bookmarkEnd w:id="18"/>
+      <w:r>
+        <w:t xml:space="preserve"> </w:t>
+      </w:r>
+    </w:p>
+    <w:p>
+      <w:pPr>
+        <w:spacing w:after="120" w:line="360" w:lineRule="auto"/>
+        <w:ind w:firstLine="709"/>
+        <w:jc w:val="both"/>
+        <w:rPr>
+          <w:rFonts w:ascii="Arial" w:hAnsi="Arial" w:cs="Arial"/>
+          <w:sz w:val="22"/>
+          <w:szCs w:val="22"/>
+        </w:rPr>
+      </w:pPr>
+      <w:r>
+        <w:rPr>
+          <w:rFonts w:ascii="Arial" w:hAnsi="Arial" w:cs="Arial"/>
+          <w:sz w:val="22"/>
+          <w:szCs w:val="22"/>
+        </w:rPr>
+        <w:t xml:space="preserve">Ovdje treba </w:t>
+      </w:r>
+      <w:r>
+        <w:rPr>
+          <w:rFonts w:ascii="Arial" w:hAnsi="Arial" w:cs="Arial"/>
+          <w:sz w:val="22"/>
+          <w:szCs w:val="22"/>
+        </w:rPr>
+        <w:t xml:space="preserve">sažeto rezimirati najvažnije rezultate razrade teme rada. </w:t>
+      </w:r>
+      <w:r>
+        <w:rPr>
+          <w:rFonts w:ascii="Arial" w:hAnsi="Arial" w:cs="Arial"/>
+          <w:sz w:val="22"/>
+          <w:szCs w:val="22"/>
+        </w:rPr>
+        <w:t>Potrebno je sažeto opisati što je predmet rada, koje su metode, tehnike, programski alati ili apli</w:t>
+      </w:r>
+      <w:r>
+        <w:rPr>
+          <w:rFonts w:ascii="Arial" w:hAnsi="Arial" w:cs="Arial"/>
+          <w:sz w:val="22"/>
+          <w:szCs w:val="22"/>
+        </w:rPr>
+        <w:t>kacije korištene u razradi rada</w:t>
+      </w:r>
+      <w:r>
+        <w:rPr>
+          <w:rFonts w:ascii="Arial" w:hAnsi="Arial" w:cs="Arial"/>
+          <w:sz w:val="22"/>
+          <w:szCs w:val="22"/>
+        </w:rPr>
+        <w:t xml:space="preserve"> te </w:t>
+      </w:r>
+      <w:r>
+        <w:rPr>
+          <w:rFonts w:ascii="Arial" w:hAnsi="Arial" w:cs="Arial"/>
+          <w:sz w:val="22"/>
+          <w:szCs w:val="22"/>
+        </w:rPr>
+        <w:t>koje su pretpostavke dokazane, a koje opovrgnute. Sad</w:t>
+      </w:r>
+      <w:r>
+        <w:rPr>
+          <w:rFonts w:ascii="Arial" w:hAnsi="Arial" w:cs="Arial"/>
+          <w:sz w:val="22"/>
+          <w:szCs w:val="22"/>
+        </w:rPr>
+        <w:t>ržajno</w:t>
+      </w:r>
+      <w:r>
+        <w:rPr>
+          <w:rFonts w:ascii="Arial" w:hAnsi="Arial" w:cs="Arial"/>
+          <w:sz w:val="22"/>
+          <w:szCs w:val="22"/>
+        </w:rPr>
+        <w:t>,</w:t>
+      </w:r>
+      <w:r>
+        <w:rPr>
+          <w:rFonts w:ascii="Arial" w:hAnsi="Arial" w:cs="Arial"/>
+          <w:sz w:val="22"/>
+          <w:szCs w:val="22"/>
+        </w:rPr>
+        <w:t xml:space="preserve"> ono što </w:t>
+      </w:r>
+      <w:r>
+        <w:rPr>
+          <w:rFonts w:ascii="Arial" w:hAnsi="Arial" w:cs="Arial"/>
+          <w:sz w:val="22"/>
+          <w:szCs w:val="22"/>
+        </w:rPr>
+        <w:t>s</w:t>
+      </w:r>
+      <w:r>
+        <w:rPr>
+          <w:rFonts w:ascii="Arial" w:hAnsi="Arial" w:cs="Arial"/>
+          <w:sz w:val="22"/>
+          <w:szCs w:val="22"/>
+        </w:rPr>
+        <w:t xml:space="preserve">e u uvodu rada </w:t>
+      </w:r>
+      <w:r>
+        <w:rPr>
+          <w:rFonts w:ascii="Arial" w:hAnsi="Arial" w:cs="Arial"/>
+          <w:sz w:val="22"/>
+          <w:szCs w:val="22"/>
+        </w:rPr>
+        <w:t>najavljuje i kasnije je</w:t>
+      </w:r>
+      <w:r>
+        <w:rPr>
+          <w:rFonts w:ascii="Arial" w:hAnsi="Arial" w:cs="Arial"/>
+          <w:sz w:val="22"/>
+          <w:szCs w:val="22"/>
+        </w:rPr>
+        <w:t xml:space="preserve"> obuhvaćeno </w:t>
+      </w:r>
+      <w:r>
+        <w:rPr>
+          <w:rFonts w:ascii="Arial" w:hAnsi="Arial" w:cs="Arial"/>
+          <w:sz w:val="22"/>
+          <w:szCs w:val="22"/>
+        </w:rPr>
+        <w:t>u samom radu</w:t>
+      </w:r>
+      <w:r>
+        <w:rPr>
+          <w:rFonts w:ascii="Arial" w:hAnsi="Arial" w:cs="Arial"/>
+          <w:sz w:val="22"/>
+          <w:szCs w:val="22"/>
+        </w:rPr>
+        <w:t>, mora</w:t>
+      </w:r>
+      <w:r>
+        <w:rPr>
+          <w:rFonts w:ascii="Arial" w:hAnsi="Arial" w:cs="Arial"/>
+          <w:sz w:val="22"/>
+          <w:szCs w:val="22"/>
+        </w:rPr>
+        <w:t>lo</w:t>
+      </w:r>
+      <w:r>
+        <w:rPr>
+          <w:rFonts w:ascii="Arial" w:hAnsi="Arial" w:cs="Arial"/>
+          <w:sz w:val="22"/>
+          <w:szCs w:val="22"/>
+        </w:rPr>
+        <w:t xml:space="preserve"> bi</w:t>
+      </w:r>
+      <w:r>
+        <w:rPr>
+          <w:rFonts w:ascii="Arial" w:hAnsi="Arial" w:cs="Arial"/>
+          <w:sz w:val="22"/>
+          <w:szCs w:val="22"/>
+        </w:rPr>
+        <w:t xml:space="preserve"> biti</w:t>
+      </w:r>
+      <w:r>
+        <w:rPr>
+          <w:rFonts w:ascii="Arial" w:hAnsi="Arial" w:cs="Arial"/>
+          <w:sz w:val="22"/>
+          <w:szCs w:val="22"/>
+        </w:rPr>
+        <w:t xml:space="preserve"> opisano u zaključnom dijelu kroz rezultate rada</w:t>
+      </w:r>
+      <w:r>
+        <w:rPr>
+          <w:rFonts w:ascii="Arial" w:hAnsi="Arial" w:cs="Arial"/>
+          <w:sz w:val="22"/>
+          <w:szCs w:val="22"/>
+        </w:rPr>
+        <w:t xml:space="preserve">. </w:t>
       </w:r>
     </w:p>
     <w:p>
@@ -4749,7 +6390,7 @@
           <w:numId w:val="0"/>
         </w:numPr>
       </w:pPr>
-      <w:bookmarkStart w:id="16" w:name="_Toc48747867"/>
+      <w:bookmarkStart w:id="19" w:name="_Toc49193106"/>
       <w:r>
         <w:lastRenderedPageBreak/>
         <w:t>Popis l</w:t>
@@ -4760,7 +6401,7 @@
       <w:r>
         <w:t>e</w:t>
       </w:r>
-      <w:bookmarkEnd w:id="16"/>
+      <w:bookmarkEnd w:id="19"/>
     </w:p>
     <w:p>
       <w:pPr>
@@ -4885,20 +6526,12 @@
       <w:r>
         <w:rPr>
           <w:rFonts w:ascii="Arial" w:hAnsi="Arial" w:cs="Arial"/>
-          <w:noProof/>
-          <w:sz w:val="22"/>
-        </w:rPr>
-        <w:t xml:space="preserve">Lee, D. (2019). </w:t>
-      </w:r>
-      <w:r>
-        <w:rPr>
-          <w:rFonts w:ascii="Arial" w:hAnsi="Arial" w:cs="Arial"/>
           <w:i/>
           <w:iCs/>
           <w:noProof/>
           <w:sz w:val="22"/>
         </w:rPr>
-        <w:t>Application Logs: What They Are and How to Use Them - XpoLog</w:t>
+        <w:t>Event Log Monitoring Tool - A Tutorial</w:t>
       </w:r>
       <w:r>
         <w:rPr>
@@ -4906,7 +6539,7 @@
           <w:noProof/>
           <w:sz w:val="22"/>
         </w:rPr>
-        <w:t>. https://www.xplg.com/application-logs-what-how/</w:t>
+        <w:t>. (bez dat.). Preuzeto 24. kolovoz 2020., od https://www.manageengine.com/network-monitoring/Eventlog_Tutorial_Part_I.html</w:t>
       </w:r>
     </w:p>
     <w:p>
@@ -4929,7 +6562,7 @@
           <w:noProof/>
           <w:sz w:val="22"/>
         </w:rPr>
-        <w:t xml:space="preserve">Robben. (2019, studeni). </w:t>
+        <w:t xml:space="preserve">Lee, D. (2019). </w:t>
       </w:r>
       <w:r>
         <w:rPr>
@@ -4939,7 +6572,7 @@
           <w:noProof/>
           <w:sz w:val="22"/>
         </w:rPr>
-        <w:t>How do servers work? A Detailed Guide into Web Servers</w:t>
+        <w:t>Application Logs: What They Are and How to Use Them - XpoLog</w:t>
       </w:r>
       <w:r>
         <w:rPr>
@@ -4947,7 +6580,7 @@
           <w:noProof/>
           <w:sz w:val="22"/>
         </w:rPr>
-        <w:t>. https://host4geeks.com/blog/how-do-servers-work/?</w:t>
+        <w:t>. https://www.xplg.com/application-logs-what-how/</w:t>
       </w:r>
     </w:p>
     <w:p>
@@ -4967,11 +6600,52 @@
       <w:r>
         <w:rPr>
           <w:rFonts w:ascii="Arial" w:hAnsi="Arial" w:cs="Arial"/>
+          <w:noProof/>
+          <w:sz w:val="22"/>
+        </w:rPr>
+        <w:t xml:space="preserve">Robben. (2019, studeni). </w:t>
+      </w:r>
+      <w:r>
+        <w:rPr>
+          <w:rFonts w:ascii="Arial" w:hAnsi="Arial" w:cs="Arial"/>
           <w:i/>
           <w:iCs/>
           <w:noProof/>
           <w:sz w:val="22"/>
         </w:rPr>
+        <w:t>How do servers work? A Detailed Guide into Web Servers</w:t>
+      </w:r>
+      <w:r>
+        <w:rPr>
+          <w:rFonts w:ascii="Arial" w:hAnsi="Arial" w:cs="Arial"/>
+          <w:noProof/>
+          <w:sz w:val="22"/>
+        </w:rPr>
+        <w:t>. https://host4geeks.com/blog/how-do-servers-work/?</w:t>
+      </w:r>
+    </w:p>
+    <w:p>
+      <w:pPr>
+        <w:widowControl w:val="0"/>
+        <w:autoSpaceDE w:val="0"/>
+        <w:autoSpaceDN w:val="0"/>
+        <w:adjustRightInd w:val="0"/>
+        <w:spacing w:after="120" w:line="360" w:lineRule="auto"/>
+        <w:ind w:left="480" w:hanging="480"/>
+        <w:rPr>
+          <w:rFonts w:ascii="Arial" w:hAnsi="Arial" w:cs="Arial"/>
+          <w:noProof/>
+          <w:sz w:val="22"/>
+        </w:rPr>
+      </w:pPr>
+      <w:r>
+        <w:rPr>
+          <w:rFonts w:ascii="Arial" w:hAnsi="Arial" w:cs="Arial"/>
+          <w:i/>
+          <w:iCs/>
+          <w:noProof/>
+          <w:sz w:val="22"/>
+        </w:rPr>
         <w:t>What is a web server? - Learn web development | MDN</w:t>
       </w:r>
       <w:r>
@@ -4981,6 +6655,39 @@
           <w:sz w:val="22"/>
         </w:rPr>
         <w:t>. (2020). https://developer.mozilla.org/en-US/docs/Learn/Common_questions/What_is_a_web_server</w:t>
+      </w:r>
+    </w:p>
+    <w:p>
+      <w:pPr>
+        <w:widowControl w:val="0"/>
+        <w:autoSpaceDE w:val="0"/>
+        <w:autoSpaceDN w:val="0"/>
+        <w:adjustRightInd w:val="0"/>
+        <w:spacing w:after="120" w:line="360" w:lineRule="auto"/>
+        <w:ind w:left="480" w:hanging="480"/>
+        <w:rPr>
+          <w:rFonts w:ascii="Arial" w:hAnsi="Arial" w:cs="Arial"/>
+          <w:noProof/>
+          <w:sz w:val="22"/>
+        </w:rPr>
+      </w:pPr>
+      <w:r>
+        <w:rPr>
+          <w:rFonts w:ascii="Arial" w:hAnsi="Arial" w:cs="Arial"/>
+          <w:i/>
+          <w:iCs/>
+          <w:noProof/>
+          <w:sz w:val="22"/>
+        </w:rPr>
+        <w:t>Windows Logging Basics - The Ultimate Guide To Logging</w:t>
+      </w:r>
+      <w:r>
+        <w:rPr>
+          <w:rFonts w:ascii="Arial" w:hAnsi="Arial" w:cs="Arial"/>
+          <w:noProof/>
+          <w:sz w:val="22"/>
+        </w:rPr>
+        <w:t>. (2015, rujan 15). https://www.loggly.com/ultimate-guide/windows-logging-basics/</w:t>
       </w:r>
     </w:p>
     <w:p>
@@ -5049,7 +6756,7 @@
           <w:numId w:val="0"/>
         </w:numPr>
       </w:pPr>
-      <w:bookmarkStart w:id="17" w:name="_Toc48747868"/>
+      <w:bookmarkStart w:id="20" w:name="_Toc49193107"/>
       <w:r>
         <w:lastRenderedPageBreak/>
         <w:t xml:space="preserve">Popis </w:t>
@@ -5057,7 +6764,7 @@
       <w:r>
         <w:t>slika</w:t>
       </w:r>
-      <w:bookmarkEnd w:id="17"/>
+      <w:bookmarkEnd w:id="20"/>
     </w:p>
     <w:p>
       <w:pPr>
@@ -5075,7 +6782,7 @@
       <w:r>
         <w:fldChar w:fldCharType="separate"/>
       </w:r>
-      <w:hyperlink w:anchor="_Toc48747735" w:history="1">
+      <w:hyperlink w:anchor="_Toc49192945" w:history="1">
         <w:r>
           <w:rPr>
             <w:rStyle w:val="Hyperlink"/>
@@ -5098,7 +6805,7 @@
           <w:rPr>
             <w:webHidden/>
           </w:rPr>
-          <w:instrText xml:space="preserve"> PAGEREF _Toc48747735 \h </w:instrText>
+          <w:instrText xml:space="preserve"> PAGEREF _Toc49192945 \h </w:instrText>
         </w:r>
         <w:r>
           <w:rPr>
@@ -5132,7 +6839,7 @@
           <w:rFonts w:asciiTheme="minorHAnsi" w:eastAsiaTheme="minorEastAsia" w:hAnsiTheme="minorHAnsi" w:cstheme="minorBidi"/>
         </w:rPr>
       </w:pPr>
-      <w:hyperlink w:anchor="_Toc48747736" w:history="1">
+      <w:hyperlink w:anchor="_Toc49192946" w:history="1">
         <w:r>
           <w:rPr>
             <w:rStyle w:val="Hyperlink"/>
@@ -5155,7 +6862,7 @@
           <w:rPr>
             <w:webHidden/>
           </w:rPr>
-          <w:instrText xml:space="preserve"> PAGEREF _Toc48747736 \h </w:instrText>
+          <w:instrText xml:space="preserve"> PAGEREF _Toc49192946 \h </w:instrText>
         </w:r>
         <w:r>
           <w:rPr>
@@ -5173,6 +6880,120 @@
             <w:webHidden/>
           </w:rPr>
           <w:t>4</w:t>
+        </w:r>
+        <w:r>
+          <w:rPr>
+            <w:webHidden/>
+          </w:rPr>
+          <w:fldChar w:fldCharType="end"/>
+        </w:r>
+      </w:hyperlink>
+    </w:p>
+    <w:p>
+      <w:pPr>
+        <w:pStyle w:val="TOC1"/>
+        <w:rPr>
+          <w:rFonts w:asciiTheme="minorHAnsi" w:eastAsiaTheme="minorEastAsia" w:hAnsiTheme="minorHAnsi" w:cstheme="minorBidi"/>
+        </w:rPr>
+      </w:pPr>
+      <w:hyperlink w:anchor="_Toc49192947" w:history="1">
+        <w:r>
+          <w:rPr>
+            <w:rStyle w:val="Hyperlink"/>
+          </w:rPr>
+          <w:t>Slika 3: Izgled sučelja Windows Event Viewer-a</w:t>
+        </w:r>
+        <w:r>
+          <w:rPr>
+            <w:webHidden/>
+          </w:rPr>
+          <w:tab/>
+        </w:r>
+        <w:r>
+          <w:rPr>
+            <w:webHidden/>
+          </w:rPr>
+          <w:fldChar w:fldCharType="begin"/>
+        </w:r>
+        <w:r>
+          <w:rPr>
+            <w:webHidden/>
+          </w:rPr>
+          <w:instrText xml:space="preserve"> PAGEREF _Toc49192947 \h </w:instrText>
+        </w:r>
+        <w:r>
+          <w:rPr>
+            <w:webHidden/>
+          </w:rPr>
+        </w:r>
+        <w:r>
+          <w:rPr>
+            <w:webHidden/>
+          </w:rPr>
+          <w:fldChar w:fldCharType="separate"/>
+        </w:r>
+        <w:r>
+          <w:rPr>
+            <w:webHidden/>
+          </w:rPr>
+          <w:t>5</w:t>
+        </w:r>
+        <w:r>
+          <w:rPr>
+            <w:webHidden/>
+          </w:rPr>
+          <w:fldChar w:fldCharType="end"/>
+        </w:r>
+      </w:hyperlink>
+    </w:p>
+    <w:p>
+      <w:pPr>
+        <w:pStyle w:val="TOC1"/>
+        <w:rPr>
+          <w:rFonts w:asciiTheme="minorHAnsi" w:eastAsiaTheme="minorEastAsia" w:hAnsiTheme="minorHAnsi" w:cstheme="minorBidi"/>
+        </w:rPr>
+      </w:pPr>
+      <w:hyperlink w:anchor="_Toc49192948" w:history="1">
+        <w:r>
+          <w:rPr>
+            <w:rStyle w:val="Hyperlink"/>
+          </w:rPr>
+          <w:t>Slika 4: Opcije filtriranja u Event Viwer-u</w:t>
+        </w:r>
+        <w:r>
+          <w:rPr>
+            <w:webHidden/>
+          </w:rPr>
+          <w:tab/>
+        </w:r>
+        <w:r>
+          <w:rPr>
+            <w:webHidden/>
+          </w:rPr>
+          <w:fldChar w:fldCharType="begin"/>
+        </w:r>
+        <w:r>
+          <w:rPr>
+            <w:webHidden/>
+          </w:rPr>
+          <w:instrText xml:space="preserve"> PAGEREF _Toc49192948 \h </w:instrText>
+        </w:r>
+        <w:r>
+          <w:rPr>
+            <w:webHidden/>
+          </w:rPr>
+        </w:r>
+        <w:r>
+          <w:rPr>
+            <w:webHidden/>
+          </w:rPr>
+          <w:fldChar w:fldCharType="separate"/>
+        </w:r>
+        <w:r>
+          <w:rPr>
+            <w:webHidden/>
+          </w:rPr>
+          <w:t>6</w:t>
         </w:r>
         <w:r>
           <w:rPr>
@@ -5222,7 +7043,7 @@
           <w:numId w:val="0"/>
         </w:numPr>
       </w:pPr>
-      <w:bookmarkStart w:id="18" w:name="_Toc48747869"/>
+      <w:bookmarkStart w:id="21" w:name="_Toc49193108"/>
       <w:r>
         <w:lastRenderedPageBreak/>
         <w:t xml:space="preserve">Popis </w:t>
@@ -5230,7 +7051,7 @@
       <w:r>
         <w:t>tablica</w:t>
       </w:r>
-      <w:bookmarkEnd w:id="18"/>
+      <w:bookmarkEnd w:id="21"/>
     </w:p>
     <w:p>
       <w:pPr>
@@ -5358,7 +7179,7 @@
           <w:numId w:val="0"/>
         </w:numPr>
       </w:pPr>
-      <w:bookmarkStart w:id="19" w:name="_Toc48747870"/>
+      <w:bookmarkStart w:id="22" w:name="_Toc49193109"/>
       <w:r>
         <w:lastRenderedPageBreak/>
         <w:t>Prilozi</w:t>
@@ -5366,10 +7187,10 @@
       <w:r>
         <w:t xml:space="preserve"> (1, 2, …)</w:t>
       </w:r>
-      <w:bookmarkEnd w:id="19"/>
+      <w:bookmarkEnd w:id="22"/>
     </w:p>
     <w:sectPr>
-      <w:footerReference w:type="default" r:id="rId15"/>
+      <w:footerReference w:type="default" r:id="rId17"/>
       <w:pgSz w:w="11906" w:h="16838"/>
       <w:pgMar w:top="1417" w:right="1417" w:bottom="1417" w:left="1417" w:header="708" w:footer="709" w:gutter="0"/>
       <w:pgNumType w:start="1"/>
@@ -6321,6 +8142,178 @@
     </w:lvl>
   </w:abstractNum>
   <w:abstractNum w:abstractNumId="5" w15:restartNumberingAfterBreak="0">
+    <w:nsid w:val="2EB1040D"/>
+    <w:multiLevelType w:val="hybridMultilevel"/>
+    <w:tmpl w:val="08366154"/>
+    <w:lvl w:ilvl="0" w:tplc="041A0017">
+      <w:start w:val="1"/>
+      <w:numFmt w:val="lowerLetter"/>
+      <w:lvlText w:val="%1)"/>
+      <w:lvlJc w:val="left"/>
+      <w:pPr>
+        <w:ind w:left="1429" w:hanging="360"/>
+      </w:pPr>
+    </w:lvl>
+    <w:lvl w:ilvl="1" w:tplc="041A0019" w:tentative="1">
+      <w:start w:val="1"/>
+      <w:numFmt w:val="lowerLetter"/>
+      <w:lvlText w:val="%2."/>
+      <w:lvlJc w:val="left"/>
+      <w:pPr>
+        <w:ind w:left="2149" w:hanging="360"/>
+      </w:pPr>
+    </w:lvl>
+    <w:lvl w:ilvl="2" w:tplc="041A001B" w:tentative="1">
+      <w:start w:val="1"/>
+      <w:numFmt w:val="lowerRoman"/>
+      <w:lvlText w:val="%3."/>
+      <w:lvlJc w:val="right"/>
+      <w:pPr>
+        <w:ind w:left="2869" w:hanging="180"/>
+      </w:pPr>
+    </w:lvl>
+    <w:lvl w:ilvl="3" w:tplc="041A000F" w:tentative="1">
+      <w:start w:val="1"/>
+      <w:numFmt w:val="decimal"/>
+      <w:lvlText w:val="%4."/>
+      <w:lvlJc w:val="left"/>
+      <w:pPr>
+        <w:ind w:left="3589" w:hanging="360"/>
+      </w:pPr>
+    </w:lvl>
+    <w:lvl w:ilvl="4" w:tplc="041A0019" w:tentative="1">
+      <w:start w:val="1"/>
+      <w:numFmt w:val="lowerLetter"/>
+      <w:lvlText w:val="%5."/>
+      <w:lvlJc w:val="left"/>
+      <w:pPr>
+        <w:ind w:left="4309" w:hanging="360"/>
+      </w:pPr>
+    </w:lvl>
+    <w:lvl w:ilvl="5" w:tplc="041A001B" w:tentative="1">
+      <w:start w:val="1"/>
+      <w:numFmt w:val="lowerRoman"/>
+      <w:lvlText w:val="%6."/>
+      <w:lvlJc w:val="right"/>
+      <w:pPr>
+        <w:ind w:left="5029" w:hanging="180"/>
+      </w:pPr>
+    </w:lvl>
+    <w:lvl w:ilvl="6" w:tplc="041A000F" w:tentative="1">
+      <w:start w:val="1"/>
+      <w:numFmt w:val="decimal"/>
+      <w:lvlText w:val="%7."/>
+      <w:lvlJc w:val="left"/>
+      <w:pPr>
+        <w:ind w:left="5749" w:hanging="360"/>
+      </w:pPr>
+    </w:lvl>
+    <w:lvl w:ilvl="7" w:tplc="041A0019" w:tentative="1">
+      <w:start w:val="1"/>
+      <w:numFmt w:val="lowerLetter"/>
+      <w:lvlText w:val="%8."/>
+      <w:lvlJc w:val="left"/>
+      <w:pPr>
+        <w:ind w:left="6469" w:hanging="360"/>
+      </w:pPr>
+    </w:lvl>
+    <w:lvl w:ilvl="8" w:tplc="041A001B" w:tentative="1">
+      <w:start w:val="1"/>
+      <w:numFmt w:val="lowerRoman"/>
+      <w:lvlText w:val="%9."/>
+      <w:lvlJc w:val="right"/>
+      <w:pPr>
+        <w:ind w:left="7189" w:hanging="180"/>
+      </w:pPr>
+    </w:lvl>
+  </w:abstractNum>
+  <w:abstractNum w:abstractNumId="6" w15:restartNumberingAfterBreak="0">
+    <w:nsid w:val="377414B1"/>
+    <w:multiLevelType w:val="hybridMultilevel"/>
+    <w:tmpl w:val="F4C4A6FC"/>
+    <w:lvl w:ilvl="0" w:tplc="041A000F">
+      <w:start w:val="1"/>
+      <w:numFmt w:val="decimal"/>
+      <w:lvlText w:val="%1."/>
+      <w:lvlJc w:val="left"/>
+      <w:pPr>
+        <w:ind w:left="1429" w:hanging="360"/>
+      </w:pPr>
+    </w:lvl>
+    <w:lvl w:ilvl="1" w:tplc="041A0019" w:tentative="1">
+      <w:start w:val="1"/>
+      <w:numFmt w:val="lowerLetter"/>
+      <w:lvlText w:val="%2."/>
+      <w:lvlJc w:val="left"/>
+      <w:pPr>
+        <w:ind w:left="2149" w:hanging="360"/>
+      </w:pPr>
+    </w:lvl>
+    <w:lvl w:ilvl="2" w:tplc="041A001B" w:tentative="1">
+      <w:start w:val="1"/>
+      <w:numFmt w:val="lowerRoman"/>
+      <w:lvlText w:val="%3."/>
+      <w:lvlJc w:val="right"/>
+      <w:pPr>
+        <w:ind w:left="2869" w:hanging="180"/>
+      </w:pPr>
+    </w:lvl>
+    <w:lvl w:ilvl="3" w:tplc="041A000F" w:tentative="1">
+      <w:start w:val="1"/>
+      <w:numFmt w:val="decimal"/>
+      <w:lvlText w:val="%4."/>
+      <w:lvlJc w:val="left"/>
+      <w:pPr>
+        <w:ind w:left="3589" w:hanging="360"/>
+      </w:pPr>
+    </w:lvl>
+    <w:lvl w:ilvl="4" w:tplc="041A0019" w:tentative="1">
+      <w:start w:val="1"/>
+      <w:numFmt w:val="lowerLetter"/>
+      <w:lvlText w:val="%5."/>
+      <w:lvlJc w:val="left"/>
+      <w:pPr>
+        <w:ind w:left="4309" w:hanging="360"/>
+      </w:pPr>
+    </w:lvl>
+    <w:lvl w:ilvl="5" w:tplc="041A001B" w:tentative="1">
+      <w:start w:val="1"/>
+      <w:numFmt w:val="lowerRoman"/>
+      <w:lvlText w:val="%6."/>
+      <w:lvlJc w:val="right"/>
+      <w:pPr>
+        <w:ind w:left="5029" w:hanging="180"/>
+      </w:pPr>
+    </w:lvl>
+    <w:lvl w:ilvl="6" w:tplc="041A000F" w:tentative="1">
+      <w:start w:val="1"/>
+      <w:numFmt w:val="decimal"/>
+      <w:lvlText w:val="%7."/>
+      <w:lvlJc w:val="left"/>
+      <w:pPr>
+        <w:ind w:left="5749" w:hanging="360"/>
+      </w:pPr>
+    </w:lvl>
+    <w:lvl w:ilvl="7" w:tplc="041A0019" w:tentative="1">
+      <w:start w:val="1"/>
+      <w:numFmt w:val="lowerLetter"/>
+      <w:lvlText w:val="%8."/>
+      <w:lvlJc w:val="left"/>
+      <w:pPr>
+        <w:ind w:left="6469" w:hanging="360"/>
+      </w:pPr>
+    </w:lvl>
+    <w:lvl w:ilvl="8" w:tplc="041A001B" w:tentative="1">
+      <w:start w:val="1"/>
+      <w:numFmt w:val="lowerRoman"/>
+      <w:lvlText w:val="%9."/>
+      <w:lvlJc w:val="right"/>
+      <w:pPr>
+        <w:ind w:left="7189" w:hanging="180"/>
+      </w:pPr>
+    </w:lvl>
+  </w:abstractNum>
+  <w:abstractNum w:abstractNumId="7" w15:restartNumberingAfterBreak="0">
     <w:nsid w:val="3D09409F"/>
     <w:multiLevelType w:val="hybridMultilevel"/>
     <w:tmpl w:val="C45CB832"/>
@@ -6437,7 +8430,7 @@
       </w:pPr>
     </w:lvl>
   </w:abstractNum>
-  <w:abstractNum w:abstractNumId="6" w15:restartNumberingAfterBreak="0">
+  <w:abstractNum w:abstractNumId="8" w15:restartNumberingAfterBreak="0">
     <w:nsid w:val="4E9317CD"/>
     <w:multiLevelType w:val="hybridMultilevel"/>
     <w:tmpl w:val="4B6AA4BE"/>
@@ -6526,7 +8519,7 @@
       </w:pPr>
     </w:lvl>
   </w:abstractNum>
-  <w:abstractNum w:abstractNumId="7" w15:restartNumberingAfterBreak="0">
+  <w:abstractNum w:abstractNumId="9" w15:restartNumberingAfterBreak="0">
     <w:nsid w:val="556C65F1"/>
     <w:multiLevelType w:val="hybridMultilevel"/>
     <w:tmpl w:val="7FC4F5D0"/>
@@ -6646,7 +8639,7 @@
       </w:pPr>
     </w:lvl>
   </w:abstractNum>
-  <w:abstractNum w:abstractNumId="8" w15:restartNumberingAfterBreak="0">
+  <w:abstractNum w:abstractNumId="10" w15:restartNumberingAfterBreak="0">
     <w:nsid w:val="55DA4BB1"/>
     <w:multiLevelType w:val="hybridMultilevel"/>
     <w:tmpl w:val="3800B5D4"/>
@@ -6759,7 +8752,7 @@
       </w:rPr>
     </w:lvl>
   </w:abstractNum>
-  <w:abstractNum w:abstractNumId="9" w15:restartNumberingAfterBreak="0">
+  <w:abstractNum w:abstractNumId="11" w15:restartNumberingAfterBreak="0">
     <w:nsid w:val="67C2432D"/>
     <w:multiLevelType w:val="hybridMultilevel"/>
     <w:tmpl w:val="1E80A032"/>
@@ -6872,7 +8865,7 @@
       </w:rPr>
     </w:lvl>
   </w:abstractNum>
-  <w:abstractNum w:abstractNumId="10" w15:restartNumberingAfterBreak="0">
+  <w:abstractNum w:abstractNumId="12" w15:restartNumberingAfterBreak="0">
     <w:nsid w:val="69832197"/>
     <w:multiLevelType w:val="multilevel"/>
     <w:tmpl w:val="53B0DED4"/>
@@ -6998,7 +8991,7 @@
       </w:rPr>
     </w:lvl>
   </w:abstractNum>
-  <w:abstractNum w:abstractNumId="11" w15:restartNumberingAfterBreak="0">
+  <w:abstractNum w:abstractNumId="13" w15:restartNumberingAfterBreak="0">
     <w:nsid w:val="743E3B89"/>
     <w:multiLevelType w:val="hybridMultilevel"/>
     <w:tmpl w:val="6A665AA6"/>
@@ -7087,7 +9080,7 @@
       </w:pPr>
     </w:lvl>
   </w:abstractNum>
-  <w:abstractNum w:abstractNumId="12" w15:restartNumberingAfterBreak="0">
+  <w:abstractNum w:abstractNumId="14" w15:restartNumberingAfterBreak="0">
     <w:nsid w:val="74693A42"/>
     <w:multiLevelType w:val="hybridMultilevel"/>
     <w:tmpl w:val="4C384F1C"/>
@@ -7176,7 +9169,7 @@
       </w:pPr>
     </w:lvl>
   </w:abstractNum>
-  <w:abstractNum w:abstractNumId="13" w15:restartNumberingAfterBreak="0">
+  <w:abstractNum w:abstractNumId="15" w15:restartNumberingAfterBreak="0">
     <w:nsid w:val="750B74D3"/>
     <w:multiLevelType w:val="hybridMultilevel"/>
     <w:tmpl w:val="4992D1FC"/>
@@ -7289,7 +9282,7 @@
       </w:rPr>
     </w:lvl>
   </w:abstractNum>
-  <w:abstractNum w:abstractNumId="14" w15:restartNumberingAfterBreak="0">
+  <w:abstractNum w:abstractNumId="16" w15:restartNumberingAfterBreak="0">
     <w:nsid w:val="789F2EDA"/>
     <w:multiLevelType w:val="hybridMultilevel"/>
     <w:tmpl w:val="2E7483BA"/>
@@ -7402,7 +9395,7 @@
       </w:rPr>
     </w:lvl>
   </w:abstractNum>
-  <w:abstractNum w:abstractNumId="15" w15:restartNumberingAfterBreak="0">
+  <w:abstractNum w:abstractNumId="17" w15:restartNumberingAfterBreak="0">
     <w:nsid w:val="797E25BB"/>
     <w:multiLevelType w:val="hybridMultilevel"/>
     <w:tmpl w:val="6B62F332"/>
@@ -7523,7 +9516,7 @@
       </w:pPr>
     </w:lvl>
   </w:abstractNum>
-  <w:abstractNum w:abstractNumId="16" w15:restartNumberingAfterBreak="0">
+  <w:abstractNum w:abstractNumId="18" w15:restartNumberingAfterBreak="0">
     <w:nsid w:val="7F3C6A54"/>
     <w:multiLevelType w:val="hybridMultilevel"/>
     <w:tmpl w:val="EB88613A"/>
@@ -7637,7 +9630,7 @@
     </w:lvl>
   </w:abstractNum>
   <w:num w:numId="1">
-    <w:abstractNumId w:val="10"/>
+    <w:abstractNumId w:val="12"/>
   </w:num>
   <w:num w:numId="2">
     <w:abstractNumId w:val="0"/>
@@ -7646,94 +9639,100 @@
     <w:abstractNumId w:val="4"/>
   </w:num>
   <w:num w:numId="4">
-    <w:abstractNumId w:val="5"/>
+    <w:abstractNumId w:val="7"/>
   </w:num>
   <w:num w:numId="5">
-    <w:abstractNumId w:val="6"/>
+    <w:abstractNumId w:val="8"/>
   </w:num>
   <w:num w:numId="6">
     <w:abstractNumId w:val="2"/>
   </w:num>
   <w:num w:numId="7">
-    <w:abstractNumId w:val="16"/>
+    <w:abstractNumId w:val="18"/>
   </w:num>
   <w:num w:numId="8">
-    <w:abstractNumId w:val="7"/>
+    <w:abstractNumId w:val="9"/>
   </w:num>
   <w:num w:numId="9">
     <w:abstractNumId w:val="1"/>
   </w:num>
   <w:num w:numId="10">
-    <w:abstractNumId w:val="14"/>
+    <w:abstractNumId w:val="16"/>
   </w:num>
   <w:num w:numId="11">
+    <w:abstractNumId w:val="17"/>
+  </w:num>
+  <w:num w:numId="12">
+    <w:abstractNumId w:val="11"/>
+  </w:num>
+  <w:num w:numId="13">
+    <w:abstractNumId w:val="12"/>
+  </w:num>
+  <w:num w:numId="14">
+    <w:abstractNumId w:val="12"/>
+  </w:num>
+  <w:num w:numId="15">
     <w:abstractNumId w:val="15"/>
   </w:num>
-  <w:num w:numId="12">
-    <w:abstractNumId w:val="9"/>
-  </w:num>
-  <w:num w:numId="13">
-    <w:abstractNumId w:val="10"/>
-  </w:num>
-  <w:num w:numId="14">
-    <w:abstractNumId w:val="10"/>
-  </w:num>
-  <w:num w:numId="15">
-    <w:abstractNumId w:val="13"/>
-  </w:num>
   <w:num w:numId="16">
-    <w:abstractNumId w:val="12"/>
+    <w:abstractNumId w:val="14"/>
   </w:num>
   <w:num w:numId="17">
     <w:abstractNumId w:val="3"/>
   </w:num>
   <w:num w:numId="18">
-    <w:abstractNumId w:val="11"/>
+    <w:abstractNumId w:val="13"/>
   </w:num>
   <w:num w:numId="19">
-    <w:abstractNumId w:val="8"/>
+    <w:abstractNumId w:val="10"/>
   </w:num>
   <w:num w:numId="20">
-    <w:abstractNumId w:val="10"/>
+    <w:abstractNumId w:val="12"/>
   </w:num>
   <w:num w:numId="21">
-    <w:abstractNumId w:val="10"/>
+    <w:abstractNumId w:val="12"/>
   </w:num>
   <w:num w:numId="22">
-    <w:abstractNumId w:val="10"/>
+    <w:abstractNumId w:val="12"/>
   </w:num>
   <w:num w:numId="23">
-    <w:abstractNumId w:val="10"/>
+    <w:abstractNumId w:val="12"/>
   </w:num>
   <w:num w:numId="24">
-    <w:abstractNumId w:val="10"/>
+    <w:abstractNumId w:val="12"/>
   </w:num>
   <w:num w:numId="25">
-    <w:abstractNumId w:val="10"/>
+    <w:abstractNumId w:val="12"/>
   </w:num>
   <w:num w:numId="26">
-    <w:abstractNumId w:val="10"/>
+    <w:abstractNumId w:val="12"/>
   </w:num>
   <w:num w:numId="27">
-    <w:abstractNumId w:val="10"/>
+    <w:abstractNumId w:val="12"/>
   </w:num>
   <w:num w:numId="28">
-    <w:abstractNumId w:val="10"/>
+    <w:abstractNumId w:val="12"/>
   </w:num>
   <w:num w:numId="29">
-    <w:abstractNumId w:val="10"/>
+    <w:abstractNumId w:val="12"/>
   </w:num>
   <w:num w:numId="30">
-    <w:abstractNumId w:val="10"/>
+    <w:abstractNumId w:val="12"/>
   </w:num>
   <w:num w:numId="31">
-    <w:abstractNumId w:val="10"/>
+    <w:abstractNumId w:val="12"/>
   </w:num>
   <w:num w:numId="32">
-    <w:abstractNumId w:val="10"/>
+    <w:abstractNumId w:val="12"/>
   </w:num>
   <w:num w:numId="33">
-    <w:abstractNumId w:val="10"/>
+    <w:abstractNumId w:val="12"/>
+  </w:num>
+  <w:num w:numId="34">
+    <w:abstractNumId w:val="6"/>
+  </w:num>
+  <w:num w:numId="35">
+    <w:abstractNumId w:val="5"/>
   </w:num>
 </w:numbering>
 </file>
@@ -8136,7 +10135,7 @@
   <w:style w:type="paragraph" w:default="1" w:styleId="Normal">
     <w:name w:val="Normal"/>
     <w:qFormat/>
-    <w:rsid w:val="00D05559"/>
+    <w:rsid w:val="0029204E"/>
     <w:pPr>
       <w:spacing w:after="0" w:line="240" w:lineRule="auto"/>
     </w:pPr>
@@ -8221,7 +10220,6 @@
   <w:style w:type="character" w:default="1" w:styleId="DefaultParagraphFont">
     <w:name w:val="Default Paragraph Font"/>
     <w:uiPriority w:val="1"/>
-    <w:semiHidden/>
     <w:unhideWhenUsed/>
   </w:style>
   <w:style w:type="table" w:default="1" w:styleId="TableNormal">
@@ -9312,7 +11310,7 @@
 </file>
 
 <file path=customXml/itemProps1.xml><?xml version="1.0" encoding="utf-8"?>
-<ds:datastoreItem xmlns:ds="http://schemas.openxmlformats.org/officeDocument/2006/customXml" ds:itemID="{F7E5A968-2394-4E38-8989-1E5CF9E302A6}">
+<ds:datastoreItem xmlns:ds="http://schemas.openxmlformats.org/officeDocument/2006/customXml" ds:itemID="{5AC3F2BC-C4EA-4C1B-B648-074C0CCD1318}">
   <ds:schemaRefs>
     <ds:schemaRef ds:uri="http://schemas.openxmlformats.org/officeDocument/2006/bibliography"/>
   </ds:schemaRefs>

</xml_diff>

<commit_message>
Promjena organizacije sadržaja rada
Sadržaj i poglavlja rada organizirana prema uputama mentora, dopunjeno poglavlje 2
</commit_message>
<xml_diff>
--- a/zavrsni_rad.docx
+++ b/zavrsni_rad.docx
@@ -1783,7 +1783,7 @@
           <w:numId w:val="0"/>
         </w:numPr>
       </w:pPr>
-      <w:bookmarkStart w:id="1" w:name="_Toc49372427"/>
+      <w:bookmarkStart w:id="1" w:name="_Toc49452386"/>
       <w:r>
         <w:t>Sadržaj</w:t>
       </w:r>
@@ -1805,7 +1805,7 @@
       <w:r>
         <w:fldChar w:fldCharType="separate"/>
       </w:r>
-      <w:hyperlink w:anchor="_Toc49372427" w:history="1">
+      <w:hyperlink w:anchor="_Toc49452386" w:history="1">
         <w:r>
           <w:rPr>
             <w:rStyle w:val="Hyperlink"/>
@@ -1828,7 +1828,7 @@
           <w:rPr>
             <w:webHidden/>
           </w:rPr>
-          <w:instrText xml:space="preserve"> PAGEREF _Toc49372427 \h </w:instrText>
+          <w:instrText xml:space="preserve"> PAGEREF _Toc49452386 \h </w:instrText>
         </w:r>
         <w:r>
           <w:rPr>
@@ -1862,7 +1862,7 @@
           <w:rFonts w:asciiTheme="minorHAnsi" w:eastAsiaTheme="minorEastAsia" w:hAnsiTheme="minorHAnsi" w:cstheme="minorBidi"/>
         </w:rPr>
       </w:pPr>
-      <w:hyperlink w:anchor="_Toc49372428" w:history="1">
+      <w:hyperlink w:anchor="_Toc49452387" w:history="1">
         <w:r>
           <w:rPr>
             <w:rStyle w:val="Hyperlink"/>
@@ -1897,7 +1897,7 @@
           <w:rPr>
             <w:webHidden/>
           </w:rPr>
-          <w:instrText xml:space="preserve"> PAGEREF _Toc49372428 \h </w:instrText>
+          <w:instrText xml:space="preserve"> PAGEREF _Toc49452387 \h </w:instrText>
         </w:r>
         <w:r>
           <w:rPr>
@@ -1931,7 +1931,7 @@
           <w:rFonts w:asciiTheme="minorHAnsi" w:eastAsiaTheme="minorEastAsia" w:hAnsiTheme="minorHAnsi" w:cstheme="minorBidi"/>
         </w:rPr>
       </w:pPr>
-      <w:hyperlink w:anchor="_Toc49372429" w:history="1">
+      <w:hyperlink w:anchor="_Toc49452388" w:history="1">
         <w:r>
           <w:rPr>
             <w:rStyle w:val="Hyperlink"/>
@@ -1966,7 +1966,7 @@
           <w:rPr>
             <w:webHidden/>
           </w:rPr>
-          <w:instrText xml:space="preserve"> PAGEREF _Toc49372429 \h </w:instrText>
+          <w:instrText xml:space="preserve"> PAGEREF _Toc49452388 \h </w:instrText>
         </w:r>
         <w:r>
           <w:rPr>
@@ -1984,144 +1984,6 @@
             <w:webHidden/>
           </w:rPr>
           <w:t>2</w:t>
-        </w:r>
-        <w:r>
-          <w:rPr>
-            <w:webHidden/>
-          </w:rPr>
-          <w:fldChar w:fldCharType="end"/>
-        </w:r>
-      </w:hyperlink>
-    </w:p>
-    <w:p>
-      <w:pPr>
-        <w:pStyle w:val="TOC1"/>
-        <w:rPr>
-          <w:rFonts w:asciiTheme="minorHAnsi" w:eastAsiaTheme="minorEastAsia" w:hAnsiTheme="minorHAnsi" w:cstheme="minorBidi"/>
-        </w:rPr>
-      </w:pPr>
-      <w:hyperlink w:anchor="_Toc49372430" w:history="1">
-        <w:r>
-          <w:rPr>
-            <w:rStyle w:val="Hyperlink"/>
-          </w:rPr>
-          <w:t>3.</w:t>
-        </w:r>
-        <w:r>
-          <w:rPr>
-            <w:rFonts w:asciiTheme="minorHAnsi" w:eastAsiaTheme="minorEastAsia" w:hAnsiTheme="minorHAnsi" w:cstheme="minorBidi"/>
-          </w:rPr>
-          <w:tab/>
-        </w:r>
-        <w:r>
-          <w:rPr>
-            <w:rStyle w:val="Hyperlink"/>
-          </w:rPr>
-          <w:t>Web poslužitelji</w:t>
-        </w:r>
-        <w:r>
-          <w:rPr>
-            <w:webHidden/>
-          </w:rPr>
-          <w:tab/>
-        </w:r>
-        <w:r>
-          <w:rPr>
-            <w:webHidden/>
-          </w:rPr>
-          <w:fldChar w:fldCharType="begin"/>
-        </w:r>
-        <w:r>
-          <w:rPr>
-            <w:webHidden/>
-          </w:rPr>
-          <w:instrText xml:space="preserve"> PAGEREF _Toc49372430 \h </w:instrText>
-        </w:r>
-        <w:r>
-          <w:rPr>
-            <w:webHidden/>
-          </w:rPr>
-        </w:r>
-        <w:r>
-          <w:rPr>
-            <w:webHidden/>
-          </w:rPr>
-          <w:fldChar w:fldCharType="separate"/>
-        </w:r>
-        <w:r>
-          <w:rPr>
-            <w:webHidden/>
-          </w:rPr>
-          <w:t>3</w:t>
-        </w:r>
-        <w:r>
-          <w:rPr>
-            <w:webHidden/>
-          </w:rPr>
-          <w:fldChar w:fldCharType="end"/>
-        </w:r>
-      </w:hyperlink>
-    </w:p>
-    <w:p>
-      <w:pPr>
-        <w:pStyle w:val="TOC1"/>
-        <w:rPr>
-          <w:rFonts w:asciiTheme="minorHAnsi" w:eastAsiaTheme="minorEastAsia" w:hAnsiTheme="minorHAnsi" w:cstheme="minorBidi"/>
-        </w:rPr>
-      </w:pPr>
-      <w:hyperlink w:anchor="_Toc49372431" w:history="1">
-        <w:r>
-          <w:rPr>
-            <w:rStyle w:val="Hyperlink"/>
-          </w:rPr>
-          <w:t>4.</w:t>
-        </w:r>
-        <w:r>
-          <w:rPr>
-            <w:rFonts w:asciiTheme="minorHAnsi" w:eastAsiaTheme="minorEastAsia" w:hAnsiTheme="minorHAnsi" w:cstheme="minorBidi"/>
-          </w:rPr>
-          <w:tab/>
-        </w:r>
-        <w:r>
-          <w:rPr>
-            <w:rStyle w:val="Hyperlink"/>
-          </w:rPr>
-          <w:t>Dnevnički zapisi na osobnim računalima</w:t>
-        </w:r>
-        <w:r>
-          <w:rPr>
-            <w:webHidden/>
-          </w:rPr>
-          <w:tab/>
-        </w:r>
-        <w:r>
-          <w:rPr>
-            <w:webHidden/>
-          </w:rPr>
-          <w:fldChar w:fldCharType="begin"/>
-        </w:r>
-        <w:r>
-          <w:rPr>
-            <w:webHidden/>
-          </w:rPr>
-          <w:instrText xml:space="preserve"> PAGEREF _Toc49372431 \h </w:instrText>
-        </w:r>
-        <w:r>
-          <w:rPr>
-            <w:webHidden/>
-          </w:rPr>
-        </w:r>
-        <w:r>
-          <w:rPr>
-            <w:webHidden/>
-          </w:rPr>
-          <w:fldChar w:fldCharType="separate"/>
-        </w:r>
-        <w:r>
-          <w:rPr>
-            <w:webHidden/>
-          </w:rPr>
-          <w:t>4</w:t>
         </w:r>
         <w:r>
           <w:rPr>
@@ -2141,13 +2003,13 @@
           <w:szCs w:val="22"/>
         </w:rPr>
       </w:pPr>
-      <w:hyperlink w:anchor="_Toc49372432" w:history="1">
+      <w:hyperlink w:anchor="_Toc49452389" w:history="1">
         <w:r>
           <w:rPr>
             <w:rStyle w:val="Hyperlink"/>
             <w:noProof/>
           </w:rPr>
-          <w:t>4.1.</w:t>
+          <w:t>2.1.</w:t>
         </w:r>
         <w:r>
           <w:rPr>
@@ -2163,7 +2025,7 @@
             <w:rStyle w:val="Hyperlink"/>
             <w:noProof/>
           </w:rPr>
-          <w:t>Windows Event Viewer</w:t>
+          <w:t>Dnevnički zapisi na osobnim računalima</w:t>
         </w:r>
         <w:r>
           <w:rPr>
@@ -2184,7 +2046,7 @@
             <w:noProof/>
             <w:webHidden/>
           </w:rPr>
-          <w:instrText xml:space="preserve"> PAGEREF _Toc49372432 \h </w:instrText>
+          <w:instrText xml:space="preserve"> PAGEREF _Toc49452389 \h </w:instrText>
         </w:r>
         <w:r>
           <w:rPr>
@@ -2204,7 +2066,7 @@
             <w:noProof/>
             <w:webHidden/>
           </w:rPr>
-          <w:t>4</w:t>
+          <w:t>3</w:t>
         </w:r>
         <w:r>
           <w:rPr>
@@ -2217,7 +2079,7 @@
     </w:p>
     <w:p>
       <w:pPr>
-        <w:pStyle w:val="TOC2"/>
+        <w:pStyle w:val="TOC3"/>
         <w:rPr>
           <w:rFonts w:asciiTheme="minorHAnsi" w:eastAsiaTheme="minorEastAsia" w:hAnsiTheme="minorHAnsi" w:cstheme="minorBidi"/>
           <w:noProof/>
@@ -2225,13 +2087,13 @@
           <w:szCs w:val="22"/>
         </w:rPr>
       </w:pPr>
-      <w:hyperlink w:anchor="_Toc49372433" w:history="1">
+      <w:hyperlink w:anchor="_Toc49452390" w:history="1">
         <w:r>
           <w:rPr>
             <w:rStyle w:val="Hyperlink"/>
             <w:noProof/>
           </w:rPr>
-          <w:t>4.2.</w:t>
+          <w:t>2.1.1.</w:t>
         </w:r>
         <w:r>
           <w:rPr>
@@ -2247,6 +2109,90 @@
             <w:rStyle w:val="Hyperlink"/>
             <w:noProof/>
           </w:rPr>
+          <w:t>Windows Event Viewer</w:t>
+        </w:r>
+        <w:r>
+          <w:rPr>
+            <w:noProof/>
+            <w:webHidden/>
+          </w:rPr>
+          <w:tab/>
+        </w:r>
+        <w:r>
+          <w:rPr>
+            <w:noProof/>
+            <w:webHidden/>
+          </w:rPr>
+          <w:fldChar w:fldCharType="begin"/>
+        </w:r>
+        <w:r>
+          <w:rPr>
+            <w:noProof/>
+            <w:webHidden/>
+          </w:rPr>
+          <w:instrText xml:space="preserve"> PAGEREF _Toc49452390 \h </w:instrText>
+        </w:r>
+        <w:r>
+          <w:rPr>
+            <w:noProof/>
+            <w:webHidden/>
+          </w:rPr>
+        </w:r>
+        <w:r>
+          <w:rPr>
+            <w:noProof/>
+            <w:webHidden/>
+          </w:rPr>
+          <w:fldChar w:fldCharType="separate"/>
+        </w:r>
+        <w:r>
+          <w:rPr>
+            <w:noProof/>
+            <w:webHidden/>
+          </w:rPr>
+          <w:t>3</w:t>
+        </w:r>
+        <w:r>
+          <w:rPr>
+            <w:noProof/>
+            <w:webHidden/>
+          </w:rPr>
+          <w:fldChar w:fldCharType="end"/>
+        </w:r>
+      </w:hyperlink>
+    </w:p>
+    <w:p>
+      <w:pPr>
+        <w:pStyle w:val="TOC3"/>
+        <w:rPr>
+          <w:rFonts w:asciiTheme="minorHAnsi" w:eastAsiaTheme="minorEastAsia" w:hAnsiTheme="minorHAnsi" w:cstheme="minorBidi"/>
+          <w:noProof/>
+          <w:sz w:val="22"/>
+          <w:szCs w:val="22"/>
+        </w:rPr>
+      </w:pPr>
+      <w:hyperlink w:anchor="_Toc49452391" w:history="1">
+        <w:r>
+          <w:rPr>
+            <w:rStyle w:val="Hyperlink"/>
+            <w:noProof/>
+          </w:rPr>
+          <w:t>2.1.2.</w:t>
+        </w:r>
+        <w:r>
+          <w:rPr>
+            <w:rFonts w:asciiTheme="minorHAnsi" w:eastAsiaTheme="minorEastAsia" w:hAnsiTheme="minorHAnsi" w:cstheme="minorBidi"/>
+            <w:noProof/>
+            <w:sz w:val="22"/>
+            <w:szCs w:val="22"/>
+          </w:rPr>
+          <w:tab/>
+        </w:r>
+        <w:r>
+          <w:rPr>
+            <w:rStyle w:val="Hyperlink"/>
+            <w:noProof/>
+          </w:rPr>
           <w:t>Dnevnički zapisi na Linux platformama</w:t>
         </w:r>
         <w:r>
@@ -2268,7 +2214,7 @@
             <w:noProof/>
             <w:webHidden/>
           </w:rPr>
-          <w:instrText xml:space="preserve"> PAGEREF _Toc49372433 \h </w:instrText>
+          <w:instrText xml:space="preserve"> PAGEREF _Toc49452391 \h </w:instrText>
         </w:r>
         <w:r>
           <w:rPr>
@@ -2288,6 +2234,90 @@
             <w:noProof/>
             <w:webHidden/>
           </w:rPr>
+          <w:t>5</w:t>
+        </w:r>
+        <w:r>
+          <w:rPr>
+            <w:noProof/>
+            <w:webHidden/>
+          </w:rPr>
+          <w:fldChar w:fldCharType="end"/>
+        </w:r>
+      </w:hyperlink>
+    </w:p>
+    <w:p>
+      <w:pPr>
+        <w:pStyle w:val="TOC2"/>
+        <w:rPr>
+          <w:rFonts w:asciiTheme="minorHAnsi" w:eastAsiaTheme="minorEastAsia" w:hAnsiTheme="minorHAnsi" w:cstheme="minorBidi"/>
+          <w:noProof/>
+          <w:sz w:val="22"/>
+          <w:szCs w:val="22"/>
+        </w:rPr>
+      </w:pPr>
+      <w:hyperlink w:anchor="_Toc49452392" w:history="1">
+        <w:r>
+          <w:rPr>
+            <w:rStyle w:val="Hyperlink"/>
+            <w:noProof/>
+          </w:rPr>
+          <w:t>2.2.</w:t>
+        </w:r>
+        <w:r>
+          <w:rPr>
+            <w:rFonts w:asciiTheme="minorHAnsi" w:eastAsiaTheme="minorEastAsia" w:hAnsiTheme="minorHAnsi" w:cstheme="minorBidi"/>
+            <w:noProof/>
+            <w:sz w:val="22"/>
+            <w:szCs w:val="22"/>
+          </w:rPr>
+          <w:tab/>
+        </w:r>
+        <w:r>
+          <w:rPr>
+            <w:rStyle w:val="Hyperlink"/>
+            <w:noProof/>
+          </w:rPr>
+          <w:t>Dnevnički zapisi na web poslužiteljima</w:t>
+        </w:r>
+        <w:r>
+          <w:rPr>
+            <w:noProof/>
+            <w:webHidden/>
+          </w:rPr>
+          <w:tab/>
+        </w:r>
+        <w:r>
+          <w:rPr>
+            <w:noProof/>
+            <w:webHidden/>
+          </w:rPr>
+          <w:fldChar w:fldCharType="begin"/>
+        </w:r>
+        <w:r>
+          <w:rPr>
+            <w:noProof/>
+            <w:webHidden/>
+          </w:rPr>
+          <w:instrText xml:space="preserve"> PAGEREF _Toc49452392 \h </w:instrText>
+        </w:r>
+        <w:r>
+          <w:rPr>
+            <w:noProof/>
+            <w:webHidden/>
+          </w:rPr>
+        </w:r>
+        <w:r>
+          <w:rPr>
+            <w:noProof/>
+            <w:webHidden/>
+          </w:rPr>
+          <w:fldChar w:fldCharType="separate"/>
+        </w:r>
+        <w:r>
+          <w:rPr>
+            <w:noProof/>
+            <w:webHidden/>
+          </w:rPr>
           <w:t>7</w:t>
         </w:r>
         <w:r>
@@ -2301,17 +2331,101 @@
     </w:p>
     <w:p>
       <w:pPr>
+        <w:pStyle w:val="TOC3"/>
+        <w:rPr>
+          <w:rFonts w:asciiTheme="minorHAnsi" w:eastAsiaTheme="minorEastAsia" w:hAnsiTheme="minorHAnsi" w:cstheme="minorBidi"/>
+          <w:noProof/>
+          <w:sz w:val="22"/>
+          <w:szCs w:val="22"/>
+        </w:rPr>
+      </w:pPr>
+      <w:hyperlink w:anchor="_Toc49452393" w:history="1">
+        <w:r>
+          <w:rPr>
+            <w:rStyle w:val="Hyperlink"/>
+            <w:noProof/>
+          </w:rPr>
+          <w:t>2.2.1.</w:t>
+        </w:r>
+        <w:r>
+          <w:rPr>
+            <w:rFonts w:asciiTheme="minorHAnsi" w:eastAsiaTheme="minorEastAsia" w:hAnsiTheme="minorHAnsi" w:cstheme="minorBidi"/>
+            <w:noProof/>
+            <w:sz w:val="22"/>
+            <w:szCs w:val="22"/>
+          </w:rPr>
+          <w:tab/>
+        </w:r>
+        <w:r>
+          <w:rPr>
+            <w:rStyle w:val="Hyperlink"/>
+            <w:noProof/>
+          </w:rPr>
+          <w:t>Web poslužitelji</w:t>
+        </w:r>
+        <w:r>
+          <w:rPr>
+            <w:noProof/>
+            <w:webHidden/>
+          </w:rPr>
+          <w:tab/>
+        </w:r>
+        <w:r>
+          <w:rPr>
+            <w:noProof/>
+            <w:webHidden/>
+          </w:rPr>
+          <w:fldChar w:fldCharType="begin"/>
+        </w:r>
+        <w:r>
+          <w:rPr>
+            <w:noProof/>
+            <w:webHidden/>
+          </w:rPr>
+          <w:instrText xml:space="preserve"> PAGEREF _Toc49452393 \h </w:instrText>
+        </w:r>
+        <w:r>
+          <w:rPr>
+            <w:noProof/>
+            <w:webHidden/>
+          </w:rPr>
+        </w:r>
+        <w:r>
+          <w:rPr>
+            <w:noProof/>
+            <w:webHidden/>
+          </w:rPr>
+          <w:fldChar w:fldCharType="separate"/>
+        </w:r>
+        <w:r>
+          <w:rPr>
+            <w:noProof/>
+            <w:webHidden/>
+          </w:rPr>
+          <w:t>7</w:t>
+        </w:r>
+        <w:r>
+          <w:rPr>
+            <w:noProof/>
+            <w:webHidden/>
+          </w:rPr>
+          <w:fldChar w:fldCharType="end"/>
+        </w:r>
+      </w:hyperlink>
+    </w:p>
+    <w:p>
+      <w:pPr>
         <w:pStyle w:val="TOC1"/>
         <w:rPr>
           <w:rFonts w:asciiTheme="minorHAnsi" w:eastAsiaTheme="minorEastAsia" w:hAnsiTheme="minorHAnsi" w:cstheme="minorBidi"/>
         </w:rPr>
       </w:pPr>
-      <w:hyperlink w:anchor="_Toc49372434" w:history="1">
+      <w:hyperlink w:anchor="_Toc49452394" w:history="1">
         <w:r>
           <w:rPr>
             <w:rStyle w:val="Hyperlink"/>
           </w:rPr>
-          <w:t>5.</w:t>
+          <w:t>3.</w:t>
         </w:r>
         <w:r>
           <w:rPr>
@@ -2323,7 +2437,7 @@
           <w:rPr>
             <w:rStyle w:val="Hyperlink"/>
           </w:rPr>
-          <w:t>Dnevnički zapisi na web poslužiteljima</w:t>
+          <w:t>Python aplikacija za analizu i vizualizaciju</w:t>
         </w:r>
         <w:r>
           <w:rPr>
@@ -2341,7 +2455,7 @@
           <w:rPr>
             <w:webHidden/>
           </w:rPr>
-          <w:instrText xml:space="preserve"> PAGEREF _Toc49372434 \h </w:instrText>
+          <w:instrText xml:space="preserve"> PAGEREF _Toc49452394 \h </w:instrText>
         </w:r>
         <w:r>
           <w:rPr>
@@ -2358,7 +2472,7 @@
           <w:rPr>
             <w:webHidden/>
           </w:rPr>
-          <w:t>8</w:t>
+          <w:t>9</w:t>
         </w:r>
         <w:r>
           <w:rPr>
@@ -2375,12 +2489,12 @@
           <w:rFonts w:asciiTheme="minorHAnsi" w:eastAsiaTheme="minorEastAsia" w:hAnsiTheme="minorHAnsi" w:cstheme="minorBidi"/>
         </w:rPr>
       </w:pPr>
-      <w:hyperlink w:anchor="_Toc49372435" w:history="1">
+      <w:hyperlink w:anchor="_Toc49452395" w:history="1">
         <w:r>
           <w:rPr>
             <w:rStyle w:val="Hyperlink"/>
           </w:rPr>
-          <w:t>6.</w:t>
+          <w:t>4.</w:t>
         </w:r>
         <w:r>
           <w:rPr>
@@ -2392,7 +2506,7 @@
           <w:rPr>
             <w:rStyle w:val="Hyperlink"/>
           </w:rPr>
-          <w:t>Python aplikacija za analizu i vizualizaciju</w:t>
+          <w:t>Zaključak</w:t>
         </w:r>
         <w:r>
           <w:rPr>
@@ -2410,7 +2524,7 @@
           <w:rPr>
             <w:webHidden/>
           </w:rPr>
-          <w:instrText xml:space="preserve"> PAGEREF _Toc49372435 \h </w:instrText>
+          <w:instrText xml:space="preserve"> PAGEREF _Toc49452395 \h </w:instrText>
         </w:r>
         <w:r>
           <w:rPr>
@@ -2427,7 +2541,7 @@
           <w:rPr>
             <w:webHidden/>
           </w:rPr>
-          <w:t>9</w:t>
+          <w:t>10</w:t>
         </w:r>
         <w:r>
           <w:rPr>
@@ -2444,24 +2558,69 @@
           <w:rFonts w:asciiTheme="minorHAnsi" w:eastAsiaTheme="minorEastAsia" w:hAnsiTheme="minorHAnsi" w:cstheme="minorBidi"/>
         </w:rPr>
       </w:pPr>
-      <w:hyperlink w:anchor="_Toc49372436" w:history="1">
+      <w:hyperlink w:anchor="_Toc49452396" w:history="1">
         <w:r>
           <w:rPr>
             <w:rStyle w:val="Hyperlink"/>
           </w:rPr>
-          <w:t>7.</w:t>
-        </w:r>
-        <w:r>
-          <w:rPr>
-            <w:rFonts w:asciiTheme="minorHAnsi" w:eastAsiaTheme="minorEastAsia" w:hAnsiTheme="minorHAnsi" w:cstheme="minorBidi"/>
+          <w:t>Popis literature</w:t>
+        </w:r>
+        <w:r>
+          <w:rPr>
+            <w:webHidden/>
           </w:rPr>
           <w:tab/>
         </w:r>
         <w:r>
           <w:rPr>
+            <w:webHidden/>
+          </w:rPr>
+          <w:fldChar w:fldCharType="begin"/>
+        </w:r>
+        <w:r>
+          <w:rPr>
+            <w:webHidden/>
+          </w:rPr>
+          <w:instrText xml:space="preserve"> PAGEREF _Toc49452396 \h </w:instrText>
+        </w:r>
+        <w:r>
+          <w:rPr>
+            <w:webHidden/>
+          </w:rPr>
+        </w:r>
+        <w:r>
+          <w:rPr>
+            <w:webHidden/>
+          </w:rPr>
+          <w:fldChar w:fldCharType="separate"/>
+        </w:r>
+        <w:r>
+          <w:rPr>
+            <w:webHidden/>
+          </w:rPr>
+          <w:t>11</w:t>
+        </w:r>
+        <w:r>
+          <w:rPr>
+            <w:webHidden/>
+          </w:rPr>
+          <w:fldChar w:fldCharType="end"/>
+        </w:r>
+      </w:hyperlink>
+    </w:p>
+    <w:p>
+      <w:pPr>
+        <w:pStyle w:val="TOC1"/>
+        <w:rPr>
+          <w:rFonts w:asciiTheme="minorHAnsi" w:eastAsiaTheme="minorEastAsia" w:hAnsiTheme="minorHAnsi" w:cstheme="minorBidi"/>
+        </w:rPr>
+      </w:pPr>
+      <w:hyperlink w:anchor="_Toc49452397" w:history="1">
+        <w:r>
+          <w:rPr>
             <w:rStyle w:val="Hyperlink"/>
           </w:rPr>
-          <w:t>Zaključak</w:t>
+          <w:t>Popis slika</w:t>
         </w:r>
         <w:r>
           <w:rPr>
@@ -2479,7 +2638,7 @@
           <w:rPr>
             <w:webHidden/>
           </w:rPr>
-          <w:instrText xml:space="preserve"> PAGEREF _Toc49372436 \h </w:instrText>
+          <w:instrText xml:space="preserve"> PAGEREF _Toc49452397 \h </w:instrText>
         </w:r>
         <w:r>
           <w:rPr>
@@ -2496,7 +2655,7 @@
           <w:rPr>
             <w:webHidden/>
           </w:rPr>
-          <w:t>10</w:t>
+          <w:t>12</w:t>
         </w:r>
         <w:r>
           <w:rPr>
@@ -2513,12 +2672,12 @@
           <w:rFonts w:asciiTheme="minorHAnsi" w:eastAsiaTheme="minorEastAsia" w:hAnsiTheme="minorHAnsi" w:cstheme="minorBidi"/>
         </w:rPr>
       </w:pPr>
-      <w:hyperlink w:anchor="_Toc49372437" w:history="1">
+      <w:hyperlink w:anchor="_Toc49452398" w:history="1">
         <w:r>
           <w:rPr>
             <w:rStyle w:val="Hyperlink"/>
           </w:rPr>
-          <w:t>Popis literature</w:t>
+          <w:t>Popis tablica</w:t>
         </w:r>
         <w:r>
           <w:rPr>
@@ -2536,7 +2695,7 @@
           <w:rPr>
             <w:webHidden/>
           </w:rPr>
-          <w:instrText xml:space="preserve"> PAGEREF _Toc49372437 \h </w:instrText>
+          <w:instrText xml:space="preserve"> PAGEREF _Toc49452398 \h </w:instrText>
         </w:r>
         <w:r>
           <w:rPr>
@@ -2553,7 +2712,7 @@
           <w:rPr>
             <w:webHidden/>
           </w:rPr>
-          <w:t>11</w:t>
+          <w:t>13</w:t>
         </w:r>
         <w:r>
           <w:rPr>
@@ -2570,12 +2729,12 @@
           <w:rFonts w:asciiTheme="minorHAnsi" w:eastAsiaTheme="minorEastAsia" w:hAnsiTheme="minorHAnsi" w:cstheme="minorBidi"/>
         </w:rPr>
       </w:pPr>
-      <w:hyperlink w:anchor="_Toc49372438" w:history="1">
+      <w:hyperlink w:anchor="_Toc49452399" w:history="1">
         <w:r>
           <w:rPr>
             <w:rStyle w:val="Hyperlink"/>
           </w:rPr>
-          <w:t>Popis slika</w:t>
+          <w:t>Prilozi (1, 2, …)</w:t>
         </w:r>
         <w:r>
           <w:rPr>
@@ -2593,121 +2752,7 @@
           <w:rPr>
             <w:webHidden/>
           </w:rPr>
-          <w:instrText xml:space="preserve"> PAGEREF _Toc49372438 \h </w:instrText>
-        </w:r>
-        <w:r>
-          <w:rPr>
-            <w:webHidden/>
-          </w:rPr>
-        </w:r>
-        <w:r>
-          <w:rPr>
-            <w:webHidden/>
-          </w:rPr>
-          <w:fldChar w:fldCharType="separate"/>
-        </w:r>
-        <w:r>
-          <w:rPr>
-            <w:webHidden/>
-          </w:rPr>
-          <w:t>12</w:t>
-        </w:r>
-        <w:r>
-          <w:rPr>
-            <w:webHidden/>
-          </w:rPr>
-          <w:fldChar w:fldCharType="end"/>
-        </w:r>
-      </w:hyperlink>
-    </w:p>
-    <w:p>
-      <w:pPr>
-        <w:pStyle w:val="TOC1"/>
-        <w:rPr>
-          <w:rFonts w:asciiTheme="minorHAnsi" w:eastAsiaTheme="minorEastAsia" w:hAnsiTheme="minorHAnsi" w:cstheme="minorBidi"/>
-        </w:rPr>
-      </w:pPr>
-      <w:hyperlink w:anchor="_Toc49372439" w:history="1">
-        <w:r>
-          <w:rPr>
-            <w:rStyle w:val="Hyperlink"/>
-          </w:rPr>
-          <w:t>Popis tablica</w:t>
-        </w:r>
-        <w:r>
-          <w:rPr>
-            <w:webHidden/>
-          </w:rPr>
-          <w:tab/>
-        </w:r>
-        <w:r>
-          <w:rPr>
-            <w:webHidden/>
-          </w:rPr>
-          <w:fldChar w:fldCharType="begin"/>
-        </w:r>
-        <w:r>
-          <w:rPr>
-            <w:webHidden/>
-          </w:rPr>
-          <w:instrText xml:space="preserve"> PAGEREF _Toc49372439 \h </w:instrText>
-        </w:r>
-        <w:r>
-          <w:rPr>
-            <w:webHidden/>
-          </w:rPr>
-        </w:r>
-        <w:r>
-          <w:rPr>
-            <w:webHidden/>
-          </w:rPr>
-          <w:fldChar w:fldCharType="separate"/>
-        </w:r>
-        <w:r>
-          <w:rPr>
-            <w:webHidden/>
-          </w:rPr>
-          <w:t>13</w:t>
-        </w:r>
-        <w:r>
-          <w:rPr>
-            <w:webHidden/>
-          </w:rPr>
-          <w:fldChar w:fldCharType="end"/>
-        </w:r>
-      </w:hyperlink>
-    </w:p>
-    <w:p>
-      <w:pPr>
-        <w:pStyle w:val="TOC1"/>
-        <w:rPr>
-          <w:rFonts w:asciiTheme="minorHAnsi" w:eastAsiaTheme="minorEastAsia" w:hAnsiTheme="minorHAnsi" w:cstheme="minorBidi"/>
-        </w:rPr>
-      </w:pPr>
-      <w:hyperlink w:anchor="_Toc49372440" w:history="1">
-        <w:r>
-          <w:rPr>
-            <w:rStyle w:val="Hyperlink"/>
-          </w:rPr>
-          <w:t>Prilozi (1, 2, …)</w:t>
-        </w:r>
-        <w:r>
-          <w:rPr>
-            <w:webHidden/>
-          </w:rPr>
-          <w:tab/>
-        </w:r>
-        <w:r>
-          <w:rPr>
-            <w:webHidden/>
-          </w:rPr>
-          <w:fldChar w:fldCharType="begin"/>
-        </w:r>
-        <w:r>
-          <w:rPr>
-            <w:webHidden/>
-          </w:rPr>
-          <w:instrText xml:space="preserve"> PAGEREF _Toc49372440 \h </w:instrText>
+          <w:instrText xml:space="preserve"> PAGEREF _Toc49452399 \h </w:instrText>
         </w:r>
         <w:r>
           <w:rPr>
@@ -2768,7 +2813,7 @@
       <w:pPr>
         <w:pStyle w:val="FOINaslov1"/>
       </w:pPr>
-      <w:bookmarkStart w:id="2" w:name="_Toc49372428"/>
+      <w:bookmarkStart w:id="2" w:name="_Toc49452387"/>
       <w:r>
         <w:lastRenderedPageBreak/>
         <w:t>Uvod</w:t>
@@ -3026,7 +3071,7 @@
       <w:pPr>
         <w:pStyle w:val="FOINaslov1"/>
       </w:pPr>
-      <w:bookmarkStart w:id="4" w:name="_Toc49372429"/>
+      <w:bookmarkStart w:id="4" w:name="_Toc49452388"/>
       <w:r>
         <w:lastRenderedPageBreak/>
         <w:t>Dnevnički zapisi i njihova svrha</w:t>
@@ -3051,63 +3096,7 @@
           <w:sz w:val="22"/>
           <w:szCs w:val="22"/>
         </w:rPr>
-        <w:t>Dnevnički zapisi</w:t>
-      </w:r>
-      <w:r>
-        <w:rPr>
-          <w:rFonts w:ascii="Arial" w:hAnsi="Arial" w:cs="Arial"/>
-          <w:sz w:val="22"/>
-          <w:szCs w:val="22"/>
-        </w:rPr>
-        <w:t xml:space="preserve"> su datoteke automatski generirane od strane računala koje sadrže popis događaja na tom računalu u obliku </w:t>
-      </w:r>
-      <w:r>
-        <w:rPr>
-          <w:rFonts w:ascii="Arial" w:hAnsi="Arial" w:cs="Arial"/>
-          <w:sz w:val="22"/>
-          <w:szCs w:val="22"/>
-        </w:rPr>
-        <w:t xml:space="preserve">strukturiranih, </w:t>
-      </w:r>
-      <w:r>
-        <w:rPr>
-          <w:rFonts w:ascii="Arial" w:hAnsi="Arial" w:cs="Arial"/>
-          <w:sz w:val="22"/>
-          <w:szCs w:val="22"/>
-        </w:rPr>
-        <w:t>kronološki poredanih poruka. Ve</w:t>
-      </w:r>
-      <w:r>
-        <w:rPr>
-          <w:rFonts w:ascii="Arial" w:hAnsi="Arial" w:cs="Arial"/>
-          <w:sz w:val="22"/>
-          <w:szCs w:val="22"/>
-        </w:rPr>
-        <w:t>ć</w:t>
-      </w:r>
-      <w:r>
-        <w:rPr>
-          <w:rFonts w:ascii="Arial" w:hAnsi="Arial" w:cs="Arial"/>
-          <w:sz w:val="22"/>
-          <w:szCs w:val="22"/>
-        </w:rPr>
-        <w:t>ina dnevničkih zapisa spremljeni su u formatu običnog teksta što omogućuje pregled u bilo kojem programu za uređivanje teksta</w:t>
-      </w:r>
-      <w:r>
-        <w:rPr>
-          <w:rFonts w:ascii="Arial" w:hAnsi="Arial" w:cs="Arial"/>
-          <w:sz w:val="22"/>
-          <w:szCs w:val="22"/>
-        </w:rPr>
-        <w:t xml:space="preserve"> i osigurava malu veličinu datoteke</w:t>
-      </w:r>
-      <w:r>
-        <w:rPr>
-          <w:rFonts w:ascii="Arial" w:hAnsi="Arial" w:cs="Arial"/>
-          <w:sz w:val="22"/>
-          <w:szCs w:val="22"/>
-        </w:rPr>
-        <w:t xml:space="preserve">. </w:t>
+        <w:t xml:space="preserve">Dnevnički zapisi su datoteke automatski generirane od strane računala koje sadrže popis događaja na tom računalu u obliku strukturiranih, kronološki poredanih poruka. Većina dnevničkih zapisa spremljeni su u formatu običnog teksta što omogućuje pregled u bilo kojem programu za uređivanje teksta i osigurava malu veličinu datoteke. </w:t>
       </w:r>
       <w:bookmarkEnd w:id="5"/>
       <w:r>
@@ -3169,199 +3158,7 @@
           <w:sz w:val="22"/>
           <w:szCs w:val="22"/>
         </w:rPr>
-        <w:t xml:space="preserve">Podaci, struktura, vrste i format poruka u dnevničkom zapisu nisu propisani pa tako ovise o odlukama i implementaciji razvojnih programera koji </w:t>
-      </w:r>
-      <w:r>
-        <w:rPr>
-          <w:rFonts w:ascii="Arial" w:hAnsi="Arial" w:cs="Arial"/>
-          <w:sz w:val="22"/>
-          <w:szCs w:val="22"/>
-        </w:rPr>
-        <w:t>rade na razvoju</w:t>
-      </w:r>
-      <w:r>
-        <w:rPr>
-          <w:rFonts w:ascii="Arial" w:hAnsi="Arial" w:cs="Arial"/>
-          <w:sz w:val="22"/>
-          <w:szCs w:val="22"/>
-        </w:rPr>
-        <w:t xml:space="preserve"> određen</w:t>
-      </w:r>
-      <w:r>
-        <w:rPr>
-          <w:rFonts w:ascii="Arial" w:hAnsi="Arial" w:cs="Arial"/>
-          <w:sz w:val="22"/>
-          <w:szCs w:val="22"/>
-        </w:rPr>
-        <w:t>e</w:t>
-      </w:r>
-      <w:r>
-        <w:rPr>
-          <w:rFonts w:ascii="Arial" w:hAnsi="Arial" w:cs="Arial"/>
-          <w:sz w:val="22"/>
-          <w:szCs w:val="22"/>
-        </w:rPr>
-        <w:t xml:space="preserve"> aplikacij</w:t>
-      </w:r>
-      <w:r>
-        <w:rPr>
-          <w:rFonts w:ascii="Arial" w:hAnsi="Arial" w:cs="Arial"/>
-          <w:sz w:val="22"/>
-          <w:szCs w:val="22"/>
-        </w:rPr>
-        <w:t>e</w:t>
-      </w:r>
-      <w:r>
-        <w:rPr>
-          <w:rFonts w:ascii="Arial" w:hAnsi="Arial" w:cs="Arial"/>
-          <w:sz w:val="22"/>
-          <w:szCs w:val="22"/>
-        </w:rPr>
-        <w:t xml:space="preserve"> ili sustav</w:t>
-      </w:r>
-      <w:r>
-        <w:rPr>
-          <w:rFonts w:ascii="Arial" w:hAnsi="Arial" w:cs="Arial"/>
-          <w:sz w:val="22"/>
-          <w:szCs w:val="22"/>
-        </w:rPr>
-        <w:t>a</w:t>
-      </w:r>
-      <w:r>
-        <w:rPr>
-          <w:rFonts w:ascii="Arial" w:hAnsi="Arial" w:cs="Arial"/>
-          <w:sz w:val="22"/>
-          <w:szCs w:val="22"/>
-        </w:rPr>
-        <w:t xml:space="preserve">. </w:t>
-      </w:r>
-      <w:r>
-        <w:rPr>
-          <w:rFonts w:ascii="Arial" w:hAnsi="Arial" w:cs="Arial"/>
-          <w:sz w:val="22"/>
-          <w:szCs w:val="22"/>
-        </w:rPr>
-        <w:t xml:space="preserve">Iako se implementacije i formati </w:t>
-      </w:r>
-      <w:r>
-        <w:rPr>
-          <w:rFonts w:ascii="Arial" w:hAnsi="Arial" w:cs="Arial"/>
-          <w:sz w:val="22"/>
-          <w:szCs w:val="22"/>
-        </w:rPr>
-        <w:t xml:space="preserve">poruka </w:t>
-      </w:r>
-      <w:r>
-        <w:rPr>
-          <w:rFonts w:ascii="Arial" w:hAnsi="Arial" w:cs="Arial"/>
-          <w:sz w:val="22"/>
-          <w:szCs w:val="22"/>
-        </w:rPr>
-        <w:t>razlikuju sv</w:t>
-      </w:r>
-      <w:r>
-        <w:rPr>
-          <w:rFonts w:ascii="Arial" w:hAnsi="Arial" w:cs="Arial"/>
-          <w:sz w:val="22"/>
-          <w:szCs w:val="22"/>
-        </w:rPr>
-        <w:t>e</w:t>
-      </w:r>
-      <w:r>
-        <w:rPr>
-          <w:rFonts w:ascii="Arial" w:hAnsi="Arial" w:cs="Arial"/>
-          <w:sz w:val="22"/>
-          <w:szCs w:val="22"/>
-        </w:rPr>
-        <w:t xml:space="preserve"> su sastavljen</w:t>
-      </w:r>
-      <w:r>
-        <w:rPr>
-          <w:rFonts w:ascii="Arial" w:hAnsi="Arial" w:cs="Arial"/>
-          <w:sz w:val="22"/>
-          <w:szCs w:val="22"/>
-        </w:rPr>
-        <w:t>e</w:t>
-      </w:r>
-      <w:r>
-        <w:rPr>
-          <w:rFonts w:ascii="Arial" w:hAnsi="Arial" w:cs="Arial"/>
-          <w:sz w:val="22"/>
-          <w:szCs w:val="22"/>
-        </w:rPr>
-        <w:t xml:space="preserve"> od nekoliko zajedničkih komponenti</w:t>
-      </w:r>
-      <w:r>
-        <w:rPr>
-          <w:rFonts w:ascii="Arial" w:hAnsi="Arial" w:cs="Arial"/>
-          <w:sz w:val="22"/>
-          <w:szCs w:val="22"/>
-        </w:rPr>
-        <w:t xml:space="preserve">. </w:t>
-      </w:r>
-      <w:r>
-        <w:rPr>
-          <w:rFonts w:ascii="Arial" w:hAnsi="Arial" w:cs="Arial"/>
-          <w:sz w:val="22"/>
-          <w:szCs w:val="22"/>
-        </w:rPr>
-        <w:t>Svaka poruka</w:t>
-      </w:r>
-      <w:r>
-        <w:rPr>
-          <w:rFonts w:ascii="Arial" w:hAnsi="Arial" w:cs="Arial"/>
-          <w:sz w:val="22"/>
-          <w:szCs w:val="22"/>
-        </w:rPr>
-        <w:t xml:space="preserve"> ima datum i vrijeme kada je nastala, razinu zapisa</w:t>
-      </w:r>
-      <w:r>
-        <w:rPr>
-          <w:rFonts w:ascii="Arial" w:hAnsi="Arial" w:cs="Arial"/>
-          <w:sz w:val="22"/>
-          <w:szCs w:val="22"/>
-        </w:rPr>
-        <w:t xml:space="preserve">, na primjer </w:t>
-      </w:r>
-      <w:r>
-        <w:rPr>
-          <w:rFonts w:ascii="Arial" w:hAnsi="Arial" w:cs="Arial"/>
-          <w:sz w:val="22"/>
-          <w:szCs w:val="22"/>
-        </w:rPr>
-        <w:t>informativna</w:t>
-      </w:r>
-      <w:r>
-        <w:rPr>
-          <w:rFonts w:ascii="Arial" w:hAnsi="Arial" w:cs="Arial"/>
-          <w:sz w:val="22"/>
-          <w:szCs w:val="22"/>
-        </w:rPr>
-        <w:t xml:space="preserve"> poruka, poruka upozorenja, poruka greške</w:t>
-      </w:r>
-      <w:r>
-        <w:rPr>
-          <w:rFonts w:ascii="Arial" w:hAnsi="Arial" w:cs="Arial"/>
-          <w:sz w:val="22"/>
-          <w:szCs w:val="22"/>
-        </w:rPr>
-        <w:t xml:space="preserve"> ili neka druga definirana razina</w:t>
-      </w:r>
-      <w:r>
-        <w:rPr>
-          <w:rFonts w:ascii="Arial" w:hAnsi="Arial" w:cs="Arial"/>
-          <w:sz w:val="22"/>
-          <w:szCs w:val="22"/>
-        </w:rPr>
-        <w:t>,</w:t>
-      </w:r>
-      <w:r>
-        <w:rPr>
-          <w:rFonts w:ascii="Arial" w:hAnsi="Arial" w:cs="Arial"/>
-          <w:sz w:val="22"/>
-          <w:szCs w:val="22"/>
-        </w:rPr>
-        <w:t xml:space="preserve"> i informacije o kontekstu koje nam pružaju dodatne informacije o stanju sustava ili aplikacije i okruženju</w:t>
+        <w:t>Podaci, struktura, vrste i format poruka u dnevničkom zapisu nisu propisani pa tako ovise o odlukama i implementaciji razvojnih programera koji rade na razvoju određene aplikacije ili sustava. Iako se implementacije i formati poruka razlikuju sve su sastavljene od nekoliko zajedničkih komponenti. Svaka poruka ima datum i vrijeme kada je nastala, razinu zapisa, na primjer informativna poruka, poruka upozorenja, poruka greške ili neka druga definirana razina, i informacije o kontekstu koje nam pružaju dodatne informacije o stanju sustava ili aplikacije i okruženju</w:t>
       </w:r>
       <w:r>
         <w:rPr>
@@ -3487,39 +3284,7 @@
           <w:sz w:val="22"/>
           <w:szCs w:val="22"/>
         </w:rPr>
-        <w:t xml:space="preserve"> d</w:t>
-      </w:r>
-      <w:r>
-        <w:rPr>
-          <w:rFonts w:ascii="Arial" w:hAnsi="Arial" w:cs="Arial"/>
-          <w:sz w:val="22"/>
-          <w:szCs w:val="22"/>
-        </w:rPr>
-        <w:t>nevničke zapise možemo podijeliti na nekoliko osnovnih skupina, a to su</w:t>
-      </w:r>
-      <w:r>
-        <w:rPr>
-          <w:rFonts w:ascii="Arial" w:hAnsi="Arial" w:cs="Arial"/>
-          <w:sz w:val="22"/>
-          <w:szCs w:val="22"/>
-        </w:rPr>
-        <w:t xml:space="preserve"> </w:t>
-      </w:r>
-      <w:r>
-        <w:rPr>
-          <w:rFonts w:ascii="Arial" w:hAnsi="Arial" w:cs="Arial"/>
-          <w:sz w:val="22"/>
-          <w:szCs w:val="22"/>
-        </w:rPr>
-        <w:t>aplikacijski</w:t>
-      </w:r>
-      <w:r>
-        <w:rPr>
-          <w:rFonts w:ascii="Arial" w:hAnsi="Arial" w:cs="Arial"/>
-          <w:sz w:val="22"/>
-          <w:szCs w:val="22"/>
-        </w:rPr>
-        <w:t xml:space="preserve"> dnevnički zapisi (eng. </w:t>
+        <w:t xml:space="preserve"> dnevničke zapise možemo podijeliti na nekoliko osnovnih skupina, a to su aplikacijski dnevnički zapisi (eng. </w:t>
       </w:r>
       <w:r>
         <w:rPr>
@@ -3573,87 +3338,7 @@
           <w:sz w:val="22"/>
           <w:szCs w:val="22"/>
         </w:rPr>
-        <w:t>).</w:t>
-      </w:r>
-      <w:r>
-        <w:rPr>
-          <w:rFonts w:ascii="Arial" w:hAnsi="Arial" w:cs="Arial"/>
-          <w:sz w:val="22"/>
-          <w:szCs w:val="22"/>
-        </w:rPr>
-        <w:t xml:space="preserve"> </w:t>
-      </w:r>
-      <w:r>
-        <w:rPr>
-          <w:rFonts w:ascii="Arial" w:hAnsi="Arial" w:cs="Arial"/>
-          <w:sz w:val="22"/>
-          <w:szCs w:val="22"/>
-        </w:rPr>
-        <w:t>Aplikacijski</w:t>
-      </w:r>
-      <w:r>
-        <w:rPr>
-          <w:rFonts w:ascii="Arial" w:hAnsi="Arial" w:cs="Arial"/>
-          <w:sz w:val="22"/>
-          <w:szCs w:val="22"/>
-        </w:rPr>
-        <w:t xml:space="preserve"> dnevnič</w:t>
-      </w:r>
-      <w:r>
-        <w:rPr>
-          <w:rFonts w:ascii="Arial" w:hAnsi="Arial" w:cs="Arial"/>
-          <w:sz w:val="22"/>
-          <w:szCs w:val="22"/>
-        </w:rPr>
-        <w:t xml:space="preserve">ki zapisi služe </w:t>
-      </w:r>
-      <w:r>
-        <w:rPr>
-          <w:rFonts w:ascii="Arial" w:hAnsi="Arial" w:cs="Arial"/>
-          <w:sz w:val="22"/>
-          <w:szCs w:val="22"/>
-        </w:rPr>
-        <w:t>razvojnim programerima</w:t>
-      </w:r>
-      <w:r>
-        <w:rPr>
-          <w:rFonts w:ascii="Arial" w:hAnsi="Arial" w:cs="Arial"/>
-          <w:sz w:val="22"/>
-          <w:szCs w:val="22"/>
-        </w:rPr>
-        <w:t xml:space="preserve"> aplikacije kako bi lakše </w:t>
-      </w:r>
-      <w:r>
-        <w:rPr>
-          <w:rFonts w:ascii="Arial" w:hAnsi="Arial" w:cs="Arial"/>
-          <w:sz w:val="22"/>
-          <w:szCs w:val="22"/>
-        </w:rPr>
-        <w:t>otkrili i otklonili probleme u radu aplikacije budući da se neki problemi ne mogu otkriti sve dok se aplikacija ne nađe u produkcijskoj okolini i bude dana na korištenje krajnjim korisnicima. Sustavski dnevnički zapisi sadrže informacije o radu sustava i sustavskim procesima</w:t>
-      </w:r>
-      <w:r>
-        <w:rPr>
-          <w:rFonts w:ascii="Arial" w:hAnsi="Arial" w:cs="Arial"/>
-          <w:sz w:val="22"/>
-          <w:szCs w:val="22"/>
-        </w:rPr>
-        <w:t xml:space="preserve"> dok poslužiteljski dnevnički zapisi bilježe informacije o korisnicima koji ga koriste.</w:t>
-      </w:r>
-      <w:r>
-        <w:rPr>
-          <w:rFonts w:ascii="Arial" w:hAnsi="Arial" w:cs="Arial"/>
-          <w:sz w:val="22"/>
-          <w:szCs w:val="22"/>
-        </w:rPr>
-        <w:t xml:space="preserve"> </w:t>
-      </w:r>
-      <w:r>
-        <w:rPr>
-          <w:rFonts w:ascii="Arial" w:hAnsi="Arial" w:cs="Arial"/>
-          <w:sz w:val="22"/>
-          <w:szCs w:val="22"/>
-        </w:rPr>
-        <w:t>Sustavski i poslužiteljski dnevnički zapisi bit će detaljnije opisani u narednim poglavljima ovog rada.</w:t>
+        <w:t xml:space="preserve">). Aplikacijski dnevnički zapisi služe razvojnim programerima aplikacije kako bi lakše otkrili i otklonili probleme u radu aplikacije budući da se neki problemi ne mogu otkriti sve dok se aplikacija ne nađe u produkcijskoj okolini i bude dana na korištenje krajnjim korisnicima. Sustavski dnevnički zapisi sadrže informacije o radu sustava i sustavskim procesima dok poslužiteljski dnevnički zapisi bilježe informacije o korisnicima koji ga koriste. </w:t>
       </w:r>
     </w:p>
     <w:p>
@@ -3665,24 +3350,63 @@
           <w:rFonts w:ascii="Arial" w:hAnsi="Arial" w:cs="Arial"/>
           <w:sz w:val="22"/>
           <w:szCs w:val="22"/>
-          <w:u w:val="single"/>
-        </w:rPr>
-      </w:pPr>
-      <w:r>
-        <w:rPr>
-          <w:rFonts w:ascii="Arial" w:hAnsi="Arial" w:cs="Arial"/>
-          <w:sz w:val="22"/>
-          <w:szCs w:val="22"/>
-        </w:rPr>
-        <w:t>Možemo reći da je g</w:t>
-      </w:r>
-      <w:r>
-        <w:rPr>
-          <w:rFonts w:ascii="Arial" w:hAnsi="Arial" w:cs="Arial"/>
-          <w:sz w:val="22"/>
-          <w:szCs w:val="22"/>
-        </w:rPr>
-        <w:t>lavna svrha svih dnevničkih zapisa</w:t>
+        </w:rPr>
+      </w:pPr>
+      <w:r>
+        <w:rPr>
+          <w:rFonts w:ascii="Arial" w:hAnsi="Arial" w:cs="Arial"/>
+          <w:sz w:val="22"/>
+          <w:szCs w:val="22"/>
+        </w:rPr>
+        <w:t xml:space="preserve">Poslužiteljski dnevnički zapisi su od posebne važnosti za velike organizacije čije poslovanje ovisi o njihovoj mrežnoj infrastrukturi. Analiza i praćenje poslužiteljskih dnevničkih zapisa omogućuje im da povećaju pouzdanost svojih sustava ispravljanjem grešaka, sporih upita ili netočnih odgovora poslužitelja i na taj način poboljšaju iskustvo krajnjeg korisnika. </w:t>
+      </w:r>
+      <w:r>
+        <w:rPr>
+          <w:rFonts w:ascii="Arial" w:hAnsi="Arial" w:cs="Arial"/>
+          <w:sz w:val="22"/>
+          <w:szCs w:val="22"/>
+        </w:rPr>
+        <w:t xml:space="preserve">Isto tako praćenjem dnevničkih zapisa osiguravaju sigurnost sustava i podataka od vanjskih napadača budući da </w:t>
+      </w:r>
+      <w:r>
+        <w:rPr>
+          <w:rFonts w:ascii="Arial" w:hAnsi="Arial" w:cs="Arial"/>
+          <w:sz w:val="22"/>
+          <w:szCs w:val="22"/>
+        </w:rPr>
+        <w:t>ovi zapisi vode detalje o događajima vezanim za sigurnost kao što su usp</w:t>
+      </w:r>
+      <w:r>
+        <w:rPr>
+          <w:rFonts w:ascii="Arial" w:hAnsi="Arial" w:cs="Arial"/>
+          <w:sz w:val="22"/>
+          <w:szCs w:val="22"/>
+        </w:rPr>
+        <w:t>i</w:t>
+      </w:r>
+      <w:r>
+        <w:rPr>
+          <w:rFonts w:ascii="Arial" w:hAnsi="Arial" w:cs="Arial"/>
+          <w:sz w:val="22"/>
+          <w:szCs w:val="22"/>
+        </w:rPr>
+        <w:t>ješne i neusp</w:t>
+      </w:r>
+      <w:r>
+        <w:rPr>
+          <w:rFonts w:ascii="Arial" w:hAnsi="Arial" w:cs="Arial"/>
+          <w:sz w:val="22"/>
+          <w:szCs w:val="22"/>
+        </w:rPr>
+        <w:t>i</w:t>
+      </w:r>
+      <w:r>
+        <w:rPr>
+          <w:rFonts w:ascii="Arial" w:hAnsi="Arial" w:cs="Arial"/>
+          <w:sz w:val="22"/>
+          <w:szCs w:val="22"/>
+        </w:rPr>
+        <w:t>ješne prijave.</w:t>
       </w:r>
       <w:r>
         <w:rPr>
@@ -3698,120 +3422,92 @@
           <w:sz w:val="22"/>
           <w:szCs w:val="22"/>
         </w:rPr>
-        <w:t xml:space="preserve">dati korisnicima ili administratorima </w:t>
-      </w:r>
-      <w:r>
-        <w:rPr>
-          <w:rFonts w:ascii="Arial" w:hAnsi="Arial" w:cs="Arial"/>
-          <w:sz w:val="22"/>
-          <w:szCs w:val="22"/>
-        </w:rPr>
-        <w:t>informacije</w:t>
-      </w:r>
-      <w:r>
-        <w:rPr>
-          <w:rFonts w:ascii="Arial" w:hAnsi="Arial" w:cs="Arial"/>
-          <w:sz w:val="22"/>
-          <w:szCs w:val="22"/>
-        </w:rPr>
-        <w:t xml:space="preserve"> o ponašanju sustava </w:t>
-      </w:r>
-      <w:r>
-        <w:rPr>
-          <w:rFonts w:ascii="Arial" w:hAnsi="Arial" w:cs="Arial"/>
-          <w:sz w:val="22"/>
-          <w:szCs w:val="22"/>
-        </w:rPr>
-        <w:t xml:space="preserve">ili aplikacije </w:t>
-      </w:r>
-      <w:r>
-        <w:rPr>
-          <w:rFonts w:ascii="Arial" w:hAnsi="Arial" w:cs="Arial"/>
-          <w:sz w:val="22"/>
-          <w:szCs w:val="22"/>
-        </w:rPr>
-        <w:t>kroz vrijeme kako bi pravovremeno mogli reagirati na probleme</w:t>
-      </w:r>
-      <w:r>
-        <w:rPr>
-          <w:rFonts w:ascii="Arial" w:hAnsi="Arial" w:cs="Arial"/>
-          <w:sz w:val="22"/>
-          <w:szCs w:val="22"/>
-        </w:rPr>
-        <w:t xml:space="preserve">, </w:t>
-      </w:r>
-      <w:r>
-        <w:rPr>
-          <w:rFonts w:ascii="Arial" w:hAnsi="Arial" w:cs="Arial"/>
-          <w:sz w:val="22"/>
-          <w:szCs w:val="22"/>
-        </w:rPr>
-        <w:t xml:space="preserve">greške </w:t>
-      </w:r>
-      <w:r>
-        <w:rPr>
-          <w:rFonts w:ascii="Arial" w:hAnsi="Arial" w:cs="Arial"/>
-          <w:sz w:val="22"/>
-          <w:szCs w:val="22"/>
-        </w:rPr>
-        <w:t xml:space="preserve">i sigurnosne prijetnje </w:t>
-      </w:r>
-      <w:r>
-        <w:rPr>
-          <w:rFonts w:ascii="Arial" w:hAnsi="Arial" w:cs="Arial"/>
-          <w:sz w:val="22"/>
-          <w:szCs w:val="22"/>
-        </w:rPr>
-        <w:t>u radu sustava</w:t>
-      </w:r>
-      <w:r>
-        <w:rPr>
-          <w:rFonts w:ascii="Arial" w:hAnsi="Arial" w:cs="Arial"/>
-          <w:sz w:val="22"/>
-          <w:szCs w:val="22"/>
-        </w:rPr>
-        <w:t xml:space="preserve"> ili donositi bolje poslovne odluke</w:t>
-      </w:r>
-      <w:r>
-        <w:rPr>
-          <w:rFonts w:ascii="Arial" w:hAnsi="Arial" w:cs="Arial"/>
-          <w:sz w:val="22"/>
-          <w:szCs w:val="22"/>
-        </w:rPr>
-        <w:t>.</w:t>
-      </w:r>
-    </w:p>
-    <w:p>
-      <w:pPr>
-        <w:spacing w:after="200" w:line="276" w:lineRule="auto"/>
-        <w:rPr>
-          <w:rFonts w:ascii="Arial" w:hAnsi="Arial" w:cs="Arial"/>
-          <w:sz w:val="22"/>
-          <w:szCs w:val="22"/>
-        </w:rPr>
-      </w:pPr>
-      <w:r>
-        <w:rPr>
-          <w:rFonts w:ascii="Arial" w:hAnsi="Arial" w:cs="Arial"/>
-          <w:sz w:val="22"/>
-          <w:szCs w:val="22"/>
-        </w:rPr>
-        <w:br w:type="page"/>
-      </w:r>
-    </w:p>
-    <w:p>
-      <w:pPr>
-        <w:pStyle w:val="FOINaslov1"/>
-      </w:pPr>
-      <w:bookmarkStart w:id="6" w:name="_Toc49372430"/>
-      <w:r>
-        <w:lastRenderedPageBreak/>
-        <w:t>Web p</w:t>
-      </w:r>
-      <w:r>
-        <w:t>oslužitelji</w:t>
-      </w:r>
-      <w:bookmarkEnd w:id="6"/>
+        <w:t>Još jedan razlog za analizu poslužiteljskih dnevničkih zapisa je praćenje ponašanja korisnika na temelju kojega možemo optimizirati sustav da bolje odgovara njihovim potrebama ili donositi bolje poslovne odluke</w:t>
+      </w:r>
+      <w:r>
+        <w:rPr>
+          <w:rFonts w:ascii="Arial" w:hAnsi="Arial" w:cs="Arial"/>
+          <w:sz w:val="22"/>
+          <w:szCs w:val="22"/>
+        </w:rPr>
+        <w:t>. Također</w:t>
+      </w:r>
+      <w:r>
+        <w:rPr>
+          <w:rFonts w:ascii="Arial" w:hAnsi="Arial" w:cs="Arial"/>
+          <w:sz w:val="22"/>
+          <w:szCs w:val="22"/>
+        </w:rPr>
+        <w:t xml:space="preserve"> </w:t>
+      </w:r>
+      <w:r>
+        <w:rPr>
+          <w:rFonts w:ascii="Arial" w:hAnsi="Arial" w:cs="Arial"/>
+          <w:sz w:val="22"/>
+          <w:szCs w:val="22"/>
+        </w:rPr>
+        <w:t xml:space="preserve">organizacije mogu na vrijeme odgovoriti na povećanje opterećenja sustava zbog rasta broja korisnika uvođenjem dodatnih kapaciteta. </w:t>
+      </w:r>
+      <w:r>
+        <w:rPr>
+          <w:rFonts w:ascii="Arial" w:hAnsi="Arial" w:cs="Arial"/>
+          <w:sz w:val="22"/>
+          <w:szCs w:val="22"/>
+        </w:rPr>
+        <w:fldChar w:fldCharType="begin" w:fldLock="1"/>
+      </w:r>
+      <w:r>
+        <w:rPr>
+          <w:rFonts w:ascii="Arial" w:hAnsi="Arial" w:cs="Arial"/>
+          <w:sz w:val="22"/>
+          <w:szCs w:val="22"/>
+        </w:rPr>
+        <w:instrText>ADDIN CSL_CITATION {"citationItems":[{"id":"ITEM-1","itemData":{"URL":"https://www.sumologic.com/glossary/log-file/","accessed":{"date-parts":[["2020","8","15"]]},"id":"ITEM-1","issued":{"date-parts":[["2019"]]},"title":"What is a Log File? | Sumo Logic","type":"webpage"},"uris":["http://www.mendeley.com/documents/?uuid=b61145c4-a5e5-337c-8d44-a70f6e4234ac"]}],"mendeley":{"formattedCitation":"(&lt;i&gt;What is a Log File? | Sumo Logic&lt;/i&gt;, 2019)","plainTextFormattedCitation":"(What is a Log File? | Sumo Logic, 2019)"},"properties":{"noteIndex":0},"schema":"https://github.com/citation-style-language/schema/raw/master/csl-citation.json"}</w:instrText>
+      </w:r>
+      <w:r>
+        <w:rPr>
+          <w:rFonts w:ascii="Arial" w:hAnsi="Arial" w:cs="Arial"/>
+          <w:sz w:val="22"/>
+          <w:szCs w:val="22"/>
+        </w:rPr>
+        <w:fldChar w:fldCharType="separate"/>
+      </w:r>
+      <w:r>
+        <w:rPr>
+          <w:rFonts w:ascii="Arial" w:hAnsi="Arial" w:cs="Arial"/>
+          <w:noProof/>
+          <w:sz w:val="22"/>
+          <w:szCs w:val="22"/>
+        </w:rPr>
+        <w:t>(</w:t>
+      </w:r>
+      <w:r>
+        <w:rPr>
+          <w:rFonts w:ascii="Arial" w:hAnsi="Arial" w:cs="Arial"/>
+          <w:i/>
+          <w:noProof/>
+          <w:sz w:val="22"/>
+          <w:szCs w:val="22"/>
+        </w:rPr>
+        <w:t>What is a Log File? | Sumo Logic</w:t>
+      </w:r>
+      <w:r>
+        <w:rPr>
+          <w:rFonts w:ascii="Arial" w:hAnsi="Arial" w:cs="Arial"/>
+          <w:noProof/>
+          <w:sz w:val="22"/>
+          <w:szCs w:val="22"/>
+        </w:rPr>
+        <w:t>, 2019)</w:t>
+      </w:r>
+      <w:r>
+        <w:rPr>
+          <w:rFonts w:ascii="Arial" w:hAnsi="Arial" w:cs="Arial"/>
+          <w:sz w:val="22"/>
+          <w:szCs w:val="22"/>
+        </w:rPr>
+        <w:fldChar w:fldCharType="end"/>
+      </w:r>
     </w:p>
     <w:p>
       <w:pPr>
@@ -3830,41 +3526,28 @@
           <w:sz w:val="22"/>
           <w:szCs w:val="22"/>
         </w:rPr>
-        <w:t xml:space="preserve">Web poslužitelji (eng. </w:t>
-      </w:r>
-      <w:r>
-        <w:rPr>
-          <w:rFonts w:ascii="Arial" w:hAnsi="Arial" w:cs="Arial"/>
-          <w:i/>
-          <w:iCs/>
-          <w:sz w:val="22"/>
-          <w:szCs w:val="22"/>
-        </w:rPr>
-        <w:t xml:space="preserve">Web </w:t>
-      </w:r>
-      <w:r>
-        <w:rPr>
-          <w:rFonts w:ascii="Arial" w:hAnsi="Arial" w:cs="Arial"/>
-          <w:i/>
-          <w:iCs/>
-          <w:sz w:val="22"/>
-          <w:szCs w:val="22"/>
-        </w:rPr>
-        <w:t>server</w:t>
-      </w:r>
-      <w:r>
-        <w:rPr>
-          <w:rFonts w:ascii="Arial" w:hAnsi="Arial" w:cs="Arial"/>
-          <w:sz w:val="22"/>
-          <w:szCs w:val="22"/>
-        </w:rPr>
-        <w:t>)</w:t>
-      </w:r>
-      <w:r>
-        <w:rPr>
-          <w:rFonts w:ascii="Arial" w:hAnsi="Arial" w:cs="Arial"/>
-          <w:i/>
-          <w:iCs/>
+        <w:t xml:space="preserve">Možemo reći da je glavna svrha svih dnevničkih zapisa dati korisnicima ili administratorima informacije o ponašanju sustava ili aplikacije kroz vrijeme kako bi pravovremeno mogli reagirati na probleme, greške i sigurnosne prijetnje u radu sustava ili </w:t>
+      </w:r>
+      <w:r>
+        <w:rPr>
+          <w:rFonts w:ascii="Arial" w:hAnsi="Arial" w:cs="Arial"/>
+          <w:sz w:val="22"/>
+          <w:szCs w:val="22"/>
+        </w:rPr>
+        <w:lastRenderedPageBreak/>
+        <w:t xml:space="preserve">mogli </w:t>
+      </w:r>
+      <w:r>
+        <w:rPr>
+          <w:rFonts w:ascii="Arial" w:hAnsi="Arial" w:cs="Arial"/>
+          <w:sz w:val="22"/>
+          <w:szCs w:val="22"/>
+        </w:rPr>
+        <w:t>donositi bolje poslovne odluke.</w:t>
+      </w:r>
+      <w:r>
+        <w:rPr>
+          <w:rFonts w:ascii="Arial" w:hAnsi="Arial" w:cs="Arial"/>
           <w:sz w:val="22"/>
           <w:szCs w:val="22"/>
         </w:rPr>
@@ -3876,166 +3559,37 @@
           <w:sz w:val="22"/>
           <w:szCs w:val="22"/>
         </w:rPr>
-        <w:t>su računala s pripadnom programskom podrškom koja mogu zaprimati, obrađivati i odgovarati na zahtjeve klijenta pomoću HTTP i</w:t>
-      </w:r>
-      <w:r>
-        <w:rPr>
-          <w:rFonts w:ascii="Arial" w:hAnsi="Arial" w:cs="Arial"/>
-          <w:sz w:val="22"/>
-          <w:szCs w:val="22"/>
-        </w:rPr>
-        <w:t>li</w:t>
-      </w:r>
-      <w:r>
-        <w:rPr>
-          <w:rFonts w:ascii="Arial" w:hAnsi="Arial" w:cs="Arial"/>
-          <w:sz w:val="22"/>
-          <w:szCs w:val="22"/>
-        </w:rPr>
-        <w:t xml:space="preserve"> drugih protokola.</w:t>
-      </w:r>
-      <w:r>
-        <w:rPr>
-          <w:rFonts w:ascii="Arial" w:hAnsi="Arial" w:cs="Arial"/>
-          <w:sz w:val="22"/>
-          <w:szCs w:val="22"/>
-        </w:rPr>
-        <w:t xml:space="preserve"> </w:t>
-      </w:r>
-      <w:r>
-        <w:rPr>
-          <w:rFonts w:ascii="Arial" w:hAnsi="Arial" w:cs="Arial"/>
-          <w:sz w:val="22"/>
-          <w:szCs w:val="22"/>
-        </w:rPr>
-        <w:t>Klijent pomoću web preglednika</w:t>
-      </w:r>
-      <w:r>
-        <w:rPr>
-          <w:rFonts w:ascii="Arial" w:hAnsi="Arial" w:cs="Arial"/>
-          <w:sz w:val="22"/>
-          <w:szCs w:val="22"/>
-        </w:rPr>
-        <w:t xml:space="preserve"> (eng. </w:t>
-      </w:r>
-      <w:r>
-        <w:rPr>
-          <w:rFonts w:ascii="Arial" w:hAnsi="Arial" w:cs="Arial"/>
-          <w:i/>
-          <w:iCs/>
-          <w:sz w:val="22"/>
-          <w:szCs w:val="22"/>
-        </w:rPr>
-        <w:t>Browser</w:t>
-      </w:r>
-      <w:r>
-        <w:rPr>
-          <w:rFonts w:ascii="Arial" w:hAnsi="Arial" w:cs="Arial"/>
-          <w:sz w:val="22"/>
-          <w:szCs w:val="22"/>
-        </w:rPr>
-        <w:t>)</w:t>
-      </w:r>
-      <w:r>
-        <w:rPr>
-          <w:rFonts w:ascii="Arial" w:hAnsi="Arial" w:cs="Arial"/>
-          <w:sz w:val="22"/>
-          <w:szCs w:val="22"/>
-        </w:rPr>
-        <w:t xml:space="preserve"> šalje HTTP zahtjev</w:t>
-      </w:r>
-      <w:r>
-        <w:rPr>
-          <w:rFonts w:ascii="Arial" w:hAnsi="Arial" w:cs="Arial"/>
-          <w:sz w:val="22"/>
-          <w:szCs w:val="22"/>
-        </w:rPr>
-        <w:t xml:space="preserve"> koji sadrži informacije o klijentu, vrsti zahtjeva i traženom sadržaju</w:t>
-      </w:r>
-      <w:r>
-        <w:rPr>
-          <w:rFonts w:ascii="Arial" w:hAnsi="Arial" w:cs="Arial"/>
-          <w:sz w:val="22"/>
-          <w:szCs w:val="22"/>
-        </w:rPr>
-        <w:t xml:space="preserve"> prema web poslužitelju koji zatim prihvaća zahtjev i pronalazi traženi sadržaj te ga vraća klijentu u obliku HTTP odgovora. Ako traženi sadržaj nije pronađen ili je došlo do greške web poslužitelj vraća jedan od definiranih HTTP</w:t>
-      </w:r>
-      <w:r>
-        <w:rPr>
-          <w:rFonts w:ascii="Arial" w:hAnsi="Arial" w:cs="Arial"/>
-          <w:sz w:val="22"/>
-          <w:szCs w:val="22"/>
-        </w:rPr>
-        <w:t xml:space="preserve"> statusnih kodova.</w:t>
-      </w:r>
-      <w:r>
-        <w:rPr>
-          <w:rFonts w:ascii="Arial" w:hAnsi="Arial" w:cs="Arial"/>
-          <w:sz w:val="22"/>
-          <w:szCs w:val="22"/>
-        </w:rPr>
-        <w:t xml:space="preserve"> </w:t>
-      </w:r>
-      <w:r>
-        <w:rPr>
-          <w:rFonts w:ascii="Arial" w:hAnsi="Arial" w:cs="Arial"/>
-          <w:sz w:val="22"/>
-          <w:szCs w:val="22"/>
-        </w:rPr>
-        <w:fldChar w:fldCharType="begin" w:fldLock="1"/>
-      </w:r>
-      <w:r>
-        <w:rPr>
-          <w:rFonts w:ascii="Arial" w:hAnsi="Arial" w:cs="Arial"/>
-          <w:sz w:val="22"/>
-          <w:szCs w:val="22"/>
-        </w:rPr>
-        <w:instrText>ADDIN CSL_CITATION {"citationItems":[{"id":"ITEM-1","itemData":{"URL":"https://developer.mozilla.org/en-US/docs/Learn/Common_questions/What_is_a_web_server","accessed":{"date-parts":[["2020","8","19"]]},"id":"ITEM-1","issued":{"date-parts":[["2020"]]},"title":"What is a web server? - Learn web development | MDN","type":"webpage"},"uris":["http://www.mendeley.com/documents/?uuid=60b3ac6a-2b0b-3921-86c0-4eb4663c7977"]}],"mendeley":{"formattedCitation":"(&lt;i&gt;What is a web server? - Learn web development | MDN&lt;/i&gt;, 2020)","plainTextFormattedCitation":"(What is a web server? - Learn web development | MDN, 2020)","previouslyFormattedCitation":"(&lt;i&gt;What is a web server? - Learn web development | MDN&lt;/i&gt;, 2020)"},"properties":{"noteIndex":0},"schema":"https://github.com/citation-style-language/schema/raw/master/csl-citation.json"}</w:instrText>
-      </w:r>
-      <w:r>
-        <w:rPr>
-          <w:rFonts w:ascii="Arial" w:hAnsi="Arial" w:cs="Arial"/>
-          <w:sz w:val="22"/>
-          <w:szCs w:val="22"/>
-        </w:rPr>
-        <w:fldChar w:fldCharType="separate"/>
-      </w:r>
-      <w:r>
-        <w:rPr>
-          <w:rFonts w:ascii="Arial" w:hAnsi="Arial" w:cs="Arial"/>
-          <w:noProof/>
-          <w:sz w:val="22"/>
-          <w:szCs w:val="22"/>
-        </w:rPr>
-        <w:t>(</w:t>
-      </w:r>
-      <w:r>
-        <w:rPr>
-          <w:rFonts w:ascii="Arial" w:hAnsi="Arial" w:cs="Arial"/>
-          <w:i/>
-          <w:noProof/>
-          <w:sz w:val="22"/>
-          <w:szCs w:val="22"/>
-        </w:rPr>
-        <w:t>What is a web server? - Learn web development | MDN</w:t>
-      </w:r>
-      <w:r>
-        <w:rPr>
-          <w:rFonts w:ascii="Arial" w:hAnsi="Arial" w:cs="Arial"/>
-          <w:noProof/>
-          <w:sz w:val="22"/>
-          <w:szCs w:val="22"/>
-        </w:rPr>
-        <w:t>, 2020)</w:t>
-      </w:r>
-      <w:r>
-        <w:rPr>
-          <w:rFonts w:ascii="Arial" w:hAnsi="Arial" w:cs="Arial"/>
-          <w:sz w:val="22"/>
-          <w:szCs w:val="22"/>
-        </w:rPr>
-        <w:fldChar w:fldCharType="end"/>
-      </w:r>
+        <w:t>U narednim poglavljima ovog rada detaljnije će biti opisana organizacija dnevničkih zapisa na osobnim računalima i poslužiteljima</w:t>
+      </w:r>
+    </w:p>
+    <w:p>
+      <w:pPr>
+        <w:spacing w:after="200" w:line="276" w:lineRule="auto"/>
+        <w:rPr>
+          <w:rFonts w:ascii="Arial" w:hAnsi="Arial" w:cs="Arial"/>
+          <w:sz w:val="22"/>
+          <w:szCs w:val="22"/>
+        </w:rPr>
+      </w:pPr>
+    </w:p>
+    <w:p>
+      <w:pPr>
+        <w:pStyle w:val="FOINaslov2"/>
+      </w:pPr>
+      <w:bookmarkStart w:id="6" w:name="_Toc49452389"/>
+      <w:r>
+        <w:t>D</w:t>
+      </w:r>
+      <w:r>
+        <w:t>nevnički zapis</w:t>
+      </w:r>
+      <w:r>
+        <w:t>i</w:t>
+      </w:r>
+      <w:r>
+        <w:t xml:space="preserve"> na osobnim računalima</w:t>
+      </w:r>
+      <w:bookmarkEnd w:id="6"/>
     </w:p>
     <w:p>
       <w:pPr>
@@ -4048,109 +3602,132 @@
           <w:szCs w:val="22"/>
         </w:rPr>
       </w:pPr>
-    </w:p>
-    <w:p>
-      <w:pPr>
-        <w:spacing w:line="360" w:lineRule="auto"/>
-        <w:jc w:val="center"/>
-        <w:rPr>
-          <w:rFonts w:ascii="Arial" w:hAnsi="Arial" w:cs="Arial"/>
-          <w:b/>
-          <w:bCs/>
-          <w:sz w:val="22"/>
-          <w:szCs w:val="22"/>
-        </w:rPr>
-      </w:pPr>
-      <w:r>
-        <w:rPr>
-          <w:noProof/>
-        </w:rPr>
-        <w:drawing>
-          <wp:inline distT="0" distB="0" distL="0" distR="0" wp14:anchorId="0158F9D6" wp14:editId="25789F64">
-            <wp:extent cx="5667375" cy="2838450"/>
-            <wp:effectExtent l="0" t="0" r="9525" b="0"/>
-            <wp:docPr id="3" name="Picture 3"/>
-            <wp:cNvGraphicFramePr>
-              <a:graphicFrameLocks xmlns:a="http://schemas.openxmlformats.org/drawingml/2006/main" noChangeAspect="1"/>
-            </wp:cNvGraphicFramePr>
-            <a:graphic xmlns:a="http://schemas.openxmlformats.org/drawingml/2006/main">
-              <a:graphicData uri="http://schemas.openxmlformats.org/drawingml/2006/picture">
-                <pic:pic xmlns:pic="http://schemas.openxmlformats.org/drawingml/2006/picture">
-                  <pic:nvPicPr>
-                    <pic:cNvPr id="1" name=""/>
-                    <pic:cNvPicPr/>
-                  </pic:nvPicPr>
-                  <pic:blipFill>
-                    <a:blip r:embed="rId13"/>
-                    <a:stretch>
-                      <a:fillRect/>
-                    </a:stretch>
-                  </pic:blipFill>
-                  <pic:spPr>
-                    <a:xfrm>
-                      <a:off x="0" y="0"/>
-                      <a:ext cx="5667375" cy="2838450"/>
-                    </a:xfrm>
-                    <a:prstGeom prst="rect">
-                      <a:avLst/>
-                    </a:prstGeom>
-                  </pic:spPr>
-                </pic:pic>
-              </a:graphicData>
-            </a:graphic>
-          </wp:inline>
-        </w:drawing>
-      </w:r>
-    </w:p>
-    <w:p>
-      <w:pPr>
-        <w:spacing w:line="360" w:lineRule="auto"/>
-        <w:jc w:val="center"/>
-        <w:rPr>
-          <w:rFonts w:ascii="Arial" w:hAnsi="Arial" w:cs="Arial"/>
-          <w:sz w:val="22"/>
-          <w:szCs w:val="22"/>
-        </w:rPr>
-      </w:pPr>
-      <w:bookmarkStart w:id="7" w:name="_Toc49372446"/>
-      <w:r>
-        <w:rPr>
-          <w:rStyle w:val="NaslovslikeChar"/>
-          <w:sz w:val="22"/>
-          <w:szCs w:val="22"/>
-        </w:rPr>
-        <w:t xml:space="preserve">Slika </w:t>
-      </w:r>
-      <w:r>
-        <w:rPr>
-          <w:rStyle w:val="NaslovslikeChar"/>
-          <w:sz w:val="22"/>
-          <w:szCs w:val="22"/>
-        </w:rPr>
-        <w:t>1</w:t>
-      </w:r>
-      <w:r>
-        <w:rPr>
-          <w:rStyle w:val="NaslovslikeChar"/>
-          <w:sz w:val="22"/>
-          <w:szCs w:val="22"/>
-        </w:rPr>
-        <w:t xml:space="preserve">: </w:t>
-      </w:r>
-      <w:r>
-        <w:rPr>
-          <w:rStyle w:val="NaslovslikeChar"/>
-          <w:sz w:val="22"/>
-          <w:szCs w:val="22"/>
-        </w:rPr>
-        <w:t>Primjer HTTP zahtjeva</w:t>
-      </w:r>
-      <w:bookmarkEnd w:id="7"/>
-      <w:r>
-        <w:rPr>
-          <w:rFonts w:ascii="Arial" w:hAnsi="Arial" w:cs="Arial"/>
-          <w:sz w:val="20"/>
-          <w:szCs w:val="20"/>
+      <w:bookmarkStart w:id="7" w:name="_Hlk48913251"/>
+      <w:r>
+        <w:rPr>
+          <w:rFonts w:ascii="Arial" w:hAnsi="Arial" w:cs="Arial"/>
+          <w:sz w:val="22"/>
+          <w:szCs w:val="22"/>
+        </w:rPr>
+        <w:t xml:space="preserve">Na modernim </w:t>
+      </w:r>
+      <w:r>
+        <w:rPr>
+          <w:rFonts w:ascii="Arial" w:hAnsi="Arial" w:cs="Arial"/>
+          <w:sz w:val="22"/>
+          <w:szCs w:val="22"/>
+        </w:rPr>
+        <w:t>o</w:t>
+      </w:r>
+      <w:r>
+        <w:rPr>
+          <w:rFonts w:ascii="Arial" w:hAnsi="Arial" w:cs="Arial"/>
+          <w:sz w:val="22"/>
+          <w:szCs w:val="22"/>
+        </w:rPr>
+        <w:t>peracijski</w:t>
+      </w:r>
+      <w:r>
+        <w:rPr>
+          <w:rFonts w:ascii="Arial" w:hAnsi="Arial" w:cs="Arial"/>
+          <w:sz w:val="22"/>
+          <w:szCs w:val="22"/>
+        </w:rPr>
+        <w:t>m</w:t>
+      </w:r>
+      <w:r>
+        <w:rPr>
+          <w:rFonts w:ascii="Arial" w:hAnsi="Arial" w:cs="Arial"/>
+          <w:sz w:val="22"/>
+          <w:szCs w:val="22"/>
+        </w:rPr>
+        <w:t xml:space="preserve"> sustavi</w:t>
+      </w:r>
+      <w:r>
+        <w:rPr>
+          <w:rFonts w:ascii="Arial" w:hAnsi="Arial" w:cs="Arial"/>
+          <w:sz w:val="22"/>
+          <w:szCs w:val="22"/>
+        </w:rPr>
+        <w:t>ma</w:t>
+      </w:r>
+      <w:r>
+        <w:rPr>
+          <w:rFonts w:ascii="Arial" w:hAnsi="Arial" w:cs="Arial"/>
+          <w:sz w:val="22"/>
+          <w:szCs w:val="22"/>
+        </w:rPr>
+        <w:t xml:space="preserve"> za osobna računala </w:t>
+      </w:r>
+      <w:r>
+        <w:rPr>
+          <w:rFonts w:ascii="Arial" w:hAnsi="Arial" w:cs="Arial"/>
+          <w:sz w:val="22"/>
+          <w:szCs w:val="22"/>
+        </w:rPr>
+        <w:t>ugrađeni su</w:t>
+      </w:r>
+      <w:r>
+        <w:rPr>
+          <w:rFonts w:ascii="Arial" w:hAnsi="Arial" w:cs="Arial"/>
+          <w:sz w:val="22"/>
+          <w:szCs w:val="22"/>
+        </w:rPr>
+        <w:t xml:space="preserve"> mehanizm</w:t>
+      </w:r>
+      <w:r>
+        <w:rPr>
+          <w:rFonts w:ascii="Arial" w:hAnsi="Arial" w:cs="Arial"/>
+          <w:sz w:val="22"/>
+          <w:szCs w:val="22"/>
+        </w:rPr>
+        <w:t>i</w:t>
+      </w:r>
+      <w:r>
+        <w:rPr>
+          <w:rFonts w:ascii="Arial" w:hAnsi="Arial" w:cs="Arial"/>
+          <w:sz w:val="22"/>
+          <w:szCs w:val="22"/>
+        </w:rPr>
+        <w:t xml:space="preserve"> i protokol</w:t>
+      </w:r>
+      <w:r>
+        <w:rPr>
+          <w:rFonts w:ascii="Arial" w:hAnsi="Arial" w:cs="Arial"/>
+          <w:sz w:val="22"/>
+          <w:szCs w:val="22"/>
+        </w:rPr>
+        <w:t>i</w:t>
+      </w:r>
+      <w:r>
+        <w:rPr>
+          <w:rFonts w:ascii="Arial" w:hAnsi="Arial" w:cs="Arial"/>
+          <w:sz w:val="22"/>
+          <w:szCs w:val="22"/>
+        </w:rPr>
+        <w:t xml:space="preserve"> za snimanje događaja i vođenje dnevničkih zapisa o događajima u sustavu. Takvi zapisi daju korisnicima uvid u rad sustava i prikupljaju informacije o radu sklopovlja i programa, problemima u sustavu i sigurnosnim događajima. U ovom poglavlju bit će obrađena organizacija sustavskih dnevničkih zapisa na Windows platformi </w:t>
+      </w:r>
+      <w:r>
+        <w:rPr>
+          <w:rFonts w:ascii="Arial" w:hAnsi="Arial" w:cs="Arial"/>
+          <w:sz w:val="22"/>
+          <w:szCs w:val="22"/>
+        </w:rPr>
+        <w:t>i alat</w:t>
+      </w:r>
+      <w:r>
+        <w:rPr>
+          <w:rFonts w:ascii="Arial" w:hAnsi="Arial" w:cs="Arial"/>
+          <w:sz w:val="22"/>
+          <w:szCs w:val="22"/>
+        </w:rPr>
+        <w:t xml:space="preserve"> Windows Event Viewer te</w:t>
+      </w:r>
+      <w:r>
+        <w:rPr>
+          <w:rFonts w:ascii="Arial" w:hAnsi="Arial" w:cs="Arial"/>
+          <w:sz w:val="22"/>
+          <w:szCs w:val="22"/>
         </w:rPr>
         <w:t xml:space="preserve"> </w:t>
       </w:r>
@@ -4160,519 +3737,63 @@
           <w:sz w:val="22"/>
           <w:szCs w:val="22"/>
         </w:rPr>
-        <w:t>(Izvor: Kermek</w:t>
-      </w:r>
-      <w:r>
-        <w:rPr>
-          <w:rFonts w:ascii="Arial" w:hAnsi="Arial" w:cs="Arial"/>
-          <w:sz w:val="22"/>
-          <w:szCs w:val="22"/>
-        </w:rPr>
-        <w:t xml:space="preserve"> D.</w:t>
-      </w:r>
-      <w:r>
-        <w:rPr>
-          <w:rFonts w:ascii="Arial" w:hAnsi="Arial" w:cs="Arial"/>
-          <w:sz w:val="22"/>
-          <w:szCs w:val="22"/>
-        </w:rPr>
-        <w:t>, 2020)</w:t>
-      </w:r>
-    </w:p>
-    <w:p/>
+        <w:t xml:space="preserve">organizacija sustavskih dnevničkih zapisa </w:t>
+      </w:r>
+      <w:r>
+        <w:rPr>
+          <w:rFonts w:ascii="Arial" w:hAnsi="Arial" w:cs="Arial"/>
+          <w:sz w:val="22"/>
+          <w:szCs w:val="22"/>
+        </w:rPr>
+        <w:t>na</w:t>
+      </w:r>
+      <w:r>
+        <w:rPr>
+          <w:rFonts w:ascii="Arial" w:hAnsi="Arial" w:cs="Arial"/>
+          <w:sz w:val="22"/>
+          <w:szCs w:val="22"/>
+        </w:rPr>
+        <w:t xml:space="preserve"> Linux platformi</w:t>
+      </w:r>
+      <w:r>
+        <w:rPr>
+          <w:rFonts w:ascii="Arial" w:hAnsi="Arial" w:cs="Arial"/>
+          <w:sz w:val="22"/>
+          <w:szCs w:val="22"/>
+        </w:rPr>
+        <w:t>.</w:t>
+      </w:r>
+      <w:r>
+        <w:rPr>
+          <w:rFonts w:ascii="Arial" w:hAnsi="Arial" w:cs="Arial"/>
+          <w:sz w:val="22"/>
+          <w:szCs w:val="22"/>
+        </w:rPr>
+        <w:t xml:space="preserve"> </w:t>
+      </w:r>
+    </w:p>
     <w:p>
       <w:pPr>
         <w:spacing w:after="120" w:line="360" w:lineRule="auto"/>
         <w:ind w:firstLine="709"/>
         <w:jc w:val="both"/>
         <w:rPr>
-          <w:noProof/>
-        </w:rPr>
-      </w:pPr>
-      <w:r>
-        <w:rPr>
-          <w:rFonts w:ascii="Arial" w:hAnsi="Arial" w:cs="Arial"/>
-          <w:sz w:val="22"/>
-          <w:szCs w:val="22"/>
-        </w:rPr>
-        <w:t>Sadržaj koji</w:t>
-      </w:r>
-      <w:r>
-        <w:rPr>
-          <w:rFonts w:ascii="Arial" w:hAnsi="Arial" w:cs="Arial"/>
-          <w:sz w:val="22"/>
-          <w:szCs w:val="22"/>
-        </w:rPr>
-        <w:t xml:space="preserve"> se vraća klijentu može biti </w:t>
-      </w:r>
-      <w:r>
-        <w:rPr>
-          <w:rFonts w:ascii="Arial" w:hAnsi="Arial" w:cs="Arial"/>
-          <w:sz w:val="22"/>
-          <w:szCs w:val="22"/>
-        </w:rPr>
-        <w:t>statička web stranica</w:t>
-      </w:r>
-      <w:r>
-        <w:rPr>
-          <w:rFonts w:ascii="Arial" w:hAnsi="Arial" w:cs="Arial"/>
-          <w:sz w:val="22"/>
-          <w:szCs w:val="22"/>
-        </w:rPr>
-        <w:t xml:space="preserve"> ili dinamički </w:t>
-      </w:r>
-      <w:r>
-        <w:rPr>
-          <w:rFonts w:ascii="Arial" w:hAnsi="Arial" w:cs="Arial"/>
-          <w:sz w:val="22"/>
-          <w:szCs w:val="22"/>
-        </w:rPr>
-        <w:t>generirana web stranica</w:t>
-      </w:r>
-      <w:r>
-        <w:rPr>
-          <w:rFonts w:ascii="Arial" w:hAnsi="Arial" w:cs="Arial"/>
-          <w:sz w:val="22"/>
-          <w:szCs w:val="22"/>
-        </w:rPr>
-        <w:t xml:space="preserve">. </w:t>
-      </w:r>
-      <w:r>
-        <w:rPr>
-          <w:rFonts w:ascii="Arial" w:hAnsi="Arial" w:cs="Arial"/>
-          <w:sz w:val="22"/>
-          <w:szCs w:val="22"/>
-        </w:rPr>
-        <w:t xml:space="preserve">Statička web stranica </w:t>
-      </w:r>
-      <w:r>
-        <w:rPr>
-          <w:rFonts w:ascii="Arial" w:hAnsi="Arial" w:cs="Arial"/>
-          <w:sz w:val="22"/>
-          <w:szCs w:val="22"/>
-        </w:rPr>
-        <w:t>ima predefiniranu strukturu i</w:t>
-      </w:r>
-      <w:r>
-        <w:rPr>
-          <w:rFonts w:ascii="Arial" w:hAnsi="Arial" w:cs="Arial"/>
-          <w:sz w:val="22"/>
-          <w:szCs w:val="22"/>
-        </w:rPr>
-        <w:t xml:space="preserve"> sadržaj, najčešće pomoću HTML-a i CSS-a, pa je ista za svakog klijenta kojem se šalje. Svaka stranica spremljena je na web poslužitelju kao zaseban dokument i ukoliko ga je potrebno izmijeniti to može napraviti samo administrator. S druge strane, </w:t>
-      </w:r>
-      <w:r>
-        <w:rPr>
-          <w:rFonts w:ascii="Arial" w:hAnsi="Arial" w:cs="Arial"/>
-          <w:sz w:val="22"/>
-          <w:szCs w:val="22"/>
-        </w:rPr>
-        <w:t>dinamički generirane</w:t>
-      </w:r>
-      <w:r>
-        <w:rPr>
-          <w:rFonts w:ascii="Arial" w:hAnsi="Arial" w:cs="Arial"/>
-          <w:sz w:val="22"/>
-          <w:szCs w:val="22"/>
-        </w:rPr>
-        <w:t xml:space="preserve"> web stranice generiraju se u stvarnom vremenu uzimajući u obzir klijenta koji je poslao zahtjev. Na web poslužitelju spremljeni su samo predlošci i dizajn za web stranicu dok se sadržaj  </w:t>
-      </w:r>
-      <w:r>
-        <w:rPr>
-          <w:rFonts w:ascii="Arial" w:hAnsi="Arial" w:cs="Arial"/>
-          <w:sz w:val="22"/>
-          <w:szCs w:val="22"/>
-        </w:rPr>
-        <w:t xml:space="preserve">popunjava iz baze podataka ili nekog drugog izvora pomoću nekog od programskih jezika za programiranje na strani poslužitelja kao što su PHP, ASP i drugi. </w:t>
-      </w:r>
-      <w:r>
-        <w:rPr>
-          <w:rFonts w:ascii="Arial" w:hAnsi="Arial" w:cs="Arial"/>
-          <w:sz w:val="22"/>
-          <w:szCs w:val="22"/>
-        </w:rPr>
-        <w:fldChar w:fldCharType="begin" w:fldLock="1"/>
-      </w:r>
-      <w:r>
-        <w:rPr>
-          <w:rFonts w:ascii="Arial" w:hAnsi="Arial" w:cs="Arial"/>
-          <w:sz w:val="22"/>
-          <w:szCs w:val="22"/>
-        </w:rPr>
-        <w:instrText>ADDIN CSL_CITATION {"citationItems":[{"id":"ITEM-1","itemData":{"URL":"https://host4geeks.com/blog/how-do-servers-work/?","accessed":{"date-parts":[["2020","8","19"]]},"author":[{"dropping-particle":"","family":"Robben","given":"","non-dropping-particle":"","parse-names":false,"suffix":""}],"id":"ITEM-1","issued":{"date-parts":[["2019","11"]]},"title":"How do servers work? A Detailed Guide into Web Servers","type":"webpage"},"uris":["http://www.mendeley.com/documents/?uuid=2482ef28-fefc-33cd-a1aa-5617ad66aae0"]}],"mendeley":{"formattedCitation":"(Robben, 2019)","plainTextFormattedCitation":"(Robben, 2019)","previouslyFormattedCitation":"(Robben, 2019)"},"properties":{"noteIndex":0},"schema":"https://github.com/citation-style-language/schema/raw/master/csl-citation.json"}</w:instrText>
-      </w:r>
-      <w:r>
-        <w:rPr>
-          <w:rFonts w:ascii="Arial" w:hAnsi="Arial" w:cs="Arial"/>
-          <w:sz w:val="22"/>
-          <w:szCs w:val="22"/>
-        </w:rPr>
-        <w:fldChar w:fldCharType="separate"/>
-      </w:r>
-      <w:r>
-        <w:rPr>
-          <w:rFonts w:ascii="Arial" w:hAnsi="Arial" w:cs="Arial"/>
-          <w:noProof/>
-          <w:sz w:val="22"/>
-          <w:szCs w:val="22"/>
-        </w:rPr>
-        <w:t>(Robben, 2019)</w:t>
-      </w:r>
-      <w:r>
-        <w:rPr>
-          <w:rFonts w:ascii="Arial" w:hAnsi="Arial" w:cs="Arial"/>
-          <w:sz w:val="22"/>
-          <w:szCs w:val="22"/>
-        </w:rPr>
-        <w:fldChar w:fldCharType="end"/>
-      </w:r>
-      <w:r>
-        <w:rPr>
-          <w:noProof/>
-        </w:rPr>
-        <w:t xml:space="preserve"> </w:t>
-      </w:r>
-    </w:p>
-    <w:p>
-      <w:pPr>
-        <w:spacing w:after="120" w:line="360" w:lineRule="auto"/>
-        <w:ind w:firstLine="709"/>
-        <w:jc w:val="both"/>
-        <w:rPr>
-          <w:noProof/>
-        </w:rPr>
-      </w:pPr>
-    </w:p>
-    <w:p>
-      <w:pPr>
-        <w:spacing w:after="120" w:line="360" w:lineRule="auto"/>
-        <w:rPr>
-          <w:rFonts w:ascii="Arial" w:hAnsi="Arial" w:cs="Arial"/>
-          <w:sz w:val="22"/>
-          <w:szCs w:val="22"/>
-        </w:rPr>
-      </w:pPr>
-      <w:r>
-        <w:rPr>
-          <w:noProof/>
-        </w:rPr>
-        <w:lastRenderedPageBreak/>
-        <w:drawing>
-          <wp:inline distT="0" distB="0" distL="0" distR="0" wp14:anchorId="535476A7" wp14:editId="6A58C912">
-            <wp:extent cx="5760720" cy="1942465"/>
-            <wp:effectExtent l="0" t="0" r="0" b="635"/>
-            <wp:docPr id="1" name="Picture 1"/>
-            <wp:cNvGraphicFramePr>
-              <a:graphicFrameLocks xmlns:a="http://schemas.openxmlformats.org/drawingml/2006/main" noChangeAspect="1"/>
-            </wp:cNvGraphicFramePr>
-            <a:graphic xmlns:a="http://schemas.openxmlformats.org/drawingml/2006/main">
-              <a:graphicData uri="http://schemas.openxmlformats.org/drawingml/2006/picture">
-                <pic:pic xmlns:pic="http://schemas.openxmlformats.org/drawingml/2006/picture">
-                  <pic:nvPicPr>
-                    <pic:cNvPr id="1" name=""/>
-                    <pic:cNvPicPr/>
-                  </pic:nvPicPr>
-                  <pic:blipFill>
-                    <a:blip r:embed="rId14">
-                      <a:extLst>
-                        <a:ext uri="{28A0092B-C50C-407E-A947-70E740481C1C}">
-                          <a14:useLocalDpi xmlns:a14="http://schemas.microsoft.com/office/drawing/2010/main" val="0"/>
-                        </a:ext>
-                      </a:extLst>
-                    </a:blip>
-                    <a:stretch>
-                      <a:fillRect/>
-                    </a:stretch>
-                  </pic:blipFill>
-                  <pic:spPr>
-                    <a:xfrm>
-                      <a:off x="0" y="0"/>
-                      <a:ext cx="5760720" cy="1942465"/>
-                    </a:xfrm>
-                    <a:prstGeom prst="rect">
-                      <a:avLst/>
-                    </a:prstGeom>
-                  </pic:spPr>
-                </pic:pic>
-              </a:graphicData>
-            </a:graphic>
-          </wp:inline>
-        </w:drawing>
-      </w:r>
-    </w:p>
-    <w:p>
-      <w:pPr>
-        <w:spacing w:line="360" w:lineRule="auto"/>
-        <w:jc w:val="center"/>
-        <w:rPr>
-          <w:rFonts w:ascii="Arial" w:hAnsi="Arial" w:cs="Arial"/>
-          <w:sz w:val="22"/>
-          <w:szCs w:val="22"/>
-        </w:rPr>
-      </w:pPr>
-      <w:bookmarkStart w:id="8" w:name="_Toc49372447"/>
-      <w:r>
-        <w:rPr>
-          <w:rStyle w:val="NaslovslikeChar"/>
-          <w:sz w:val="22"/>
-          <w:szCs w:val="22"/>
-        </w:rPr>
-        <w:t xml:space="preserve">Slika </w:t>
-      </w:r>
-      <w:r>
-        <w:rPr>
-          <w:rStyle w:val="NaslovslikeChar"/>
-          <w:sz w:val="22"/>
-          <w:szCs w:val="22"/>
-        </w:rPr>
-        <w:t>2</w:t>
-      </w:r>
-      <w:r>
-        <w:rPr>
-          <w:rStyle w:val="NaslovslikeChar"/>
-          <w:sz w:val="22"/>
-          <w:szCs w:val="22"/>
-        </w:rPr>
-        <w:t>: Princip rada web poslužitelja</w:t>
+          <w:rFonts w:ascii="Arial" w:hAnsi="Arial" w:cs="Arial"/>
+          <w:sz w:val="22"/>
+          <w:szCs w:val="22"/>
+        </w:rPr>
+      </w:pPr>
+    </w:p>
+    <w:p>
+      <w:pPr>
+        <w:pStyle w:val="FOINaslov3"/>
+      </w:pPr>
+      <w:bookmarkStart w:id="8" w:name="_Toc49452390"/>
+      <w:bookmarkEnd w:id="7"/>
+      <w:r>
+        <w:t>Windows Event Viewer</w:t>
       </w:r>
       <w:bookmarkEnd w:id="8"/>
-      <w:r>
-        <w:rPr>
-          <w:rFonts w:ascii="Arial" w:hAnsi="Arial" w:cs="Arial"/>
-          <w:sz w:val="20"/>
-          <w:szCs w:val="20"/>
-        </w:rPr>
-        <w:t xml:space="preserve"> </w:t>
-      </w:r>
-      <w:r>
-        <w:rPr>
-          <w:rFonts w:ascii="Arial" w:hAnsi="Arial" w:cs="Arial"/>
-          <w:sz w:val="22"/>
-          <w:szCs w:val="22"/>
-        </w:rPr>
-        <w:t>(Izvor: MDN, 2020)</w:t>
-      </w:r>
-    </w:p>
-    <w:p>
-      <w:pPr>
-        <w:spacing w:after="200" w:line="276" w:lineRule="auto"/>
-        <w:rPr>
-          <w:rFonts w:ascii="Arial" w:hAnsi="Arial" w:cs="Arial"/>
-          <w:sz w:val="22"/>
-          <w:szCs w:val="22"/>
-        </w:rPr>
-      </w:pPr>
-    </w:p>
-    <w:p>
-      <w:pPr>
-        <w:pStyle w:val="FOINaslov1"/>
-      </w:pPr>
-      <w:bookmarkStart w:id="9" w:name="_Toc49372431"/>
-      <w:r>
-        <w:t>D</w:t>
-      </w:r>
-      <w:r>
-        <w:t>nevnički zapis</w:t>
-      </w:r>
-      <w:r>
-        <w:t>i</w:t>
-      </w:r>
-      <w:r>
-        <w:t xml:space="preserve"> na osobnim računalima</w:t>
-      </w:r>
-      <w:bookmarkEnd w:id="9"/>
-    </w:p>
-    <w:p>
-      <w:pPr>
-        <w:spacing w:after="120" w:line="360" w:lineRule="auto"/>
-        <w:ind w:firstLine="709"/>
-        <w:jc w:val="both"/>
-        <w:rPr>
-          <w:rFonts w:ascii="Arial" w:hAnsi="Arial" w:cs="Arial"/>
-          <w:sz w:val="22"/>
-          <w:szCs w:val="22"/>
-        </w:rPr>
-      </w:pPr>
-      <w:bookmarkStart w:id="10" w:name="_Hlk48913251"/>
-      <w:r>
-        <w:rPr>
-          <w:rFonts w:ascii="Arial" w:hAnsi="Arial" w:cs="Arial"/>
-          <w:sz w:val="22"/>
-          <w:szCs w:val="22"/>
-        </w:rPr>
-        <w:t xml:space="preserve">Na modernim </w:t>
-      </w:r>
-      <w:r>
-        <w:rPr>
-          <w:rFonts w:ascii="Arial" w:hAnsi="Arial" w:cs="Arial"/>
-          <w:sz w:val="22"/>
-          <w:szCs w:val="22"/>
-        </w:rPr>
-        <w:t>o</w:t>
-      </w:r>
-      <w:r>
-        <w:rPr>
-          <w:rFonts w:ascii="Arial" w:hAnsi="Arial" w:cs="Arial"/>
-          <w:sz w:val="22"/>
-          <w:szCs w:val="22"/>
-        </w:rPr>
-        <w:t>peracijski</w:t>
-      </w:r>
-      <w:r>
-        <w:rPr>
-          <w:rFonts w:ascii="Arial" w:hAnsi="Arial" w:cs="Arial"/>
-          <w:sz w:val="22"/>
-          <w:szCs w:val="22"/>
-        </w:rPr>
-        <w:t>m</w:t>
-      </w:r>
-      <w:r>
-        <w:rPr>
-          <w:rFonts w:ascii="Arial" w:hAnsi="Arial" w:cs="Arial"/>
-          <w:sz w:val="22"/>
-          <w:szCs w:val="22"/>
-        </w:rPr>
-        <w:t xml:space="preserve"> sustavi</w:t>
-      </w:r>
-      <w:r>
-        <w:rPr>
-          <w:rFonts w:ascii="Arial" w:hAnsi="Arial" w:cs="Arial"/>
-          <w:sz w:val="22"/>
-          <w:szCs w:val="22"/>
-        </w:rPr>
-        <w:t>ma</w:t>
-      </w:r>
-      <w:r>
-        <w:rPr>
-          <w:rFonts w:ascii="Arial" w:hAnsi="Arial" w:cs="Arial"/>
-          <w:sz w:val="22"/>
-          <w:szCs w:val="22"/>
-        </w:rPr>
-        <w:t xml:space="preserve"> za osobna računala </w:t>
-      </w:r>
-      <w:r>
-        <w:rPr>
-          <w:rFonts w:ascii="Arial" w:hAnsi="Arial" w:cs="Arial"/>
-          <w:sz w:val="22"/>
-          <w:szCs w:val="22"/>
-        </w:rPr>
-        <w:t>ugrađeni su</w:t>
-      </w:r>
-      <w:r>
-        <w:rPr>
-          <w:rFonts w:ascii="Arial" w:hAnsi="Arial" w:cs="Arial"/>
-          <w:sz w:val="22"/>
-          <w:szCs w:val="22"/>
-        </w:rPr>
-        <w:t xml:space="preserve"> mehanizm</w:t>
-      </w:r>
-      <w:r>
-        <w:rPr>
-          <w:rFonts w:ascii="Arial" w:hAnsi="Arial" w:cs="Arial"/>
-          <w:sz w:val="22"/>
-          <w:szCs w:val="22"/>
-        </w:rPr>
-        <w:t>i</w:t>
-      </w:r>
-      <w:r>
-        <w:rPr>
-          <w:rFonts w:ascii="Arial" w:hAnsi="Arial" w:cs="Arial"/>
-          <w:sz w:val="22"/>
-          <w:szCs w:val="22"/>
-        </w:rPr>
-        <w:t xml:space="preserve"> i protokol</w:t>
-      </w:r>
-      <w:r>
-        <w:rPr>
-          <w:rFonts w:ascii="Arial" w:hAnsi="Arial" w:cs="Arial"/>
-          <w:sz w:val="22"/>
-          <w:szCs w:val="22"/>
-        </w:rPr>
-        <w:t>i</w:t>
-      </w:r>
-      <w:r>
-        <w:rPr>
-          <w:rFonts w:ascii="Arial" w:hAnsi="Arial" w:cs="Arial"/>
-          <w:sz w:val="22"/>
-          <w:szCs w:val="22"/>
-        </w:rPr>
-        <w:t xml:space="preserve"> za snimanje događaja i vođenje dnevničkih zapisa o događajima u sustavu. Takvi zapisi daju korisnicima uvid u rad sustava i prikupljaju informacije o radu sklopovlja i programa, problemima u sustavu i sigurnosnim događajima. U ovom poglavlju bit će obrađena organizacija sustavskih dnevničkih zapisa na Windows platformi </w:t>
-      </w:r>
-      <w:r>
-        <w:rPr>
-          <w:rFonts w:ascii="Arial" w:hAnsi="Arial" w:cs="Arial"/>
-          <w:sz w:val="22"/>
-          <w:szCs w:val="22"/>
-        </w:rPr>
-        <w:t>i alat</w:t>
-      </w:r>
-      <w:r>
-        <w:rPr>
-          <w:rFonts w:ascii="Arial" w:hAnsi="Arial" w:cs="Arial"/>
-          <w:sz w:val="22"/>
-          <w:szCs w:val="22"/>
-        </w:rPr>
-        <w:t xml:space="preserve"> Windows Event Viewer te</w:t>
-      </w:r>
-      <w:r>
-        <w:rPr>
-          <w:rFonts w:ascii="Arial" w:hAnsi="Arial" w:cs="Arial"/>
-          <w:sz w:val="22"/>
-          <w:szCs w:val="22"/>
-        </w:rPr>
-        <w:t xml:space="preserve"> </w:t>
-      </w:r>
-      <w:r>
-        <w:rPr>
-          <w:rFonts w:ascii="Arial" w:hAnsi="Arial" w:cs="Arial"/>
-          <w:sz w:val="22"/>
-          <w:szCs w:val="22"/>
-        </w:rPr>
-        <w:t xml:space="preserve">organizacija sustavskih dnevničkih zapisa </w:t>
-      </w:r>
-      <w:r>
-        <w:rPr>
-          <w:rFonts w:ascii="Arial" w:hAnsi="Arial" w:cs="Arial"/>
-          <w:sz w:val="22"/>
-          <w:szCs w:val="22"/>
-        </w:rPr>
-        <w:t>na</w:t>
-      </w:r>
-      <w:r>
-        <w:rPr>
-          <w:rFonts w:ascii="Arial" w:hAnsi="Arial" w:cs="Arial"/>
-          <w:sz w:val="22"/>
-          <w:szCs w:val="22"/>
-        </w:rPr>
-        <w:t xml:space="preserve"> Linux platformi</w:t>
-      </w:r>
-      <w:r>
-        <w:rPr>
-          <w:rFonts w:ascii="Arial" w:hAnsi="Arial" w:cs="Arial"/>
-          <w:sz w:val="22"/>
-          <w:szCs w:val="22"/>
-        </w:rPr>
-        <w:t>.</w:t>
-      </w:r>
-      <w:r>
-        <w:rPr>
-          <w:rFonts w:ascii="Arial" w:hAnsi="Arial" w:cs="Arial"/>
-          <w:sz w:val="22"/>
-          <w:szCs w:val="22"/>
-        </w:rPr>
-        <w:t xml:space="preserve"> </w:t>
-      </w:r>
-    </w:p>
-    <w:p>
-      <w:pPr>
-        <w:pStyle w:val="FOINaslov2"/>
-      </w:pPr>
-      <w:bookmarkStart w:id="11" w:name="_Toc49372432"/>
-      <w:bookmarkEnd w:id="10"/>
-      <w:r>
-        <w:t>Windows Event Viewer</w:t>
-      </w:r>
-      <w:bookmarkEnd w:id="11"/>
     </w:p>
     <w:p>
       <w:pPr>
@@ -5159,16 +4280,7 @@
           <w:sz w:val="22"/>
           <w:szCs w:val="22"/>
         </w:rPr>
-        <w:t xml:space="preserve">). Informacija je događaj koji </w:t>
-      </w:r>
-      <w:r>
-        <w:rPr>
-          <w:rFonts w:ascii="Arial" w:hAnsi="Arial" w:cs="Arial"/>
-          <w:sz w:val="22"/>
-          <w:szCs w:val="22"/>
-        </w:rPr>
-        <w:lastRenderedPageBreak/>
-        <w:t xml:space="preserve">opisuje uspješnu operaciju neke radnje u aplikaciji, upravljačkom programu ili pokrenutom servisu. Upozorenje je događaj koji nije od prevelike važnosti, ali može ukazivati </w:t>
+        <w:t xml:space="preserve">). Informacija je događaj koji opisuje uspješnu operaciju neke radnje u aplikaciji, upravljačkom programu ili pokrenutom servisu. Upozorenje je događaj koji nije od prevelike važnosti, ali može ukazivati </w:t>
       </w:r>
       <w:r>
         <w:rPr>
@@ -5272,6 +4384,7 @@
           <w:sz w:val="22"/>
           <w:szCs w:val="22"/>
         </w:rPr>
+        <w:lastRenderedPageBreak/>
         <w:t xml:space="preserve">Event Viewer je sustavski alat koji dolazi u sklopu Windows operacijskog sustava i omogućuje pregled dnevničkih zapisa koje taj operacijski sustav generira. Alat omogućuje i dodatne opcije kao što su pretraživanje zapisa, filtriranje zapisa, izvoz zapisa u </w:t>
       </w:r>
       <w:r>
@@ -5327,7 +4440,7 @@
                     </pic:cNvPicPr>
                   </pic:nvPicPr>
                   <pic:blipFill>
-                    <a:blip r:embed="rId15">
+                    <a:blip r:embed="rId13">
                       <a:extLst>
                         <a:ext uri="{28A0092B-C50C-407E-A947-70E740481C1C}">
                           <a14:useLocalDpi xmlns:a14="http://schemas.microsoft.com/office/drawing/2010/main" val="0"/>
@@ -5369,7 +4482,7 @@
           <w:szCs w:val="22"/>
         </w:rPr>
       </w:pPr>
-      <w:bookmarkStart w:id="12" w:name="_Toc49372448"/>
+      <w:bookmarkStart w:id="9" w:name="_Toc49452422"/>
       <w:r>
         <w:rPr>
           <w:rStyle w:val="NaslovslikeChar"/>
@@ -5384,7 +4497,7 @@
           <w:sz w:val="22"/>
           <w:szCs w:val="22"/>
         </w:rPr>
-        <w:t xml:space="preserve"> 3</w:t>
+        <w:t xml:space="preserve"> </w:t>
       </w:r>
       <w:r>
         <w:rPr>
@@ -5392,6 +4505,14 @@
           <w:sz w:val="22"/>
           <w:szCs w:val="22"/>
         </w:rPr>
+        <w:t>1</w:t>
+      </w:r>
+      <w:r>
+        <w:rPr>
+          <w:rStyle w:val="NaslovslikeChar"/>
+          <w:sz w:val="22"/>
+          <w:szCs w:val="22"/>
+        </w:rPr>
         <w:t xml:space="preserve">: </w:t>
       </w:r>
       <w:r>
@@ -5418,7 +4539,7 @@
         </w:rPr>
         <w:t>wer-a</w:t>
       </w:r>
-      <w:bookmarkEnd w:id="12"/>
+      <w:bookmarkEnd w:id="9"/>
       <w:r>
         <w:rPr>
           <w:rStyle w:val="NaslovslikeChar"/>
@@ -5581,7 +4702,6 @@
           <w:sz w:val="22"/>
           <w:szCs w:val="22"/>
         </w:rPr>
-        <w:lastRenderedPageBreak/>
         <w:t>System</w:t>
       </w:r>
       <w:r>
@@ -5728,6 +4848,7 @@
           <w:sz w:val="22"/>
           <w:szCs w:val="22"/>
         </w:rPr>
+        <w:lastRenderedPageBreak/>
         <w:t xml:space="preserve">Na desnoj strani sučelja nalazi se popis </w:t>
       </w:r>
       <w:r>
@@ -5899,7 +5020,7 @@
                     </pic:cNvPicPr>
                   </pic:nvPicPr>
                   <pic:blipFill>
-                    <a:blip r:embed="rId16">
+                    <a:blip r:embed="rId14">
                       <a:extLst>
                         <a:ext uri="{28A0092B-C50C-407E-A947-70E740481C1C}">
                           <a14:useLocalDpi xmlns:a14="http://schemas.microsoft.com/office/drawing/2010/main" val="0"/>
@@ -5941,7 +5062,7 @@
           <w:szCs w:val="22"/>
         </w:rPr>
       </w:pPr>
-      <w:bookmarkStart w:id="13" w:name="_Toc49372449"/>
+      <w:bookmarkStart w:id="10" w:name="_Toc49452423"/>
       <w:r>
         <w:rPr>
           <w:rStyle w:val="NaslovslikeChar"/>
@@ -5956,7 +5077,7 @@
           <w:sz w:val="22"/>
           <w:szCs w:val="22"/>
         </w:rPr>
-        <w:t xml:space="preserve"> 4</w:t>
+        <w:t xml:space="preserve"> </w:t>
       </w:r>
       <w:r>
         <w:rPr>
@@ -5964,6 +5085,14 @@
           <w:sz w:val="22"/>
           <w:szCs w:val="22"/>
         </w:rPr>
+        <w:t>2</w:t>
+      </w:r>
+      <w:r>
+        <w:rPr>
+          <w:rStyle w:val="NaslovslikeChar"/>
+          <w:sz w:val="22"/>
+          <w:szCs w:val="22"/>
+        </w:rPr>
         <w:t xml:space="preserve">: </w:t>
       </w:r>
       <w:r>
@@ -5974,7 +5103,7 @@
         </w:rPr>
         <w:t>Opcije filtriranja u Event Viwer-u</w:t>
       </w:r>
-      <w:bookmarkEnd w:id="13"/>
+      <w:bookmarkEnd w:id="10"/>
       <w:r>
         <w:rPr>
           <w:rStyle w:val="NaslovslikeChar"/>
@@ -5994,14 +5123,24 @@
     </w:p>
     <w:p>
       <w:pPr>
-        <w:pStyle w:val="FOINaslov2"/>
-      </w:pPr>
-      <w:bookmarkStart w:id="14" w:name="_Toc49372433"/>
-      <w:r>
-        <w:lastRenderedPageBreak/>
+        <w:spacing w:after="120" w:line="360" w:lineRule="auto"/>
+        <w:jc w:val="center"/>
+        <w:rPr>
+          <w:rFonts w:ascii="Arial" w:hAnsi="Arial" w:cs="Arial"/>
+          <w:sz w:val="22"/>
+          <w:szCs w:val="22"/>
+        </w:rPr>
+      </w:pPr>
+    </w:p>
+    <w:p>
+      <w:pPr>
+        <w:pStyle w:val="FOINaslov3"/>
+      </w:pPr>
+      <w:bookmarkStart w:id="11" w:name="_Toc49452391"/>
+      <w:r>
         <w:t>Dnevnički zapisi na Linux platformama</w:t>
       </w:r>
-      <w:bookmarkEnd w:id="14"/>
+      <w:bookmarkEnd w:id="11"/>
     </w:p>
     <w:p>
       <w:pPr>
@@ -6194,6 +5333,7 @@
           <w:sz w:val="22"/>
           <w:szCs w:val="22"/>
         </w:rPr>
+        <w:lastRenderedPageBreak/>
         <w:t xml:space="preserve">Na Linux operacijskim sustavima dnevnički zapisi spremljeni su u tekstualnom obliku na lokaciji </w:t>
       </w:r>
       <w:r>
@@ -6400,7 +5540,7 @@
                     <pic:cNvPicPr/>
                   </pic:nvPicPr>
                   <pic:blipFill>
-                    <a:blip r:embed="rId17"/>
+                    <a:blip r:embed="rId15"/>
                     <a:stretch>
                       <a:fillRect/>
                     </a:stretch>
@@ -6431,7 +5571,7 @@
           <w:szCs w:val="22"/>
         </w:rPr>
       </w:pPr>
-      <w:bookmarkStart w:id="15" w:name="_Toc49372450"/>
+      <w:bookmarkStart w:id="12" w:name="_Toc49452424"/>
       <w:r>
         <w:rPr>
           <w:rStyle w:val="NaslovslikeChar"/>
@@ -6446,7 +5586,15 @@
           <w:sz w:val="22"/>
           <w:szCs w:val="22"/>
         </w:rPr>
-        <w:t xml:space="preserve"> 4</w:t>
+        <w:t xml:space="preserve"> </w:t>
+      </w:r>
+      <w:r>
+        <w:rPr>
+          <w:rStyle w:val="NaslovslikeChar"/>
+          <w:sz w:val="22"/>
+          <w:szCs w:val="22"/>
+        </w:rPr>
+        <w:t>3</w:t>
       </w:r>
       <w:r>
         <w:rPr>
@@ -6482,7 +5630,7 @@
         </w:rPr>
         <w:t xml:space="preserve"> direktorija</w:t>
       </w:r>
-      <w:bookmarkEnd w:id="15"/>
+      <w:bookmarkEnd w:id="12"/>
       <w:r>
         <w:rPr>
           <w:rStyle w:val="NaslovslikeChar"/>
@@ -6515,17 +5663,6 @@
         </w:rPr>
         <w:t>.com, 2020)</w:t>
       </w:r>
-    </w:p>
-    <w:p>
-      <w:pPr>
-        <w:spacing w:after="120" w:line="360" w:lineRule="auto"/>
-        <w:jc w:val="center"/>
-        <w:rPr>
-          <w:rFonts w:ascii="Arial" w:hAnsi="Arial" w:cs="Arial"/>
-          <w:sz w:val="22"/>
-          <w:szCs w:val="22"/>
-        </w:rPr>
-      </w:pPr>
     </w:p>
     <w:p>
       <w:pPr>
@@ -6555,7 +5692,6 @@
           <w:sz w:val="22"/>
           <w:szCs w:val="22"/>
         </w:rPr>
-        <w:lastRenderedPageBreak/>
         <w:t xml:space="preserve">Prema </w:t>
       </w:r>
       <w:r>
@@ -6866,6 +6002,7 @@
           <w:sz w:val="22"/>
           <w:szCs w:val="22"/>
         </w:rPr>
+        <w:lastRenderedPageBreak/>
         <w:t xml:space="preserve">/var/log/messages </w:t>
       </w:r>
       <w:r>
@@ -7111,6 +6248,388 @@
         </w:rPr>
         <w:t>, hoće li se zapis komprimirati, slanje zapisa na e-mail prije brisanja i brojne druge opcije</w:t>
       </w:r>
+      <w:r>
+        <w:rPr>
+          <w:rFonts w:ascii="Arial" w:hAnsi="Arial" w:cs="Arial"/>
+          <w:sz w:val="22"/>
+          <w:szCs w:val="22"/>
+        </w:rPr>
+        <w:t xml:space="preserve">. </w:t>
+      </w:r>
+      <w:r>
+        <w:rPr>
+          <w:rFonts w:ascii="Arial" w:hAnsi="Arial" w:cs="Arial"/>
+          <w:sz w:val="22"/>
+          <w:szCs w:val="22"/>
+        </w:rPr>
+        <w:fldChar w:fldCharType="begin" w:fldLock="1"/>
+      </w:r>
+      <w:r>
+        <w:rPr>
+          <w:rFonts w:ascii="Arial" w:hAnsi="Arial" w:cs="Arial"/>
+          <w:sz w:val="22"/>
+          <w:szCs w:val="22"/>
+        </w:rPr>
+        <w:instrText>ADDIN CSL_CITATION {"citationItems":[{"id":"ITEM-1","itemData":{"URL":"https://www.lifewire.com/introduction-to-linux-log-files-2192233","accessed":{"date-parts":[["2020","8","26"]]},"author":[{"dropping-particle":"","family":"Haas","given":"Juergen","non-dropping-particle":"","parse-names":false,"suffix":""}],"id":"ITEM-1","issued":{"date-parts":[["2020","2","14"]]},"title":"What Are Linux Log Files and How Can You Read Them?","type":"webpage"},"uris":["http://www.mendeley.com/documents/?uuid=d1ad6c38-bd59-3420-9958-d9dfe3015c7b"]}],"mendeley":{"formattedCitation":"(Haas, 2020)","plainTextFormattedCitation":"(Haas, 2020)","previouslyFormattedCitation":"(Haas, 2020)"},"properties":{"noteIndex":0},"schema":"https://github.com/citation-style-language/schema/raw/master/csl-citation.json"}</w:instrText>
+      </w:r>
+      <w:r>
+        <w:rPr>
+          <w:rFonts w:ascii="Arial" w:hAnsi="Arial" w:cs="Arial"/>
+          <w:sz w:val="22"/>
+          <w:szCs w:val="22"/>
+        </w:rPr>
+        <w:fldChar w:fldCharType="separate"/>
+      </w:r>
+      <w:r>
+        <w:rPr>
+          <w:rFonts w:ascii="Arial" w:hAnsi="Arial" w:cs="Arial"/>
+          <w:noProof/>
+          <w:sz w:val="22"/>
+          <w:szCs w:val="22"/>
+        </w:rPr>
+        <w:t>(Haas, 2020)</w:t>
+      </w:r>
+      <w:r>
+        <w:rPr>
+          <w:rFonts w:ascii="Arial" w:hAnsi="Arial" w:cs="Arial"/>
+          <w:sz w:val="22"/>
+          <w:szCs w:val="22"/>
+        </w:rPr>
+        <w:fldChar w:fldCharType="end"/>
+      </w:r>
+    </w:p>
+    <w:p>
+      <w:pPr>
+        <w:spacing w:after="200" w:line="276" w:lineRule="auto"/>
+        <w:rPr>
+          <w:rFonts w:ascii="Arial" w:hAnsi="Arial" w:cs="Arial"/>
+          <w:sz w:val="22"/>
+          <w:szCs w:val="22"/>
+        </w:rPr>
+      </w:pPr>
+    </w:p>
+    <w:p>
+      <w:pPr>
+        <w:pStyle w:val="FOINaslov2"/>
+      </w:pPr>
+      <w:bookmarkStart w:id="13" w:name="_Toc49452392"/>
+      <w:r>
+        <w:t xml:space="preserve">Dnevnički zapisi na </w:t>
+      </w:r>
+      <w:r>
+        <w:t xml:space="preserve">web </w:t>
+      </w:r>
+      <w:r>
+        <w:t>poslužiteljima</w:t>
+      </w:r>
+      <w:bookmarkEnd w:id="13"/>
+    </w:p>
+    <w:p>
+      <w:pPr>
+        <w:pStyle w:val="FOINaslov3"/>
+      </w:pPr>
+      <w:bookmarkStart w:id="14" w:name="_Toc49452393"/>
+      <w:r>
+        <w:t>Web poslužitelji</w:t>
+      </w:r>
+      <w:bookmarkEnd w:id="14"/>
+    </w:p>
+    <w:p>
+      <w:pPr>
+        <w:spacing w:after="120" w:line="360" w:lineRule="auto"/>
+        <w:ind w:firstLine="709"/>
+        <w:jc w:val="both"/>
+        <w:rPr>
+          <w:rFonts w:ascii="Arial" w:hAnsi="Arial" w:cs="Arial"/>
+          <w:sz w:val="22"/>
+          <w:szCs w:val="22"/>
+        </w:rPr>
+      </w:pPr>
+      <w:r>
+        <w:rPr>
+          <w:rFonts w:ascii="Arial" w:hAnsi="Arial" w:cs="Arial"/>
+          <w:sz w:val="22"/>
+          <w:szCs w:val="22"/>
+        </w:rPr>
+        <w:t xml:space="preserve">Web poslužitelji (eng. </w:t>
+      </w:r>
+      <w:r>
+        <w:rPr>
+          <w:rFonts w:ascii="Arial" w:hAnsi="Arial" w:cs="Arial"/>
+          <w:i/>
+          <w:iCs/>
+          <w:sz w:val="22"/>
+          <w:szCs w:val="22"/>
+        </w:rPr>
+        <w:t xml:space="preserve">Web </w:t>
+      </w:r>
+      <w:r>
+        <w:rPr>
+          <w:rFonts w:ascii="Arial" w:hAnsi="Arial" w:cs="Arial"/>
+          <w:i/>
+          <w:iCs/>
+          <w:sz w:val="22"/>
+          <w:szCs w:val="22"/>
+        </w:rPr>
+        <w:t>server</w:t>
+      </w:r>
+      <w:r>
+        <w:rPr>
+          <w:rFonts w:ascii="Arial" w:hAnsi="Arial" w:cs="Arial"/>
+          <w:sz w:val="22"/>
+          <w:szCs w:val="22"/>
+        </w:rPr>
+        <w:t>)</w:t>
+      </w:r>
+      <w:r>
+        <w:rPr>
+          <w:rFonts w:ascii="Arial" w:hAnsi="Arial" w:cs="Arial"/>
+          <w:i/>
+          <w:iCs/>
+          <w:sz w:val="22"/>
+          <w:szCs w:val="22"/>
+        </w:rPr>
+        <w:t xml:space="preserve"> </w:t>
+      </w:r>
+      <w:r>
+        <w:rPr>
+          <w:rFonts w:ascii="Arial" w:hAnsi="Arial" w:cs="Arial"/>
+          <w:sz w:val="22"/>
+          <w:szCs w:val="22"/>
+        </w:rPr>
+        <w:t xml:space="preserve">su računala s pripadnom programskom podrškom koja mogu zaprimati, obrađivati i odgovarati na zahtjeve klijenta pomoću HTTP ili drugih protokola. Klijent pomoću web preglednika (eng. </w:t>
+      </w:r>
+      <w:r>
+        <w:rPr>
+          <w:rFonts w:ascii="Arial" w:hAnsi="Arial" w:cs="Arial"/>
+          <w:i/>
+          <w:iCs/>
+          <w:sz w:val="22"/>
+          <w:szCs w:val="22"/>
+        </w:rPr>
+        <w:t>Browser</w:t>
+      </w:r>
+      <w:r>
+        <w:rPr>
+          <w:rFonts w:ascii="Arial" w:hAnsi="Arial" w:cs="Arial"/>
+          <w:sz w:val="22"/>
+          <w:szCs w:val="22"/>
+        </w:rPr>
+        <w:t xml:space="preserve">) šalje HTTP zahtjev koji sadrži informacije o klijentu, vrsti zahtjeva i traženom sadržaju prema web poslužitelju koji zatim prihvaća zahtjev i pronalazi traženi sadržaj te ga vraća klijentu u obliku HTTP odgovora. Ako traženi sadržaj nije pronađen ili je došlo do greške web poslužitelj vraća jedan od definiranih HTTP statusnih kodova. </w:t>
+      </w:r>
+      <w:r>
+        <w:rPr>
+          <w:rFonts w:ascii="Arial" w:hAnsi="Arial" w:cs="Arial"/>
+          <w:sz w:val="22"/>
+          <w:szCs w:val="22"/>
+        </w:rPr>
+        <w:fldChar w:fldCharType="begin" w:fldLock="1"/>
+      </w:r>
+      <w:r>
+        <w:rPr>
+          <w:rFonts w:ascii="Arial" w:hAnsi="Arial" w:cs="Arial"/>
+          <w:sz w:val="22"/>
+          <w:szCs w:val="22"/>
+        </w:rPr>
+        <w:instrText>ADDIN CSL_CITATION {"citationItems":[{"id":"ITEM-1","itemData":{"URL":"https://developer.mozilla.org/en-US/docs/Learn/Common_questions/What_is_a_web_server","accessed":{"date-parts":[["2020","8","19"]]},"id":"ITEM-1","issued":{"date-parts":[["2020"]]},"title":"What is a web server? - Learn web development | MDN","type":"webpage"},"uris":["http://www.mendeley.com/documents/?uuid=60b3ac6a-2b0b-3921-86c0-4eb4663c7977"]}],"mendeley":{"formattedCitation":"(&lt;i&gt;What is a web server? - Learn web development | MDN&lt;/i&gt;, 2020)","plainTextFormattedCitation":"(What is a web server? - Learn web development | MDN, 2020)","previouslyFormattedCitation":"(&lt;i&gt;What is a web server? - Learn web development | MDN&lt;/i&gt;, 2020)"},"properties":{"noteIndex":0},"schema":"https://github.com/citation-style-language/schema/raw/master/csl-citation.json"}</w:instrText>
+      </w:r>
+      <w:r>
+        <w:rPr>
+          <w:rFonts w:ascii="Arial" w:hAnsi="Arial" w:cs="Arial"/>
+          <w:sz w:val="22"/>
+          <w:szCs w:val="22"/>
+        </w:rPr>
+        <w:fldChar w:fldCharType="separate"/>
+      </w:r>
+      <w:r>
+        <w:rPr>
+          <w:rFonts w:ascii="Arial" w:hAnsi="Arial" w:cs="Arial"/>
+          <w:noProof/>
+          <w:sz w:val="22"/>
+          <w:szCs w:val="22"/>
+        </w:rPr>
+        <w:t>(</w:t>
+      </w:r>
+      <w:r>
+        <w:rPr>
+          <w:rFonts w:ascii="Arial" w:hAnsi="Arial" w:cs="Arial"/>
+          <w:i/>
+          <w:noProof/>
+          <w:sz w:val="22"/>
+          <w:szCs w:val="22"/>
+        </w:rPr>
+        <w:t>What is a web server? - Learn web development | MDN</w:t>
+      </w:r>
+      <w:r>
+        <w:rPr>
+          <w:rFonts w:ascii="Arial" w:hAnsi="Arial" w:cs="Arial"/>
+          <w:noProof/>
+          <w:sz w:val="22"/>
+          <w:szCs w:val="22"/>
+        </w:rPr>
+        <w:t>, 2020)</w:t>
+      </w:r>
+      <w:r>
+        <w:rPr>
+          <w:rFonts w:ascii="Arial" w:hAnsi="Arial" w:cs="Arial"/>
+          <w:sz w:val="22"/>
+          <w:szCs w:val="22"/>
+        </w:rPr>
+        <w:fldChar w:fldCharType="end"/>
+      </w:r>
+    </w:p>
+    <w:p>
+      <w:pPr>
+        <w:spacing w:after="120" w:line="360" w:lineRule="auto"/>
+        <w:ind w:firstLine="709"/>
+        <w:jc w:val="both"/>
+        <w:rPr>
+          <w:rFonts w:ascii="Arial" w:hAnsi="Arial" w:cs="Arial"/>
+          <w:sz w:val="22"/>
+          <w:szCs w:val="22"/>
+        </w:rPr>
+      </w:pPr>
+    </w:p>
+    <w:p>
+      <w:pPr>
+        <w:spacing w:line="360" w:lineRule="auto"/>
+        <w:jc w:val="center"/>
+        <w:rPr>
+          <w:rFonts w:ascii="Arial" w:hAnsi="Arial" w:cs="Arial"/>
+          <w:b/>
+          <w:bCs/>
+          <w:sz w:val="22"/>
+          <w:szCs w:val="22"/>
+        </w:rPr>
+      </w:pPr>
+      <w:r>
+        <w:rPr>
+          <w:noProof/>
+        </w:rPr>
+        <w:drawing>
+          <wp:inline distT="0" distB="0" distL="0" distR="0" wp14:anchorId="396E5B0A" wp14:editId="59A76C4B">
+            <wp:extent cx="4908134" cy="2458192"/>
+            <wp:effectExtent l="0" t="0" r="6985" b="0"/>
+            <wp:docPr id="3" name="Picture 3"/>
+            <wp:cNvGraphicFramePr>
+              <a:graphicFrameLocks xmlns:a="http://schemas.openxmlformats.org/drawingml/2006/main" noChangeAspect="1"/>
+            </wp:cNvGraphicFramePr>
+            <a:graphic xmlns:a="http://schemas.openxmlformats.org/drawingml/2006/main">
+              <a:graphicData uri="http://schemas.openxmlformats.org/drawingml/2006/picture">
+                <pic:pic xmlns:pic="http://schemas.openxmlformats.org/drawingml/2006/picture">
+                  <pic:nvPicPr>
+                    <pic:cNvPr id="1" name=""/>
+                    <pic:cNvPicPr/>
+                  </pic:nvPicPr>
+                  <pic:blipFill>
+                    <a:blip r:embed="rId16"/>
+                    <a:stretch>
+                      <a:fillRect/>
+                    </a:stretch>
+                  </pic:blipFill>
+                  <pic:spPr>
+                    <a:xfrm>
+                      <a:off x="0" y="0"/>
+                      <a:ext cx="5065646" cy="2537080"/>
+                    </a:xfrm>
+                    <a:prstGeom prst="rect">
+                      <a:avLst/>
+                    </a:prstGeom>
+                  </pic:spPr>
+                </pic:pic>
+              </a:graphicData>
+            </a:graphic>
+          </wp:inline>
+        </w:drawing>
+      </w:r>
+    </w:p>
+    <w:p>
+      <w:pPr>
+        <w:spacing w:line="360" w:lineRule="auto"/>
+        <w:jc w:val="center"/>
+        <w:rPr>
+          <w:rFonts w:ascii="Arial" w:hAnsi="Arial" w:cs="Arial"/>
+          <w:sz w:val="22"/>
+          <w:szCs w:val="22"/>
+        </w:rPr>
+      </w:pPr>
+      <w:bookmarkStart w:id="15" w:name="_Toc49452425"/>
+      <w:r>
+        <w:rPr>
+          <w:rStyle w:val="NaslovslikeChar"/>
+          <w:sz w:val="22"/>
+          <w:szCs w:val="22"/>
+        </w:rPr>
+        <w:t xml:space="preserve">Slika </w:t>
+      </w:r>
+      <w:r>
+        <w:rPr>
+          <w:rStyle w:val="NaslovslikeChar"/>
+          <w:sz w:val="22"/>
+          <w:szCs w:val="22"/>
+        </w:rPr>
+        <w:t>4</w:t>
+      </w:r>
+      <w:r>
+        <w:rPr>
+          <w:rStyle w:val="NaslovslikeChar"/>
+          <w:sz w:val="22"/>
+          <w:szCs w:val="22"/>
+        </w:rPr>
+        <w:t xml:space="preserve">: </w:t>
+      </w:r>
+      <w:r>
+        <w:rPr>
+          <w:rStyle w:val="NaslovslikeChar"/>
+          <w:sz w:val="22"/>
+          <w:szCs w:val="22"/>
+        </w:rPr>
+        <w:t>Primjer HTTP zahtjeva</w:t>
+      </w:r>
+      <w:bookmarkEnd w:id="15"/>
+      <w:r>
+        <w:rPr>
+          <w:rFonts w:ascii="Arial" w:hAnsi="Arial" w:cs="Arial"/>
+          <w:sz w:val="20"/>
+          <w:szCs w:val="20"/>
+        </w:rPr>
+        <w:t xml:space="preserve"> </w:t>
+      </w:r>
+      <w:r>
+        <w:rPr>
+          <w:rFonts w:ascii="Arial" w:hAnsi="Arial" w:cs="Arial"/>
+          <w:sz w:val="22"/>
+          <w:szCs w:val="22"/>
+        </w:rPr>
+        <w:t>(Izvor: Kermek D., 2020)</w:t>
+      </w:r>
+    </w:p>
+    <w:p>
+      <w:pPr>
+        <w:spacing w:after="120" w:line="360" w:lineRule="auto"/>
+        <w:ind w:firstLine="709"/>
+        <w:jc w:val="both"/>
+        <w:rPr>
+          <w:noProof/>
+        </w:rPr>
+      </w:pPr>
+      <w:r>
+        <w:rPr>
+          <w:rFonts w:ascii="Arial" w:hAnsi="Arial" w:cs="Arial"/>
+          <w:sz w:val="22"/>
+          <w:szCs w:val="22"/>
+        </w:rPr>
+        <w:lastRenderedPageBreak/>
+        <w:t>Sadržaj koji</w:t>
+      </w:r>
+      <w:r>
+        <w:rPr>
+          <w:rFonts w:ascii="Arial" w:hAnsi="Arial" w:cs="Arial"/>
+          <w:sz w:val="22"/>
+          <w:szCs w:val="22"/>
+        </w:rPr>
+        <w:t xml:space="preserve"> se vraća klijentu može biti statička web stranica ili dinamički generirana web stranica. Statička web stranica ima predefiniranu strukturu i sadržaj, najčešće pomoću HTML-a i CSS-a, pa je ista za svakog klijenta kojem se šalje. Svaka stranica spremljena je na web poslužitelju kao zaseban dokument i ukoliko ga je potrebno izmijeniti to može napraviti samo administrator. S druge strane, dinamički generirane web stranice generiraju se u stvarnom vremenu uzimajući u obzir klijenta koji je poslao zahtjev. Na web poslužitelju spremljeni su samo predlošci i dizajn za w</w:t>
+      </w:r>
       <w:bookmarkStart w:id="16" w:name="_GoBack"/>
       <w:bookmarkEnd w:id="16"/>
       <w:r>
@@ -7119,7 +6638,7 @@
           <w:sz w:val="22"/>
           <w:szCs w:val="22"/>
         </w:rPr>
-        <w:t xml:space="preserve">. </w:t>
+        <w:t xml:space="preserve">eb stranicu dok se sadržaj  popunjava iz baze podataka ili nekog drugog izvora pomoću nekog od programskih jezika za programiranje na strani poslužitelja kao što su PHP, ASP i drugi. </w:t>
       </w:r>
       <w:r>
         <w:rPr>
@@ -7135,7 +6654,7 @@
           <w:sz w:val="22"/>
           <w:szCs w:val="22"/>
         </w:rPr>
-        <w:instrText>ADDIN CSL_CITATION {"citationItems":[{"id":"ITEM-1","itemData":{"URL":"https://www.lifewire.com/introduction-to-linux-log-files-2192233","accessed":{"date-parts":[["2020","8","26"]]},"author":[{"dropping-particle":"","family":"Haas","given":"Juergen","non-dropping-particle":"","parse-names":false,"suffix":""}],"id":"ITEM-1","issued":{"date-parts":[["2020","2","14"]]},"title":"What Are Linux Log Files and How Can You Read Them?","type":"webpage"},"uris":["http://www.mendeley.com/documents/?uuid=d1ad6c38-bd59-3420-9958-d9dfe3015c7b"]}],"mendeley":{"formattedCitation":"(Haas, 2020)","plainTextFormattedCitation":"(Haas, 2020)"},"properties":{"noteIndex":0},"schema":"https://github.com/citation-style-language/schema/raw/master/csl-citation.json"}</w:instrText>
+        <w:instrText>ADDIN CSL_CITATION {"citationItems":[{"id":"ITEM-1","itemData":{"URL":"https://host4geeks.com/blog/how-do-servers-work/?","accessed":{"date-parts":[["2020","8","19"]]},"author":[{"dropping-particle":"","family":"Robben","given":"","non-dropping-particle":"","parse-names":false,"suffix":""}],"id":"ITEM-1","issued":{"date-parts":[["2019","11"]]},"title":"How do servers work? A Detailed Guide into Web Servers","type":"webpage"},"uris":["http://www.mendeley.com/documents/?uuid=2482ef28-fefc-33cd-a1aa-5617ad66aae0"]}],"mendeley":{"formattedCitation":"(Robben, 2019)","plainTextFormattedCitation":"(Robben, 2019)","previouslyFormattedCitation":"(Robben, 2019)"},"properties":{"noteIndex":0},"schema":"https://github.com/citation-style-language/schema/raw/master/csl-citation.json"}</w:instrText>
       </w:r>
       <w:r>
         <w:rPr>
@@ -7152,7 +6671,7 @@
           <w:sz w:val="22"/>
           <w:szCs w:val="22"/>
         </w:rPr>
-        <w:t>(Haas, 2020)</w:t>
+        <w:t>(Robben, 2019)</w:t>
       </w:r>
       <w:r>
         <w:rPr>
@@ -7162,32 +6681,131 @@
         </w:rPr>
         <w:fldChar w:fldCharType="end"/>
       </w:r>
-    </w:p>
-    <w:p>
-      <w:pPr>
-        <w:spacing w:after="200" w:line="276" w:lineRule="auto"/>
-        <w:rPr>
-          <w:rFonts w:ascii="Arial" w:hAnsi="Arial" w:cs="Arial"/>
-          <w:sz w:val="22"/>
-          <w:szCs w:val="22"/>
-        </w:rPr>
-      </w:pPr>
-    </w:p>
-    <w:p>
-      <w:pPr>
-        <w:pStyle w:val="FOINaslov1"/>
-      </w:pPr>
-      <w:bookmarkStart w:id="17" w:name="_Toc49372434"/>
-      <w:r>
-        <w:t xml:space="preserve">Dnevnički zapisi na </w:t>
-      </w:r>
-      <w:r>
-        <w:t xml:space="preserve">web </w:t>
-      </w:r>
-      <w:r>
-        <w:t>poslužiteljima</w:t>
+      <w:r>
+        <w:rPr>
+          <w:noProof/>
+        </w:rPr>
+        <w:t xml:space="preserve"> </w:t>
+      </w:r>
+    </w:p>
+    <w:p>
+      <w:pPr>
+        <w:spacing w:after="120" w:line="360" w:lineRule="auto"/>
+        <w:ind w:firstLine="709"/>
+        <w:jc w:val="both"/>
+        <w:rPr>
+          <w:noProof/>
+        </w:rPr>
+      </w:pPr>
+    </w:p>
+    <w:p>
+      <w:pPr>
+        <w:spacing w:after="120" w:line="360" w:lineRule="auto"/>
+        <w:rPr>
+          <w:rFonts w:ascii="Arial" w:hAnsi="Arial" w:cs="Arial"/>
+          <w:sz w:val="22"/>
+          <w:szCs w:val="22"/>
+        </w:rPr>
+      </w:pPr>
+      <w:r>
+        <w:rPr>
+          <w:noProof/>
+        </w:rPr>
+        <w:drawing>
+          <wp:inline distT="0" distB="0" distL="0" distR="0" wp14:anchorId="06F25509" wp14:editId="19B5014E">
+            <wp:extent cx="5760720" cy="1942465"/>
+            <wp:effectExtent l="0" t="0" r="0" b="635"/>
+            <wp:docPr id="1" name="Picture 1"/>
+            <wp:cNvGraphicFramePr>
+              <a:graphicFrameLocks xmlns:a="http://schemas.openxmlformats.org/drawingml/2006/main" noChangeAspect="1"/>
+            </wp:cNvGraphicFramePr>
+            <a:graphic xmlns:a="http://schemas.openxmlformats.org/drawingml/2006/main">
+              <a:graphicData uri="http://schemas.openxmlformats.org/drawingml/2006/picture">
+                <pic:pic xmlns:pic="http://schemas.openxmlformats.org/drawingml/2006/picture">
+                  <pic:nvPicPr>
+                    <pic:cNvPr id="1" name=""/>
+                    <pic:cNvPicPr/>
+                  </pic:nvPicPr>
+                  <pic:blipFill>
+                    <a:blip r:embed="rId17">
+                      <a:extLst>
+                        <a:ext uri="{28A0092B-C50C-407E-A947-70E740481C1C}">
+                          <a14:useLocalDpi xmlns:a14="http://schemas.microsoft.com/office/drawing/2010/main" val="0"/>
+                        </a:ext>
+                      </a:extLst>
+                    </a:blip>
+                    <a:stretch>
+                      <a:fillRect/>
+                    </a:stretch>
+                  </pic:blipFill>
+                  <pic:spPr>
+                    <a:xfrm>
+                      <a:off x="0" y="0"/>
+                      <a:ext cx="5760720" cy="1942465"/>
+                    </a:xfrm>
+                    <a:prstGeom prst="rect">
+                      <a:avLst/>
+                    </a:prstGeom>
+                  </pic:spPr>
+                </pic:pic>
+              </a:graphicData>
+            </a:graphic>
+          </wp:inline>
+        </w:drawing>
+      </w:r>
+    </w:p>
+    <w:p>
+      <w:pPr>
+        <w:spacing w:line="360" w:lineRule="auto"/>
+        <w:jc w:val="center"/>
+        <w:rPr>
+          <w:rFonts w:ascii="Arial" w:hAnsi="Arial" w:cs="Arial"/>
+          <w:sz w:val="22"/>
+          <w:szCs w:val="22"/>
+        </w:rPr>
+      </w:pPr>
+      <w:bookmarkStart w:id="17" w:name="_Toc49452426"/>
+      <w:r>
+        <w:rPr>
+          <w:rStyle w:val="NaslovslikeChar"/>
+          <w:sz w:val="22"/>
+          <w:szCs w:val="22"/>
+        </w:rPr>
+        <w:t xml:space="preserve">Slika </w:t>
+      </w:r>
+      <w:r>
+        <w:rPr>
+          <w:rStyle w:val="NaslovslikeChar"/>
+          <w:sz w:val="22"/>
+          <w:szCs w:val="22"/>
+        </w:rPr>
+        <w:t>5</w:t>
+      </w:r>
+      <w:r>
+        <w:rPr>
+          <w:rStyle w:val="NaslovslikeChar"/>
+          <w:sz w:val="22"/>
+          <w:szCs w:val="22"/>
+        </w:rPr>
+        <w:t>: Princip rada web poslužitelja</w:t>
       </w:r>
       <w:bookmarkEnd w:id="17"/>
+      <w:r>
+        <w:rPr>
+          <w:rFonts w:ascii="Arial" w:hAnsi="Arial" w:cs="Arial"/>
+          <w:sz w:val="20"/>
+          <w:szCs w:val="20"/>
+        </w:rPr>
+        <w:t xml:space="preserve"> </w:t>
+      </w:r>
+      <w:r>
+        <w:rPr>
+          <w:rFonts w:ascii="Arial" w:hAnsi="Arial" w:cs="Arial"/>
+          <w:sz w:val="22"/>
+          <w:szCs w:val="22"/>
+        </w:rPr>
+        <w:t>(Izvor: MDN, 2020)</w:t>
+      </w:r>
     </w:p>
     <w:p>
       <w:pPr>
@@ -7207,7 +6825,7 @@
       <w:pPr>
         <w:pStyle w:val="FOINaslov1"/>
       </w:pPr>
-      <w:bookmarkStart w:id="18" w:name="_Toc49372435"/>
+      <w:bookmarkStart w:id="18" w:name="_Toc49452394"/>
       <w:r>
         <w:lastRenderedPageBreak/>
         <w:t>Python aplikacija za analizu i vizualizaciju</w:t>
@@ -7234,7 +6852,7 @@
       <w:pPr>
         <w:pStyle w:val="FOINaslov1"/>
       </w:pPr>
-      <w:bookmarkStart w:id="19" w:name="_Toc49372436"/>
+      <w:bookmarkStart w:id="19" w:name="_Toc49452395"/>
       <w:r>
         <w:lastRenderedPageBreak/>
         <w:t>Zaključak</w:t>
@@ -7453,7 +7071,7 @@
           <w:numId w:val="0"/>
         </w:numPr>
       </w:pPr>
-      <w:bookmarkStart w:id="20" w:name="_Toc49372437"/>
+      <w:bookmarkStart w:id="20" w:name="_Toc49452396"/>
       <w:r>
         <w:lastRenderedPageBreak/>
         <w:t>Popis l</w:t>
@@ -7816,7 +7434,7 @@
           <w:noProof/>
           <w:sz w:val="22"/>
         </w:rPr>
-        <w:t>What is a web server? - Learn web development | MDN</w:t>
+        <w:t>What is a Log File? | Sumo Logic</w:t>
       </w:r>
       <w:r>
         <w:rPr>
@@ -7824,7 +7442,7 @@
           <w:noProof/>
           <w:sz w:val="22"/>
         </w:rPr>
-        <w:t>. (2020). https://developer.mozilla.org/en-US/docs/Learn/Common_questions/What_is_a_web_server</w:t>
+        <w:t>. (2019). https://www.sumologic.com/glossary/log-file/</w:t>
       </w:r>
     </w:p>
     <w:p>
@@ -7849,6 +7467,39 @@
           <w:noProof/>
           <w:sz w:val="22"/>
         </w:rPr>
+        <w:t>What is a web server? - Learn web development | MDN</w:t>
+      </w:r>
+      <w:r>
+        <w:rPr>
+          <w:rFonts w:ascii="Arial" w:hAnsi="Arial" w:cs="Arial"/>
+          <w:noProof/>
+          <w:sz w:val="22"/>
+        </w:rPr>
+        <w:t>. (2020). https://developer.mozilla.org/en-US/docs/Learn/Common_questions/What_is_a_web_server</w:t>
+      </w:r>
+    </w:p>
+    <w:p>
+      <w:pPr>
+        <w:widowControl w:val="0"/>
+        <w:autoSpaceDE w:val="0"/>
+        <w:autoSpaceDN w:val="0"/>
+        <w:adjustRightInd w:val="0"/>
+        <w:spacing w:after="120" w:line="360" w:lineRule="auto"/>
+        <w:ind w:left="480" w:hanging="480"/>
+        <w:rPr>
+          <w:rFonts w:ascii="Arial" w:hAnsi="Arial" w:cs="Arial"/>
+          <w:noProof/>
+          <w:sz w:val="22"/>
+        </w:rPr>
+      </w:pPr>
+      <w:r>
+        <w:rPr>
+          <w:rFonts w:ascii="Arial" w:hAnsi="Arial" w:cs="Arial"/>
+          <w:i/>
+          <w:iCs/>
+          <w:noProof/>
+          <w:sz w:val="22"/>
+        </w:rPr>
         <w:t>Windows Logging Basics - The Ultimate Guide To Logging</w:t>
       </w:r>
       <w:r>
@@ -7926,7 +7577,7 @@
           <w:numId w:val="0"/>
         </w:numPr>
       </w:pPr>
-      <w:bookmarkStart w:id="21" w:name="_Toc49372438"/>
+      <w:bookmarkStart w:id="21" w:name="_Toc49452397"/>
       <w:r>
         <w:lastRenderedPageBreak/>
         <w:t xml:space="preserve">Popis </w:t>
@@ -7952,12 +7603,12 @@
       <w:r>
         <w:fldChar w:fldCharType="separate"/>
       </w:r>
-      <w:hyperlink w:anchor="_Toc49372446" w:history="1">
+      <w:hyperlink w:anchor="_Toc49452422" w:history="1">
         <w:r>
           <w:rPr>
             <w:rStyle w:val="Hyperlink"/>
           </w:rPr>
-          <w:t>Slika 1: Primjer HTTP zahtjeva</w:t>
+          <w:t>Slika 1: Izgled sučelja Windows Event Viewer-a</w:t>
         </w:r>
         <w:r>
           <w:rPr>
@@ -7975,7 +7626,7 @@
           <w:rPr>
             <w:webHidden/>
           </w:rPr>
-          <w:instrText xml:space="preserve"> PAGEREF _Toc49372446 \h </w:instrText>
+          <w:instrText xml:space="preserve"> PAGEREF _Toc49452422 \h </w:instrText>
         </w:r>
         <w:r>
           <w:rPr>
@@ -7992,7 +7643,7 @@
           <w:rPr>
             <w:webHidden/>
           </w:rPr>
-          <w:t>3</w:t>
+          <w:t>4</w:t>
         </w:r>
         <w:r>
           <w:rPr>
@@ -8009,12 +7660,12 @@
           <w:rFonts w:asciiTheme="minorHAnsi" w:eastAsiaTheme="minorEastAsia" w:hAnsiTheme="minorHAnsi" w:cstheme="minorBidi"/>
         </w:rPr>
       </w:pPr>
-      <w:hyperlink w:anchor="_Toc49372447" w:history="1">
+      <w:hyperlink w:anchor="_Toc49452423" w:history="1">
         <w:r>
           <w:rPr>
             <w:rStyle w:val="Hyperlink"/>
           </w:rPr>
-          <w:t>Slika 2: Princip rada web poslužitelja</w:t>
+          <w:t>Slika 2: Opcije filtriranja u Event Viwer-u</w:t>
         </w:r>
         <w:r>
           <w:rPr>
@@ -8032,7 +7683,7 @@
           <w:rPr>
             <w:webHidden/>
           </w:rPr>
-          <w:instrText xml:space="preserve"> PAGEREF _Toc49372447 \h </w:instrText>
+          <w:instrText xml:space="preserve"> PAGEREF _Toc49452423 \h </w:instrText>
         </w:r>
         <w:r>
           <w:rPr>
@@ -8049,7 +7700,7 @@
           <w:rPr>
             <w:webHidden/>
           </w:rPr>
-          <w:t>4</w:t>
+          <w:t>5</w:t>
         </w:r>
         <w:r>
           <w:rPr>
@@ -8066,126 +7717,12 @@
           <w:rFonts w:asciiTheme="minorHAnsi" w:eastAsiaTheme="minorEastAsia" w:hAnsiTheme="minorHAnsi" w:cstheme="minorBidi"/>
         </w:rPr>
       </w:pPr>
-      <w:hyperlink w:anchor="_Toc49372448" w:history="1">
+      <w:hyperlink w:anchor="_Toc49452424" w:history="1">
         <w:r>
           <w:rPr>
             <w:rStyle w:val="Hyperlink"/>
           </w:rPr>
-          <w:t>Slika 3: Izgled sučelja Windows Event Viewer-a</w:t>
-        </w:r>
-        <w:r>
-          <w:rPr>
-            <w:webHidden/>
-          </w:rPr>
-          <w:tab/>
-        </w:r>
-        <w:r>
-          <w:rPr>
-            <w:webHidden/>
-          </w:rPr>
-          <w:fldChar w:fldCharType="begin"/>
-        </w:r>
-        <w:r>
-          <w:rPr>
-            <w:webHidden/>
-          </w:rPr>
-          <w:instrText xml:space="preserve"> PAGEREF _Toc49372448 \h </w:instrText>
-        </w:r>
-        <w:r>
-          <w:rPr>
-            <w:webHidden/>
-          </w:rPr>
-        </w:r>
-        <w:r>
-          <w:rPr>
-            <w:webHidden/>
-          </w:rPr>
-          <w:fldChar w:fldCharType="separate"/>
-        </w:r>
-        <w:r>
-          <w:rPr>
-            <w:webHidden/>
-          </w:rPr>
-          <w:t>5</w:t>
-        </w:r>
-        <w:r>
-          <w:rPr>
-            <w:webHidden/>
-          </w:rPr>
-          <w:fldChar w:fldCharType="end"/>
-        </w:r>
-      </w:hyperlink>
-    </w:p>
-    <w:p>
-      <w:pPr>
-        <w:pStyle w:val="TOC1"/>
-        <w:rPr>
-          <w:rFonts w:asciiTheme="minorHAnsi" w:eastAsiaTheme="minorEastAsia" w:hAnsiTheme="minorHAnsi" w:cstheme="minorBidi"/>
-        </w:rPr>
-      </w:pPr>
-      <w:hyperlink w:anchor="_Toc49372449" w:history="1">
-        <w:r>
-          <w:rPr>
-            <w:rStyle w:val="Hyperlink"/>
-          </w:rPr>
-          <w:t>Slika 4: Opcije filtriranja u Event Viwer-u</w:t>
-        </w:r>
-        <w:r>
-          <w:rPr>
-            <w:webHidden/>
-          </w:rPr>
-          <w:tab/>
-        </w:r>
-        <w:r>
-          <w:rPr>
-            <w:webHidden/>
-          </w:rPr>
-          <w:fldChar w:fldCharType="begin"/>
-        </w:r>
-        <w:r>
-          <w:rPr>
-            <w:webHidden/>
-          </w:rPr>
-          <w:instrText xml:space="preserve"> PAGEREF _Toc49372449 \h </w:instrText>
-        </w:r>
-        <w:r>
-          <w:rPr>
-            <w:webHidden/>
-          </w:rPr>
-        </w:r>
-        <w:r>
-          <w:rPr>
-            <w:webHidden/>
-          </w:rPr>
-          <w:fldChar w:fldCharType="separate"/>
-        </w:r>
-        <w:r>
-          <w:rPr>
-            <w:webHidden/>
-          </w:rPr>
-          <w:t>6</w:t>
-        </w:r>
-        <w:r>
-          <w:rPr>
-            <w:webHidden/>
-          </w:rPr>
-          <w:fldChar w:fldCharType="end"/>
-        </w:r>
-      </w:hyperlink>
-    </w:p>
-    <w:p>
-      <w:pPr>
-        <w:pStyle w:val="TOC1"/>
-        <w:rPr>
-          <w:rFonts w:asciiTheme="minorHAnsi" w:eastAsiaTheme="minorEastAsia" w:hAnsiTheme="minorHAnsi" w:cstheme="minorBidi"/>
-        </w:rPr>
-      </w:pPr>
-      <w:hyperlink w:anchor="_Toc49372450" w:history="1">
-        <w:r>
-          <w:rPr>
-            <w:rStyle w:val="Hyperlink"/>
-          </w:rPr>
-          <w:t xml:space="preserve">Slika 4: Primjer sadržaja </w:t>
+          <w:t xml:space="preserve">Slika 3: Primjer sadržaja </w:t>
         </w:r>
         <w:r>
           <w:rPr>
@@ -8217,7 +7754,7 @@
           <w:rPr>
             <w:webHidden/>
           </w:rPr>
-          <w:instrText xml:space="preserve"> PAGEREF _Toc49372450 \h </w:instrText>
+          <w:instrText xml:space="preserve"> PAGEREF _Toc49452424 \h </w:instrText>
         </w:r>
         <w:r>
           <w:rPr>
@@ -8234,7 +7771,121 @@
           <w:rPr>
             <w:webHidden/>
           </w:rPr>
+          <w:t>6</w:t>
+        </w:r>
+        <w:r>
+          <w:rPr>
+            <w:webHidden/>
+          </w:rPr>
+          <w:fldChar w:fldCharType="end"/>
+        </w:r>
+      </w:hyperlink>
+    </w:p>
+    <w:p>
+      <w:pPr>
+        <w:pStyle w:val="TOC1"/>
+        <w:rPr>
+          <w:rFonts w:asciiTheme="minorHAnsi" w:eastAsiaTheme="minorEastAsia" w:hAnsiTheme="minorHAnsi" w:cstheme="minorBidi"/>
+        </w:rPr>
+      </w:pPr>
+      <w:hyperlink w:anchor="_Toc49452425" w:history="1">
+        <w:r>
+          <w:rPr>
+            <w:rStyle w:val="Hyperlink"/>
+          </w:rPr>
+          <w:t>Slika 4: Primjer HTTP zahtjeva</w:t>
+        </w:r>
+        <w:r>
+          <w:rPr>
+            <w:webHidden/>
+          </w:rPr>
+          <w:tab/>
+        </w:r>
+        <w:r>
+          <w:rPr>
+            <w:webHidden/>
+          </w:rPr>
+          <w:fldChar w:fldCharType="begin"/>
+        </w:r>
+        <w:r>
+          <w:rPr>
+            <w:webHidden/>
+          </w:rPr>
+          <w:instrText xml:space="preserve"> PAGEREF _Toc49452425 \h </w:instrText>
+        </w:r>
+        <w:r>
+          <w:rPr>
+            <w:webHidden/>
+          </w:rPr>
+        </w:r>
+        <w:r>
+          <w:rPr>
+            <w:webHidden/>
+          </w:rPr>
+          <w:fldChar w:fldCharType="separate"/>
+        </w:r>
+        <w:r>
+          <w:rPr>
+            <w:webHidden/>
+          </w:rPr>
           <w:t>7</w:t>
+        </w:r>
+        <w:r>
+          <w:rPr>
+            <w:webHidden/>
+          </w:rPr>
+          <w:fldChar w:fldCharType="end"/>
+        </w:r>
+      </w:hyperlink>
+    </w:p>
+    <w:p>
+      <w:pPr>
+        <w:pStyle w:val="TOC1"/>
+        <w:rPr>
+          <w:rFonts w:asciiTheme="minorHAnsi" w:eastAsiaTheme="minorEastAsia" w:hAnsiTheme="minorHAnsi" w:cstheme="minorBidi"/>
+        </w:rPr>
+      </w:pPr>
+      <w:hyperlink w:anchor="_Toc49452426" w:history="1">
+        <w:r>
+          <w:rPr>
+            <w:rStyle w:val="Hyperlink"/>
+          </w:rPr>
+          <w:t>Slika 5: Princip rada web poslužitelja</w:t>
+        </w:r>
+        <w:r>
+          <w:rPr>
+            <w:webHidden/>
+          </w:rPr>
+          <w:tab/>
+        </w:r>
+        <w:r>
+          <w:rPr>
+            <w:webHidden/>
+          </w:rPr>
+          <w:fldChar w:fldCharType="begin"/>
+        </w:r>
+        <w:r>
+          <w:rPr>
+            <w:webHidden/>
+          </w:rPr>
+          <w:instrText xml:space="preserve"> PAGEREF _Toc49452426 \h </w:instrText>
+        </w:r>
+        <w:r>
+          <w:rPr>
+            <w:webHidden/>
+          </w:rPr>
+        </w:r>
+        <w:r>
+          <w:rPr>
+            <w:webHidden/>
+          </w:rPr>
+          <w:fldChar w:fldCharType="separate"/>
+        </w:r>
+        <w:r>
+          <w:rPr>
+            <w:webHidden/>
+          </w:rPr>
+          <w:t>8</w:t>
         </w:r>
         <w:r>
           <w:rPr>
@@ -8284,7 +7935,7 @@
           <w:numId w:val="0"/>
         </w:numPr>
       </w:pPr>
-      <w:bookmarkStart w:id="22" w:name="_Toc49372439"/>
+      <w:bookmarkStart w:id="22" w:name="_Toc49452398"/>
       <w:r>
         <w:lastRenderedPageBreak/>
         <w:t xml:space="preserve">Popis </w:t>
@@ -8420,7 +8071,7 @@
           <w:numId w:val="0"/>
         </w:numPr>
       </w:pPr>
-      <w:bookmarkStart w:id="23" w:name="_Toc49372440"/>
+      <w:bookmarkStart w:id="23" w:name="_Toc49452399"/>
       <w:r>
         <w:lastRenderedPageBreak/>
         <w:t>Prilozi</w:t>
@@ -12641,7 +12292,7 @@
 </file>
 
 <file path=customXml/itemProps1.xml><?xml version="1.0" encoding="utf-8"?>
-<ds:datastoreItem xmlns:ds="http://schemas.openxmlformats.org/officeDocument/2006/customXml" ds:itemID="{C5D23A19-E546-40AA-BDE3-2F74998384F9}">
+<ds:datastoreItem xmlns:ds="http://schemas.openxmlformats.org/officeDocument/2006/customXml" ds:itemID="{01487587-68E3-4136-860F-8C125D03AE84}">
   <ds:schemaRefs>
     <ds:schemaRef ds:uri="http://schemas.openxmlformats.org/officeDocument/2006/bibliography"/>
   </ds:schemaRefs>

</xml_diff>

<commit_message>
Dodano potpoglavlje Microsoft IIS format
</commit_message>
<xml_diff>
--- a/zavrsni_rad.docx
+++ b/zavrsni_rad.docx
@@ -1783,7 +1783,7 @@
           <w:numId w:val="0"/>
         </w:numPr>
       </w:pPr>
-      <w:bookmarkStart w:id="1" w:name="_Toc49543347"/>
+      <w:bookmarkStart w:id="1" w:name="_Toc49596278"/>
       <w:r>
         <w:t>Sadržaj</w:t>
       </w:r>
@@ -1805,7 +1805,7 @@
       <w:r>
         <w:fldChar w:fldCharType="separate"/>
       </w:r>
-      <w:hyperlink w:anchor="_Toc49543347" w:history="1">
+      <w:hyperlink w:anchor="_Toc49596278" w:history="1">
         <w:r>
           <w:rPr>
             <w:rStyle w:val="Hyperlink"/>
@@ -1828,7 +1828,7 @@
           <w:rPr>
             <w:webHidden/>
           </w:rPr>
-          <w:instrText xml:space="preserve"> PAGEREF _Toc49543347 \h </w:instrText>
+          <w:instrText xml:space="preserve"> PAGEREF _Toc49596278 \h </w:instrText>
         </w:r>
         <w:r>
           <w:rPr>
@@ -1862,7 +1862,7 @@
           <w:rFonts w:asciiTheme="minorHAnsi" w:eastAsiaTheme="minorEastAsia" w:hAnsiTheme="minorHAnsi" w:cstheme="minorBidi"/>
         </w:rPr>
       </w:pPr>
-      <w:hyperlink w:anchor="_Toc49543348" w:history="1">
+      <w:hyperlink w:anchor="_Toc49596279" w:history="1">
         <w:r>
           <w:rPr>
             <w:rStyle w:val="Hyperlink"/>
@@ -1897,7 +1897,7 @@
           <w:rPr>
             <w:webHidden/>
           </w:rPr>
-          <w:instrText xml:space="preserve"> PAGEREF _Toc49543348 \h </w:instrText>
+          <w:instrText xml:space="preserve"> PAGEREF _Toc49596279 \h </w:instrText>
         </w:r>
         <w:r>
           <w:rPr>
@@ -1931,7 +1931,7 @@
           <w:rFonts w:asciiTheme="minorHAnsi" w:eastAsiaTheme="minorEastAsia" w:hAnsiTheme="minorHAnsi" w:cstheme="minorBidi"/>
         </w:rPr>
       </w:pPr>
-      <w:hyperlink w:anchor="_Toc49543349" w:history="1">
+      <w:hyperlink w:anchor="_Toc49596280" w:history="1">
         <w:r>
           <w:rPr>
             <w:rStyle w:val="Hyperlink"/>
@@ -1966,7 +1966,7 @@
           <w:rPr>
             <w:webHidden/>
           </w:rPr>
-          <w:instrText xml:space="preserve"> PAGEREF _Toc49543349 \h </w:instrText>
+          <w:instrText xml:space="preserve"> PAGEREF _Toc49596280 \h </w:instrText>
         </w:r>
         <w:r>
           <w:rPr>
@@ -2003,7 +2003,7 @@
           <w:szCs w:val="22"/>
         </w:rPr>
       </w:pPr>
-      <w:hyperlink w:anchor="_Toc49543350" w:history="1">
+      <w:hyperlink w:anchor="_Toc49596281" w:history="1">
         <w:r>
           <w:rPr>
             <w:rStyle w:val="Hyperlink"/>
@@ -2046,7 +2046,7 @@
             <w:noProof/>
             <w:webHidden/>
           </w:rPr>
-          <w:instrText xml:space="preserve"> PAGEREF _Toc49543350 \h </w:instrText>
+          <w:instrText xml:space="preserve"> PAGEREF _Toc49596281 \h </w:instrText>
         </w:r>
         <w:r>
           <w:rPr>
@@ -2087,7 +2087,7 @@
           <w:szCs w:val="22"/>
         </w:rPr>
       </w:pPr>
-      <w:hyperlink w:anchor="_Toc49543351" w:history="1">
+      <w:hyperlink w:anchor="_Toc49596282" w:history="1">
         <w:r>
           <w:rPr>
             <w:rStyle w:val="Hyperlink"/>
@@ -2130,7 +2130,7 @@
             <w:noProof/>
             <w:webHidden/>
           </w:rPr>
-          <w:instrText xml:space="preserve"> PAGEREF _Toc49543351 \h </w:instrText>
+          <w:instrText xml:space="preserve"> PAGEREF _Toc49596282 \h </w:instrText>
         </w:r>
         <w:r>
           <w:rPr>
@@ -2171,7 +2171,7 @@
           <w:szCs w:val="22"/>
         </w:rPr>
       </w:pPr>
-      <w:hyperlink w:anchor="_Toc49543352" w:history="1">
+      <w:hyperlink w:anchor="_Toc49596283" w:history="1">
         <w:r>
           <w:rPr>
             <w:rStyle w:val="Hyperlink"/>
@@ -2214,7 +2214,7 @@
             <w:noProof/>
             <w:webHidden/>
           </w:rPr>
-          <w:instrText xml:space="preserve"> PAGEREF _Toc49543352 \h </w:instrText>
+          <w:instrText xml:space="preserve"> PAGEREF _Toc49596283 \h </w:instrText>
         </w:r>
         <w:r>
           <w:rPr>
@@ -2255,7 +2255,7 @@
           <w:szCs w:val="22"/>
         </w:rPr>
       </w:pPr>
-      <w:hyperlink w:anchor="_Toc49543353" w:history="1">
+      <w:hyperlink w:anchor="_Toc49596284" w:history="1">
         <w:r>
           <w:rPr>
             <w:rStyle w:val="Hyperlink"/>
@@ -2298,7 +2298,7 @@
             <w:noProof/>
             <w:webHidden/>
           </w:rPr>
-          <w:instrText xml:space="preserve"> PAGEREF _Toc49543353 \h </w:instrText>
+          <w:instrText xml:space="preserve"> PAGEREF _Toc49596284 \h </w:instrText>
         </w:r>
         <w:r>
           <w:rPr>
@@ -2339,7 +2339,7 @@
           <w:szCs w:val="22"/>
         </w:rPr>
       </w:pPr>
-      <w:hyperlink w:anchor="_Toc49543354" w:history="1">
+      <w:hyperlink w:anchor="_Toc49596285" w:history="1">
         <w:r>
           <w:rPr>
             <w:rStyle w:val="Hyperlink"/>
@@ -2382,7 +2382,7 @@
             <w:noProof/>
             <w:webHidden/>
           </w:rPr>
-          <w:instrText xml:space="preserve"> PAGEREF _Toc49543354 \h </w:instrText>
+          <w:instrText xml:space="preserve"> PAGEREF _Toc49596285 \h </w:instrText>
         </w:r>
         <w:r>
           <w:rPr>
@@ -2423,7 +2423,7 @@
           <w:szCs w:val="22"/>
         </w:rPr>
       </w:pPr>
-      <w:hyperlink w:anchor="_Toc49543355" w:history="1">
+      <w:hyperlink w:anchor="_Toc49596286" w:history="1">
         <w:r>
           <w:rPr>
             <w:rStyle w:val="Hyperlink"/>
@@ -2470,7 +2470,7 @@
             <w:noProof/>
             <w:webHidden/>
           </w:rPr>
-          <w:instrText xml:space="preserve"> PAGEREF _Toc49543355 \h </w:instrText>
+          <w:instrText xml:space="preserve"> PAGEREF _Toc49596286 \h </w:instrText>
         </w:r>
         <w:r>
           <w:rPr>
@@ -2511,7 +2511,7 @@
           <w:szCs w:val="22"/>
         </w:rPr>
       </w:pPr>
-      <w:hyperlink w:anchor="_Toc49543356" w:history="1">
+      <w:hyperlink w:anchor="_Toc49596287" w:history="1">
         <w:r>
           <w:rPr>
             <w:rStyle w:val="Hyperlink"/>
@@ -2558,7 +2558,7 @@
             <w:noProof/>
             <w:webHidden/>
           </w:rPr>
-          <w:instrText xml:space="preserve"> PAGEREF _Toc49543356 \h </w:instrText>
+          <w:instrText xml:space="preserve"> PAGEREF _Toc49596287 \h </w:instrText>
         </w:r>
         <w:r>
           <w:rPr>
@@ -2599,7 +2599,7 @@
           <w:szCs w:val="22"/>
         </w:rPr>
       </w:pPr>
-      <w:hyperlink w:anchor="_Toc49543357" w:history="1">
+      <w:hyperlink w:anchor="_Toc49596288" w:history="1">
         <w:r>
           <w:rPr>
             <w:rStyle w:val="Hyperlink"/>
@@ -2646,7 +2646,7 @@
             <w:noProof/>
             <w:webHidden/>
           </w:rPr>
-          <w:instrText xml:space="preserve"> PAGEREF _Toc49543357 \h </w:instrText>
+          <w:instrText xml:space="preserve"> PAGEREF _Toc49596288 \h </w:instrText>
         </w:r>
         <w:r>
           <w:rPr>
@@ -2666,7 +2666,7 @@
             <w:noProof/>
             <w:webHidden/>
           </w:rPr>
-          <w:t>10</w:t>
+          <w:t>12</w:t>
         </w:r>
         <w:r>
           <w:rPr>
@@ -2684,7 +2684,7 @@
           <w:rFonts w:asciiTheme="minorHAnsi" w:eastAsiaTheme="minorEastAsia" w:hAnsiTheme="minorHAnsi" w:cstheme="minorBidi"/>
         </w:rPr>
       </w:pPr>
-      <w:hyperlink w:anchor="_Toc49543358" w:history="1">
+      <w:hyperlink w:anchor="_Toc49596289" w:history="1">
         <w:r>
           <w:rPr>
             <w:rStyle w:val="Hyperlink"/>
@@ -2719,7 +2719,7 @@
           <w:rPr>
             <w:webHidden/>
           </w:rPr>
-          <w:instrText xml:space="preserve"> PAGEREF _Toc49543358 \h </w:instrText>
+          <w:instrText xml:space="preserve"> PAGEREF _Toc49596289 \h </w:instrText>
         </w:r>
         <w:r>
           <w:rPr>
@@ -2736,7 +2736,7 @@
           <w:rPr>
             <w:webHidden/>
           </w:rPr>
-          <w:t>11</w:t>
+          <w:t>13</w:t>
         </w:r>
         <w:r>
           <w:rPr>
@@ -2753,7 +2753,7 @@
           <w:rFonts w:asciiTheme="minorHAnsi" w:eastAsiaTheme="minorEastAsia" w:hAnsiTheme="minorHAnsi" w:cstheme="minorBidi"/>
         </w:rPr>
       </w:pPr>
-      <w:hyperlink w:anchor="_Toc49543359" w:history="1">
+      <w:hyperlink w:anchor="_Toc49596290" w:history="1">
         <w:r>
           <w:rPr>
             <w:rStyle w:val="Hyperlink"/>
@@ -2788,7 +2788,7 @@
           <w:rPr>
             <w:webHidden/>
           </w:rPr>
-          <w:instrText xml:space="preserve"> PAGEREF _Toc49543359 \h </w:instrText>
+          <w:instrText xml:space="preserve"> PAGEREF _Toc49596290 \h </w:instrText>
         </w:r>
         <w:r>
           <w:rPr>
@@ -2805,7 +2805,7 @@
           <w:rPr>
             <w:webHidden/>
           </w:rPr>
-          <w:t>12</w:t>
+          <w:t>14</w:t>
         </w:r>
         <w:r>
           <w:rPr>
@@ -2822,7 +2822,7 @@
           <w:rFonts w:asciiTheme="minorHAnsi" w:eastAsiaTheme="minorEastAsia" w:hAnsiTheme="minorHAnsi" w:cstheme="minorBidi"/>
         </w:rPr>
       </w:pPr>
-      <w:hyperlink w:anchor="_Toc49543360" w:history="1">
+      <w:hyperlink w:anchor="_Toc49596291" w:history="1">
         <w:r>
           <w:rPr>
             <w:rStyle w:val="Hyperlink"/>
@@ -2845,7 +2845,7 @@
           <w:rPr>
             <w:webHidden/>
           </w:rPr>
-          <w:instrText xml:space="preserve"> PAGEREF _Toc49543360 \h </w:instrText>
+          <w:instrText xml:space="preserve"> PAGEREF _Toc49596291 \h </w:instrText>
         </w:r>
         <w:r>
           <w:rPr>
@@ -2862,7 +2862,7 @@
           <w:rPr>
             <w:webHidden/>
           </w:rPr>
-          <w:t>13</w:t>
+          <w:t>15</w:t>
         </w:r>
         <w:r>
           <w:rPr>
@@ -2879,7 +2879,7 @@
           <w:rFonts w:asciiTheme="minorHAnsi" w:eastAsiaTheme="minorEastAsia" w:hAnsiTheme="minorHAnsi" w:cstheme="minorBidi"/>
         </w:rPr>
       </w:pPr>
-      <w:hyperlink w:anchor="_Toc49543361" w:history="1">
+      <w:hyperlink w:anchor="_Toc49596292" w:history="1">
         <w:r>
           <w:rPr>
             <w:rStyle w:val="Hyperlink"/>
@@ -2902,7 +2902,7 @@
           <w:rPr>
             <w:webHidden/>
           </w:rPr>
-          <w:instrText xml:space="preserve"> PAGEREF _Toc49543361 \h </w:instrText>
+          <w:instrText xml:space="preserve"> PAGEREF _Toc49596292 \h </w:instrText>
         </w:r>
         <w:r>
           <w:rPr>
@@ -2919,7 +2919,7 @@
           <w:rPr>
             <w:webHidden/>
           </w:rPr>
-          <w:t>14</w:t>
+          <w:t>16</w:t>
         </w:r>
         <w:r>
           <w:rPr>
@@ -2936,7 +2936,7 @@
           <w:rFonts w:asciiTheme="minorHAnsi" w:eastAsiaTheme="minorEastAsia" w:hAnsiTheme="minorHAnsi" w:cstheme="minorBidi"/>
         </w:rPr>
       </w:pPr>
-      <w:hyperlink w:anchor="_Toc49543362" w:history="1">
+      <w:hyperlink w:anchor="_Toc49596293" w:history="1">
         <w:r>
           <w:rPr>
             <w:rStyle w:val="Hyperlink"/>
@@ -2959,7 +2959,7 @@
           <w:rPr>
             <w:webHidden/>
           </w:rPr>
-          <w:instrText xml:space="preserve"> PAGEREF _Toc49543362 \h </w:instrText>
+          <w:instrText xml:space="preserve"> PAGEREF _Toc49596293 \h </w:instrText>
         </w:r>
         <w:r>
           <w:rPr>
@@ -2976,7 +2976,7 @@
           <w:rPr>
             <w:webHidden/>
           </w:rPr>
-          <w:t>15</w:t>
+          <w:t>17</w:t>
         </w:r>
         <w:r>
           <w:rPr>
@@ -2993,7 +2993,7 @@
           <w:rFonts w:asciiTheme="minorHAnsi" w:eastAsiaTheme="minorEastAsia" w:hAnsiTheme="minorHAnsi" w:cstheme="minorBidi"/>
         </w:rPr>
       </w:pPr>
-      <w:hyperlink w:anchor="_Toc49543363" w:history="1">
+      <w:hyperlink w:anchor="_Toc49596294" w:history="1">
         <w:r>
           <w:rPr>
             <w:rStyle w:val="Hyperlink"/>
@@ -3016,7 +3016,7 @@
           <w:rPr>
             <w:webHidden/>
           </w:rPr>
-          <w:instrText xml:space="preserve"> PAGEREF _Toc49543363 \h </w:instrText>
+          <w:instrText xml:space="preserve"> PAGEREF _Toc49596294 \h </w:instrText>
         </w:r>
         <w:r>
           <w:rPr>
@@ -3033,7 +3033,7 @@
           <w:rPr>
             <w:webHidden/>
           </w:rPr>
-          <w:t>16</w:t>
+          <w:t>18</w:t>
         </w:r>
         <w:r>
           <w:rPr>
@@ -3077,7 +3077,7 @@
       <w:pPr>
         <w:pStyle w:val="FOINaslov1"/>
       </w:pPr>
-      <w:bookmarkStart w:id="2" w:name="_Toc49543348"/>
+      <w:bookmarkStart w:id="2" w:name="_Toc49596279"/>
       <w:r>
         <w:lastRenderedPageBreak/>
         <w:t>Uvod</w:t>
@@ -3335,7 +3335,7 @@
       <w:pPr>
         <w:pStyle w:val="FOINaslov1"/>
       </w:pPr>
-      <w:bookmarkStart w:id="4" w:name="_Toc49543349"/>
+      <w:bookmarkStart w:id="4" w:name="_Toc49596280"/>
       <w:r>
         <w:lastRenderedPageBreak/>
         <w:t>Dnevnički zapisi i njihova svrha</w:t>
@@ -3896,7 +3896,7 @@
       <w:pPr>
         <w:pStyle w:val="FOINaslov2"/>
       </w:pPr>
-      <w:bookmarkStart w:id="6" w:name="_Toc49543350"/>
+      <w:bookmarkStart w:id="6" w:name="_Toc49596281"/>
       <w:r>
         <w:t>D</w:t>
       </w:r>
@@ -4108,7 +4108,7 @@
       <w:pPr>
         <w:pStyle w:val="FOINaslov3"/>
       </w:pPr>
-      <w:bookmarkStart w:id="8" w:name="_Toc49543351"/>
+      <w:bookmarkStart w:id="8" w:name="_Toc49596282"/>
       <w:bookmarkEnd w:id="7"/>
       <w:r>
         <w:t>Windows Event Viewer</w:t>
@@ -5461,7 +5461,7 @@
       <w:pPr>
         <w:pStyle w:val="FOINaslov3"/>
       </w:pPr>
-      <w:bookmarkStart w:id="11" w:name="_Toc49543352"/>
+      <w:bookmarkStart w:id="11" w:name="_Toc49596283"/>
       <w:r>
         <w:t>Dnevnički zapisi na Linux platformama</w:t>
       </w:r>
@@ -6634,7 +6634,7 @@
       <w:pPr>
         <w:pStyle w:val="FOINaslov2"/>
       </w:pPr>
-      <w:bookmarkStart w:id="13" w:name="_Toc49543353"/>
+      <w:bookmarkStart w:id="13" w:name="_Toc49596284"/>
       <w:r>
         <w:t xml:space="preserve">Dnevnički zapisi na </w:t>
       </w:r>
@@ -6759,7 +6759,23 @@
           <w:sz w:val="22"/>
           <w:szCs w:val="22"/>
         </w:rPr>
-        <w:t>U dnevnički zapis pristupa spremaju se podaci o korisnicima od kojih su stigli zahtjevi za sadržajem i informacije o zahtjevima za sadržaj koje je web poslužitelj zaprimio kao što su status</w:t>
+        <w:t xml:space="preserve">U dnevnički zapis pristupa spremaju se podaci o korisnicima od kojih su stigli zahtjevi za sadržajem i informacije o zahtjevima za sadržaj koje je web poslužitelj zaprimio kao što su </w:t>
+      </w:r>
+      <w:r>
+        <w:rPr>
+          <w:rFonts w:ascii="Arial" w:hAnsi="Arial" w:cs="Arial"/>
+          <w:sz w:val="22"/>
+          <w:szCs w:val="22"/>
+        </w:rPr>
+        <w:t xml:space="preserve">metoda kojom je zahtjev poslan, </w:t>
+      </w:r>
+      <w:r>
+        <w:rPr>
+          <w:rFonts w:ascii="Arial" w:hAnsi="Arial" w:cs="Arial"/>
+          <w:sz w:val="22"/>
+          <w:szCs w:val="22"/>
+        </w:rPr>
+        <w:t>status</w:t>
       </w:r>
       <w:r>
         <w:rPr>
@@ -6791,7 +6807,23 @@
           <w:sz w:val="22"/>
           <w:szCs w:val="22"/>
         </w:rPr>
-        <w:t xml:space="preserve">za odgovor na zahtjev. Dnevnički zapis agenata sadrži zapise o vrsti i verziji web preglednika sa kojeg je korisnik uputio zahtjev prema web poslužitelju. U dnevnički zapis grešaka generiraju se poruke o pogreškama odgovora web poslužitelja, na primjer u slučaju da je korisnik zatražio sadržaj koji se više ne nalazi na poslužitelju ili korisnik nema dozvoljen pristup traženom sadržaju. U dnevničkom zapisu upućivanja vodi se popis stranica na kojima se korisnik nalazio neposredno prije nego što je poslao zahtjev prema poslužitelju tj. linkovi s kojih je korisnik upućen prema poslužitelju koji mogu poslužiti kako bi analizirali izvor prometa prema poslužitelju. </w:t>
+        <w:t>za odgovor na zahtjev. Dnevnički zapis agenata sadrži zapise o vrsti i verziji web preglednika sa kojeg je korisnik uputio zahtjev prema web poslužitelju. U dnevnički zapis grešaka generiraju se poruke o pogreškama odgovora web poslužitelja, na primjer u slučaju da je korisnik zatražio sadržaj koji se više ne nalazi na poslužitelju ili korisnik nema dozvoljen pristup traženom sadržaju. U dnevničkom zapisu upućivanja vodi se popis stranica na kojima se korisnik nalazio neposredno prije nego što je poslao zahtjev prema poslužitelju tj. linkovi s kojih je korisnik upućen prema poslužitelju koji mogu poslužiti kako bi analizirali izvor</w:t>
+      </w:r>
+      <w:r>
+        <w:rPr>
+          <w:rFonts w:ascii="Arial" w:hAnsi="Arial" w:cs="Arial"/>
+          <w:sz w:val="22"/>
+          <w:szCs w:val="22"/>
+        </w:rPr>
+        <w:t xml:space="preserve"> korisničkog</w:t>
+      </w:r>
+      <w:r>
+        <w:rPr>
+          <w:rFonts w:ascii="Arial" w:hAnsi="Arial" w:cs="Arial"/>
+          <w:sz w:val="22"/>
+          <w:szCs w:val="22"/>
+        </w:rPr>
+        <w:t xml:space="preserve"> prometa prema poslužitelju. </w:t>
       </w:r>
       <w:r>
         <w:rPr>
@@ -6852,7 +6884,7 @@
           <w:sz w:val="22"/>
           <w:szCs w:val="22"/>
         </w:rPr>
-        <w:t xml:space="preserve">Česta praksa kod rukovanja s dnevničkim zapisima na strani poslužitelja je prikupljanje svih dnevničkih zapisa na jedno računalo radi lakše analize. Većina poslužiteljskih sustava ima mogućnost periodičkog slanja svojih dnevničkih zapisa na udaljenu lokaciju, a postoje i brojna druga programska rješenja za ovu namjenu. Problem koji se javlja kod centraliziranog prikupljanja dnevničkih zapisa je velika količina podataka koji se generiraju, već jedan korisnik </w:t>
+        <w:t xml:space="preserve">Česta praksa kod rukovanja s dnevničkim zapisima na strani poslužitelja je prikupljanje svih dnevničkih zapisa na jedno računalo radi lakše analize. Većina poslužiteljskih sustava ima mogućnost periodičkog slanja svojih dnevničkih zapisa na udaljenu lokaciju, a postoje i brojna druga programska rješenja za ovu namjenu. Problem koji se javlja kod centraliziranog </w:t>
       </w:r>
       <w:r>
         <w:rPr>
@@ -6861,7 +6893,7 @@
           <w:szCs w:val="22"/>
         </w:rPr>
         <w:lastRenderedPageBreak/>
-        <w:t xml:space="preserve">može generirati tisuće zapisa pri jednom pristupu sadržaju poslužitelja, pa je najbolja praksa dnevničke zapise filtrirati i pretvoriti u zajednički format pogodan za analizu prije slanja na centralno računalo ili poslužitelj za daljnju obradu. </w:t>
+        <w:t xml:space="preserve">prikupljanja dnevničkih zapisa je velika količina podataka koji se generiraju, već jedan korisnik može generirati tisuće zapisa pri jednom pristupu sadržaju poslužitelja, pa je najbolja praksa dnevničke zapise filtrirati i pretvoriti u zajednički format pogodan za analizu prije slanja na centralno računalo ili poslužitelj za daljnju obradu. </w:t>
       </w:r>
       <w:r>
         <w:rPr>
@@ -6951,7 +6983,7 @@
       <w:pPr>
         <w:pStyle w:val="FOINaslov3"/>
       </w:pPr>
-      <w:bookmarkStart w:id="14" w:name="_Toc49543354"/>
+      <w:bookmarkStart w:id="14" w:name="_Toc49596285"/>
       <w:r>
         <w:t>Web poslužitelji</w:t>
       </w:r>
@@ -7261,7 +7293,7 @@
           <w:sz w:val="22"/>
           <w:szCs w:val="22"/>
         </w:rPr>
-        <w:t xml:space="preserve"> se vraća klijentu može biti statička web stranica ili dinamički generirana web stranica. Statička web stranica ima predefiniranu strukturu i sadržaj, najčešće pomoću HTML-a i CSS-a, pa je ista za svakog klijenta kojem se šalje. Svaka stranica spremljena je na web poslužitelju kao zaseban dokument i ukoliko ga je potrebno izmijeniti to može napraviti samo administrator. S druge strane, dinamički generirane web stranice generiraju se u stvarnom vremenu uzimajući u obzir klijenta koji je poslao zahtjev. Na web poslužitelju spremljeni su samo predlošci i dizajn za web stranicu dok se sadržaj  popunjava iz baze </w:t>
+        <w:t xml:space="preserve"> se vraća klijentu može biti statička web stranica ili dinamički generirana web stranica. Statička web stranica ima predefiniranu strukturu i sadržaj, najčešće pomoću HTML-a i CSS-a, pa je ista za svakog klijenta kojem se šalje. Svaka stranica spremljena je na web poslužitelju kao zaseban dokument i ukoliko ga je potrebno izmijeniti to može napraviti samo administrator. S druge strane, dinamički generirane web stranice generiraju se u stvarnom vremenu uzimajući u obzir klijenta koji je poslao zahtjev. Na web poslužitelju </w:t>
       </w:r>
       <w:r>
         <w:rPr>
@@ -7270,7 +7302,7 @@
           <w:szCs w:val="22"/>
         </w:rPr>
         <w:lastRenderedPageBreak/>
-        <w:t xml:space="preserve">podataka ili nekog drugog izvora pomoću nekog od programskih jezika za programiranje na strani poslužitelja kao što su PHP, ASP i drugi. </w:t>
+        <w:t xml:space="preserve">spremljeni su samo predlošci i dizajn za web stranicu dok se sadržaj  popunjava iz baze podataka ili nekog drugog izvora pomoću nekog od programskih jezika za programiranje na strani poslužitelja kao što su PHP, ASP i drugi. </w:t>
       </w:r>
       <w:r>
         <w:rPr>
@@ -7457,7 +7489,7 @@
           <w:sz w:val="24"/>
         </w:rPr>
       </w:pPr>
-      <w:bookmarkStart w:id="17" w:name="_Toc49543355"/>
+      <w:bookmarkStart w:id="17" w:name="_Toc49596286"/>
       <w:r>
         <w:rPr>
           <w:i/>
@@ -7586,15 +7618,15 @@
           <w:sz w:val="22"/>
           <w:szCs w:val="22"/>
         </w:rPr>
-        <w:t xml:space="preserve"> u ASCII formatu</w:t>
-      </w:r>
-      <w:r>
-        <w:rPr>
-          <w:rFonts w:ascii="Arial" w:hAnsi="Arial" w:cs="Arial"/>
-          <w:sz w:val="22"/>
-          <w:szCs w:val="22"/>
-        </w:rPr>
-        <w:t xml:space="preserve"> koji se ne može </w:t>
+        <w:t xml:space="preserve"> </w:t>
+      </w:r>
+      <w:r>
+        <w:rPr>
+          <w:rFonts w:ascii="Arial" w:hAnsi="Arial" w:cs="Arial"/>
+          <w:sz w:val="22"/>
+          <w:szCs w:val="22"/>
+        </w:rPr>
+        <w:t xml:space="preserve">koji se ne može </w:t>
       </w:r>
       <w:r>
         <w:rPr>
@@ -7946,7 +7978,39 @@
           <w:sz w:val="22"/>
           <w:szCs w:val="22"/>
         </w:rPr>
-        <w:t>prazna polja označena su povlakom „-„, a sama polja odvojena su razmakom. P</w:t>
+        <w:t xml:space="preserve">prazna polja označena su povlakom </w:t>
+      </w:r>
+      <w:r>
+        <w:rPr>
+          <w:rFonts w:ascii="Arial" w:hAnsi="Arial" w:cs="Arial"/>
+          <w:sz w:val="22"/>
+          <w:szCs w:val="22"/>
+        </w:rPr>
+        <w:t>(</w:t>
+      </w:r>
+      <w:r>
+        <w:rPr>
+          <w:rFonts w:ascii="Arial" w:hAnsi="Arial" w:cs="Arial"/>
+          <w:sz w:val="22"/>
+          <w:szCs w:val="22"/>
+        </w:rPr>
+        <w:t>-</w:t>
+      </w:r>
+      <w:r>
+        <w:rPr>
+          <w:rFonts w:ascii="Arial" w:hAnsi="Arial" w:cs="Arial"/>
+          <w:sz w:val="22"/>
+          <w:szCs w:val="22"/>
+        </w:rPr>
+        <w:t>)</w:t>
+      </w:r>
+      <w:r>
+        <w:rPr>
+          <w:rFonts w:ascii="Arial" w:hAnsi="Arial" w:cs="Arial"/>
+          <w:sz w:val="22"/>
+          <w:szCs w:val="22"/>
+        </w:rPr>
+        <w:t>, a sama polja odvojena su razmakom. P</w:t>
       </w:r>
       <w:r>
         <w:rPr>
@@ -8090,7 +8154,15 @@
           <w:sz w:val="22"/>
           <w:szCs w:val="22"/>
         </w:rPr>
-        <w:t xml:space="preserve"> Svibnja 2020 u </w:t>
+        <w:t xml:space="preserve"> Svibnja 2020</w:t>
+      </w:r>
+      <w:r>
+        <w:rPr>
+          <w:rFonts w:ascii="Arial" w:hAnsi="Arial" w:cs="Arial"/>
+          <w:sz w:val="22"/>
+          <w:szCs w:val="22"/>
+        </w:rPr>
+        <w:t xml:space="preserve"> </w:t>
       </w:r>
       <w:r>
         <w:rPr>
@@ -8099,7 +8171,15 @@
           <w:szCs w:val="22"/>
         </w:rPr>
         <w:lastRenderedPageBreak/>
-        <w:t xml:space="preserve">16:36:46 sati po vremenskoj zoni GMT +2. Metoda kojom se sadržaj dohvaća je </w:t>
+        <w:t>godine</w:t>
+      </w:r>
+      <w:r>
+        <w:rPr>
+          <w:rFonts w:ascii="Arial" w:hAnsi="Arial" w:cs="Arial"/>
+          <w:sz w:val="22"/>
+          <w:szCs w:val="22"/>
+        </w:rPr>
+        <w:t xml:space="preserve"> u 16:36:46 sati po vremenskoj zoni GMT +2. Metoda kojom se sadržaj dohvaća je </w:t>
       </w:r>
       <w:r>
         <w:rPr>
@@ -8259,7 +8339,7 @@
           <w:sz w:val="24"/>
         </w:rPr>
       </w:pPr>
-      <w:bookmarkStart w:id="18" w:name="_Toc49543356"/>
+      <w:bookmarkStart w:id="18" w:name="_Toc49596287"/>
       <w:r>
         <w:rPr>
           <w:i/>
@@ -8420,7 +8500,23 @@
           <w:sz w:val="22"/>
           <w:szCs w:val="22"/>
         </w:rPr>
-        <w:t>Na ovaj način moguće je utjecati na veličinu datoteke dnevničkog zapisa.</w:t>
+        <w:t xml:space="preserve">Na ovaj način moguće je utjecati </w:t>
+      </w:r>
+      <w:r>
+        <w:rPr>
+          <w:rFonts w:ascii="Arial" w:hAnsi="Arial" w:cs="Arial"/>
+          <w:sz w:val="22"/>
+          <w:szCs w:val="22"/>
+        </w:rPr>
+        <w:t xml:space="preserve">i </w:t>
+      </w:r>
+      <w:r>
+        <w:rPr>
+          <w:rFonts w:ascii="Arial" w:hAnsi="Arial" w:cs="Arial"/>
+          <w:sz w:val="22"/>
+          <w:szCs w:val="22"/>
+        </w:rPr>
+        <w:t>na veličinu datoteke dnevničkog zapisa.</w:t>
       </w:r>
       <w:r>
         <w:rPr>
@@ -8454,31 +8550,63 @@
           <w:sz w:val="22"/>
           <w:szCs w:val="22"/>
         </w:rPr>
-        <w:t xml:space="preserve"> i</w:t>
-      </w:r>
-      <w:r>
-        <w:rPr>
-          <w:rFonts w:ascii="Arial" w:hAnsi="Arial" w:cs="Arial"/>
-          <w:sz w:val="22"/>
-          <w:szCs w:val="22"/>
-        </w:rPr>
-        <w:t xml:space="preserve"> prazna polja označena su povlakom</w:t>
-      </w:r>
-      <w:r>
-        <w:rPr>
-          <w:rFonts w:ascii="Arial" w:hAnsi="Arial" w:cs="Arial"/>
-          <w:sz w:val="22"/>
-          <w:szCs w:val="22"/>
-        </w:rPr>
-        <w:t xml:space="preserve">     </w:t>
-      </w:r>
-      <w:r>
-        <w:rPr>
-          <w:rFonts w:ascii="Arial" w:hAnsi="Arial" w:cs="Arial"/>
-          <w:sz w:val="22"/>
-          <w:szCs w:val="22"/>
-        </w:rPr>
-        <w:t xml:space="preserve"> „-„, a</w:t>
+        <w:t xml:space="preserve">, </w:t>
+      </w:r>
+      <w:r>
+        <w:rPr>
+          <w:rFonts w:ascii="Arial" w:hAnsi="Arial" w:cs="Arial"/>
+          <w:sz w:val="22"/>
+          <w:szCs w:val="22"/>
+        </w:rPr>
+        <w:t xml:space="preserve">prazna polja označena su povlakom </w:t>
+      </w:r>
+      <w:r>
+        <w:rPr>
+          <w:rFonts w:ascii="Arial" w:hAnsi="Arial" w:cs="Arial"/>
+          <w:sz w:val="22"/>
+          <w:szCs w:val="22"/>
+        </w:rPr>
+        <w:t>(</w:t>
+      </w:r>
+      <w:r>
+        <w:rPr>
+          <w:rFonts w:ascii="Arial" w:hAnsi="Arial" w:cs="Arial"/>
+          <w:sz w:val="22"/>
+          <w:szCs w:val="22"/>
+        </w:rPr>
+        <w:t>-</w:t>
+      </w:r>
+      <w:r>
+        <w:rPr>
+          <w:rFonts w:ascii="Arial" w:hAnsi="Arial" w:cs="Arial"/>
+          <w:sz w:val="22"/>
+          <w:szCs w:val="22"/>
+        </w:rPr>
+        <w:t>)</w:t>
+      </w:r>
+      <w:r>
+        <w:rPr>
+          <w:rFonts w:ascii="Arial" w:hAnsi="Arial" w:cs="Arial"/>
+          <w:sz w:val="22"/>
+          <w:szCs w:val="22"/>
+        </w:rPr>
+        <w:t>,</w:t>
+      </w:r>
+      <w:r>
+        <w:rPr>
+          <w:rFonts w:ascii="Arial" w:hAnsi="Arial" w:cs="Arial"/>
+          <w:sz w:val="22"/>
+          <w:szCs w:val="22"/>
+        </w:rPr>
+        <w:t xml:space="preserve"> </w:t>
+      </w:r>
+      <w:r>
+        <w:rPr>
+          <w:rFonts w:ascii="Arial" w:hAnsi="Arial" w:cs="Arial"/>
+          <w:sz w:val="22"/>
+          <w:szCs w:val="22"/>
+        </w:rPr>
+        <w:t xml:space="preserve"> a</w:t>
       </w:r>
       <w:r>
         <w:rPr>
@@ -8494,7 +8622,7 @@
           <w:sz w:val="22"/>
           <w:szCs w:val="22"/>
         </w:rPr>
-        <w:t xml:space="preserve"> vrijeme i datum zapisuju se relativno prema </w:t>
+        <w:t xml:space="preserve"> vrijeme i datum zapisuju se prema </w:t>
       </w:r>
       <w:r>
         <w:rPr>
@@ -8564,7 +8692,47 @@
           <w:sz w:val="22"/>
           <w:szCs w:val="22"/>
         </w:rPr>
-        <w:t xml:space="preserve">) </w:t>
+        <w:t>)</w:t>
+      </w:r>
+      <w:r>
+        <w:rPr>
+          <w:rFonts w:ascii="Arial" w:hAnsi="Arial" w:cs="Arial"/>
+          <w:sz w:val="22"/>
+          <w:szCs w:val="22"/>
+        </w:rPr>
+        <w:t xml:space="preserve"> označenih ljestvama </w:t>
+      </w:r>
+      <w:r>
+        <w:rPr>
+          <w:rFonts w:ascii="Arial" w:hAnsi="Arial" w:cs="Arial"/>
+          <w:sz w:val="22"/>
+          <w:szCs w:val="22"/>
+        </w:rPr>
+        <w:t>(</w:t>
+      </w:r>
+      <w:r>
+        <w:rPr>
+          <w:rFonts w:ascii="Arial" w:hAnsi="Arial" w:cs="Arial"/>
+          <w:sz w:val="22"/>
+          <w:szCs w:val="22"/>
+        </w:rPr>
+        <w:t>#</w:t>
+      </w:r>
+      <w:r>
+        <w:rPr>
+          <w:rFonts w:ascii="Arial" w:hAnsi="Arial" w:cs="Arial"/>
+          <w:sz w:val="22"/>
+          <w:szCs w:val="22"/>
+        </w:rPr>
+        <w:t>)</w:t>
+      </w:r>
+      <w:r>
+        <w:rPr>
+          <w:rFonts w:ascii="Arial" w:hAnsi="Arial" w:cs="Arial"/>
+          <w:sz w:val="22"/>
+          <w:szCs w:val="22"/>
+        </w:rPr>
+        <w:t xml:space="preserve"> </w:t>
       </w:r>
       <w:r>
         <w:rPr>
@@ -8604,7 +8772,7 @@
           <w:sz w:val="22"/>
           <w:szCs w:val="22"/>
         </w:rPr>
-        <w:instrText>ADDIN CSL_CITATION {"citationItems":[{"id":"ITEM-1","itemData":{"URL":"https://www.w3.org/TR/WD-logfile.html","accessed":{"date-parts":[["2020","8","28"]]},"author":[{"dropping-particle":"","family":"M. Hallam-Baker","given":"Phillip","non-dropping-particle":"","parse-names":false,"suffix":""},{"dropping-particle":"","family":"Behlendorf","given":"Brian","non-dropping-particle":"","parse-names":false,"suffix":""}],"id":"ITEM-1","issued":{"date-parts":[["0"]]},"title":"Extended Log File Format","type":"webpage"},"uris":["http://www.mendeley.com/documents/?uuid=acc01a33-0e6a-36d0-beba-124809d10dc4"]}],"mendeley":{"formattedCitation":"(M. Hallam-Baker &amp; Behlendorf, bez dat.)","plainTextFormattedCitation":"(M. Hallam-Baker &amp; Behlendorf, bez dat.)"},"properties":{"noteIndex":0},"schema":"https://github.com/citation-style-language/schema/raw/master/csl-citation.json"}</w:instrText>
+        <w:instrText>ADDIN CSL_CITATION {"citationItems":[{"id":"ITEM-1","itemData":{"URL":"https://www.w3.org/TR/WD-logfile.html","accessed":{"date-parts":[["2020","8","28"]]},"author":[{"dropping-particle":"","family":"M. Hallam-Baker","given":"Phillip","non-dropping-particle":"","parse-names":false,"suffix":""},{"dropping-particle":"","family":"Behlendorf","given":"Brian","non-dropping-particle":"","parse-names":false,"suffix":""}],"id":"ITEM-1","issued":{"date-parts":[["0"]]},"title":"Extended Log File Format","type":"webpage"},"uris":["http://www.mendeley.com/documents/?uuid=acc01a33-0e6a-36d0-beba-124809d10dc4"]}],"mendeley":{"formattedCitation":"(M. Hallam-Baker &amp; Behlendorf, bez dat.)","plainTextFormattedCitation":"(M. Hallam-Baker &amp; Behlendorf, bez dat.)","previouslyFormattedCitation":"(M. Hallam-Baker &amp; Behlendorf, bez dat.)"},"properties":{"noteIndex":0},"schema":"https://github.com/citation-style-language/schema/raw/master/csl-citation.json"}</w:instrText>
       </w:r>
       <w:r>
         <w:rPr>
@@ -8860,7 +9028,55 @@
           <w:sz w:val="22"/>
           <w:szCs w:val="22"/>
         </w:rPr>
-        <w:t>. Smjernica polja dalje opisuje svaki zapis, a dostupna polja su:</w:t>
+        <w:t>. Smjernica polja</w:t>
+      </w:r>
+      <w:r>
+        <w:rPr>
+          <w:rFonts w:ascii="Arial" w:hAnsi="Arial" w:cs="Arial"/>
+          <w:sz w:val="22"/>
+          <w:szCs w:val="22"/>
+        </w:rPr>
+        <w:t xml:space="preserve"> </w:t>
+      </w:r>
+      <w:r>
+        <w:rPr>
+          <w:rFonts w:ascii="Arial" w:hAnsi="Arial" w:cs="Arial"/>
+          <w:sz w:val="22"/>
+          <w:szCs w:val="22"/>
+        </w:rPr>
+        <w:t xml:space="preserve">opisuje </w:t>
+      </w:r>
+      <w:r>
+        <w:rPr>
+          <w:rFonts w:ascii="Arial" w:hAnsi="Arial" w:cs="Arial"/>
+          <w:sz w:val="22"/>
+          <w:szCs w:val="22"/>
+        </w:rPr>
+        <w:t xml:space="preserve">od kojih elementata će se sastojati </w:t>
+      </w:r>
+      <w:r>
+        <w:rPr>
+          <w:rFonts w:ascii="Arial" w:hAnsi="Arial" w:cs="Arial"/>
+          <w:sz w:val="22"/>
+          <w:szCs w:val="22"/>
+        </w:rPr>
+        <w:t>svaki zapis, a dostupna polja su</w:t>
+      </w:r>
+      <w:r>
+        <w:rPr>
+          <w:rFonts w:ascii="Arial" w:hAnsi="Arial" w:cs="Arial"/>
+          <w:sz w:val="22"/>
+          <w:szCs w:val="22"/>
+        </w:rPr>
+        <w:t xml:space="preserve"> redom</w:t>
+      </w:r>
+      <w:r>
+        <w:rPr>
+          <w:rFonts w:ascii="Arial" w:hAnsi="Arial" w:cs="Arial"/>
+          <w:sz w:val="22"/>
+          <w:szCs w:val="22"/>
+        </w:rPr>
+        <w:t>:</w:t>
       </w:r>
     </w:p>
     <w:p>
@@ -9014,6 +9230,14 @@
         </w:rPr>
         <w:t>ip - ip adresa</w:t>
       </w:r>
+      <w:r>
+        <w:rPr>
+          <w:rFonts w:ascii="Arial" w:hAnsi="Arial" w:cs="Arial"/>
+          <w:sz w:val="22"/>
+          <w:szCs w:val="22"/>
+        </w:rPr>
+        <w:t xml:space="preserve"> i port</w:t>
+      </w:r>
     </w:p>
     <w:p>
       <w:pPr>
@@ -9292,23 +9516,7 @@
           <w:sz w:val="22"/>
           <w:szCs w:val="22"/>
         </w:rPr>
-        <w:t xml:space="preserve">s </w:t>
-      </w:r>
-      <w:r>
-        <w:rPr>
-          <w:rFonts w:ascii="Arial" w:hAnsi="Arial" w:cs="Arial"/>
-          <w:sz w:val="22"/>
-          <w:szCs w:val="22"/>
-        </w:rPr>
-        <w:t xml:space="preserve">- prefiks koji označava </w:t>
-      </w:r>
-      <w:r>
-        <w:rPr>
-          <w:rFonts w:ascii="Arial" w:hAnsi="Arial" w:cs="Arial"/>
-          <w:sz w:val="22"/>
-          <w:szCs w:val="22"/>
-        </w:rPr>
-        <w:t>poslužitelja</w:t>
+        <w:t>s - prefiks koji označava poslužitelja</w:t>
       </w:r>
     </w:p>
     <w:p>
@@ -9332,23 +9540,7 @@
           <w:sz w:val="22"/>
           <w:szCs w:val="22"/>
         </w:rPr>
-        <w:t xml:space="preserve">r </w:t>
-      </w:r>
-      <w:r>
-        <w:rPr>
-          <w:rFonts w:ascii="Arial" w:hAnsi="Arial" w:cs="Arial"/>
-          <w:sz w:val="22"/>
-          <w:szCs w:val="22"/>
-        </w:rPr>
-        <w:t xml:space="preserve">- prefiks koji označava </w:t>
-      </w:r>
-      <w:r>
-        <w:rPr>
-          <w:rFonts w:ascii="Arial" w:hAnsi="Arial" w:cs="Arial"/>
-          <w:sz w:val="22"/>
-          <w:szCs w:val="22"/>
-        </w:rPr>
-        <w:t>udaljenog poslužitelja</w:t>
+        <w:t>r - prefiks koji označava udaljenog poslužitelja</w:t>
       </w:r>
     </w:p>
     <w:p>
@@ -9372,23 +9564,7 @@
           <w:sz w:val="22"/>
           <w:szCs w:val="22"/>
         </w:rPr>
-        <w:t xml:space="preserve">cs </w:t>
-      </w:r>
-      <w:r>
-        <w:rPr>
-          <w:rFonts w:ascii="Arial" w:hAnsi="Arial" w:cs="Arial"/>
-          <w:sz w:val="22"/>
-          <w:szCs w:val="22"/>
-        </w:rPr>
-        <w:t xml:space="preserve">- prefiks koji označava </w:t>
-      </w:r>
-      <w:r>
-        <w:rPr>
-          <w:rFonts w:ascii="Arial" w:hAnsi="Arial" w:cs="Arial"/>
-          <w:sz w:val="22"/>
-          <w:szCs w:val="22"/>
-        </w:rPr>
-        <w:t>prijenos od klijenta do poslužitelja</w:t>
+        <w:t>cs - prefiks koji označava prijenos od klijenta do poslužitelja</w:t>
       </w:r>
     </w:p>
     <w:p>
@@ -9412,23 +9588,7 @@
           <w:sz w:val="22"/>
           <w:szCs w:val="22"/>
         </w:rPr>
-        <w:t xml:space="preserve">sc </w:t>
-      </w:r>
-      <w:r>
-        <w:rPr>
-          <w:rFonts w:ascii="Arial" w:hAnsi="Arial" w:cs="Arial"/>
-          <w:sz w:val="22"/>
-          <w:szCs w:val="22"/>
-        </w:rPr>
-        <w:t xml:space="preserve">- prefiks koji označava </w:t>
-      </w:r>
-      <w:r>
-        <w:rPr>
-          <w:rFonts w:ascii="Arial" w:hAnsi="Arial" w:cs="Arial"/>
-          <w:sz w:val="22"/>
-          <w:szCs w:val="22"/>
-        </w:rPr>
-        <w:t>prijenos od poslužitelja do klijenta</w:t>
+        <w:t>sc - prefiks koji označava prijenos od poslužitelja do klijenta</w:t>
       </w:r>
     </w:p>
     <w:p>
@@ -9452,23 +9612,7 @@
           <w:sz w:val="22"/>
           <w:szCs w:val="22"/>
         </w:rPr>
-        <w:t xml:space="preserve">sr </w:t>
-      </w:r>
-      <w:r>
-        <w:rPr>
-          <w:rFonts w:ascii="Arial" w:hAnsi="Arial" w:cs="Arial"/>
-          <w:sz w:val="22"/>
-          <w:szCs w:val="22"/>
-        </w:rPr>
-        <w:t xml:space="preserve">- prefiks koji označava </w:t>
-      </w:r>
-      <w:r>
-        <w:rPr>
-          <w:rFonts w:ascii="Arial" w:hAnsi="Arial" w:cs="Arial"/>
-          <w:sz w:val="22"/>
-          <w:szCs w:val="22"/>
-        </w:rPr>
-        <w:t>prijenos od poslužitelja do udaljenog poslužitelja</w:t>
+        <w:t>sr - prefiks koji označava prijenos od poslužitelja do udaljenog poslužitelja</w:t>
       </w:r>
     </w:p>
     <w:p>
@@ -9492,15 +9636,7 @@
           <w:sz w:val="22"/>
           <w:szCs w:val="22"/>
         </w:rPr>
-        <w:t xml:space="preserve">rs </w:t>
-      </w:r>
-      <w:r>
-        <w:rPr>
-          <w:rFonts w:ascii="Arial" w:hAnsi="Arial" w:cs="Arial"/>
-          <w:sz w:val="22"/>
-          <w:szCs w:val="22"/>
-        </w:rPr>
-        <w:t xml:space="preserve">- prefiks koji označava </w:t>
+        <w:t xml:space="preserve">rs - prefiks koji označava </w:t>
       </w:r>
       <w:r>
         <w:rPr>
@@ -9532,15 +9668,7 @@
           <w:sz w:val="22"/>
           <w:szCs w:val="22"/>
         </w:rPr>
-        <w:t xml:space="preserve">x </w:t>
-      </w:r>
-      <w:r>
-        <w:rPr>
-          <w:rFonts w:ascii="Arial" w:hAnsi="Arial" w:cs="Arial"/>
-          <w:sz w:val="22"/>
-          <w:szCs w:val="22"/>
-        </w:rPr>
-        <w:t xml:space="preserve">- </w:t>
+        <w:t xml:space="preserve">x - </w:t>
       </w:r>
       <w:r>
         <w:rPr>
@@ -9580,7 +9708,23 @@
           <w:sz w:val="22"/>
           <w:szCs w:val="22"/>
         </w:rPr>
-        <w:t>Primjer jednog dnevničkog zapisa ovog formata izgleda ovako (Izvor: w3.org, 2020):</w:t>
+        <w:t xml:space="preserve">Primjer jednog dnevničkog zapisa ovog formata </w:t>
+      </w:r>
+      <w:r>
+        <w:rPr>
+          <w:rFonts w:ascii="Arial" w:hAnsi="Arial" w:cs="Arial"/>
+          <w:sz w:val="22"/>
+          <w:szCs w:val="22"/>
+        </w:rPr>
+        <w:t>ima sljedeći oblik:</w:t>
+      </w:r>
+      <w:r>
+        <w:rPr>
+          <w:rFonts w:ascii="Arial" w:hAnsi="Arial" w:cs="Arial"/>
+          <w:sz w:val="22"/>
+          <w:szCs w:val="22"/>
+        </w:rPr>
+        <w:t xml:space="preserve"> (Izvor: w3.org, 2020):</w:t>
       </w:r>
     </w:p>
     <w:p>
@@ -9786,15 +9930,48 @@
           <w:sz w:val="22"/>
           <w:szCs w:val="22"/>
         </w:rPr>
-        <w:t>Siječnja 1996 u 00:00:00 sati. Definirana polja u zapisu su vrijeme, metoda kojom je klijent poslao zahtjev i uri koji je klijent poslao prema poslužitelju, smjer slanja opisan je pref</w:t>
-      </w:r>
-      <w:r>
-        <w:rPr>
-          <w:rFonts w:ascii="Arial" w:hAnsi="Arial" w:cs="Arial"/>
-          <w:sz w:val="22"/>
-          <w:szCs w:val="22"/>
-        </w:rPr>
-        <w:t>iksom cs</w:t>
+        <w:t>Siječnja 1996</w:t>
+      </w:r>
+      <w:r>
+        <w:rPr>
+          <w:rFonts w:ascii="Arial" w:hAnsi="Arial" w:cs="Arial"/>
+          <w:sz w:val="22"/>
+          <w:szCs w:val="22"/>
+        </w:rPr>
+        <w:t xml:space="preserve"> godine</w:t>
+      </w:r>
+      <w:r>
+        <w:rPr>
+          <w:rFonts w:ascii="Arial" w:hAnsi="Arial" w:cs="Arial"/>
+          <w:sz w:val="22"/>
+          <w:szCs w:val="22"/>
+        </w:rPr>
+        <w:t xml:space="preserve"> u 00:00:00 sati. Definirana polja u zapisu su vrijeme, metoda kojom je klijent poslao zahtjev i uri koji je klijent poslao prema poslužitelju, </w:t>
+      </w:r>
+      <w:r>
+        <w:rPr>
+          <w:rFonts w:ascii="Arial" w:hAnsi="Arial" w:cs="Arial"/>
+          <w:sz w:val="22"/>
+          <w:szCs w:val="22"/>
+        </w:rPr>
+        <w:t xml:space="preserve">a </w:t>
+      </w:r>
+      <w:r>
+        <w:rPr>
+          <w:rFonts w:ascii="Arial" w:hAnsi="Arial" w:cs="Arial"/>
+          <w:sz w:val="22"/>
+          <w:szCs w:val="22"/>
+        </w:rPr>
+        <w:t xml:space="preserve">smjer </w:t>
+      </w:r>
+      <w:r>
+        <w:rPr>
+          <w:rFonts w:ascii="Arial" w:hAnsi="Arial" w:cs="Arial"/>
+          <w:sz w:val="22"/>
+          <w:szCs w:val="22"/>
+        </w:rPr>
+        <w:lastRenderedPageBreak/>
+        <w:t>slanja opisan je prefiksom cs</w:t>
       </w:r>
       <w:r>
         <w:rPr>
@@ -9848,6 +10025,18 @@
         </w:rPr>
         <w:t>.</w:t>
       </w:r>
+    </w:p>
+    <w:p>
+      <w:pPr>
+        <w:spacing w:after="120" w:line="360" w:lineRule="auto"/>
+        <w:ind w:firstLine="709"/>
+        <w:jc w:val="both"/>
+        <w:rPr>
+          <w:rFonts w:ascii="Arial" w:hAnsi="Arial" w:cs="Arial"/>
+          <w:sz w:val="22"/>
+          <w:szCs w:val="22"/>
+        </w:rPr>
+      </w:pPr>
     </w:p>
     <w:p>
       <w:pPr>
@@ -9859,35 +10048,1164 @@
           <w:sz w:val="24"/>
         </w:rPr>
       </w:pPr>
-      <w:bookmarkStart w:id="19" w:name="_Toc49543357"/>
+      <w:bookmarkStart w:id="19" w:name="_Toc49596288"/>
+      <w:r>
+        <w:rPr>
+          <w:i/>
+          <w:iCs/>
+        </w:rPr>
+        <w:t>Microsoft IIS log format</w:t>
+      </w:r>
+      <w:bookmarkEnd w:id="19"/>
+    </w:p>
+    <w:p>
+      <w:pPr>
+        <w:spacing w:after="120" w:line="360" w:lineRule="auto"/>
+        <w:ind w:firstLine="709"/>
+        <w:jc w:val="both"/>
+        <w:rPr>
+          <w:rFonts w:ascii="Arial" w:hAnsi="Arial" w:cs="Arial"/>
+          <w:sz w:val="22"/>
+          <w:szCs w:val="22"/>
+        </w:rPr>
+      </w:pPr>
+      <w:r>
+        <w:rPr>
+          <w:rFonts w:ascii="Arial" w:hAnsi="Arial" w:cs="Arial"/>
+          <w:sz w:val="22"/>
+          <w:szCs w:val="22"/>
+        </w:rPr>
+        <w:t xml:space="preserve">Ovaj format dnevničkog zapisa vrlo je sličan </w:t>
+      </w:r>
+      <w:r>
+        <w:rPr>
+          <w:rFonts w:ascii="Arial" w:hAnsi="Arial" w:cs="Arial"/>
+          <w:i/>
+          <w:iCs/>
+          <w:sz w:val="22"/>
+          <w:szCs w:val="22"/>
+        </w:rPr>
+        <w:t>Common log format</w:t>
+      </w:r>
+      <w:r>
+        <w:rPr>
+          <w:rFonts w:ascii="Arial" w:hAnsi="Arial" w:cs="Arial"/>
+          <w:sz w:val="22"/>
+          <w:szCs w:val="22"/>
+        </w:rPr>
+        <w:t>-u,</w:t>
+      </w:r>
+      <w:r>
+        <w:rPr>
+          <w:rFonts w:ascii="Arial" w:hAnsi="Arial" w:cs="Arial"/>
+          <w:sz w:val="22"/>
+          <w:szCs w:val="22"/>
+        </w:rPr>
+        <w:t xml:space="preserve"> također je fiksnog oblika i ne može se prilagođavati,</w:t>
+      </w:r>
+      <w:r>
+        <w:rPr>
+          <w:rFonts w:ascii="Arial" w:hAnsi="Arial" w:cs="Arial"/>
+          <w:sz w:val="22"/>
+          <w:szCs w:val="22"/>
+        </w:rPr>
+        <w:t xml:space="preserve"> ali pruža neka dodatna polja i samim time više informacija.</w:t>
+      </w:r>
+      <w:r>
+        <w:rPr>
+          <w:rFonts w:ascii="Arial" w:hAnsi="Arial" w:cs="Arial"/>
+          <w:sz w:val="22"/>
+          <w:szCs w:val="22"/>
+        </w:rPr>
+        <w:t xml:space="preserve"> Kod ovog formata vrijednosti polja u zapisa su odvojena zarezom </w:t>
+      </w:r>
+      <w:r>
+        <w:rPr>
+          <w:rFonts w:ascii="Arial" w:hAnsi="Arial" w:cs="Arial"/>
+          <w:sz w:val="22"/>
+          <w:szCs w:val="22"/>
+        </w:rPr>
+        <w:t>(</w:t>
+      </w:r>
+      <w:r>
+        <w:rPr>
+          <w:rFonts w:ascii="Arial" w:hAnsi="Arial" w:cs="Arial"/>
+          <w:sz w:val="22"/>
+          <w:szCs w:val="22"/>
+        </w:rPr>
+        <w:t>,</w:t>
+      </w:r>
+      <w:r>
+        <w:rPr>
+          <w:rFonts w:ascii="Arial" w:hAnsi="Arial" w:cs="Arial"/>
+          <w:sz w:val="22"/>
+          <w:szCs w:val="22"/>
+        </w:rPr>
+        <w:t>)</w:t>
+      </w:r>
+      <w:r>
+        <w:rPr>
+          <w:rFonts w:ascii="Arial" w:hAnsi="Arial" w:cs="Arial"/>
+          <w:sz w:val="22"/>
+          <w:szCs w:val="22"/>
+        </w:rPr>
+        <w:t xml:space="preserve">, </w:t>
+      </w:r>
+      <w:r>
+        <w:rPr>
+          <w:rFonts w:ascii="Arial" w:hAnsi="Arial" w:cs="Arial"/>
+          <w:sz w:val="22"/>
+          <w:szCs w:val="22"/>
+        </w:rPr>
+        <w:t xml:space="preserve">za polja kojima je vrijednost nepoznata koristi se povlaka </w:t>
+      </w:r>
+      <w:r>
+        <w:rPr>
+          <w:rFonts w:ascii="Arial" w:hAnsi="Arial" w:cs="Arial"/>
+          <w:sz w:val="22"/>
+          <w:szCs w:val="22"/>
+        </w:rPr>
+        <w:t>(</w:t>
+      </w:r>
+      <w:r>
+        <w:rPr>
+          <w:rFonts w:ascii="Arial" w:hAnsi="Arial" w:cs="Arial"/>
+          <w:sz w:val="22"/>
+          <w:szCs w:val="22"/>
+        </w:rPr>
+        <w:t>-</w:t>
+      </w:r>
+      <w:r>
+        <w:rPr>
+          <w:rFonts w:ascii="Arial" w:hAnsi="Arial" w:cs="Arial"/>
+          <w:sz w:val="22"/>
+          <w:szCs w:val="22"/>
+        </w:rPr>
+        <w:t>)</w:t>
+      </w:r>
+      <w:r>
+        <w:rPr>
+          <w:rFonts w:ascii="Arial" w:hAnsi="Arial" w:cs="Arial"/>
+          <w:sz w:val="22"/>
+          <w:szCs w:val="22"/>
+        </w:rPr>
+        <w:t xml:space="preserve">, a u slučaju da polje sadrži znak koji se ne može printati (eng. </w:t>
+      </w:r>
+      <w:r>
+        <w:rPr>
+          <w:rFonts w:ascii="Arial" w:hAnsi="Arial" w:cs="Arial"/>
+          <w:i/>
+          <w:iCs/>
+          <w:sz w:val="22"/>
+          <w:szCs w:val="22"/>
+        </w:rPr>
+        <w:t>Nonprintable character</w:t>
+      </w:r>
+      <w:r>
+        <w:rPr>
+          <w:rFonts w:ascii="Arial" w:hAnsi="Arial" w:cs="Arial"/>
+          <w:sz w:val="22"/>
+          <w:szCs w:val="22"/>
+        </w:rPr>
+        <w:t xml:space="preserve">) koristi se plus </w:t>
+      </w:r>
+      <w:r>
+        <w:rPr>
+          <w:rFonts w:ascii="Arial" w:hAnsi="Arial" w:cs="Arial"/>
+          <w:sz w:val="22"/>
+          <w:szCs w:val="22"/>
+        </w:rPr>
+        <w:t>(</w:t>
+      </w:r>
+      <w:r>
+        <w:rPr>
+          <w:rFonts w:ascii="Arial" w:hAnsi="Arial" w:cs="Arial"/>
+          <w:sz w:val="22"/>
+          <w:szCs w:val="22"/>
+        </w:rPr>
+        <w:t>+</w:t>
+      </w:r>
+      <w:r>
+        <w:rPr>
+          <w:rFonts w:ascii="Arial" w:hAnsi="Arial" w:cs="Arial"/>
+          <w:sz w:val="22"/>
+          <w:szCs w:val="22"/>
+        </w:rPr>
+        <w:t>)</w:t>
+      </w:r>
+      <w:r>
+        <w:rPr>
+          <w:rFonts w:ascii="Arial" w:hAnsi="Arial" w:cs="Arial"/>
+          <w:sz w:val="22"/>
+          <w:szCs w:val="22"/>
+        </w:rPr>
+        <w:t xml:space="preserve"> kako bi se zaštitio format zapisa. Ovo se može dogoditi u slučaju napada na sustav kod kojeg napdači šalju </w:t>
+      </w:r>
+      <w:r>
+        <w:rPr>
+          <w:rFonts w:ascii="Arial" w:hAnsi="Arial" w:cs="Arial"/>
+          <w:i/>
+          <w:iCs/>
+          <w:sz w:val="22"/>
+          <w:szCs w:val="22"/>
+        </w:rPr>
+        <w:t xml:space="preserve">CR </w:t>
+      </w:r>
+      <w:r>
+        <w:rPr>
+          <w:rFonts w:ascii="Arial" w:hAnsi="Arial" w:cs="Arial"/>
+          <w:sz w:val="22"/>
+          <w:szCs w:val="22"/>
+        </w:rPr>
+        <w:t xml:space="preserve">i </w:t>
+      </w:r>
+      <w:r>
+        <w:rPr>
+          <w:rFonts w:ascii="Arial" w:hAnsi="Arial" w:cs="Arial"/>
+          <w:i/>
+          <w:iCs/>
+          <w:sz w:val="22"/>
+          <w:szCs w:val="22"/>
+        </w:rPr>
+        <w:t>LF</w:t>
+      </w:r>
+      <w:r>
+        <w:rPr>
+          <w:rFonts w:ascii="Arial" w:hAnsi="Arial" w:cs="Arial"/>
+          <w:sz w:val="22"/>
+          <w:szCs w:val="22"/>
+        </w:rPr>
+        <w:t xml:space="preserve"> znakove za kraj linije. Za vrijeme zapisa uzima se lokalno vrijeme računal</w:t>
+      </w:r>
+      <w:r>
+        <w:rPr>
+          <w:rFonts w:ascii="Arial" w:hAnsi="Arial" w:cs="Arial"/>
+          <w:sz w:val="22"/>
+          <w:szCs w:val="22"/>
+        </w:rPr>
+        <w:t>a</w:t>
+      </w:r>
+      <w:r>
+        <w:rPr>
+          <w:rFonts w:ascii="Arial" w:hAnsi="Arial" w:cs="Arial"/>
+          <w:sz w:val="22"/>
+          <w:szCs w:val="22"/>
+        </w:rPr>
+        <w:t>, a vrijeme obrade mjeri se u milisekundama</w:t>
+      </w:r>
+      <w:r>
+        <w:rPr>
+          <w:rFonts w:ascii="Arial" w:hAnsi="Arial" w:cs="Arial"/>
+          <w:sz w:val="22"/>
+          <w:szCs w:val="22"/>
+        </w:rPr>
+        <w:t xml:space="preserve">. </w:t>
+      </w:r>
+      <w:r>
+        <w:rPr>
+          <w:rFonts w:ascii="Arial" w:hAnsi="Arial" w:cs="Arial"/>
+          <w:sz w:val="22"/>
+          <w:szCs w:val="22"/>
+        </w:rPr>
+        <w:fldChar w:fldCharType="begin" w:fldLock="1"/>
+      </w:r>
+      <w:r>
+        <w:rPr>
+          <w:rFonts w:ascii="Arial" w:hAnsi="Arial" w:cs="Arial"/>
+          <w:sz w:val="22"/>
+          <w:szCs w:val="22"/>
+        </w:rPr>
+        <w:instrText>ADDIN CSL_CITATION {"citationItems":[{"id":"ITEM-1","itemData":{"URL":"https://docs.microsoft.com/en-us/windows/win32/http/iis-logging","accessed":{"date-parts":[["2020","8","29"]]},"id":"ITEM-1","issued":{"date-parts":[["2018","5","31"]]},"title":"IIS Logging | Microsoft Docs","type":"webpage"},"uris":["http://www.mendeley.com/documents/?uuid=b1449425-d6e5-3c94-bd3d-c2c346870437"]}],"mendeley":{"formattedCitation":"(&lt;i&gt;IIS Logging | Microsoft Docs&lt;/i&gt;, 2018)","plainTextFormattedCitation":"(IIS Logging | Microsoft Docs, 2018)","previouslyFormattedCitation":"(&lt;i&gt;IIS Logging | Microsoft Docs&lt;/i&gt;, 2018)"},"properties":{"noteIndex":0},"schema":"https://github.com/citation-style-language/schema/raw/master/csl-citation.json"}</w:instrText>
+      </w:r>
+      <w:r>
+        <w:rPr>
+          <w:rFonts w:ascii="Arial" w:hAnsi="Arial" w:cs="Arial"/>
+          <w:sz w:val="22"/>
+          <w:szCs w:val="22"/>
+        </w:rPr>
+        <w:fldChar w:fldCharType="separate"/>
+      </w:r>
+      <w:r>
+        <w:rPr>
+          <w:rFonts w:ascii="Arial" w:hAnsi="Arial" w:cs="Arial"/>
+          <w:noProof/>
+          <w:sz w:val="22"/>
+          <w:szCs w:val="22"/>
+        </w:rPr>
+        <w:t>(</w:t>
+      </w:r>
+      <w:r>
+        <w:rPr>
+          <w:rFonts w:ascii="Arial" w:hAnsi="Arial" w:cs="Arial"/>
+          <w:i/>
+          <w:noProof/>
+          <w:sz w:val="22"/>
+          <w:szCs w:val="22"/>
+        </w:rPr>
+        <w:t>IIS Logging | Microsoft Docs</w:t>
+      </w:r>
+      <w:r>
+        <w:rPr>
+          <w:rFonts w:ascii="Arial" w:hAnsi="Arial" w:cs="Arial"/>
+          <w:noProof/>
+          <w:sz w:val="22"/>
+          <w:szCs w:val="22"/>
+        </w:rPr>
+        <w:t>, 2018)</w:t>
+      </w:r>
+      <w:r>
+        <w:rPr>
+          <w:rFonts w:ascii="Arial" w:hAnsi="Arial" w:cs="Arial"/>
+          <w:sz w:val="22"/>
+          <w:szCs w:val="22"/>
+        </w:rPr>
+        <w:fldChar w:fldCharType="end"/>
+      </w:r>
+    </w:p>
+    <w:p>
+      <w:pPr>
+        <w:spacing w:after="120" w:line="360" w:lineRule="auto"/>
+        <w:ind w:firstLine="709"/>
+        <w:jc w:val="both"/>
+        <w:rPr>
+          <w:rFonts w:ascii="Arial" w:hAnsi="Arial" w:cs="Arial"/>
+          <w:sz w:val="22"/>
+          <w:szCs w:val="22"/>
+        </w:rPr>
+      </w:pPr>
+      <w:r>
+        <w:rPr>
+          <w:rFonts w:ascii="Arial" w:hAnsi="Arial" w:cs="Arial"/>
+          <w:sz w:val="22"/>
+          <w:szCs w:val="22"/>
+        </w:rPr>
+        <w:t>Svaki zapis može se sastojati od sljedećih polja</w:t>
+      </w:r>
+      <w:r>
+        <w:rPr>
+          <w:rFonts w:ascii="Arial" w:hAnsi="Arial" w:cs="Arial"/>
+          <w:sz w:val="22"/>
+          <w:szCs w:val="22"/>
+        </w:rPr>
+        <w:t xml:space="preserve"> </w:t>
+      </w:r>
+      <w:r>
+        <w:rPr>
+          <w:rFonts w:ascii="Arial" w:hAnsi="Arial" w:cs="Arial"/>
+          <w:sz w:val="22"/>
+          <w:szCs w:val="22"/>
+        </w:rPr>
+        <w:fldChar w:fldCharType="begin" w:fldLock="1"/>
+      </w:r>
+      <w:r>
+        <w:rPr>
+          <w:rFonts w:ascii="Arial" w:hAnsi="Arial" w:cs="Arial"/>
+          <w:sz w:val="22"/>
+          <w:szCs w:val="22"/>
+        </w:rPr>
+        <w:instrText>ADDIN CSL_CITATION {"citationItems":[{"id":"ITEM-1","itemData":{"URL":"https://www.loganalyzer.net/log-analysis/log-file-format.html#W3CExtendedLogFileFormat","accessed":{"date-parts":[["2020","8","29"]]},"id":"ITEM-1","issued":{"date-parts":[["0"]]},"title":"Brief introduction of log file formats","type":"webpage"},"uris":["http://www.mendeley.com/documents/?uuid=9cd6c987-2429-3293-8cf4-f70bdbd5bfff"]}],"mendeley":{"formattedCitation":"(&lt;i&gt;Brief introduction of log file formats&lt;/i&gt;, bez dat.)","plainTextFormattedCitation":"(Brief introduction of log file formats, bez dat.)"},"properties":{"noteIndex":0},"schema":"https://github.com/citation-style-language/schema/raw/master/csl-citation.json"}</w:instrText>
+      </w:r>
+      <w:r>
+        <w:rPr>
+          <w:rFonts w:ascii="Arial" w:hAnsi="Arial" w:cs="Arial"/>
+          <w:sz w:val="22"/>
+          <w:szCs w:val="22"/>
+        </w:rPr>
+        <w:fldChar w:fldCharType="separate"/>
+      </w:r>
+      <w:r>
+        <w:rPr>
+          <w:rFonts w:ascii="Arial" w:hAnsi="Arial" w:cs="Arial"/>
+          <w:noProof/>
+          <w:sz w:val="22"/>
+          <w:szCs w:val="22"/>
+        </w:rPr>
+        <w:t>(</w:t>
+      </w:r>
+      <w:r>
+        <w:rPr>
+          <w:rFonts w:ascii="Arial" w:hAnsi="Arial" w:cs="Arial"/>
+          <w:i/>
+          <w:noProof/>
+          <w:sz w:val="22"/>
+          <w:szCs w:val="22"/>
+        </w:rPr>
+        <w:t>Brief introduction of log file formats</w:t>
+      </w:r>
+      <w:r>
+        <w:rPr>
+          <w:rFonts w:ascii="Arial" w:hAnsi="Arial" w:cs="Arial"/>
+          <w:noProof/>
+          <w:sz w:val="22"/>
+          <w:szCs w:val="22"/>
+        </w:rPr>
+        <w:t>, bez dat.)</w:t>
+      </w:r>
+      <w:r>
+        <w:rPr>
+          <w:rFonts w:ascii="Arial" w:hAnsi="Arial" w:cs="Arial"/>
+          <w:sz w:val="22"/>
+          <w:szCs w:val="22"/>
+        </w:rPr>
+        <w:fldChar w:fldCharType="end"/>
+      </w:r>
+      <w:r>
+        <w:rPr>
+          <w:rFonts w:ascii="Arial" w:hAnsi="Arial" w:cs="Arial"/>
+          <w:sz w:val="22"/>
+          <w:szCs w:val="22"/>
+        </w:rPr>
+        <w:t>:</w:t>
+      </w:r>
+    </w:p>
+    <w:p>
+      <w:pPr>
+        <w:pStyle w:val="ListParagraph"/>
+        <w:numPr>
+          <w:ilvl w:val="0"/>
+          <w:numId w:val="41"/>
+        </w:numPr>
+        <w:spacing w:after="120" w:line="360" w:lineRule="auto"/>
+        <w:jc w:val="both"/>
+        <w:rPr>
+          <w:rFonts w:ascii="Arial" w:hAnsi="Arial" w:cs="Arial"/>
+          <w:sz w:val="22"/>
+          <w:szCs w:val="22"/>
+        </w:rPr>
+      </w:pPr>
+      <w:r>
+        <w:rPr>
+          <w:rFonts w:ascii="Arial" w:hAnsi="Arial" w:cs="Arial"/>
+          <w:sz w:val="22"/>
+          <w:szCs w:val="22"/>
+        </w:rPr>
+        <w:t>IP adresa</w:t>
+      </w:r>
+      <w:r>
+        <w:rPr>
+          <w:rFonts w:ascii="Arial" w:hAnsi="Arial" w:cs="Arial"/>
+          <w:sz w:val="22"/>
+          <w:szCs w:val="22"/>
+        </w:rPr>
+        <w:t xml:space="preserve"> </w:t>
+      </w:r>
+      <w:r>
+        <w:rPr>
+          <w:rFonts w:ascii="Arial" w:hAnsi="Arial" w:cs="Arial"/>
+          <w:sz w:val="22"/>
+          <w:szCs w:val="22"/>
+        </w:rPr>
+        <w:t>klijenta</w:t>
+      </w:r>
+    </w:p>
+    <w:p>
+      <w:pPr>
+        <w:pStyle w:val="ListParagraph"/>
+        <w:numPr>
+          <w:ilvl w:val="0"/>
+          <w:numId w:val="41"/>
+        </w:numPr>
+        <w:spacing w:after="120" w:line="360" w:lineRule="auto"/>
+        <w:jc w:val="both"/>
+        <w:rPr>
+          <w:rFonts w:ascii="Arial" w:hAnsi="Arial" w:cs="Arial"/>
+          <w:sz w:val="22"/>
+          <w:szCs w:val="22"/>
+        </w:rPr>
+      </w:pPr>
+      <w:r>
+        <w:rPr>
+          <w:rFonts w:ascii="Arial" w:hAnsi="Arial" w:cs="Arial"/>
+          <w:sz w:val="22"/>
+          <w:szCs w:val="22"/>
+        </w:rPr>
+        <w:t>korisničko ime</w:t>
+      </w:r>
+      <w:r>
+        <w:rPr>
+          <w:rFonts w:ascii="Arial" w:hAnsi="Arial" w:cs="Arial"/>
+          <w:sz w:val="22"/>
+          <w:szCs w:val="22"/>
+        </w:rPr>
+        <w:t xml:space="preserve"> - korisničko ime ako je klijent autenticiran na poslužitelju</w:t>
+      </w:r>
+    </w:p>
+    <w:p>
+      <w:pPr>
+        <w:pStyle w:val="ListParagraph"/>
+        <w:numPr>
+          <w:ilvl w:val="0"/>
+          <w:numId w:val="41"/>
+        </w:numPr>
+        <w:spacing w:after="120" w:line="360" w:lineRule="auto"/>
+        <w:jc w:val="both"/>
+        <w:rPr>
+          <w:rFonts w:ascii="Arial" w:hAnsi="Arial" w:cs="Arial"/>
+          <w:sz w:val="22"/>
+          <w:szCs w:val="22"/>
+        </w:rPr>
+      </w:pPr>
+      <w:r>
+        <w:rPr>
+          <w:rFonts w:ascii="Arial" w:hAnsi="Arial" w:cs="Arial"/>
+          <w:sz w:val="22"/>
+          <w:szCs w:val="22"/>
+        </w:rPr>
+        <w:t>datum</w:t>
+      </w:r>
+      <w:r>
+        <w:rPr>
+          <w:rFonts w:ascii="Arial" w:hAnsi="Arial" w:cs="Arial"/>
+          <w:sz w:val="22"/>
+          <w:szCs w:val="22"/>
+        </w:rPr>
+        <w:t xml:space="preserve"> - datum na koji je zapis nastao</w:t>
+      </w:r>
+    </w:p>
+    <w:p>
+      <w:pPr>
+        <w:pStyle w:val="ListParagraph"/>
+        <w:numPr>
+          <w:ilvl w:val="0"/>
+          <w:numId w:val="41"/>
+        </w:numPr>
+        <w:spacing w:after="120" w:line="360" w:lineRule="auto"/>
+        <w:jc w:val="both"/>
+        <w:rPr>
+          <w:rFonts w:ascii="Arial" w:hAnsi="Arial" w:cs="Arial"/>
+          <w:sz w:val="22"/>
+          <w:szCs w:val="22"/>
+        </w:rPr>
+      </w:pPr>
+      <w:r>
+        <w:rPr>
+          <w:rFonts w:ascii="Arial" w:hAnsi="Arial" w:cs="Arial"/>
+          <w:sz w:val="22"/>
+          <w:szCs w:val="22"/>
+        </w:rPr>
+        <w:t>vrijeme</w:t>
+      </w:r>
+      <w:r>
+        <w:rPr>
+          <w:rFonts w:ascii="Arial" w:hAnsi="Arial" w:cs="Arial"/>
+          <w:sz w:val="22"/>
+          <w:szCs w:val="22"/>
+        </w:rPr>
+        <w:t xml:space="preserve"> - vrijeme u koje je zapis nastao</w:t>
+      </w:r>
+    </w:p>
+    <w:p>
+      <w:pPr>
+        <w:pStyle w:val="ListParagraph"/>
+        <w:numPr>
+          <w:ilvl w:val="0"/>
+          <w:numId w:val="41"/>
+        </w:numPr>
+        <w:spacing w:after="120" w:line="360" w:lineRule="auto"/>
+        <w:jc w:val="both"/>
+        <w:rPr>
+          <w:rFonts w:ascii="Arial" w:hAnsi="Arial" w:cs="Arial"/>
+          <w:sz w:val="22"/>
+          <w:szCs w:val="22"/>
+        </w:rPr>
+      </w:pPr>
+      <w:r>
+        <w:rPr>
+          <w:rFonts w:ascii="Arial" w:hAnsi="Arial" w:cs="Arial"/>
+          <w:sz w:val="22"/>
+          <w:szCs w:val="22"/>
+        </w:rPr>
+        <w:t>servis i instanca</w:t>
+      </w:r>
+      <w:r>
+        <w:rPr>
+          <w:rFonts w:ascii="Arial" w:hAnsi="Arial" w:cs="Arial"/>
+          <w:sz w:val="22"/>
+          <w:szCs w:val="22"/>
+        </w:rPr>
+        <w:t xml:space="preserve"> - servis i instanca koju je klijent koristio</w:t>
+      </w:r>
+    </w:p>
+    <w:p>
+      <w:pPr>
+        <w:pStyle w:val="ListParagraph"/>
+        <w:numPr>
+          <w:ilvl w:val="0"/>
+          <w:numId w:val="41"/>
+        </w:numPr>
+        <w:spacing w:after="120" w:line="360" w:lineRule="auto"/>
+        <w:jc w:val="both"/>
+        <w:rPr>
+          <w:rFonts w:ascii="Arial" w:hAnsi="Arial" w:cs="Arial"/>
+          <w:sz w:val="22"/>
+          <w:szCs w:val="22"/>
+        </w:rPr>
+      </w:pPr>
+      <w:r>
+        <w:rPr>
+          <w:rFonts w:ascii="Arial" w:hAnsi="Arial" w:cs="Arial"/>
+          <w:sz w:val="22"/>
+          <w:szCs w:val="22"/>
+        </w:rPr>
+        <w:t>naziv poslužitelja</w:t>
+      </w:r>
+      <w:r>
+        <w:rPr>
+          <w:rFonts w:ascii="Arial" w:hAnsi="Arial" w:cs="Arial"/>
+          <w:sz w:val="22"/>
+          <w:szCs w:val="22"/>
+        </w:rPr>
+        <w:t xml:space="preserve"> - naziv poslužitelja na kojem je generiran zapis</w:t>
+      </w:r>
+    </w:p>
+    <w:p>
+      <w:pPr>
+        <w:pStyle w:val="ListParagraph"/>
+        <w:numPr>
+          <w:ilvl w:val="0"/>
+          <w:numId w:val="41"/>
+        </w:numPr>
+        <w:spacing w:after="120" w:line="360" w:lineRule="auto"/>
+        <w:jc w:val="both"/>
+        <w:rPr>
+          <w:rFonts w:ascii="Arial" w:hAnsi="Arial" w:cs="Arial"/>
+          <w:sz w:val="22"/>
+          <w:szCs w:val="22"/>
+        </w:rPr>
+      </w:pPr>
+      <w:r>
+        <w:rPr>
+          <w:rFonts w:ascii="Arial" w:hAnsi="Arial" w:cs="Arial"/>
+          <w:sz w:val="22"/>
+          <w:szCs w:val="22"/>
+        </w:rPr>
+        <w:t>IP adresa poslužitelja</w:t>
+      </w:r>
+    </w:p>
+    <w:p>
+      <w:pPr>
+        <w:pStyle w:val="ListParagraph"/>
+        <w:numPr>
+          <w:ilvl w:val="0"/>
+          <w:numId w:val="41"/>
+        </w:numPr>
+        <w:spacing w:after="120" w:line="360" w:lineRule="auto"/>
+        <w:jc w:val="both"/>
+        <w:rPr>
+          <w:rFonts w:ascii="Arial" w:hAnsi="Arial" w:cs="Arial"/>
+          <w:sz w:val="22"/>
+          <w:szCs w:val="22"/>
+        </w:rPr>
+      </w:pPr>
+      <w:r>
+        <w:rPr>
+          <w:rFonts w:ascii="Arial" w:hAnsi="Arial" w:cs="Arial"/>
+          <w:sz w:val="22"/>
+          <w:szCs w:val="22"/>
+        </w:rPr>
+        <w:t>vrijeme obrade</w:t>
+      </w:r>
+      <w:r>
+        <w:rPr>
+          <w:rFonts w:ascii="Arial" w:hAnsi="Arial" w:cs="Arial"/>
+          <w:sz w:val="22"/>
+          <w:szCs w:val="22"/>
+        </w:rPr>
+        <w:t xml:space="preserve"> -</w:t>
+      </w:r>
+      <w:r>
+        <w:rPr>
+          <w:rFonts w:ascii="Arial" w:hAnsi="Arial" w:cs="Arial"/>
+          <w:sz w:val="22"/>
+          <w:szCs w:val="22"/>
+        </w:rPr>
+        <w:t xml:space="preserve"> </w:t>
+      </w:r>
+      <w:r>
+        <w:rPr>
+          <w:rFonts w:ascii="Arial" w:hAnsi="Arial" w:cs="Arial"/>
+          <w:sz w:val="22"/>
+          <w:szCs w:val="22"/>
+        </w:rPr>
+        <w:t>vrijeme koje je bilo potrebno za obradu zahtjeva</w:t>
+      </w:r>
+    </w:p>
+    <w:p>
+      <w:pPr>
+        <w:pStyle w:val="ListParagraph"/>
+        <w:numPr>
+          <w:ilvl w:val="0"/>
+          <w:numId w:val="41"/>
+        </w:numPr>
+        <w:spacing w:after="120" w:line="360" w:lineRule="auto"/>
+        <w:jc w:val="both"/>
+        <w:rPr>
+          <w:rFonts w:ascii="Arial" w:hAnsi="Arial" w:cs="Arial"/>
+          <w:sz w:val="22"/>
+          <w:szCs w:val="22"/>
+        </w:rPr>
+      </w:pPr>
+      <w:r>
+        <w:rPr>
+          <w:rFonts w:ascii="Arial" w:hAnsi="Arial" w:cs="Arial"/>
+          <w:sz w:val="22"/>
+          <w:szCs w:val="22"/>
+        </w:rPr>
+        <w:t>bajtovi poslani od klijenta</w:t>
+      </w:r>
+      <w:r>
+        <w:rPr>
+          <w:rFonts w:ascii="Arial" w:hAnsi="Arial" w:cs="Arial"/>
+          <w:sz w:val="22"/>
+          <w:szCs w:val="22"/>
+        </w:rPr>
+        <w:t xml:space="preserve"> -</w:t>
+      </w:r>
+      <w:r>
+        <w:rPr>
+          <w:rFonts w:ascii="Arial" w:hAnsi="Arial" w:cs="Arial"/>
+          <w:sz w:val="22"/>
+          <w:szCs w:val="22"/>
+        </w:rPr>
+        <w:t xml:space="preserve"> količina bajtova koju je poslao klijent</w:t>
+      </w:r>
+    </w:p>
+    <w:p>
+      <w:pPr>
+        <w:pStyle w:val="ListParagraph"/>
+        <w:numPr>
+          <w:ilvl w:val="0"/>
+          <w:numId w:val="41"/>
+        </w:numPr>
+        <w:spacing w:after="120" w:line="360" w:lineRule="auto"/>
+        <w:jc w:val="both"/>
+        <w:rPr>
+          <w:rFonts w:ascii="Arial" w:hAnsi="Arial" w:cs="Arial"/>
+          <w:sz w:val="22"/>
+          <w:szCs w:val="22"/>
+        </w:rPr>
+      </w:pPr>
+      <w:r>
+        <w:rPr>
+          <w:rFonts w:ascii="Arial" w:hAnsi="Arial" w:cs="Arial"/>
+          <w:sz w:val="22"/>
+          <w:szCs w:val="22"/>
+        </w:rPr>
+        <w:t>bajtovi poslani od poslužitelja</w:t>
+      </w:r>
+      <w:r>
+        <w:rPr>
+          <w:rFonts w:ascii="Arial" w:hAnsi="Arial" w:cs="Arial"/>
+          <w:sz w:val="22"/>
+          <w:szCs w:val="22"/>
+        </w:rPr>
+        <w:t xml:space="preserve"> -</w:t>
+      </w:r>
+      <w:r>
+        <w:rPr>
+          <w:rFonts w:ascii="Arial" w:hAnsi="Arial" w:cs="Arial"/>
+          <w:sz w:val="22"/>
+          <w:szCs w:val="22"/>
+        </w:rPr>
+        <w:t xml:space="preserve"> količina bajtova koju je poslao poslužitelj</w:t>
+      </w:r>
+    </w:p>
+    <w:p>
+      <w:pPr>
+        <w:pStyle w:val="ListParagraph"/>
+        <w:numPr>
+          <w:ilvl w:val="0"/>
+          <w:numId w:val="41"/>
+        </w:numPr>
+        <w:spacing w:after="120" w:line="360" w:lineRule="auto"/>
+        <w:jc w:val="both"/>
+        <w:rPr>
+          <w:rFonts w:ascii="Arial" w:hAnsi="Arial" w:cs="Arial"/>
+          <w:sz w:val="22"/>
+          <w:szCs w:val="22"/>
+        </w:rPr>
+      </w:pPr>
+      <w:r>
+        <w:rPr>
+          <w:rFonts w:ascii="Arial" w:hAnsi="Arial" w:cs="Arial"/>
+          <w:sz w:val="22"/>
+          <w:szCs w:val="22"/>
+        </w:rPr>
+        <w:t>HTTP statusni kod</w:t>
+      </w:r>
+    </w:p>
+    <w:p>
+      <w:pPr>
+        <w:pStyle w:val="ListParagraph"/>
+        <w:numPr>
+          <w:ilvl w:val="0"/>
+          <w:numId w:val="41"/>
+        </w:numPr>
+        <w:spacing w:after="120" w:line="360" w:lineRule="auto"/>
+        <w:jc w:val="both"/>
+        <w:rPr>
+          <w:rFonts w:ascii="Arial" w:hAnsi="Arial" w:cs="Arial"/>
+          <w:sz w:val="22"/>
+          <w:szCs w:val="22"/>
+        </w:rPr>
+      </w:pPr>
+      <w:r>
+        <w:rPr>
+          <w:rFonts w:ascii="Arial" w:hAnsi="Arial" w:cs="Arial"/>
+          <w:sz w:val="22"/>
+          <w:szCs w:val="22"/>
+        </w:rPr>
+        <w:t>Windows statusni kod</w:t>
+      </w:r>
+      <w:r>
+        <w:rPr>
+          <w:rFonts w:ascii="Arial" w:hAnsi="Arial" w:cs="Arial"/>
+          <w:sz w:val="22"/>
+          <w:szCs w:val="22"/>
+        </w:rPr>
+        <w:t xml:space="preserve"> -</w:t>
+      </w:r>
+      <w:r>
+        <w:rPr>
+          <w:rFonts w:ascii="Arial" w:hAnsi="Arial" w:cs="Arial"/>
+          <w:sz w:val="22"/>
+          <w:szCs w:val="22"/>
+        </w:rPr>
+        <w:t xml:space="preserve"> Windows definirani kodovi, 0 označava uspjeh</w:t>
+      </w:r>
+    </w:p>
+    <w:p>
+      <w:pPr>
+        <w:pStyle w:val="ListParagraph"/>
+        <w:numPr>
+          <w:ilvl w:val="0"/>
+          <w:numId w:val="41"/>
+        </w:numPr>
+        <w:spacing w:after="120" w:line="360" w:lineRule="auto"/>
+        <w:jc w:val="both"/>
+        <w:rPr>
+          <w:rFonts w:ascii="Arial" w:hAnsi="Arial" w:cs="Arial"/>
+          <w:sz w:val="22"/>
+          <w:szCs w:val="22"/>
+        </w:rPr>
+      </w:pPr>
+      <w:r>
+        <w:rPr>
+          <w:rFonts w:ascii="Arial" w:hAnsi="Arial" w:cs="Arial"/>
+          <w:sz w:val="22"/>
+          <w:szCs w:val="22"/>
+        </w:rPr>
+        <w:t>metoda zahtjeva</w:t>
+      </w:r>
+      <w:r>
+        <w:rPr>
+          <w:rFonts w:ascii="Arial" w:hAnsi="Arial" w:cs="Arial"/>
+          <w:sz w:val="22"/>
+          <w:szCs w:val="22"/>
+        </w:rPr>
+        <w:t xml:space="preserve"> -</w:t>
+      </w:r>
+      <w:r>
+        <w:rPr>
+          <w:rFonts w:ascii="Arial" w:hAnsi="Arial" w:cs="Arial"/>
+          <w:sz w:val="22"/>
+          <w:szCs w:val="22"/>
+        </w:rPr>
+        <w:t xml:space="preserve"> </w:t>
+      </w:r>
+      <w:r>
+        <w:rPr>
+          <w:rFonts w:ascii="Arial" w:hAnsi="Arial" w:cs="Arial"/>
+          <w:sz w:val="22"/>
+          <w:szCs w:val="22"/>
+        </w:rPr>
+        <w:t>metoda korištena za dohvaćanje sadržaja</w:t>
+      </w:r>
+    </w:p>
+    <w:p>
+      <w:pPr>
+        <w:pStyle w:val="ListParagraph"/>
+        <w:numPr>
+          <w:ilvl w:val="0"/>
+          <w:numId w:val="41"/>
+        </w:numPr>
+        <w:spacing w:after="120" w:line="360" w:lineRule="auto"/>
+        <w:jc w:val="both"/>
+        <w:rPr>
+          <w:rFonts w:ascii="Arial" w:hAnsi="Arial" w:cs="Arial"/>
+        </w:rPr>
+      </w:pPr>
+      <w:r>
+        <w:rPr>
+          <w:rFonts w:ascii="Arial" w:hAnsi="Arial" w:cs="Arial"/>
+          <w:sz w:val="22"/>
+          <w:szCs w:val="22"/>
+        </w:rPr>
+        <w:t>ciljani sadržaj zahtjeva</w:t>
+      </w:r>
+      <w:r>
+        <w:rPr>
+          <w:rFonts w:ascii="Arial" w:hAnsi="Arial" w:cs="Arial"/>
+          <w:sz w:val="22"/>
+          <w:szCs w:val="22"/>
+        </w:rPr>
+        <w:t xml:space="preserve"> -</w:t>
+      </w:r>
+      <w:r>
+        <w:rPr>
+          <w:rFonts w:ascii="Arial" w:hAnsi="Arial" w:cs="Arial"/>
+          <w:sz w:val="22"/>
+          <w:szCs w:val="22"/>
+        </w:rPr>
+        <w:t xml:space="preserve"> naziv datoteke sadržaja koji se dohvaća</w:t>
+      </w:r>
+    </w:p>
+    <w:p>
+      <w:pPr>
+        <w:spacing w:after="120" w:line="360" w:lineRule="auto"/>
+        <w:jc w:val="both"/>
+        <w:rPr>
+          <w:rFonts w:ascii="Arial" w:hAnsi="Arial" w:cs="Arial"/>
+        </w:rPr>
+      </w:pPr>
+    </w:p>
+    <w:p>
+      <w:pPr>
+        <w:spacing w:after="120" w:line="360" w:lineRule="auto"/>
+        <w:ind w:firstLine="709"/>
+        <w:jc w:val="both"/>
+        <w:rPr>
+          <w:rFonts w:ascii="Arial" w:hAnsi="Arial" w:cs="Arial"/>
+        </w:rPr>
+      </w:pPr>
+      <w:r>
+        <w:rPr>
+          <w:rFonts w:ascii="Arial" w:hAnsi="Arial" w:cs="Arial"/>
+        </w:rPr>
+        <w:t xml:space="preserve">Prema </w:t>
+      </w:r>
+      <w:r>
+        <w:rPr>
+          <w:rFonts w:ascii="Arial" w:hAnsi="Arial" w:cs="Arial"/>
+        </w:rPr>
+        <w:fldChar w:fldCharType="begin" w:fldLock="1"/>
+      </w:r>
+      <w:r>
+        <w:rPr>
+          <w:rFonts w:ascii="Arial" w:hAnsi="Arial" w:cs="Arial"/>
+        </w:rPr>
+        <w:instrText>ADDIN CSL_CITATION {"citationItems":[{"id":"ITEM-1","itemData":{"URL":"https://www.loganalyzer.net/log-analysis/log-file-format.html#W3CExtendedLogFileFormat","accessed":{"date-parts":[["2020","8","29"]]},"id":"ITEM-1","issued":{"date-parts":[["0"]]},"title":"Brief introduction of log file formats","type":"webpage"},"uris":["http://www.mendeley.com/documents/?uuid=9cd6c987-2429-3293-8cf4-f70bdbd5bfff"]}],"mendeley":{"formattedCitation":"(&lt;i&gt;Brief introduction of log file formats&lt;/i&gt;, bez dat.)","plainTextFormattedCitation":"(Brief introduction of log file formats, bez dat.)","previouslyFormattedCitation":"(&lt;i&gt;Brief introduction of log file formats&lt;/i&gt;, bez dat.)"},"properties":{"noteIndex":0},"schema":"https://github.com/citation-style-language/schema/raw/master/csl-citation.json"}</w:instrText>
+      </w:r>
+      <w:r>
+        <w:rPr>
+          <w:rFonts w:ascii="Arial" w:hAnsi="Arial" w:cs="Arial"/>
+        </w:rPr>
+        <w:fldChar w:fldCharType="separate"/>
+      </w:r>
+      <w:r>
+        <w:rPr>
+          <w:rFonts w:ascii="Arial" w:hAnsi="Arial" w:cs="Arial"/>
+          <w:noProof/>
+        </w:rPr>
+        <w:t>(</w:t>
+      </w:r>
+      <w:r>
+        <w:rPr>
+          <w:rFonts w:ascii="Arial" w:hAnsi="Arial" w:cs="Arial"/>
+          <w:i/>
+          <w:noProof/>
+        </w:rPr>
+        <w:t>Brief introduction of log file formats</w:t>
+      </w:r>
+      <w:r>
+        <w:rPr>
+          <w:rFonts w:ascii="Arial" w:hAnsi="Arial" w:cs="Arial"/>
+          <w:noProof/>
+        </w:rPr>
+        <w:t>, bez dat.)</w:t>
+      </w:r>
+      <w:r>
+        <w:rPr>
+          <w:rFonts w:ascii="Arial" w:hAnsi="Arial" w:cs="Arial"/>
+        </w:rPr>
+        <w:fldChar w:fldCharType="end"/>
+      </w:r>
+      <w:r>
+        <w:rPr>
+          <w:rFonts w:ascii="Arial" w:hAnsi="Arial" w:cs="Arial"/>
+        </w:rPr>
+        <w:t xml:space="preserve"> primjer jednog zapisa ovog formata ima sljedeći oblik:</w:t>
+      </w:r>
+    </w:p>
+    <w:p>
+      <w:pPr>
+        <w:spacing w:after="120" w:line="360" w:lineRule="auto"/>
+        <w:ind w:firstLine="709"/>
+        <w:jc w:val="center"/>
+        <w:rPr>
+          <w:rFonts w:ascii="Arial" w:hAnsi="Arial" w:cs="Arial"/>
+          <w:sz w:val="22"/>
+          <w:szCs w:val="22"/>
+        </w:rPr>
+      </w:pPr>
+      <w:r>
+        <w:rPr>
+          <w:rFonts w:ascii="Arial" w:hAnsi="Arial" w:cs="Arial"/>
+          <w:sz w:val="22"/>
+          <w:szCs w:val="22"/>
+        </w:rPr>
+        <w:t>192.168.114.201,</w:t>
+      </w:r>
+      <w:r>
+        <w:rPr>
+          <w:rFonts w:ascii="Arial" w:hAnsi="Arial" w:cs="Arial"/>
+          <w:sz w:val="22"/>
+          <w:szCs w:val="22"/>
+        </w:rPr>
+        <w:t>-</w:t>
+      </w:r>
+      <w:r>
+        <w:rPr>
+          <w:rFonts w:ascii="Arial" w:hAnsi="Arial" w:cs="Arial"/>
+          <w:sz w:val="22"/>
+          <w:szCs w:val="22"/>
+        </w:rPr>
+        <w:t>,03/20/98,7:55:20,W3SVC2,SALES1,192.168.114.201,</w:t>
+      </w:r>
+      <w:r>
+        <w:rPr>
+          <w:rFonts w:ascii="Arial" w:hAnsi="Arial" w:cs="Arial"/>
+          <w:sz w:val="22"/>
+          <w:szCs w:val="22"/>
+        </w:rPr>
+        <w:t xml:space="preserve"> </w:t>
+      </w:r>
+      <w:r>
+        <w:rPr>
+          <w:rFonts w:ascii="Arial" w:hAnsi="Arial" w:cs="Arial"/>
+          <w:sz w:val="22"/>
+          <w:szCs w:val="22"/>
+        </w:rPr>
+        <w:t>4502,163,3223,200,0,GET,DeptLogo.gif</w:t>
+      </w:r>
+    </w:p>
+    <w:p>
+      <w:pPr>
+        <w:spacing w:after="120" w:line="360" w:lineRule="auto"/>
+        <w:ind w:firstLine="709"/>
+        <w:jc w:val="both"/>
+        <w:rPr>
+          <w:rFonts w:ascii="Arial" w:hAnsi="Arial" w:cs="Arial"/>
+          <w:sz w:val="22"/>
+          <w:szCs w:val="22"/>
+        </w:rPr>
+      </w:pPr>
+      <w:r>
+        <w:rPr>
+          <w:rFonts w:ascii="Arial" w:hAnsi="Arial" w:cs="Arial"/>
+          <w:sz w:val="22"/>
+          <w:szCs w:val="22"/>
+        </w:rPr>
+        <w:br w:type="page"/>
+      </w:r>
+      <w:r>
+        <w:rPr>
+          <w:rFonts w:ascii="Arial" w:hAnsi="Arial" w:cs="Arial"/>
+          <w:sz w:val="22"/>
+          <w:szCs w:val="22"/>
+        </w:rPr>
+        <w:lastRenderedPageBreak/>
+        <w:t xml:space="preserve">Iz ovog zapisa možemo redom pročitati </w:t>
+      </w:r>
+      <w:r>
+        <w:rPr>
+          <w:rFonts w:ascii="Arial" w:hAnsi="Arial" w:cs="Arial"/>
+          <w:sz w:val="22"/>
+          <w:szCs w:val="22"/>
+        </w:rPr>
+        <w:t xml:space="preserve">vrijednosti </w:t>
+      </w:r>
+      <w:r>
+        <w:rPr>
+          <w:rFonts w:ascii="Arial" w:hAnsi="Arial" w:cs="Arial"/>
+          <w:sz w:val="22"/>
+          <w:szCs w:val="22"/>
+        </w:rPr>
+        <w:t>polja</w:t>
+      </w:r>
+      <w:r>
+        <w:rPr>
+          <w:rFonts w:ascii="Arial" w:hAnsi="Arial" w:cs="Arial"/>
+          <w:sz w:val="22"/>
+          <w:szCs w:val="22"/>
+        </w:rPr>
+        <w:t>. IP adresa klijenta je 192.168.114.201, korisničko ime je prazno što je označeno povlakom</w:t>
+      </w:r>
+      <w:r>
+        <w:rPr>
+          <w:rFonts w:ascii="Arial" w:hAnsi="Arial" w:cs="Arial"/>
+          <w:sz w:val="22"/>
+          <w:szCs w:val="22"/>
+        </w:rPr>
+        <w:t>, zahtjev je zaprimljen 20. ožujka 1998. godine</w:t>
+      </w:r>
+      <w:r>
+        <w:rPr>
+          <w:rFonts w:ascii="Arial" w:hAnsi="Arial" w:cs="Arial"/>
+          <w:sz w:val="22"/>
+          <w:szCs w:val="22"/>
+        </w:rPr>
+        <w:t xml:space="preserve"> u 7:55:20 sati, servis i instanca je W3SVC2, naziv poslužitelja je SALES1, IP adresa poslužitelja je 192.168.114.201, vrijeme obrade iznosilo je 4502 milisekunde, klijent je poslao 163 bajta podataka dok je poslužitelj odgovorio s 3223 bajta podataka. HTTP statusni kod odgovora je 200 za OK, Windows statusni kod je 0 što označava uspješno obrađen zahtjev, metoda kojom je klijent poslao zahtjev je </w:t>
+      </w:r>
+      <w:r>
+        <w:rPr>
+          <w:rFonts w:ascii="Arial" w:hAnsi="Arial" w:cs="Arial"/>
+          <w:i/>
+          <w:iCs/>
+          <w:sz w:val="22"/>
+          <w:szCs w:val="22"/>
+        </w:rPr>
+        <w:t>GET</w:t>
+      </w:r>
+      <w:r>
+        <w:rPr>
+          <w:rFonts w:ascii="Arial" w:hAnsi="Arial" w:cs="Arial"/>
+          <w:sz w:val="22"/>
+          <w:szCs w:val="22"/>
+        </w:rPr>
+        <w:t xml:space="preserve">, a traženi sadržaj je datoteka naziva </w:t>
+      </w:r>
+      <w:r>
+        <w:rPr>
+          <w:rFonts w:ascii="Arial" w:hAnsi="Arial" w:cs="Arial"/>
+          <w:i/>
+          <w:iCs/>
+          <w:sz w:val="22"/>
+          <w:szCs w:val="22"/>
+        </w:rPr>
+        <w:t>DeptLogo.gif.</w:t>
+      </w:r>
+    </w:p>
+    <w:p>
+      <w:pPr>
+        <w:spacing w:after="120" w:line="360" w:lineRule="auto"/>
+        <w:ind w:firstLine="709"/>
+        <w:jc w:val="both"/>
+        <w:rPr>
+          <w:rFonts w:ascii="Arial" w:hAnsi="Arial" w:cs="Arial"/>
+          <w:sz w:val="22"/>
+          <w:szCs w:val="22"/>
+        </w:rPr>
+      </w:pPr>
       <w:bookmarkStart w:id="20" w:name="_GoBack"/>
       <w:bookmarkEnd w:id="20"/>
-      <w:r>
-        <w:rPr>
-          <w:i/>
-          <w:iCs/>
-        </w:rPr>
-        <w:lastRenderedPageBreak/>
-        <w:t>Microsoft IIS log format</w:t>
-      </w:r>
-      <w:bookmarkEnd w:id="19"/>
-    </w:p>
-    <w:p>
-      <w:pPr>
-        <w:spacing w:after="120" w:line="360" w:lineRule="auto"/>
-        <w:jc w:val="both"/>
-      </w:pPr>
-      <w:r>
-        <w:br w:type="page"/>
-      </w:r>
     </w:p>
     <w:p>
       <w:pPr>
         <w:pStyle w:val="FOINaslov1"/>
       </w:pPr>
-      <w:bookmarkStart w:id="21" w:name="_Toc49543358"/>
-      <w:r>
-        <w:lastRenderedPageBreak/>
+      <w:bookmarkStart w:id="21" w:name="_Toc49596289"/>
+      <w:r>
         <w:t>Python aplikacija za analizu i vizualizaciju</w:t>
       </w:r>
       <w:bookmarkEnd w:id="21"/>
@@ -9912,7 +11230,7 @@
       <w:pPr>
         <w:pStyle w:val="FOINaslov1"/>
       </w:pPr>
-      <w:bookmarkStart w:id="22" w:name="_Toc49543359"/>
+      <w:bookmarkStart w:id="22" w:name="_Toc49596290"/>
       <w:r>
         <w:lastRenderedPageBreak/>
         <w:t>Zaključak</w:t>
@@ -10131,7 +11449,7 @@
           <w:numId w:val="0"/>
         </w:numPr>
       </w:pPr>
-      <w:bookmarkStart w:id="23" w:name="_Toc49543360"/>
+      <w:bookmarkStart w:id="23" w:name="_Toc49596291"/>
       <w:r>
         <w:lastRenderedPageBreak/>
         <w:t>Popis l</w:t>
@@ -10226,20 +11544,12 @@
       <w:r>
         <w:rPr>
           <w:rFonts w:ascii="Arial" w:hAnsi="Arial" w:cs="Arial"/>
-          <w:noProof/>
-          <w:sz w:val="22"/>
-        </w:rPr>
-        <w:t xml:space="preserve">Christensson, P. (2010, travanj 14). </w:t>
-      </w:r>
-      <w:r>
-        <w:rPr>
-          <w:rFonts w:ascii="Arial" w:hAnsi="Arial" w:cs="Arial"/>
           <w:i/>
           <w:iCs/>
           <w:noProof/>
           <w:sz w:val="22"/>
         </w:rPr>
-        <w:t>Log File Definition</w:t>
+        <w:t>Brief introduction of log file formats</w:t>
       </w:r>
       <w:r>
         <w:rPr>
@@ -10247,7 +11557,7 @@
           <w:noProof/>
           <w:sz w:val="22"/>
         </w:rPr>
-        <w:t>. https://techterms.com/definition/logfile</w:t>
+        <w:t>. (bez dat.). Preuzeto 29. kolovoz 2020., od https://www.loganalyzer.net/log-analysis/log-file-format.html#W3CExtendedLogFileFormat</w:t>
       </w:r>
     </w:p>
     <w:p>
@@ -10270,7 +11580,7 @@
           <w:noProof/>
           <w:sz w:val="22"/>
         </w:rPr>
-        <w:t xml:space="preserve">E. Zhang. (2018). </w:t>
+        <w:t xml:space="preserve">Christensson, P. (2010, travanj 14). </w:t>
       </w:r>
       <w:r>
         <w:rPr>
@@ -10280,7 +11590,7 @@
           <w:noProof/>
           <w:sz w:val="22"/>
         </w:rPr>
-        <w:t>What is Log Analysis? Use Cases, Best Practices, and More | Digital Guardian</w:t>
+        <w:t>Log File Definition</w:t>
       </w:r>
       <w:r>
         <w:rPr>
@@ -10288,7 +11598,7 @@
           <w:noProof/>
           <w:sz w:val="22"/>
         </w:rPr>
-        <w:t>. https://digitalguardian.com/blog/what-log-analysis-use-cases-best-practices-and-more</w:t>
+        <w:t>. https://techterms.com/definition/logfile</w:t>
       </w:r>
     </w:p>
     <w:p>
@@ -10308,12 +11618,20 @@
       <w:r>
         <w:rPr>
           <w:rFonts w:ascii="Arial" w:hAnsi="Arial" w:cs="Arial"/>
+          <w:noProof/>
+          <w:sz w:val="22"/>
+        </w:rPr>
+        <w:t xml:space="preserve">E. Zhang. (2018). </w:t>
+      </w:r>
+      <w:r>
+        <w:rPr>
+          <w:rFonts w:ascii="Arial" w:hAnsi="Arial" w:cs="Arial"/>
           <w:i/>
           <w:iCs/>
           <w:noProof/>
           <w:sz w:val="22"/>
         </w:rPr>
-        <w:t>Event Log Monitoring Tool - A Tutorial</w:t>
+        <w:t>What is Log Analysis? Use Cases, Best Practices, and More | Digital Guardian</w:t>
       </w:r>
       <w:r>
         <w:rPr>
@@ -10321,7 +11639,7 @@
           <w:noProof/>
           <w:sz w:val="22"/>
         </w:rPr>
-        <w:t>. (bez dat.). Preuzeto 24. kolovoz 2020., od https://www.manageengine.com/network-monitoring/Eventlog_Tutorial_Part_I.html</w:t>
+        <w:t>. https://digitalguardian.com/blog/what-log-analysis-use-cases-best-practices-and-more</w:t>
       </w:r>
     </w:p>
     <w:p>
@@ -10341,20 +11659,12 @@
       <w:r>
         <w:rPr>
           <w:rFonts w:ascii="Arial" w:hAnsi="Arial" w:cs="Arial"/>
-          <w:noProof/>
-          <w:sz w:val="22"/>
-        </w:rPr>
-        <w:t xml:space="preserve">Haas, J. (2020, veljača 14). </w:t>
-      </w:r>
-      <w:r>
-        <w:rPr>
-          <w:rFonts w:ascii="Arial" w:hAnsi="Arial" w:cs="Arial"/>
           <w:i/>
           <w:iCs/>
           <w:noProof/>
           <w:sz w:val="22"/>
         </w:rPr>
-        <w:t>What Are Linux Log Files and How Can You Read Them?</w:t>
+        <w:t>Event Log Monitoring Tool - A Tutorial</w:t>
       </w:r>
       <w:r>
         <w:rPr>
@@ -10362,7 +11672,7 @@
           <w:noProof/>
           <w:sz w:val="22"/>
         </w:rPr>
-        <w:t xml:space="preserve"> https://www.lifewire.com/introduction-to-linux-log-files-2192233</w:t>
+        <w:t>. (bez dat.). Preuzeto 24. kolovoz 2020., od https://www.manageengine.com/network-monitoring/Eventlog_Tutorial_Part_I.html</w:t>
       </w:r>
     </w:p>
     <w:p>
@@ -10385,7 +11695,7 @@
           <w:noProof/>
           <w:sz w:val="22"/>
         </w:rPr>
-        <w:t xml:space="preserve">Lee, D. (2019). </w:t>
+        <w:t xml:space="preserve">Haas, J. (2020, veljača 14). </w:t>
       </w:r>
       <w:r>
         <w:rPr>
@@ -10395,7 +11705,7 @@
           <w:noProof/>
           <w:sz w:val="22"/>
         </w:rPr>
-        <w:t>Application Logs: What They Are and How to Use Them - XpoLog</w:t>
+        <w:t>What Are Linux Log Files and How Can You Read Them?</w:t>
       </w:r>
       <w:r>
         <w:rPr>
@@ -10403,7 +11713,7 @@
           <w:noProof/>
           <w:sz w:val="22"/>
         </w:rPr>
-        <w:t>. https://www.xplg.com/application-logs-what-how/</w:t>
+        <w:t xml:space="preserve"> https://www.lifewire.com/introduction-to-linux-log-files-2192233</w:t>
       </w:r>
     </w:p>
     <w:p>
@@ -10428,7 +11738,7 @@
           <w:noProof/>
           <w:sz w:val="22"/>
         </w:rPr>
-        <w:t>Linux Logging Basics - The Ultimate Guide To Logging</w:t>
+        <w:t>IIS Logging | Microsoft Docs</w:t>
       </w:r>
       <w:r>
         <w:rPr>
@@ -10436,7 +11746,7 @@
           <w:noProof/>
           <w:sz w:val="22"/>
         </w:rPr>
-        <w:t>. (2015, rujan 15). https://www.loggly.com/ultimate-guide/linux-logging-basics/</w:t>
+        <w:t>. (2018, svibanj 31). https://docs.microsoft.com/en-us/windows/win32/http/iis-logging</w:t>
       </w:r>
     </w:p>
     <w:p>
@@ -10459,7 +11769,7 @@
           <w:noProof/>
           <w:sz w:val="22"/>
         </w:rPr>
-        <w:t xml:space="preserve">M. Hallam-Baker, P., &amp; Behlendorf, B. (bez dat.). </w:t>
+        <w:t xml:space="preserve">Lee, D. (2019). </w:t>
       </w:r>
       <w:r>
         <w:rPr>
@@ -10469,7 +11779,7 @@
           <w:noProof/>
           <w:sz w:val="22"/>
         </w:rPr>
-        <w:t>Extended Log File Format</w:t>
+        <w:t>Application Logs: What They Are and How to Use Them - XpoLog</w:t>
       </w:r>
       <w:r>
         <w:rPr>
@@ -10477,7 +11787,7 @@
           <w:noProof/>
           <w:sz w:val="22"/>
         </w:rPr>
-        <w:t>. Preuzeto 28. kolovoz 2020., od https://www.w3.org/TR/WD-logfile.html</w:t>
+        <w:t>. https://www.xplg.com/application-logs-what-how/</w:t>
       </w:r>
     </w:p>
     <w:p>
@@ -10497,20 +11807,12 @@
       <w:r>
         <w:rPr>
           <w:rFonts w:ascii="Arial" w:hAnsi="Arial" w:cs="Arial"/>
-          <w:noProof/>
-          <w:sz w:val="22"/>
-        </w:rPr>
-        <w:t xml:space="preserve">Robben. (2019, studeni). </w:t>
-      </w:r>
-      <w:r>
-        <w:rPr>
-          <w:rFonts w:ascii="Arial" w:hAnsi="Arial" w:cs="Arial"/>
           <w:i/>
           <w:iCs/>
           <w:noProof/>
           <w:sz w:val="22"/>
         </w:rPr>
-        <w:t>How do servers work? A Detailed Guide into Web Servers</w:t>
+        <w:t>Linux Logging Basics - The Ultimate Guide To Logging</w:t>
       </w:r>
       <w:r>
         <w:rPr>
@@ -10518,7 +11820,7 @@
           <w:noProof/>
           <w:sz w:val="22"/>
         </w:rPr>
-        <w:t>. https://host4geeks.com/blog/how-do-servers-work/?</w:t>
+        <w:t>. (2015, rujan 15). https://www.loggly.com/ultimate-guide/linux-logging-basics/</w:t>
       </w:r>
     </w:p>
     <w:p>
@@ -10541,7 +11843,7 @@
           <w:noProof/>
           <w:sz w:val="22"/>
         </w:rPr>
-        <w:t xml:space="preserve">Six, B. (2020a). </w:t>
+        <w:t xml:space="preserve">M. Hallam-Baker, P., &amp; Behlendorf, B. (bez dat.). </w:t>
       </w:r>
       <w:r>
         <w:rPr>
@@ -10551,7 +11853,7 @@
           <w:noProof/>
           <w:sz w:val="22"/>
         </w:rPr>
-        <w:t>Server Log Files in a Nutshell | Graylog</w:t>
+        <w:t>Extended Log File Format</w:t>
       </w:r>
       <w:r>
         <w:rPr>
@@ -10559,7 +11861,7 @@
           <w:noProof/>
           <w:sz w:val="22"/>
         </w:rPr>
-        <w:t>. https://www.graylog.org/post/server-log-files-in-a-nutshell</w:t>
+        <w:t>. Preuzeto 28. kolovoz 2020., od https://www.w3.org/TR/WD-logfile.html</w:t>
       </w:r>
     </w:p>
     <w:p>
@@ -10582,7 +11884,7 @@
           <w:noProof/>
           <w:sz w:val="22"/>
         </w:rPr>
-        <w:t xml:space="preserve">Six, B. (2020b, siječanj 15). </w:t>
+        <w:t xml:space="preserve">Robben. (2019, studeni). </w:t>
       </w:r>
       <w:r>
         <w:rPr>
@@ -10592,7 +11894,7 @@
           <w:noProof/>
           <w:sz w:val="22"/>
         </w:rPr>
-        <w:t>Log Formats – a (Mostly) Complete Guide | Graylog</w:t>
+        <w:t>How do servers work? A Detailed Guide into Web Servers</w:t>
       </w:r>
       <w:r>
         <w:rPr>
@@ -10600,7 +11902,7 @@
           <w:noProof/>
           <w:sz w:val="22"/>
         </w:rPr>
-        <w:t>. https://www.graylog.org/post/log-formats-a-complete-guide</w:t>
+        <w:t>. https://host4geeks.com/blog/how-do-servers-work/?</w:t>
       </w:r>
     </w:p>
     <w:p>
@@ -10620,12 +11922,20 @@
       <w:r>
         <w:rPr>
           <w:rFonts w:ascii="Arial" w:hAnsi="Arial" w:cs="Arial"/>
+          <w:noProof/>
+          <w:sz w:val="22"/>
+        </w:rPr>
+        <w:t xml:space="preserve">Six, B. (2020a). </w:t>
+      </w:r>
+      <w:r>
+        <w:rPr>
+          <w:rFonts w:ascii="Arial" w:hAnsi="Arial" w:cs="Arial"/>
           <w:i/>
           <w:iCs/>
           <w:noProof/>
           <w:sz w:val="22"/>
         </w:rPr>
-        <w:t>sysklogd(8): system logging utilities - Linux man page</w:t>
+        <w:t>Server Log Files in a Nutshell | Graylog</w:t>
       </w:r>
       <w:r>
         <w:rPr>
@@ -10633,7 +11943,7 @@
           <w:noProof/>
           <w:sz w:val="22"/>
         </w:rPr>
-        <w:t>. (bez dat.). Preuzeto 26. kolovoz 2020., od https://linux.die.net/man/8/sysklogd</w:t>
+        <w:t>. https://www.graylog.org/post/server-log-files-in-a-nutshell</w:t>
       </w:r>
     </w:p>
     <w:p>
@@ -10653,12 +11963,20 @@
       <w:r>
         <w:rPr>
           <w:rFonts w:ascii="Arial" w:hAnsi="Arial" w:cs="Arial"/>
+          <w:noProof/>
+          <w:sz w:val="22"/>
+        </w:rPr>
+        <w:t xml:space="preserve">Six, B. (2020b, siječanj 15). </w:t>
+      </w:r>
+      <w:r>
+        <w:rPr>
+          <w:rFonts w:ascii="Arial" w:hAnsi="Arial" w:cs="Arial"/>
           <w:i/>
           <w:iCs/>
           <w:noProof/>
           <w:sz w:val="22"/>
         </w:rPr>
-        <w:t>What is a Log File? | Sumo Logic</w:t>
+        <w:t>Log Formats – a (Mostly) Complete Guide | Graylog</w:t>
       </w:r>
       <w:r>
         <w:rPr>
@@ -10666,7 +11984,7 @@
           <w:noProof/>
           <w:sz w:val="22"/>
         </w:rPr>
-        <w:t>. (2019). https://www.sumologic.com/glossary/log-file/</w:t>
+        <w:t>. https://www.graylog.org/post/log-formats-a-complete-guide</w:t>
       </w:r>
     </w:p>
     <w:p>
@@ -10691,7 +12009,7 @@
           <w:noProof/>
           <w:sz w:val="22"/>
         </w:rPr>
-        <w:t>What is a web server? - Learn web development | MDN</w:t>
+        <w:t>sysklogd(8): system logging utilities - Linux man page</w:t>
       </w:r>
       <w:r>
         <w:rPr>
@@ -10699,7 +12017,16 @@
           <w:noProof/>
           <w:sz w:val="22"/>
         </w:rPr>
-        <w:t>. (2020). https://developer.mozilla.org/en-US/docs/Learn/Common_questions/What_is_a_web_server</w:t>
+        <w:t xml:space="preserve">. (bez dat.). Preuzeto 26. kolovoz </w:t>
+      </w:r>
+      <w:r>
+        <w:rPr>
+          <w:rFonts w:ascii="Arial" w:hAnsi="Arial" w:cs="Arial"/>
+          <w:noProof/>
+          <w:sz w:val="22"/>
+        </w:rPr>
+        <w:lastRenderedPageBreak/>
+        <w:t>2020., od https://linux.die.net/man/8/sysklogd</w:t>
       </w:r>
     </w:p>
     <w:p>
@@ -10724,7 +12051,72 @@
           <w:noProof/>
           <w:sz w:val="22"/>
         </w:rPr>
-        <w:lastRenderedPageBreak/>
+        <w:t>What is a Log File? | Sumo Logic</w:t>
+      </w:r>
+      <w:r>
+        <w:rPr>
+          <w:rFonts w:ascii="Arial" w:hAnsi="Arial" w:cs="Arial"/>
+          <w:noProof/>
+          <w:sz w:val="22"/>
+        </w:rPr>
+        <w:t>. (2019). https://www.sumologic.com/glossary/log-file/</w:t>
+      </w:r>
+    </w:p>
+    <w:p>
+      <w:pPr>
+        <w:widowControl w:val="0"/>
+        <w:autoSpaceDE w:val="0"/>
+        <w:autoSpaceDN w:val="0"/>
+        <w:adjustRightInd w:val="0"/>
+        <w:spacing w:after="120" w:line="360" w:lineRule="auto"/>
+        <w:ind w:left="480" w:hanging="480"/>
+        <w:rPr>
+          <w:rFonts w:ascii="Arial" w:hAnsi="Arial" w:cs="Arial"/>
+          <w:noProof/>
+          <w:sz w:val="22"/>
+        </w:rPr>
+      </w:pPr>
+      <w:r>
+        <w:rPr>
+          <w:rFonts w:ascii="Arial" w:hAnsi="Arial" w:cs="Arial"/>
+          <w:i/>
+          <w:iCs/>
+          <w:noProof/>
+          <w:sz w:val="22"/>
+        </w:rPr>
+        <w:t>What is a web server? - Learn web development | MDN</w:t>
+      </w:r>
+      <w:r>
+        <w:rPr>
+          <w:rFonts w:ascii="Arial" w:hAnsi="Arial" w:cs="Arial"/>
+          <w:noProof/>
+          <w:sz w:val="22"/>
+        </w:rPr>
+        <w:t>. (2020). https://developer.mozilla.org/en-US/docs/Learn/Common_questions/What_is_a_web_server</w:t>
+      </w:r>
+    </w:p>
+    <w:p>
+      <w:pPr>
+        <w:widowControl w:val="0"/>
+        <w:autoSpaceDE w:val="0"/>
+        <w:autoSpaceDN w:val="0"/>
+        <w:adjustRightInd w:val="0"/>
+        <w:spacing w:after="120" w:line="360" w:lineRule="auto"/>
+        <w:ind w:left="480" w:hanging="480"/>
+        <w:rPr>
+          <w:rFonts w:ascii="Arial" w:hAnsi="Arial" w:cs="Arial"/>
+          <w:noProof/>
+          <w:sz w:val="22"/>
+        </w:rPr>
+      </w:pPr>
+      <w:r>
+        <w:rPr>
+          <w:rFonts w:ascii="Arial" w:hAnsi="Arial" w:cs="Arial"/>
+          <w:i/>
+          <w:iCs/>
+          <w:noProof/>
+          <w:sz w:val="22"/>
+        </w:rPr>
         <w:t>Windows Logging Basics - The Ultimate Guide To Logging</w:t>
       </w:r>
       <w:r>
@@ -10778,7 +12170,7 @@
           <w:numId w:val="0"/>
         </w:numPr>
       </w:pPr>
-      <w:bookmarkStart w:id="24" w:name="_Toc49543361"/>
+      <w:bookmarkStart w:id="24" w:name="_Toc49596292"/>
       <w:r>
         <w:t xml:space="preserve">Popis </w:t>
       </w:r>
@@ -11135,7 +12527,7 @@
           <w:numId w:val="0"/>
         </w:numPr>
       </w:pPr>
-      <w:bookmarkStart w:id="25" w:name="_Toc49543362"/>
+      <w:bookmarkStart w:id="25" w:name="_Toc49596293"/>
       <w:r>
         <w:lastRenderedPageBreak/>
         <w:t xml:space="preserve">Popis </w:t>
@@ -11271,7 +12663,7 @@
           <w:numId w:val="0"/>
         </w:numPr>
       </w:pPr>
-      <w:bookmarkStart w:id="26" w:name="_Toc49543363"/>
+      <w:bookmarkStart w:id="26" w:name="_Toc49596294"/>
       <w:r>
         <w:lastRenderedPageBreak/>
         <w:t>Prilozi</w:t>
@@ -11354,6 +12746,7 @@
         <w:docPartUnique/>
       </w:docPartObj>
     </w:sdtPr>
+    <w:sdtEndPr/>
     <w:sdtContent>
       <w:p>
         <w:pPr>
@@ -11391,7 +12784,16 @@
             <w:sz w:val="18"/>
             <w:szCs w:val="18"/>
           </w:rPr>
-          <w:t>ii</w:t>
+          <w:t>i</w:t>
+        </w:r>
+        <w:r>
+          <w:rPr>
+            <w:rFonts w:ascii="Arial" w:hAnsi="Arial" w:cs="Arial"/>
+            <w:noProof/>
+            <w:sz w:val="18"/>
+            <w:szCs w:val="18"/>
+          </w:rPr>
+          <w:t>i</w:t>
         </w:r>
         <w:r>
           <w:rPr>
@@ -11551,7 +12953,16 @@
             <w:sz w:val="18"/>
             <w:szCs w:val="18"/>
           </w:rPr>
-          <w:t>iii</w:t>
+          <w:t>ii</w:t>
+        </w:r>
+        <w:r>
+          <w:rPr>
+            <w:rFonts w:ascii="Arial" w:hAnsi="Arial" w:cs="Arial"/>
+            <w:noProof/>
+            <w:sz w:val="18"/>
+            <w:szCs w:val="18"/>
+          </w:rPr>
+          <w:t>i</w:t>
         </w:r>
         <w:r>
           <w:rPr>
@@ -11632,7 +13043,16 @@
             <w:sz w:val="18"/>
             <w:szCs w:val="18"/>
           </w:rPr>
-          <w:t>13</w:t>
+          <w:t>1</w:t>
+        </w:r>
+        <w:r>
+          <w:rPr>
+            <w:rFonts w:ascii="Arial" w:hAnsi="Arial" w:cs="Arial"/>
+            <w:noProof/>
+            <w:sz w:val="18"/>
+            <w:szCs w:val="18"/>
+          </w:rPr>
+          <w:t>3</w:t>
         </w:r>
         <w:r>
           <w:rPr>
@@ -11789,6 +13209,92 @@
     </w:lvl>
   </w:abstractNum>
   <w:abstractNum w:abstractNumId="1" w15:restartNumberingAfterBreak="0">
+    <w:nsid w:val="08C33FE4"/>
+    <w:multiLevelType w:val="hybridMultilevel"/>
+    <w:tmpl w:val="8D1AA000"/>
+    <w:lvl w:ilvl="0" w:tplc="041A0017">
+      <w:start w:val="1"/>
+      <w:numFmt w:val="lowerLetter"/>
+      <w:lvlText w:val="%1)"/>
+      <w:lvlJc w:val="left"/>
+      <w:pPr>
+        <w:ind w:left="1429" w:hanging="360"/>
+      </w:pPr>
+    </w:lvl>
+    <w:lvl w:ilvl="1" w:tplc="041A0019" w:tentative="1">
+      <w:start w:val="1"/>
+      <w:numFmt w:val="lowerLetter"/>
+      <w:lvlText w:val="%2."/>
+      <w:lvlJc w:val="left"/>
+      <w:pPr>
+        <w:ind w:left="2149" w:hanging="360"/>
+      </w:pPr>
+    </w:lvl>
+    <w:lvl w:ilvl="2" w:tplc="041A001B" w:tentative="1">
+      <w:start w:val="1"/>
+      <w:numFmt w:val="lowerRoman"/>
+      <w:lvlText w:val="%3."/>
+      <w:lvlJc w:val="right"/>
+      <w:pPr>
+        <w:ind w:left="2869" w:hanging="180"/>
+      </w:pPr>
+    </w:lvl>
+    <w:lvl w:ilvl="3" w:tplc="041A000F" w:tentative="1">
+      <w:start w:val="1"/>
+      <w:numFmt w:val="decimal"/>
+      <w:lvlText w:val="%4."/>
+      <w:lvlJc w:val="left"/>
+      <w:pPr>
+        <w:ind w:left="3589" w:hanging="360"/>
+      </w:pPr>
+    </w:lvl>
+    <w:lvl w:ilvl="4" w:tplc="041A0019" w:tentative="1">
+      <w:start w:val="1"/>
+      <w:numFmt w:val="lowerLetter"/>
+      <w:lvlText w:val="%5."/>
+      <w:lvlJc w:val="left"/>
+      <w:pPr>
+        <w:ind w:left="4309" w:hanging="360"/>
+      </w:pPr>
+    </w:lvl>
+    <w:lvl w:ilvl="5" w:tplc="041A001B" w:tentative="1">
+      <w:start w:val="1"/>
+      <w:numFmt w:val="lowerRoman"/>
+      <w:lvlText w:val="%6."/>
+      <w:lvlJc w:val="right"/>
+      <w:pPr>
+        <w:ind w:left="5029" w:hanging="180"/>
+      </w:pPr>
+    </w:lvl>
+    <w:lvl w:ilvl="6" w:tplc="041A000F" w:tentative="1">
+      <w:start w:val="1"/>
+      <w:numFmt w:val="decimal"/>
+      <w:lvlText w:val="%7."/>
+      <w:lvlJc w:val="left"/>
+      <w:pPr>
+        <w:ind w:left="5749" w:hanging="360"/>
+      </w:pPr>
+    </w:lvl>
+    <w:lvl w:ilvl="7" w:tplc="041A0019" w:tentative="1">
+      <w:start w:val="1"/>
+      <w:numFmt w:val="lowerLetter"/>
+      <w:lvlText w:val="%8."/>
+      <w:lvlJc w:val="left"/>
+      <w:pPr>
+        <w:ind w:left="6469" w:hanging="360"/>
+      </w:pPr>
+    </w:lvl>
+    <w:lvl w:ilvl="8" w:tplc="041A001B" w:tentative="1">
+      <w:start w:val="1"/>
+      <w:numFmt w:val="lowerRoman"/>
+      <w:lvlText w:val="%9."/>
+      <w:lvlJc w:val="right"/>
+      <w:pPr>
+        <w:ind w:left="7189" w:hanging="180"/>
+      </w:pPr>
+    </w:lvl>
+  </w:abstractNum>
+  <w:abstractNum w:abstractNumId="2" w15:restartNumberingAfterBreak="0">
     <w:nsid w:val="0FD77119"/>
     <w:multiLevelType w:val="hybridMultilevel"/>
     <w:tmpl w:val="258E0460"/>
@@ -11905,7 +13411,7 @@
       </w:rPr>
     </w:lvl>
   </w:abstractNum>
-  <w:abstractNum w:abstractNumId="2" w15:restartNumberingAfterBreak="0">
+  <w:abstractNum w:abstractNumId="3" w15:restartNumberingAfterBreak="0">
     <w:nsid w:val="103D3011"/>
     <w:multiLevelType w:val="hybridMultilevel"/>
     <w:tmpl w:val="1A06B1E2"/>
@@ -11994,7 +13500,7 @@
       </w:pPr>
     </w:lvl>
   </w:abstractNum>
-  <w:abstractNum w:abstractNumId="3" w15:restartNumberingAfterBreak="0">
+  <w:abstractNum w:abstractNumId="4" w15:restartNumberingAfterBreak="0">
     <w:nsid w:val="1BE836BE"/>
     <w:multiLevelType w:val="hybridMultilevel"/>
     <w:tmpl w:val="D12628C0"/>
@@ -12080,7 +13586,7 @@
       </w:pPr>
     </w:lvl>
   </w:abstractNum>
-  <w:abstractNum w:abstractNumId="4" w15:restartNumberingAfterBreak="0">
+  <w:abstractNum w:abstractNumId="5" w15:restartNumberingAfterBreak="0">
     <w:nsid w:val="1D2660BE"/>
     <w:multiLevelType w:val="hybridMultilevel"/>
     <w:tmpl w:val="329A8E0E"/>
@@ -12169,7 +13675,7 @@
       </w:pPr>
     </w:lvl>
   </w:abstractNum>
-  <w:abstractNum w:abstractNumId="5" w15:restartNumberingAfterBreak="0">
+  <w:abstractNum w:abstractNumId="6" w15:restartNumberingAfterBreak="0">
     <w:nsid w:val="2A7A41B0"/>
     <w:multiLevelType w:val="hybridMultilevel"/>
     <w:tmpl w:val="87646FC8"/>
@@ -12255,7 +13761,7 @@
       </w:pPr>
     </w:lvl>
   </w:abstractNum>
-  <w:abstractNum w:abstractNumId="6" w15:restartNumberingAfterBreak="0">
+  <w:abstractNum w:abstractNumId="7" w15:restartNumberingAfterBreak="0">
     <w:nsid w:val="2CD64B1E"/>
     <w:multiLevelType w:val="multilevel"/>
     <w:tmpl w:val="0B4E0E28"/>
@@ -12404,7 +13910,7 @@
       </w:rPr>
     </w:lvl>
   </w:abstractNum>
-  <w:abstractNum w:abstractNumId="7" w15:restartNumberingAfterBreak="0">
+  <w:abstractNum w:abstractNumId="8" w15:restartNumberingAfterBreak="0">
     <w:nsid w:val="2D682EDD"/>
     <w:multiLevelType w:val="hybridMultilevel"/>
     <w:tmpl w:val="1D72E8D8"/>
@@ -12490,7 +13996,7 @@
       </w:pPr>
     </w:lvl>
   </w:abstractNum>
-  <w:abstractNum w:abstractNumId="8" w15:restartNumberingAfterBreak="0">
+  <w:abstractNum w:abstractNumId="9" w15:restartNumberingAfterBreak="0">
     <w:nsid w:val="2EB1040D"/>
     <w:multiLevelType w:val="hybridMultilevel"/>
     <w:tmpl w:val="08366154"/>
@@ -12576,7 +14082,7 @@
       </w:pPr>
     </w:lvl>
   </w:abstractNum>
-  <w:abstractNum w:abstractNumId="9" w15:restartNumberingAfterBreak="0">
+  <w:abstractNum w:abstractNumId="10" w15:restartNumberingAfterBreak="0">
     <w:nsid w:val="377414B1"/>
     <w:multiLevelType w:val="hybridMultilevel"/>
     <w:tmpl w:val="F4C4A6FC"/>
@@ -12662,7 +14168,7 @@
       </w:pPr>
     </w:lvl>
   </w:abstractNum>
-  <w:abstractNum w:abstractNumId="10" w15:restartNumberingAfterBreak="0">
+  <w:abstractNum w:abstractNumId="11" w15:restartNumberingAfterBreak="0">
     <w:nsid w:val="3D09409F"/>
     <w:multiLevelType w:val="hybridMultilevel"/>
     <w:tmpl w:val="C45CB832"/>
@@ -12779,7 +14285,7 @@
       </w:pPr>
     </w:lvl>
   </w:abstractNum>
-  <w:abstractNum w:abstractNumId="11" w15:restartNumberingAfterBreak="0">
+  <w:abstractNum w:abstractNumId="12" w15:restartNumberingAfterBreak="0">
     <w:nsid w:val="3E574A02"/>
     <w:multiLevelType w:val="hybridMultilevel"/>
     <w:tmpl w:val="F3F0C926"/>
@@ -12865,7 +14371,7 @@
       </w:pPr>
     </w:lvl>
   </w:abstractNum>
-  <w:abstractNum w:abstractNumId="12" w15:restartNumberingAfterBreak="0">
+  <w:abstractNum w:abstractNumId="13" w15:restartNumberingAfterBreak="0">
     <w:nsid w:val="4E9317CD"/>
     <w:multiLevelType w:val="hybridMultilevel"/>
     <w:tmpl w:val="4B6AA4BE"/>
@@ -12954,7 +14460,7 @@
       </w:pPr>
     </w:lvl>
   </w:abstractNum>
-  <w:abstractNum w:abstractNumId="13" w15:restartNumberingAfterBreak="0">
+  <w:abstractNum w:abstractNumId="14" w15:restartNumberingAfterBreak="0">
     <w:nsid w:val="556C65F1"/>
     <w:multiLevelType w:val="hybridMultilevel"/>
     <w:tmpl w:val="7FC4F5D0"/>
@@ -13074,7 +14580,7 @@
       </w:pPr>
     </w:lvl>
   </w:abstractNum>
-  <w:abstractNum w:abstractNumId="14" w15:restartNumberingAfterBreak="0">
+  <w:abstractNum w:abstractNumId="15" w15:restartNumberingAfterBreak="0">
     <w:nsid w:val="55DA4BB1"/>
     <w:multiLevelType w:val="hybridMultilevel"/>
     <w:tmpl w:val="3800B5D4"/>
@@ -13187,7 +14693,7 @@
       </w:rPr>
     </w:lvl>
   </w:abstractNum>
-  <w:abstractNum w:abstractNumId="15" w15:restartNumberingAfterBreak="0">
+  <w:abstractNum w:abstractNumId="16" w15:restartNumberingAfterBreak="0">
     <w:nsid w:val="59851E11"/>
     <w:multiLevelType w:val="hybridMultilevel"/>
     <w:tmpl w:val="42483692"/>
@@ -13273,7 +14779,7 @@
       </w:pPr>
     </w:lvl>
   </w:abstractNum>
-  <w:abstractNum w:abstractNumId="16" w15:restartNumberingAfterBreak="0">
+  <w:abstractNum w:abstractNumId="17" w15:restartNumberingAfterBreak="0">
     <w:nsid w:val="67C2432D"/>
     <w:multiLevelType w:val="hybridMultilevel"/>
     <w:tmpl w:val="1E80A032"/>
@@ -13386,7 +14892,7 @@
       </w:rPr>
     </w:lvl>
   </w:abstractNum>
-  <w:abstractNum w:abstractNumId="17" w15:restartNumberingAfterBreak="0">
+  <w:abstractNum w:abstractNumId="18" w15:restartNumberingAfterBreak="0">
     <w:nsid w:val="69832197"/>
     <w:multiLevelType w:val="multilevel"/>
     <w:tmpl w:val="AB2A0AC6"/>
@@ -13514,7 +15020,7 @@
       </w:rPr>
     </w:lvl>
   </w:abstractNum>
-  <w:abstractNum w:abstractNumId="18" w15:restartNumberingAfterBreak="0">
+  <w:abstractNum w:abstractNumId="19" w15:restartNumberingAfterBreak="0">
     <w:nsid w:val="743E3B89"/>
     <w:multiLevelType w:val="hybridMultilevel"/>
     <w:tmpl w:val="6A665AA6"/>
@@ -13603,7 +15109,7 @@
       </w:pPr>
     </w:lvl>
   </w:abstractNum>
-  <w:abstractNum w:abstractNumId="19" w15:restartNumberingAfterBreak="0">
+  <w:abstractNum w:abstractNumId="20" w15:restartNumberingAfterBreak="0">
     <w:nsid w:val="74693A42"/>
     <w:multiLevelType w:val="hybridMultilevel"/>
     <w:tmpl w:val="4C384F1C"/>
@@ -13692,7 +15198,7 @@
       </w:pPr>
     </w:lvl>
   </w:abstractNum>
-  <w:abstractNum w:abstractNumId="20" w15:restartNumberingAfterBreak="0">
+  <w:abstractNum w:abstractNumId="21" w15:restartNumberingAfterBreak="0">
     <w:nsid w:val="750B74D3"/>
     <w:multiLevelType w:val="hybridMultilevel"/>
     <w:tmpl w:val="4992D1FC"/>
@@ -13805,7 +15311,7 @@
       </w:rPr>
     </w:lvl>
   </w:abstractNum>
-  <w:abstractNum w:abstractNumId="21" w15:restartNumberingAfterBreak="0">
+  <w:abstractNum w:abstractNumId="22" w15:restartNumberingAfterBreak="0">
     <w:nsid w:val="789F2EDA"/>
     <w:multiLevelType w:val="hybridMultilevel"/>
     <w:tmpl w:val="2E7483BA"/>
@@ -13918,7 +15424,7 @@
       </w:rPr>
     </w:lvl>
   </w:abstractNum>
-  <w:abstractNum w:abstractNumId="22" w15:restartNumberingAfterBreak="0">
+  <w:abstractNum w:abstractNumId="23" w15:restartNumberingAfterBreak="0">
     <w:nsid w:val="797E25BB"/>
     <w:multiLevelType w:val="hybridMultilevel"/>
     <w:tmpl w:val="6B62F332"/>
@@ -14039,7 +15545,7 @@
       </w:pPr>
     </w:lvl>
   </w:abstractNum>
-  <w:abstractNum w:abstractNumId="23" w15:restartNumberingAfterBreak="0">
+  <w:abstractNum w:abstractNumId="24" w15:restartNumberingAfterBreak="0">
     <w:nsid w:val="7F3C6A54"/>
     <w:multiLevelType w:val="hybridMultilevel"/>
     <w:tmpl w:val="EB88613A"/>
@@ -14153,124 +15659,127 @@
     </w:lvl>
   </w:abstractNum>
   <w:num w:numId="1">
-    <w:abstractNumId w:val="17"/>
+    <w:abstractNumId w:val="18"/>
   </w:num>
   <w:num w:numId="2">
     <w:abstractNumId w:val="0"/>
   </w:num>
   <w:num w:numId="3">
+    <w:abstractNumId w:val="7"/>
+  </w:num>
+  <w:num w:numId="4">
+    <w:abstractNumId w:val="11"/>
+  </w:num>
+  <w:num w:numId="5">
+    <w:abstractNumId w:val="13"/>
+  </w:num>
+  <w:num w:numId="6">
+    <w:abstractNumId w:val="3"/>
+  </w:num>
+  <w:num w:numId="7">
+    <w:abstractNumId w:val="24"/>
+  </w:num>
+  <w:num w:numId="8">
+    <w:abstractNumId w:val="14"/>
+  </w:num>
+  <w:num w:numId="9">
+    <w:abstractNumId w:val="2"/>
+  </w:num>
+  <w:num w:numId="10">
+    <w:abstractNumId w:val="22"/>
+  </w:num>
+  <w:num w:numId="11">
+    <w:abstractNumId w:val="23"/>
+  </w:num>
+  <w:num w:numId="12">
+    <w:abstractNumId w:val="17"/>
+  </w:num>
+  <w:num w:numId="13">
+    <w:abstractNumId w:val="18"/>
+  </w:num>
+  <w:num w:numId="14">
+    <w:abstractNumId w:val="18"/>
+  </w:num>
+  <w:num w:numId="15">
+    <w:abstractNumId w:val="21"/>
+  </w:num>
+  <w:num w:numId="16">
+    <w:abstractNumId w:val="20"/>
+  </w:num>
+  <w:num w:numId="17">
+    <w:abstractNumId w:val="5"/>
+  </w:num>
+  <w:num w:numId="18">
+    <w:abstractNumId w:val="19"/>
+  </w:num>
+  <w:num w:numId="19">
+    <w:abstractNumId w:val="15"/>
+  </w:num>
+  <w:num w:numId="20">
+    <w:abstractNumId w:val="18"/>
+  </w:num>
+  <w:num w:numId="21">
+    <w:abstractNumId w:val="18"/>
+  </w:num>
+  <w:num w:numId="22">
+    <w:abstractNumId w:val="18"/>
+  </w:num>
+  <w:num w:numId="23">
+    <w:abstractNumId w:val="18"/>
+  </w:num>
+  <w:num w:numId="24">
+    <w:abstractNumId w:val="18"/>
+  </w:num>
+  <w:num w:numId="25">
+    <w:abstractNumId w:val="18"/>
+  </w:num>
+  <w:num w:numId="26">
+    <w:abstractNumId w:val="18"/>
+  </w:num>
+  <w:num w:numId="27">
+    <w:abstractNumId w:val="18"/>
+  </w:num>
+  <w:num w:numId="28">
+    <w:abstractNumId w:val="18"/>
+  </w:num>
+  <w:num w:numId="29">
+    <w:abstractNumId w:val="18"/>
+  </w:num>
+  <w:num w:numId="30">
+    <w:abstractNumId w:val="18"/>
+  </w:num>
+  <w:num w:numId="31">
+    <w:abstractNumId w:val="18"/>
+  </w:num>
+  <w:num w:numId="32">
+    <w:abstractNumId w:val="18"/>
+  </w:num>
+  <w:num w:numId="33">
+    <w:abstractNumId w:val="18"/>
+  </w:num>
+  <w:num w:numId="34">
+    <w:abstractNumId w:val="10"/>
+  </w:num>
+  <w:num w:numId="35">
+    <w:abstractNumId w:val="9"/>
+  </w:num>
+  <w:num w:numId="36">
+    <w:abstractNumId w:val="12"/>
+  </w:num>
+  <w:num w:numId="37">
+    <w:abstractNumId w:val="4"/>
+  </w:num>
+  <w:num w:numId="38">
+    <w:abstractNumId w:val="8"/>
+  </w:num>
+  <w:num w:numId="39">
     <w:abstractNumId w:val="6"/>
   </w:num>
-  <w:num w:numId="4">
-    <w:abstractNumId w:val="10"/>
-  </w:num>
-  <w:num w:numId="5">
-    <w:abstractNumId w:val="12"/>
-  </w:num>
-  <w:num w:numId="6">
-    <w:abstractNumId w:val="2"/>
-  </w:num>
-  <w:num w:numId="7">
-    <w:abstractNumId w:val="23"/>
-  </w:num>
-  <w:num w:numId="8">
-    <w:abstractNumId w:val="13"/>
-  </w:num>
-  <w:num w:numId="9">
-    <w:abstractNumId w:val="1"/>
-  </w:num>
-  <w:num w:numId="10">
-    <w:abstractNumId w:val="21"/>
-  </w:num>
-  <w:num w:numId="11">
-    <w:abstractNumId w:val="22"/>
-  </w:num>
-  <w:num w:numId="12">
+  <w:num w:numId="40">
     <w:abstractNumId w:val="16"/>
   </w:num>
-  <w:num w:numId="13">
-    <w:abstractNumId w:val="17"/>
-  </w:num>
-  <w:num w:numId="14">
-    <w:abstractNumId w:val="17"/>
-  </w:num>
-  <w:num w:numId="15">
-    <w:abstractNumId w:val="20"/>
-  </w:num>
-  <w:num w:numId="16">
-    <w:abstractNumId w:val="19"/>
-  </w:num>
-  <w:num w:numId="17">
-    <w:abstractNumId w:val="4"/>
-  </w:num>
-  <w:num w:numId="18">
-    <w:abstractNumId w:val="18"/>
-  </w:num>
-  <w:num w:numId="19">
-    <w:abstractNumId w:val="14"/>
-  </w:num>
-  <w:num w:numId="20">
-    <w:abstractNumId w:val="17"/>
-  </w:num>
-  <w:num w:numId="21">
-    <w:abstractNumId w:val="17"/>
-  </w:num>
-  <w:num w:numId="22">
-    <w:abstractNumId w:val="17"/>
-  </w:num>
-  <w:num w:numId="23">
-    <w:abstractNumId w:val="17"/>
-  </w:num>
-  <w:num w:numId="24">
-    <w:abstractNumId w:val="17"/>
-  </w:num>
-  <w:num w:numId="25">
-    <w:abstractNumId w:val="17"/>
-  </w:num>
-  <w:num w:numId="26">
-    <w:abstractNumId w:val="17"/>
-  </w:num>
-  <w:num w:numId="27">
-    <w:abstractNumId w:val="17"/>
-  </w:num>
-  <w:num w:numId="28">
-    <w:abstractNumId w:val="17"/>
-  </w:num>
-  <w:num w:numId="29">
-    <w:abstractNumId w:val="17"/>
-  </w:num>
-  <w:num w:numId="30">
-    <w:abstractNumId w:val="17"/>
-  </w:num>
-  <w:num w:numId="31">
-    <w:abstractNumId w:val="17"/>
-  </w:num>
-  <w:num w:numId="32">
-    <w:abstractNumId w:val="17"/>
-  </w:num>
-  <w:num w:numId="33">
-    <w:abstractNumId w:val="17"/>
-  </w:num>
-  <w:num w:numId="34">
-    <w:abstractNumId w:val="9"/>
-  </w:num>
-  <w:num w:numId="35">
-    <w:abstractNumId w:val="8"/>
-  </w:num>
-  <w:num w:numId="36">
-    <w:abstractNumId w:val="11"/>
-  </w:num>
-  <w:num w:numId="37">
-    <w:abstractNumId w:val="3"/>
-  </w:num>
-  <w:num w:numId="38">
-    <w:abstractNumId w:val="7"/>
-  </w:num>
-  <w:num w:numId="39">
-    <w:abstractNumId w:val="5"/>
-  </w:num>
-  <w:num w:numId="40">
-    <w:abstractNumId w:val="15"/>
+  <w:num w:numId="41">
+    <w:abstractNumId w:val="1"/>
   </w:num>
 </w:numbering>
 </file>
@@ -15887,7 +17396,7 @@
 </file>
 
 <file path=customXml/itemProps1.xml><?xml version="1.0" encoding="utf-8"?>
-<ds:datastoreItem xmlns:ds="http://schemas.openxmlformats.org/officeDocument/2006/customXml" ds:itemID="{47CBF64D-112A-47A5-8DFE-B0D8408C66A2}">
+<ds:datastoreItem xmlns:ds="http://schemas.openxmlformats.org/officeDocument/2006/customXml" ds:itemID="{9370BE4A-1CF9-446A-9F60-D9CA3BA8CA06}">
   <ds:schemaRefs>
     <ds:schemaRef ds:uri="http://schemas.openxmlformats.org/officeDocument/2006/bibliography"/>
   </ds:schemaRefs>

</xml_diff>

<commit_message>
Dodan folder aplikacija, upload loga, gitignore za test.py file
</commit_message>
<xml_diff>
--- a/zavrsni_rad.docx
+++ b/zavrsni_rad.docx
@@ -887,7 +887,7 @@
           <w:sz w:val="22"/>
           <w:szCs w:val="22"/>
         </w:rPr>
-        <w:t>kolovoz</w:t>
+        <w:t>rujan</w:t>
       </w:r>
       <w:r>
         <w:rPr>
@@ -1783,7 +1783,7 @@
           <w:numId w:val="0"/>
         </w:numPr>
       </w:pPr>
-      <w:bookmarkStart w:id="1" w:name="_Toc49596278"/>
+      <w:bookmarkStart w:id="1" w:name="_Toc49727050"/>
       <w:r>
         <w:t>Sadržaj</w:t>
       </w:r>
@@ -1805,7 +1805,7 @@
       <w:r>
         <w:fldChar w:fldCharType="separate"/>
       </w:r>
-      <w:hyperlink w:anchor="_Toc49596278" w:history="1">
+      <w:hyperlink w:anchor="_Toc49727050" w:history="1">
         <w:r>
           <w:rPr>
             <w:rStyle w:val="Hyperlink"/>
@@ -1828,7 +1828,7 @@
           <w:rPr>
             <w:webHidden/>
           </w:rPr>
-          <w:instrText xml:space="preserve"> PAGEREF _Toc49596278 \h </w:instrText>
+          <w:instrText xml:space="preserve"> PAGEREF _Toc49727050 \h </w:instrText>
         </w:r>
         <w:r>
           <w:rPr>
@@ -1862,7 +1862,7 @@
           <w:rFonts w:asciiTheme="minorHAnsi" w:eastAsiaTheme="minorEastAsia" w:hAnsiTheme="minorHAnsi" w:cstheme="minorBidi"/>
         </w:rPr>
       </w:pPr>
-      <w:hyperlink w:anchor="_Toc49596279" w:history="1">
+      <w:hyperlink w:anchor="_Toc49727051" w:history="1">
         <w:r>
           <w:rPr>
             <w:rStyle w:val="Hyperlink"/>
@@ -1897,7 +1897,7 @@
           <w:rPr>
             <w:webHidden/>
           </w:rPr>
-          <w:instrText xml:space="preserve"> PAGEREF _Toc49596279 \h </w:instrText>
+          <w:instrText xml:space="preserve"> PAGEREF _Toc49727051 \h </w:instrText>
         </w:r>
         <w:r>
           <w:rPr>
@@ -1931,7 +1931,7 @@
           <w:rFonts w:asciiTheme="minorHAnsi" w:eastAsiaTheme="minorEastAsia" w:hAnsiTheme="minorHAnsi" w:cstheme="minorBidi"/>
         </w:rPr>
       </w:pPr>
-      <w:hyperlink w:anchor="_Toc49596280" w:history="1">
+      <w:hyperlink w:anchor="_Toc49727052" w:history="1">
         <w:r>
           <w:rPr>
             <w:rStyle w:val="Hyperlink"/>
@@ -1966,7 +1966,7 @@
           <w:rPr>
             <w:webHidden/>
           </w:rPr>
-          <w:instrText xml:space="preserve"> PAGEREF _Toc49596280 \h </w:instrText>
+          <w:instrText xml:space="preserve"> PAGEREF _Toc49727052 \h </w:instrText>
         </w:r>
         <w:r>
           <w:rPr>
@@ -2003,7 +2003,7 @@
           <w:szCs w:val="22"/>
         </w:rPr>
       </w:pPr>
-      <w:hyperlink w:anchor="_Toc49596281" w:history="1">
+      <w:hyperlink w:anchor="_Toc49727053" w:history="1">
         <w:r>
           <w:rPr>
             <w:rStyle w:val="Hyperlink"/>
@@ -2046,7 +2046,7 @@
             <w:noProof/>
             <w:webHidden/>
           </w:rPr>
-          <w:instrText xml:space="preserve"> PAGEREF _Toc49596281 \h </w:instrText>
+          <w:instrText xml:space="preserve"> PAGEREF _Toc49727053 \h </w:instrText>
         </w:r>
         <w:r>
           <w:rPr>
@@ -2087,7 +2087,7 @@
           <w:szCs w:val="22"/>
         </w:rPr>
       </w:pPr>
-      <w:hyperlink w:anchor="_Toc49596282" w:history="1">
+      <w:hyperlink w:anchor="_Toc49727054" w:history="1">
         <w:r>
           <w:rPr>
             <w:rStyle w:val="Hyperlink"/>
@@ -2130,7 +2130,7 @@
             <w:noProof/>
             <w:webHidden/>
           </w:rPr>
-          <w:instrText xml:space="preserve"> PAGEREF _Toc49596282 \h </w:instrText>
+          <w:instrText xml:space="preserve"> PAGEREF _Toc49727054 \h </w:instrText>
         </w:r>
         <w:r>
           <w:rPr>
@@ -2171,7 +2171,7 @@
           <w:szCs w:val="22"/>
         </w:rPr>
       </w:pPr>
-      <w:hyperlink w:anchor="_Toc49596283" w:history="1">
+      <w:hyperlink w:anchor="_Toc49727055" w:history="1">
         <w:r>
           <w:rPr>
             <w:rStyle w:val="Hyperlink"/>
@@ -2214,7 +2214,7 @@
             <w:noProof/>
             <w:webHidden/>
           </w:rPr>
-          <w:instrText xml:space="preserve"> PAGEREF _Toc49596283 \h </w:instrText>
+          <w:instrText xml:space="preserve"> PAGEREF _Toc49727055 \h </w:instrText>
         </w:r>
         <w:r>
           <w:rPr>
@@ -2234,7 +2234,7 @@
             <w:noProof/>
             <w:webHidden/>
           </w:rPr>
-          <w:t>5</w:t>
+          <w:t>6</w:t>
         </w:r>
         <w:r>
           <w:rPr>
@@ -2255,7 +2255,7 @@
           <w:szCs w:val="22"/>
         </w:rPr>
       </w:pPr>
-      <w:hyperlink w:anchor="_Toc49596284" w:history="1">
+      <w:hyperlink w:anchor="_Toc49727056" w:history="1">
         <w:r>
           <w:rPr>
             <w:rStyle w:val="Hyperlink"/>
@@ -2298,7 +2298,7 @@
             <w:noProof/>
             <w:webHidden/>
           </w:rPr>
-          <w:instrText xml:space="preserve"> PAGEREF _Toc49596284 \h </w:instrText>
+          <w:instrText xml:space="preserve"> PAGEREF _Toc49727056 \h </w:instrText>
         </w:r>
         <w:r>
           <w:rPr>
@@ -2339,7 +2339,7 @@
           <w:szCs w:val="22"/>
         </w:rPr>
       </w:pPr>
-      <w:hyperlink w:anchor="_Toc49596285" w:history="1">
+      <w:hyperlink w:anchor="_Toc49727057" w:history="1">
         <w:r>
           <w:rPr>
             <w:rStyle w:val="Hyperlink"/>
@@ -2382,7 +2382,7 @@
             <w:noProof/>
             <w:webHidden/>
           </w:rPr>
-          <w:instrText xml:space="preserve"> PAGEREF _Toc49596285 \h </w:instrText>
+          <w:instrText xml:space="preserve"> PAGEREF _Toc49727057 \h </w:instrText>
         </w:r>
         <w:r>
           <w:rPr>
@@ -2423,7 +2423,7 @@
           <w:szCs w:val="22"/>
         </w:rPr>
       </w:pPr>
-      <w:hyperlink w:anchor="_Toc49596286" w:history="1">
+      <w:hyperlink w:anchor="_Toc49727058" w:history="1">
         <w:r>
           <w:rPr>
             <w:rStyle w:val="Hyperlink"/>
@@ -2470,7 +2470,7 @@
             <w:noProof/>
             <w:webHidden/>
           </w:rPr>
-          <w:instrText xml:space="preserve"> PAGEREF _Toc49596286 \h </w:instrText>
+          <w:instrText xml:space="preserve"> PAGEREF _Toc49727058 \h </w:instrText>
         </w:r>
         <w:r>
           <w:rPr>
@@ -2511,7 +2511,7 @@
           <w:szCs w:val="22"/>
         </w:rPr>
       </w:pPr>
-      <w:hyperlink w:anchor="_Toc49596287" w:history="1">
+      <w:hyperlink w:anchor="_Toc49727059" w:history="1">
         <w:r>
           <w:rPr>
             <w:rStyle w:val="Hyperlink"/>
@@ -2558,7 +2558,7 @@
             <w:noProof/>
             <w:webHidden/>
           </w:rPr>
-          <w:instrText xml:space="preserve"> PAGEREF _Toc49596287 \h </w:instrText>
+          <w:instrText xml:space="preserve"> PAGEREF _Toc49727059 \h </w:instrText>
         </w:r>
         <w:r>
           <w:rPr>
@@ -2599,7 +2599,7 @@
           <w:szCs w:val="22"/>
         </w:rPr>
       </w:pPr>
-      <w:hyperlink w:anchor="_Toc49596288" w:history="1">
+      <w:hyperlink w:anchor="_Toc49727060" w:history="1">
         <w:r>
           <w:rPr>
             <w:rStyle w:val="Hyperlink"/>
@@ -2646,7 +2646,7 @@
             <w:noProof/>
             <w:webHidden/>
           </w:rPr>
-          <w:instrText xml:space="preserve"> PAGEREF _Toc49596288 \h </w:instrText>
+          <w:instrText xml:space="preserve"> PAGEREF _Toc49727060 \h </w:instrText>
         </w:r>
         <w:r>
           <w:rPr>
@@ -2684,7 +2684,7 @@
           <w:rFonts w:asciiTheme="minorHAnsi" w:eastAsiaTheme="minorEastAsia" w:hAnsiTheme="minorHAnsi" w:cstheme="minorBidi"/>
         </w:rPr>
       </w:pPr>
-      <w:hyperlink w:anchor="_Toc49596289" w:history="1">
+      <w:hyperlink w:anchor="_Toc49727061" w:history="1">
         <w:r>
           <w:rPr>
             <w:rStyle w:val="Hyperlink"/>
@@ -2701,6 +2701,75 @@
           <w:rPr>
             <w:rStyle w:val="Hyperlink"/>
           </w:rPr>
+          <w:t>Uvod u korištene Python module</w:t>
+        </w:r>
+        <w:r>
+          <w:rPr>
+            <w:webHidden/>
+          </w:rPr>
+          <w:tab/>
+        </w:r>
+        <w:r>
+          <w:rPr>
+            <w:webHidden/>
+          </w:rPr>
+          <w:fldChar w:fldCharType="begin"/>
+        </w:r>
+        <w:r>
+          <w:rPr>
+            <w:webHidden/>
+          </w:rPr>
+          <w:instrText xml:space="preserve"> PAGEREF _Toc49727061 \h </w:instrText>
+        </w:r>
+        <w:r>
+          <w:rPr>
+            <w:webHidden/>
+          </w:rPr>
+        </w:r>
+        <w:r>
+          <w:rPr>
+            <w:webHidden/>
+          </w:rPr>
+          <w:fldChar w:fldCharType="separate"/>
+        </w:r>
+        <w:r>
+          <w:rPr>
+            <w:webHidden/>
+          </w:rPr>
+          <w:t>13</w:t>
+        </w:r>
+        <w:r>
+          <w:rPr>
+            <w:webHidden/>
+          </w:rPr>
+          <w:fldChar w:fldCharType="end"/>
+        </w:r>
+      </w:hyperlink>
+    </w:p>
+    <w:p>
+      <w:pPr>
+        <w:pStyle w:val="TOC1"/>
+        <w:rPr>
+          <w:rFonts w:asciiTheme="minorHAnsi" w:eastAsiaTheme="minorEastAsia" w:hAnsiTheme="minorHAnsi" w:cstheme="minorBidi"/>
+        </w:rPr>
+      </w:pPr>
+      <w:hyperlink w:anchor="_Toc49727062" w:history="1">
+        <w:r>
+          <w:rPr>
+            <w:rStyle w:val="Hyperlink"/>
+          </w:rPr>
+          <w:t>4.</w:t>
+        </w:r>
+        <w:r>
+          <w:rPr>
+            <w:rFonts w:asciiTheme="minorHAnsi" w:eastAsiaTheme="minorEastAsia" w:hAnsiTheme="minorHAnsi" w:cstheme="minorBidi"/>
+          </w:rPr>
+          <w:tab/>
+        </w:r>
+        <w:r>
+          <w:rPr>
+            <w:rStyle w:val="Hyperlink"/>
+          </w:rPr>
           <w:t>Python aplikacija za analizu i vizualizaciju</w:t>
         </w:r>
         <w:r>
@@ -2719,7 +2788,7 @@
           <w:rPr>
             <w:webHidden/>
           </w:rPr>
-          <w:instrText xml:space="preserve"> PAGEREF _Toc49596289 \h </w:instrText>
+          <w:instrText xml:space="preserve"> PAGEREF _Toc49727062 \h </w:instrText>
         </w:r>
         <w:r>
           <w:rPr>
@@ -2753,12 +2822,12 @@
           <w:rFonts w:asciiTheme="minorHAnsi" w:eastAsiaTheme="minorEastAsia" w:hAnsiTheme="minorHAnsi" w:cstheme="minorBidi"/>
         </w:rPr>
       </w:pPr>
-      <w:hyperlink w:anchor="_Toc49596290" w:history="1">
+      <w:hyperlink w:anchor="_Toc49727063" w:history="1">
         <w:r>
           <w:rPr>
             <w:rStyle w:val="Hyperlink"/>
           </w:rPr>
-          <w:t>4.</w:t>
+          <w:t>5.</w:t>
         </w:r>
         <w:r>
           <w:rPr>
@@ -2788,7 +2857,7 @@
           <w:rPr>
             <w:webHidden/>
           </w:rPr>
-          <w:instrText xml:space="preserve"> PAGEREF _Toc49596290 \h </w:instrText>
+          <w:instrText xml:space="preserve"> PAGEREF _Toc49727063 \h </w:instrText>
         </w:r>
         <w:r>
           <w:rPr>
@@ -2822,7 +2891,7 @@
           <w:rFonts w:asciiTheme="minorHAnsi" w:eastAsiaTheme="minorEastAsia" w:hAnsiTheme="minorHAnsi" w:cstheme="minorBidi"/>
         </w:rPr>
       </w:pPr>
-      <w:hyperlink w:anchor="_Toc49596291" w:history="1">
+      <w:hyperlink w:anchor="_Toc49727064" w:history="1">
         <w:r>
           <w:rPr>
             <w:rStyle w:val="Hyperlink"/>
@@ -2845,7 +2914,7 @@
           <w:rPr>
             <w:webHidden/>
           </w:rPr>
-          <w:instrText xml:space="preserve"> PAGEREF _Toc49596291 \h </w:instrText>
+          <w:instrText xml:space="preserve"> PAGEREF _Toc49727064 \h </w:instrText>
         </w:r>
         <w:r>
           <w:rPr>
@@ -2879,7 +2948,7 @@
           <w:rFonts w:asciiTheme="minorHAnsi" w:eastAsiaTheme="minorEastAsia" w:hAnsiTheme="minorHAnsi" w:cstheme="minorBidi"/>
         </w:rPr>
       </w:pPr>
-      <w:hyperlink w:anchor="_Toc49596292" w:history="1">
+      <w:hyperlink w:anchor="_Toc49727065" w:history="1">
         <w:r>
           <w:rPr>
             <w:rStyle w:val="Hyperlink"/>
@@ -2902,7 +2971,7 @@
           <w:rPr>
             <w:webHidden/>
           </w:rPr>
-          <w:instrText xml:space="preserve"> PAGEREF _Toc49596292 \h </w:instrText>
+          <w:instrText xml:space="preserve"> PAGEREF _Toc49727065 \h </w:instrText>
         </w:r>
         <w:r>
           <w:rPr>
@@ -2919,7 +2988,7 @@
           <w:rPr>
             <w:webHidden/>
           </w:rPr>
-          <w:t>16</w:t>
+          <w:t>17</w:t>
         </w:r>
         <w:r>
           <w:rPr>
@@ -2936,7 +3005,7 @@
           <w:rFonts w:asciiTheme="minorHAnsi" w:eastAsiaTheme="minorEastAsia" w:hAnsiTheme="minorHAnsi" w:cstheme="minorBidi"/>
         </w:rPr>
       </w:pPr>
-      <w:hyperlink w:anchor="_Toc49596293" w:history="1">
+      <w:hyperlink w:anchor="_Toc49727066" w:history="1">
         <w:r>
           <w:rPr>
             <w:rStyle w:val="Hyperlink"/>
@@ -2959,7 +3028,7 @@
           <w:rPr>
             <w:webHidden/>
           </w:rPr>
-          <w:instrText xml:space="preserve"> PAGEREF _Toc49596293 \h </w:instrText>
+          <w:instrText xml:space="preserve"> PAGEREF _Toc49727066 \h </w:instrText>
         </w:r>
         <w:r>
           <w:rPr>
@@ -2976,7 +3045,7 @@
           <w:rPr>
             <w:webHidden/>
           </w:rPr>
-          <w:t>17</w:t>
+          <w:t>18</w:t>
         </w:r>
         <w:r>
           <w:rPr>
@@ -2993,7 +3062,7 @@
           <w:rFonts w:asciiTheme="minorHAnsi" w:eastAsiaTheme="minorEastAsia" w:hAnsiTheme="minorHAnsi" w:cstheme="minorBidi"/>
         </w:rPr>
       </w:pPr>
-      <w:hyperlink w:anchor="_Toc49596294" w:history="1">
+      <w:hyperlink w:anchor="_Toc49727067" w:history="1">
         <w:r>
           <w:rPr>
             <w:rStyle w:val="Hyperlink"/>
@@ -3016,7 +3085,7 @@
           <w:rPr>
             <w:webHidden/>
           </w:rPr>
-          <w:instrText xml:space="preserve"> PAGEREF _Toc49596294 \h </w:instrText>
+          <w:instrText xml:space="preserve"> PAGEREF _Toc49727067 \h </w:instrText>
         </w:r>
         <w:r>
           <w:rPr>
@@ -3033,7 +3102,7 @@
           <w:rPr>
             <w:webHidden/>
           </w:rPr>
-          <w:t>18</w:t>
+          <w:t>19</w:t>
         </w:r>
         <w:r>
           <w:rPr>
@@ -3077,7 +3146,7 @@
       <w:pPr>
         <w:pStyle w:val="FOINaslov1"/>
       </w:pPr>
-      <w:bookmarkStart w:id="2" w:name="_Toc49596279"/>
+      <w:bookmarkStart w:id="2" w:name="_Toc49727051"/>
       <w:r>
         <w:lastRenderedPageBreak/>
         <w:t>Uvod</w:t>
@@ -3335,7 +3404,7 @@
       <w:pPr>
         <w:pStyle w:val="FOINaslov1"/>
       </w:pPr>
-      <w:bookmarkStart w:id="4" w:name="_Toc49596280"/>
+      <w:bookmarkStart w:id="4" w:name="_Toc49727052"/>
       <w:r>
         <w:lastRenderedPageBreak/>
         <w:t>Dnevnički zapisi i njihova svrha</w:t>
@@ -3896,7 +3965,7 @@
       <w:pPr>
         <w:pStyle w:val="FOINaslov2"/>
       </w:pPr>
-      <w:bookmarkStart w:id="6" w:name="_Toc49596281"/>
+      <w:bookmarkStart w:id="6" w:name="_Toc49727053"/>
       <w:r>
         <w:t>D</w:t>
       </w:r>
@@ -4108,7 +4177,7 @@
       <w:pPr>
         <w:pStyle w:val="FOINaslov3"/>
       </w:pPr>
-      <w:bookmarkStart w:id="8" w:name="_Toc49596282"/>
+      <w:bookmarkStart w:id="8" w:name="_Toc49727054"/>
       <w:bookmarkEnd w:id="7"/>
       <w:r>
         <w:t>Windows Event Viewer</w:t>
@@ -4810,7 +4879,7 @@
           <w:szCs w:val="22"/>
         </w:rPr>
       </w:pPr>
-      <w:bookmarkStart w:id="9" w:name="_Toc49540836"/>
+      <w:bookmarkStart w:id="9" w:name="_Toc49720028"/>
       <w:r>
         <w:rPr>
           <w:rStyle w:val="NaslovslikeChar"/>
@@ -5398,7 +5467,7 @@
           <w:szCs w:val="22"/>
         </w:rPr>
       </w:pPr>
-      <w:bookmarkStart w:id="10" w:name="_Toc49540837"/>
+      <w:bookmarkStart w:id="10" w:name="_Toc49720029"/>
       <w:r>
         <w:rPr>
           <w:rStyle w:val="NaslovslikeChar"/>
@@ -5459,10 +5528,29 @@
     </w:p>
     <w:p>
       <w:pPr>
+        <w:spacing w:after="200" w:line="276" w:lineRule="auto"/>
+        <w:rPr>
+          <w:rFonts w:ascii="Arial" w:hAnsi="Arial" w:cs="Arial"/>
+          <w:sz w:val="22"/>
+          <w:szCs w:val="22"/>
+        </w:rPr>
+      </w:pPr>
+      <w:r>
+        <w:rPr>
+          <w:rFonts w:ascii="Arial" w:hAnsi="Arial" w:cs="Arial"/>
+          <w:sz w:val="22"/>
+          <w:szCs w:val="22"/>
+        </w:rPr>
+        <w:br w:type="page"/>
+      </w:r>
+    </w:p>
+    <w:p>
+      <w:pPr>
         <w:pStyle w:val="FOINaslov3"/>
       </w:pPr>
-      <w:bookmarkStart w:id="11" w:name="_Toc49596283"/>
-      <w:r>
+      <w:bookmarkStart w:id="11" w:name="_Toc49727055"/>
+      <w:r>
+        <w:lastRenderedPageBreak/>
         <w:t>Dnevnički zapisi na Linux platformama</w:t>
       </w:r>
       <w:bookmarkEnd w:id="11"/>
@@ -5578,16 +5666,7 @@
           <w:sz w:val="22"/>
           <w:szCs w:val="22"/>
         </w:rPr>
-        <w:t xml:space="preserve">za </w:t>
-      </w:r>
-      <w:r>
-        <w:rPr>
-          <w:rFonts w:ascii="Arial" w:hAnsi="Arial" w:cs="Arial"/>
-          <w:sz w:val="22"/>
-          <w:szCs w:val="22"/>
-        </w:rPr>
-        <w:lastRenderedPageBreak/>
-        <w:t xml:space="preserve">prikupljanje poruka jezgre sustava. </w:t>
+        <w:t xml:space="preserve">za prikupljanje poruka jezgre sustava. </w:t>
       </w:r>
       <w:r>
         <w:rPr>
@@ -5904,7 +5983,7 @@
           <w:szCs w:val="22"/>
         </w:rPr>
       </w:pPr>
-      <w:bookmarkStart w:id="12" w:name="_Toc49540838"/>
+      <w:bookmarkStart w:id="12" w:name="_Toc49720030"/>
       <w:r>
         <w:rPr>
           <w:rStyle w:val="NaslovslikeChar"/>
@@ -6196,6 +6275,7 @@
           <w:sz w:val="22"/>
           <w:szCs w:val="22"/>
         </w:rPr>
+        <w:lastRenderedPageBreak/>
         <w:t>/var/log/kern.log</w:t>
       </w:r>
     </w:p>
@@ -6242,7 +6322,6 @@
           <w:sz w:val="22"/>
           <w:szCs w:val="22"/>
         </w:rPr>
-        <w:lastRenderedPageBreak/>
         <w:t xml:space="preserve">Točan naziv datoteke ovisi o verziji operacijskog sustava, na primjer verzije bazirane na </w:t>
       </w:r>
       <w:r>
@@ -6634,7 +6713,7 @@
       <w:pPr>
         <w:pStyle w:val="FOINaslov2"/>
       </w:pPr>
-      <w:bookmarkStart w:id="13" w:name="_Toc49596284"/>
+      <w:bookmarkStart w:id="13" w:name="_Toc49727056"/>
       <w:r>
         <w:t xml:space="preserve">Dnevnički zapisi na </w:t>
       </w:r>
@@ -6807,7 +6886,23 @@
           <w:sz w:val="22"/>
           <w:szCs w:val="22"/>
         </w:rPr>
-        <w:t>za odgovor na zahtjev. Dnevnički zapis agenata sadrži zapise o vrsti i verziji web preglednika sa kojeg je korisnik uputio zahtjev prema web poslužitelju. U dnevnički zapis grešaka generiraju se poruke o pogreškama odgovora web poslužitelja, na primjer u slučaju da je korisnik zatražio sadržaj koji se više ne nalazi na poslužitelju ili korisnik nema dozvoljen pristup traženom sadržaju. U dnevničkom zapisu upućivanja vodi se popis stranica na kojima se korisnik nalazio neposredno prije nego što je poslao zahtjev prema poslužitelju tj. linkovi s kojih je korisnik upućen prema poslužitelju koji mogu poslužiti kako bi analizirali izvor</w:t>
+        <w:t xml:space="preserve">za odgovor na zahtjev. Dnevnički zapis agenata sadrži zapise o vrsti i verziji web preglednika sa kojeg je korisnik uputio zahtjev prema web poslužitelju. U dnevnički zapis grešaka generiraju se poruke o pogreškama odgovora web poslužitelja, na primjer u slučaju da je korisnik zatražio sadržaj koji se više ne nalazi na poslužitelju ili korisnik nema </w:t>
+      </w:r>
+      <w:r>
+        <w:rPr>
+          <w:rFonts w:ascii="Arial" w:hAnsi="Arial" w:cs="Arial"/>
+          <w:sz w:val="22"/>
+          <w:szCs w:val="22"/>
+        </w:rPr>
+        <w:t>po</w:t>
+      </w:r>
+      <w:r>
+        <w:rPr>
+          <w:rFonts w:ascii="Arial" w:hAnsi="Arial" w:cs="Arial"/>
+          <w:sz w:val="22"/>
+          <w:szCs w:val="22"/>
+        </w:rPr>
+        <w:t xml:space="preserve"> pristup traženom sadržaju. U dnevničkom zapisu upućivanja vodi se popis stranica na kojima se korisnik nalazio neposredno prije nego što je poslao zahtjev prema poslužitelju tj. linkovi s kojih je korisnik upućen prema poslužitelju koji mogu poslužiti kako bi analizirali izvor</w:t>
       </w:r>
       <w:r>
         <w:rPr>
@@ -6884,7 +6979,7 @@
           <w:sz w:val="22"/>
           <w:szCs w:val="22"/>
         </w:rPr>
-        <w:t xml:space="preserve">Česta praksa kod rukovanja s dnevničkim zapisima na strani poslužitelja je prikupljanje svih dnevničkih zapisa na jedno računalo radi lakše analize. Većina poslužiteljskih sustava ima mogućnost periodičkog slanja svojih dnevničkih zapisa na udaljenu lokaciju, a postoje i brojna druga programska rješenja za ovu namjenu. Problem koji se javlja kod centraliziranog </w:t>
+        <w:t xml:space="preserve">Česta praksa kod rukovanja s dnevničkim zapisima na strani poslužitelja je prikupljanje svih dnevničkih zapisa na jedno računalo radi lakše analize. Većina poslužiteljskih sustava ima </w:t>
       </w:r>
       <w:r>
         <w:rPr>
@@ -6893,7 +6988,23 @@
           <w:szCs w:val="22"/>
         </w:rPr>
         <w:lastRenderedPageBreak/>
-        <w:t xml:space="preserve">prikupljanja dnevničkih zapisa je velika količina podataka koji se generiraju, već jedan korisnik može generirati tisuće zapisa pri jednom pristupu sadržaju poslužitelja, pa je najbolja praksa dnevničke zapise filtrirati i pretvoriti u zajednički format pogodan za analizu prije slanja na centralno računalo ili poslužitelj za daljnju obradu. </w:t>
+        <w:t xml:space="preserve">mogućnost periodičkog slanja svojih dnevničkih zapisa na udaljenu lokaciju, a postoje i brojna druga programska rješenja za ovu namjenu. Problem koji se javlja kod centraliziranog prikupljanja dnevničkih zapisa je velika količina podataka koji se generiraju, već jedan korisnik može generirati tisuće zapisa pri jednom pristupu sadržaju poslužitelja, pa je najbolja praksa dnevničke zapise filtrirati i </w:t>
+      </w:r>
+      <w:r>
+        <w:rPr>
+          <w:rFonts w:ascii="Arial" w:hAnsi="Arial" w:cs="Arial"/>
+          <w:sz w:val="22"/>
+          <w:szCs w:val="22"/>
+        </w:rPr>
+        <w:t xml:space="preserve">po potrebi </w:t>
+      </w:r>
+      <w:r>
+        <w:rPr>
+          <w:rFonts w:ascii="Arial" w:hAnsi="Arial" w:cs="Arial"/>
+          <w:sz w:val="22"/>
+          <w:szCs w:val="22"/>
+        </w:rPr>
+        <w:t xml:space="preserve">pretvoriti u zajednički format pogodan za analizu prije slanja na centralno računalo ili poslužitelj za daljnju obradu. </w:t>
       </w:r>
       <w:r>
         <w:rPr>
@@ -6983,7 +7094,7 @@
       <w:pPr>
         <w:pStyle w:val="FOINaslov3"/>
       </w:pPr>
-      <w:bookmarkStart w:id="14" w:name="_Toc49596285"/>
+      <w:bookmarkStart w:id="14" w:name="_Toc49727057"/>
       <w:r>
         <w:t>Web poslužitelji</w:t>
       </w:r>
@@ -7208,7 +7319,7 @@
           <w:szCs w:val="22"/>
         </w:rPr>
       </w:pPr>
-      <w:bookmarkStart w:id="15" w:name="_Toc49540839"/>
+      <w:bookmarkStart w:id="15" w:name="_Toc49720031"/>
       <w:r>
         <w:rPr>
           <w:rStyle w:val="NaslovslikeChar"/>
@@ -7293,7 +7404,7 @@
           <w:sz w:val="22"/>
           <w:szCs w:val="22"/>
         </w:rPr>
-        <w:t xml:space="preserve"> se vraća klijentu može biti statička web stranica ili dinamički generirana web stranica. Statička web stranica ima predefiniranu strukturu i sadržaj, najčešće pomoću HTML-a i CSS-a, pa je ista za svakog klijenta kojem se šalje. Svaka stranica spremljena je na web poslužitelju kao zaseban dokument i ukoliko ga je potrebno izmijeniti to može napraviti samo administrator. S druge strane, dinamički generirane web stranice generiraju se u stvarnom vremenu uzimajući u obzir klijenta koji je poslao zahtjev. Na web poslužitelju </w:t>
+        <w:t xml:space="preserve"> se vraća klijentu može biti statička web stranica ili dinamički generirana web stranica. Statička web stranica ima predefiniranu strukturu i sadržaj, najčešće pomoću HTML-a i CSS-a, pa je ista za svakog klijenta kojem se šalje. Svaka stranica spremljena je na web poslužitelju kao zaseban dokument i ukoliko ga je potrebno izmijeniti to može napraviti </w:t>
       </w:r>
       <w:r>
         <w:rPr>
@@ -7302,7 +7413,7 @@
           <w:szCs w:val="22"/>
         </w:rPr>
         <w:lastRenderedPageBreak/>
-        <w:t xml:space="preserve">spremljeni su samo predlošci i dizajn za web stranicu dok se sadržaj  popunjava iz baze podataka ili nekog drugog izvora pomoću nekog od programskih jezika za programiranje na strani poslužitelja kao što su PHP, ASP i drugi. </w:t>
+        <w:t xml:space="preserve">samo administrator. S druge strane, dinamički generirane web stranice generiraju se u stvarnom vremenu uzimajući u obzir klijenta koji je poslao zahtjev. Na web poslužitelju spremljeni su samo predlošci i dizajn za web stranicu dok se sadržaj  popunjava iz baze podataka ili nekog drugog izvora pomoću nekog od programskih jezika za programiranje na strani poslužitelja kao što su PHP, ASP i drugi. </w:t>
       </w:r>
       <w:r>
         <w:rPr>
@@ -7428,7 +7539,7 @@
           <w:szCs w:val="22"/>
         </w:rPr>
       </w:pPr>
-      <w:bookmarkStart w:id="16" w:name="_Toc49540840"/>
+      <w:bookmarkStart w:id="16" w:name="_Toc49720032"/>
       <w:r>
         <w:rPr>
           <w:rStyle w:val="NaslovslikeChar"/>
@@ -7489,7 +7600,7 @@
           <w:sz w:val="24"/>
         </w:rPr>
       </w:pPr>
-      <w:bookmarkStart w:id="17" w:name="_Toc49596286"/>
+      <w:bookmarkStart w:id="17" w:name="_Toc49727058"/>
       <w:r>
         <w:rPr>
           <w:i/>
@@ -8122,6 +8233,7 @@
           <w:sz w:val="22"/>
           <w:szCs w:val="22"/>
         </w:rPr>
+        <w:lastRenderedPageBreak/>
         <w:t xml:space="preserve">U ovom primjeru IP adresa domaćina tj. računala s kojeg je zahtjev stigao je 127.0.0.1, identifikator korisnika je prazan, </w:t>
       </w:r>
       <w:r>
@@ -8162,16 +8274,7 @@
           <w:sz w:val="22"/>
           <w:szCs w:val="22"/>
         </w:rPr>
-        <w:t xml:space="preserve"> </w:t>
-      </w:r>
-      <w:r>
-        <w:rPr>
-          <w:rFonts w:ascii="Arial" w:hAnsi="Arial" w:cs="Arial"/>
-          <w:sz w:val="22"/>
-          <w:szCs w:val="22"/>
-        </w:rPr>
-        <w:lastRenderedPageBreak/>
-        <w:t>godine</w:t>
+        <w:t xml:space="preserve"> godine</w:t>
       </w:r>
       <w:r>
         <w:rPr>
@@ -8274,48 +8377,6 @@
           <w:szCs w:val="22"/>
         </w:rPr>
         <w:t>OK i veličinu tražene datoteke koja iznosi 7701 bajta.</w:t>
-      </w:r>
-      <w:r>
-        <w:rPr>
-          <w:rFonts w:ascii="Arial" w:hAnsi="Arial" w:cs="Arial"/>
-          <w:sz w:val="22"/>
-          <w:szCs w:val="22"/>
-        </w:rPr>
-        <w:t xml:space="preserve"> Jedan od najpoznatijih korisnika ovog formata zapisa je </w:t>
-      </w:r>
-      <w:r>
-        <w:rPr>
-          <w:rFonts w:ascii="Arial" w:hAnsi="Arial" w:cs="Arial"/>
-          <w:i/>
-          <w:iCs/>
-          <w:sz w:val="22"/>
-          <w:szCs w:val="22"/>
-        </w:rPr>
-        <w:t>Apache server</w:t>
-      </w:r>
-      <w:r>
-        <w:rPr>
-          <w:rFonts w:ascii="Arial" w:hAnsi="Arial" w:cs="Arial"/>
-          <w:sz w:val="22"/>
-          <w:szCs w:val="22"/>
-        </w:rPr>
-        <w:t xml:space="preserve"> </w:t>
-      </w:r>
-      <w:r>
-        <w:rPr>
-          <w:rFonts w:ascii="Arial" w:hAnsi="Arial" w:cs="Arial"/>
-          <w:sz w:val="22"/>
-          <w:szCs w:val="22"/>
-        </w:rPr>
-        <w:t xml:space="preserve">koji ga koristi </w:t>
-      </w:r>
-      <w:r>
-        <w:rPr>
-          <w:rFonts w:ascii="Arial" w:hAnsi="Arial" w:cs="Arial"/>
-          <w:sz w:val="22"/>
-          <w:szCs w:val="22"/>
-        </w:rPr>
-        <w:t>za dnevnički zapisa pristupa.</w:t>
       </w:r>
     </w:p>
     <w:p>
@@ -8339,7 +8400,7 @@
           <w:sz w:val="24"/>
         </w:rPr>
       </w:pPr>
-      <w:bookmarkStart w:id="18" w:name="_Toc49596287"/>
+      <w:bookmarkStart w:id="18" w:name="_Toc49727059"/>
       <w:r>
         <w:rPr>
           <w:i/>
@@ -9284,6 +9345,7 @@
           <w:sz w:val="22"/>
           <w:szCs w:val="22"/>
         </w:rPr>
+        <w:lastRenderedPageBreak/>
         <w:t>status - HTTP statusni kod</w:t>
       </w:r>
     </w:p>
@@ -9308,7 +9370,6 @@
           <w:sz w:val="22"/>
           <w:szCs w:val="22"/>
         </w:rPr>
-        <w:lastRenderedPageBreak/>
         <w:t>komentar - komentar koji je vraćen uz statusni kod</w:t>
       </w:r>
     </w:p>
@@ -10048,7 +10109,7 @@
           <w:sz w:val="24"/>
         </w:rPr>
       </w:pPr>
-      <w:bookmarkStart w:id="19" w:name="_Toc49596288"/>
+      <w:bookmarkStart w:id="19" w:name="_Toc49727060"/>
       <w:r>
         <w:rPr>
           <w:i/>
@@ -10117,7 +10178,39 @@
           <w:sz w:val="22"/>
           <w:szCs w:val="22"/>
         </w:rPr>
-        <w:t xml:space="preserve"> Kod ovog formata vrijednosti polja u zapisa su odvojena zarezom </w:t>
+        <w:t xml:space="preserve"> Kod ovog formata vrijednosti polja u zapis</w:t>
+      </w:r>
+      <w:r>
+        <w:rPr>
+          <w:rFonts w:ascii="Arial" w:hAnsi="Arial" w:cs="Arial"/>
+          <w:sz w:val="22"/>
+          <w:szCs w:val="22"/>
+        </w:rPr>
+        <w:t>u</w:t>
+      </w:r>
+      <w:r>
+        <w:rPr>
+          <w:rFonts w:ascii="Arial" w:hAnsi="Arial" w:cs="Arial"/>
+          <w:sz w:val="22"/>
+          <w:szCs w:val="22"/>
+        </w:rPr>
+        <w:t xml:space="preserve"> odvojena</w:t>
+      </w:r>
+      <w:r>
+        <w:rPr>
+          <w:rFonts w:ascii="Arial" w:hAnsi="Arial" w:cs="Arial"/>
+          <w:sz w:val="22"/>
+          <w:szCs w:val="22"/>
+        </w:rPr>
+        <w:t xml:space="preserve"> su</w:t>
+      </w:r>
+      <w:r>
+        <w:rPr>
+          <w:rFonts w:ascii="Arial" w:hAnsi="Arial" w:cs="Arial"/>
+          <w:sz w:val="22"/>
+          <w:szCs w:val="22"/>
+        </w:rPr>
+        <w:t xml:space="preserve"> zarezom </w:t>
       </w:r>
       <w:r>
         <w:rPr>
@@ -10275,7 +10368,39 @@
           <w:sz w:val="22"/>
           <w:szCs w:val="22"/>
         </w:rPr>
-        <w:t xml:space="preserve"> znakove za kraj linije. Za vrijeme zapisa uzima se lokalno vrijeme računal</w:t>
+        <w:t xml:space="preserve"> znakove za kraj linije</w:t>
+      </w:r>
+      <w:r>
+        <w:rPr>
+          <w:rFonts w:ascii="Arial" w:hAnsi="Arial" w:cs="Arial"/>
+          <w:sz w:val="22"/>
+          <w:szCs w:val="22"/>
+        </w:rPr>
+        <w:t xml:space="preserve"> koji bi mogli uništiti strukturu zapisa i tako cijelu datoteku dnevničkog zapisa </w:t>
+      </w:r>
+      <w:r>
+        <w:rPr>
+          <w:rFonts w:ascii="Arial" w:hAnsi="Arial" w:cs="Arial"/>
+          <w:sz w:val="22"/>
+          <w:szCs w:val="22"/>
+        </w:rPr>
+        <w:t>učiniti</w:t>
+      </w:r>
+      <w:r>
+        <w:rPr>
+          <w:rFonts w:ascii="Arial" w:hAnsi="Arial" w:cs="Arial"/>
+          <w:sz w:val="22"/>
+          <w:szCs w:val="22"/>
+        </w:rPr>
+        <w:t xml:space="preserve"> beskorisnom</w:t>
+      </w:r>
+      <w:r>
+        <w:rPr>
+          <w:rFonts w:ascii="Arial" w:hAnsi="Arial" w:cs="Arial"/>
+          <w:sz w:val="22"/>
+          <w:szCs w:val="22"/>
+        </w:rPr>
+        <w:t>. Za vrijeme zapisa uzima se lokalno vrijeme računal</w:t>
       </w:r>
       <w:r>
         <w:rPr>
@@ -10711,15 +10836,7 @@
           <w:sz w:val="22"/>
           <w:szCs w:val="22"/>
         </w:rPr>
-        <w:t xml:space="preserve"> -</w:t>
-      </w:r>
-      <w:r>
-        <w:rPr>
-          <w:rFonts w:ascii="Arial" w:hAnsi="Arial" w:cs="Arial"/>
-          <w:sz w:val="22"/>
-          <w:szCs w:val="22"/>
-        </w:rPr>
-        <w:t xml:space="preserve"> </w:t>
+        <w:t xml:space="preserve"> - </w:t>
       </w:r>
       <w:r>
         <w:rPr>
@@ -10911,15 +11028,7 @@
           <w:sz w:val="22"/>
           <w:szCs w:val="22"/>
         </w:rPr>
-        <w:t xml:space="preserve"> </w:t>
-      </w:r>
-      <w:r>
-        <w:rPr>
-          <w:rFonts w:ascii="Arial" w:hAnsi="Arial" w:cs="Arial"/>
-          <w:sz w:val="22"/>
-          <w:szCs w:val="22"/>
-        </w:rPr>
-        <w:t>metoda korištena za dohvaćanje sadržaja</w:t>
+        <w:t xml:space="preserve"> metoda korištena za dohvaćanje sadržaja</w:t>
       </w:r>
     </w:p>
     <w:p>
@@ -11054,6 +11163,7 @@
           <w:sz w:val="22"/>
           <w:szCs w:val="22"/>
         </w:rPr>
+        <w:lastRenderedPageBreak/>
         <w:t>192.168.114.201,</w:t>
       </w:r>
       <w:r>
@@ -11088,6 +11198,18 @@
         </w:rPr>
         <w:t>4502,163,3223,200,0,GET,DeptLogo.gif</w:t>
       </w:r>
+    </w:p>
+    <w:p>
+      <w:pPr>
+        <w:spacing w:after="120" w:line="360" w:lineRule="auto"/>
+        <w:ind w:firstLine="709"/>
+        <w:jc w:val="center"/>
+        <w:rPr>
+          <w:rFonts w:ascii="Arial" w:hAnsi="Arial" w:cs="Arial"/>
+          <w:sz w:val="22"/>
+          <w:szCs w:val="22"/>
+        </w:rPr>
+      </w:pPr>
     </w:p>
     <w:p>
       <w:pPr>
@@ -11096,84 +11218,59 @@
         <w:jc w:val="both"/>
         <w:rPr>
           <w:rFonts w:ascii="Arial" w:hAnsi="Arial" w:cs="Arial"/>
-          <w:sz w:val="22"/>
-          <w:szCs w:val="22"/>
-        </w:rPr>
-      </w:pPr>
-      <w:r>
-        <w:rPr>
-          <w:rFonts w:ascii="Arial" w:hAnsi="Arial" w:cs="Arial"/>
-          <w:sz w:val="22"/>
-          <w:szCs w:val="22"/>
-        </w:rPr>
-        <w:br w:type="page"/>
-      </w:r>
-      <w:r>
-        <w:rPr>
-          <w:rFonts w:ascii="Arial" w:hAnsi="Arial" w:cs="Arial"/>
-          <w:sz w:val="22"/>
-          <w:szCs w:val="22"/>
-        </w:rPr>
-        <w:lastRenderedPageBreak/>
-        <w:t xml:space="preserve">Iz ovog zapisa možemo redom pročitati </w:t>
-      </w:r>
-      <w:r>
-        <w:rPr>
-          <w:rFonts w:ascii="Arial" w:hAnsi="Arial" w:cs="Arial"/>
-          <w:sz w:val="22"/>
-          <w:szCs w:val="22"/>
-        </w:rPr>
-        <w:t xml:space="preserve">vrijednosti </w:t>
-      </w:r>
-      <w:r>
-        <w:rPr>
-          <w:rFonts w:ascii="Arial" w:hAnsi="Arial" w:cs="Arial"/>
-          <w:sz w:val="22"/>
-          <w:szCs w:val="22"/>
-        </w:rPr>
-        <w:t>polja</w:t>
-      </w:r>
-      <w:r>
-        <w:rPr>
-          <w:rFonts w:ascii="Arial" w:hAnsi="Arial" w:cs="Arial"/>
-          <w:sz w:val="22"/>
-          <w:szCs w:val="22"/>
-        </w:rPr>
-        <w:t>. IP adresa klijenta je 192.168.114.201, korisničko ime je prazno što je označeno povlakom</w:t>
-      </w:r>
-      <w:r>
-        <w:rPr>
-          <w:rFonts w:ascii="Arial" w:hAnsi="Arial" w:cs="Arial"/>
-          <w:sz w:val="22"/>
-          <w:szCs w:val="22"/>
-        </w:rPr>
-        <w:t>, zahtjev je zaprimljen 20. ožujka 1998. godine</w:t>
-      </w:r>
-      <w:r>
-        <w:rPr>
-          <w:rFonts w:ascii="Arial" w:hAnsi="Arial" w:cs="Arial"/>
-          <w:sz w:val="22"/>
-          <w:szCs w:val="22"/>
-        </w:rPr>
-        <w:t xml:space="preserve"> u 7:55:20 sati, servis i instanca je W3SVC2, naziv poslužitelja je SALES1, IP adresa poslužitelja je 192.168.114.201, vrijeme obrade iznosilo je 4502 milisekunde, klijent je poslao 163 bajta podataka dok je poslužitelj odgovorio s 3223 bajta podataka. HTTP statusni kod odgovora je 200 za OK, Windows statusni kod je 0 što označava uspješno obrađen zahtjev, metoda kojom je klijent poslao zahtjev je </w:t>
-      </w:r>
-      <w:r>
-        <w:rPr>
-          <w:rFonts w:ascii="Arial" w:hAnsi="Arial" w:cs="Arial"/>
           <w:i/>
           <w:iCs/>
           <w:sz w:val="22"/>
           <w:szCs w:val="22"/>
         </w:rPr>
-        <w:t>GET</w:t>
-      </w:r>
-      <w:r>
-        <w:rPr>
-          <w:rFonts w:ascii="Arial" w:hAnsi="Arial" w:cs="Arial"/>
-          <w:sz w:val="22"/>
-          <w:szCs w:val="22"/>
-        </w:rPr>
-        <w:t xml:space="preserve">, a traženi sadržaj je datoteka naziva </w:t>
+      </w:pPr>
+      <w:r>
+        <w:rPr>
+          <w:rFonts w:ascii="Arial" w:hAnsi="Arial" w:cs="Arial"/>
+          <w:sz w:val="22"/>
+          <w:szCs w:val="22"/>
+        </w:rPr>
+        <w:t xml:space="preserve">Iz ovog zapisa možemo redom pročitati </w:t>
+      </w:r>
+      <w:r>
+        <w:rPr>
+          <w:rFonts w:ascii="Arial" w:hAnsi="Arial" w:cs="Arial"/>
+          <w:sz w:val="22"/>
+          <w:szCs w:val="22"/>
+        </w:rPr>
+        <w:t xml:space="preserve">vrijednosti </w:t>
+      </w:r>
+      <w:r>
+        <w:rPr>
+          <w:rFonts w:ascii="Arial" w:hAnsi="Arial" w:cs="Arial"/>
+          <w:sz w:val="22"/>
+          <w:szCs w:val="22"/>
+        </w:rPr>
+        <w:t>polja</w:t>
+      </w:r>
+      <w:r>
+        <w:rPr>
+          <w:rFonts w:ascii="Arial" w:hAnsi="Arial" w:cs="Arial"/>
+          <w:sz w:val="22"/>
+          <w:szCs w:val="22"/>
+        </w:rPr>
+        <w:t>. IP adresa klijenta je 192.168.114.201, korisničko ime je prazno što je označeno povlakom</w:t>
+      </w:r>
+      <w:r>
+        <w:rPr>
+          <w:rFonts w:ascii="Arial" w:hAnsi="Arial" w:cs="Arial"/>
+          <w:sz w:val="22"/>
+          <w:szCs w:val="22"/>
+        </w:rPr>
+        <w:t>, zahtjev je zaprimljen 20. ožujka 1998. godine</w:t>
+      </w:r>
+      <w:r>
+        <w:rPr>
+          <w:rFonts w:ascii="Arial" w:hAnsi="Arial" w:cs="Arial"/>
+          <w:sz w:val="22"/>
+          <w:szCs w:val="22"/>
+        </w:rPr>
+        <w:t xml:space="preserve"> u 7:55:20 sati, servis i instanca je W3SVC2, naziv poslužitelja je SALES1, IP adresa poslužitelja je 192.168.114.201, vrijeme obrade iznosilo je 4502 milisekunde, klijent je poslao 163 bajta podataka dok je poslužitelj odgovorio s 3223 bajta podataka. HTTP statusni kod odgovora je 200 za OK, Windows statusni kod je 0 što označava uspješno obrađen zahtjev, metoda kojom je klijent poslao zahtjev je </w:t>
       </w:r>
       <w:r>
         <w:rPr>
@@ -11183,6 +11280,24 @@
           <w:sz w:val="22"/>
           <w:szCs w:val="22"/>
         </w:rPr>
+        <w:t>GET</w:t>
+      </w:r>
+      <w:r>
+        <w:rPr>
+          <w:rFonts w:ascii="Arial" w:hAnsi="Arial" w:cs="Arial"/>
+          <w:sz w:val="22"/>
+          <w:szCs w:val="22"/>
+        </w:rPr>
+        <w:t xml:space="preserve">, a traženi sadržaj je datoteka naziva </w:t>
+      </w:r>
+      <w:r>
+        <w:rPr>
+          <w:rFonts w:ascii="Arial" w:hAnsi="Arial" w:cs="Arial"/>
+          <w:i/>
+          <w:iCs/>
+          <w:sz w:val="22"/>
+          <w:szCs w:val="22"/>
+        </w:rPr>
         <w:t>DeptLogo.gif.</w:t>
       </w:r>
     </w:p>
@@ -11197,32 +11312,40 @@
           <w:szCs w:val="22"/>
         </w:rPr>
       </w:pPr>
-      <w:bookmarkStart w:id="20" w:name="_GoBack"/>
+    </w:p>
+    <w:p>
+      <w:pPr>
+        <w:pStyle w:val="FOINaslov1"/>
+      </w:pPr>
+      <w:bookmarkStart w:id="20" w:name="_Toc49727061"/>
+      <w:r>
+        <w:t xml:space="preserve">Uvod u </w:t>
+      </w:r>
       <w:bookmarkEnd w:id="20"/>
+      <w:r>
+        <w:t>Matplotlib i Pandas</w:t>
+      </w:r>
+      <w:bookmarkStart w:id="21" w:name="_GoBack"/>
+      <w:bookmarkEnd w:id="21"/>
     </w:p>
     <w:p>
       <w:pPr>
         <w:pStyle w:val="FOINaslov1"/>
       </w:pPr>
-      <w:bookmarkStart w:id="21" w:name="_Toc49596289"/>
+      <w:bookmarkStart w:id="22" w:name="_Toc49727062"/>
       <w:r>
         <w:t>Python aplikacija za analizu i vizualizaciju</w:t>
       </w:r>
-      <w:bookmarkEnd w:id="21"/>
-    </w:p>
-    <w:p>
-      <w:pPr>
-        <w:spacing w:after="120" w:line="360" w:lineRule="auto"/>
-        <w:rPr>
-          <w:rFonts w:ascii="Arial" w:hAnsi="Arial" w:cs="Arial"/>
-        </w:rPr>
-      </w:pPr>
-      <w:r>
-        <w:rPr>
-          <w:rFonts w:ascii="Arial" w:hAnsi="Arial" w:cs="Arial"/>
-          <w:b/>
-          <w:bCs/>
-        </w:rPr>
+      <w:bookmarkEnd w:id="22"/>
+    </w:p>
+    <w:p>
+      <w:r>
+        <w:t xml:space="preserve">log izvor : </w:t>
+      </w:r>
+      <w:r>
+        <w:t>http://www.almhuette-raith.at/apache-log/access.log</w:t>
+      </w:r>
+      <w:r>
         <w:br w:type="page"/>
       </w:r>
     </w:p>
@@ -11230,12 +11353,12 @@
       <w:pPr>
         <w:pStyle w:val="FOINaslov1"/>
       </w:pPr>
-      <w:bookmarkStart w:id="22" w:name="_Toc49596290"/>
+      <w:bookmarkStart w:id="23" w:name="_Toc49727063"/>
       <w:r>
         <w:lastRenderedPageBreak/>
         <w:t>Zaključak</w:t>
       </w:r>
-      <w:bookmarkEnd w:id="22"/>
+      <w:bookmarkEnd w:id="23"/>
       <w:r>
         <w:t xml:space="preserve"> </w:t>
       </w:r>
@@ -11449,7 +11572,7 @@
           <w:numId w:val="0"/>
         </w:numPr>
       </w:pPr>
-      <w:bookmarkStart w:id="23" w:name="_Toc49596291"/>
+      <w:bookmarkStart w:id="24" w:name="_Toc49727064"/>
       <w:r>
         <w:lastRenderedPageBreak/>
         <w:t>Popis l</w:t>
@@ -11460,7 +11583,7 @@
       <w:r>
         <w:t>e</w:t>
       </w:r>
-      <w:bookmarkEnd w:id="23"/>
+      <w:bookmarkEnd w:id="24"/>
     </w:p>
     <w:p>
       <w:pPr>
@@ -12151,16 +12274,21 @@
     </w:p>
     <w:p>
       <w:pPr>
-        <w:pStyle w:val="NormalWeb"/>
-        <w:spacing w:before="0" w:beforeAutospacing="0" w:after="120" w:afterAutospacing="0" w:line="360" w:lineRule="auto"/>
-        <w:jc w:val="both"/>
-        <w:textAlignment w:val="baseline"/>
-        <w:rPr>
-          <w:rFonts w:ascii="Arial" w:hAnsi="Arial" w:cs="Arial"/>
-          <w:sz w:val="22"/>
-          <w:szCs w:val="22"/>
-        </w:rPr>
-      </w:pPr>
+        <w:spacing w:after="200" w:line="276" w:lineRule="auto"/>
+        <w:rPr>
+          <w:rFonts w:ascii="Arial" w:hAnsi="Arial" w:cs="Arial"/>
+          <w:sz w:val="22"/>
+          <w:szCs w:val="22"/>
+        </w:rPr>
+      </w:pPr>
+      <w:r>
+        <w:rPr>
+          <w:rFonts w:ascii="Arial" w:hAnsi="Arial" w:cs="Arial"/>
+          <w:sz w:val="22"/>
+          <w:szCs w:val="22"/>
+        </w:rPr>
+        <w:br w:type="page"/>
+      </w:r>
     </w:p>
     <w:p>
       <w:pPr>
@@ -12170,14 +12298,15 @@
           <w:numId w:val="0"/>
         </w:numPr>
       </w:pPr>
-      <w:bookmarkStart w:id="24" w:name="_Toc49596292"/>
-      <w:r>
+      <w:bookmarkStart w:id="25" w:name="_Toc49727065"/>
+      <w:r>
+        <w:lastRenderedPageBreak/>
         <w:t xml:space="preserve">Popis </w:t>
       </w:r>
       <w:r>
         <w:t>slika</w:t>
       </w:r>
-      <w:bookmarkEnd w:id="24"/>
+      <w:bookmarkEnd w:id="25"/>
     </w:p>
     <w:p>
       <w:pPr>
@@ -12195,7 +12324,7 @@
       <w:r>
         <w:fldChar w:fldCharType="separate"/>
       </w:r>
-      <w:hyperlink w:anchor="_Toc49540836" w:history="1">
+      <w:hyperlink w:anchor="_Toc49720028" w:history="1">
         <w:r>
           <w:rPr>
             <w:rStyle w:val="Hyperlink"/>
@@ -12218,7 +12347,7 @@
           <w:rPr>
             <w:webHidden/>
           </w:rPr>
-          <w:instrText xml:space="preserve"> PAGEREF _Toc49540836 \h </w:instrText>
+          <w:instrText xml:space="preserve"> PAGEREF _Toc49720028 \h </w:instrText>
         </w:r>
         <w:r>
           <w:rPr>
@@ -12252,7 +12381,7 @@
           <w:rFonts w:asciiTheme="minorHAnsi" w:eastAsiaTheme="minorEastAsia" w:hAnsiTheme="minorHAnsi" w:cstheme="minorBidi"/>
         </w:rPr>
       </w:pPr>
-      <w:hyperlink w:anchor="_Toc49540837" w:history="1">
+      <w:hyperlink w:anchor="_Toc49720029" w:history="1">
         <w:r>
           <w:rPr>
             <w:rStyle w:val="Hyperlink"/>
@@ -12275,7 +12404,7 @@
           <w:rPr>
             <w:webHidden/>
           </w:rPr>
-          <w:instrText xml:space="preserve"> PAGEREF _Toc49540837 \h </w:instrText>
+          <w:instrText xml:space="preserve"> PAGEREF _Toc49720029 \h </w:instrText>
         </w:r>
         <w:r>
           <w:rPr>
@@ -12309,7 +12438,7 @@
           <w:rFonts w:asciiTheme="minorHAnsi" w:eastAsiaTheme="minorEastAsia" w:hAnsiTheme="minorHAnsi" w:cstheme="minorBidi"/>
         </w:rPr>
       </w:pPr>
-      <w:hyperlink w:anchor="_Toc49540838" w:history="1">
+      <w:hyperlink w:anchor="_Toc49720030" w:history="1">
         <w:r>
           <w:rPr>
             <w:rStyle w:val="Hyperlink"/>
@@ -12346,7 +12475,7 @@
           <w:rPr>
             <w:webHidden/>
           </w:rPr>
-          <w:instrText xml:space="preserve"> PAGEREF _Toc49540838 \h </w:instrText>
+          <w:instrText xml:space="preserve"> PAGEREF _Toc49720030 \h </w:instrText>
         </w:r>
         <w:r>
           <w:rPr>
@@ -12380,7 +12509,7 @@
           <w:rFonts w:asciiTheme="minorHAnsi" w:eastAsiaTheme="minorEastAsia" w:hAnsiTheme="minorHAnsi" w:cstheme="minorBidi"/>
         </w:rPr>
       </w:pPr>
-      <w:hyperlink w:anchor="_Toc49540839" w:history="1">
+      <w:hyperlink w:anchor="_Toc49720031" w:history="1">
         <w:r>
           <w:rPr>
             <w:rStyle w:val="Hyperlink"/>
@@ -12403,7 +12532,7 @@
           <w:rPr>
             <w:webHidden/>
           </w:rPr>
-          <w:instrText xml:space="preserve"> PAGEREF _Toc49540839 \h </w:instrText>
+          <w:instrText xml:space="preserve"> PAGEREF _Toc49720031 \h </w:instrText>
         </w:r>
         <w:r>
           <w:rPr>
@@ -12420,7 +12549,7 @@
           <w:rPr>
             <w:webHidden/>
           </w:rPr>
-          <w:t>7</w:t>
+          <w:t>8</w:t>
         </w:r>
         <w:r>
           <w:rPr>
@@ -12437,7 +12566,7 @@
           <w:rFonts w:asciiTheme="minorHAnsi" w:eastAsiaTheme="minorEastAsia" w:hAnsiTheme="minorHAnsi" w:cstheme="minorBidi"/>
         </w:rPr>
       </w:pPr>
-      <w:hyperlink w:anchor="_Toc49540840" w:history="1">
+      <w:hyperlink w:anchor="_Toc49720032" w:history="1">
         <w:r>
           <w:rPr>
             <w:rStyle w:val="Hyperlink"/>
@@ -12460,7 +12589,7 @@
           <w:rPr>
             <w:webHidden/>
           </w:rPr>
-          <w:instrText xml:space="preserve"> PAGEREF _Toc49540840 \h </w:instrText>
+          <w:instrText xml:space="preserve"> PAGEREF _Toc49720032 \h </w:instrText>
         </w:r>
         <w:r>
           <w:rPr>
@@ -12477,7 +12606,7 @@
           <w:rPr>
             <w:webHidden/>
           </w:rPr>
-          <w:t>8</w:t>
+          <w:t>9</w:t>
         </w:r>
         <w:r>
           <w:rPr>
@@ -12527,7 +12656,7 @@
           <w:numId w:val="0"/>
         </w:numPr>
       </w:pPr>
-      <w:bookmarkStart w:id="25" w:name="_Toc49596293"/>
+      <w:bookmarkStart w:id="26" w:name="_Toc49727066"/>
       <w:r>
         <w:lastRenderedPageBreak/>
         <w:t xml:space="preserve">Popis </w:t>
@@ -12535,7 +12664,7 @@
       <w:r>
         <w:t>tablica</w:t>
       </w:r>
-      <w:bookmarkEnd w:id="25"/>
+      <w:bookmarkEnd w:id="26"/>
     </w:p>
     <w:p>
       <w:pPr>
@@ -12663,7 +12792,7 @@
           <w:numId w:val="0"/>
         </w:numPr>
       </w:pPr>
-      <w:bookmarkStart w:id="26" w:name="_Toc49596294"/>
+      <w:bookmarkStart w:id="27" w:name="_Toc49727067"/>
       <w:r>
         <w:lastRenderedPageBreak/>
         <w:t>Prilozi</w:t>
@@ -12671,7 +12800,7 @@
       <w:r>
         <w:t xml:space="preserve"> (1, 2, …)</w:t>
       </w:r>
-      <w:bookmarkEnd w:id="26"/>
+      <w:bookmarkEnd w:id="27"/>
     </w:p>
     <w:sectPr>
       <w:footerReference w:type="default" r:id="rId18"/>
@@ -12784,16 +12913,7 @@
             <w:sz w:val="18"/>
             <w:szCs w:val="18"/>
           </w:rPr>
-          <w:t>i</w:t>
-        </w:r>
-        <w:r>
-          <w:rPr>
-            <w:rFonts w:ascii="Arial" w:hAnsi="Arial" w:cs="Arial"/>
-            <w:noProof/>
-            <w:sz w:val="18"/>
-            <w:szCs w:val="18"/>
-          </w:rPr>
-          <w:t>i</w:t>
+          <w:t>ii</w:t>
         </w:r>
         <w:r>
           <w:rPr>
@@ -12953,16 +13073,7 @@
             <w:sz w:val="18"/>
             <w:szCs w:val="18"/>
           </w:rPr>
-          <w:t>ii</w:t>
-        </w:r>
-        <w:r>
-          <w:rPr>
-            <w:rFonts w:ascii="Arial" w:hAnsi="Arial" w:cs="Arial"/>
-            <w:noProof/>
-            <w:sz w:val="18"/>
-            <w:szCs w:val="18"/>
-          </w:rPr>
-          <w:t>i</w:t>
+          <w:t>iii</w:t>
         </w:r>
         <w:r>
           <w:rPr>
@@ -13043,16 +13154,7 @@
             <w:sz w:val="18"/>
             <w:szCs w:val="18"/>
           </w:rPr>
-          <w:t>1</w:t>
-        </w:r>
-        <w:r>
-          <w:rPr>
-            <w:rFonts w:ascii="Arial" w:hAnsi="Arial" w:cs="Arial"/>
-            <w:noProof/>
-            <w:sz w:val="18"/>
-            <w:szCs w:val="18"/>
-          </w:rPr>
-          <w:t>3</w:t>
+          <w:t>13</w:t>
         </w:r>
         <w:r>
           <w:rPr>
@@ -17396,7 +17498,7 @@
 </file>
 
 <file path=customXml/itemProps1.xml><?xml version="1.0" encoding="utf-8"?>
-<ds:datastoreItem xmlns:ds="http://schemas.openxmlformats.org/officeDocument/2006/customXml" ds:itemID="{9370BE4A-1CF9-446A-9F60-D9CA3BA8CA06}">
+<ds:datastoreItem xmlns:ds="http://schemas.openxmlformats.org/officeDocument/2006/customXml" ds:itemID="{C91BECF1-6CAE-4903-9A05-E4DF66B72342}">
   <ds:schemaRefs>
     <ds:schemaRef ds:uri="http://schemas.openxmlformats.org/officeDocument/2006/bibliography"/>
   </ds:schemaRefs>

</xml_diff>

<commit_message>
Dodan dio o Pandasu i malo Matplotlib-a
</commit_message>
<xml_diff>
--- a/zavrsni_rad.docx
+++ b/zavrsni_rad.docx
@@ -1783,7 +1783,7 @@
           <w:numId w:val="0"/>
         </w:numPr>
       </w:pPr>
-      <w:bookmarkStart w:id="1" w:name="_Toc49727050"/>
+      <w:bookmarkStart w:id="1" w:name="_Toc49894637"/>
       <w:r>
         <w:t>Sadržaj</w:t>
       </w:r>
@@ -1805,7 +1805,7 @@
       <w:r>
         <w:fldChar w:fldCharType="separate"/>
       </w:r>
-      <w:hyperlink w:anchor="_Toc49727050" w:history="1">
+      <w:hyperlink w:anchor="_Toc49894637" w:history="1">
         <w:r>
           <w:rPr>
             <w:rStyle w:val="Hyperlink"/>
@@ -1828,7 +1828,7 @@
           <w:rPr>
             <w:webHidden/>
           </w:rPr>
-          <w:instrText xml:space="preserve"> PAGEREF _Toc49727050 \h </w:instrText>
+          <w:instrText xml:space="preserve"> PAGEREF _Toc49894637 \h </w:instrText>
         </w:r>
         <w:r>
           <w:rPr>
@@ -1862,7 +1862,7 @@
           <w:rFonts w:asciiTheme="minorHAnsi" w:eastAsiaTheme="minorEastAsia" w:hAnsiTheme="minorHAnsi" w:cstheme="minorBidi"/>
         </w:rPr>
       </w:pPr>
-      <w:hyperlink w:anchor="_Toc49727051" w:history="1">
+      <w:hyperlink w:anchor="_Toc49894638" w:history="1">
         <w:r>
           <w:rPr>
             <w:rStyle w:val="Hyperlink"/>
@@ -1897,7 +1897,7 @@
           <w:rPr>
             <w:webHidden/>
           </w:rPr>
-          <w:instrText xml:space="preserve"> PAGEREF _Toc49727051 \h </w:instrText>
+          <w:instrText xml:space="preserve"> PAGEREF _Toc49894638 \h </w:instrText>
         </w:r>
         <w:r>
           <w:rPr>
@@ -1931,7 +1931,7 @@
           <w:rFonts w:asciiTheme="minorHAnsi" w:eastAsiaTheme="minorEastAsia" w:hAnsiTheme="minorHAnsi" w:cstheme="minorBidi"/>
         </w:rPr>
       </w:pPr>
-      <w:hyperlink w:anchor="_Toc49727052" w:history="1">
+      <w:hyperlink w:anchor="_Toc49894639" w:history="1">
         <w:r>
           <w:rPr>
             <w:rStyle w:val="Hyperlink"/>
@@ -1966,7 +1966,7 @@
           <w:rPr>
             <w:webHidden/>
           </w:rPr>
-          <w:instrText xml:space="preserve"> PAGEREF _Toc49727052 \h </w:instrText>
+          <w:instrText xml:space="preserve"> PAGEREF _Toc49894639 \h </w:instrText>
         </w:r>
         <w:r>
           <w:rPr>
@@ -2003,7 +2003,7 @@
           <w:szCs w:val="22"/>
         </w:rPr>
       </w:pPr>
-      <w:hyperlink w:anchor="_Toc49727053" w:history="1">
+      <w:hyperlink w:anchor="_Toc49894640" w:history="1">
         <w:r>
           <w:rPr>
             <w:rStyle w:val="Hyperlink"/>
@@ -2046,7 +2046,7 @@
             <w:noProof/>
             <w:webHidden/>
           </w:rPr>
-          <w:instrText xml:space="preserve"> PAGEREF _Toc49727053 \h </w:instrText>
+          <w:instrText xml:space="preserve"> PAGEREF _Toc49894640 \h </w:instrText>
         </w:r>
         <w:r>
           <w:rPr>
@@ -2087,7 +2087,7 @@
           <w:szCs w:val="22"/>
         </w:rPr>
       </w:pPr>
-      <w:hyperlink w:anchor="_Toc49727054" w:history="1">
+      <w:hyperlink w:anchor="_Toc49894641" w:history="1">
         <w:r>
           <w:rPr>
             <w:rStyle w:val="Hyperlink"/>
@@ -2130,7 +2130,7 @@
             <w:noProof/>
             <w:webHidden/>
           </w:rPr>
-          <w:instrText xml:space="preserve"> PAGEREF _Toc49727054 \h </w:instrText>
+          <w:instrText xml:space="preserve"> PAGEREF _Toc49894641 \h </w:instrText>
         </w:r>
         <w:r>
           <w:rPr>
@@ -2171,7 +2171,7 @@
           <w:szCs w:val="22"/>
         </w:rPr>
       </w:pPr>
-      <w:hyperlink w:anchor="_Toc49727055" w:history="1">
+      <w:hyperlink w:anchor="_Toc49894642" w:history="1">
         <w:r>
           <w:rPr>
             <w:rStyle w:val="Hyperlink"/>
@@ -2214,7 +2214,7 @@
             <w:noProof/>
             <w:webHidden/>
           </w:rPr>
-          <w:instrText xml:space="preserve"> PAGEREF _Toc49727055 \h </w:instrText>
+          <w:instrText xml:space="preserve"> PAGEREF _Toc49894642 \h </w:instrText>
         </w:r>
         <w:r>
           <w:rPr>
@@ -2255,7 +2255,7 @@
           <w:szCs w:val="22"/>
         </w:rPr>
       </w:pPr>
-      <w:hyperlink w:anchor="_Toc49727056" w:history="1">
+      <w:hyperlink w:anchor="_Toc49894643" w:history="1">
         <w:r>
           <w:rPr>
             <w:rStyle w:val="Hyperlink"/>
@@ -2298,7 +2298,7 @@
             <w:noProof/>
             <w:webHidden/>
           </w:rPr>
-          <w:instrText xml:space="preserve"> PAGEREF _Toc49727056 \h </w:instrText>
+          <w:instrText xml:space="preserve"> PAGEREF _Toc49894643 \h </w:instrText>
         </w:r>
         <w:r>
           <w:rPr>
@@ -2339,7 +2339,7 @@
           <w:szCs w:val="22"/>
         </w:rPr>
       </w:pPr>
-      <w:hyperlink w:anchor="_Toc49727057" w:history="1">
+      <w:hyperlink w:anchor="_Toc49894644" w:history="1">
         <w:r>
           <w:rPr>
             <w:rStyle w:val="Hyperlink"/>
@@ -2382,7 +2382,7 @@
             <w:noProof/>
             <w:webHidden/>
           </w:rPr>
-          <w:instrText xml:space="preserve"> PAGEREF _Toc49727057 \h </w:instrText>
+          <w:instrText xml:space="preserve"> PAGEREF _Toc49894644 \h </w:instrText>
         </w:r>
         <w:r>
           <w:rPr>
@@ -2423,7 +2423,7 @@
           <w:szCs w:val="22"/>
         </w:rPr>
       </w:pPr>
-      <w:hyperlink w:anchor="_Toc49727058" w:history="1">
+      <w:hyperlink w:anchor="_Toc49894645" w:history="1">
         <w:r>
           <w:rPr>
             <w:rStyle w:val="Hyperlink"/>
@@ -2470,7 +2470,7 @@
             <w:noProof/>
             <w:webHidden/>
           </w:rPr>
-          <w:instrText xml:space="preserve"> PAGEREF _Toc49727058 \h </w:instrText>
+          <w:instrText xml:space="preserve"> PAGEREF _Toc49894645 \h </w:instrText>
         </w:r>
         <w:r>
           <w:rPr>
@@ -2511,7 +2511,7 @@
           <w:szCs w:val="22"/>
         </w:rPr>
       </w:pPr>
-      <w:hyperlink w:anchor="_Toc49727059" w:history="1">
+      <w:hyperlink w:anchor="_Toc49894646" w:history="1">
         <w:r>
           <w:rPr>
             <w:rStyle w:val="Hyperlink"/>
@@ -2558,7 +2558,7 @@
             <w:noProof/>
             <w:webHidden/>
           </w:rPr>
-          <w:instrText xml:space="preserve"> PAGEREF _Toc49727059 \h </w:instrText>
+          <w:instrText xml:space="preserve"> PAGEREF _Toc49894646 \h </w:instrText>
         </w:r>
         <w:r>
           <w:rPr>
@@ -2599,7 +2599,7 @@
           <w:szCs w:val="22"/>
         </w:rPr>
       </w:pPr>
-      <w:hyperlink w:anchor="_Toc49727060" w:history="1">
+      <w:hyperlink w:anchor="_Toc49894647" w:history="1">
         <w:r>
           <w:rPr>
             <w:rStyle w:val="Hyperlink"/>
@@ -2646,7 +2646,7 @@
             <w:noProof/>
             <w:webHidden/>
           </w:rPr>
-          <w:instrText xml:space="preserve"> PAGEREF _Toc49727060 \h </w:instrText>
+          <w:instrText xml:space="preserve"> PAGEREF _Toc49894647 \h </w:instrText>
         </w:r>
         <w:r>
           <w:rPr>
@@ -2684,7 +2684,7 @@
           <w:rFonts w:asciiTheme="minorHAnsi" w:eastAsiaTheme="minorEastAsia" w:hAnsiTheme="minorHAnsi" w:cstheme="minorBidi"/>
         </w:rPr>
       </w:pPr>
-      <w:hyperlink w:anchor="_Toc49727061" w:history="1">
+      <w:hyperlink w:anchor="_Toc49894648" w:history="1">
         <w:r>
           <w:rPr>
             <w:rStyle w:val="Hyperlink"/>
@@ -2701,7 +2701,7 @@
           <w:rPr>
             <w:rStyle w:val="Hyperlink"/>
           </w:rPr>
-          <w:t>Uvod u korištene Python module</w:t>
+          <w:t>Uvod u Pandas i Matplotlib</w:t>
         </w:r>
         <w:r>
           <w:rPr>
@@ -2719,7 +2719,7 @@
           <w:rPr>
             <w:webHidden/>
           </w:rPr>
-          <w:instrText xml:space="preserve"> PAGEREF _Toc49727061 \h </w:instrText>
+          <w:instrText xml:space="preserve"> PAGEREF _Toc49894648 \h </w:instrText>
         </w:r>
         <w:r>
           <w:rPr>
@@ -2753,7 +2753,7 @@
           <w:rFonts w:asciiTheme="minorHAnsi" w:eastAsiaTheme="minorEastAsia" w:hAnsiTheme="minorHAnsi" w:cstheme="minorBidi"/>
         </w:rPr>
       </w:pPr>
-      <w:hyperlink w:anchor="_Toc49727062" w:history="1">
+      <w:hyperlink w:anchor="_Toc49894649" w:history="1">
         <w:r>
           <w:rPr>
             <w:rStyle w:val="Hyperlink"/>
@@ -2788,7 +2788,7 @@
           <w:rPr>
             <w:webHidden/>
           </w:rPr>
-          <w:instrText xml:space="preserve"> PAGEREF _Toc49727062 \h </w:instrText>
+          <w:instrText xml:space="preserve"> PAGEREF _Toc49894649 \h </w:instrText>
         </w:r>
         <w:r>
           <w:rPr>
@@ -2805,7 +2805,7 @@
           <w:rPr>
             <w:webHidden/>
           </w:rPr>
-          <w:t>13</w:t>
+          <w:t>18</w:t>
         </w:r>
         <w:r>
           <w:rPr>
@@ -2822,7 +2822,7 @@
           <w:rFonts w:asciiTheme="minorHAnsi" w:eastAsiaTheme="minorEastAsia" w:hAnsiTheme="minorHAnsi" w:cstheme="minorBidi"/>
         </w:rPr>
       </w:pPr>
-      <w:hyperlink w:anchor="_Toc49727063" w:history="1">
+      <w:hyperlink w:anchor="_Toc49894650" w:history="1">
         <w:r>
           <w:rPr>
             <w:rStyle w:val="Hyperlink"/>
@@ -2857,7 +2857,7 @@
           <w:rPr>
             <w:webHidden/>
           </w:rPr>
-          <w:instrText xml:space="preserve"> PAGEREF _Toc49727063 \h </w:instrText>
+          <w:instrText xml:space="preserve"> PAGEREF _Toc49894650 \h </w:instrText>
         </w:r>
         <w:r>
           <w:rPr>
@@ -2874,7 +2874,7 @@
           <w:rPr>
             <w:webHidden/>
           </w:rPr>
-          <w:t>14</w:t>
+          <w:t>19</w:t>
         </w:r>
         <w:r>
           <w:rPr>
@@ -2891,7 +2891,7 @@
           <w:rFonts w:asciiTheme="minorHAnsi" w:eastAsiaTheme="minorEastAsia" w:hAnsiTheme="minorHAnsi" w:cstheme="minorBidi"/>
         </w:rPr>
       </w:pPr>
-      <w:hyperlink w:anchor="_Toc49727064" w:history="1">
+      <w:hyperlink w:anchor="_Toc49894651" w:history="1">
         <w:r>
           <w:rPr>
             <w:rStyle w:val="Hyperlink"/>
@@ -2914,7 +2914,7 @@
           <w:rPr>
             <w:webHidden/>
           </w:rPr>
-          <w:instrText xml:space="preserve"> PAGEREF _Toc49727064 \h </w:instrText>
+          <w:instrText xml:space="preserve"> PAGEREF _Toc49894651 \h </w:instrText>
         </w:r>
         <w:r>
           <w:rPr>
@@ -2931,7 +2931,7 @@
           <w:rPr>
             <w:webHidden/>
           </w:rPr>
-          <w:t>15</w:t>
+          <w:t>20</w:t>
         </w:r>
         <w:r>
           <w:rPr>
@@ -2948,7 +2948,7 @@
           <w:rFonts w:asciiTheme="minorHAnsi" w:eastAsiaTheme="minorEastAsia" w:hAnsiTheme="minorHAnsi" w:cstheme="minorBidi"/>
         </w:rPr>
       </w:pPr>
-      <w:hyperlink w:anchor="_Toc49727065" w:history="1">
+      <w:hyperlink w:anchor="_Toc49894652" w:history="1">
         <w:r>
           <w:rPr>
             <w:rStyle w:val="Hyperlink"/>
@@ -2971,7 +2971,7 @@
           <w:rPr>
             <w:webHidden/>
           </w:rPr>
-          <w:instrText xml:space="preserve"> PAGEREF _Toc49727065 \h </w:instrText>
+          <w:instrText xml:space="preserve"> PAGEREF _Toc49894652 \h </w:instrText>
         </w:r>
         <w:r>
           <w:rPr>
@@ -2988,7 +2988,7 @@
           <w:rPr>
             <w:webHidden/>
           </w:rPr>
-          <w:t>17</w:t>
+          <w:t>22</w:t>
         </w:r>
         <w:r>
           <w:rPr>
@@ -3005,7 +3005,7 @@
           <w:rFonts w:asciiTheme="minorHAnsi" w:eastAsiaTheme="minorEastAsia" w:hAnsiTheme="minorHAnsi" w:cstheme="minorBidi"/>
         </w:rPr>
       </w:pPr>
-      <w:hyperlink w:anchor="_Toc49727066" w:history="1">
+      <w:hyperlink w:anchor="_Toc49894653" w:history="1">
         <w:r>
           <w:rPr>
             <w:rStyle w:val="Hyperlink"/>
@@ -3028,7 +3028,7 @@
           <w:rPr>
             <w:webHidden/>
           </w:rPr>
-          <w:instrText xml:space="preserve"> PAGEREF _Toc49727066 \h </w:instrText>
+          <w:instrText xml:space="preserve"> PAGEREF _Toc49894653 \h </w:instrText>
         </w:r>
         <w:r>
           <w:rPr>
@@ -3045,7 +3045,7 @@
           <w:rPr>
             <w:webHidden/>
           </w:rPr>
-          <w:t>18</w:t>
+          <w:t>23</w:t>
         </w:r>
         <w:r>
           <w:rPr>
@@ -3062,7 +3062,7 @@
           <w:rFonts w:asciiTheme="minorHAnsi" w:eastAsiaTheme="minorEastAsia" w:hAnsiTheme="minorHAnsi" w:cstheme="minorBidi"/>
         </w:rPr>
       </w:pPr>
-      <w:hyperlink w:anchor="_Toc49727067" w:history="1">
+      <w:hyperlink w:anchor="_Toc49894654" w:history="1">
         <w:r>
           <w:rPr>
             <w:rStyle w:val="Hyperlink"/>
@@ -3085,7 +3085,7 @@
           <w:rPr>
             <w:webHidden/>
           </w:rPr>
-          <w:instrText xml:space="preserve"> PAGEREF _Toc49727067 \h </w:instrText>
+          <w:instrText xml:space="preserve"> PAGEREF _Toc49894654 \h </w:instrText>
         </w:r>
         <w:r>
           <w:rPr>
@@ -3102,7 +3102,7 @@
           <w:rPr>
             <w:webHidden/>
           </w:rPr>
-          <w:t>19</w:t>
+          <w:t>24</w:t>
         </w:r>
         <w:r>
           <w:rPr>
@@ -3146,7 +3146,7 @@
       <w:pPr>
         <w:pStyle w:val="FOINaslov1"/>
       </w:pPr>
-      <w:bookmarkStart w:id="2" w:name="_Toc49727051"/>
+      <w:bookmarkStart w:id="2" w:name="_Toc49894638"/>
       <w:r>
         <w:lastRenderedPageBreak/>
         <w:t>Uvod</w:t>
@@ -3404,7 +3404,7 @@
       <w:pPr>
         <w:pStyle w:val="FOINaslov1"/>
       </w:pPr>
-      <w:bookmarkStart w:id="4" w:name="_Toc49727052"/>
+      <w:bookmarkStart w:id="4" w:name="_Toc49894639"/>
       <w:r>
         <w:lastRenderedPageBreak/>
         <w:t>Dnevnički zapisi i njihova svrha</w:t>
@@ -3965,7 +3965,7 @@
       <w:pPr>
         <w:pStyle w:val="FOINaslov2"/>
       </w:pPr>
-      <w:bookmarkStart w:id="6" w:name="_Toc49727053"/>
+      <w:bookmarkStart w:id="6" w:name="_Toc49894640"/>
       <w:r>
         <w:t>D</w:t>
       </w:r>
@@ -4177,7 +4177,7 @@
       <w:pPr>
         <w:pStyle w:val="FOINaslov3"/>
       </w:pPr>
-      <w:bookmarkStart w:id="8" w:name="_Toc49727054"/>
+      <w:bookmarkStart w:id="8" w:name="_Toc49894641"/>
       <w:bookmarkEnd w:id="7"/>
       <w:r>
         <w:t>Windows Event Viewer</w:t>
@@ -4879,7 +4879,7 @@
           <w:szCs w:val="22"/>
         </w:rPr>
       </w:pPr>
-      <w:bookmarkStart w:id="9" w:name="_Toc49720028"/>
+      <w:bookmarkStart w:id="9" w:name="_Toc49894655"/>
       <w:r>
         <w:rPr>
           <w:rStyle w:val="NaslovslikeChar"/>
@@ -5467,7 +5467,7 @@
           <w:szCs w:val="22"/>
         </w:rPr>
       </w:pPr>
-      <w:bookmarkStart w:id="10" w:name="_Toc49720029"/>
+      <w:bookmarkStart w:id="10" w:name="_Toc49894656"/>
       <w:r>
         <w:rPr>
           <w:rStyle w:val="NaslovslikeChar"/>
@@ -5548,7 +5548,7 @@
       <w:pPr>
         <w:pStyle w:val="FOINaslov3"/>
       </w:pPr>
-      <w:bookmarkStart w:id="11" w:name="_Toc49727055"/>
+      <w:bookmarkStart w:id="11" w:name="_Toc49894642"/>
       <w:r>
         <w:lastRenderedPageBreak/>
         <w:t>Dnevnički zapisi na Linux platformama</w:t>
@@ -5983,7 +5983,7 @@
           <w:szCs w:val="22"/>
         </w:rPr>
       </w:pPr>
-      <w:bookmarkStart w:id="12" w:name="_Toc49720030"/>
+      <w:bookmarkStart w:id="12" w:name="_Toc49894657"/>
       <w:r>
         <w:rPr>
           <w:rStyle w:val="NaslovslikeChar"/>
@@ -6713,7 +6713,7 @@
       <w:pPr>
         <w:pStyle w:val="FOINaslov2"/>
       </w:pPr>
-      <w:bookmarkStart w:id="13" w:name="_Toc49727056"/>
+      <w:bookmarkStart w:id="13" w:name="_Toc49894643"/>
       <w:r>
         <w:t xml:space="preserve">Dnevnički zapisi na </w:t>
       </w:r>
@@ -7094,7 +7094,7 @@
       <w:pPr>
         <w:pStyle w:val="FOINaslov3"/>
       </w:pPr>
-      <w:bookmarkStart w:id="14" w:name="_Toc49727057"/>
+      <w:bookmarkStart w:id="14" w:name="_Toc49894644"/>
       <w:r>
         <w:t>Web poslužitelji</w:t>
       </w:r>
@@ -7319,7 +7319,7 @@
           <w:szCs w:val="22"/>
         </w:rPr>
       </w:pPr>
-      <w:bookmarkStart w:id="15" w:name="_Toc49720031"/>
+      <w:bookmarkStart w:id="15" w:name="_Toc49894658"/>
       <w:r>
         <w:rPr>
           <w:rStyle w:val="NaslovslikeChar"/>
@@ -7539,7 +7539,7 @@
           <w:szCs w:val="22"/>
         </w:rPr>
       </w:pPr>
-      <w:bookmarkStart w:id="16" w:name="_Toc49720032"/>
+      <w:bookmarkStart w:id="16" w:name="_Toc49894659"/>
       <w:r>
         <w:rPr>
           <w:rStyle w:val="NaslovslikeChar"/>
@@ -7600,7 +7600,7 @@
           <w:sz w:val="24"/>
         </w:rPr>
       </w:pPr>
-      <w:bookmarkStart w:id="17" w:name="_Toc49727058"/>
+      <w:bookmarkStart w:id="17" w:name="_Toc49894645"/>
       <w:r>
         <w:rPr>
           <w:i/>
@@ -8400,7 +8400,7 @@
           <w:sz w:val="24"/>
         </w:rPr>
       </w:pPr>
-      <w:bookmarkStart w:id="18" w:name="_Toc49727059"/>
+      <w:bookmarkStart w:id="18" w:name="_Toc49894646"/>
       <w:r>
         <w:rPr>
           <w:i/>
@@ -10109,7 +10109,7 @@
           <w:sz w:val="24"/>
         </w:rPr>
       </w:pPr>
-      <w:bookmarkStart w:id="19" w:name="_Toc49727060"/>
+      <w:bookmarkStart w:id="19" w:name="_Toc49894647"/>
       <w:r>
         <w:rPr>
           <w:i/>
@@ -10528,7 +10528,7 @@
           <w:sz w:val="22"/>
           <w:szCs w:val="22"/>
         </w:rPr>
-        <w:instrText>ADDIN CSL_CITATION {"citationItems":[{"id":"ITEM-1","itemData":{"URL":"https://www.loganalyzer.net/log-analysis/log-file-format.html#W3CExtendedLogFileFormat","accessed":{"date-parts":[["2020","8","29"]]},"id":"ITEM-1","issued":{"date-parts":[["0"]]},"title":"Brief introduction of log file formats","type":"webpage"},"uris":["http://www.mendeley.com/documents/?uuid=9cd6c987-2429-3293-8cf4-f70bdbd5bfff"]}],"mendeley":{"formattedCitation":"(&lt;i&gt;Brief introduction of log file formats&lt;/i&gt;, bez dat.)","plainTextFormattedCitation":"(Brief introduction of log file formats, bez dat.)"},"properties":{"noteIndex":0},"schema":"https://github.com/citation-style-language/schema/raw/master/csl-citation.json"}</w:instrText>
+        <w:instrText>ADDIN CSL_CITATION {"citationItems":[{"id":"ITEM-1","itemData":{"URL":"https://www.loganalyzer.net/log-analysis/log-file-format.html#W3CExtendedLogFileFormat","accessed":{"date-parts":[["2020","8","29"]]},"id":"ITEM-1","issued":{"date-parts":[["0"]]},"title":"Brief introduction of log file formats","type":"webpage"},"uris":["http://www.mendeley.com/documents/?uuid=9cd6c987-2429-3293-8cf4-f70bdbd5bfff"]}],"mendeley":{"formattedCitation":"(&lt;i&gt;Brief introduction of log file formats&lt;/i&gt;, bez dat.)","plainTextFormattedCitation":"(Brief introduction of log file formats, bez dat.)","previouslyFormattedCitation":"(&lt;i&gt;Brief introduction of log file formats&lt;/i&gt;, bez dat.)"},"properties":{"noteIndex":0},"schema":"https://github.com/citation-style-language/schema/raw/master/csl-citation.json"}</w:instrText>
       </w:r>
       <w:r>
         <w:rPr>
@@ -11303,6 +11303,35 @@
     </w:p>
     <w:p>
       <w:pPr>
+        <w:spacing w:after="200" w:line="276" w:lineRule="auto"/>
+        <w:rPr>
+          <w:rFonts w:ascii="Arial" w:hAnsi="Arial" w:cs="Arial"/>
+          <w:sz w:val="22"/>
+          <w:szCs w:val="22"/>
+        </w:rPr>
+      </w:pPr>
+    </w:p>
+    <w:p>
+      <w:pPr>
+        <w:pStyle w:val="FOINaslov1"/>
+      </w:pPr>
+      <w:bookmarkStart w:id="20" w:name="_Toc49894648"/>
+      <w:r>
+        <w:t xml:space="preserve">Uvod u </w:t>
+      </w:r>
+      <w:r>
+        <w:t xml:space="preserve">Pandas </w:t>
+      </w:r>
+      <w:r>
+        <w:t xml:space="preserve">i </w:t>
+      </w:r>
+      <w:r>
+        <w:t>Matplotlib</w:t>
+      </w:r>
+      <w:bookmarkEnd w:id="20"/>
+    </w:p>
+    <w:p>
+      <w:pPr>
         <w:spacing w:after="120" w:line="360" w:lineRule="auto"/>
         <w:ind w:firstLine="709"/>
         <w:jc w:val="both"/>
@@ -11312,53 +11341,2673 @@
           <w:szCs w:val="22"/>
         </w:rPr>
       </w:pPr>
+      <w:r>
+        <w:rPr>
+          <w:rFonts w:ascii="Arial" w:hAnsi="Arial" w:cs="Arial"/>
+          <w:sz w:val="22"/>
+          <w:szCs w:val="22"/>
+        </w:rPr>
+        <w:t xml:space="preserve">Pandas i Matplotlib su dobro poznate Python biblioteke za strukturiranje, obradu i vizualizaciju podataka. </w:t>
+      </w:r>
+      <w:r>
+        <w:rPr>
+          <w:rFonts w:ascii="Arial" w:hAnsi="Arial" w:cs="Arial"/>
+          <w:sz w:val="22"/>
+          <w:szCs w:val="22"/>
+        </w:rPr>
+        <w:t xml:space="preserve">U ovom poglavlju bit će na kratkom primjeru pokazan rad s ovim bibliotekama i neke osnovne funkcionalnosti. </w:t>
+      </w:r>
+    </w:p>
+    <w:p>
+      <w:pPr>
+        <w:spacing w:after="120" w:line="360" w:lineRule="auto"/>
+        <w:ind w:firstLine="709"/>
+        <w:jc w:val="both"/>
+        <w:rPr>
+          <w:rFonts w:ascii="Arial" w:hAnsi="Arial" w:cs="Arial"/>
+          <w:sz w:val="22"/>
+          <w:szCs w:val="22"/>
+        </w:rPr>
+      </w:pPr>
+      <w:r>
+        <w:rPr>
+          <w:rFonts w:ascii="Arial" w:hAnsi="Arial" w:cs="Arial"/>
+          <w:sz w:val="22"/>
+          <w:szCs w:val="22"/>
+        </w:rPr>
+        <w:t xml:space="preserve">Pandas se uglavnom koristi za analizu podataka i omogućuje čitanje i manipuliranje različitim formatima podataka npr. JSON, CSV ili Excel tablice. </w:t>
+      </w:r>
+      <w:r>
+        <w:rPr>
+          <w:rFonts w:ascii="Arial" w:hAnsi="Arial" w:cs="Arial"/>
+          <w:sz w:val="22"/>
+          <w:szCs w:val="22"/>
+        </w:rPr>
+        <w:t xml:space="preserve">Dva glavna objekta kojima se manipulira u radu s Pandas bibliotekom su </w:t>
+      </w:r>
+      <w:r>
+        <w:rPr>
+          <w:rFonts w:ascii="Arial" w:hAnsi="Arial" w:cs="Arial"/>
+          <w:i/>
+          <w:iCs/>
+          <w:sz w:val="22"/>
+          <w:szCs w:val="22"/>
+        </w:rPr>
+        <w:t>Series</w:t>
+      </w:r>
+      <w:r>
+        <w:rPr>
+          <w:rFonts w:ascii="Arial" w:hAnsi="Arial" w:cs="Arial"/>
+          <w:sz w:val="22"/>
+          <w:szCs w:val="22"/>
+        </w:rPr>
+        <w:t xml:space="preserve"> i </w:t>
+      </w:r>
+      <w:r>
+        <w:rPr>
+          <w:rFonts w:ascii="Arial" w:hAnsi="Arial" w:cs="Arial"/>
+          <w:i/>
+          <w:iCs/>
+          <w:sz w:val="22"/>
+          <w:szCs w:val="22"/>
+        </w:rPr>
+        <w:t>Dataframe</w:t>
+      </w:r>
+      <w:r>
+        <w:rPr>
+          <w:rFonts w:ascii="Arial" w:hAnsi="Arial" w:cs="Arial"/>
+          <w:sz w:val="22"/>
+          <w:szCs w:val="22"/>
+        </w:rPr>
+        <w:t xml:space="preserve">. </w:t>
+      </w:r>
+      <w:r>
+        <w:rPr>
+          <w:rFonts w:ascii="Arial" w:hAnsi="Arial" w:cs="Arial"/>
+          <w:i/>
+          <w:iCs/>
+          <w:sz w:val="22"/>
+          <w:szCs w:val="22"/>
+        </w:rPr>
+        <w:t>Series</w:t>
+      </w:r>
+      <w:r>
+        <w:rPr>
+          <w:rFonts w:ascii="Arial" w:hAnsi="Arial" w:cs="Arial"/>
+          <w:sz w:val="22"/>
+          <w:szCs w:val="22"/>
+        </w:rPr>
+        <w:t xml:space="preserve"> je struktura slična listi i sadrž</w:t>
+      </w:r>
+      <w:r>
+        <w:rPr>
+          <w:rFonts w:ascii="Arial" w:hAnsi="Arial" w:cs="Arial"/>
+          <w:sz w:val="22"/>
+          <w:szCs w:val="22"/>
+        </w:rPr>
+        <w:t>i</w:t>
+      </w:r>
+      <w:r>
+        <w:rPr>
+          <w:rFonts w:ascii="Arial" w:hAnsi="Arial" w:cs="Arial"/>
+          <w:sz w:val="22"/>
+          <w:szCs w:val="22"/>
+        </w:rPr>
+        <w:t xml:space="preserve"> jednu listu podataka uz koju može biti i lista s nazivom stupaca koja se naziva index. Na ovu strukturu možemo gledati kao jedan stupac u tablici</w:t>
+      </w:r>
+      <w:r>
+        <w:rPr>
+          <w:rFonts w:ascii="Arial" w:hAnsi="Arial" w:cs="Arial"/>
+          <w:sz w:val="22"/>
+          <w:szCs w:val="22"/>
+        </w:rPr>
+        <w:t>.</w:t>
+      </w:r>
+      <w:r>
+        <w:rPr>
+          <w:rFonts w:ascii="Arial" w:hAnsi="Arial" w:cs="Arial"/>
+          <w:sz w:val="22"/>
+          <w:szCs w:val="22"/>
+        </w:rPr>
+        <w:t xml:space="preserve"> </w:t>
+      </w:r>
+      <w:r>
+        <w:rPr>
+          <w:rFonts w:ascii="Arial" w:hAnsi="Arial" w:cs="Arial"/>
+          <w:i/>
+          <w:iCs/>
+          <w:sz w:val="22"/>
+          <w:szCs w:val="22"/>
+        </w:rPr>
+        <w:t>Dataframe</w:t>
+      </w:r>
+      <w:r>
+        <w:rPr>
+          <w:rFonts w:ascii="Arial" w:hAnsi="Arial" w:cs="Arial"/>
+          <w:sz w:val="22"/>
+          <w:szCs w:val="22"/>
+        </w:rPr>
+        <w:t xml:space="preserve"> predstavlja podatke organizirane u tablicu gdje je svaki stupac </w:t>
+      </w:r>
+      <w:r>
+        <w:rPr>
+          <w:rFonts w:ascii="Arial" w:hAnsi="Arial" w:cs="Arial"/>
+          <w:sz w:val="22"/>
+          <w:szCs w:val="22"/>
+        </w:rPr>
+        <w:t xml:space="preserve">jedan </w:t>
+      </w:r>
+      <w:r>
+        <w:rPr>
+          <w:rFonts w:ascii="Arial" w:hAnsi="Arial" w:cs="Arial"/>
+          <w:i/>
+          <w:iCs/>
+          <w:sz w:val="22"/>
+          <w:szCs w:val="22"/>
+        </w:rPr>
+        <w:t>Series</w:t>
+      </w:r>
+      <w:r>
+        <w:rPr>
+          <w:rFonts w:ascii="Arial" w:hAnsi="Arial" w:cs="Arial"/>
+          <w:sz w:val="22"/>
+          <w:szCs w:val="22"/>
+        </w:rPr>
+        <w:t xml:space="preserve"> objekt koji sadrži jednu vrstu podataka. </w:t>
+      </w:r>
+      <w:r>
+        <w:rPr>
+          <w:rFonts w:ascii="Arial" w:hAnsi="Arial" w:cs="Arial"/>
+          <w:i/>
+          <w:iCs/>
+          <w:sz w:val="22"/>
+          <w:szCs w:val="22"/>
+        </w:rPr>
+        <w:t>Dataframe</w:t>
+      </w:r>
+      <w:r>
+        <w:rPr>
+          <w:rFonts w:ascii="Arial" w:hAnsi="Arial" w:cs="Arial"/>
+          <w:sz w:val="22"/>
+          <w:szCs w:val="22"/>
+        </w:rPr>
+        <w:t xml:space="preserve"> možemo stvoriti učitavanjem podataka iz neke vanjske datoteke, </w:t>
+      </w:r>
+      <w:r>
+        <w:rPr>
+          <w:rFonts w:ascii="Arial" w:hAnsi="Arial" w:cs="Arial"/>
+          <w:i/>
+          <w:iCs/>
+          <w:sz w:val="22"/>
+          <w:szCs w:val="22"/>
+        </w:rPr>
+        <w:t xml:space="preserve">Series </w:t>
+      </w:r>
+      <w:r>
+        <w:rPr>
+          <w:rFonts w:ascii="Arial" w:hAnsi="Arial" w:cs="Arial"/>
+          <w:sz w:val="22"/>
+          <w:szCs w:val="22"/>
+        </w:rPr>
+        <w:t>objekta, Python riječnika ili obične liste.</w:t>
+      </w:r>
+    </w:p>
+    <w:p>
+      <w:pPr>
+        <w:spacing w:after="120" w:line="360" w:lineRule="auto"/>
+        <w:ind w:firstLine="709"/>
+        <w:jc w:val="both"/>
+        <w:rPr>
+          <w:rFonts w:ascii="Arial" w:hAnsi="Arial" w:cs="Arial"/>
+          <w:sz w:val="22"/>
+          <w:szCs w:val="22"/>
+        </w:rPr>
+      </w:pPr>
+      <w:r>
+        <w:rPr>
+          <w:rFonts w:ascii="Arial" w:hAnsi="Arial" w:cs="Arial"/>
+          <w:sz w:val="22"/>
+          <w:szCs w:val="22"/>
+        </w:rPr>
+        <w:t xml:space="preserve">Kako bi započeli rad s </w:t>
+      </w:r>
+      <w:r>
+        <w:rPr>
+          <w:rFonts w:ascii="Arial" w:hAnsi="Arial" w:cs="Arial"/>
+          <w:sz w:val="22"/>
+          <w:szCs w:val="22"/>
+        </w:rPr>
+        <w:t>ovim</w:t>
+      </w:r>
+      <w:r>
+        <w:rPr>
+          <w:rFonts w:ascii="Arial" w:hAnsi="Arial" w:cs="Arial"/>
+          <w:sz w:val="22"/>
+          <w:szCs w:val="22"/>
+        </w:rPr>
+        <w:t xml:space="preserve"> bibliotek</w:t>
+      </w:r>
+      <w:r>
+        <w:rPr>
+          <w:rFonts w:ascii="Arial" w:hAnsi="Arial" w:cs="Arial"/>
+          <w:sz w:val="22"/>
+          <w:szCs w:val="22"/>
+        </w:rPr>
+        <w:t>ama</w:t>
+      </w:r>
+      <w:r>
+        <w:rPr>
+          <w:rFonts w:ascii="Arial" w:hAnsi="Arial" w:cs="Arial"/>
+          <w:sz w:val="22"/>
+          <w:szCs w:val="22"/>
+        </w:rPr>
+        <w:t xml:space="preserve"> moramo</w:t>
+      </w:r>
+      <w:r>
+        <w:rPr>
+          <w:rFonts w:ascii="Arial" w:hAnsi="Arial" w:cs="Arial"/>
+          <w:sz w:val="22"/>
+          <w:szCs w:val="22"/>
+        </w:rPr>
+        <w:t xml:space="preserve"> ih</w:t>
+      </w:r>
+      <w:r>
+        <w:rPr>
+          <w:rFonts w:ascii="Arial" w:hAnsi="Arial" w:cs="Arial"/>
+          <w:sz w:val="22"/>
+          <w:szCs w:val="22"/>
+        </w:rPr>
+        <w:t xml:space="preserve"> prvo uključiti u program naredbom import.</w:t>
+      </w:r>
+      <w:r>
+        <w:rPr>
+          <w:rFonts w:ascii="Arial" w:hAnsi="Arial" w:cs="Arial"/>
+          <w:sz w:val="22"/>
+          <w:szCs w:val="22"/>
+        </w:rPr>
+        <w:t xml:space="preserve"> </w:t>
+      </w:r>
+      <w:r>
+        <w:rPr>
+          <w:rFonts w:ascii="Arial" w:hAnsi="Arial" w:cs="Arial"/>
+          <w:sz w:val="22"/>
+          <w:szCs w:val="22"/>
+        </w:rPr>
+        <w:t xml:space="preserve">Set podataka koji ću koristiti u primjeru su statistike nogometnih igrača </w:t>
+      </w:r>
+      <w:r>
+        <w:rPr>
+          <w:rFonts w:ascii="Arial" w:hAnsi="Arial" w:cs="Arial"/>
+          <w:sz w:val="22"/>
+          <w:szCs w:val="22"/>
+        </w:rPr>
+        <w:t xml:space="preserve">za prvih 15 igrača </w:t>
+      </w:r>
+      <w:r>
+        <w:rPr>
+          <w:rFonts w:ascii="Arial" w:hAnsi="Arial" w:cs="Arial"/>
+          <w:sz w:val="22"/>
+          <w:szCs w:val="22"/>
+        </w:rPr>
+        <w:t>preuzete</w:t>
+      </w:r>
+      <w:r>
+        <w:rPr>
+          <w:rFonts w:ascii="Arial" w:hAnsi="Arial" w:cs="Arial"/>
+          <w:sz w:val="22"/>
+          <w:szCs w:val="22"/>
+        </w:rPr>
+        <w:t xml:space="preserve"> sa stranice </w:t>
+      </w:r>
+      <w:r>
+        <w:rPr>
+          <w:rFonts w:ascii="Arial" w:hAnsi="Arial" w:cs="Arial"/>
+          <w:i/>
+          <w:iCs/>
+          <w:sz w:val="22"/>
+          <w:szCs w:val="22"/>
+        </w:rPr>
+        <w:t>whoscored.</w:t>
+      </w:r>
+      <w:r>
+        <w:rPr>
+          <w:rFonts w:ascii="Arial" w:hAnsi="Arial" w:cs="Arial"/>
+          <w:i/>
+          <w:iCs/>
+          <w:sz w:val="22"/>
+          <w:szCs w:val="22"/>
+        </w:rPr>
+        <w:t>com</w:t>
+      </w:r>
+      <w:r>
+        <w:rPr>
+          <w:rFonts w:ascii="Arial" w:hAnsi="Arial" w:cs="Arial"/>
+          <w:i/>
+          <w:iCs/>
+          <w:sz w:val="22"/>
+          <w:szCs w:val="22"/>
+        </w:rPr>
+        <w:t xml:space="preserve"> </w:t>
+      </w:r>
+      <w:r>
+        <w:rPr>
+          <w:rFonts w:ascii="Arial" w:hAnsi="Arial" w:cs="Arial"/>
+          <w:sz w:val="22"/>
+          <w:szCs w:val="22"/>
+        </w:rPr>
+        <w:t>(</w:t>
+      </w:r>
+      <w:r>
+        <w:rPr>
+          <w:rFonts w:ascii="Arial" w:hAnsi="Arial" w:cs="Arial"/>
+          <w:i/>
+          <w:iCs/>
+          <w:sz w:val="22"/>
+          <w:szCs w:val="22"/>
+        </w:rPr>
+        <w:t>whoscored</w:t>
+      </w:r>
+      <w:r>
+        <w:rPr>
+          <w:rFonts w:ascii="Arial" w:hAnsi="Arial" w:cs="Arial"/>
+          <w:i/>
+          <w:iCs/>
+          <w:sz w:val="22"/>
+          <w:szCs w:val="22"/>
+        </w:rPr>
+        <w:t>.com/Statistics</w:t>
+      </w:r>
+      <w:r>
+        <w:rPr>
+          <w:rFonts w:ascii="Arial" w:hAnsi="Arial" w:cs="Arial"/>
+          <w:sz w:val="22"/>
+          <w:szCs w:val="22"/>
+        </w:rPr>
+        <w:t>)</w:t>
+      </w:r>
+      <w:r>
+        <w:rPr>
+          <w:rFonts w:ascii="Arial" w:hAnsi="Arial" w:cs="Arial"/>
+          <w:i/>
+          <w:iCs/>
+          <w:sz w:val="22"/>
+          <w:szCs w:val="22"/>
+        </w:rPr>
+        <w:t xml:space="preserve"> </w:t>
+      </w:r>
+      <w:r>
+        <w:rPr>
+          <w:rFonts w:ascii="Arial" w:hAnsi="Arial" w:cs="Arial"/>
+          <w:sz w:val="22"/>
+          <w:szCs w:val="22"/>
+        </w:rPr>
+        <w:t>i prebačene u .csv format</w:t>
+      </w:r>
+      <w:r>
+        <w:rPr>
+          <w:rFonts w:ascii="Arial" w:hAnsi="Arial" w:cs="Arial"/>
+          <w:i/>
+          <w:iCs/>
+          <w:sz w:val="22"/>
+          <w:szCs w:val="22"/>
+        </w:rPr>
+        <w:t>.</w:t>
+      </w:r>
+      <w:r>
+        <w:rPr>
+          <w:rFonts w:ascii="Arial" w:hAnsi="Arial" w:cs="Arial"/>
+          <w:sz w:val="22"/>
+          <w:szCs w:val="22"/>
+        </w:rPr>
+        <w:t xml:space="preserve"> </w:t>
+      </w:r>
+      <w:r>
+        <w:rPr>
+          <w:rFonts w:ascii="Arial" w:hAnsi="Arial" w:cs="Arial"/>
+          <w:sz w:val="22"/>
+          <w:szCs w:val="22"/>
+        </w:rPr>
+        <w:t xml:space="preserve">Nakon što smo uključili biblioteku kreiramo </w:t>
+      </w:r>
+      <w:r>
+        <w:rPr>
+          <w:rFonts w:ascii="Arial" w:hAnsi="Arial" w:cs="Arial"/>
+          <w:i/>
+          <w:iCs/>
+          <w:sz w:val="22"/>
+          <w:szCs w:val="22"/>
+        </w:rPr>
+        <w:t>Dataframe</w:t>
+      </w:r>
+      <w:r>
+        <w:rPr>
+          <w:rFonts w:ascii="Arial" w:hAnsi="Arial" w:cs="Arial"/>
+          <w:sz w:val="22"/>
+          <w:szCs w:val="22"/>
+        </w:rPr>
+        <w:t xml:space="preserve"> objekt pomoću </w:t>
+      </w:r>
+      <w:r>
+        <w:rPr>
+          <w:rFonts w:ascii="Arial" w:hAnsi="Arial" w:cs="Arial"/>
+          <w:i/>
+          <w:iCs/>
+          <w:sz w:val="22"/>
+          <w:szCs w:val="22"/>
+        </w:rPr>
+        <w:t>read_csv</w:t>
+      </w:r>
+      <w:r>
+        <w:rPr>
+          <w:rFonts w:ascii="Arial" w:hAnsi="Arial" w:cs="Arial"/>
+          <w:i/>
+          <w:iCs/>
+          <w:sz w:val="22"/>
+          <w:szCs w:val="22"/>
+        </w:rPr>
+        <w:softHyphen/>
+      </w:r>
+      <w:r>
+        <w:rPr>
+          <w:rFonts w:ascii="Arial" w:hAnsi="Arial" w:cs="Arial"/>
+          <w:sz w:val="22"/>
+          <w:szCs w:val="22"/>
+        </w:rPr>
+        <w:t xml:space="preserve"> funkcije kojoj kao argument predajemo </w:t>
+      </w:r>
+      <w:r>
+        <w:rPr>
+          <w:rFonts w:ascii="Arial" w:hAnsi="Arial" w:cs="Arial"/>
+          <w:sz w:val="22"/>
+          <w:szCs w:val="22"/>
+        </w:rPr>
+        <w:t>naziv datoteke pod uvjetom da se ona nalazi u istom direktoriju kao i naš program</w:t>
+      </w:r>
+      <w:r>
+        <w:rPr>
+          <w:rFonts w:ascii="Arial" w:hAnsi="Arial" w:cs="Arial"/>
+          <w:sz w:val="22"/>
+          <w:szCs w:val="22"/>
+        </w:rPr>
+        <w:t>. Možemo pogledati strukturu učitane datoteke</w:t>
+      </w:r>
+      <w:r>
+        <w:rPr>
+          <w:rFonts w:ascii="Arial" w:hAnsi="Arial" w:cs="Arial"/>
+          <w:sz w:val="22"/>
+          <w:szCs w:val="22"/>
+        </w:rPr>
+        <w:t xml:space="preserve"> tako da </w:t>
+      </w:r>
+      <w:r>
+        <w:rPr>
+          <w:rFonts w:ascii="Arial" w:hAnsi="Arial" w:cs="Arial"/>
+          <w:sz w:val="22"/>
+          <w:szCs w:val="22"/>
+        </w:rPr>
+        <w:t xml:space="preserve">pomoću naredbe </w:t>
+      </w:r>
+      <w:r>
+        <w:rPr>
+          <w:rFonts w:ascii="Arial" w:hAnsi="Arial" w:cs="Arial"/>
+          <w:i/>
+          <w:iCs/>
+          <w:sz w:val="22"/>
+          <w:szCs w:val="22"/>
+        </w:rPr>
+        <w:t>prin</w:t>
+      </w:r>
+      <w:r>
+        <w:rPr>
+          <w:rFonts w:ascii="Arial" w:hAnsi="Arial" w:cs="Arial"/>
+          <w:i/>
+          <w:iCs/>
+          <w:sz w:val="22"/>
+          <w:szCs w:val="22"/>
+        </w:rPr>
+        <w:t>t</w:t>
+      </w:r>
+      <w:r>
+        <w:rPr>
+          <w:rFonts w:ascii="Arial" w:hAnsi="Arial" w:cs="Arial"/>
+          <w:i/>
+          <w:iCs/>
+          <w:sz w:val="22"/>
+          <w:szCs w:val="22"/>
+        </w:rPr>
+        <w:t>()</w:t>
+      </w:r>
+      <w:r>
+        <w:rPr>
+          <w:rFonts w:ascii="Arial" w:hAnsi="Arial" w:cs="Arial"/>
+          <w:sz w:val="22"/>
+          <w:szCs w:val="22"/>
+        </w:rPr>
+        <w:t xml:space="preserve"> prikažemo </w:t>
+      </w:r>
+      <w:r>
+        <w:rPr>
+          <w:rFonts w:ascii="Arial" w:hAnsi="Arial" w:cs="Arial"/>
+          <w:i/>
+          <w:iCs/>
+          <w:sz w:val="22"/>
+          <w:szCs w:val="22"/>
+        </w:rPr>
+        <w:t>Dataframe</w:t>
+      </w:r>
+      <w:r>
+        <w:rPr>
+          <w:rFonts w:ascii="Arial" w:hAnsi="Arial" w:cs="Arial"/>
+          <w:sz w:val="22"/>
+          <w:szCs w:val="22"/>
+        </w:rPr>
+        <w:t xml:space="preserve"> objekt, no ovo nije praktično za jako velike datoteke pa stoga koristimo naredbu </w:t>
+      </w:r>
+      <w:r>
+        <w:rPr>
+          <w:rFonts w:ascii="Arial" w:hAnsi="Arial" w:cs="Arial"/>
+          <w:i/>
+          <w:iCs/>
+          <w:sz w:val="22"/>
+          <w:szCs w:val="22"/>
+        </w:rPr>
+        <w:t>head()</w:t>
+      </w:r>
+      <w:r>
+        <w:rPr>
+          <w:rFonts w:ascii="Arial" w:hAnsi="Arial" w:cs="Arial"/>
+          <w:sz w:val="22"/>
+          <w:szCs w:val="22"/>
+        </w:rPr>
+        <w:t xml:space="preserve"> </w:t>
+      </w:r>
+      <w:r>
+        <w:rPr>
+          <w:rFonts w:ascii="Arial" w:hAnsi="Arial" w:cs="Arial"/>
+          <w:sz w:val="22"/>
+          <w:szCs w:val="22"/>
+        </w:rPr>
+        <w:t>koja kao argument može primiti koliko redova želimo pogledati</w:t>
+      </w:r>
+      <w:r>
+        <w:rPr>
+          <w:rFonts w:ascii="Arial" w:hAnsi="Arial" w:cs="Arial"/>
+          <w:sz w:val="22"/>
+          <w:szCs w:val="22"/>
+        </w:rPr>
+        <w:t xml:space="preserve"> i vraća prvih n redova u objektu</w:t>
+      </w:r>
+      <w:r>
+        <w:rPr>
+          <w:rFonts w:ascii="Arial" w:hAnsi="Arial" w:cs="Arial"/>
+          <w:sz w:val="22"/>
+          <w:szCs w:val="22"/>
+        </w:rPr>
+        <w:t>.</w:t>
+      </w:r>
+    </w:p>
+    <w:p>
+      <w:pPr>
+        <w:spacing w:after="120" w:line="360" w:lineRule="auto"/>
+        <w:ind w:left="708" w:hanging="708"/>
+        <w:jc w:val="center"/>
+        <w:rPr>
+          <w:noProof/>
+        </w:rPr>
+      </w:pPr>
+      <w:r>
+        <w:rPr>
+          <w:noProof/>
+        </w:rPr>
+        <w:lastRenderedPageBreak/>
+        <w:drawing>
+          <wp:inline distT="0" distB="0" distL="0" distR="0">
+            <wp:extent cx="5759450" cy="5307965"/>
+            <wp:effectExtent l="0" t="0" r="9525" b="0"/>
+            <wp:docPr id="18" name="Picture 18"/>
+            <wp:cNvGraphicFramePr>
+              <a:graphicFrameLocks xmlns:a="http://schemas.openxmlformats.org/drawingml/2006/main" noChangeAspect="1"/>
+            </wp:cNvGraphicFramePr>
+            <a:graphic xmlns:a="http://schemas.openxmlformats.org/drawingml/2006/main">
+              <a:graphicData uri="http://schemas.openxmlformats.org/drawingml/2006/picture">
+                <pic:pic xmlns:pic="http://schemas.openxmlformats.org/drawingml/2006/picture">
+                  <pic:nvPicPr>
+                    <pic:cNvPr id="0" name="Picture 2"/>
+                    <pic:cNvPicPr>
+                      <a:picLocks noChangeAspect="1" noChangeArrowheads="1"/>
+                    </pic:cNvPicPr>
+                  </pic:nvPicPr>
+                  <pic:blipFill>
+                    <a:blip r:embed="rId18">
+                      <a:extLst>
+                        <a:ext uri="{28A0092B-C50C-407E-A947-70E740481C1C}">
+                          <a14:useLocalDpi xmlns:a14="http://schemas.microsoft.com/office/drawing/2010/main" val="0"/>
+                        </a:ext>
+                      </a:extLst>
+                    </a:blip>
+                    <a:srcRect/>
+                    <a:stretch>
+                      <a:fillRect/>
+                    </a:stretch>
+                  </pic:blipFill>
+                  <pic:spPr bwMode="auto">
+                    <a:xfrm>
+                      <a:off x="0" y="0"/>
+                      <a:ext cx="5759450" cy="5307965"/>
+                    </a:xfrm>
+                    <a:prstGeom prst="rect">
+                      <a:avLst/>
+                    </a:prstGeom>
+                    <a:noFill/>
+                    <a:ln>
+                      <a:noFill/>
+                    </a:ln>
+                  </pic:spPr>
+                </pic:pic>
+              </a:graphicData>
+            </a:graphic>
+          </wp:inline>
+        </w:drawing>
+      </w:r>
+    </w:p>
+    <w:p>
+      <w:pPr>
+        <w:spacing w:after="120" w:line="360" w:lineRule="auto"/>
+        <w:ind w:left="708" w:hanging="708"/>
+        <w:jc w:val="center"/>
+        <w:rPr>
+          <w:rFonts w:ascii="Courier New" w:hAnsi="Courier New" w:cs="Courier New"/>
+          <w:sz w:val="22"/>
+          <w:szCs w:val="22"/>
+        </w:rPr>
+      </w:pPr>
+      <w:bookmarkStart w:id="21" w:name="_Toc49894660"/>
+      <w:r>
+        <w:rPr>
+          <w:rStyle w:val="NaslovslikeChar"/>
+          <w:sz w:val="22"/>
+          <w:szCs w:val="22"/>
+        </w:rPr>
+        <w:t xml:space="preserve">Slika 6: Prvi primjer rada s </w:t>
+      </w:r>
+      <w:r>
+        <w:rPr>
+          <w:rStyle w:val="NaslovslikeChar"/>
+          <w:i/>
+          <w:iCs/>
+          <w:sz w:val="22"/>
+          <w:szCs w:val="22"/>
+        </w:rPr>
+        <w:t>dataframe</w:t>
+      </w:r>
+      <w:r>
+        <w:rPr>
+          <w:rStyle w:val="NaslovslikeChar"/>
+          <w:sz w:val="22"/>
+          <w:szCs w:val="22"/>
+        </w:rPr>
+        <w:t xml:space="preserve"> objektom</w:t>
+      </w:r>
+      <w:bookmarkEnd w:id="21"/>
+      <w:r>
+        <w:rPr>
+          <w:noProof/>
+          <w:sz w:val="22"/>
+          <w:szCs w:val="22"/>
+        </w:rPr>
+        <w:t xml:space="preserve"> </w:t>
+      </w:r>
+      <w:r>
+        <w:rPr>
+          <w:rFonts w:ascii="Arial" w:hAnsi="Arial" w:cs="Arial"/>
+          <w:noProof/>
+          <w:sz w:val="22"/>
+          <w:szCs w:val="22"/>
+        </w:rPr>
+        <w:t>(Izvor: izrada autora)</w:t>
+      </w:r>
+    </w:p>
+    <w:p>
+      <w:pPr>
+        <w:spacing w:after="120" w:line="360" w:lineRule="auto"/>
+        <w:ind w:firstLine="709"/>
+        <w:jc w:val="both"/>
+        <w:rPr>
+          <w:rFonts w:ascii="Arial" w:hAnsi="Arial" w:cs="Arial"/>
+          <w:sz w:val="22"/>
+          <w:szCs w:val="22"/>
+        </w:rPr>
+      </w:pPr>
+      <w:r>
+        <w:rPr>
+          <w:rFonts w:ascii="Arial" w:hAnsi="Arial" w:cs="Arial"/>
+          <w:sz w:val="22"/>
+          <w:szCs w:val="22"/>
+        </w:rPr>
+        <w:t xml:space="preserve">U ovom primjeru učitana je datoteka „playerData.csv“ u </w:t>
+      </w:r>
+      <w:r>
+        <w:rPr>
+          <w:rFonts w:ascii="Arial" w:hAnsi="Arial" w:cs="Arial"/>
+          <w:sz w:val="22"/>
+          <w:szCs w:val="22"/>
+        </w:rPr>
+        <w:t>varijablu</w:t>
+      </w:r>
+      <w:r>
+        <w:rPr>
+          <w:rFonts w:ascii="Arial" w:hAnsi="Arial" w:cs="Arial"/>
+          <w:sz w:val="22"/>
+          <w:szCs w:val="22"/>
+        </w:rPr>
+        <w:t xml:space="preserve"> </w:t>
+      </w:r>
+      <w:r>
+        <w:rPr>
+          <w:rFonts w:ascii="Arial" w:hAnsi="Arial" w:cs="Arial"/>
+          <w:i/>
+          <w:iCs/>
+          <w:sz w:val="22"/>
+          <w:szCs w:val="22"/>
+        </w:rPr>
+        <w:t>dataFrame</w:t>
+      </w:r>
+      <w:r>
+        <w:rPr>
+          <w:rFonts w:ascii="Arial" w:hAnsi="Arial" w:cs="Arial"/>
+          <w:sz w:val="22"/>
+          <w:szCs w:val="22"/>
+        </w:rPr>
+        <w:t xml:space="preserve"> i prikazani su nazivi stupaca u objektu pomoću atributa </w:t>
+      </w:r>
+      <w:r>
+        <w:rPr>
+          <w:rFonts w:ascii="Arial" w:hAnsi="Arial" w:cs="Arial"/>
+          <w:i/>
+          <w:iCs/>
+          <w:sz w:val="22"/>
+          <w:szCs w:val="22"/>
+        </w:rPr>
+        <w:t>columns</w:t>
+      </w:r>
+      <w:r>
+        <w:rPr>
+          <w:rFonts w:ascii="Arial" w:hAnsi="Arial" w:cs="Arial"/>
+          <w:sz w:val="22"/>
+          <w:szCs w:val="22"/>
+        </w:rPr>
+        <w:t xml:space="preserve">. Zatim je pomoću </w:t>
+      </w:r>
+      <w:r>
+        <w:rPr>
+          <w:rFonts w:ascii="Arial" w:hAnsi="Arial" w:cs="Arial"/>
+          <w:i/>
+          <w:iCs/>
+          <w:sz w:val="22"/>
+          <w:szCs w:val="22"/>
+        </w:rPr>
+        <w:t>head()</w:t>
+      </w:r>
+      <w:r>
+        <w:rPr>
+          <w:rFonts w:ascii="Arial" w:hAnsi="Arial" w:cs="Arial"/>
+          <w:sz w:val="22"/>
+          <w:szCs w:val="22"/>
+        </w:rPr>
+        <w:t xml:space="preserve"> funkcije prikazano samo prvih 5 zapisa, a u drugom primjeru samo prvih 5 zapisa s odabranim stupcima koji su predani kao lista elemenata.</w:t>
+      </w:r>
+      <w:r>
+        <w:rPr>
+          <w:rFonts w:ascii="Arial" w:hAnsi="Arial" w:cs="Arial"/>
+          <w:sz w:val="22"/>
+          <w:szCs w:val="22"/>
+        </w:rPr>
+        <w:t xml:space="preserve"> Nakon toga stvoren</w:t>
+      </w:r>
+      <w:r>
+        <w:rPr>
+          <w:rFonts w:ascii="Arial" w:hAnsi="Arial" w:cs="Arial"/>
+          <w:sz w:val="22"/>
+          <w:szCs w:val="22"/>
+        </w:rPr>
+        <w:t>a</w:t>
+      </w:r>
+      <w:r>
+        <w:rPr>
+          <w:rFonts w:ascii="Arial" w:hAnsi="Arial" w:cs="Arial"/>
+          <w:sz w:val="22"/>
+          <w:szCs w:val="22"/>
+        </w:rPr>
+        <w:t xml:space="preserve"> je nov</w:t>
+      </w:r>
+      <w:r>
+        <w:rPr>
+          <w:rFonts w:ascii="Arial" w:hAnsi="Arial" w:cs="Arial"/>
+          <w:sz w:val="22"/>
+          <w:szCs w:val="22"/>
+        </w:rPr>
+        <w:t>a</w:t>
+      </w:r>
+      <w:r>
+        <w:rPr>
+          <w:rFonts w:ascii="Arial" w:hAnsi="Arial" w:cs="Arial"/>
+          <w:sz w:val="22"/>
+          <w:szCs w:val="22"/>
+        </w:rPr>
+        <w:t xml:space="preserve"> </w:t>
+      </w:r>
+      <w:r>
+        <w:rPr>
+          <w:rFonts w:ascii="Arial" w:hAnsi="Arial" w:cs="Arial"/>
+          <w:sz w:val="22"/>
+          <w:szCs w:val="22"/>
+        </w:rPr>
+        <w:t>varijabla</w:t>
+      </w:r>
+      <w:r>
+        <w:rPr>
+          <w:rFonts w:ascii="Arial" w:hAnsi="Arial" w:cs="Arial"/>
+          <w:sz w:val="22"/>
+          <w:szCs w:val="22"/>
+        </w:rPr>
+        <w:t xml:space="preserve"> </w:t>
+      </w:r>
+      <w:r>
+        <w:rPr>
+          <w:rFonts w:ascii="Arial" w:hAnsi="Arial" w:cs="Arial"/>
+          <w:i/>
+          <w:iCs/>
+          <w:sz w:val="22"/>
+          <w:szCs w:val="22"/>
+        </w:rPr>
+        <w:t>noviDataFrame</w:t>
+      </w:r>
+      <w:r>
+        <w:rPr>
+          <w:rFonts w:ascii="Arial" w:hAnsi="Arial" w:cs="Arial"/>
+          <w:sz w:val="22"/>
+          <w:szCs w:val="22"/>
+        </w:rPr>
+        <w:t xml:space="preserve"> u koj</w:t>
+      </w:r>
+      <w:r>
+        <w:rPr>
+          <w:rFonts w:ascii="Arial" w:hAnsi="Arial" w:cs="Arial"/>
+          <w:sz w:val="22"/>
+          <w:szCs w:val="22"/>
+        </w:rPr>
+        <w:t>u</w:t>
+      </w:r>
+      <w:r>
+        <w:rPr>
+          <w:rFonts w:ascii="Arial" w:hAnsi="Arial" w:cs="Arial"/>
+          <w:sz w:val="22"/>
+          <w:szCs w:val="22"/>
+        </w:rPr>
+        <w:t xml:space="preserve"> je spremljena kopija </w:t>
+      </w:r>
+      <w:r>
+        <w:rPr>
+          <w:rFonts w:ascii="Arial" w:hAnsi="Arial" w:cs="Arial"/>
+          <w:i/>
+          <w:iCs/>
+          <w:sz w:val="22"/>
+          <w:szCs w:val="22"/>
+        </w:rPr>
+        <w:t>dataFrame</w:t>
+      </w:r>
+      <w:r>
+        <w:rPr>
+          <w:rFonts w:ascii="Arial" w:hAnsi="Arial" w:cs="Arial"/>
+          <w:sz w:val="22"/>
+          <w:szCs w:val="22"/>
+        </w:rPr>
+        <w:t xml:space="preserve"> objekta bez odabranih stupaca koji su uklonjeni pomoću naredbe </w:t>
+      </w:r>
+      <w:r>
+        <w:rPr>
+          <w:rFonts w:ascii="Arial" w:hAnsi="Arial" w:cs="Arial"/>
+          <w:i/>
+          <w:iCs/>
+          <w:sz w:val="22"/>
+          <w:szCs w:val="22"/>
+        </w:rPr>
+        <w:t>dro</w:t>
+      </w:r>
+      <w:r>
+        <w:rPr>
+          <w:rFonts w:ascii="Arial" w:hAnsi="Arial" w:cs="Arial"/>
+          <w:i/>
+          <w:iCs/>
+          <w:sz w:val="22"/>
+          <w:szCs w:val="22"/>
+        </w:rPr>
+        <w:t>p().</w:t>
+      </w:r>
+      <w:r>
+        <w:rPr>
+          <w:rFonts w:ascii="Arial" w:hAnsi="Arial" w:cs="Arial"/>
+          <w:sz w:val="22"/>
+          <w:szCs w:val="22"/>
+        </w:rPr>
+        <w:t xml:space="preserve"> Elementi u novom objektu su zatim sortirani</w:t>
+      </w:r>
+      <w:r>
+        <w:rPr>
+          <w:rFonts w:ascii="Arial" w:hAnsi="Arial" w:cs="Arial"/>
+          <w:sz w:val="22"/>
+          <w:szCs w:val="22"/>
+        </w:rPr>
+        <w:t xml:space="preserve"> prvo</w:t>
+      </w:r>
+      <w:r>
+        <w:rPr>
+          <w:rFonts w:ascii="Arial" w:hAnsi="Arial" w:cs="Arial"/>
+          <w:sz w:val="22"/>
+          <w:szCs w:val="22"/>
+        </w:rPr>
+        <w:t xml:space="preserve"> prema stupcu „</w:t>
+      </w:r>
+      <w:r>
+        <w:rPr>
+          <w:rFonts w:ascii="Arial" w:hAnsi="Arial" w:cs="Arial"/>
+          <w:sz w:val="22"/>
+          <w:szCs w:val="22"/>
+        </w:rPr>
+        <w:t>Utakmice</w:t>
+      </w:r>
+      <w:r>
+        <w:rPr>
+          <w:rFonts w:ascii="Arial" w:hAnsi="Arial" w:cs="Arial"/>
+          <w:sz w:val="22"/>
+          <w:szCs w:val="22"/>
+        </w:rPr>
+        <w:t xml:space="preserve">“ </w:t>
+      </w:r>
+      <w:r>
+        <w:rPr>
+          <w:rFonts w:ascii="Arial" w:hAnsi="Arial" w:cs="Arial"/>
+          <w:sz w:val="22"/>
+          <w:szCs w:val="22"/>
+        </w:rPr>
+        <w:t>i zatim prema stupcu „</w:t>
+      </w:r>
+      <w:r>
+        <w:rPr>
+          <w:rFonts w:ascii="Arial" w:hAnsi="Arial" w:cs="Arial"/>
+          <w:sz w:val="22"/>
+          <w:szCs w:val="22"/>
+        </w:rPr>
+        <w:t>Golovi</w:t>
+      </w:r>
+      <w:r>
+        <w:rPr>
+          <w:rFonts w:ascii="Arial" w:hAnsi="Arial" w:cs="Arial"/>
+          <w:sz w:val="22"/>
+          <w:szCs w:val="22"/>
+        </w:rPr>
+        <w:t xml:space="preserve">“ </w:t>
+      </w:r>
+      <w:r>
+        <w:rPr>
+          <w:rFonts w:ascii="Arial" w:hAnsi="Arial" w:cs="Arial"/>
+          <w:sz w:val="22"/>
+          <w:szCs w:val="22"/>
+        </w:rPr>
+        <w:t>od najvećeg prema najmanjem</w:t>
+      </w:r>
+      <w:r>
+        <w:rPr>
+          <w:rFonts w:ascii="Arial" w:hAnsi="Arial" w:cs="Arial"/>
+          <w:sz w:val="22"/>
+          <w:szCs w:val="22"/>
+        </w:rPr>
+        <w:t>.</w:t>
+      </w:r>
+    </w:p>
+    <w:p>
+      <w:pPr>
+        <w:spacing w:after="120" w:line="360" w:lineRule="auto"/>
+        <w:ind w:firstLine="709"/>
+        <w:jc w:val="both"/>
+        <w:rPr>
+          <w:rFonts w:ascii="Arial" w:hAnsi="Arial" w:cs="Arial"/>
+          <w:sz w:val="22"/>
+          <w:szCs w:val="22"/>
+        </w:rPr>
+      </w:pPr>
+      <w:r>
+        <w:rPr>
+          <w:rFonts w:ascii="Arial" w:hAnsi="Arial" w:cs="Arial"/>
+          <w:sz w:val="22"/>
+          <w:szCs w:val="22"/>
+        </w:rPr>
+        <w:t>Osim sortiranja i brisanja postojećih stupaca možemo dodavati vlastite stupce ili filtrirati stupce po nekom uvjetu. U sljedećem primjeru dodan je stupac „Omjer golova“ kao omjer vrijednosti u stupcima „Golovi“ i „Utakmice“</w:t>
+      </w:r>
+      <w:r>
+        <w:rPr>
+          <w:rFonts w:ascii="Arial" w:hAnsi="Arial" w:cs="Arial"/>
+          <w:sz w:val="22"/>
+          <w:szCs w:val="22"/>
+        </w:rPr>
+        <w:t xml:space="preserve"> zaokruženo na dva decimalna mjesta</w:t>
+      </w:r>
+      <w:r>
+        <w:rPr>
+          <w:rFonts w:ascii="Arial" w:hAnsi="Arial" w:cs="Arial"/>
+          <w:sz w:val="22"/>
+          <w:szCs w:val="22"/>
+        </w:rPr>
+        <w:t xml:space="preserve">, a zatim su pomoću </w:t>
+      </w:r>
+      <w:r>
+        <w:rPr>
+          <w:rFonts w:ascii="Arial" w:hAnsi="Arial" w:cs="Arial"/>
+          <w:i/>
+          <w:iCs/>
+          <w:sz w:val="22"/>
+          <w:szCs w:val="22"/>
+        </w:rPr>
+        <w:t>loc</w:t>
+      </w:r>
+      <w:r>
+        <w:rPr>
+          <w:rFonts w:ascii="Arial" w:hAnsi="Arial" w:cs="Arial"/>
+          <w:i/>
+          <w:iCs/>
+          <w:sz w:val="22"/>
+          <w:szCs w:val="22"/>
+        </w:rPr>
+        <w:t xml:space="preserve"> </w:t>
+      </w:r>
+      <w:r>
+        <w:rPr>
+          <w:rFonts w:ascii="Arial" w:hAnsi="Arial" w:cs="Arial"/>
+          <w:sz w:val="22"/>
+          <w:szCs w:val="22"/>
+        </w:rPr>
+        <w:t>metode</w:t>
+      </w:r>
+      <w:r>
+        <w:rPr>
+          <w:rFonts w:ascii="Arial" w:hAnsi="Arial" w:cs="Arial"/>
+          <w:sz w:val="22"/>
+          <w:szCs w:val="22"/>
+        </w:rPr>
+        <w:t xml:space="preserve"> prikazani samo oni igrači </w:t>
+      </w:r>
+      <w:r>
+        <w:rPr>
+          <w:rFonts w:ascii="Arial" w:hAnsi="Arial" w:cs="Arial"/>
+          <w:sz w:val="22"/>
+          <w:szCs w:val="22"/>
+        </w:rPr>
+        <w:t>za koje</w:t>
+      </w:r>
+      <w:r>
+        <w:rPr>
+          <w:rFonts w:ascii="Arial" w:hAnsi="Arial" w:cs="Arial"/>
+          <w:sz w:val="22"/>
+          <w:szCs w:val="22"/>
+        </w:rPr>
+        <w:t xml:space="preserve"> je vrijednost u stupcu „</w:t>
+      </w:r>
+      <w:r>
+        <w:rPr>
+          <w:rFonts w:ascii="Arial" w:hAnsi="Arial" w:cs="Arial"/>
+          <w:sz w:val="22"/>
+          <w:szCs w:val="22"/>
+        </w:rPr>
+        <w:t>Omjer golova</w:t>
+      </w:r>
+      <w:r>
+        <w:rPr>
+          <w:rFonts w:ascii="Arial" w:hAnsi="Arial" w:cs="Arial"/>
+          <w:sz w:val="22"/>
+          <w:szCs w:val="22"/>
+        </w:rPr>
+        <w:t>“ veća</w:t>
+      </w:r>
+      <w:r>
+        <w:rPr>
+          <w:rFonts w:ascii="Arial" w:hAnsi="Arial" w:cs="Arial"/>
+          <w:sz w:val="22"/>
+          <w:szCs w:val="22"/>
+        </w:rPr>
+        <w:t xml:space="preserve"> ili jednaka</w:t>
+      </w:r>
+      <w:r>
+        <w:rPr>
+          <w:rFonts w:ascii="Arial" w:hAnsi="Arial" w:cs="Arial"/>
+          <w:sz w:val="22"/>
+          <w:szCs w:val="22"/>
+        </w:rPr>
+        <w:t xml:space="preserve"> od </w:t>
+      </w:r>
+      <w:r>
+        <w:rPr>
+          <w:rFonts w:ascii="Arial" w:hAnsi="Arial" w:cs="Arial"/>
+          <w:sz w:val="22"/>
+          <w:szCs w:val="22"/>
+        </w:rPr>
+        <w:t>0.8</w:t>
+      </w:r>
+      <w:r>
+        <w:rPr>
+          <w:rFonts w:ascii="Arial" w:hAnsi="Arial" w:cs="Arial"/>
+          <w:sz w:val="22"/>
+          <w:szCs w:val="22"/>
+        </w:rPr>
+        <w:t xml:space="preserve"> i vrijednost u stupcu „Golovi“ veća od 20</w:t>
+      </w:r>
+      <w:r>
+        <w:rPr>
+          <w:rFonts w:ascii="Arial" w:hAnsi="Arial" w:cs="Arial"/>
+          <w:sz w:val="22"/>
+          <w:szCs w:val="22"/>
+        </w:rPr>
+        <w:t>.</w:t>
+      </w:r>
+      <w:r>
+        <w:rPr>
+          <w:rFonts w:ascii="Arial" w:hAnsi="Arial" w:cs="Arial"/>
+          <w:sz w:val="22"/>
+          <w:szCs w:val="22"/>
+        </w:rPr>
+        <w:t xml:space="preserve"> </w:t>
+      </w:r>
+      <w:r>
+        <w:rPr>
+          <w:rFonts w:ascii="Arial" w:hAnsi="Arial" w:cs="Arial"/>
+          <w:sz w:val="22"/>
+          <w:szCs w:val="22"/>
+        </w:rPr>
+        <w:t xml:space="preserve">Možemo primjetiti da su podaci </w:t>
+      </w:r>
+      <w:r>
+        <w:rPr>
+          <w:rFonts w:ascii="Arial" w:hAnsi="Arial" w:cs="Arial"/>
+          <w:sz w:val="22"/>
+          <w:szCs w:val="22"/>
+        </w:rPr>
+        <w:lastRenderedPageBreak/>
+        <w:t xml:space="preserve">u objektu ostali sortirani iz prijašnjeg primjera zbog argumenta </w:t>
+      </w:r>
+      <w:r>
+        <w:rPr>
+          <w:rFonts w:ascii="Arial" w:hAnsi="Arial" w:cs="Arial"/>
+          <w:i/>
+          <w:iCs/>
+          <w:sz w:val="22"/>
+          <w:szCs w:val="22"/>
+        </w:rPr>
+        <w:t>inplace=</w:t>
+      </w:r>
+      <w:r>
+        <w:rPr>
+          <w:rFonts w:ascii="Arial" w:hAnsi="Arial" w:cs="Arial"/>
+          <w:i/>
+          <w:iCs/>
+          <w:sz w:val="22"/>
+          <w:szCs w:val="22"/>
+        </w:rPr>
+        <w:t>True</w:t>
+      </w:r>
+      <w:r>
+        <w:rPr>
+          <w:rFonts w:ascii="Arial" w:hAnsi="Arial" w:cs="Arial"/>
+          <w:i/>
+          <w:iCs/>
+          <w:sz w:val="22"/>
+          <w:szCs w:val="22"/>
+        </w:rPr>
+        <w:t xml:space="preserve"> </w:t>
+      </w:r>
+      <w:r>
+        <w:rPr>
+          <w:rFonts w:ascii="Arial" w:hAnsi="Arial" w:cs="Arial"/>
+          <w:sz w:val="22"/>
+          <w:szCs w:val="22"/>
+        </w:rPr>
+        <w:t>zbog kojeg je sortiran postojeći objekt.</w:t>
+      </w:r>
+      <w:r>
+        <w:rPr>
+          <w:rFonts w:ascii="Arial" w:hAnsi="Arial" w:cs="Arial"/>
+          <w:i/>
+          <w:iCs/>
+          <w:sz w:val="22"/>
+          <w:szCs w:val="22"/>
+        </w:rPr>
+        <w:t xml:space="preserve"> </w:t>
+      </w:r>
+      <w:r>
+        <w:rPr>
+          <w:rFonts w:ascii="Arial" w:hAnsi="Arial" w:cs="Arial"/>
+          <w:sz w:val="22"/>
+          <w:szCs w:val="22"/>
+        </w:rPr>
+        <w:t>Pomoću</w:t>
+      </w:r>
+      <w:r>
+        <w:rPr>
+          <w:rFonts w:ascii="Arial" w:hAnsi="Arial" w:cs="Arial"/>
+          <w:sz w:val="22"/>
+          <w:szCs w:val="22"/>
+        </w:rPr>
+        <w:t xml:space="preserve"> metode</w:t>
+      </w:r>
+      <w:r>
+        <w:rPr>
+          <w:rFonts w:ascii="Arial" w:hAnsi="Arial" w:cs="Arial"/>
+          <w:sz w:val="22"/>
+          <w:szCs w:val="22"/>
+        </w:rPr>
+        <w:t xml:space="preserve"> </w:t>
+      </w:r>
+      <w:r>
+        <w:rPr>
+          <w:rFonts w:ascii="Arial" w:hAnsi="Arial" w:cs="Arial"/>
+          <w:i/>
+          <w:iCs/>
+          <w:sz w:val="22"/>
+          <w:szCs w:val="22"/>
+        </w:rPr>
+        <w:t>describe()</w:t>
+      </w:r>
+      <w:r>
+        <w:rPr>
+          <w:rFonts w:ascii="Arial" w:hAnsi="Arial" w:cs="Arial"/>
+          <w:i/>
+          <w:iCs/>
+          <w:sz w:val="22"/>
+          <w:szCs w:val="22"/>
+        </w:rPr>
+        <w:t xml:space="preserve"> </w:t>
+      </w:r>
+      <w:r>
+        <w:rPr>
+          <w:rFonts w:ascii="Arial" w:hAnsi="Arial" w:cs="Arial"/>
+          <w:sz w:val="22"/>
+          <w:szCs w:val="22"/>
+        </w:rPr>
+        <w:t xml:space="preserve">možemo vidjeti neke osnovne statističke informacije o odabranom </w:t>
+      </w:r>
+      <w:r>
+        <w:rPr>
+          <w:rFonts w:ascii="Arial" w:hAnsi="Arial" w:cs="Arial"/>
+          <w:i/>
+          <w:iCs/>
+          <w:sz w:val="22"/>
+          <w:szCs w:val="22"/>
+        </w:rPr>
+        <w:t>dataframe</w:t>
+      </w:r>
+      <w:r>
+        <w:rPr>
+          <w:rFonts w:ascii="Arial" w:hAnsi="Arial" w:cs="Arial"/>
+          <w:sz w:val="22"/>
+          <w:szCs w:val="22"/>
+        </w:rPr>
+        <w:t xml:space="preserve"> objektu kao što su </w:t>
+      </w:r>
+      <w:r>
+        <w:rPr>
+          <w:rFonts w:ascii="Arial" w:hAnsi="Arial" w:cs="Arial"/>
+          <w:sz w:val="22"/>
+          <w:szCs w:val="22"/>
+        </w:rPr>
+        <w:t xml:space="preserve">minimalna i maksimalna vrijednost, </w:t>
+      </w:r>
+      <w:r>
+        <w:rPr>
+          <w:rFonts w:ascii="Arial" w:hAnsi="Arial" w:cs="Arial"/>
+          <w:sz w:val="22"/>
+          <w:szCs w:val="22"/>
+        </w:rPr>
+        <w:t>mod, medijan, prosjek</w:t>
+      </w:r>
+      <w:r>
+        <w:rPr>
+          <w:rFonts w:ascii="Arial" w:hAnsi="Arial" w:cs="Arial"/>
+          <w:sz w:val="22"/>
+          <w:szCs w:val="22"/>
+        </w:rPr>
+        <w:t xml:space="preserve"> i slično</w:t>
+      </w:r>
+      <w:r>
+        <w:rPr>
+          <w:rFonts w:ascii="Arial" w:hAnsi="Arial" w:cs="Arial"/>
+          <w:sz w:val="22"/>
+          <w:szCs w:val="22"/>
+        </w:rPr>
+        <w:t xml:space="preserve"> za svaki stupac.</w:t>
+      </w:r>
+    </w:p>
+    <w:p>
+      <w:pPr>
+        <w:spacing w:after="120" w:line="360" w:lineRule="auto"/>
+        <w:ind w:firstLine="709"/>
+        <w:jc w:val="both"/>
+        <w:rPr>
+          <w:rFonts w:ascii="Arial" w:hAnsi="Arial" w:cs="Arial"/>
+          <w:sz w:val="22"/>
+          <w:szCs w:val="22"/>
+          <w:u w:val="single"/>
+        </w:rPr>
+      </w:pPr>
+    </w:p>
+    <w:p>
+      <w:pPr>
+        <w:spacing w:after="120" w:line="360" w:lineRule="auto"/>
+        <w:jc w:val="center"/>
+        <w:rPr>
+          <w:rFonts w:ascii="Arial" w:hAnsi="Arial" w:cs="Arial"/>
+          <w:sz w:val="22"/>
+          <w:szCs w:val="22"/>
+        </w:rPr>
+      </w:pPr>
+      <w:r>
+        <w:rPr>
+          <w:rFonts w:ascii="Arial" w:hAnsi="Arial" w:cs="Arial"/>
+          <w:noProof/>
+          <w:sz w:val="22"/>
+          <w:szCs w:val="22"/>
+        </w:rPr>
+        <w:drawing>
+          <wp:inline distT="0" distB="0" distL="0" distR="0">
+            <wp:extent cx="4951822" cy="6463030"/>
+            <wp:effectExtent l="0" t="0" r="1270" b="0"/>
+            <wp:docPr id="15" name="Picture 15"/>
+            <wp:cNvGraphicFramePr>
+              <a:graphicFrameLocks xmlns:a="http://schemas.openxmlformats.org/drawingml/2006/main" noChangeAspect="1"/>
+            </wp:cNvGraphicFramePr>
+            <a:graphic xmlns:a="http://schemas.openxmlformats.org/drawingml/2006/main">
+              <a:graphicData uri="http://schemas.openxmlformats.org/drawingml/2006/picture">
+                <pic:pic xmlns:pic="http://schemas.openxmlformats.org/drawingml/2006/picture">
+                  <pic:nvPicPr>
+                    <pic:cNvPr id="0" name="Picture 1"/>
+                    <pic:cNvPicPr>
+                      <a:picLocks noChangeAspect="1" noChangeArrowheads="1"/>
+                    </pic:cNvPicPr>
+                  </pic:nvPicPr>
+                  <pic:blipFill>
+                    <a:blip r:embed="rId19">
+                      <a:extLst>
+                        <a:ext uri="{28A0092B-C50C-407E-A947-70E740481C1C}">
+                          <a14:useLocalDpi xmlns:a14="http://schemas.microsoft.com/office/drawing/2010/main" val="0"/>
+                        </a:ext>
+                      </a:extLst>
+                    </a:blip>
+                    <a:srcRect/>
+                    <a:stretch>
+                      <a:fillRect/>
+                    </a:stretch>
+                  </pic:blipFill>
+                  <pic:spPr bwMode="auto">
+                    <a:xfrm>
+                      <a:off x="0" y="0"/>
+                      <a:ext cx="5000143" cy="6526098"/>
+                    </a:xfrm>
+                    <a:prstGeom prst="rect">
+                      <a:avLst/>
+                    </a:prstGeom>
+                    <a:noFill/>
+                    <a:ln>
+                      <a:noFill/>
+                    </a:ln>
+                  </pic:spPr>
+                </pic:pic>
+              </a:graphicData>
+            </a:graphic>
+          </wp:inline>
+        </w:drawing>
+      </w:r>
+    </w:p>
+    <w:p>
+      <w:pPr>
+        <w:spacing w:after="120" w:line="360" w:lineRule="auto"/>
+        <w:jc w:val="center"/>
+        <w:rPr>
+          <w:rFonts w:ascii="Arial" w:hAnsi="Arial" w:cs="Arial"/>
+          <w:sz w:val="22"/>
+          <w:szCs w:val="22"/>
+        </w:rPr>
+      </w:pPr>
+      <w:bookmarkStart w:id="22" w:name="_Toc49894661"/>
+      <w:r>
+        <w:rPr>
+          <w:rStyle w:val="NaslovslikeChar"/>
+          <w:sz w:val="22"/>
+          <w:szCs w:val="22"/>
+        </w:rPr>
+        <w:t xml:space="preserve">Slika 7: Drugi primjer rada s </w:t>
+      </w:r>
+      <w:r>
+        <w:rPr>
+          <w:rStyle w:val="NaslovslikeChar"/>
+          <w:i/>
+          <w:iCs/>
+          <w:sz w:val="22"/>
+          <w:szCs w:val="22"/>
+        </w:rPr>
+        <w:t>dataframe</w:t>
+      </w:r>
+      <w:r>
+        <w:rPr>
+          <w:rStyle w:val="NaslovslikeChar"/>
+          <w:sz w:val="22"/>
+          <w:szCs w:val="22"/>
+        </w:rPr>
+        <w:t xml:space="preserve"> objektom</w:t>
+      </w:r>
+      <w:bookmarkEnd w:id="22"/>
+      <w:r>
+        <w:rPr>
+          <w:rFonts w:ascii="Arial" w:hAnsi="Arial" w:cs="Arial"/>
+          <w:sz w:val="22"/>
+          <w:szCs w:val="22"/>
+        </w:rPr>
+        <w:t xml:space="preserve"> (Izvor: izrada autora)</w:t>
+      </w:r>
+    </w:p>
+    <w:p>
+      <w:pPr>
+        <w:spacing w:after="120" w:line="360" w:lineRule="auto"/>
+        <w:ind w:firstLine="709"/>
+        <w:jc w:val="both"/>
+        <w:rPr>
+          <w:rFonts w:ascii="Arial" w:hAnsi="Arial" w:cs="Arial"/>
+          <w:sz w:val="22"/>
+          <w:szCs w:val="22"/>
+        </w:rPr>
+      </w:pPr>
+      <w:r>
+        <w:rPr>
+          <w:rFonts w:ascii="Arial" w:hAnsi="Arial" w:cs="Arial"/>
+          <w:sz w:val="22"/>
+          <w:szCs w:val="22"/>
+        </w:rPr>
+        <w:t xml:space="preserve">Još jedna zanimljiva metoda za obradu podataka je </w:t>
+      </w:r>
+      <w:r>
+        <w:rPr>
+          <w:rFonts w:ascii="Arial" w:hAnsi="Arial" w:cs="Arial"/>
+          <w:i/>
+          <w:iCs/>
+          <w:sz w:val="22"/>
+          <w:szCs w:val="22"/>
+        </w:rPr>
+        <w:t xml:space="preserve">groupby() </w:t>
+      </w:r>
+      <w:r>
+        <w:rPr>
+          <w:rFonts w:ascii="Arial" w:hAnsi="Arial" w:cs="Arial"/>
+          <w:sz w:val="22"/>
+          <w:szCs w:val="22"/>
+        </w:rPr>
+        <w:t xml:space="preserve"> koja nam omogućuje da podatke grupiramo prema jednom ili više stupaca pa onda na grupirane podatke prim</w:t>
+      </w:r>
+      <w:r>
+        <w:rPr>
+          <w:rFonts w:ascii="Arial" w:hAnsi="Arial" w:cs="Arial"/>
+          <w:sz w:val="22"/>
+          <w:szCs w:val="22"/>
+        </w:rPr>
+        <w:t>i</w:t>
+      </w:r>
+      <w:r>
+        <w:rPr>
+          <w:rFonts w:ascii="Arial" w:hAnsi="Arial" w:cs="Arial"/>
+          <w:sz w:val="22"/>
+          <w:szCs w:val="22"/>
+        </w:rPr>
+        <w:t xml:space="preserve">jenimo </w:t>
+      </w:r>
+      <w:r>
+        <w:rPr>
+          <w:rFonts w:ascii="Arial" w:hAnsi="Arial" w:cs="Arial"/>
+          <w:sz w:val="22"/>
+          <w:szCs w:val="22"/>
+        </w:rPr>
+        <w:lastRenderedPageBreak/>
+        <w:t xml:space="preserve">neke druge funkcije npr. </w:t>
+      </w:r>
+      <w:r>
+        <w:rPr>
+          <w:rFonts w:ascii="Arial" w:hAnsi="Arial" w:cs="Arial"/>
+          <w:i/>
+          <w:iCs/>
+          <w:sz w:val="22"/>
+          <w:szCs w:val="22"/>
+        </w:rPr>
+        <w:t xml:space="preserve">mean(), sum(), max(), min() </w:t>
+      </w:r>
+      <w:r>
+        <w:rPr>
+          <w:rFonts w:ascii="Arial" w:hAnsi="Arial" w:cs="Arial"/>
+          <w:sz w:val="22"/>
+          <w:szCs w:val="22"/>
+        </w:rPr>
+        <w:t>i ostale. U sljedećem primjeru prvo je stvoren</w:t>
+      </w:r>
+      <w:r>
+        <w:rPr>
+          <w:rFonts w:ascii="Arial" w:hAnsi="Arial" w:cs="Arial"/>
+          <w:sz w:val="22"/>
+          <w:szCs w:val="22"/>
+        </w:rPr>
+        <w:t>a</w:t>
+      </w:r>
+      <w:r>
+        <w:rPr>
+          <w:rFonts w:ascii="Arial" w:hAnsi="Arial" w:cs="Arial"/>
+          <w:sz w:val="22"/>
+          <w:szCs w:val="22"/>
+        </w:rPr>
+        <w:t xml:space="preserve"> nov</w:t>
+      </w:r>
+      <w:r>
+        <w:rPr>
+          <w:rFonts w:ascii="Arial" w:hAnsi="Arial" w:cs="Arial"/>
+          <w:sz w:val="22"/>
+          <w:szCs w:val="22"/>
+        </w:rPr>
+        <w:t>a lista</w:t>
+      </w:r>
+      <w:r>
+        <w:rPr>
+          <w:rFonts w:ascii="Arial" w:hAnsi="Arial" w:cs="Arial"/>
+          <w:sz w:val="22"/>
+          <w:szCs w:val="22"/>
+        </w:rPr>
+        <w:t xml:space="preserve"> s popisom nogometnih pozicija koje odgovaraju igračima u objektu te je zatim ta </w:t>
+      </w:r>
+      <w:r>
+        <w:rPr>
+          <w:rFonts w:ascii="Arial" w:hAnsi="Arial" w:cs="Arial"/>
+          <w:sz w:val="22"/>
+          <w:szCs w:val="22"/>
+        </w:rPr>
+        <w:t>lista</w:t>
+      </w:r>
+      <w:r>
+        <w:rPr>
+          <w:rFonts w:ascii="Arial" w:hAnsi="Arial" w:cs="Arial"/>
+          <w:sz w:val="22"/>
+          <w:szCs w:val="22"/>
+        </w:rPr>
+        <w:t xml:space="preserve"> dodan u </w:t>
+      </w:r>
+      <w:r>
+        <w:rPr>
+          <w:rFonts w:ascii="Arial" w:hAnsi="Arial" w:cs="Arial"/>
+          <w:i/>
+          <w:iCs/>
+          <w:sz w:val="22"/>
+          <w:szCs w:val="22"/>
+        </w:rPr>
+        <w:t>dataframe</w:t>
+      </w:r>
+      <w:r>
+        <w:rPr>
+          <w:rFonts w:ascii="Arial" w:hAnsi="Arial" w:cs="Arial"/>
+          <w:sz w:val="22"/>
+          <w:szCs w:val="22"/>
+        </w:rPr>
+        <w:t xml:space="preserve"> kao novi stupac. </w:t>
+      </w:r>
+      <w:r>
+        <w:rPr>
+          <w:rFonts w:ascii="Arial" w:hAnsi="Arial" w:cs="Arial"/>
+          <w:sz w:val="22"/>
+          <w:szCs w:val="22"/>
+        </w:rPr>
+        <w:t>Na novi objekt zatim je prim</w:t>
+      </w:r>
+      <w:r>
+        <w:rPr>
+          <w:rFonts w:ascii="Arial" w:hAnsi="Arial" w:cs="Arial"/>
+          <w:sz w:val="22"/>
+          <w:szCs w:val="22"/>
+        </w:rPr>
+        <w:t>i</w:t>
+      </w:r>
+      <w:r>
+        <w:rPr>
+          <w:rFonts w:ascii="Arial" w:hAnsi="Arial" w:cs="Arial"/>
+          <w:sz w:val="22"/>
+          <w:szCs w:val="22"/>
+        </w:rPr>
+        <w:t>jenjena</w:t>
+      </w:r>
+      <w:r>
+        <w:rPr>
+          <w:rFonts w:ascii="Arial" w:hAnsi="Arial" w:cs="Arial"/>
+          <w:sz w:val="22"/>
+          <w:szCs w:val="22"/>
+        </w:rPr>
+        <w:t xml:space="preserve"> metoda </w:t>
+      </w:r>
+      <w:r>
+        <w:rPr>
+          <w:rFonts w:ascii="Arial" w:hAnsi="Arial" w:cs="Arial"/>
+          <w:i/>
+          <w:iCs/>
+          <w:sz w:val="22"/>
+          <w:szCs w:val="22"/>
+        </w:rPr>
+        <w:t>groupby()</w:t>
+      </w:r>
+      <w:r>
+        <w:rPr>
+          <w:rFonts w:ascii="Arial" w:hAnsi="Arial" w:cs="Arial"/>
+          <w:sz w:val="22"/>
+          <w:szCs w:val="22"/>
+        </w:rPr>
+        <w:t xml:space="preserve"> s parametrom „Pozicija“ te je na tako grupirane igrače primijenjena metoda </w:t>
+      </w:r>
+      <w:r>
+        <w:rPr>
+          <w:rFonts w:ascii="Arial" w:hAnsi="Arial" w:cs="Arial"/>
+          <w:i/>
+          <w:iCs/>
+          <w:sz w:val="22"/>
+          <w:szCs w:val="22"/>
+        </w:rPr>
+        <w:t>sum()</w:t>
+      </w:r>
+      <w:r>
+        <w:rPr>
+          <w:rFonts w:ascii="Arial" w:hAnsi="Arial" w:cs="Arial"/>
+          <w:sz w:val="22"/>
+          <w:szCs w:val="22"/>
+        </w:rPr>
+        <w:t xml:space="preserve"> s parametrom „Golovi“. Rezultat ovih operacija je prikaz ukupnog broja golova prema pozicijama igrača.</w:t>
+      </w:r>
+      <w:r>
+        <w:rPr>
+          <w:rFonts w:ascii="Arial" w:hAnsi="Arial" w:cs="Arial"/>
+          <w:sz w:val="22"/>
+          <w:szCs w:val="22"/>
+        </w:rPr>
+        <w:t xml:space="preserve"> </w:t>
+      </w:r>
+    </w:p>
+    <w:p>
+      <w:pPr>
+        <w:spacing w:after="120" w:line="360" w:lineRule="auto"/>
+        <w:ind w:firstLine="709"/>
+        <w:jc w:val="both"/>
+        <w:rPr>
+          <w:rFonts w:ascii="Arial" w:hAnsi="Arial" w:cs="Arial"/>
+          <w:sz w:val="22"/>
+          <w:szCs w:val="22"/>
+        </w:rPr>
+      </w:pPr>
+    </w:p>
+    <w:p>
+      <w:pPr>
+        <w:spacing w:after="120" w:line="360" w:lineRule="auto"/>
+        <w:jc w:val="center"/>
+        <w:rPr>
+          <w:rFonts w:ascii="Arial" w:hAnsi="Arial" w:cs="Arial"/>
+          <w:sz w:val="22"/>
+          <w:szCs w:val="22"/>
+        </w:rPr>
+      </w:pPr>
+      <w:r>
+        <w:rPr>
+          <w:noProof/>
+        </w:rPr>
+        <w:drawing>
+          <wp:inline distT="0" distB="0" distL="0" distR="0" wp14:anchorId="414CC6C0" wp14:editId="5600D821">
+            <wp:extent cx="3714750" cy="3981450"/>
+            <wp:effectExtent l="0" t="0" r="0" b="0"/>
+            <wp:docPr id="16" name="Picture 16"/>
+            <wp:cNvGraphicFramePr>
+              <a:graphicFrameLocks xmlns:a="http://schemas.openxmlformats.org/drawingml/2006/main" noChangeAspect="1"/>
+            </wp:cNvGraphicFramePr>
+            <a:graphic xmlns:a="http://schemas.openxmlformats.org/drawingml/2006/main">
+              <a:graphicData uri="http://schemas.openxmlformats.org/drawingml/2006/picture">
+                <pic:pic xmlns:pic="http://schemas.openxmlformats.org/drawingml/2006/picture">
+                  <pic:nvPicPr>
+                    <pic:cNvPr id="1" name=""/>
+                    <pic:cNvPicPr/>
+                  </pic:nvPicPr>
+                  <pic:blipFill>
+                    <a:blip r:embed="rId20"/>
+                    <a:stretch>
+                      <a:fillRect/>
+                    </a:stretch>
+                  </pic:blipFill>
+                  <pic:spPr>
+                    <a:xfrm>
+                      <a:off x="0" y="0"/>
+                      <a:ext cx="3714750" cy="3981450"/>
+                    </a:xfrm>
+                    <a:prstGeom prst="rect">
+                      <a:avLst/>
+                    </a:prstGeom>
+                  </pic:spPr>
+                </pic:pic>
+              </a:graphicData>
+            </a:graphic>
+          </wp:inline>
+        </w:drawing>
+      </w:r>
+    </w:p>
+    <w:p>
+      <w:pPr>
+        <w:spacing w:after="120" w:line="360" w:lineRule="auto"/>
+        <w:jc w:val="center"/>
+        <w:rPr>
+          <w:rFonts w:ascii="Courier New" w:hAnsi="Courier New" w:cs="Courier New"/>
+          <w:sz w:val="22"/>
+          <w:szCs w:val="22"/>
+        </w:rPr>
+      </w:pPr>
+      <w:bookmarkStart w:id="23" w:name="_Toc49894662"/>
+      <w:r>
+        <w:rPr>
+          <w:rStyle w:val="NaslovslikeChar"/>
+          <w:sz w:val="22"/>
+          <w:szCs w:val="22"/>
+        </w:rPr>
+        <w:t xml:space="preserve">Slika 8: Treći primjer rada s </w:t>
+      </w:r>
+      <w:r>
+        <w:rPr>
+          <w:rStyle w:val="NaslovslikeChar"/>
+          <w:i/>
+          <w:iCs/>
+          <w:sz w:val="22"/>
+          <w:szCs w:val="22"/>
+        </w:rPr>
+        <w:t>dataframe</w:t>
+      </w:r>
+      <w:r>
+        <w:rPr>
+          <w:rStyle w:val="NaslovslikeChar"/>
+          <w:sz w:val="22"/>
+          <w:szCs w:val="22"/>
+        </w:rPr>
+        <w:t xml:space="preserve"> objektom</w:t>
+      </w:r>
+      <w:bookmarkEnd w:id="23"/>
+      <w:r>
+        <w:rPr>
+          <w:rStyle w:val="NaslovslikeChar"/>
+          <w:sz w:val="22"/>
+          <w:szCs w:val="22"/>
+        </w:rPr>
+        <w:t xml:space="preserve"> </w:t>
+      </w:r>
+      <w:r>
+        <w:rPr>
+          <w:rFonts w:ascii="Arial" w:hAnsi="Arial" w:cs="Arial"/>
+          <w:sz w:val="22"/>
+          <w:szCs w:val="22"/>
+        </w:rPr>
+        <w:t>(Izvor: izrada autora)</w:t>
+      </w:r>
+    </w:p>
+    <w:p>
+      <w:pPr>
+        <w:spacing w:after="120" w:line="360" w:lineRule="auto"/>
+        <w:ind w:firstLine="709"/>
+        <w:jc w:val="both"/>
+        <w:rPr>
+          <w:rFonts w:ascii="Arial" w:hAnsi="Arial" w:cs="Arial"/>
+          <w:sz w:val="22"/>
+          <w:szCs w:val="22"/>
+        </w:rPr>
+      </w:pPr>
+      <w:r>
+        <w:rPr>
+          <w:rFonts w:ascii="Arial" w:hAnsi="Arial" w:cs="Arial"/>
+          <w:sz w:val="22"/>
+          <w:szCs w:val="22"/>
+        </w:rPr>
+        <w:t xml:space="preserve">Ako želimo izmijeniti neku vrijednost u cijelom objektu to možemo učiniti kombinacijom </w:t>
+      </w:r>
+      <w:r>
+        <w:rPr>
+          <w:rFonts w:ascii="Arial" w:hAnsi="Arial" w:cs="Arial"/>
+          <w:i/>
+          <w:iCs/>
+          <w:sz w:val="22"/>
+          <w:szCs w:val="22"/>
+        </w:rPr>
+        <w:t>loc()</w:t>
+      </w:r>
+      <w:r>
+        <w:rPr>
+          <w:rFonts w:ascii="Arial" w:hAnsi="Arial" w:cs="Arial"/>
+          <w:sz w:val="22"/>
+          <w:szCs w:val="22"/>
+        </w:rPr>
+        <w:t xml:space="preserve"> metode i uvjeta po kojem mijenjamo vrijednost. U sljedećem primjeru sve pojave vrijednosti „Krilni napadač“ zamijenjene su vrijednošću „Krilo“. </w:t>
+      </w:r>
+      <w:r>
+        <w:rPr>
+          <w:rFonts w:ascii="Arial" w:hAnsi="Arial" w:cs="Arial"/>
+          <w:sz w:val="22"/>
+          <w:szCs w:val="22"/>
+        </w:rPr>
+        <w:t xml:space="preserve">Na kraju kada smo zadovoljni s modificiranim podacima možemo cijeli </w:t>
+      </w:r>
+      <w:r>
+        <w:rPr>
+          <w:rFonts w:ascii="Arial" w:hAnsi="Arial" w:cs="Arial"/>
+          <w:i/>
+          <w:iCs/>
+          <w:sz w:val="22"/>
+          <w:szCs w:val="22"/>
+        </w:rPr>
+        <w:t>dataframe</w:t>
+      </w:r>
+      <w:r>
+        <w:rPr>
+          <w:rFonts w:ascii="Arial" w:hAnsi="Arial" w:cs="Arial"/>
+          <w:sz w:val="22"/>
+          <w:szCs w:val="22"/>
+        </w:rPr>
+        <w:t xml:space="preserve"> objekt spremiti u nekom obliku po izboru. Ja sam u ovom slučaju koristio metodu </w:t>
+      </w:r>
+      <w:r>
+        <w:rPr>
+          <w:rFonts w:ascii="Arial" w:hAnsi="Arial" w:cs="Arial"/>
+          <w:i/>
+          <w:iCs/>
+          <w:sz w:val="22"/>
+          <w:szCs w:val="22"/>
+        </w:rPr>
+        <w:t>to_csv()</w:t>
+      </w:r>
+      <w:r>
+        <w:rPr>
+          <w:rFonts w:ascii="Arial" w:hAnsi="Arial" w:cs="Arial"/>
+          <w:sz w:val="22"/>
+          <w:szCs w:val="22"/>
+        </w:rPr>
+        <w:t xml:space="preserve"> kako bi </w:t>
+      </w:r>
+      <w:r>
+        <w:rPr>
+          <w:rFonts w:ascii="Arial" w:hAnsi="Arial" w:cs="Arial"/>
+          <w:i/>
+          <w:iCs/>
+          <w:sz w:val="22"/>
+          <w:szCs w:val="22"/>
+        </w:rPr>
+        <w:t>noviDataFrame</w:t>
+      </w:r>
+      <w:r>
+        <w:rPr>
+          <w:rFonts w:ascii="Arial" w:hAnsi="Arial" w:cs="Arial"/>
+          <w:sz w:val="22"/>
+          <w:szCs w:val="22"/>
+        </w:rPr>
+        <w:t xml:space="preserve"> objekt spremio u .</w:t>
+      </w:r>
+      <w:r>
+        <w:rPr>
+          <w:rFonts w:ascii="Arial" w:hAnsi="Arial" w:cs="Arial"/>
+          <w:i/>
+          <w:iCs/>
+          <w:sz w:val="22"/>
+          <w:szCs w:val="22"/>
+        </w:rPr>
+        <w:t>csv</w:t>
+      </w:r>
+      <w:r>
+        <w:rPr>
+          <w:rFonts w:ascii="Arial" w:hAnsi="Arial" w:cs="Arial"/>
+          <w:sz w:val="22"/>
+          <w:szCs w:val="22"/>
+        </w:rPr>
+        <w:t xml:space="preserve"> obliku.</w:t>
+      </w:r>
+    </w:p>
+    <w:p>
+      <w:pPr>
+        <w:spacing w:after="120" w:line="360" w:lineRule="auto"/>
+        <w:jc w:val="center"/>
+        <w:rPr>
+          <w:rFonts w:ascii="Arial" w:hAnsi="Arial" w:cs="Arial"/>
+          <w:sz w:val="22"/>
+          <w:szCs w:val="22"/>
+        </w:rPr>
+      </w:pPr>
+      <w:r>
+        <w:rPr>
+          <w:noProof/>
+        </w:rPr>
+        <w:lastRenderedPageBreak/>
+        <w:drawing>
+          <wp:inline distT="0" distB="0" distL="0" distR="0" wp14:anchorId="451E65FB" wp14:editId="441300AD">
+            <wp:extent cx="5760720" cy="2105025"/>
+            <wp:effectExtent l="0" t="0" r="0" b="9525"/>
+            <wp:docPr id="17" name="Picture 17"/>
+            <wp:cNvGraphicFramePr>
+              <a:graphicFrameLocks xmlns:a="http://schemas.openxmlformats.org/drawingml/2006/main" noChangeAspect="1"/>
+            </wp:cNvGraphicFramePr>
+            <a:graphic xmlns:a="http://schemas.openxmlformats.org/drawingml/2006/main">
+              <a:graphicData uri="http://schemas.openxmlformats.org/drawingml/2006/picture">
+                <pic:pic xmlns:pic="http://schemas.openxmlformats.org/drawingml/2006/picture">
+                  <pic:nvPicPr>
+                    <pic:cNvPr id="1" name=""/>
+                    <pic:cNvPicPr/>
+                  </pic:nvPicPr>
+                  <pic:blipFill>
+                    <a:blip r:embed="rId21"/>
+                    <a:stretch>
+                      <a:fillRect/>
+                    </a:stretch>
+                  </pic:blipFill>
+                  <pic:spPr>
+                    <a:xfrm>
+                      <a:off x="0" y="0"/>
+                      <a:ext cx="5760720" cy="2105025"/>
+                    </a:xfrm>
+                    <a:prstGeom prst="rect">
+                      <a:avLst/>
+                    </a:prstGeom>
+                  </pic:spPr>
+                </pic:pic>
+              </a:graphicData>
+            </a:graphic>
+          </wp:inline>
+        </w:drawing>
+      </w:r>
+    </w:p>
+    <w:p>
+      <w:pPr>
+        <w:spacing w:after="120" w:line="360" w:lineRule="auto"/>
+        <w:jc w:val="center"/>
+        <w:rPr>
+          <w:rFonts w:ascii="Arial" w:hAnsi="Arial" w:cs="Arial"/>
+          <w:sz w:val="22"/>
+          <w:szCs w:val="22"/>
+        </w:rPr>
+      </w:pPr>
+      <w:bookmarkStart w:id="24" w:name="_Toc49894663"/>
+      <w:r>
+        <w:rPr>
+          <w:rStyle w:val="NaslovslikeChar"/>
+          <w:sz w:val="22"/>
+          <w:szCs w:val="22"/>
+        </w:rPr>
+        <w:t xml:space="preserve">Slika 9: Četvrti primjer rada s </w:t>
+      </w:r>
+      <w:r>
+        <w:rPr>
+          <w:rStyle w:val="NaslovslikeChar"/>
+          <w:i/>
+          <w:iCs/>
+          <w:sz w:val="22"/>
+          <w:szCs w:val="22"/>
+        </w:rPr>
+        <w:t>dataframe</w:t>
+      </w:r>
+      <w:r>
+        <w:rPr>
+          <w:rStyle w:val="NaslovslikeChar"/>
+          <w:sz w:val="22"/>
+          <w:szCs w:val="22"/>
+        </w:rPr>
+        <w:t xml:space="preserve"> objektom</w:t>
+      </w:r>
+      <w:bookmarkEnd w:id="24"/>
+      <w:r>
+        <w:rPr>
+          <w:rFonts w:ascii="Arial" w:hAnsi="Arial" w:cs="Arial"/>
+          <w:sz w:val="22"/>
+          <w:szCs w:val="22"/>
+        </w:rPr>
+        <w:t xml:space="preserve"> (Izvor: izrada autora)</w:t>
+      </w:r>
+    </w:p>
+    <w:p>
+      <w:pPr>
+        <w:spacing w:after="120" w:line="360" w:lineRule="auto"/>
+        <w:ind w:firstLine="709"/>
+        <w:jc w:val="both"/>
+        <w:rPr>
+          <w:rFonts w:ascii="Arial" w:hAnsi="Arial" w:cs="Arial"/>
+          <w:sz w:val="22"/>
+          <w:szCs w:val="22"/>
+        </w:rPr>
+      </w:pPr>
+      <w:r>
+        <w:rPr>
+          <w:rFonts w:ascii="Arial" w:hAnsi="Arial" w:cs="Arial"/>
+          <w:sz w:val="22"/>
+          <w:szCs w:val="22"/>
+        </w:rPr>
+        <w:t xml:space="preserve">U sljedećem dijelu ovog poglavlja ukratko ću opisati vizualizaciju podataka pomoću Matplotlib biblioteke. Koristit ću isti set podataka kao i ranije tj. isti </w:t>
+      </w:r>
+      <w:r>
+        <w:rPr>
+          <w:rFonts w:ascii="Arial" w:hAnsi="Arial" w:cs="Arial"/>
+          <w:i/>
+          <w:iCs/>
+          <w:sz w:val="22"/>
+          <w:szCs w:val="22"/>
+        </w:rPr>
+        <w:t>dataframe</w:t>
+      </w:r>
+      <w:r>
+        <w:rPr>
+          <w:rFonts w:ascii="Arial" w:hAnsi="Arial" w:cs="Arial"/>
+          <w:sz w:val="22"/>
+          <w:szCs w:val="22"/>
+        </w:rPr>
+        <w:t xml:space="preserve"> objekt.</w:t>
+      </w:r>
+    </w:p>
+    <w:p>
+      <w:pPr>
+        <w:spacing w:after="120" w:line="360" w:lineRule="auto"/>
+        <w:ind w:firstLine="709"/>
+        <w:jc w:val="both"/>
+        <w:rPr>
+          <w:rFonts w:ascii="Arial" w:hAnsi="Arial" w:cs="Arial"/>
+          <w:sz w:val="22"/>
+          <w:szCs w:val="22"/>
+        </w:rPr>
+      </w:pPr>
+      <w:r>
+        <w:rPr>
+          <w:rFonts w:ascii="Arial" w:hAnsi="Arial" w:cs="Arial"/>
+          <w:sz w:val="22"/>
+          <w:szCs w:val="22"/>
+        </w:rPr>
+        <w:t xml:space="preserve">Kod Matplotlib biblioteke rad se svodi na manipulaciju objektima </w:t>
+      </w:r>
+      <w:r>
+        <w:rPr>
+          <w:rFonts w:ascii="Arial" w:hAnsi="Arial" w:cs="Arial"/>
+          <w:i/>
+          <w:iCs/>
+          <w:sz w:val="22"/>
+          <w:szCs w:val="22"/>
+        </w:rPr>
+        <w:t>Figure</w:t>
+      </w:r>
+      <w:r>
+        <w:rPr>
+          <w:rFonts w:ascii="Arial" w:hAnsi="Arial" w:cs="Arial"/>
+          <w:sz w:val="22"/>
+          <w:szCs w:val="22"/>
+        </w:rPr>
+        <w:t xml:space="preserve"> i </w:t>
+      </w:r>
+      <w:r>
+        <w:rPr>
+          <w:rFonts w:ascii="Arial" w:hAnsi="Arial" w:cs="Arial"/>
+          <w:i/>
+          <w:iCs/>
+          <w:sz w:val="22"/>
+          <w:szCs w:val="22"/>
+        </w:rPr>
+        <w:t>Axes</w:t>
+      </w:r>
+      <w:r>
+        <w:rPr>
+          <w:rFonts w:ascii="Arial" w:hAnsi="Arial" w:cs="Arial"/>
+          <w:sz w:val="22"/>
+          <w:szCs w:val="22"/>
+        </w:rPr>
+        <w:t xml:space="preserve">. </w:t>
+      </w:r>
+      <w:r>
+        <w:rPr>
+          <w:rFonts w:ascii="Arial" w:hAnsi="Arial" w:cs="Arial"/>
+          <w:i/>
+          <w:iCs/>
+          <w:sz w:val="22"/>
+          <w:szCs w:val="22"/>
+        </w:rPr>
+        <w:t>Figure</w:t>
+      </w:r>
+      <w:r>
+        <w:rPr>
+          <w:rFonts w:ascii="Arial" w:hAnsi="Arial" w:cs="Arial"/>
+          <w:sz w:val="22"/>
+          <w:szCs w:val="22"/>
+        </w:rPr>
+        <w:t xml:space="preserve"> je konačna slika i sadrži cijeli graf. Može se sastojati od ostalih elemenata kao što su </w:t>
+      </w:r>
+      <w:r>
+        <w:rPr>
+          <w:rFonts w:ascii="Arial" w:hAnsi="Arial" w:cs="Arial"/>
+          <w:sz w:val="22"/>
+          <w:szCs w:val="22"/>
+        </w:rPr>
+        <w:t>podgrafovi, naslovi, podnaslovi, legende i drugi elementi.</w:t>
+      </w:r>
+      <w:r>
+        <w:rPr>
+          <w:rFonts w:ascii="Arial" w:hAnsi="Arial" w:cs="Arial"/>
+          <w:sz w:val="22"/>
+          <w:szCs w:val="22"/>
+        </w:rPr>
+        <w:t xml:space="preserve"> </w:t>
+      </w:r>
+      <w:r>
+        <w:rPr>
+          <w:rFonts w:ascii="Arial" w:hAnsi="Arial" w:cs="Arial"/>
+          <w:i/>
+          <w:iCs/>
+          <w:sz w:val="22"/>
+          <w:szCs w:val="22"/>
+        </w:rPr>
+        <w:t>Axes</w:t>
+      </w:r>
+      <w:r>
+        <w:rPr>
+          <w:rFonts w:ascii="Arial" w:hAnsi="Arial" w:cs="Arial"/>
+          <w:sz w:val="22"/>
+          <w:szCs w:val="22"/>
+        </w:rPr>
+        <w:t xml:space="preserve"> definira podgraf koji je dio </w:t>
+      </w:r>
+      <w:r>
+        <w:rPr>
+          <w:rFonts w:ascii="Arial" w:hAnsi="Arial" w:cs="Arial"/>
+          <w:i/>
+          <w:iCs/>
+          <w:sz w:val="22"/>
+          <w:szCs w:val="22"/>
+        </w:rPr>
+        <w:t>Figure</w:t>
+      </w:r>
+      <w:r>
+        <w:rPr>
+          <w:rFonts w:ascii="Arial" w:hAnsi="Arial" w:cs="Arial"/>
+          <w:sz w:val="22"/>
+          <w:szCs w:val="22"/>
+        </w:rPr>
+        <w:t xml:space="preserve"> objekta i može imati vlastito definirane elemente poput raspona x-osi, raspona y-osi, labela na osima, tip grafa, boje i ostalih elemenata.</w:t>
+      </w:r>
+    </w:p>
+    <w:p>
+      <w:pPr>
+        <w:spacing w:after="120" w:line="360" w:lineRule="auto"/>
+        <w:ind w:firstLine="709"/>
+        <w:jc w:val="both"/>
+        <w:rPr>
+          <w:rFonts w:ascii="Arial" w:hAnsi="Arial" w:cs="Arial"/>
+          <w:sz w:val="22"/>
+          <w:szCs w:val="22"/>
+        </w:rPr>
+      </w:pPr>
+      <w:r>
+        <w:rPr>
+          <w:rFonts w:ascii="Arial" w:hAnsi="Arial" w:cs="Arial"/>
+          <w:sz w:val="22"/>
+          <w:szCs w:val="22"/>
+        </w:rPr>
+        <w:t xml:space="preserve">U prvom primjeru prije crtanja grafa sortiran je </w:t>
+      </w:r>
+      <w:r>
+        <w:rPr>
+          <w:rFonts w:ascii="Arial" w:hAnsi="Arial" w:cs="Arial"/>
+          <w:i/>
+          <w:iCs/>
+          <w:sz w:val="22"/>
+          <w:szCs w:val="22"/>
+        </w:rPr>
+        <w:t>dataframe</w:t>
+      </w:r>
+      <w:r>
+        <w:rPr>
+          <w:rFonts w:ascii="Arial" w:hAnsi="Arial" w:cs="Arial"/>
+          <w:sz w:val="22"/>
+          <w:szCs w:val="22"/>
+        </w:rPr>
+        <w:t xml:space="preserve"> i </w:t>
+      </w:r>
+      <w:r>
+        <w:rPr>
+          <w:rFonts w:ascii="Arial" w:hAnsi="Arial" w:cs="Arial"/>
+          <w:sz w:val="22"/>
+          <w:szCs w:val="22"/>
+        </w:rPr>
+        <w:t>pozvana</w:t>
+      </w:r>
+      <w:r>
+        <w:rPr>
+          <w:rFonts w:ascii="Arial" w:hAnsi="Arial" w:cs="Arial"/>
+          <w:sz w:val="22"/>
+          <w:szCs w:val="22"/>
+        </w:rPr>
+        <w:t xml:space="preserve"> je funkcija </w:t>
+      </w:r>
+      <w:r>
+        <w:rPr>
+          <w:rFonts w:ascii="Arial" w:hAnsi="Arial" w:cs="Arial"/>
+          <w:i/>
+          <w:iCs/>
+          <w:sz w:val="22"/>
+          <w:szCs w:val="22"/>
+        </w:rPr>
+        <w:t>style.use</w:t>
+      </w:r>
+      <w:r>
+        <w:rPr>
+          <w:rFonts w:ascii="Arial" w:hAnsi="Arial" w:cs="Arial"/>
+          <w:sz w:val="22"/>
+          <w:szCs w:val="22"/>
+        </w:rPr>
+        <w:t xml:space="preserve"> kojom je stil grafova postavljen na </w:t>
+      </w:r>
+      <w:r>
+        <w:rPr>
+          <w:rFonts w:ascii="Arial" w:hAnsi="Arial" w:cs="Arial"/>
+          <w:i/>
+          <w:iCs/>
+          <w:sz w:val="22"/>
+          <w:szCs w:val="22"/>
+        </w:rPr>
+        <w:t>„seaborn-colorblind“</w:t>
+      </w:r>
+      <w:r>
+        <w:rPr>
+          <w:rFonts w:ascii="Arial" w:hAnsi="Arial" w:cs="Arial"/>
+          <w:sz w:val="22"/>
+          <w:szCs w:val="22"/>
+        </w:rPr>
+        <w:t xml:space="preserve">, jedan od predefiniranih stilova u biblioteci. </w:t>
+      </w:r>
+      <w:r>
+        <w:rPr>
+          <w:rFonts w:ascii="Arial" w:hAnsi="Arial" w:cs="Arial"/>
+          <w:sz w:val="22"/>
+          <w:szCs w:val="22"/>
+        </w:rPr>
+        <w:t xml:space="preserve">Jednostavnim pozivom funkcije </w:t>
+      </w:r>
+      <w:r>
+        <w:rPr>
+          <w:rFonts w:ascii="Arial" w:hAnsi="Arial" w:cs="Arial"/>
+          <w:i/>
+          <w:iCs/>
+          <w:sz w:val="22"/>
+          <w:szCs w:val="22"/>
+        </w:rPr>
+        <w:t>plot()</w:t>
+      </w:r>
+      <w:r>
+        <w:rPr>
+          <w:rFonts w:ascii="Arial" w:hAnsi="Arial" w:cs="Arial"/>
+          <w:sz w:val="22"/>
+          <w:szCs w:val="22"/>
+        </w:rPr>
+        <w:t xml:space="preserve"> nad Pandas objektom i proslijeđivanjem parametara koji opisuju vrstu grafa i elemente na osima na </w:t>
+      </w:r>
+      <w:r>
+        <w:rPr>
+          <w:rFonts w:ascii="Arial" w:hAnsi="Arial" w:cs="Arial"/>
+          <w:sz w:val="22"/>
+          <w:szCs w:val="22"/>
+        </w:rPr>
+        <w:t>brz</w:t>
+      </w:r>
+      <w:r>
+        <w:rPr>
+          <w:rFonts w:ascii="Arial" w:hAnsi="Arial" w:cs="Arial"/>
+          <w:sz w:val="22"/>
+          <w:szCs w:val="22"/>
+        </w:rPr>
+        <w:t xml:space="preserve"> način možemo dobiti </w:t>
+      </w:r>
+      <w:r>
+        <w:rPr>
+          <w:rFonts w:ascii="Arial" w:hAnsi="Arial" w:cs="Arial"/>
+          <w:sz w:val="22"/>
+          <w:szCs w:val="22"/>
+        </w:rPr>
+        <w:t>vizualizaciju</w:t>
+      </w:r>
+      <w:r>
+        <w:rPr>
+          <w:rFonts w:ascii="Arial" w:hAnsi="Arial" w:cs="Arial"/>
+          <w:sz w:val="22"/>
+          <w:szCs w:val="22"/>
+        </w:rPr>
+        <w:t xml:space="preserve"> podat</w:t>
+      </w:r>
+      <w:r>
+        <w:rPr>
+          <w:rFonts w:ascii="Arial" w:hAnsi="Arial" w:cs="Arial"/>
+          <w:sz w:val="22"/>
+          <w:szCs w:val="22"/>
+        </w:rPr>
+        <w:t>aka</w:t>
+      </w:r>
+      <w:r>
+        <w:rPr>
+          <w:rFonts w:ascii="Arial" w:hAnsi="Arial" w:cs="Arial"/>
+          <w:sz w:val="22"/>
+          <w:szCs w:val="22"/>
+        </w:rPr>
+        <w:t>. U ovom slučaju za vrstu grafa odabrao sam horizontalni stupčasti graf (</w:t>
+      </w:r>
+      <w:r>
+        <w:rPr>
+          <w:rFonts w:ascii="Arial" w:hAnsi="Arial" w:cs="Arial"/>
+          <w:i/>
+          <w:iCs/>
+          <w:sz w:val="22"/>
+          <w:szCs w:val="22"/>
+        </w:rPr>
+        <w:t>hbar)</w:t>
+      </w:r>
+      <w:r>
+        <w:rPr>
+          <w:rFonts w:ascii="Arial" w:hAnsi="Arial" w:cs="Arial"/>
+          <w:sz w:val="22"/>
+          <w:szCs w:val="22"/>
+        </w:rPr>
+        <w:t xml:space="preserve"> te kao vrijednosti na x-osi broj golova igrača, a na y-osi ime igrača. No ovakav način rada ne dopušta nam uređivanje pojedinih detalja na grafu pa je stoga u sljedećim primjerima pokazan rad u kojem se direktno manipulira Matplotlib objektima.</w:t>
+      </w:r>
+    </w:p>
+    <w:p>
+      <w:pPr>
+        <w:spacing w:after="200" w:line="276" w:lineRule="auto"/>
+        <w:jc w:val="center"/>
+        <w:rPr>
+          <w:rFonts w:ascii="Arial" w:hAnsi="Arial" w:cs="Arial"/>
+          <w:sz w:val="22"/>
+          <w:szCs w:val="22"/>
+        </w:rPr>
+      </w:pPr>
+      <w:r>
+        <w:rPr>
+          <w:rFonts w:ascii="Arial" w:hAnsi="Arial" w:cs="Arial"/>
+          <w:sz w:val="22"/>
+          <w:szCs w:val="22"/>
+        </w:rPr>
+        <w:br w:type="page"/>
+      </w:r>
+      <w:r>
+        <w:rPr>
+          <w:noProof/>
+        </w:rPr>
+        <w:lastRenderedPageBreak/>
+        <w:drawing>
+          <wp:inline distT="0" distB="0" distL="0" distR="0" wp14:anchorId="59FF937A" wp14:editId="6113E71A">
+            <wp:extent cx="5760720" cy="4104640"/>
+            <wp:effectExtent l="0" t="0" r="0" b="0"/>
+            <wp:docPr id="19" name="Picture 19"/>
+            <wp:cNvGraphicFramePr>
+              <a:graphicFrameLocks xmlns:a="http://schemas.openxmlformats.org/drawingml/2006/main" noChangeAspect="1"/>
+            </wp:cNvGraphicFramePr>
+            <a:graphic xmlns:a="http://schemas.openxmlformats.org/drawingml/2006/main">
+              <a:graphicData uri="http://schemas.openxmlformats.org/drawingml/2006/picture">
+                <pic:pic xmlns:pic="http://schemas.openxmlformats.org/drawingml/2006/picture">
+                  <pic:nvPicPr>
+                    <pic:cNvPr id="1" name=""/>
+                    <pic:cNvPicPr/>
+                  </pic:nvPicPr>
+                  <pic:blipFill>
+                    <a:blip r:embed="rId22"/>
+                    <a:stretch>
+                      <a:fillRect/>
+                    </a:stretch>
+                  </pic:blipFill>
+                  <pic:spPr>
+                    <a:xfrm>
+                      <a:off x="0" y="0"/>
+                      <a:ext cx="5760720" cy="4104640"/>
+                    </a:xfrm>
+                    <a:prstGeom prst="rect">
+                      <a:avLst/>
+                    </a:prstGeom>
+                  </pic:spPr>
+                </pic:pic>
+              </a:graphicData>
+            </a:graphic>
+          </wp:inline>
+        </w:drawing>
+      </w:r>
+    </w:p>
+    <w:p>
+      <w:pPr>
+        <w:spacing w:after="120" w:line="360" w:lineRule="auto"/>
+        <w:jc w:val="center"/>
+        <w:rPr>
+          <w:rFonts w:ascii="Arial" w:hAnsi="Arial" w:cs="Arial"/>
+          <w:sz w:val="22"/>
+          <w:szCs w:val="22"/>
+        </w:rPr>
+      </w:pPr>
+      <w:bookmarkStart w:id="25" w:name="_Toc49894664"/>
+      <w:r>
+        <w:rPr>
+          <w:rStyle w:val="NaslovslikeChar"/>
+          <w:sz w:val="22"/>
+          <w:szCs w:val="22"/>
+        </w:rPr>
+        <w:t xml:space="preserve">Slika 10: </w:t>
+      </w:r>
+      <w:r>
+        <w:rPr>
+          <w:rStyle w:val="NaslovslikeChar"/>
+          <w:sz w:val="22"/>
+          <w:szCs w:val="22"/>
+        </w:rPr>
+        <w:t xml:space="preserve">Primjer rada s </w:t>
+      </w:r>
+      <w:r>
+        <w:rPr>
+          <w:rStyle w:val="NaslovslikeChar"/>
+          <w:i/>
+          <w:iCs/>
+          <w:sz w:val="22"/>
+          <w:szCs w:val="22"/>
+        </w:rPr>
+        <w:t>plot()</w:t>
+      </w:r>
+      <w:r>
+        <w:rPr>
+          <w:rStyle w:val="NaslovslikeChar"/>
+          <w:sz w:val="22"/>
+          <w:szCs w:val="22"/>
+        </w:rPr>
+        <w:t xml:space="preserve"> funkcijom</w:t>
+      </w:r>
+      <w:bookmarkEnd w:id="25"/>
+      <w:r>
+        <w:rPr>
+          <w:rFonts w:ascii="Arial" w:hAnsi="Arial" w:cs="Arial"/>
+          <w:sz w:val="22"/>
+          <w:szCs w:val="22"/>
+        </w:rPr>
+        <w:t xml:space="preserve"> (Izvor: Izrada autora)</w:t>
+      </w:r>
+    </w:p>
+    <w:p>
+      <w:pPr>
+        <w:spacing w:after="120" w:line="360" w:lineRule="auto"/>
+        <w:ind w:firstLine="709"/>
+        <w:jc w:val="both"/>
+        <w:rPr>
+          <w:rFonts w:ascii="Arial" w:hAnsi="Arial" w:cs="Arial"/>
+          <w:sz w:val="22"/>
+          <w:szCs w:val="22"/>
+        </w:rPr>
+      </w:pPr>
+      <w:r>
+        <w:rPr>
+          <w:noProof/>
+        </w:rPr>
+        <w:lastRenderedPageBreak/>
+        <w:drawing>
+          <wp:inline distT="0" distB="0" distL="0" distR="0" wp14:anchorId="0AF83FAE" wp14:editId="079C954C">
+            <wp:extent cx="5760720" cy="6838315"/>
+            <wp:effectExtent l="0" t="0" r="0" b="635"/>
+            <wp:docPr id="2" name="Picture 2"/>
+            <wp:cNvGraphicFramePr>
+              <a:graphicFrameLocks xmlns:a="http://schemas.openxmlformats.org/drawingml/2006/main" noChangeAspect="1"/>
+            </wp:cNvGraphicFramePr>
+            <a:graphic xmlns:a="http://schemas.openxmlformats.org/drawingml/2006/main">
+              <a:graphicData uri="http://schemas.openxmlformats.org/drawingml/2006/picture">
+                <pic:pic xmlns:pic="http://schemas.openxmlformats.org/drawingml/2006/picture">
+                  <pic:nvPicPr>
+                    <pic:cNvPr id="1" name=""/>
+                    <pic:cNvPicPr/>
+                  </pic:nvPicPr>
+                  <pic:blipFill>
+                    <a:blip r:embed="rId23"/>
+                    <a:stretch>
+                      <a:fillRect/>
+                    </a:stretch>
+                  </pic:blipFill>
+                  <pic:spPr>
+                    <a:xfrm>
+                      <a:off x="0" y="0"/>
+                      <a:ext cx="5760720" cy="6838315"/>
+                    </a:xfrm>
+                    <a:prstGeom prst="rect">
+                      <a:avLst/>
+                    </a:prstGeom>
+                  </pic:spPr>
+                </pic:pic>
+              </a:graphicData>
+            </a:graphic>
+          </wp:inline>
+        </w:drawing>
+      </w:r>
+    </w:p>
+    <w:p>
+      <w:pPr>
+        <w:spacing w:after="120" w:line="360" w:lineRule="auto"/>
+        <w:ind w:firstLine="709"/>
+        <w:jc w:val="both"/>
+        <w:rPr>
+          <w:rFonts w:ascii="Arial" w:hAnsi="Arial" w:cs="Arial"/>
+          <w:sz w:val="22"/>
+          <w:szCs w:val="22"/>
+        </w:rPr>
+      </w:pPr>
+    </w:p>
+    <w:p>
+      <w:pPr>
+        <w:spacing w:after="120" w:line="360" w:lineRule="auto"/>
+        <w:ind w:firstLine="709"/>
+        <w:jc w:val="both"/>
+        <w:rPr>
+          <w:rFonts w:ascii="Arial" w:hAnsi="Arial" w:cs="Arial"/>
+          <w:sz w:val="22"/>
+          <w:szCs w:val="22"/>
+        </w:rPr>
+      </w:pPr>
+      <w:r>
+        <w:rPr>
+          <w:rFonts w:ascii="Arial" w:hAnsi="Arial" w:cs="Arial"/>
+          <w:noProof/>
+          <w:sz w:val="22"/>
+          <w:szCs w:val="22"/>
+        </w:rPr>
+        <w:lastRenderedPageBreak/>
+        <w:drawing>
+          <wp:inline distT="0" distB="0" distL="0" distR="0">
+            <wp:extent cx="5759450" cy="6021070"/>
+            <wp:effectExtent l="0" t="0" r="0" b="0"/>
+            <wp:docPr id="6" name="Picture 6"/>
+            <wp:cNvGraphicFramePr>
+              <a:graphicFrameLocks xmlns:a="http://schemas.openxmlformats.org/drawingml/2006/main" noChangeAspect="1"/>
+            </wp:cNvGraphicFramePr>
+            <a:graphic xmlns:a="http://schemas.openxmlformats.org/drawingml/2006/main">
+              <a:graphicData uri="http://schemas.openxmlformats.org/drawingml/2006/picture">
+                <pic:pic xmlns:pic="http://schemas.openxmlformats.org/drawingml/2006/picture">
+                  <pic:nvPicPr>
+                    <pic:cNvPr id="0" name="Picture 1"/>
+                    <pic:cNvPicPr>
+                      <a:picLocks noChangeAspect="1" noChangeArrowheads="1"/>
+                    </pic:cNvPicPr>
+                  </pic:nvPicPr>
+                  <pic:blipFill>
+                    <a:blip r:embed="rId24">
+                      <a:extLst>
+                        <a:ext uri="{28A0092B-C50C-407E-A947-70E740481C1C}">
+                          <a14:useLocalDpi xmlns:a14="http://schemas.microsoft.com/office/drawing/2010/main" val="0"/>
+                        </a:ext>
+                      </a:extLst>
+                    </a:blip>
+                    <a:srcRect/>
+                    <a:stretch>
+                      <a:fillRect/>
+                    </a:stretch>
+                  </pic:blipFill>
+                  <pic:spPr bwMode="auto">
+                    <a:xfrm>
+                      <a:off x="0" y="0"/>
+                      <a:ext cx="5759450" cy="6021070"/>
+                    </a:xfrm>
+                    <a:prstGeom prst="rect">
+                      <a:avLst/>
+                    </a:prstGeom>
+                    <a:noFill/>
+                    <a:ln>
+                      <a:noFill/>
+                    </a:ln>
+                  </pic:spPr>
+                </pic:pic>
+              </a:graphicData>
+            </a:graphic>
+          </wp:inline>
+        </w:drawing>
+      </w:r>
+      <w:bookmarkStart w:id="26" w:name="_GoBack"/>
+      <w:bookmarkEnd w:id="26"/>
     </w:p>
     <w:p>
       <w:pPr>
         <w:pStyle w:val="FOINaslov1"/>
       </w:pPr>
-      <w:bookmarkStart w:id="20" w:name="_Toc49727061"/>
-      <w:r>
-        <w:t xml:space="preserve">Uvod u </w:t>
-      </w:r>
-      <w:bookmarkEnd w:id="20"/>
-      <w:r>
-        <w:t>Matplotlib i Pandas</w:t>
-      </w:r>
-      <w:bookmarkStart w:id="21" w:name="_GoBack"/>
-      <w:bookmarkEnd w:id="21"/>
+      <w:bookmarkStart w:id="27" w:name="_Toc49894649"/>
+      <w:r>
+        <w:t>Python aplikacija za analizu i vizualizaciju</w:t>
+      </w:r>
+      <w:bookmarkEnd w:id="27"/>
+    </w:p>
+    <w:p>
+      <w:pPr>
+        <w:pStyle w:val="HTMLPreformatted"/>
+      </w:pPr>
+      <w:r>
+        <w:t xml:space="preserve">log izvor : </w:t>
+      </w:r>
+      <w:hyperlink r:id="rId25" w:history="1">
+        <w:r>
+          <w:rPr>
+            <w:color w:val="0000FF"/>
+            <w:u w:val="single"/>
+          </w:rPr>
+          <w:t>https://github.com/elastic/examples/blob/master/Common%20Data%20Formats/apache_logs/apache_logs</w:t>
+        </w:r>
+      </w:hyperlink>
+    </w:p>
+    <w:p>
+      <w:r>
+        <w:br w:type="page"/>
+      </w:r>
     </w:p>
     <w:p>
       <w:pPr>
         <w:pStyle w:val="FOINaslov1"/>
       </w:pPr>
-      <w:bookmarkStart w:id="22" w:name="_Toc49727062"/>
-      <w:r>
-        <w:t>Python aplikacija za analizu i vizualizaciju</w:t>
-      </w:r>
-      <w:bookmarkEnd w:id="22"/>
-    </w:p>
-    <w:p>
-      <w:r>
-        <w:t xml:space="preserve">log izvor : </w:t>
-      </w:r>
-      <w:r>
-        <w:t>http://www.almhuette-raith.at/apache-log/access.log</w:t>
-      </w:r>
-      <w:r>
-        <w:br w:type="page"/>
-      </w:r>
-    </w:p>
-    <w:p>
-      <w:pPr>
-        <w:pStyle w:val="FOINaslov1"/>
-      </w:pPr>
-      <w:bookmarkStart w:id="23" w:name="_Toc49727063"/>
+      <w:bookmarkStart w:id="28" w:name="_Toc49894650"/>
       <w:r>
         <w:lastRenderedPageBreak/>
         <w:t>Zaključak</w:t>
       </w:r>
-      <w:bookmarkEnd w:id="23"/>
+      <w:bookmarkEnd w:id="28"/>
       <w:r>
         <w:t xml:space="preserve"> </w:t>
       </w:r>
@@ -11572,7 +14221,7 @@
           <w:numId w:val="0"/>
         </w:numPr>
       </w:pPr>
-      <w:bookmarkStart w:id="24" w:name="_Toc49727064"/>
+      <w:bookmarkStart w:id="29" w:name="_Toc49894651"/>
       <w:r>
         <w:lastRenderedPageBreak/>
         <w:t>Popis l</w:t>
@@ -11583,7 +14232,7 @@
       <w:r>
         <w:t>e</w:t>
       </w:r>
-      <w:bookmarkEnd w:id="24"/>
+      <w:bookmarkEnd w:id="29"/>
     </w:p>
     <w:p>
       <w:pPr>
@@ -12298,7 +14947,7 @@
           <w:numId w:val="0"/>
         </w:numPr>
       </w:pPr>
-      <w:bookmarkStart w:id="25" w:name="_Toc49727065"/>
+      <w:bookmarkStart w:id="30" w:name="_Toc49894652"/>
       <w:r>
         <w:lastRenderedPageBreak/>
         <w:t xml:space="preserve">Popis </w:t>
@@ -12306,7 +14955,7 @@
       <w:r>
         <w:t>slika</w:t>
       </w:r>
-      <w:bookmarkEnd w:id="25"/>
+      <w:bookmarkEnd w:id="30"/>
     </w:p>
     <w:p>
       <w:pPr>
@@ -12324,7 +14973,7 @@
       <w:r>
         <w:fldChar w:fldCharType="separate"/>
       </w:r>
-      <w:hyperlink w:anchor="_Toc49720028" w:history="1">
+      <w:hyperlink w:anchor="_Toc49894655" w:history="1">
         <w:r>
           <w:rPr>
             <w:rStyle w:val="Hyperlink"/>
@@ -12347,7 +14996,7 @@
           <w:rPr>
             <w:webHidden/>
           </w:rPr>
-          <w:instrText xml:space="preserve"> PAGEREF _Toc49720028 \h </w:instrText>
+          <w:instrText xml:space="preserve"> PAGEREF _Toc49894655 \h </w:instrText>
         </w:r>
         <w:r>
           <w:rPr>
@@ -12381,7 +15030,7 @@
           <w:rFonts w:asciiTheme="minorHAnsi" w:eastAsiaTheme="minorEastAsia" w:hAnsiTheme="minorHAnsi" w:cstheme="minorBidi"/>
         </w:rPr>
       </w:pPr>
-      <w:hyperlink w:anchor="_Toc49720029" w:history="1">
+      <w:hyperlink w:anchor="_Toc49894656" w:history="1">
         <w:r>
           <w:rPr>
             <w:rStyle w:val="Hyperlink"/>
@@ -12404,7 +15053,7 @@
           <w:rPr>
             <w:webHidden/>
           </w:rPr>
-          <w:instrText xml:space="preserve"> PAGEREF _Toc49720029 \h </w:instrText>
+          <w:instrText xml:space="preserve"> PAGEREF _Toc49894656 \h </w:instrText>
         </w:r>
         <w:r>
           <w:rPr>
@@ -12438,7 +15087,7 @@
           <w:rFonts w:asciiTheme="minorHAnsi" w:eastAsiaTheme="minorEastAsia" w:hAnsiTheme="minorHAnsi" w:cstheme="minorBidi"/>
         </w:rPr>
       </w:pPr>
-      <w:hyperlink w:anchor="_Toc49720030" w:history="1">
+      <w:hyperlink w:anchor="_Toc49894657" w:history="1">
         <w:r>
           <w:rPr>
             <w:rStyle w:val="Hyperlink"/>
@@ -12475,7 +15124,7 @@
           <w:rPr>
             <w:webHidden/>
           </w:rPr>
-          <w:instrText xml:space="preserve"> PAGEREF _Toc49720030 \h </w:instrText>
+          <w:instrText xml:space="preserve"> PAGEREF _Toc49894657 \h </w:instrText>
         </w:r>
         <w:r>
           <w:rPr>
@@ -12509,7 +15158,7 @@
           <w:rFonts w:asciiTheme="minorHAnsi" w:eastAsiaTheme="minorEastAsia" w:hAnsiTheme="minorHAnsi" w:cstheme="minorBidi"/>
         </w:rPr>
       </w:pPr>
-      <w:hyperlink w:anchor="_Toc49720031" w:history="1">
+      <w:hyperlink w:anchor="_Toc49894658" w:history="1">
         <w:r>
           <w:rPr>
             <w:rStyle w:val="Hyperlink"/>
@@ -12532,7 +15181,7 @@
           <w:rPr>
             <w:webHidden/>
           </w:rPr>
-          <w:instrText xml:space="preserve"> PAGEREF _Toc49720031 \h </w:instrText>
+          <w:instrText xml:space="preserve"> PAGEREF _Toc49894658 \h </w:instrText>
         </w:r>
         <w:r>
           <w:rPr>
@@ -12566,7 +15215,7 @@
           <w:rFonts w:asciiTheme="minorHAnsi" w:eastAsiaTheme="minorEastAsia" w:hAnsiTheme="minorHAnsi" w:cstheme="minorBidi"/>
         </w:rPr>
       </w:pPr>
-      <w:hyperlink w:anchor="_Toc49720032" w:history="1">
+      <w:hyperlink w:anchor="_Toc49894659" w:history="1">
         <w:r>
           <w:rPr>
             <w:rStyle w:val="Hyperlink"/>
@@ -12589,7 +15238,7 @@
           <w:rPr>
             <w:webHidden/>
           </w:rPr>
-          <w:instrText xml:space="preserve"> PAGEREF _Toc49720032 \h </w:instrText>
+          <w:instrText xml:space="preserve"> PAGEREF _Toc49894659 \h </w:instrText>
         </w:r>
         <w:r>
           <w:rPr>
@@ -12607,6 +15256,361 @@
             <w:webHidden/>
           </w:rPr>
           <w:t>9</w:t>
+        </w:r>
+        <w:r>
+          <w:rPr>
+            <w:webHidden/>
+          </w:rPr>
+          <w:fldChar w:fldCharType="end"/>
+        </w:r>
+      </w:hyperlink>
+    </w:p>
+    <w:p>
+      <w:pPr>
+        <w:pStyle w:val="TOC1"/>
+        <w:rPr>
+          <w:rFonts w:asciiTheme="minorHAnsi" w:eastAsiaTheme="minorEastAsia" w:hAnsiTheme="minorHAnsi" w:cstheme="minorBidi"/>
+        </w:rPr>
+      </w:pPr>
+      <w:hyperlink w:anchor="_Toc49894660" w:history="1">
+        <w:r>
+          <w:rPr>
+            <w:rStyle w:val="Hyperlink"/>
+          </w:rPr>
+          <w:t xml:space="preserve">Slika 6: Prvi primjer rada s </w:t>
+        </w:r>
+        <w:r>
+          <w:rPr>
+            <w:rStyle w:val="Hyperlink"/>
+            <w:i/>
+            <w:iCs/>
+          </w:rPr>
+          <w:t>dataframe</w:t>
+        </w:r>
+        <w:r>
+          <w:rPr>
+            <w:rStyle w:val="Hyperlink"/>
+          </w:rPr>
+          <w:t xml:space="preserve"> objektom</w:t>
+        </w:r>
+        <w:r>
+          <w:rPr>
+            <w:webHidden/>
+          </w:rPr>
+          <w:tab/>
+        </w:r>
+        <w:r>
+          <w:rPr>
+            <w:webHidden/>
+          </w:rPr>
+          <w:fldChar w:fldCharType="begin"/>
+        </w:r>
+        <w:r>
+          <w:rPr>
+            <w:webHidden/>
+          </w:rPr>
+          <w:instrText xml:space="preserve"> PAGEREF _Toc49894660 \h </w:instrText>
+        </w:r>
+        <w:r>
+          <w:rPr>
+            <w:webHidden/>
+          </w:rPr>
+        </w:r>
+        <w:r>
+          <w:rPr>
+            <w:webHidden/>
+          </w:rPr>
+          <w:fldChar w:fldCharType="separate"/>
+        </w:r>
+        <w:r>
+          <w:rPr>
+            <w:webHidden/>
+          </w:rPr>
+          <w:t>14</w:t>
+        </w:r>
+        <w:r>
+          <w:rPr>
+            <w:webHidden/>
+          </w:rPr>
+          <w:fldChar w:fldCharType="end"/>
+        </w:r>
+      </w:hyperlink>
+    </w:p>
+    <w:p>
+      <w:pPr>
+        <w:pStyle w:val="TOC1"/>
+        <w:rPr>
+          <w:rFonts w:asciiTheme="minorHAnsi" w:eastAsiaTheme="minorEastAsia" w:hAnsiTheme="minorHAnsi" w:cstheme="minorBidi"/>
+        </w:rPr>
+      </w:pPr>
+      <w:hyperlink w:anchor="_Toc49894661" w:history="1">
+        <w:r>
+          <w:rPr>
+            <w:rStyle w:val="Hyperlink"/>
+          </w:rPr>
+          <w:t xml:space="preserve">Slika 7: Drugi primjer rada s </w:t>
+        </w:r>
+        <w:r>
+          <w:rPr>
+            <w:rStyle w:val="Hyperlink"/>
+            <w:i/>
+            <w:iCs/>
+          </w:rPr>
+          <w:t>dataframe</w:t>
+        </w:r>
+        <w:r>
+          <w:rPr>
+            <w:rStyle w:val="Hyperlink"/>
+          </w:rPr>
+          <w:t xml:space="preserve"> objektom</w:t>
+        </w:r>
+        <w:r>
+          <w:rPr>
+            <w:webHidden/>
+          </w:rPr>
+          <w:tab/>
+        </w:r>
+        <w:r>
+          <w:rPr>
+            <w:webHidden/>
+          </w:rPr>
+          <w:fldChar w:fldCharType="begin"/>
+        </w:r>
+        <w:r>
+          <w:rPr>
+            <w:webHidden/>
+          </w:rPr>
+          <w:instrText xml:space="preserve"> PAGEREF _Toc49894661 \h </w:instrText>
+        </w:r>
+        <w:r>
+          <w:rPr>
+            <w:webHidden/>
+          </w:rPr>
+        </w:r>
+        <w:r>
+          <w:rPr>
+            <w:webHidden/>
+          </w:rPr>
+          <w:fldChar w:fldCharType="separate"/>
+        </w:r>
+        <w:r>
+          <w:rPr>
+            <w:webHidden/>
+          </w:rPr>
+          <w:t>15</w:t>
+        </w:r>
+        <w:r>
+          <w:rPr>
+            <w:webHidden/>
+          </w:rPr>
+          <w:fldChar w:fldCharType="end"/>
+        </w:r>
+      </w:hyperlink>
+    </w:p>
+    <w:p>
+      <w:pPr>
+        <w:pStyle w:val="TOC1"/>
+        <w:rPr>
+          <w:rFonts w:asciiTheme="minorHAnsi" w:eastAsiaTheme="minorEastAsia" w:hAnsiTheme="minorHAnsi" w:cstheme="minorBidi"/>
+        </w:rPr>
+      </w:pPr>
+      <w:hyperlink w:anchor="_Toc49894662" w:history="1">
+        <w:r>
+          <w:rPr>
+            <w:rStyle w:val="Hyperlink"/>
+          </w:rPr>
+          <w:t xml:space="preserve">Slika 8: Treći primjer rada s </w:t>
+        </w:r>
+        <w:r>
+          <w:rPr>
+            <w:rStyle w:val="Hyperlink"/>
+            <w:i/>
+            <w:iCs/>
+          </w:rPr>
+          <w:t>dataframe</w:t>
+        </w:r>
+        <w:r>
+          <w:rPr>
+            <w:rStyle w:val="Hyperlink"/>
+          </w:rPr>
+          <w:t xml:space="preserve"> objektom</w:t>
+        </w:r>
+        <w:r>
+          <w:rPr>
+            <w:webHidden/>
+          </w:rPr>
+          <w:tab/>
+        </w:r>
+        <w:r>
+          <w:rPr>
+            <w:webHidden/>
+          </w:rPr>
+          <w:fldChar w:fldCharType="begin"/>
+        </w:r>
+        <w:r>
+          <w:rPr>
+            <w:webHidden/>
+          </w:rPr>
+          <w:instrText xml:space="preserve"> PAGEREF _Toc49894662 \h </w:instrText>
+        </w:r>
+        <w:r>
+          <w:rPr>
+            <w:webHidden/>
+          </w:rPr>
+        </w:r>
+        <w:r>
+          <w:rPr>
+            <w:webHidden/>
+          </w:rPr>
+          <w:fldChar w:fldCharType="separate"/>
+        </w:r>
+        <w:r>
+          <w:rPr>
+            <w:webHidden/>
+          </w:rPr>
+          <w:t>16</w:t>
+        </w:r>
+        <w:r>
+          <w:rPr>
+            <w:webHidden/>
+          </w:rPr>
+          <w:fldChar w:fldCharType="end"/>
+        </w:r>
+      </w:hyperlink>
+    </w:p>
+    <w:p>
+      <w:pPr>
+        <w:pStyle w:val="TOC1"/>
+        <w:rPr>
+          <w:rFonts w:asciiTheme="minorHAnsi" w:eastAsiaTheme="minorEastAsia" w:hAnsiTheme="minorHAnsi" w:cstheme="minorBidi"/>
+        </w:rPr>
+      </w:pPr>
+      <w:hyperlink w:anchor="_Toc49894663" w:history="1">
+        <w:r>
+          <w:rPr>
+            <w:rStyle w:val="Hyperlink"/>
+          </w:rPr>
+          <w:t xml:space="preserve">Slika 9: Četvrti primjer rada s </w:t>
+        </w:r>
+        <w:r>
+          <w:rPr>
+            <w:rStyle w:val="Hyperlink"/>
+            <w:i/>
+            <w:iCs/>
+          </w:rPr>
+          <w:t>dataframe</w:t>
+        </w:r>
+        <w:r>
+          <w:rPr>
+            <w:rStyle w:val="Hyperlink"/>
+          </w:rPr>
+          <w:t xml:space="preserve"> objektom</w:t>
+        </w:r>
+        <w:r>
+          <w:rPr>
+            <w:webHidden/>
+          </w:rPr>
+          <w:tab/>
+        </w:r>
+        <w:r>
+          <w:rPr>
+            <w:webHidden/>
+          </w:rPr>
+          <w:fldChar w:fldCharType="begin"/>
+        </w:r>
+        <w:r>
+          <w:rPr>
+            <w:webHidden/>
+          </w:rPr>
+          <w:instrText xml:space="preserve"> PAGEREF _Toc49894663 \h </w:instrText>
+        </w:r>
+        <w:r>
+          <w:rPr>
+            <w:webHidden/>
+          </w:rPr>
+        </w:r>
+        <w:r>
+          <w:rPr>
+            <w:webHidden/>
+          </w:rPr>
+          <w:fldChar w:fldCharType="separate"/>
+        </w:r>
+        <w:r>
+          <w:rPr>
+            <w:webHidden/>
+          </w:rPr>
+          <w:t>17</w:t>
+        </w:r>
+        <w:r>
+          <w:rPr>
+            <w:webHidden/>
+          </w:rPr>
+          <w:fldChar w:fldCharType="end"/>
+        </w:r>
+      </w:hyperlink>
+    </w:p>
+    <w:p>
+      <w:pPr>
+        <w:pStyle w:val="TOC1"/>
+        <w:rPr>
+          <w:rFonts w:asciiTheme="minorHAnsi" w:eastAsiaTheme="minorEastAsia" w:hAnsiTheme="minorHAnsi" w:cstheme="minorBidi"/>
+        </w:rPr>
+      </w:pPr>
+      <w:hyperlink w:anchor="_Toc49894664" w:history="1">
+        <w:r>
+          <w:rPr>
+            <w:rStyle w:val="Hyperlink"/>
+          </w:rPr>
+          <w:t xml:space="preserve">Slika 10: Primjer rada s </w:t>
+        </w:r>
+        <w:r>
+          <w:rPr>
+            <w:rStyle w:val="Hyperlink"/>
+            <w:i/>
+            <w:iCs/>
+          </w:rPr>
+          <w:t>plot()</w:t>
+        </w:r>
+        <w:r>
+          <w:rPr>
+            <w:rStyle w:val="Hyperlink"/>
+          </w:rPr>
+          <w:t xml:space="preserve"> funkcijom</w:t>
+        </w:r>
+        <w:r>
+          <w:rPr>
+            <w:webHidden/>
+          </w:rPr>
+          <w:tab/>
+        </w:r>
+        <w:r>
+          <w:rPr>
+            <w:webHidden/>
+          </w:rPr>
+          <w:fldChar w:fldCharType="begin"/>
+        </w:r>
+        <w:r>
+          <w:rPr>
+            <w:webHidden/>
+          </w:rPr>
+          <w:instrText xml:space="preserve"> PAGEREF _Toc49894664 \h </w:instrText>
+        </w:r>
+        <w:r>
+          <w:rPr>
+            <w:webHidden/>
+          </w:rPr>
+        </w:r>
+        <w:r>
+          <w:rPr>
+            <w:webHidden/>
+          </w:rPr>
+          <w:fldChar w:fldCharType="separate"/>
+        </w:r>
+        <w:r>
+          <w:rPr>
+            <w:webHidden/>
+          </w:rPr>
+          <w:t>18</w:t>
         </w:r>
         <w:r>
           <w:rPr>
@@ -12656,7 +15660,7 @@
           <w:numId w:val="0"/>
         </w:numPr>
       </w:pPr>
-      <w:bookmarkStart w:id="26" w:name="_Toc49727066"/>
+      <w:bookmarkStart w:id="31" w:name="_Toc49894653"/>
       <w:r>
         <w:lastRenderedPageBreak/>
         <w:t xml:space="preserve">Popis </w:t>
@@ -12664,7 +15668,7 @@
       <w:r>
         <w:t>tablica</w:t>
       </w:r>
-      <w:bookmarkEnd w:id="26"/>
+      <w:bookmarkEnd w:id="31"/>
     </w:p>
     <w:p>
       <w:pPr>
@@ -12792,7 +15796,7 @@
           <w:numId w:val="0"/>
         </w:numPr>
       </w:pPr>
-      <w:bookmarkStart w:id="27" w:name="_Toc49727067"/>
+      <w:bookmarkStart w:id="32" w:name="_Toc49894654"/>
       <w:r>
         <w:lastRenderedPageBreak/>
         <w:t>Prilozi</w:t>
@@ -12800,10 +15804,10 @@
       <w:r>
         <w:t xml:space="preserve"> (1, 2, …)</w:t>
       </w:r>
-      <w:bookmarkEnd w:id="27"/>
+      <w:bookmarkEnd w:id="32"/>
     </w:p>
     <w:sectPr>
-      <w:footerReference w:type="default" r:id="rId18"/>
+      <w:footerReference w:type="default" r:id="rId26"/>
       <w:pgSz w:w="11906" w:h="16838"/>
       <w:pgMar w:top="1417" w:right="1417" w:bottom="1417" w:left="1417" w:header="708" w:footer="709" w:gutter="0"/>
       <w:pgNumType w:start="1"/>
@@ -17498,7 +20502,7 @@
 </file>
 
 <file path=customXml/itemProps1.xml><?xml version="1.0" encoding="utf-8"?>
-<ds:datastoreItem xmlns:ds="http://schemas.openxmlformats.org/officeDocument/2006/customXml" ds:itemID="{C91BECF1-6CAE-4903-9A05-E4DF66B72342}">
+<ds:datastoreItem xmlns:ds="http://schemas.openxmlformats.org/officeDocument/2006/customXml" ds:itemID="{DA1938B4-CE40-424A-A85C-0F340A96E124}">
   <ds:schemaRefs>
     <ds:schemaRef ds:uri="http://schemas.openxmlformats.org/officeDocument/2006/bibliography"/>
   </ds:schemaRefs>

</xml_diff>

<commit_message>
Dopunjen uvod i kraj poglavlja o aplikaciji
</commit_message>
<xml_diff>
--- a/zavrsni_rad.docx
+++ b/zavrsni_rad.docx
@@ -1,6 +1,6 @@
 
 <file path=word/document.xml><?xml version="1.0" encoding="utf-8"?>
-<w:document xmlns:wpc="http://schemas.microsoft.com/office/word/2010/wordprocessingCanvas" xmlns:cx="http://schemas.microsoft.com/office/drawing/2014/chartex" xmlns:cx1="http://schemas.microsoft.com/office/drawing/2015/9/8/chartex" xmlns:cx2="http://schemas.microsoft.com/office/drawing/2015/10/21/chartex" xmlns:cx3="http://schemas.microsoft.com/office/drawing/2016/5/9/chartex" xmlns:cx4="http://schemas.microsoft.com/office/drawing/2016/5/10/chartex" xmlns:cx5="http://schemas.microsoft.com/office/drawing/2016/5/11/chartex" xmlns:cx6="http://schemas.microsoft.com/office/drawing/2016/5/12/chartex" xmlns:cx7="http://schemas.microsoft.com/office/drawing/2016/5/13/chartex" xmlns:cx8="http://schemas.microsoft.com/office/drawing/2016/5/14/chartex" xmlns:mc="http://schemas.openxmlformats.org/markup-compatibility/2006" xmlns:aink="http://schemas.microsoft.com/office/drawing/2016/ink" xmlns:am3d="http://schemas.microsoft.com/office/drawing/2017/model3d" xmlns:o="urn:schemas-microsoft-com:office:office" xmlns:r="http://schemas.openxmlformats.org/officeDocument/2006/relationships" xmlns:m="http://schemas.openxmlformats.org/officeDocument/2006/math" xmlns:v="urn:schemas-microsoft-com:vml" xmlns:wp14="http://schemas.microsoft.com/office/word/2010/wordprocessingDrawing" xmlns:wp="http://schemas.openxmlformats.org/drawingml/2006/wordprocessingDrawing" xmlns:w10="urn:schemas-microsoft-com:office:word" xmlns:w="http://schemas.openxmlformats.org/wordprocessingml/2006/main" xmlns:w14="http://schemas.microsoft.com/office/word/2010/wordml" xmlns:w15="http://schemas.microsoft.com/office/word/2012/wordml" xmlns:w16cid="http://schemas.microsoft.com/office/word/2016/wordml/cid" xmlns:w16se="http://schemas.microsoft.com/office/word/2015/wordml/symex" xmlns:wpg="http://schemas.microsoft.com/office/word/2010/wordprocessingGroup" xmlns:wpi="http://schemas.microsoft.com/office/word/2010/wordprocessingInk" xmlns:wne="http://schemas.microsoft.com/office/word/2006/wordml" xmlns:wps="http://schemas.microsoft.com/office/word/2010/wordprocessingShape" mc:Ignorable="w14 w15 w16se w16cid wp14">
+<w:document xmlns:wpc="http://schemas.microsoft.com/office/word/2010/wordprocessingCanvas" xmlns:cx="http://schemas.microsoft.com/office/drawing/2014/chartex" xmlns:cx1="http://schemas.microsoft.com/office/drawing/2015/9/8/chartex" xmlns:cx2="http://schemas.microsoft.com/office/drawing/2015/10/21/chartex" xmlns:cx3="http://schemas.microsoft.com/office/drawing/2016/5/9/chartex" xmlns:cx4="http://schemas.microsoft.com/office/drawing/2016/5/10/chartex" xmlns:cx5="http://schemas.microsoft.com/office/drawing/2016/5/11/chartex" xmlns:cx6="http://schemas.microsoft.com/office/drawing/2016/5/12/chartex" xmlns:cx7="http://schemas.microsoft.com/office/drawing/2016/5/13/chartex" xmlns:cx8="http://schemas.microsoft.com/office/drawing/2016/5/14/chartex" xmlns:mc="http://schemas.openxmlformats.org/markup-compatibility/2006" xmlns:aink="http://schemas.microsoft.com/office/drawing/2016/ink" xmlns:am3d="http://schemas.microsoft.com/office/drawing/2017/model3d" xmlns:o="urn:schemas-microsoft-com:office:office" xmlns:r="http://schemas.openxmlformats.org/officeDocument/2006/relationships" xmlns:m="http://schemas.openxmlformats.org/officeDocument/2006/math" xmlns:v="urn:schemas-microsoft-com:vml" xmlns:wp14="http://schemas.microsoft.com/office/word/2010/wordprocessingDrawing" xmlns:wp="http://schemas.openxmlformats.org/drawingml/2006/wordprocessingDrawing" xmlns:w10="urn:schemas-microsoft-com:office:word" xmlns:w="http://schemas.openxmlformats.org/wordprocessingml/2006/main" xmlns:w14="http://schemas.microsoft.com/office/word/2010/wordml" xmlns:w15="http://schemas.microsoft.com/office/word/2012/wordml" xmlns:w16cex="http://schemas.microsoft.com/office/word/2018/wordml/cex" xmlns:w16cid="http://schemas.microsoft.com/office/word/2016/wordml/cid" xmlns:w16="http://schemas.microsoft.com/office/word/2018/wordml" xmlns:w16se="http://schemas.microsoft.com/office/word/2015/wordml/symex" xmlns:wpg="http://schemas.microsoft.com/office/word/2010/wordprocessingGroup" xmlns:wpi="http://schemas.microsoft.com/office/word/2010/wordprocessingInk" xmlns:wne="http://schemas.microsoft.com/office/word/2006/wordml" xmlns:wps="http://schemas.microsoft.com/office/word/2010/wordprocessingShape" mc:Ignorable="w14 w15 w16se w16cid w16 w16cex wp14">
   <w:body>
     <w:p>
       <w:pPr>
@@ -1783,7 +1783,7 @@
           <w:numId w:val="0"/>
         </w:numPr>
       </w:pPr>
-      <w:bookmarkStart w:id="1" w:name="_Toc50219985"/>
+      <w:bookmarkStart w:id="1" w:name="_Toc50309460"/>
       <w:r>
         <w:t>Sadržaj</w:t>
       </w:r>
@@ -1791,7 +1791,7 @@
     </w:p>
     <w:p>
       <w:pPr>
-        <w:pStyle w:val="TOC1"/>
+        <w:pStyle w:val="Sadraj1"/>
         <w:rPr>
           <w:rFonts w:asciiTheme="minorHAnsi" w:eastAsiaTheme="minorEastAsia" w:hAnsiTheme="minorHAnsi" w:cstheme="minorBidi"/>
         </w:rPr>
@@ -1805,10 +1805,10 @@
       <w:r>
         <w:fldChar w:fldCharType="separate"/>
       </w:r>
-      <w:hyperlink w:anchor="_Toc50219985" w:history="1">
-        <w:r>
-          <w:rPr>
-            <w:rStyle w:val="Hyperlink"/>
+      <w:hyperlink w:anchor="_Toc50309460" w:history="1">
+        <w:r>
+          <w:rPr>
+            <w:rStyle w:val="Hiperveza"/>
           </w:rPr>
           <w:t>Sadržaj</w:t>
         </w:r>
@@ -1828,7 +1828,7 @@
           <w:rPr>
             <w:webHidden/>
           </w:rPr>
-          <w:instrText xml:space="preserve"> PAGEREF _Toc50219985 \h </w:instrText>
+          <w:instrText xml:space="preserve"> PAGEREF _Toc50309460 \h </w:instrText>
         </w:r>
         <w:r>
           <w:rPr>
@@ -1857,15 +1857,15 @@
     </w:p>
     <w:p>
       <w:pPr>
-        <w:pStyle w:val="TOC1"/>
+        <w:pStyle w:val="Sadraj1"/>
         <w:rPr>
           <w:rFonts w:asciiTheme="minorHAnsi" w:eastAsiaTheme="minorEastAsia" w:hAnsiTheme="minorHAnsi" w:cstheme="minorBidi"/>
         </w:rPr>
       </w:pPr>
-      <w:hyperlink w:anchor="_Toc50219986" w:history="1">
-        <w:r>
-          <w:rPr>
-            <w:rStyle w:val="Hyperlink"/>
+      <w:hyperlink w:anchor="_Toc50309461" w:history="1">
+        <w:r>
+          <w:rPr>
+            <w:rStyle w:val="Hiperveza"/>
           </w:rPr>
           <w:t>1.</w:t>
         </w:r>
@@ -1877,7 +1877,7 @@
         </w:r>
         <w:r>
           <w:rPr>
-            <w:rStyle w:val="Hyperlink"/>
+            <w:rStyle w:val="Hiperveza"/>
           </w:rPr>
           <w:t>Uvod</w:t>
         </w:r>
@@ -1897,7 +1897,7 @@
           <w:rPr>
             <w:webHidden/>
           </w:rPr>
-          <w:instrText xml:space="preserve"> PAGEREF _Toc50219986 \h </w:instrText>
+          <w:instrText xml:space="preserve"> PAGEREF _Toc50309461 \h </w:instrText>
         </w:r>
         <w:r>
           <w:rPr>
@@ -1926,15 +1926,15 @@
     </w:p>
     <w:p>
       <w:pPr>
-        <w:pStyle w:val="TOC1"/>
+        <w:pStyle w:val="Sadraj1"/>
         <w:rPr>
           <w:rFonts w:asciiTheme="minorHAnsi" w:eastAsiaTheme="minorEastAsia" w:hAnsiTheme="minorHAnsi" w:cstheme="minorBidi"/>
         </w:rPr>
       </w:pPr>
-      <w:hyperlink w:anchor="_Toc50219987" w:history="1">
-        <w:r>
-          <w:rPr>
-            <w:rStyle w:val="Hyperlink"/>
+      <w:hyperlink w:anchor="_Toc50309462" w:history="1">
+        <w:r>
+          <w:rPr>
+            <w:rStyle w:val="Hiperveza"/>
           </w:rPr>
           <w:t>2.</w:t>
         </w:r>
@@ -1946,7 +1946,7 @@
         </w:r>
         <w:r>
           <w:rPr>
-            <w:rStyle w:val="Hyperlink"/>
+            <w:rStyle w:val="Hiperveza"/>
           </w:rPr>
           <w:t>Dnevnički zapisi i njihova svrha</w:t>
         </w:r>
@@ -1966,7 +1966,7 @@
           <w:rPr>
             <w:webHidden/>
           </w:rPr>
-          <w:instrText xml:space="preserve"> PAGEREF _Toc50219987 \h </w:instrText>
+          <w:instrText xml:space="preserve"> PAGEREF _Toc50309462 \h </w:instrText>
         </w:r>
         <w:r>
           <w:rPr>
@@ -1995,7 +1995,7 @@
     </w:p>
     <w:p>
       <w:pPr>
-        <w:pStyle w:val="TOC2"/>
+        <w:pStyle w:val="Sadraj2"/>
         <w:rPr>
           <w:rFonts w:asciiTheme="minorHAnsi" w:eastAsiaTheme="minorEastAsia" w:hAnsiTheme="minorHAnsi" w:cstheme="minorBidi"/>
           <w:noProof/>
@@ -2003,10 +2003,10 @@
           <w:szCs w:val="22"/>
         </w:rPr>
       </w:pPr>
-      <w:hyperlink w:anchor="_Toc50219988" w:history="1">
-        <w:r>
-          <w:rPr>
-            <w:rStyle w:val="Hyperlink"/>
+      <w:hyperlink w:anchor="_Toc50309463" w:history="1">
+        <w:r>
+          <w:rPr>
+            <w:rStyle w:val="Hiperveza"/>
             <w:noProof/>
           </w:rPr>
           <w:t>2.1.</w:t>
@@ -2022,7 +2022,7 @@
         </w:r>
         <w:r>
           <w:rPr>
-            <w:rStyle w:val="Hyperlink"/>
+            <w:rStyle w:val="Hiperveza"/>
             <w:noProof/>
           </w:rPr>
           <w:t>Dnevnički zapisi na osobnim računalima</w:t>
@@ -2046,7 +2046,7 @@
             <w:noProof/>
             <w:webHidden/>
           </w:rPr>
-          <w:instrText xml:space="preserve"> PAGEREF _Toc50219988 \h </w:instrText>
+          <w:instrText xml:space="preserve"> PAGEREF _Toc50309463 \h </w:instrText>
         </w:r>
         <w:r>
           <w:rPr>
@@ -2079,7 +2079,7 @@
     </w:p>
     <w:p>
       <w:pPr>
-        <w:pStyle w:val="TOC3"/>
+        <w:pStyle w:val="Sadraj3"/>
         <w:rPr>
           <w:rFonts w:asciiTheme="minorHAnsi" w:eastAsiaTheme="minorEastAsia" w:hAnsiTheme="minorHAnsi" w:cstheme="minorBidi"/>
           <w:noProof/>
@@ -2087,10 +2087,10 @@
           <w:szCs w:val="22"/>
         </w:rPr>
       </w:pPr>
-      <w:hyperlink w:anchor="_Toc50219989" w:history="1">
-        <w:r>
-          <w:rPr>
-            <w:rStyle w:val="Hyperlink"/>
+      <w:hyperlink w:anchor="_Toc50309464" w:history="1">
+        <w:r>
+          <w:rPr>
+            <w:rStyle w:val="Hiperveza"/>
             <w:noProof/>
           </w:rPr>
           <w:t>2.1.1.</w:t>
@@ -2106,7 +2106,7 @@
         </w:r>
         <w:r>
           <w:rPr>
-            <w:rStyle w:val="Hyperlink"/>
+            <w:rStyle w:val="Hiperveza"/>
             <w:noProof/>
           </w:rPr>
           <w:t>Windows Event Viewer</w:t>
@@ -2130,7 +2130,7 @@
             <w:noProof/>
             <w:webHidden/>
           </w:rPr>
-          <w:instrText xml:space="preserve"> PAGEREF _Toc50219989 \h </w:instrText>
+          <w:instrText xml:space="preserve"> PAGEREF _Toc50309464 \h </w:instrText>
         </w:r>
         <w:r>
           <w:rPr>
@@ -2163,7 +2163,7 @@
     </w:p>
     <w:p>
       <w:pPr>
-        <w:pStyle w:val="TOC3"/>
+        <w:pStyle w:val="Sadraj3"/>
         <w:rPr>
           <w:rFonts w:asciiTheme="minorHAnsi" w:eastAsiaTheme="minorEastAsia" w:hAnsiTheme="minorHAnsi" w:cstheme="minorBidi"/>
           <w:noProof/>
@@ -2171,10 +2171,10 @@
           <w:szCs w:val="22"/>
         </w:rPr>
       </w:pPr>
-      <w:hyperlink w:anchor="_Toc50219990" w:history="1">
-        <w:r>
-          <w:rPr>
-            <w:rStyle w:val="Hyperlink"/>
+      <w:hyperlink w:anchor="_Toc50309465" w:history="1">
+        <w:r>
+          <w:rPr>
+            <w:rStyle w:val="Hiperveza"/>
             <w:noProof/>
           </w:rPr>
           <w:t>2.1.2.</w:t>
@@ -2190,7 +2190,7 @@
         </w:r>
         <w:r>
           <w:rPr>
-            <w:rStyle w:val="Hyperlink"/>
+            <w:rStyle w:val="Hiperveza"/>
             <w:noProof/>
           </w:rPr>
           <w:t>Dnevnički zapisi na Linux platformama</w:t>
@@ -2214,7 +2214,7 @@
             <w:noProof/>
             <w:webHidden/>
           </w:rPr>
-          <w:instrText xml:space="preserve"> PAGEREF _Toc50219990 \h </w:instrText>
+          <w:instrText xml:space="preserve"> PAGEREF _Toc50309465 \h </w:instrText>
         </w:r>
         <w:r>
           <w:rPr>
@@ -2247,7 +2247,7 @@
     </w:p>
     <w:p>
       <w:pPr>
-        <w:pStyle w:val="TOC2"/>
+        <w:pStyle w:val="Sadraj2"/>
         <w:rPr>
           <w:rFonts w:asciiTheme="minorHAnsi" w:eastAsiaTheme="minorEastAsia" w:hAnsiTheme="minorHAnsi" w:cstheme="minorBidi"/>
           <w:noProof/>
@@ -2255,10 +2255,10 @@
           <w:szCs w:val="22"/>
         </w:rPr>
       </w:pPr>
-      <w:hyperlink w:anchor="_Toc50219991" w:history="1">
-        <w:r>
-          <w:rPr>
-            <w:rStyle w:val="Hyperlink"/>
+      <w:hyperlink w:anchor="_Toc50309466" w:history="1">
+        <w:r>
+          <w:rPr>
+            <w:rStyle w:val="Hiperveza"/>
             <w:noProof/>
           </w:rPr>
           <w:t>2.2.</w:t>
@@ -2274,7 +2274,7 @@
         </w:r>
         <w:r>
           <w:rPr>
-            <w:rStyle w:val="Hyperlink"/>
+            <w:rStyle w:val="Hiperveza"/>
             <w:noProof/>
           </w:rPr>
           <w:t>Dnevnički zapisi na web poslužiteljima</w:t>
@@ -2298,7 +2298,7 @@
             <w:noProof/>
             <w:webHidden/>
           </w:rPr>
-          <w:instrText xml:space="preserve"> PAGEREF _Toc50219991 \h </w:instrText>
+          <w:instrText xml:space="preserve"> PAGEREF _Toc50309466 \h </w:instrText>
         </w:r>
         <w:r>
           <w:rPr>
@@ -2331,7 +2331,7 @@
     </w:p>
     <w:p>
       <w:pPr>
-        <w:pStyle w:val="TOC3"/>
+        <w:pStyle w:val="Sadraj3"/>
         <w:rPr>
           <w:rFonts w:asciiTheme="minorHAnsi" w:eastAsiaTheme="minorEastAsia" w:hAnsiTheme="minorHAnsi" w:cstheme="minorBidi"/>
           <w:noProof/>
@@ -2339,10 +2339,10 @@
           <w:szCs w:val="22"/>
         </w:rPr>
       </w:pPr>
-      <w:hyperlink w:anchor="_Toc50219992" w:history="1">
-        <w:r>
-          <w:rPr>
-            <w:rStyle w:val="Hyperlink"/>
+      <w:hyperlink w:anchor="_Toc50309467" w:history="1">
+        <w:r>
+          <w:rPr>
+            <w:rStyle w:val="Hiperveza"/>
             <w:noProof/>
           </w:rPr>
           <w:t>2.2.1.</w:t>
@@ -2358,7 +2358,7 @@
         </w:r>
         <w:r>
           <w:rPr>
-            <w:rStyle w:val="Hyperlink"/>
+            <w:rStyle w:val="Hiperveza"/>
             <w:noProof/>
           </w:rPr>
           <w:t>Web poslužitelji</w:t>
@@ -2382,7 +2382,7 @@
             <w:noProof/>
             <w:webHidden/>
           </w:rPr>
-          <w:instrText xml:space="preserve"> PAGEREF _Toc50219992 \h </w:instrText>
+          <w:instrText xml:space="preserve"> PAGEREF _Toc50309467 \h </w:instrText>
         </w:r>
         <w:r>
           <w:rPr>
@@ -2415,7 +2415,7 @@
     </w:p>
     <w:p>
       <w:pPr>
-        <w:pStyle w:val="TOC3"/>
+        <w:pStyle w:val="Sadraj3"/>
         <w:rPr>
           <w:rFonts w:asciiTheme="minorHAnsi" w:eastAsiaTheme="minorEastAsia" w:hAnsiTheme="minorHAnsi" w:cstheme="minorBidi"/>
           <w:noProof/>
@@ -2423,10 +2423,10 @@
           <w:szCs w:val="22"/>
         </w:rPr>
       </w:pPr>
-      <w:hyperlink w:anchor="_Toc50219993" w:history="1">
-        <w:r>
-          <w:rPr>
-            <w:rStyle w:val="Hyperlink"/>
+      <w:hyperlink w:anchor="_Toc50309468" w:history="1">
+        <w:r>
+          <w:rPr>
+            <w:rStyle w:val="Hiperveza"/>
             <w:i/>
             <w:iCs/>
             <w:noProof/>
@@ -2444,7 +2444,7 @@
         </w:r>
         <w:r>
           <w:rPr>
-            <w:rStyle w:val="Hyperlink"/>
+            <w:rStyle w:val="Hiperveza"/>
             <w:i/>
             <w:iCs/>
             <w:noProof/>
@@ -2470,7 +2470,7 @@
             <w:noProof/>
             <w:webHidden/>
           </w:rPr>
-          <w:instrText xml:space="preserve"> PAGEREF _Toc50219993 \h </w:instrText>
+          <w:instrText xml:space="preserve"> PAGEREF _Toc50309468 \h </w:instrText>
         </w:r>
         <w:r>
           <w:rPr>
@@ -2503,7 +2503,7 @@
     </w:p>
     <w:p>
       <w:pPr>
-        <w:pStyle w:val="TOC3"/>
+        <w:pStyle w:val="Sadraj3"/>
         <w:rPr>
           <w:rFonts w:asciiTheme="minorHAnsi" w:eastAsiaTheme="minorEastAsia" w:hAnsiTheme="minorHAnsi" w:cstheme="minorBidi"/>
           <w:noProof/>
@@ -2511,10 +2511,10 @@
           <w:szCs w:val="22"/>
         </w:rPr>
       </w:pPr>
-      <w:hyperlink w:anchor="_Toc50219994" w:history="1">
-        <w:r>
-          <w:rPr>
-            <w:rStyle w:val="Hyperlink"/>
+      <w:hyperlink w:anchor="_Toc50309469" w:history="1">
+        <w:r>
+          <w:rPr>
+            <w:rStyle w:val="Hiperveza"/>
             <w:i/>
             <w:iCs/>
             <w:noProof/>
@@ -2532,7 +2532,7 @@
         </w:r>
         <w:r>
           <w:rPr>
-            <w:rStyle w:val="Hyperlink"/>
+            <w:rStyle w:val="Hiperveza"/>
             <w:i/>
             <w:iCs/>
             <w:noProof/>
@@ -2558,7 +2558,7 @@
             <w:noProof/>
             <w:webHidden/>
           </w:rPr>
-          <w:instrText xml:space="preserve"> PAGEREF _Toc50219994 \h </w:instrText>
+          <w:instrText xml:space="preserve"> PAGEREF _Toc50309469 \h </w:instrText>
         </w:r>
         <w:r>
           <w:rPr>
@@ -2591,7 +2591,7 @@
     </w:p>
     <w:p>
       <w:pPr>
-        <w:pStyle w:val="TOC3"/>
+        <w:pStyle w:val="Sadraj3"/>
         <w:rPr>
           <w:rFonts w:asciiTheme="minorHAnsi" w:eastAsiaTheme="minorEastAsia" w:hAnsiTheme="minorHAnsi" w:cstheme="minorBidi"/>
           <w:noProof/>
@@ -2599,10 +2599,10 @@
           <w:szCs w:val="22"/>
         </w:rPr>
       </w:pPr>
-      <w:hyperlink w:anchor="_Toc50219995" w:history="1">
-        <w:r>
-          <w:rPr>
-            <w:rStyle w:val="Hyperlink"/>
+      <w:hyperlink w:anchor="_Toc50309470" w:history="1">
+        <w:r>
+          <w:rPr>
+            <w:rStyle w:val="Hiperveza"/>
             <w:i/>
             <w:iCs/>
             <w:noProof/>
@@ -2620,7 +2620,7 @@
         </w:r>
         <w:r>
           <w:rPr>
-            <w:rStyle w:val="Hyperlink"/>
+            <w:rStyle w:val="Hiperveza"/>
             <w:i/>
             <w:iCs/>
             <w:noProof/>
@@ -2646,7 +2646,7 @@
             <w:noProof/>
             <w:webHidden/>
           </w:rPr>
-          <w:instrText xml:space="preserve"> PAGEREF _Toc50219995 \h </w:instrText>
+          <w:instrText xml:space="preserve"> PAGEREF _Toc50309470 \h </w:instrText>
         </w:r>
         <w:r>
           <w:rPr>
@@ -2679,15 +2679,15 @@
     </w:p>
     <w:p>
       <w:pPr>
-        <w:pStyle w:val="TOC1"/>
+        <w:pStyle w:val="Sadraj1"/>
         <w:rPr>
           <w:rFonts w:asciiTheme="minorHAnsi" w:eastAsiaTheme="minorEastAsia" w:hAnsiTheme="minorHAnsi" w:cstheme="minorBidi"/>
         </w:rPr>
       </w:pPr>
-      <w:hyperlink w:anchor="_Toc50219996" w:history="1">
-        <w:r>
-          <w:rPr>
-            <w:rStyle w:val="Hyperlink"/>
+      <w:hyperlink w:anchor="_Toc50309471" w:history="1">
+        <w:r>
+          <w:rPr>
+            <w:rStyle w:val="Hiperveza"/>
           </w:rPr>
           <w:t>3.</w:t>
         </w:r>
@@ -2699,7 +2699,7 @@
         </w:r>
         <w:r>
           <w:rPr>
-            <w:rStyle w:val="Hyperlink"/>
+            <w:rStyle w:val="Hiperveza"/>
           </w:rPr>
           <w:t>Uvod u Pandas i Matplotlib</w:t>
         </w:r>
@@ -2719,7 +2719,7 @@
           <w:rPr>
             <w:webHidden/>
           </w:rPr>
-          <w:instrText xml:space="preserve"> PAGEREF _Toc50219996 \h </w:instrText>
+          <w:instrText xml:space="preserve"> PAGEREF _Toc50309471 \h </w:instrText>
         </w:r>
         <w:r>
           <w:rPr>
@@ -2748,15 +2748,15 @@
     </w:p>
     <w:p>
       <w:pPr>
-        <w:pStyle w:val="TOC1"/>
+        <w:pStyle w:val="Sadraj1"/>
         <w:rPr>
           <w:rFonts w:asciiTheme="minorHAnsi" w:eastAsiaTheme="minorEastAsia" w:hAnsiTheme="minorHAnsi" w:cstheme="minorBidi"/>
         </w:rPr>
       </w:pPr>
-      <w:hyperlink w:anchor="_Toc50219997" w:history="1">
-        <w:r>
-          <w:rPr>
-            <w:rStyle w:val="Hyperlink"/>
+      <w:hyperlink w:anchor="_Toc50309472" w:history="1">
+        <w:r>
+          <w:rPr>
+            <w:rStyle w:val="Hiperveza"/>
           </w:rPr>
           <w:t>4.</w:t>
         </w:r>
@@ -2768,7 +2768,7 @@
         </w:r>
         <w:r>
           <w:rPr>
-            <w:rStyle w:val="Hyperlink"/>
+            <w:rStyle w:val="Hiperveza"/>
           </w:rPr>
           <w:t>Python aplikacija za analizu i vizualizaciju</w:t>
         </w:r>
@@ -2788,7 +2788,7 @@
           <w:rPr>
             <w:webHidden/>
           </w:rPr>
-          <w:instrText xml:space="preserve"> PAGEREF _Toc50219997 \h </w:instrText>
+          <w:instrText xml:space="preserve"> PAGEREF _Toc50309472 \h </w:instrText>
         </w:r>
         <w:r>
           <w:rPr>
@@ -2817,15 +2817,15 @@
     </w:p>
     <w:p>
       <w:pPr>
-        <w:pStyle w:val="TOC1"/>
+        <w:pStyle w:val="Sadraj1"/>
         <w:rPr>
           <w:rFonts w:asciiTheme="minorHAnsi" w:eastAsiaTheme="minorEastAsia" w:hAnsiTheme="minorHAnsi" w:cstheme="minorBidi"/>
         </w:rPr>
       </w:pPr>
-      <w:hyperlink w:anchor="_Toc50219998" w:history="1">
-        <w:r>
-          <w:rPr>
-            <w:rStyle w:val="Hyperlink"/>
+      <w:hyperlink w:anchor="_Toc50309473" w:history="1">
+        <w:r>
+          <w:rPr>
+            <w:rStyle w:val="Hiperveza"/>
           </w:rPr>
           <w:t>5.</w:t>
         </w:r>
@@ -2837,7 +2837,7 @@
         </w:r>
         <w:r>
           <w:rPr>
-            <w:rStyle w:val="Hyperlink"/>
+            <w:rStyle w:val="Hiperveza"/>
           </w:rPr>
           <w:t>Zaključak</w:t>
         </w:r>
@@ -2857,7 +2857,7 @@
           <w:rPr>
             <w:webHidden/>
           </w:rPr>
-          <w:instrText xml:space="preserve"> PAGEREF _Toc50219998 \h </w:instrText>
+          <w:instrText xml:space="preserve"> PAGEREF _Toc50309473 \h </w:instrText>
         </w:r>
         <w:r>
           <w:rPr>
@@ -2886,15 +2886,15 @@
     </w:p>
     <w:p>
       <w:pPr>
-        <w:pStyle w:val="TOC1"/>
+        <w:pStyle w:val="Sadraj1"/>
         <w:rPr>
           <w:rFonts w:asciiTheme="minorHAnsi" w:eastAsiaTheme="minorEastAsia" w:hAnsiTheme="minorHAnsi" w:cstheme="minorBidi"/>
         </w:rPr>
       </w:pPr>
-      <w:hyperlink w:anchor="_Toc50219999" w:history="1">
-        <w:r>
-          <w:rPr>
-            <w:rStyle w:val="Hyperlink"/>
+      <w:hyperlink w:anchor="_Toc50309474" w:history="1">
+        <w:r>
+          <w:rPr>
+            <w:rStyle w:val="Hiperveza"/>
           </w:rPr>
           <w:t>Popis literature</w:t>
         </w:r>
@@ -2914,7 +2914,7 @@
           <w:rPr>
             <w:webHidden/>
           </w:rPr>
-          <w:instrText xml:space="preserve"> PAGEREF _Toc50219999 \h </w:instrText>
+          <w:instrText xml:space="preserve"> PAGEREF _Toc50309474 \h </w:instrText>
         </w:r>
         <w:r>
           <w:rPr>
@@ -2943,15 +2943,15 @@
     </w:p>
     <w:p>
       <w:pPr>
-        <w:pStyle w:val="TOC1"/>
+        <w:pStyle w:val="Sadraj1"/>
         <w:rPr>
           <w:rFonts w:asciiTheme="minorHAnsi" w:eastAsiaTheme="minorEastAsia" w:hAnsiTheme="minorHAnsi" w:cstheme="minorBidi"/>
         </w:rPr>
       </w:pPr>
-      <w:hyperlink w:anchor="_Toc50220000" w:history="1">
-        <w:r>
-          <w:rPr>
-            <w:rStyle w:val="Hyperlink"/>
+      <w:hyperlink w:anchor="_Toc50309475" w:history="1">
+        <w:r>
+          <w:rPr>
+            <w:rStyle w:val="Hiperveza"/>
           </w:rPr>
           <w:t>Popis slika</w:t>
         </w:r>
@@ -2971,7 +2971,7 @@
           <w:rPr>
             <w:webHidden/>
           </w:rPr>
-          <w:instrText xml:space="preserve"> PAGEREF _Toc50220000 \h </w:instrText>
+          <w:instrText xml:space="preserve"> PAGEREF _Toc50309475 \h </w:instrText>
         </w:r>
         <w:r>
           <w:rPr>
@@ -3000,15 +3000,15 @@
     </w:p>
     <w:p>
       <w:pPr>
-        <w:pStyle w:val="TOC1"/>
+        <w:pStyle w:val="Sadraj1"/>
         <w:rPr>
           <w:rFonts w:asciiTheme="minorHAnsi" w:eastAsiaTheme="minorEastAsia" w:hAnsiTheme="minorHAnsi" w:cstheme="minorBidi"/>
         </w:rPr>
       </w:pPr>
-      <w:hyperlink w:anchor="_Toc50220001" w:history="1">
-        <w:r>
-          <w:rPr>
-            <w:rStyle w:val="Hyperlink"/>
+      <w:hyperlink w:anchor="_Toc50309476" w:history="1">
+        <w:r>
+          <w:rPr>
+            <w:rStyle w:val="Hiperveza"/>
           </w:rPr>
           <w:t>Prilozi</w:t>
         </w:r>
@@ -3028,7 +3028,7 @@
           <w:rPr>
             <w:webHidden/>
           </w:rPr>
-          <w:instrText xml:space="preserve"> PAGEREF _Toc50220001 \h </w:instrText>
+          <w:instrText xml:space="preserve"> PAGEREF _Toc50309476 \h </w:instrText>
         </w:r>
         <w:r>
           <w:rPr>
@@ -3057,7 +3057,7 @@
     </w:p>
     <w:p>
       <w:pPr>
-        <w:pStyle w:val="TOC1"/>
+        <w:pStyle w:val="Sadraj1"/>
       </w:pPr>
       <w:r>
         <w:fldChar w:fldCharType="end"/>
@@ -3089,7 +3089,7 @@
       <w:pPr>
         <w:pStyle w:val="FOINaslov1"/>
       </w:pPr>
-      <w:bookmarkStart w:id="2" w:name="_Toc50219986"/>
+      <w:bookmarkStart w:id="2" w:name="_Toc50309461"/>
       <w:r>
         <w:lastRenderedPageBreak/>
         <w:t>Uvod</w:t>
@@ -3114,162 +3114,79 @@
           <w:sz w:val="22"/>
           <w:szCs w:val="22"/>
         </w:rPr>
-        <w:t xml:space="preserve">Osobna računala, </w:t>
-      </w:r>
-      <w:r>
-        <w:rPr>
-          <w:rFonts w:ascii="Arial" w:hAnsi="Arial" w:cs="Arial"/>
-          <w:sz w:val="22"/>
-          <w:szCs w:val="22"/>
-        </w:rPr>
-        <w:t xml:space="preserve">web </w:t>
-      </w:r>
-      <w:r>
-        <w:rPr>
-          <w:rFonts w:ascii="Arial" w:hAnsi="Arial" w:cs="Arial"/>
-          <w:sz w:val="22"/>
-          <w:szCs w:val="22"/>
-        </w:rPr>
-        <w:t>poslužitelji</w:t>
-      </w:r>
-      <w:r>
-        <w:rPr>
-          <w:rFonts w:ascii="Arial" w:hAnsi="Arial" w:cs="Arial"/>
-          <w:sz w:val="22"/>
-          <w:szCs w:val="22"/>
-        </w:rPr>
-        <w:t xml:space="preserve"> i</w:t>
-      </w:r>
-      <w:r>
-        <w:rPr>
-          <w:rFonts w:ascii="Arial" w:hAnsi="Arial" w:cs="Arial"/>
-          <w:sz w:val="22"/>
-          <w:szCs w:val="22"/>
-        </w:rPr>
-        <w:t xml:space="preserve"> informacijski sustavi generiraju dnevničke zapise</w:t>
-      </w:r>
-      <w:r>
-        <w:rPr>
-          <w:rFonts w:ascii="Arial" w:hAnsi="Arial" w:cs="Arial"/>
-          <w:sz w:val="22"/>
-          <w:szCs w:val="22"/>
-        </w:rPr>
-        <w:t xml:space="preserve"> (eng. </w:t>
-      </w:r>
-      <w:r>
-        <w:rPr>
-          <w:rFonts w:ascii="Arial" w:hAnsi="Arial" w:cs="Arial"/>
-          <w:i/>
-          <w:iCs/>
-          <w:sz w:val="22"/>
-          <w:szCs w:val="22"/>
-        </w:rPr>
-        <w:t>Logs</w:t>
-      </w:r>
-      <w:r>
-        <w:rPr>
-          <w:rFonts w:ascii="Arial" w:hAnsi="Arial" w:cs="Arial"/>
-          <w:sz w:val="22"/>
-          <w:szCs w:val="22"/>
-        </w:rPr>
-        <w:t>)</w:t>
-      </w:r>
-      <w:r>
-        <w:rPr>
-          <w:rFonts w:ascii="Arial" w:hAnsi="Arial" w:cs="Arial"/>
-          <w:sz w:val="22"/>
-          <w:szCs w:val="22"/>
-        </w:rPr>
-        <w:t xml:space="preserve"> koji dokumentiraju aktivnosti sustava. Takvi se zapisi sastoje od niza kronološki poredanih poruka koje sadrže informacije o aktivnostima i operacijama unutar operacijskog sustava, neke aplikacije, </w:t>
-      </w:r>
-      <w:r>
-        <w:rPr>
-          <w:rFonts w:ascii="Arial" w:hAnsi="Arial" w:cs="Arial"/>
-          <w:sz w:val="22"/>
-          <w:szCs w:val="22"/>
-        </w:rPr>
-        <w:t xml:space="preserve">web </w:t>
-      </w:r>
-      <w:r>
-        <w:rPr>
-          <w:rFonts w:ascii="Arial" w:hAnsi="Arial" w:cs="Arial"/>
-          <w:sz w:val="22"/>
-          <w:szCs w:val="22"/>
-        </w:rPr>
-        <w:t xml:space="preserve">poslužitelja ili </w:t>
-      </w:r>
-      <w:r>
-        <w:rPr>
-          <w:rFonts w:ascii="Arial" w:hAnsi="Arial" w:cs="Arial"/>
-          <w:sz w:val="22"/>
-          <w:szCs w:val="22"/>
-        </w:rPr>
-        <w:t xml:space="preserve">nekog </w:t>
-      </w:r>
-      <w:r>
-        <w:rPr>
-          <w:rFonts w:ascii="Arial" w:hAnsi="Arial" w:cs="Arial"/>
-          <w:sz w:val="22"/>
-          <w:szCs w:val="22"/>
-        </w:rPr>
-        <w:t xml:space="preserve">drugog uređaja. </w:t>
-      </w:r>
-      <w:r>
-        <w:rPr>
-          <w:rFonts w:ascii="Arial" w:hAnsi="Arial" w:cs="Arial"/>
-          <w:sz w:val="22"/>
-          <w:szCs w:val="22"/>
-        </w:rPr>
-        <w:t xml:space="preserve">Analiza podataka dobivenih iz dnevničkih zapisa omogućuje praćenje ponašanja sustava i otkrivanje problema kao što su greške u radu ili napadi na sustav. </w:t>
-      </w:r>
-      <w:r>
-        <w:rPr>
-          <w:rFonts w:ascii="Arial" w:hAnsi="Arial" w:cs="Arial"/>
-          <w:sz w:val="22"/>
-          <w:szCs w:val="22"/>
-        </w:rPr>
-        <w:t xml:space="preserve">Danas postoje i brojna programska rješenja za analizu dnevničkih zapisa koja omogućuju bolju ekstrakciju podataka iz dnevničkih zapisa i na taj način olakšavaju pronalaženje trendova i uzoraka u podacima pomoću kojih administratori sustava mogu donositi bolje poslovne odluke ili nadzirati sigurnost sustava. </w:t>
-      </w:r>
-      <w:r>
-        <w:rPr>
-          <w:rFonts w:ascii="Arial" w:hAnsi="Arial" w:cs="Arial"/>
-          <w:sz w:val="22"/>
-          <w:szCs w:val="22"/>
-        </w:rPr>
-        <w:fldChar w:fldCharType="begin" w:fldLock="1"/>
-      </w:r>
-      <w:r>
-        <w:rPr>
-          <w:rFonts w:ascii="Arial" w:hAnsi="Arial" w:cs="Arial"/>
-          <w:sz w:val="22"/>
-          <w:szCs w:val="22"/>
-        </w:rPr>
-        <w:instrText>ADDIN CSL_CITATION {"citationItems":[{"id":"ITEM-1","itemData":{"URL":"https://digitalguardian.com/blog/what-log-analysis-use-cases-best-practices-and-more","accessed":{"date-parts":[["2020","8","15"]]},"author":[{"dropping-particle":"","family":"E. Zhang","given":"","non-dropping-particle":"","parse-names":false,"suffix":""}],"id":"ITEM-1","issued":{"date-parts":[["2018"]]},"title":"What is Log Analysis? Use Cases, Best Practices, and More | Digital Guardian","type":"webpage"},"uris":["http://www.mendeley.com/documents/?uuid=3ce844c8-4989-3775-ac02-fe78611fb895"]}],"mendeley":{"formattedCitation":"(E. Zhang, 2018)","plainTextFormattedCitation":"(E. Zhang, 2018)","previouslyFormattedCitation":"(E. Zhang, 2018)"},"properties":{"noteIndex":0},"schema":"https://github.com/citation-style-language/schema/raw/master/csl-citation.json"}</w:instrText>
-      </w:r>
-      <w:r>
-        <w:rPr>
-          <w:rFonts w:ascii="Arial" w:hAnsi="Arial" w:cs="Arial"/>
-          <w:sz w:val="22"/>
-          <w:szCs w:val="22"/>
-        </w:rPr>
-        <w:fldChar w:fldCharType="separate"/>
-      </w:r>
-      <w:r>
-        <w:rPr>
-          <w:rFonts w:ascii="Arial" w:hAnsi="Arial" w:cs="Arial"/>
-          <w:noProof/>
-          <w:sz w:val="22"/>
-          <w:szCs w:val="22"/>
-        </w:rPr>
-        <w:t>(E. Zhang, 2018)</w:t>
-      </w:r>
-      <w:r>
-        <w:rPr>
-          <w:rFonts w:ascii="Arial" w:hAnsi="Arial" w:cs="Arial"/>
-          <w:sz w:val="22"/>
-          <w:szCs w:val="22"/>
-        </w:rPr>
-        <w:fldChar w:fldCharType="end"/>
+        <w:t>Živimo u doba podataka</w:t>
+      </w:r>
+      <w:r>
+        <w:rPr>
+          <w:rFonts w:ascii="Arial" w:hAnsi="Arial" w:cs="Arial"/>
+          <w:sz w:val="22"/>
+          <w:szCs w:val="22"/>
+        </w:rPr>
+        <w:t xml:space="preserve"> </w:t>
+      </w:r>
+      <w:r>
+        <w:rPr>
+          <w:rFonts w:ascii="Arial" w:hAnsi="Arial" w:cs="Arial"/>
+          <w:sz w:val="22"/>
+          <w:szCs w:val="22"/>
+        </w:rPr>
+        <w:t xml:space="preserve">i </w:t>
+      </w:r>
+      <w:r>
+        <w:rPr>
+          <w:rFonts w:ascii="Arial" w:hAnsi="Arial" w:cs="Arial"/>
+          <w:sz w:val="22"/>
+          <w:szCs w:val="22"/>
+        </w:rPr>
+        <w:t xml:space="preserve">gotovo </w:t>
+      </w:r>
+      <w:r>
+        <w:rPr>
+          <w:rFonts w:ascii="Arial" w:hAnsi="Arial" w:cs="Arial"/>
+          <w:sz w:val="22"/>
+          <w:szCs w:val="22"/>
+        </w:rPr>
+        <w:t xml:space="preserve">sve u našem životu je zabilježeno </w:t>
+      </w:r>
+      <w:r>
+        <w:rPr>
+          <w:rFonts w:ascii="Arial" w:hAnsi="Arial" w:cs="Arial"/>
+          <w:sz w:val="22"/>
+          <w:szCs w:val="22"/>
+        </w:rPr>
+        <w:t>u digitalnom obliku</w:t>
+      </w:r>
+      <w:r>
+        <w:rPr>
+          <w:rFonts w:ascii="Arial" w:hAnsi="Arial" w:cs="Arial"/>
+          <w:sz w:val="22"/>
+          <w:szCs w:val="22"/>
+        </w:rPr>
+        <w:t>.</w:t>
+      </w:r>
+      <w:r>
+        <w:rPr>
+          <w:rFonts w:ascii="Arial" w:hAnsi="Arial" w:cs="Arial"/>
+          <w:sz w:val="22"/>
+          <w:szCs w:val="22"/>
+        </w:rPr>
+        <w:t xml:space="preserve"> Podaci su zabilježene činjenice o stvarnom svijetu i njihovom obradom i analizom dolazimo do novih informacija koje nam pomažu u shvaćanju svijeta oko nas. Jedan od takvih izvora podataka su dnevnički zapisi</w:t>
+      </w:r>
+      <w:r>
+        <w:rPr>
+          <w:rFonts w:ascii="Arial" w:hAnsi="Arial" w:cs="Arial"/>
+          <w:sz w:val="22"/>
+          <w:szCs w:val="22"/>
+        </w:rPr>
+        <w:t xml:space="preserve"> koji su tema ovog završnog rada</w:t>
+      </w:r>
+      <w:r>
+        <w:rPr>
+          <w:rFonts w:ascii="Arial" w:hAnsi="Arial" w:cs="Arial"/>
+          <w:sz w:val="22"/>
+          <w:szCs w:val="22"/>
+        </w:rPr>
+        <w:t>.</w:t>
       </w:r>
     </w:p>
     <w:p>
@@ -3289,7 +3206,7 @@
           <w:sz w:val="22"/>
           <w:szCs w:val="22"/>
         </w:rPr>
-        <w:t xml:space="preserve">U ovom radu bit će opisana organizacija dnevničkih zapisa na osobnim računalima i </w:t>
+        <w:t xml:space="preserve">Osobna računala, </w:t>
       </w:r>
       <w:r>
         <w:rPr>
@@ -3305,70 +3222,147 @@
           <w:sz w:val="22"/>
           <w:szCs w:val="22"/>
         </w:rPr>
-        <w:t>poslužiteljima</w:t>
-      </w:r>
-      <w:r>
-        <w:rPr>
-          <w:rFonts w:ascii="Arial" w:hAnsi="Arial" w:cs="Arial"/>
-          <w:sz w:val="22"/>
-          <w:szCs w:val="22"/>
-        </w:rPr>
-        <w:t xml:space="preserve"> </w:t>
-      </w:r>
-      <w:r>
-        <w:rPr>
-          <w:rFonts w:ascii="Arial" w:hAnsi="Arial" w:cs="Arial"/>
-          <w:sz w:val="22"/>
-          <w:szCs w:val="22"/>
-        </w:rPr>
-        <w:t>te izrađena vlastita Python aplikacija za analizu</w:t>
-      </w:r>
-      <w:r>
-        <w:rPr>
-          <w:rFonts w:ascii="Arial" w:hAnsi="Arial" w:cs="Arial"/>
-          <w:sz w:val="22"/>
-          <w:szCs w:val="22"/>
-        </w:rPr>
-        <w:t xml:space="preserve"> i vizualizaciju</w:t>
-      </w:r>
-      <w:r>
-        <w:rPr>
-          <w:rFonts w:ascii="Arial" w:hAnsi="Arial" w:cs="Arial"/>
-          <w:sz w:val="22"/>
-          <w:szCs w:val="22"/>
-        </w:rPr>
-        <w:t xml:space="preserve"> jednog formata dnevničkog zapisa.</w:t>
-      </w:r>
-    </w:p>
-    <w:bookmarkEnd w:id="3"/>
-    <w:p>
-      <w:pPr>
-        <w:spacing w:after="200" w:line="276" w:lineRule="auto"/>
-        <w:rPr>
-          <w:rFonts w:ascii="Arial" w:hAnsi="Arial" w:cs="Arial"/>
-          <w:sz w:val="22"/>
-          <w:szCs w:val="22"/>
-        </w:rPr>
-      </w:pPr>
-      <w:r>
-        <w:rPr>
-          <w:rFonts w:ascii="Arial" w:hAnsi="Arial" w:cs="Arial"/>
-          <w:sz w:val="22"/>
-          <w:szCs w:val="22"/>
-        </w:rPr>
-        <w:br w:type="page"/>
-      </w:r>
-    </w:p>
-    <w:p>
-      <w:pPr>
-        <w:pStyle w:val="FOINaslov1"/>
-      </w:pPr>
-      <w:bookmarkStart w:id="4" w:name="_Toc50219987"/>
-      <w:r>
-        <w:lastRenderedPageBreak/>
-        <w:t>Dnevnički zapisi i njihova svrha</w:t>
-      </w:r>
-      <w:bookmarkEnd w:id="4"/>
+        <w:t>poslužitelji</w:t>
+      </w:r>
+      <w:r>
+        <w:rPr>
+          <w:rFonts w:ascii="Arial" w:hAnsi="Arial" w:cs="Arial"/>
+          <w:sz w:val="22"/>
+          <w:szCs w:val="22"/>
+        </w:rPr>
+        <w:t xml:space="preserve"> i</w:t>
+      </w:r>
+      <w:r>
+        <w:rPr>
+          <w:rFonts w:ascii="Arial" w:hAnsi="Arial" w:cs="Arial"/>
+          <w:sz w:val="22"/>
+          <w:szCs w:val="22"/>
+        </w:rPr>
+        <w:t xml:space="preserve"> informacijski sustavi generiraju dnevničke zapise</w:t>
+      </w:r>
+      <w:r>
+        <w:rPr>
+          <w:rFonts w:ascii="Arial" w:hAnsi="Arial" w:cs="Arial"/>
+          <w:sz w:val="22"/>
+          <w:szCs w:val="22"/>
+        </w:rPr>
+        <w:t xml:space="preserve"> (eng. </w:t>
+      </w:r>
+      <w:r>
+        <w:rPr>
+          <w:rFonts w:ascii="Arial" w:hAnsi="Arial" w:cs="Arial"/>
+          <w:i/>
+          <w:iCs/>
+          <w:sz w:val="22"/>
+          <w:szCs w:val="22"/>
+        </w:rPr>
+        <w:t>Logs</w:t>
+      </w:r>
+      <w:r>
+        <w:rPr>
+          <w:rFonts w:ascii="Arial" w:hAnsi="Arial" w:cs="Arial"/>
+          <w:sz w:val="22"/>
+          <w:szCs w:val="22"/>
+        </w:rPr>
+        <w:t>)</w:t>
+      </w:r>
+      <w:r>
+        <w:rPr>
+          <w:rFonts w:ascii="Arial" w:hAnsi="Arial" w:cs="Arial"/>
+          <w:sz w:val="22"/>
+          <w:szCs w:val="22"/>
+        </w:rPr>
+        <w:t xml:space="preserve"> koji dokumentiraju aktivnosti sustava. Takvi se zapisi sastoje od niza kronološki poredanih poruka koje sadrže informacije o aktivnostima i operacijama unutar operacijskog sustava, neke aplikacije, </w:t>
+      </w:r>
+      <w:r>
+        <w:rPr>
+          <w:rFonts w:ascii="Arial" w:hAnsi="Arial" w:cs="Arial"/>
+          <w:sz w:val="22"/>
+          <w:szCs w:val="22"/>
+        </w:rPr>
+        <w:t xml:space="preserve">web </w:t>
+      </w:r>
+      <w:r>
+        <w:rPr>
+          <w:rFonts w:ascii="Arial" w:hAnsi="Arial" w:cs="Arial"/>
+          <w:sz w:val="22"/>
+          <w:szCs w:val="22"/>
+        </w:rPr>
+        <w:t xml:space="preserve">poslužitelja ili </w:t>
+      </w:r>
+      <w:r>
+        <w:rPr>
+          <w:rFonts w:ascii="Arial" w:hAnsi="Arial" w:cs="Arial"/>
+          <w:sz w:val="22"/>
+          <w:szCs w:val="22"/>
+        </w:rPr>
+        <w:t xml:space="preserve">nekog </w:t>
+      </w:r>
+      <w:r>
+        <w:rPr>
+          <w:rFonts w:ascii="Arial" w:hAnsi="Arial" w:cs="Arial"/>
+          <w:sz w:val="22"/>
+          <w:szCs w:val="22"/>
+        </w:rPr>
+        <w:t xml:space="preserve">drugog uređaja. </w:t>
+      </w:r>
+      <w:r>
+        <w:rPr>
+          <w:rFonts w:ascii="Arial" w:hAnsi="Arial" w:cs="Arial"/>
+          <w:sz w:val="22"/>
+          <w:szCs w:val="22"/>
+        </w:rPr>
+        <w:t xml:space="preserve">Analiza podataka dobivenih iz dnevničkih zapisa omogućuje praćenje ponašanja sustava i otkrivanje problema kao što su greške u radu ili napadi na sustav. </w:t>
+      </w:r>
+      <w:r>
+        <w:rPr>
+          <w:rFonts w:ascii="Arial" w:hAnsi="Arial" w:cs="Arial"/>
+          <w:sz w:val="22"/>
+          <w:szCs w:val="22"/>
+        </w:rPr>
+        <w:t xml:space="preserve">Danas postoje i brojna programska rješenja za analizu dnevničkih zapisa koja omogućuju bolju ekstrakciju podataka iz dnevničkih zapisa i na taj način olakšavaju pronalaženje trendova i uzoraka u podacima pomoću kojih administratori sustava mogu donositi bolje poslovne odluke ili nadzirati sigurnost sustava. </w:t>
+      </w:r>
+      <w:r>
+        <w:rPr>
+          <w:rFonts w:ascii="Arial" w:hAnsi="Arial" w:cs="Arial"/>
+          <w:sz w:val="22"/>
+          <w:szCs w:val="22"/>
+        </w:rPr>
+        <w:fldChar w:fldCharType="begin" w:fldLock="1"/>
+      </w:r>
+      <w:r>
+        <w:rPr>
+          <w:rFonts w:ascii="Arial" w:hAnsi="Arial" w:cs="Arial"/>
+          <w:sz w:val="22"/>
+          <w:szCs w:val="22"/>
+        </w:rPr>
+        <w:instrText>ADDIN CSL_CITATION {"citationItems":[{"id":"ITEM-1","itemData":{"URL":"https://digitalguardian.com/blog/what-log-analysis-use-cases-best-practices-and-more","accessed":{"date-parts":[["2020","8","15"]]},"author":[{"dropping-particle":"","family":"E. Zhang","given":"","non-dropping-particle":"","parse-names":false,"suffix":""}],"id":"ITEM-1","issued":{"date-parts":[["2018"]]},"title":"What is Log Analysis? Use Cases, Best Practices, and More | Digital Guardian","type":"webpage"},"uris":["http://www.mendeley.com/documents/?uuid=3ce844c8-4989-3775-ac02-fe78611fb895"]}],"mendeley":{"formattedCitation":"(E. Zhang, 2018)","plainTextFormattedCitation":"(E. Zhang, 2018)","previouslyFormattedCitation":"(E. Zhang, 2018)"},"properties":{"noteIndex":0},"schema":"https://github.com/citation-style-language/schema/raw/master/csl-citation.json"}</w:instrText>
+      </w:r>
+      <w:r>
+        <w:rPr>
+          <w:rFonts w:ascii="Arial" w:hAnsi="Arial" w:cs="Arial"/>
+          <w:sz w:val="22"/>
+          <w:szCs w:val="22"/>
+        </w:rPr>
+        <w:fldChar w:fldCharType="separate"/>
+      </w:r>
+      <w:r>
+        <w:rPr>
+          <w:rFonts w:ascii="Arial" w:hAnsi="Arial" w:cs="Arial"/>
+          <w:noProof/>
+          <w:sz w:val="22"/>
+          <w:szCs w:val="22"/>
+        </w:rPr>
+        <w:t>(E. Zhang, 2018)</w:t>
+      </w:r>
+      <w:r>
+        <w:rPr>
+          <w:rFonts w:ascii="Arial" w:hAnsi="Arial" w:cs="Arial"/>
+          <w:sz w:val="22"/>
+          <w:szCs w:val="22"/>
+        </w:rPr>
+        <w:fldChar w:fldCharType="end"/>
+      </w:r>
     </w:p>
     <w:p>
       <w:pPr>
@@ -3381,57 +3375,92 @@
           <w:szCs w:val="22"/>
         </w:rPr>
       </w:pPr>
-      <w:bookmarkStart w:id="5" w:name="_Hlk48743513"/>
-      <w:r>
-        <w:rPr>
-          <w:rFonts w:ascii="Arial" w:hAnsi="Arial" w:cs="Arial"/>
-          <w:sz w:val="22"/>
-          <w:szCs w:val="22"/>
-        </w:rPr>
-        <w:t xml:space="preserve">Dnevnički zapisi su datoteke automatski generirane od strane računala koje sadrže popis događaja na tom računalu u obliku strukturiranih, kronološki poredanih poruka. Većina dnevničkih zapisa spremljeni su u formatu običnog teksta što omogućuje pregled u bilo kojem programu za uređivanje teksta i osigurava malu veličinu datoteke. </w:t>
-      </w:r>
-      <w:bookmarkEnd w:id="5"/>
-      <w:r>
-        <w:rPr>
-          <w:rFonts w:ascii="Arial" w:hAnsi="Arial" w:cs="Arial"/>
-          <w:sz w:val="22"/>
-          <w:szCs w:val="22"/>
-        </w:rPr>
-        <w:fldChar w:fldCharType="begin" w:fldLock="1"/>
-      </w:r>
-      <w:r>
-        <w:rPr>
-          <w:rFonts w:ascii="Arial" w:hAnsi="Arial" w:cs="Arial"/>
-          <w:sz w:val="22"/>
-          <w:szCs w:val="22"/>
-        </w:rPr>
-        <w:instrText>ADDIN CSL_CITATION {"citationItems":[{"id":"ITEM-1","itemData":{"URL":"https://techterms.com/definition/logfile","accessed":{"date-parts":[["2020","8","17"]]},"author":[{"dropping-particle":"","family":"Christensson","given":"Per","non-dropping-particle":"","parse-names":false,"suffix":""}],"id":"ITEM-1","issued":{"date-parts":[["2010","4","14"]]},"title":"Log File Definition","type":"webpage"},"uris":["http://www.mendeley.com/documents/?uuid=39b09249-d17c-314a-be49-ce401d099e70"]}],"mendeley":{"formattedCitation":"(Christensson, 2010)","plainTextFormattedCitation":"(Christensson, 2010)","previouslyFormattedCitation":"(Christensson, 2010)"},"properties":{"noteIndex":0},"schema":"https://github.com/citation-style-language/schema/raw/master/csl-citation.json"}</w:instrText>
-      </w:r>
-      <w:r>
-        <w:rPr>
-          <w:rFonts w:ascii="Arial" w:hAnsi="Arial" w:cs="Arial"/>
-          <w:sz w:val="22"/>
-          <w:szCs w:val="22"/>
-        </w:rPr>
-        <w:fldChar w:fldCharType="separate"/>
-      </w:r>
-      <w:r>
-        <w:rPr>
-          <w:rFonts w:ascii="Arial" w:hAnsi="Arial" w:cs="Arial"/>
-          <w:noProof/>
-          <w:sz w:val="22"/>
-          <w:szCs w:val="22"/>
-        </w:rPr>
-        <w:t>(Christensson, 2010)</w:t>
-      </w:r>
-      <w:r>
-        <w:rPr>
-          <w:rFonts w:ascii="Arial" w:hAnsi="Arial" w:cs="Arial"/>
-          <w:sz w:val="22"/>
-          <w:szCs w:val="22"/>
-        </w:rPr>
-        <w:fldChar w:fldCharType="end"/>
-      </w:r>
+      <w:r>
+        <w:rPr>
+          <w:rFonts w:ascii="Arial" w:hAnsi="Arial" w:cs="Arial"/>
+          <w:sz w:val="22"/>
+          <w:szCs w:val="22"/>
+        </w:rPr>
+        <w:t xml:space="preserve">U ovom radu bit će opisana organizacija dnevničkih zapisa na osobnim računalima i </w:t>
+      </w:r>
+      <w:r>
+        <w:rPr>
+          <w:rFonts w:ascii="Arial" w:hAnsi="Arial" w:cs="Arial"/>
+          <w:sz w:val="22"/>
+          <w:szCs w:val="22"/>
+        </w:rPr>
+        <w:t xml:space="preserve">web </w:t>
+      </w:r>
+      <w:r>
+        <w:rPr>
+          <w:rFonts w:ascii="Arial" w:hAnsi="Arial" w:cs="Arial"/>
+          <w:sz w:val="22"/>
+          <w:szCs w:val="22"/>
+        </w:rPr>
+        <w:t>poslužiteljima</w:t>
+      </w:r>
+      <w:r>
+        <w:rPr>
+          <w:rFonts w:ascii="Arial" w:hAnsi="Arial" w:cs="Arial"/>
+          <w:sz w:val="22"/>
+          <w:szCs w:val="22"/>
+        </w:rPr>
+        <w:t xml:space="preserve"> </w:t>
+      </w:r>
+      <w:r>
+        <w:rPr>
+          <w:rFonts w:ascii="Arial" w:hAnsi="Arial" w:cs="Arial"/>
+          <w:sz w:val="22"/>
+          <w:szCs w:val="22"/>
+        </w:rPr>
+        <w:t>te izrađena vlastita Python aplikacija za analizu</w:t>
+      </w:r>
+      <w:r>
+        <w:rPr>
+          <w:rFonts w:ascii="Arial" w:hAnsi="Arial" w:cs="Arial"/>
+          <w:sz w:val="22"/>
+          <w:szCs w:val="22"/>
+        </w:rPr>
+        <w:t xml:space="preserve"> i vizualizaciju</w:t>
+      </w:r>
+      <w:r>
+        <w:rPr>
+          <w:rFonts w:ascii="Arial" w:hAnsi="Arial" w:cs="Arial"/>
+          <w:sz w:val="22"/>
+          <w:szCs w:val="22"/>
+        </w:rPr>
+        <w:t xml:space="preserve"> jednog formata dnevničkog zapisa.</w:t>
+      </w:r>
+    </w:p>
+    <w:bookmarkEnd w:id="3"/>
+    <w:p>
+      <w:pPr>
+        <w:spacing w:after="200" w:line="276" w:lineRule="auto"/>
+        <w:rPr>
+          <w:rFonts w:ascii="Arial" w:hAnsi="Arial" w:cs="Arial"/>
+          <w:sz w:val="22"/>
+          <w:szCs w:val="22"/>
+        </w:rPr>
+      </w:pPr>
+      <w:r>
+        <w:rPr>
+          <w:rFonts w:ascii="Arial" w:hAnsi="Arial" w:cs="Arial"/>
+          <w:sz w:val="22"/>
+          <w:szCs w:val="22"/>
+        </w:rPr>
+        <w:br w:type="page"/>
+      </w:r>
+    </w:p>
+    <w:p>
+      <w:pPr>
+        <w:pStyle w:val="FOINaslov1"/>
+      </w:pPr>
+      <w:bookmarkStart w:id="4" w:name="_Toc50309462"/>
+      <w:r>
+        <w:lastRenderedPageBreak/>
+        <w:t>Dnevnički zapisi i njihova svrha</w:t>
+      </w:r>
+      <w:bookmarkEnd w:id="4"/>
     </w:p>
     <w:p>
       <w:pPr>
@@ -3444,38 +3473,16 @@
           <w:szCs w:val="22"/>
         </w:rPr>
       </w:pPr>
-      <w:r>
-        <w:rPr>
-          <w:rFonts w:ascii="Arial" w:hAnsi="Arial" w:cs="Arial"/>
-          <w:sz w:val="22"/>
-          <w:szCs w:val="22"/>
-        </w:rPr>
-        <w:t>Postoji nekoliko standardiziranih formata dnevničkih zapisa, no uglavnom p</w:t>
-      </w:r>
-      <w:r>
-        <w:rPr>
-          <w:rFonts w:ascii="Arial" w:hAnsi="Arial" w:cs="Arial"/>
-          <w:sz w:val="22"/>
-          <w:szCs w:val="22"/>
-        </w:rPr>
-        <w:t>odaci, struktura, vrste i format poruka u dnevničkom zapisu nisu propisani pa tako ovise o odlukama i implementaciji razvojnih programera koji rade na razvoju određene aplikacije ili sustava. Iako se implementacije i formati poruka razlikuju sve su sastavljene od nekoliko zajedničkih komponenti. Svaka poruka ima datum i vrijeme kada je nastala, razinu zapisa, na primjer informativna poruka, poruka upozorenja, poruka greške ili neka druga definirana razina, i informacije o kontekstu koje nam pružaju dodatne informacije o stanju sustava ili aplikacije i okruženju</w:t>
-      </w:r>
-      <w:r>
-        <w:rPr>
-          <w:rFonts w:ascii="Arial" w:hAnsi="Arial" w:cs="Arial"/>
-          <w:sz w:val="22"/>
-          <w:szCs w:val="22"/>
-        </w:rPr>
-        <w:t xml:space="preserve"> </w:t>
-      </w:r>
-      <w:r>
-        <w:rPr>
-          <w:rFonts w:ascii="Arial" w:hAnsi="Arial" w:cs="Arial"/>
-          <w:sz w:val="22"/>
-          <w:szCs w:val="22"/>
-        </w:rPr>
-        <w:t xml:space="preserve">u kojem je poruka nastala. </w:t>
-      </w:r>
+      <w:bookmarkStart w:id="5" w:name="_Hlk48743513"/>
+      <w:r>
+        <w:rPr>
+          <w:rFonts w:ascii="Arial" w:hAnsi="Arial" w:cs="Arial"/>
+          <w:sz w:val="22"/>
+          <w:szCs w:val="22"/>
+        </w:rPr>
+        <w:t xml:space="preserve">Dnevnički zapisi su datoteke automatski generirane od strane računala koje sadrže popis događaja na tom računalu u obliku strukturiranih, kronološki poredanih poruka. Većina dnevničkih zapisa spremljeni su u formatu običnog teksta što omogućuje pregled u bilo kojem programu za uređivanje teksta i osigurava malu veličinu datoteke. </w:t>
+      </w:r>
+      <w:bookmarkEnd w:id="5"/>
       <w:r>
         <w:rPr>
           <w:rFonts w:ascii="Arial" w:hAnsi="Arial" w:cs="Arial"/>
@@ -3490,7 +3497,7 @@
           <w:sz w:val="22"/>
           <w:szCs w:val="22"/>
         </w:rPr>
-        <w:instrText>ADDIN CSL_CITATION {"citationItems":[{"id":"ITEM-1","itemData":{"author":[{"dropping-particle":"","family":"Lee","given":"Delila","non-dropping-particle":"","parse-names":false,"suffix":""}],"id":"ITEM-1","issued":{"date-parts":[["2019"]]},"title":"Application Logs: What They Are and How to Use Them - XpoLog","type":"article-journal"},"uris":["http://www.mendeley.com/documents/?uuid=d1c46dfa-be56-3b5c-a33c-1e1456619557"]}],"mendeley":{"formattedCitation":"(Lee, 2019)","plainTextFormattedCitation":"(Lee, 2019)","previouslyFormattedCitation":"(Lee, 2019)"},"properties":{"noteIndex":0},"schema":"https://github.com/citation-style-language/schema/raw/master/csl-citation.json"}</w:instrText>
+        <w:instrText>ADDIN CSL_CITATION {"citationItems":[{"id":"ITEM-1","itemData":{"URL":"https://techterms.com/definition/logfile","accessed":{"date-parts":[["2020","8","17"]]},"author":[{"dropping-particle":"","family":"Christensson","given":"Per","non-dropping-particle":"","parse-names":false,"suffix":""}],"id":"ITEM-1","issued":{"date-parts":[["2010","4","14"]]},"title":"Log File Definition","type":"webpage"},"uris":["http://www.mendeley.com/documents/?uuid=39b09249-d17c-314a-be49-ce401d099e70"]}],"mendeley":{"formattedCitation":"(Christensson, 2010)","plainTextFormattedCitation":"(Christensson, 2010)","previouslyFormattedCitation":"(Christensson, 2010)"},"properties":{"noteIndex":0},"schema":"https://github.com/citation-style-language/schema/raw/master/csl-citation.json"}</w:instrText>
       </w:r>
       <w:r>
         <w:rPr>
@@ -3507,7 +3514,7 @@
           <w:sz w:val="22"/>
           <w:szCs w:val="22"/>
         </w:rPr>
-        <w:t>(Lee, 2019)</w:t>
+        <w:t>(Christensson, 2010)</w:t>
       </w:r>
       <w:r>
         <w:rPr>
@@ -3535,7 +3542,31 @@
           <w:sz w:val="22"/>
           <w:szCs w:val="22"/>
         </w:rPr>
-        <w:t xml:space="preserve">Prema </w:t>
+        <w:t>Postoji nekoliko standardiziranih formata dnevničkih zapisa, no uglavnom p</w:t>
+      </w:r>
+      <w:r>
+        <w:rPr>
+          <w:rFonts w:ascii="Arial" w:hAnsi="Arial" w:cs="Arial"/>
+          <w:sz w:val="22"/>
+          <w:szCs w:val="22"/>
+        </w:rPr>
+        <w:t>odaci, struktura, vrste i format poruka u dnevničkom zapisu nisu propisani pa tako ovise o odlukama i implementaciji razvojnih programera koji rade na razvoju određene aplikacije ili sustava. Iako se implementacije i formati poruka razlikuju sve su sastavljene od nekoliko zajedničkih komponenti. Svaka poruka ima datum i vrijeme kada je nastala, razinu zapisa, na primjer informativna poruka, poruka upozorenja, poruka greške ili neka druga definirana razina, i informacije o kontekstu koje nam pružaju dodatne informacije o stanju sustava ili aplikacije i okruženju</w:t>
+      </w:r>
+      <w:r>
+        <w:rPr>
+          <w:rFonts w:ascii="Arial" w:hAnsi="Arial" w:cs="Arial"/>
+          <w:sz w:val="22"/>
+          <w:szCs w:val="22"/>
+        </w:rPr>
+        <w:t xml:space="preserve"> </w:t>
+      </w:r>
+      <w:r>
+        <w:rPr>
+          <w:rFonts w:ascii="Arial" w:hAnsi="Arial" w:cs="Arial"/>
+          <w:sz w:val="22"/>
+          <w:szCs w:val="22"/>
+        </w:rPr>
+        <w:t xml:space="preserve">u kojem je poruka nastala. </w:t>
       </w:r>
       <w:r>
         <w:rPr>
@@ -3577,84 +3608,6 @@
           <w:szCs w:val="22"/>
         </w:rPr>
         <w:fldChar w:fldCharType="end"/>
-      </w:r>
-      <w:r>
-        <w:rPr>
-          <w:rFonts w:ascii="Arial" w:hAnsi="Arial" w:cs="Arial"/>
-          <w:sz w:val="22"/>
-          <w:szCs w:val="22"/>
-        </w:rPr>
-        <w:t xml:space="preserve"> dnevničke zapise možemo podijeliti na nekoliko osnovnih </w:t>
-      </w:r>
-      <w:r>
-        <w:rPr>
-          <w:rFonts w:ascii="Arial" w:hAnsi="Arial" w:cs="Arial"/>
-          <w:sz w:val="22"/>
-          <w:szCs w:val="22"/>
-        </w:rPr>
-        <w:t>kategorija</w:t>
-      </w:r>
-      <w:r>
-        <w:rPr>
-          <w:rFonts w:ascii="Arial" w:hAnsi="Arial" w:cs="Arial"/>
-          <w:sz w:val="22"/>
-          <w:szCs w:val="22"/>
-        </w:rPr>
-        <w:t xml:space="preserve">, a to su aplikacijski dnevnički zapisi (eng. </w:t>
-      </w:r>
-      <w:r>
-        <w:rPr>
-          <w:rFonts w:ascii="Arial" w:hAnsi="Arial" w:cs="Arial"/>
-          <w:i/>
-          <w:iCs/>
-          <w:sz w:val="22"/>
-          <w:szCs w:val="22"/>
-        </w:rPr>
-        <w:t>Application log</w:t>
-      </w:r>
-      <w:r>
-        <w:rPr>
-          <w:rFonts w:ascii="Arial" w:hAnsi="Arial" w:cs="Arial"/>
-          <w:sz w:val="22"/>
-          <w:szCs w:val="22"/>
-        </w:rPr>
-        <w:t xml:space="preserve">), sustavski dnevnički zapisi (eng. </w:t>
-      </w:r>
-      <w:r>
-        <w:rPr>
-          <w:rFonts w:ascii="Arial" w:hAnsi="Arial" w:cs="Arial"/>
-          <w:i/>
-          <w:iCs/>
-          <w:sz w:val="22"/>
-          <w:szCs w:val="22"/>
-        </w:rPr>
-        <w:t>System log</w:t>
-      </w:r>
-      <w:r>
-        <w:rPr>
-          <w:rFonts w:ascii="Arial" w:hAnsi="Arial" w:cs="Arial"/>
-          <w:sz w:val="22"/>
-          <w:szCs w:val="22"/>
-        </w:rPr>
-        <w:t xml:space="preserve">) i poslužiteljski dnevnički zapisi (eng. </w:t>
-      </w:r>
-      <w:r>
-        <w:rPr>
-          <w:rFonts w:ascii="Arial" w:hAnsi="Arial" w:cs="Arial"/>
-          <w:i/>
-          <w:iCs/>
-          <w:sz w:val="22"/>
-          <w:szCs w:val="22"/>
-        </w:rPr>
-        <w:t>Server log</w:t>
-      </w:r>
-      <w:r>
-        <w:rPr>
-          <w:rFonts w:ascii="Arial" w:hAnsi="Arial" w:cs="Arial"/>
-          <w:sz w:val="22"/>
-          <w:szCs w:val="22"/>
-        </w:rPr>
-        <w:t xml:space="preserve">). Aplikacijski dnevnički zapisi služe razvojnim programerima aplikacije kako bi lakše otkrili i otklonili probleme u radu aplikacije budući da se neki problemi ne mogu otkriti sve dok se aplikacija ne nađe u produkcijskoj okolini i bude dana na korištenje krajnjim korisnicima. Sustavski dnevnički zapisi sadrže informacije o radu sustava i sustavskim procesima dok poslužiteljski dnevnički zapisi bilježe informacije o korisnicima koji ga koriste. </w:t>
       </w:r>
     </w:p>
     <w:p>
@@ -3674,111 +3627,7 @@
           <w:sz w:val="22"/>
           <w:szCs w:val="22"/>
         </w:rPr>
-        <w:t xml:space="preserve">Poslužiteljski dnevnički zapisi su od posebne važnosti za velike organizacije čije poslovanje ovisi o njihovoj mrežnoj infrastrukturi. Analiza i praćenje poslužiteljskih dnevničkih zapisa omogućuje im da povećaju pouzdanost svojih sustava ispravljanjem grešaka, sporih upita ili netočnih odgovora poslužitelja i na taj način poboljšaju iskustvo krajnjeg korisnika. </w:t>
-      </w:r>
-      <w:r>
-        <w:rPr>
-          <w:rFonts w:ascii="Arial" w:hAnsi="Arial" w:cs="Arial"/>
-          <w:sz w:val="22"/>
-          <w:szCs w:val="22"/>
-        </w:rPr>
-        <w:t xml:space="preserve">Isto tako praćenjem dnevničkih zapisa osiguravaju sigurnost sustava i podataka od vanjskih napadača budući da </w:t>
-      </w:r>
-      <w:r>
-        <w:rPr>
-          <w:rFonts w:ascii="Arial" w:hAnsi="Arial" w:cs="Arial"/>
-          <w:sz w:val="22"/>
-          <w:szCs w:val="22"/>
-        </w:rPr>
-        <w:t>ovi zapisi vode detalje o događajima vezanim za sigurnost kao što su usp</w:t>
-      </w:r>
-      <w:r>
-        <w:rPr>
-          <w:rFonts w:ascii="Arial" w:hAnsi="Arial" w:cs="Arial"/>
-          <w:sz w:val="22"/>
-          <w:szCs w:val="22"/>
-        </w:rPr>
-        <w:t>i</w:t>
-      </w:r>
-      <w:r>
-        <w:rPr>
-          <w:rFonts w:ascii="Arial" w:hAnsi="Arial" w:cs="Arial"/>
-          <w:sz w:val="22"/>
-          <w:szCs w:val="22"/>
-        </w:rPr>
-        <w:t>ješne i neusp</w:t>
-      </w:r>
-      <w:r>
-        <w:rPr>
-          <w:rFonts w:ascii="Arial" w:hAnsi="Arial" w:cs="Arial"/>
-          <w:sz w:val="22"/>
-          <w:szCs w:val="22"/>
-        </w:rPr>
-        <w:t>i</w:t>
-      </w:r>
-      <w:r>
-        <w:rPr>
-          <w:rFonts w:ascii="Arial" w:hAnsi="Arial" w:cs="Arial"/>
-          <w:sz w:val="22"/>
-          <w:szCs w:val="22"/>
-        </w:rPr>
-        <w:t>ješne prijave.</w:t>
-      </w:r>
-      <w:r>
-        <w:rPr>
-          <w:rFonts w:ascii="Arial" w:hAnsi="Arial" w:cs="Arial"/>
-          <w:sz w:val="22"/>
-          <w:szCs w:val="22"/>
-        </w:rPr>
-        <w:t xml:space="preserve"> </w:t>
-      </w:r>
-      <w:r>
-        <w:rPr>
-          <w:rFonts w:ascii="Arial" w:hAnsi="Arial" w:cs="Arial"/>
-          <w:sz w:val="22"/>
-          <w:szCs w:val="22"/>
-        </w:rPr>
-        <w:t xml:space="preserve">Još jedan razlog za analizu poslužiteljskih dnevničkih zapisa je praćenje ponašanja korisnika na temelju kojega </w:t>
-      </w:r>
-      <w:r>
-        <w:rPr>
-          <w:rFonts w:ascii="Arial" w:hAnsi="Arial" w:cs="Arial"/>
-          <w:sz w:val="22"/>
-          <w:szCs w:val="22"/>
-        </w:rPr>
-        <w:t>mogu</w:t>
-      </w:r>
-      <w:r>
-        <w:rPr>
-          <w:rFonts w:ascii="Arial" w:hAnsi="Arial" w:cs="Arial"/>
-          <w:sz w:val="22"/>
-          <w:szCs w:val="22"/>
-        </w:rPr>
-        <w:t xml:space="preserve"> optimizirati sustav da bolje odgovara njihovim potrebama ili donositi bolje poslovne odluke</w:t>
-      </w:r>
-      <w:r>
-        <w:rPr>
-          <w:rFonts w:ascii="Arial" w:hAnsi="Arial" w:cs="Arial"/>
-          <w:sz w:val="22"/>
-          <w:szCs w:val="22"/>
-        </w:rPr>
-        <w:t>. Također</w:t>
-      </w:r>
-      <w:r>
-        <w:rPr>
-          <w:rFonts w:ascii="Arial" w:hAnsi="Arial" w:cs="Arial"/>
-          <w:sz w:val="22"/>
-          <w:szCs w:val="22"/>
-        </w:rPr>
-        <w:t xml:space="preserve"> </w:t>
-      </w:r>
-      <w:r>
-        <w:rPr>
-          <w:rFonts w:ascii="Arial" w:hAnsi="Arial" w:cs="Arial"/>
-          <w:sz w:val="22"/>
-          <w:szCs w:val="22"/>
-        </w:rPr>
-        <w:t xml:space="preserve">organizacije mogu na vrijeme odgovoriti na povećanje opterećenja sustava zbog rasta broja korisnika uvođenjem dodatnih kapaciteta. </w:t>
+        <w:t xml:space="preserve">Prema </w:t>
       </w:r>
       <w:r>
         <w:rPr>
@@ -3794,7 +3643,7 @@
           <w:sz w:val="22"/>
           <w:szCs w:val="22"/>
         </w:rPr>
-        <w:instrText>ADDIN CSL_CITATION {"citationItems":[{"id":"ITEM-1","itemData":{"URL":"https://www.sumologic.com/glossary/log-file/","accessed":{"date-parts":[["2020","8","15"]]},"id":"ITEM-1","issued":{"date-parts":[["2019"]]},"title":"What is a Log File? | Sumo Logic","type":"webpage"},"uris":["http://www.mendeley.com/documents/?uuid=b61145c4-a5e5-337c-8d44-a70f6e4234ac"]}],"mendeley":{"formattedCitation":"(&lt;i&gt;What is a Log File? | Sumo Logic&lt;/i&gt;, 2019)","plainTextFormattedCitation":"(What is a Log File? | Sumo Logic, 2019)","previouslyFormattedCitation":"(&lt;i&gt;What is a Log File? | Sumo Logic&lt;/i&gt;, 2019)"},"properties":{"noteIndex":0},"schema":"https://github.com/citation-style-language/schema/raw/master/csl-citation.json"}</w:instrText>
+        <w:instrText>ADDIN CSL_CITATION {"citationItems":[{"id":"ITEM-1","itemData":{"author":[{"dropping-particle":"","family":"Lee","given":"Delila","non-dropping-particle":"","parse-names":false,"suffix":""}],"id":"ITEM-1","issued":{"date-parts":[["2019"]]},"title":"Application Logs: What They Are and How to Use Them - XpoLog","type":"article-journal"},"uris":["http://www.mendeley.com/documents/?uuid=d1c46dfa-be56-3b5c-a33c-1e1456619557"]}],"mendeley":{"formattedCitation":"(Lee, 2019)","plainTextFormattedCitation":"(Lee, 2019)","previouslyFormattedCitation":"(Lee, 2019)"},"properties":{"noteIndex":0},"schema":"https://github.com/citation-style-language/schema/raw/master/csl-citation.json"}</w:instrText>
       </w:r>
       <w:r>
         <w:rPr>
@@ -3811,34 +3660,93 @@
           <w:sz w:val="22"/>
           <w:szCs w:val="22"/>
         </w:rPr>
-        <w:t>(</w:t>
+        <w:t>(Lee, 2019)</w:t>
+      </w:r>
+      <w:r>
+        <w:rPr>
+          <w:rFonts w:ascii="Arial" w:hAnsi="Arial" w:cs="Arial"/>
+          <w:sz w:val="22"/>
+          <w:szCs w:val="22"/>
+        </w:rPr>
+        <w:fldChar w:fldCharType="end"/>
+      </w:r>
+      <w:r>
+        <w:rPr>
+          <w:rFonts w:ascii="Arial" w:hAnsi="Arial" w:cs="Arial"/>
+          <w:sz w:val="22"/>
+          <w:szCs w:val="22"/>
+        </w:rPr>
+        <w:t xml:space="preserve"> dnevničke zapise možemo podijeliti na nekoliko osnovnih </w:t>
+      </w:r>
+      <w:r>
+        <w:rPr>
+          <w:rFonts w:ascii="Arial" w:hAnsi="Arial" w:cs="Arial"/>
+          <w:sz w:val="22"/>
+          <w:szCs w:val="22"/>
+        </w:rPr>
+        <w:t>kategorija</w:t>
+      </w:r>
+      <w:r>
+        <w:rPr>
+          <w:rFonts w:ascii="Arial" w:hAnsi="Arial" w:cs="Arial"/>
+          <w:sz w:val="22"/>
+          <w:szCs w:val="22"/>
+        </w:rPr>
+        <w:t xml:space="preserve">, a to su aplikacijski dnevnički zapisi (eng. </w:t>
       </w:r>
       <w:r>
         <w:rPr>
           <w:rFonts w:ascii="Arial" w:hAnsi="Arial" w:cs="Arial"/>
           <w:i/>
-          <w:noProof/>
-          <w:sz w:val="22"/>
-          <w:szCs w:val="22"/>
-        </w:rPr>
-        <w:t>What is a Log File? | Sumo Logic</w:t>
-      </w:r>
-      <w:r>
-        <w:rPr>
-          <w:rFonts w:ascii="Arial" w:hAnsi="Arial" w:cs="Arial"/>
-          <w:noProof/>
-          <w:sz w:val="22"/>
-          <w:szCs w:val="22"/>
-        </w:rPr>
-        <w:t>, 2019)</w:t>
-      </w:r>
-      <w:r>
-        <w:rPr>
-          <w:rFonts w:ascii="Arial" w:hAnsi="Arial" w:cs="Arial"/>
-          <w:sz w:val="22"/>
-          <w:szCs w:val="22"/>
-        </w:rPr>
-        <w:fldChar w:fldCharType="end"/>
+          <w:iCs/>
+          <w:sz w:val="22"/>
+          <w:szCs w:val="22"/>
+        </w:rPr>
+        <w:t>Application log</w:t>
+      </w:r>
+      <w:r>
+        <w:rPr>
+          <w:rFonts w:ascii="Arial" w:hAnsi="Arial" w:cs="Arial"/>
+          <w:sz w:val="22"/>
+          <w:szCs w:val="22"/>
+        </w:rPr>
+        <w:t xml:space="preserve">), sustavski dnevnički zapisi (eng. </w:t>
+      </w:r>
+      <w:r>
+        <w:rPr>
+          <w:rFonts w:ascii="Arial" w:hAnsi="Arial" w:cs="Arial"/>
+          <w:i/>
+          <w:iCs/>
+          <w:sz w:val="22"/>
+          <w:szCs w:val="22"/>
+        </w:rPr>
+        <w:t>System log</w:t>
+      </w:r>
+      <w:r>
+        <w:rPr>
+          <w:rFonts w:ascii="Arial" w:hAnsi="Arial" w:cs="Arial"/>
+          <w:sz w:val="22"/>
+          <w:szCs w:val="22"/>
+        </w:rPr>
+        <w:t xml:space="preserve">) i poslužiteljski dnevnički zapisi (eng. </w:t>
+      </w:r>
+      <w:r>
+        <w:rPr>
+          <w:rFonts w:ascii="Arial" w:hAnsi="Arial" w:cs="Arial"/>
+          <w:i/>
+          <w:iCs/>
+          <w:sz w:val="22"/>
+          <w:szCs w:val="22"/>
+        </w:rPr>
+        <w:t>Server log</w:t>
+      </w:r>
+      <w:r>
+        <w:rPr>
+          <w:rFonts w:ascii="Arial" w:hAnsi="Arial" w:cs="Arial"/>
+          <w:sz w:val="22"/>
+          <w:szCs w:val="22"/>
+        </w:rPr>
+        <w:t xml:space="preserve">). Aplikacijski dnevnički zapisi služe razvojnim programerima aplikacije kako bi lakše otkrili i otklonili probleme u radu aplikacije budući da se neki problemi ne mogu otkriti sve dok se aplikacija ne nađe u produkcijskoj okolini i bude dana na korištenje krajnjim korisnicima. Sustavski dnevnički zapisi sadrže informacije o radu sustava i sustavskim procesima dok poslužiteljski dnevnički zapisi bilježe informacije o korisnicima koji ga koriste. </w:t>
       </w:r>
     </w:p>
     <w:p>
@@ -3858,32 +3766,55 @@
           <w:sz w:val="22"/>
           <w:szCs w:val="22"/>
         </w:rPr>
-        <w:t xml:space="preserve">Možemo reći da je glavna svrha svih dnevničkih zapisa dati korisnicima ili administratorima informacije o ponašanju sustava ili aplikacije kroz vrijeme kako bi </w:t>
-      </w:r>
-      <w:r>
-        <w:rPr>
-          <w:rFonts w:ascii="Arial" w:hAnsi="Arial" w:cs="Arial"/>
-          <w:sz w:val="22"/>
-          <w:szCs w:val="22"/>
-        </w:rPr>
-        <w:lastRenderedPageBreak/>
-        <w:t xml:space="preserve">pravovremeno mogli reagirati na probleme, greške i sigurnosne prijetnje u radu sustava ili </w:t>
-      </w:r>
-      <w:r>
-        <w:rPr>
-          <w:rFonts w:ascii="Arial" w:hAnsi="Arial" w:cs="Arial"/>
-          <w:sz w:val="22"/>
-          <w:szCs w:val="22"/>
-        </w:rPr>
-        <w:t xml:space="preserve">mogli </w:t>
-      </w:r>
-      <w:r>
-        <w:rPr>
-          <w:rFonts w:ascii="Arial" w:hAnsi="Arial" w:cs="Arial"/>
-          <w:sz w:val="22"/>
-          <w:szCs w:val="22"/>
-        </w:rPr>
-        <w:t>donositi bolje poslovne odluke.</w:t>
+        <w:t xml:space="preserve">Poslužiteljski dnevnički zapisi su od posebne važnosti za velike organizacije čije poslovanje ovisi o njihovoj mrežnoj infrastrukturi. Analiza i praćenje poslužiteljskih dnevničkih zapisa omogućuje im da povećaju pouzdanost svojih sustava ispravljanjem grešaka, sporih upita ili netočnih odgovora poslužitelja i na taj način poboljšaju iskustvo krajnjeg korisnika. </w:t>
+      </w:r>
+      <w:r>
+        <w:rPr>
+          <w:rFonts w:ascii="Arial" w:hAnsi="Arial" w:cs="Arial"/>
+          <w:sz w:val="22"/>
+          <w:szCs w:val="22"/>
+        </w:rPr>
+        <w:t xml:space="preserve">Isto tako praćenjem dnevničkih zapisa osiguravaju sigurnost sustava i podataka od vanjskih napadača budući da </w:t>
+      </w:r>
+      <w:r>
+        <w:rPr>
+          <w:rFonts w:ascii="Arial" w:hAnsi="Arial" w:cs="Arial"/>
+          <w:sz w:val="22"/>
+          <w:szCs w:val="22"/>
+        </w:rPr>
+        <w:t>ovi zapisi vode detalje o događajima vezanim za sigurnost kao što su usp</w:t>
+      </w:r>
+      <w:r>
+        <w:rPr>
+          <w:rFonts w:ascii="Arial" w:hAnsi="Arial" w:cs="Arial"/>
+          <w:sz w:val="22"/>
+          <w:szCs w:val="22"/>
+        </w:rPr>
+        <w:t>i</w:t>
+      </w:r>
+      <w:r>
+        <w:rPr>
+          <w:rFonts w:ascii="Arial" w:hAnsi="Arial" w:cs="Arial"/>
+          <w:sz w:val="22"/>
+          <w:szCs w:val="22"/>
+        </w:rPr>
+        <w:t>ješne i neusp</w:t>
+      </w:r>
+      <w:r>
+        <w:rPr>
+          <w:rFonts w:ascii="Arial" w:hAnsi="Arial" w:cs="Arial"/>
+          <w:sz w:val="22"/>
+          <w:szCs w:val="22"/>
+        </w:rPr>
+        <w:t>i</w:t>
+      </w:r>
+      <w:r>
+        <w:rPr>
+          <w:rFonts w:ascii="Arial" w:hAnsi="Arial" w:cs="Arial"/>
+          <w:sz w:val="22"/>
+          <w:szCs w:val="22"/>
+        </w:rPr>
+        <w:t>ješne prijave.</w:t>
       </w:r>
       <w:r>
         <w:rPr>
@@ -3899,45 +3830,108 @@
           <w:sz w:val="22"/>
           <w:szCs w:val="22"/>
         </w:rPr>
-        <w:t>U narednim poglavljima ovog rada detaljnije će biti opisana organizacija dnevničkih zapisa na osobnim računalima i poslužiteljima</w:t>
-      </w:r>
-      <w:r>
-        <w:rPr>
-          <w:rFonts w:ascii="Arial" w:hAnsi="Arial" w:cs="Arial"/>
-          <w:sz w:val="22"/>
-          <w:szCs w:val="22"/>
-        </w:rPr>
-        <w:t>.</w:t>
-      </w:r>
-    </w:p>
-    <w:p>
-      <w:pPr>
-        <w:spacing w:after="200" w:line="276" w:lineRule="auto"/>
-        <w:rPr>
-          <w:rFonts w:ascii="Arial" w:hAnsi="Arial" w:cs="Arial"/>
-          <w:sz w:val="22"/>
-          <w:szCs w:val="22"/>
-        </w:rPr>
-      </w:pPr>
-    </w:p>
-    <w:p>
-      <w:pPr>
-        <w:pStyle w:val="FOINaslov2"/>
-      </w:pPr>
-      <w:bookmarkStart w:id="6" w:name="_Toc50219988"/>
-      <w:r>
-        <w:t>D</w:t>
-      </w:r>
-      <w:r>
-        <w:t>nevnički zapis</w:t>
-      </w:r>
-      <w:r>
-        <w:t>i</w:t>
-      </w:r>
-      <w:r>
-        <w:t xml:space="preserve"> na osobnim računalima</w:t>
-      </w:r>
-      <w:bookmarkEnd w:id="6"/>
+        <w:t xml:space="preserve">Još jedan razlog za analizu poslužiteljskih dnevničkih zapisa je praćenje ponašanja korisnika na temelju kojega </w:t>
+      </w:r>
+      <w:r>
+        <w:rPr>
+          <w:rFonts w:ascii="Arial" w:hAnsi="Arial" w:cs="Arial"/>
+          <w:sz w:val="22"/>
+          <w:szCs w:val="22"/>
+        </w:rPr>
+        <w:t>mogu</w:t>
+      </w:r>
+      <w:r>
+        <w:rPr>
+          <w:rFonts w:ascii="Arial" w:hAnsi="Arial" w:cs="Arial"/>
+          <w:sz w:val="22"/>
+          <w:szCs w:val="22"/>
+        </w:rPr>
+        <w:t xml:space="preserve"> optimizirati sustav da bolje odgovara njihovim potrebama ili donositi bolje poslovne odluke</w:t>
+      </w:r>
+      <w:r>
+        <w:rPr>
+          <w:rFonts w:ascii="Arial" w:hAnsi="Arial" w:cs="Arial"/>
+          <w:sz w:val="22"/>
+          <w:szCs w:val="22"/>
+        </w:rPr>
+        <w:t>. Također</w:t>
+      </w:r>
+      <w:r>
+        <w:rPr>
+          <w:rFonts w:ascii="Arial" w:hAnsi="Arial" w:cs="Arial"/>
+          <w:sz w:val="22"/>
+          <w:szCs w:val="22"/>
+        </w:rPr>
+        <w:t xml:space="preserve"> </w:t>
+      </w:r>
+      <w:r>
+        <w:rPr>
+          <w:rFonts w:ascii="Arial" w:hAnsi="Arial" w:cs="Arial"/>
+          <w:sz w:val="22"/>
+          <w:szCs w:val="22"/>
+        </w:rPr>
+        <w:t xml:space="preserve">organizacije mogu na vrijeme odgovoriti na povećanje opterećenja sustava zbog rasta broja korisnika uvođenjem dodatnih kapaciteta. </w:t>
+      </w:r>
+      <w:r>
+        <w:rPr>
+          <w:rFonts w:ascii="Arial" w:hAnsi="Arial" w:cs="Arial"/>
+          <w:sz w:val="22"/>
+          <w:szCs w:val="22"/>
+        </w:rPr>
+        <w:fldChar w:fldCharType="begin" w:fldLock="1"/>
+      </w:r>
+      <w:r>
+        <w:rPr>
+          <w:rFonts w:ascii="Arial" w:hAnsi="Arial" w:cs="Arial"/>
+          <w:sz w:val="22"/>
+          <w:szCs w:val="22"/>
+        </w:rPr>
+        <w:instrText>ADDIN CSL_CITATION {"citationItems":[{"id":"ITEM-1","itemData":{"URL":"https://www.sumologic.com/glossary/log-file/","accessed":{"date-parts":[["2020","8","15"]]},"id":"ITEM-1","issued":{"date-parts":[["2019"]]},"title":"What is a Log File? | Sumo Logic","type":"webpage"},"uris":["http://www.mendeley.com/documents/?uuid=b61145c4-a5e5-337c-8d44-a70f6e4234ac"]}],"mendeley":{"formattedCitation":"(&lt;i&gt;What is a Log File? | Sumo Logic&lt;/i&gt;, 2019)","plainTextFormattedCitation":"(What is a Log File? | Sumo Logic, 2019)","previouslyFormattedCitation":"(&lt;i&gt;What is a Log File? | Sumo Logic&lt;/i&gt;, 2019)"},"properties":{"noteIndex":0},"schema":"https://github.com/citation-style-language/schema/raw/master/csl-citation.json"}</w:instrText>
+      </w:r>
+      <w:r>
+        <w:rPr>
+          <w:rFonts w:ascii="Arial" w:hAnsi="Arial" w:cs="Arial"/>
+          <w:sz w:val="22"/>
+          <w:szCs w:val="22"/>
+        </w:rPr>
+        <w:fldChar w:fldCharType="separate"/>
+      </w:r>
+      <w:r>
+        <w:rPr>
+          <w:rFonts w:ascii="Arial" w:hAnsi="Arial" w:cs="Arial"/>
+          <w:noProof/>
+          <w:sz w:val="22"/>
+          <w:szCs w:val="22"/>
+        </w:rPr>
+        <w:t>(</w:t>
+      </w:r>
+      <w:r>
+        <w:rPr>
+          <w:rFonts w:ascii="Arial" w:hAnsi="Arial" w:cs="Arial"/>
+          <w:i/>
+          <w:noProof/>
+          <w:sz w:val="22"/>
+          <w:szCs w:val="22"/>
+        </w:rPr>
+        <w:t>What is a Log File? | Sumo Logic</w:t>
+      </w:r>
+      <w:r>
+        <w:rPr>
+          <w:rFonts w:ascii="Arial" w:hAnsi="Arial" w:cs="Arial"/>
+          <w:noProof/>
+          <w:sz w:val="22"/>
+          <w:szCs w:val="22"/>
+        </w:rPr>
+        <w:t>, 2019)</w:t>
+      </w:r>
+      <w:r>
+        <w:rPr>
+          <w:rFonts w:ascii="Arial" w:hAnsi="Arial" w:cs="Arial"/>
+          <w:sz w:val="22"/>
+          <w:szCs w:val="22"/>
+        </w:rPr>
+        <w:fldChar w:fldCharType="end"/>
+      </w:r>
     </w:p>
     <w:p>
       <w:pPr>
@@ -3950,175 +3944,92 @@
           <w:szCs w:val="22"/>
         </w:rPr>
       </w:pPr>
-      <w:bookmarkStart w:id="7" w:name="_Hlk48913251"/>
-      <w:r>
-        <w:rPr>
-          <w:rFonts w:ascii="Arial" w:hAnsi="Arial" w:cs="Arial"/>
-          <w:sz w:val="22"/>
-          <w:szCs w:val="22"/>
-        </w:rPr>
-        <w:t xml:space="preserve">Na modernim </w:t>
-      </w:r>
-      <w:r>
-        <w:rPr>
-          <w:rFonts w:ascii="Arial" w:hAnsi="Arial" w:cs="Arial"/>
-          <w:sz w:val="22"/>
-          <w:szCs w:val="22"/>
-        </w:rPr>
-        <w:t>o</w:t>
-      </w:r>
-      <w:r>
-        <w:rPr>
-          <w:rFonts w:ascii="Arial" w:hAnsi="Arial" w:cs="Arial"/>
-          <w:sz w:val="22"/>
-          <w:szCs w:val="22"/>
-        </w:rPr>
-        <w:t>peracijski</w:t>
-      </w:r>
-      <w:r>
-        <w:rPr>
-          <w:rFonts w:ascii="Arial" w:hAnsi="Arial" w:cs="Arial"/>
-          <w:sz w:val="22"/>
-          <w:szCs w:val="22"/>
-        </w:rPr>
-        <w:t>m</w:t>
-      </w:r>
-      <w:r>
-        <w:rPr>
-          <w:rFonts w:ascii="Arial" w:hAnsi="Arial" w:cs="Arial"/>
-          <w:sz w:val="22"/>
-          <w:szCs w:val="22"/>
-        </w:rPr>
-        <w:t xml:space="preserve"> sustavi</w:t>
-      </w:r>
-      <w:r>
-        <w:rPr>
-          <w:rFonts w:ascii="Arial" w:hAnsi="Arial" w:cs="Arial"/>
-          <w:sz w:val="22"/>
-          <w:szCs w:val="22"/>
-        </w:rPr>
-        <w:t>ma</w:t>
-      </w:r>
-      <w:r>
-        <w:rPr>
-          <w:rFonts w:ascii="Arial" w:hAnsi="Arial" w:cs="Arial"/>
-          <w:sz w:val="22"/>
-          <w:szCs w:val="22"/>
-        </w:rPr>
-        <w:t xml:space="preserve"> za osobna računala </w:t>
-      </w:r>
-      <w:r>
-        <w:rPr>
-          <w:rFonts w:ascii="Arial" w:hAnsi="Arial" w:cs="Arial"/>
-          <w:sz w:val="22"/>
-          <w:szCs w:val="22"/>
-        </w:rPr>
-        <w:t>ugrađeni su</w:t>
-      </w:r>
-      <w:r>
-        <w:rPr>
-          <w:rFonts w:ascii="Arial" w:hAnsi="Arial" w:cs="Arial"/>
-          <w:sz w:val="22"/>
-          <w:szCs w:val="22"/>
-        </w:rPr>
-        <w:t xml:space="preserve"> mehanizm</w:t>
-      </w:r>
-      <w:r>
-        <w:rPr>
-          <w:rFonts w:ascii="Arial" w:hAnsi="Arial" w:cs="Arial"/>
-          <w:sz w:val="22"/>
-          <w:szCs w:val="22"/>
-        </w:rPr>
+      <w:r>
+        <w:rPr>
+          <w:rFonts w:ascii="Arial" w:hAnsi="Arial" w:cs="Arial"/>
+          <w:sz w:val="22"/>
+          <w:szCs w:val="22"/>
+        </w:rPr>
+        <w:t xml:space="preserve">Možemo reći da je glavna svrha svih dnevničkih zapisa dati korisnicima ili administratorima informacije o ponašanju sustava ili aplikacije kroz vrijeme kako bi </w:t>
+      </w:r>
+      <w:r>
+        <w:rPr>
+          <w:rFonts w:ascii="Arial" w:hAnsi="Arial" w:cs="Arial"/>
+          <w:sz w:val="22"/>
+          <w:szCs w:val="22"/>
+        </w:rPr>
+        <w:lastRenderedPageBreak/>
+        <w:t xml:space="preserve">pravovremeno mogli reagirati na probleme, greške i sigurnosne prijetnje u radu sustava ili </w:t>
+      </w:r>
+      <w:r>
+        <w:rPr>
+          <w:rFonts w:ascii="Arial" w:hAnsi="Arial" w:cs="Arial"/>
+          <w:sz w:val="22"/>
+          <w:szCs w:val="22"/>
+        </w:rPr>
+        <w:t xml:space="preserve">mogli </w:t>
+      </w:r>
+      <w:r>
+        <w:rPr>
+          <w:rFonts w:ascii="Arial" w:hAnsi="Arial" w:cs="Arial"/>
+          <w:sz w:val="22"/>
+          <w:szCs w:val="22"/>
+        </w:rPr>
+        <w:t>donositi bolje poslovne odluke.</w:t>
+      </w:r>
+      <w:r>
+        <w:rPr>
+          <w:rFonts w:ascii="Arial" w:hAnsi="Arial" w:cs="Arial"/>
+          <w:sz w:val="22"/>
+          <w:szCs w:val="22"/>
+        </w:rPr>
+        <w:t xml:space="preserve"> </w:t>
+      </w:r>
+      <w:r>
+        <w:rPr>
+          <w:rFonts w:ascii="Arial" w:hAnsi="Arial" w:cs="Arial"/>
+          <w:sz w:val="22"/>
+          <w:szCs w:val="22"/>
+        </w:rPr>
+        <w:t>U narednim poglavljima ovog rada detaljnije će biti opisana organizacija dnevničkih zapisa na osobnim računalima i poslužiteljima</w:t>
+      </w:r>
+      <w:r>
+        <w:rPr>
+          <w:rFonts w:ascii="Arial" w:hAnsi="Arial" w:cs="Arial"/>
+          <w:sz w:val="22"/>
+          <w:szCs w:val="22"/>
+        </w:rPr>
+        <w:t>.</w:t>
+      </w:r>
+    </w:p>
+    <w:p>
+      <w:pPr>
+        <w:spacing w:after="200" w:line="276" w:lineRule="auto"/>
+        <w:rPr>
+          <w:rFonts w:ascii="Arial" w:hAnsi="Arial" w:cs="Arial"/>
+          <w:sz w:val="22"/>
+          <w:szCs w:val="22"/>
+        </w:rPr>
+      </w:pPr>
+    </w:p>
+    <w:p>
+      <w:pPr>
+        <w:pStyle w:val="FOINaslov2"/>
+      </w:pPr>
+      <w:bookmarkStart w:id="6" w:name="_Toc50309463"/>
+      <w:r>
+        <w:t>D</w:t>
+      </w:r>
+      <w:r>
+        <w:t>nevnički zapis</w:t>
+      </w:r>
+      <w:r>
         <w:t>i</w:t>
       </w:r>
       <w:r>
-        <w:rPr>
-          <w:rFonts w:ascii="Arial" w:hAnsi="Arial" w:cs="Arial"/>
-          <w:sz w:val="22"/>
-          <w:szCs w:val="22"/>
-        </w:rPr>
-        <w:t xml:space="preserve"> i protokol</w:t>
-      </w:r>
-      <w:r>
-        <w:rPr>
-          <w:rFonts w:ascii="Arial" w:hAnsi="Arial" w:cs="Arial"/>
-          <w:sz w:val="22"/>
-          <w:szCs w:val="22"/>
-        </w:rPr>
-        <w:t>i</w:t>
-      </w:r>
-      <w:r>
-        <w:rPr>
-          <w:rFonts w:ascii="Arial" w:hAnsi="Arial" w:cs="Arial"/>
-          <w:sz w:val="22"/>
-          <w:szCs w:val="22"/>
-        </w:rPr>
-        <w:t xml:space="preserve"> za snimanje događaja i vođenje dnevničkih zapisa o događajima u sustavu. Takvi zapisi daju korisnicima uvid u rad sustava i prikupljaju informacije o radu sklopovlja i programa, problemima u sustavu i sigurnosnim događajima. U ovom poglavlju bit će obrađena organizacija sustavskih dnevničkih zapisa na Windows platformi </w:t>
-      </w:r>
-      <w:r>
-        <w:rPr>
-          <w:rFonts w:ascii="Arial" w:hAnsi="Arial" w:cs="Arial"/>
-          <w:sz w:val="22"/>
-          <w:szCs w:val="22"/>
-        </w:rPr>
-        <w:t>i alat</w:t>
-      </w:r>
-      <w:r>
-        <w:rPr>
-          <w:rFonts w:ascii="Arial" w:hAnsi="Arial" w:cs="Arial"/>
-          <w:sz w:val="22"/>
-          <w:szCs w:val="22"/>
-        </w:rPr>
-        <w:t xml:space="preserve"> Windows Event Viewer te</w:t>
-      </w:r>
-      <w:r>
-        <w:rPr>
-          <w:rFonts w:ascii="Arial" w:hAnsi="Arial" w:cs="Arial"/>
-          <w:sz w:val="22"/>
-          <w:szCs w:val="22"/>
-        </w:rPr>
-        <w:t xml:space="preserve"> </w:t>
-      </w:r>
-      <w:r>
-        <w:rPr>
-          <w:rFonts w:ascii="Arial" w:hAnsi="Arial" w:cs="Arial"/>
-          <w:sz w:val="22"/>
-          <w:szCs w:val="22"/>
-        </w:rPr>
-        <w:t xml:space="preserve">organizacija sustavskih dnevničkih zapisa </w:t>
-      </w:r>
-      <w:r>
-        <w:rPr>
-          <w:rFonts w:ascii="Arial" w:hAnsi="Arial" w:cs="Arial"/>
-          <w:sz w:val="22"/>
-          <w:szCs w:val="22"/>
-        </w:rPr>
-        <w:t>na</w:t>
-      </w:r>
-      <w:r>
-        <w:rPr>
-          <w:rFonts w:ascii="Arial" w:hAnsi="Arial" w:cs="Arial"/>
-          <w:sz w:val="22"/>
-          <w:szCs w:val="22"/>
-        </w:rPr>
-        <w:t xml:space="preserve"> Linux platformi</w:t>
-      </w:r>
-      <w:r>
-        <w:rPr>
-          <w:rFonts w:ascii="Arial" w:hAnsi="Arial" w:cs="Arial"/>
-          <w:sz w:val="22"/>
-          <w:szCs w:val="22"/>
-        </w:rPr>
-        <w:t>.</w:t>
-      </w:r>
-      <w:r>
-        <w:rPr>
-          <w:rFonts w:ascii="Arial" w:hAnsi="Arial" w:cs="Arial"/>
-          <w:sz w:val="22"/>
-          <w:szCs w:val="22"/>
-        </w:rPr>
-        <w:t xml:space="preserve"> </w:t>
-      </w:r>
+        <w:t xml:space="preserve"> na osobnim računalima</w:t>
+      </w:r>
+      <w:bookmarkEnd w:id="6"/>
     </w:p>
     <w:p>
       <w:pPr>
@@ -4131,17 +4042,175 @@
           <w:szCs w:val="22"/>
         </w:rPr>
       </w:pPr>
-    </w:p>
-    <w:p>
-      <w:pPr>
-        <w:pStyle w:val="FOINaslov3"/>
-      </w:pPr>
-      <w:bookmarkStart w:id="8" w:name="_Toc50219989"/>
-      <w:bookmarkEnd w:id="7"/>
-      <w:r>
-        <w:t>Windows Event Viewer</w:t>
-      </w:r>
-      <w:bookmarkEnd w:id="8"/>
+      <w:bookmarkStart w:id="7" w:name="_Hlk48913251"/>
+      <w:r>
+        <w:rPr>
+          <w:rFonts w:ascii="Arial" w:hAnsi="Arial" w:cs="Arial"/>
+          <w:sz w:val="22"/>
+          <w:szCs w:val="22"/>
+        </w:rPr>
+        <w:t xml:space="preserve">Na modernim </w:t>
+      </w:r>
+      <w:r>
+        <w:rPr>
+          <w:rFonts w:ascii="Arial" w:hAnsi="Arial" w:cs="Arial"/>
+          <w:sz w:val="22"/>
+          <w:szCs w:val="22"/>
+        </w:rPr>
+        <w:t>o</w:t>
+      </w:r>
+      <w:r>
+        <w:rPr>
+          <w:rFonts w:ascii="Arial" w:hAnsi="Arial" w:cs="Arial"/>
+          <w:sz w:val="22"/>
+          <w:szCs w:val="22"/>
+        </w:rPr>
+        <w:t>peracijski</w:t>
+      </w:r>
+      <w:r>
+        <w:rPr>
+          <w:rFonts w:ascii="Arial" w:hAnsi="Arial" w:cs="Arial"/>
+          <w:sz w:val="22"/>
+          <w:szCs w:val="22"/>
+        </w:rPr>
+        <w:t>m</w:t>
+      </w:r>
+      <w:r>
+        <w:rPr>
+          <w:rFonts w:ascii="Arial" w:hAnsi="Arial" w:cs="Arial"/>
+          <w:sz w:val="22"/>
+          <w:szCs w:val="22"/>
+        </w:rPr>
+        <w:t xml:space="preserve"> sustavi</w:t>
+      </w:r>
+      <w:r>
+        <w:rPr>
+          <w:rFonts w:ascii="Arial" w:hAnsi="Arial" w:cs="Arial"/>
+          <w:sz w:val="22"/>
+          <w:szCs w:val="22"/>
+        </w:rPr>
+        <w:t>ma</w:t>
+      </w:r>
+      <w:r>
+        <w:rPr>
+          <w:rFonts w:ascii="Arial" w:hAnsi="Arial" w:cs="Arial"/>
+          <w:sz w:val="22"/>
+          <w:szCs w:val="22"/>
+        </w:rPr>
+        <w:t xml:space="preserve"> za osobna računala </w:t>
+      </w:r>
+      <w:r>
+        <w:rPr>
+          <w:rFonts w:ascii="Arial" w:hAnsi="Arial" w:cs="Arial"/>
+          <w:sz w:val="22"/>
+          <w:szCs w:val="22"/>
+        </w:rPr>
+        <w:t>ugrađeni su</w:t>
+      </w:r>
+      <w:r>
+        <w:rPr>
+          <w:rFonts w:ascii="Arial" w:hAnsi="Arial" w:cs="Arial"/>
+          <w:sz w:val="22"/>
+          <w:szCs w:val="22"/>
+        </w:rPr>
+        <w:t xml:space="preserve"> mehanizm</w:t>
+      </w:r>
+      <w:r>
+        <w:rPr>
+          <w:rFonts w:ascii="Arial" w:hAnsi="Arial" w:cs="Arial"/>
+          <w:sz w:val="22"/>
+          <w:szCs w:val="22"/>
+        </w:rPr>
+        <w:t>i</w:t>
+      </w:r>
+      <w:r>
+        <w:rPr>
+          <w:rFonts w:ascii="Arial" w:hAnsi="Arial" w:cs="Arial"/>
+          <w:sz w:val="22"/>
+          <w:szCs w:val="22"/>
+        </w:rPr>
+        <w:t xml:space="preserve"> i protokol</w:t>
+      </w:r>
+      <w:r>
+        <w:rPr>
+          <w:rFonts w:ascii="Arial" w:hAnsi="Arial" w:cs="Arial"/>
+          <w:sz w:val="22"/>
+          <w:szCs w:val="22"/>
+        </w:rPr>
+        <w:t>i</w:t>
+      </w:r>
+      <w:r>
+        <w:rPr>
+          <w:rFonts w:ascii="Arial" w:hAnsi="Arial" w:cs="Arial"/>
+          <w:sz w:val="22"/>
+          <w:szCs w:val="22"/>
+        </w:rPr>
+        <w:t xml:space="preserve"> za snimanje događaja i vođenje dnevničkih zapisa o događajima u sustavu. Takvi zapisi daju korisnicima uvid u rad sustava i prikupljaju informacije o radu sklopovlja i programa, problemima u sustavu i sigurnosnim događajima. U ovom poglavlju bit će obrađena organizacija sustavskih dnevničkih zapisa na Windows platformi </w:t>
+      </w:r>
+      <w:r>
+        <w:rPr>
+          <w:rFonts w:ascii="Arial" w:hAnsi="Arial" w:cs="Arial"/>
+          <w:sz w:val="22"/>
+          <w:szCs w:val="22"/>
+        </w:rPr>
+        <w:t>i alat</w:t>
+      </w:r>
+      <w:r>
+        <w:rPr>
+          <w:rFonts w:ascii="Arial" w:hAnsi="Arial" w:cs="Arial"/>
+          <w:sz w:val="22"/>
+          <w:szCs w:val="22"/>
+        </w:rPr>
+        <w:t xml:space="preserve"> Windows Event Viewer te</w:t>
+      </w:r>
+      <w:r>
+        <w:rPr>
+          <w:rFonts w:ascii="Arial" w:hAnsi="Arial" w:cs="Arial"/>
+          <w:sz w:val="22"/>
+          <w:szCs w:val="22"/>
+        </w:rPr>
+        <w:t xml:space="preserve"> </w:t>
+      </w:r>
+      <w:r>
+        <w:rPr>
+          <w:rFonts w:ascii="Arial" w:hAnsi="Arial" w:cs="Arial"/>
+          <w:sz w:val="22"/>
+          <w:szCs w:val="22"/>
+        </w:rPr>
+        <w:t xml:space="preserve">organizacija sustavskih dnevničkih zapisa </w:t>
+      </w:r>
+      <w:r>
+        <w:rPr>
+          <w:rFonts w:ascii="Arial" w:hAnsi="Arial" w:cs="Arial"/>
+          <w:sz w:val="22"/>
+          <w:szCs w:val="22"/>
+        </w:rPr>
+        <w:t>na</w:t>
+      </w:r>
+      <w:r>
+        <w:rPr>
+          <w:rFonts w:ascii="Arial" w:hAnsi="Arial" w:cs="Arial"/>
+          <w:sz w:val="22"/>
+          <w:szCs w:val="22"/>
+        </w:rPr>
+        <w:t xml:space="preserve"> Linux platformi</w:t>
+      </w:r>
+      <w:r>
+        <w:rPr>
+          <w:rFonts w:ascii="Arial" w:hAnsi="Arial" w:cs="Arial"/>
+          <w:sz w:val="22"/>
+          <w:szCs w:val="22"/>
+        </w:rPr>
+        <w:t>.</w:t>
+      </w:r>
+      <w:r>
+        <w:rPr>
+          <w:rFonts w:ascii="Arial" w:hAnsi="Arial" w:cs="Arial"/>
+          <w:sz w:val="22"/>
+          <w:szCs w:val="22"/>
+        </w:rPr>
+        <w:t xml:space="preserve"> </w:t>
+      </w:r>
     </w:p>
     <w:p>
       <w:pPr>
@@ -4154,6 +4223,29 @@
           <w:szCs w:val="22"/>
         </w:rPr>
       </w:pPr>
+    </w:p>
+    <w:p>
+      <w:pPr>
+        <w:pStyle w:val="FOINaslov3"/>
+      </w:pPr>
+      <w:bookmarkStart w:id="8" w:name="_Toc50309464"/>
+      <w:bookmarkEnd w:id="7"/>
+      <w:r>
+        <w:t>Windows Event Viewer</w:t>
+      </w:r>
+      <w:bookmarkEnd w:id="8"/>
+    </w:p>
+    <w:p>
+      <w:pPr>
+        <w:spacing w:after="120" w:line="360" w:lineRule="auto"/>
+        <w:ind w:firstLine="709"/>
+        <w:jc w:val="both"/>
+        <w:rPr>
+          <w:rFonts w:ascii="Arial" w:hAnsi="Arial" w:cs="Arial"/>
+          <w:sz w:val="22"/>
+          <w:szCs w:val="22"/>
+        </w:rPr>
+      </w:pPr>
       <w:r>
         <w:rPr>
           <w:rFonts w:ascii="Arial" w:hAnsi="Arial" w:cs="Arial"/>
@@ -4315,7 +4407,7 @@
     </w:p>
     <w:p>
       <w:pPr>
-        <w:pStyle w:val="ListParagraph"/>
+        <w:pStyle w:val="Odlomakpopisa"/>
         <w:numPr>
           <w:ilvl w:val="0"/>
           <w:numId w:val="35"/>
@@ -4339,7 +4431,7 @@
     </w:p>
     <w:p>
       <w:pPr>
-        <w:pStyle w:val="ListParagraph"/>
+        <w:pStyle w:val="Odlomakpopisa"/>
         <w:numPr>
           <w:ilvl w:val="0"/>
           <w:numId w:val="35"/>
@@ -4363,7 +4455,7 @@
     </w:p>
     <w:p>
       <w:pPr>
-        <w:pStyle w:val="ListParagraph"/>
+        <w:pStyle w:val="Odlomakpopisa"/>
         <w:numPr>
           <w:ilvl w:val="0"/>
           <w:numId w:val="35"/>
@@ -4387,7 +4479,7 @@
     </w:p>
     <w:p>
       <w:pPr>
-        <w:pStyle w:val="ListParagraph"/>
+        <w:pStyle w:val="Odlomakpopisa"/>
         <w:numPr>
           <w:ilvl w:val="0"/>
           <w:numId w:val="35"/>
@@ -4411,7 +4503,7 @@
     </w:p>
     <w:p>
       <w:pPr>
-        <w:pStyle w:val="ListParagraph"/>
+        <w:pStyle w:val="Odlomakpopisa"/>
         <w:numPr>
           <w:ilvl w:val="0"/>
           <w:numId w:val="35"/>
@@ -4451,7 +4543,7 @@
     </w:p>
     <w:p>
       <w:pPr>
-        <w:pStyle w:val="ListParagraph"/>
+        <w:pStyle w:val="Odlomakpopisa"/>
         <w:numPr>
           <w:ilvl w:val="0"/>
           <w:numId w:val="35"/>
@@ -4475,7 +4567,7 @@
     </w:p>
     <w:p>
       <w:pPr>
-        <w:pStyle w:val="ListParagraph"/>
+        <w:pStyle w:val="Odlomakpopisa"/>
         <w:numPr>
           <w:ilvl w:val="0"/>
           <w:numId w:val="35"/>
@@ -5507,7 +5599,7 @@
       <w:pPr>
         <w:pStyle w:val="FOINaslov3"/>
       </w:pPr>
-      <w:bookmarkStart w:id="11" w:name="_Toc50219990"/>
+      <w:bookmarkStart w:id="11" w:name="_Toc50309465"/>
       <w:r>
         <w:lastRenderedPageBreak/>
         <w:t>Dnevnički zapisi na Linux platformama</w:t>
@@ -6125,7 +6217,7 @@
     </w:p>
     <w:p>
       <w:pPr>
-        <w:pStyle w:val="ListParagraph"/>
+        <w:pStyle w:val="Odlomakpopisa"/>
         <w:numPr>
           <w:ilvl w:val="0"/>
           <w:numId w:val="36"/>
@@ -6169,7 +6261,7 @@
     </w:p>
     <w:p>
       <w:pPr>
-        <w:pStyle w:val="ListParagraph"/>
+        <w:pStyle w:val="Odlomakpopisa"/>
         <w:numPr>
           <w:ilvl w:val="0"/>
           <w:numId w:val="36"/>
@@ -6213,7 +6305,7 @@
     </w:p>
     <w:p>
       <w:pPr>
-        <w:pStyle w:val="ListParagraph"/>
+        <w:pStyle w:val="Odlomakpopisa"/>
         <w:numPr>
           <w:ilvl w:val="0"/>
           <w:numId w:val="36"/>
@@ -6240,7 +6332,7 @@
     </w:p>
     <w:p>
       <w:pPr>
-        <w:pStyle w:val="ListParagraph"/>
+        <w:pStyle w:val="Odlomakpopisa"/>
         <w:numPr>
           <w:ilvl w:val="0"/>
           <w:numId w:val="36"/>
@@ -6672,7 +6764,7 @@
       <w:pPr>
         <w:pStyle w:val="FOINaslov2"/>
       </w:pPr>
-      <w:bookmarkStart w:id="13" w:name="_Toc50219991"/>
+      <w:bookmarkStart w:id="13" w:name="_Toc50309466"/>
       <w:r>
         <w:t xml:space="preserve">Dnevnički zapisi na </w:t>
       </w:r>
@@ -7053,7 +7145,7 @@
       <w:pPr>
         <w:pStyle w:val="FOINaslov3"/>
       </w:pPr>
-      <w:bookmarkStart w:id="14" w:name="_Toc50219992"/>
+      <w:bookmarkStart w:id="14" w:name="_Toc50309467"/>
       <w:r>
         <w:t>Web poslužitelji</w:t>
       </w:r>
@@ -7559,7 +7651,7 @@
           <w:sz w:val="24"/>
         </w:rPr>
       </w:pPr>
-      <w:bookmarkStart w:id="17" w:name="_Toc50219993"/>
+      <w:bookmarkStart w:id="17" w:name="_Toc50309468"/>
       <w:r>
         <w:rPr>
           <w:i/>
@@ -7790,7 +7882,7 @@
     </w:p>
     <w:p>
       <w:pPr>
-        <w:pStyle w:val="ListParagraph"/>
+        <w:pStyle w:val="Odlomakpopisa"/>
         <w:numPr>
           <w:ilvl w:val="0"/>
           <w:numId w:val="37"/>
@@ -7814,7 +7906,7 @@
     </w:p>
     <w:p>
       <w:pPr>
-        <w:pStyle w:val="ListParagraph"/>
+        <w:pStyle w:val="Odlomakpopisa"/>
         <w:numPr>
           <w:ilvl w:val="0"/>
           <w:numId w:val="37"/>
@@ -7854,7 +7946,7 @@
     </w:p>
     <w:p>
       <w:pPr>
-        <w:pStyle w:val="ListParagraph"/>
+        <w:pStyle w:val="Odlomakpopisa"/>
         <w:numPr>
           <w:ilvl w:val="0"/>
           <w:numId w:val="37"/>
@@ -7878,7 +7970,7 @@
     </w:p>
     <w:p>
       <w:pPr>
-        <w:pStyle w:val="ListParagraph"/>
+        <w:pStyle w:val="Odlomakpopisa"/>
         <w:numPr>
           <w:ilvl w:val="0"/>
           <w:numId w:val="37"/>
@@ -7902,7 +7994,7 @@
     </w:p>
     <w:p>
       <w:pPr>
-        <w:pStyle w:val="ListParagraph"/>
+        <w:pStyle w:val="Odlomakpopisa"/>
         <w:numPr>
           <w:ilvl w:val="0"/>
           <w:numId w:val="37"/>
@@ -7926,7 +8018,7 @@
     </w:p>
     <w:p>
       <w:pPr>
-        <w:pStyle w:val="ListParagraph"/>
+        <w:pStyle w:val="Odlomakpopisa"/>
         <w:numPr>
           <w:ilvl w:val="0"/>
           <w:numId w:val="37"/>
@@ -7950,7 +8042,7 @@
     </w:p>
     <w:p>
       <w:pPr>
-        <w:pStyle w:val="ListParagraph"/>
+        <w:pStyle w:val="Odlomakpopisa"/>
         <w:numPr>
           <w:ilvl w:val="0"/>
           <w:numId w:val="37"/>
@@ -8359,7 +8451,7 @@
           <w:sz w:val="24"/>
         </w:rPr>
       </w:pPr>
-      <w:bookmarkStart w:id="18" w:name="_Toc50219994"/>
+      <w:bookmarkStart w:id="18" w:name="_Toc50309469"/>
       <w:r>
         <w:rPr>
           <w:i/>
@@ -8830,7 +8922,7 @@
     </w:p>
     <w:p>
       <w:pPr>
-        <w:pStyle w:val="ListParagraph"/>
+        <w:pStyle w:val="Odlomakpopisa"/>
         <w:numPr>
           <w:ilvl w:val="0"/>
           <w:numId w:val="38"/>
@@ -8854,7 +8946,7 @@
     </w:p>
     <w:p>
       <w:pPr>
-        <w:pStyle w:val="ListParagraph"/>
+        <w:pStyle w:val="Odlomakpopisa"/>
         <w:numPr>
           <w:ilvl w:val="0"/>
           <w:numId w:val="38"/>
@@ -8886,7 +8978,7 @@
     </w:p>
     <w:p>
       <w:pPr>
-        <w:pStyle w:val="ListParagraph"/>
+        <w:pStyle w:val="Odlomakpopisa"/>
         <w:numPr>
           <w:ilvl w:val="0"/>
           <w:numId w:val="38"/>
@@ -8910,7 +9002,7 @@
     </w:p>
     <w:p>
       <w:pPr>
-        <w:pStyle w:val="ListParagraph"/>
+        <w:pStyle w:val="Odlomakpopisa"/>
         <w:numPr>
           <w:ilvl w:val="0"/>
           <w:numId w:val="38"/>
@@ -8934,7 +9026,7 @@
     </w:p>
     <w:p>
       <w:pPr>
-        <w:pStyle w:val="ListParagraph"/>
+        <w:pStyle w:val="Odlomakpopisa"/>
         <w:numPr>
           <w:ilvl w:val="0"/>
           <w:numId w:val="38"/>
@@ -8958,7 +9050,7 @@
     </w:p>
     <w:p>
       <w:pPr>
-        <w:pStyle w:val="ListParagraph"/>
+        <w:pStyle w:val="Odlomakpopisa"/>
         <w:numPr>
           <w:ilvl w:val="0"/>
           <w:numId w:val="38"/>
@@ -8982,7 +9074,7 @@
     </w:p>
     <w:p>
       <w:pPr>
-        <w:pStyle w:val="ListParagraph"/>
+        <w:pStyle w:val="Odlomakpopisa"/>
         <w:numPr>
           <w:ilvl w:val="0"/>
           <w:numId w:val="38"/>
@@ -9101,7 +9193,7 @@
     </w:p>
     <w:p>
       <w:pPr>
-        <w:pStyle w:val="ListParagraph"/>
+        <w:pStyle w:val="Odlomakpopisa"/>
         <w:numPr>
           <w:ilvl w:val="0"/>
           <w:numId w:val="39"/>
@@ -9125,7 +9217,7 @@
     </w:p>
     <w:p>
       <w:pPr>
-        <w:pStyle w:val="ListParagraph"/>
+        <w:pStyle w:val="Odlomakpopisa"/>
         <w:numPr>
           <w:ilvl w:val="0"/>
           <w:numId w:val="39"/>
@@ -9149,7 +9241,7 @@
     </w:p>
     <w:p>
       <w:pPr>
-        <w:pStyle w:val="ListParagraph"/>
+        <w:pStyle w:val="Odlomakpopisa"/>
         <w:numPr>
           <w:ilvl w:val="0"/>
           <w:numId w:val="39"/>
@@ -9173,7 +9265,7 @@
     </w:p>
     <w:p>
       <w:pPr>
-        <w:pStyle w:val="ListParagraph"/>
+        <w:pStyle w:val="Odlomakpopisa"/>
         <w:numPr>
           <w:ilvl w:val="0"/>
           <w:numId w:val="39"/>
@@ -9197,7 +9289,7 @@
     </w:p>
     <w:p>
       <w:pPr>
-        <w:pStyle w:val="ListParagraph"/>
+        <w:pStyle w:val="Odlomakpopisa"/>
         <w:numPr>
           <w:ilvl w:val="0"/>
           <w:numId w:val="39"/>
@@ -9229,7 +9321,7 @@
     </w:p>
     <w:p>
       <w:pPr>
-        <w:pStyle w:val="ListParagraph"/>
+        <w:pStyle w:val="Odlomakpopisa"/>
         <w:numPr>
           <w:ilvl w:val="0"/>
           <w:numId w:val="39"/>
@@ -9261,7 +9353,7 @@
     </w:p>
     <w:p>
       <w:pPr>
-        <w:pStyle w:val="ListParagraph"/>
+        <w:pStyle w:val="Odlomakpopisa"/>
         <w:numPr>
           <w:ilvl w:val="0"/>
           <w:numId w:val="39"/>
@@ -9285,7 +9377,7 @@
     </w:p>
     <w:p>
       <w:pPr>
-        <w:pStyle w:val="ListParagraph"/>
+        <w:pStyle w:val="Odlomakpopisa"/>
         <w:numPr>
           <w:ilvl w:val="0"/>
           <w:numId w:val="39"/>
@@ -9310,7 +9402,7 @@
     </w:p>
     <w:p>
       <w:pPr>
-        <w:pStyle w:val="ListParagraph"/>
+        <w:pStyle w:val="Odlomakpopisa"/>
         <w:numPr>
           <w:ilvl w:val="0"/>
           <w:numId w:val="39"/>
@@ -9334,7 +9426,7 @@
     </w:p>
     <w:p>
       <w:pPr>
-        <w:pStyle w:val="ListParagraph"/>
+        <w:pStyle w:val="Odlomakpopisa"/>
         <w:numPr>
           <w:ilvl w:val="0"/>
           <w:numId w:val="39"/>
@@ -9358,7 +9450,7 @@
     </w:p>
     <w:p>
       <w:pPr>
-        <w:pStyle w:val="ListParagraph"/>
+        <w:pStyle w:val="Odlomakpopisa"/>
         <w:numPr>
           <w:ilvl w:val="0"/>
           <w:numId w:val="39"/>
@@ -9382,7 +9474,7 @@
     </w:p>
     <w:p>
       <w:pPr>
-        <w:pStyle w:val="ListParagraph"/>
+        <w:pStyle w:val="Odlomakpopisa"/>
         <w:numPr>
           <w:ilvl w:val="0"/>
           <w:numId w:val="39"/>
@@ -9406,7 +9498,7 @@
     </w:p>
     <w:p>
       <w:pPr>
-        <w:pStyle w:val="ListParagraph"/>
+        <w:pStyle w:val="Odlomakpopisa"/>
         <w:numPr>
           <w:ilvl w:val="0"/>
           <w:numId w:val="39"/>
@@ -9493,7 +9585,7 @@
     </w:p>
     <w:p>
       <w:pPr>
-        <w:pStyle w:val="ListParagraph"/>
+        <w:pStyle w:val="Odlomakpopisa"/>
         <w:numPr>
           <w:ilvl w:val="0"/>
           <w:numId w:val="40"/>
@@ -9517,7 +9609,7 @@
     </w:p>
     <w:p>
       <w:pPr>
-        <w:pStyle w:val="ListParagraph"/>
+        <w:pStyle w:val="Odlomakpopisa"/>
         <w:numPr>
           <w:ilvl w:val="0"/>
           <w:numId w:val="40"/>
@@ -9541,7 +9633,7 @@
     </w:p>
     <w:p>
       <w:pPr>
-        <w:pStyle w:val="ListParagraph"/>
+        <w:pStyle w:val="Odlomakpopisa"/>
         <w:numPr>
           <w:ilvl w:val="0"/>
           <w:numId w:val="40"/>
@@ -9565,7 +9657,7 @@
     </w:p>
     <w:p>
       <w:pPr>
-        <w:pStyle w:val="ListParagraph"/>
+        <w:pStyle w:val="Odlomakpopisa"/>
         <w:numPr>
           <w:ilvl w:val="0"/>
           <w:numId w:val="40"/>
@@ -9589,7 +9681,7 @@
     </w:p>
     <w:p>
       <w:pPr>
-        <w:pStyle w:val="ListParagraph"/>
+        <w:pStyle w:val="Odlomakpopisa"/>
         <w:numPr>
           <w:ilvl w:val="0"/>
           <w:numId w:val="40"/>
@@ -9613,7 +9705,7 @@
     </w:p>
     <w:p>
       <w:pPr>
-        <w:pStyle w:val="ListParagraph"/>
+        <w:pStyle w:val="Odlomakpopisa"/>
         <w:numPr>
           <w:ilvl w:val="0"/>
           <w:numId w:val="40"/>
@@ -9637,7 +9729,7 @@
     </w:p>
     <w:p>
       <w:pPr>
-        <w:pStyle w:val="ListParagraph"/>
+        <w:pStyle w:val="Odlomakpopisa"/>
         <w:numPr>
           <w:ilvl w:val="0"/>
           <w:numId w:val="40"/>
@@ -9669,7 +9761,7 @@
     </w:p>
     <w:p>
       <w:pPr>
-        <w:pStyle w:val="ListParagraph"/>
+        <w:pStyle w:val="Odlomakpopisa"/>
         <w:numPr>
           <w:ilvl w:val="0"/>
           <w:numId w:val="40"/>
@@ -10068,7 +10160,7 @@
           <w:sz w:val="24"/>
         </w:rPr>
       </w:pPr>
-      <w:bookmarkStart w:id="19" w:name="_Toc50219995"/>
+      <w:bookmarkStart w:id="19" w:name="_Toc50309470"/>
       <w:r>
         <w:rPr>
           <w:i/>
@@ -10544,7 +10636,7 @@
     </w:p>
     <w:p>
       <w:pPr>
-        <w:pStyle w:val="ListParagraph"/>
+        <w:pStyle w:val="Odlomakpopisa"/>
         <w:numPr>
           <w:ilvl w:val="0"/>
           <w:numId w:val="41"/>
@@ -10584,7 +10676,7 @@
     </w:p>
     <w:p>
       <w:pPr>
-        <w:pStyle w:val="ListParagraph"/>
+        <w:pStyle w:val="Odlomakpopisa"/>
         <w:numPr>
           <w:ilvl w:val="0"/>
           <w:numId w:val="41"/>
@@ -10616,7 +10708,7 @@
     </w:p>
     <w:p>
       <w:pPr>
-        <w:pStyle w:val="ListParagraph"/>
+        <w:pStyle w:val="Odlomakpopisa"/>
         <w:numPr>
           <w:ilvl w:val="0"/>
           <w:numId w:val="41"/>
@@ -10648,7 +10740,7 @@
     </w:p>
     <w:p>
       <w:pPr>
-        <w:pStyle w:val="ListParagraph"/>
+        <w:pStyle w:val="Odlomakpopisa"/>
         <w:numPr>
           <w:ilvl w:val="0"/>
           <w:numId w:val="41"/>
@@ -10680,7 +10772,7 @@
     </w:p>
     <w:p>
       <w:pPr>
-        <w:pStyle w:val="ListParagraph"/>
+        <w:pStyle w:val="Odlomakpopisa"/>
         <w:numPr>
           <w:ilvl w:val="0"/>
           <w:numId w:val="41"/>
@@ -10712,7 +10804,7 @@
     </w:p>
     <w:p>
       <w:pPr>
-        <w:pStyle w:val="ListParagraph"/>
+        <w:pStyle w:val="Odlomakpopisa"/>
         <w:numPr>
           <w:ilvl w:val="0"/>
           <w:numId w:val="41"/>
@@ -10744,7 +10836,7 @@
     </w:p>
     <w:p>
       <w:pPr>
-        <w:pStyle w:val="ListParagraph"/>
+        <w:pStyle w:val="Odlomakpopisa"/>
         <w:numPr>
           <w:ilvl w:val="0"/>
           <w:numId w:val="41"/>
@@ -10768,7 +10860,7 @@
     </w:p>
     <w:p>
       <w:pPr>
-        <w:pStyle w:val="ListParagraph"/>
+        <w:pStyle w:val="Odlomakpopisa"/>
         <w:numPr>
           <w:ilvl w:val="0"/>
           <w:numId w:val="41"/>
@@ -10808,7 +10900,7 @@
     </w:p>
     <w:p>
       <w:pPr>
-        <w:pStyle w:val="ListParagraph"/>
+        <w:pStyle w:val="Odlomakpopisa"/>
         <w:numPr>
           <w:ilvl w:val="0"/>
           <w:numId w:val="41"/>
@@ -10848,7 +10940,7 @@
     </w:p>
     <w:p>
       <w:pPr>
-        <w:pStyle w:val="ListParagraph"/>
+        <w:pStyle w:val="Odlomakpopisa"/>
         <w:numPr>
           <w:ilvl w:val="0"/>
           <w:numId w:val="41"/>
@@ -10888,7 +10980,7 @@
     </w:p>
     <w:p>
       <w:pPr>
-        <w:pStyle w:val="ListParagraph"/>
+        <w:pStyle w:val="Odlomakpopisa"/>
         <w:numPr>
           <w:ilvl w:val="0"/>
           <w:numId w:val="41"/>
@@ -10912,7 +11004,7 @@
     </w:p>
     <w:p>
       <w:pPr>
-        <w:pStyle w:val="ListParagraph"/>
+        <w:pStyle w:val="Odlomakpopisa"/>
         <w:numPr>
           <w:ilvl w:val="0"/>
           <w:numId w:val="41"/>
@@ -10952,7 +11044,7 @@
     </w:p>
     <w:p>
       <w:pPr>
-        <w:pStyle w:val="ListParagraph"/>
+        <w:pStyle w:val="Odlomakpopisa"/>
         <w:numPr>
           <w:ilvl w:val="0"/>
           <w:numId w:val="41"/>
@@ -10992,7 +11084,7 @@
     </w:p>
     <w:p>
       <w:pPr>
-        <w:pStyle w:val="ListParagraph"/>
+        <w:pStyle w:val="Odlomakpopisa"/>
         <w:numPr>
           <w:ilvl w:val="0"/>
           <w:numId w:val="41"/>
@@ -11286,7 +11378,7 @@
       <w:pPr>
         <w:pStyle w:val="FOINaslov1"/>
       </w:pPr>
-      <w:bookmarkStart w:id="20" w:name="_Toc50219996"/>
+      <w:bookmarkStart w:id="20" w:name="_Toc50309471"/>
       <w:r>
         <w:lastRenderedPageBreak/>
         <w:t xml:space="preserve">Uvod u </w:t>
@@ -14388,7 +14480,7 @@
       <w:pPr>
         <w:pStyle w:val="FOINaslov1"/>
       </w:pPr>
-      <w:bookmarkStart w:id="28" w:name="_Toc50219997"/>
+      <w:bookmarkStart w:id="28" w:name="_Toc50309472"/>
       <w:r>
         <w:lastRenderedPageBreak/>
         <w:t>Python aplikacija za analizu i vizualizaciju</w:t>
@@ -14581,7 +14673,7 @@
     <w:bookmarkEnd w:id="29"/>
     <w:p>
       <w:pPr>
-        <w:pStyle w:val="ListParagraph"/>
+        <w:pStyle w:val="Odlomakpopisa"/>
         <w:numPr>
           <w:ilvl w:val="0"/>
           <w:numId w:val="42"/>
@@ -14605,7 +14697,7 @@
     </w:p>
     <w:p>
       <w:pPr>
-        <w:pStyle w:val="ListParagraph"/>
+        <w:pStyle w:val="Odlomakpopisa"/>
         <w:numPr>
           <w:ilvl w:val="0"/>
           <w:numId w:val="42"/>
@@ -14629,7 +14721,7 @@
     </w:p>
     <w:p>
       <w:pPr>
-        <w:pStyle w:val="ListParagraph"/>
+        <w:pStyle w:val="Odlomakpopisa"/>
         <w:numPr>
           <w:ilvl w:val="0"/>
           <w:numId w:val="42"/>
@@ -14653,7 +14745,7 @@
     </w:p>
     <w:p>
       <w:pPr>
-        <w:pStyle w:val="ListParagraph"/>
+        <w:pStyle w:val="Odlomakpopisa"/>
         <w:numPr>
           <w:ilvl w:val="0"/>
           <w:numId w:val="42"/>
@@ -14677,7 +14769,7 @@
     </w:p>
     <w:p>
       <w:pPr>
-        <w:pStyle w:val="ListParagraph"/>
+        <w:pStyle w:val="Odlomakpopisa"/>
         <w:numPr>
           <w:ilvl w:val="0"/>
           <w:numId w:val="42"/>
@@ -14701,7 +14793,7 @@
     </w:p>
     <w:p>
       <w:pPr>
-        <w:pStyle w:val="ListParagraph"/>
+        <w:pStyle w:val="Odlomakpopisa"/>
         <w:numPr>
           <w:ilvl w:val="0"/>
           <w:numId w:val="42"/>
@@ -14725,7 +14817,7 @@
     </w:p>
     <w:p>
       <w:pPr>
-        <w:pStyle w:val="ListParagraph"/>
+        <w:pStyle w:val="Odlomakpopisa"/>
         <w:numPr>
           <w:ilvl w:val="0"/>
           <w:numId w:val="42"/>
@@ -14749,7 +14841,7 @@
     </w:p>
     <w:p>
       <w:pPr>
-        <w:pStyle w:val="ListParagraph"/>
+        <w:pStyle w:val="Odlomakpopisa"/>
         <w:numPr>
           <w:ilvl w:val="0"/>
           <w:numId w:val="42"/>
@@ -14777,7 +14869,7 @@
     </w:p>
     <w:p>
       <w:pPr>
-        <w:pStyle w:val="ListParagraph"/>
+        <w:pStyle w:val="Odlomakpopisa"/>
         <w:numPr>
           <w:ilvl w:val="0"/>
           <w:numId w:val="42"/>
@@ -15683,23 +15775,50 @@
         </w:rPr>
         <w:t>metoda dok se grafovi generiraju pomoću matplotlib biblioteke.</w:t>
       </w:r>
-    </w:p>
-    <w:p>
-      <w:pPr>
-        <w:spacing w:after="200" w:line="276" w:lineRule="auto"/>
-        <w:rPr>
-          <w:rFonts w:ascii="Arial" w:hAnsi="Arial" w:cs="Arial"/>
-          <w:sz w:val="22"/>
-          <w:szCs w:val="22"/>
-        </w:rPr>
-      </w:pPr>
-      <w:r>
-        <w:rPr>
-          <w:rFonts w:ascii="Arial" w:hAnsi="Arial" w:cs="Arial"/>
-          <w:sz w:val="22"/>
-          <w:szCs w:val="22"/>
-        </w:rPr>
-        <w:br w:type="page"/>
+      <w:r>
+        <w:rPr>
+          <w:rFonts w:ascii="Arial" w:hAnsi="Arial" w:cs="Arial"/>
+          <w:sz w:val="22"/>
+          <w:szCs w:val="22"/>
+        </w:rPr>
+        <w:t xml:space="preserve"> </w:t>
+      </w:r>
+    </w:p>
+    <w:p>
+      <w:pPr>
+        <w:spacing w:after="120" w:line="360" w:lineRule="auto"/>
+        <w:ind w:firstLine="709"/>
+        <w:jc w:val="both"/>
+        <w:rPr>
+          <w:rFonts w:ascii="Arial" w:hAnsi="Arial" w:cs="Arial"/>
+          <w:sz w:val="22"/>
+          <w:szCs w:val="22"/>
+        </w:rPr>
+      </w:pPr>
+      <w:r>
+        <w:rPr>
+          <w:rFonts w:ascii="Arial" w:hAnsi="Arial" w:cs="Arial"/>
+          <w:sz w:val="22"/>
+          <w:szCs w:val="22"/>
+        </w:rPr>
+        <w:t xml:space="preserve">Na primjeru izrađene aplikacije pokazano je samo nekoliko oblika informacija koje je moguće dobiti analizom dnevničkih zapisa. Na tržištu su danas dostupni brojni profesionalni </w:t>
+      </w:r>
+      <w:r>
+        <w:rPr>
+          <w:rFonts w:ascii="Arial" w:hAnsi="Arial" w:cs="Arial"/>
+          <w:sz w:val="22"/>
+          <w:szCs w:val="22"/>
+        </w:rPr>
+        <w:lastRenderedPageBreak/>
+        <w:t xml:space="preserve">alati koji omogućuju opsežniju analizu i vizualizaciju podataka </w:t>
+      </w:r>
+      <w:r>
+        <w:rPr>
+          <w:rFonts w:ascii="Arial" w:hAnsi="Arial" w:cs="Arial"/>
+          <w:sz w:val="22"/>
+          <w:szCs w:val="22"/>
+        </w:rPr>
+        <w:t>iz različitih formata dnevničkih zapisa.</w:t>
       </w:r>
     </w:p>
     <w:p>
@@ -15716,7 +15835,6 @@
         <w:rPr>
           <w:noProof/>
         </w:rPr>
-        <w:lastRenderedPageBreak/>
         <w:drawing>
           <wp:inline distT="0" distB="0" distL="0" distR="0" wp14:anchorId="773F4851" wp14:editId="360CB8A2">
             <wp:extent cx="5760720" cy="3973195"/>
@@ -15921,21 +16039,9 @@
     </w:p>
     <w:p>
       <w:pPr>
-        <w:spacing w:after="120" w:line="360" w:lineRule="auto"/>
-        <w:jc w:val="both"/>
-        <w:rPr>
-          <w:rFonts w:ascii="Arial" w:hAnsi="Arial" w:cs="Arial"/>
-          <w:sz w:val="22"/>
-          <w:szCs w:val="22"/>
-        </w:rPr>
-      </w:pPr>
-    </w:p>
-    <w:p/>
-    <w:p>
-      <w:pPr>
         <w:pStyle w:val="FOINaslov1"/>
       </w:pPr>
-      <w:bookmarkStart w:id="34" w:name="_Toc50219998"/>
+      <w:bookmarkStart w:id="34" w:name="_Toc50309473"/>
       <w:r>
         <w:lastRenderedPageBreak/>
         <w:t>Zaključak</w:t>
@@ -16116,126 +16222,12 @@
         </w:rPr>
         <w:t xml:space="preserve">. </w:t>
       </w:r>
-    </w:p>
+      <w:bookmarkStart w:id="35" w:name="_Hlk50308884"/>
+    </w:p>
+    <w:bookmarkEnd w:id="35"/>
     <w:p>
       <w:pPr>
         <w:spacing w:after="120" w:line="360" w:lineRule="auto"/>
-        <w:ind w:firstLine="709"/>
-        <w:jc w:val="both"/>
-        <w:rPr>
-          <w:rFonts w:ascii="Arial" w:hAnsi="Arial" w:cs="Arial"/>
-          <w:sz w:val="22"/>
-          <w:szCs w:val="22"/>
-        </w:rPr>
-      </w:pPr>
-      <w:hyperlink r:id="rId29" w:history="1">
-        <w:r>
-          <w:rPr>
-            <w:rStyle w:val="Hyperlink"/>
-            <w:rFonts w:ascii="Arial" w:hAnsi="Arial" w:cs="Arial"/>
-            <w:sz w:val="22"/>
-            <w:szCs w:val="22"/>
-          </w:rPr>
-          <w:t>https://www.ibmbigdatahub.com/blog/age-data-and-opportunities#:~:text=We%20live%20in%20the%20age,our%20lives%20is%20captured%20digitally.&amp;text=Luckily%2C%20the%20opportunities%20to%20take,lives%20are%20also%20growing%20exponentially</w:t>
-        </w:r>
-      </w:hyperlink>
-      <w:r>
-        <w:rPr>
-          <w:rFonts w:ascii="Arial" w:hAnsi="Arial" w:cs="Arial"/>
-          <w:sz w:val="22"/>
-          <w:szCs w:val="22"/>
-        </w:rPr>
-        <w:t>.</w:t>
-      </w:r>
-    </w:p>
-    <w:p>
-      <w:pPr>
-        <w:spacing w:after="120" w:line="360" w:lineRule="auto"/>
-        <w:ind w:firstLine="709"/>
-        <w:jc w:val="both"/>
-        <w:rPr>
-          <w:rFonts w:ascii="Arial" w:hAnsi="Arial" w:cs="Arial"/>
-          <w:sz w:val="22"/>
-          <w:szCs w:val="22"/>
-        </w:rPr>
-      </w:pPr>
-      <w:hyperlink r:id="rId30" w:history="1">
-        <w:r>
-          <w:rPr>
-            <w:rStyle w:val="Hyperlink"/>
-            <w:rFonts w:ascii="Arial" w:hAnsi="Arial" w:cs="Arial"/>
-            <w:sz w:val="22"/>
-            <w:szCs w:val="22"/>
-          </w:rPr>
-          <w:t>https://www.forbes.com/sites/forbestechcouncil/2019/03/27/from-the-age-of-computing-to-the-age-of-data-are-you-ready/</w:t>
-        </w:r>
-      </w:hyperlink>
-    </w:p>
-    <w:p>
-      <w:pPr>
-        <w:spacing w:after="120" w:line="360" w:lineRule="auto"/>
-        <w:ind w:firstLine="709"/>
-        <w:jc w:val="both"/>
-        <w:rPr>
-          <w:rFonts w:ascii="Arial" w:hAnsi="Arial" w:cs="Arial"/>
-          <w:sz w:val="22"/>
-          <w:szCs w:val="22"/>
-        </w:rPr>
-      </w:pPr>
-      <w:hyperlink r:id="rId31" w:history="1">
-        <w:r>
-          <w:rPr>
-            <w:rStyle w:val="Hyperlink"/>
-            <w:rFonts w:ascii="Arial" w:hAnsi="Arial" w:cs="Arial"/>
-            <w:sz w:val="22"/>
-            <w:szCs w:val="22"/>
-          </w:rPr>
-          <w:t>https://bdaily.co.uk/articles/2020/01/02/into-the-2020s-the-age-of-data</w:t>
-        </w:r>
-      </w:hyperlink>
-    </w:p>
-    <w:p>
-      <w:pPr>
-        <w:spacing w:after="120" w:line="360" w:lineRule="auto"/>
-        <w:ind w:firstLine="709"/>
-        <w:jc w:val="both"/>
-        <w:rPr>
-          <w:rFonts w:ascii="Arial" w:hAnsi="Arial" w:cs="Arial"/>
-        </w:rPr>
-      </w:pPr>
-      <w:hyperlink r:id="rId32" w:history="1">
-        <w:r>
-          <w:rPr>
-            <w:rStyle w:val="Hyperlink"/>
-            <w:rFonts w:ascii="Arial" w:hAnsi="Arial" w:cs="Arial"/>
-          </w:rPr>
-          <w:t>https://www.researchgate.net/publication/265316489_The_age_of_Big_Data</w:t>
-        </w:r>
-      </w:hyperlink>
-    </w:p>
-    <w:p>
-      <w:pPr>
-        <w:spacing w:after="120" w:line="360" w:lineRule="auto"/>
-        <w:ind w:firstLine="709"/>
-        <w:jc w:val="both"/>
-        <w:rPr>
-          <w:rFonts w:ascii="Arial" w:hAnsi="Arial" w:cs="Arial"/>
-        </w:rPr>
-      </w:pPr>
-      <w:hyperlink r:id="rId33" w:history="1">
-        <w:r>
-          <w:rPr>
-            <w:rStyle w:val="Hyperlink"/>
-            <w:rFonts w:ascii="Arial" w:hAnsi="Arial" w:cs="Arial"/>
-          </w:rPr>
-          <w:t>https://www.mckinsey.com/~/media/McKinsey/Industries/Public%20and%20Social%20Sector/Our%20Insights/The%20age%20of%20analytics%20Competing%20in%20a%20data%20driven%20world/MGI-The-Age-of-Analytics-Full-report.pdf</w:t>
-        </w:r>
-      </w:hyperlink>
-    </w:p>
-    <w:p>
-      <w:pPr>
-        <w:spacing w:after="120" w:line="360" w:lineRule="auto"/>
-        <w:ind w:firstLine="709"/>
         <w:jc w:val="both"/>
         <w:rPr>
           <w:rFonts w:ascii="Arial" w:hAnsi="Arial" w:cs="Arial"/>
@@ -16244,8 +16236,6 @@
           <w:sz w:val="36"/>
         </w:rPr>
       </w:pPr>
-      <w:bookmarkStart w:id="35" w:name="_GoBack"/>
-      <w:bookmarkEnd w:id="35"/>
       <w:r>
         <w:rPr>
           <w:rFonts w:ascii="Arial" w:hAnsi="Arial" w:cs="Arial"/>
@@ -16261,7 +16251,7 @@
           <w:numId w:val="0"/>
         </w:numPr>
       </w:pPr>
-      <w:bookmarkStart w:id="36" w:name="_Toc50219999"/>
+      <w:bookmarkStart w:id="36" w:name="_Toc50309474"/>
       <w:r>
         <w:lastRenderedPageBreak/>
         <w:t>Popis l</w:t>
@@ -16967,7 +16957,7 @@
     </w:p>
     <w:p>
       <w:pPr>
-        <w:pStyle w:val="NormalWeb"/>
+        <w:pStyle w:val="StandardWeb"/>
         <w:spacing w:before="0" w:beforeAutospacing="0" w:after="120" w:afterAutospacing="0" w:line="360" w:lineRule="auto"/>
         <w:jc w:val="both"/>
         <w:textAlignment w:val="baseline"/>
@@ -17012,7 +17002,7 @@
           <w:numId w:val="0"/>
         </w:numPr>
       </w:pPr>
-      <w:bookmarkStart w:id="37" w:name="_Toc50220000"/>
+      <w:bookmarkStart w:id="37" w:name="_Toc50309475"/>
       <w:r>
         <w:lastRenderedPageBreak/>
         <w:t xml:space="preserve">Popis </w:t>
@@ -17024,7 +17014,7 @@
     </w:p>
     <w:p>
       <w:pPr>
-        <w:pStyle w:val="TOC1"/>
+        <w:pStyle w:val="Sadraj1"/>
         <w:rPr>
           <w:rFonts w:asciiTheme="minorHAnsi" w:eastAsiaTheme="minorEastAsia" w:hAnsiTheme="minorHAnsi" w:cstheme="minorBidi"/>
         </w:rPr>
@@ -17041,7 +17031,7 @@
       <w:hyperlink w:anchor="_Toc50219613" w:history="1">
         <w:r>
           <w:rPr>
-            <w:rStyle w:val="Hyperlink"/>
+            <w:rStyle w:val="Hiperveza"/>
           </w:rPr>
           <w:t>Slika 1: Izgled sučelja Windows Event Viewer-a</w:t>
         </w:r>
@@ -17090,7 +17080,7 @@
     </w:p>
     <w:p>
       <w:pPr>
-        <w:pStyle w:val="TOC1"/>
+        <w:pStyle w:val="Sadraj1"/>
         <w:rPr>
           <w:rFonts w:asciiTheme="minorHAnsi" w:eastAsiaTheme="minorEastAsia" w:hAnsiTheme="minorHAnsi" w:cstheme="minorBidi"/>
         </w:rPr>
@@ -17098,7 +17088,7 @@
       <w:hyperlink w:anchor="_Toc50219614" w:history="1">
         <w:r>
           <w:rPr>
-            <w:rStyle w:val="Hyperlink"/>
+            <w:rStyle w:val="Hiperveza"/>
           </w:rPr>
           <w:t>Slika 2: Opcije filtriranja u Event Viwer-u</w:t>
         </w:r>
@@ -17147,7 +17137,7 @@
     </w:p>
     <w:p>
       <w:pPr>
-        <w:pStyle w:val="TOC1"/>
+        <w:pStyle w:val="Sadraj1"/>
         <w:rPr>
           <w:rFonts w:asciiTheme="minorHAnsi" w:eastAsiaTheme="minorEastAsia" w:hAnsiTheme="minorHAnsi" w:cstheme="minorBidi"/>
         </w:rPr>
@@ -17155,13 +17145,13 @@
       <w:hyperlink w:anchor="_Toc50219615" w:history="1">
         <w:r>
           <w:rPr>
-            <w:rStyle w:val="Hyperlink"/>
+            <w:rStyle w:val="Hiperveza"/>
           </w:rPr>
           <w:t xml:space="preserve">Slika 3: Primjer sadržaja </w:t>
         </w:r>
         <w:r>
           <w:rPr>
-            <w:rStyle w:val="Hyperlink"/>
+            <w:rStyle w:val="Hiperveza"/>
             <w:i/>
             <w:iCs/>
           </w:rPr>
@@ -17169,7 +17159,7 @@
         </w:r>
         <w:r>
           <w:rPr>
-            <w:rStyle w:val="Hyperlink"/>
+            <w:rStyle w:val="Hiperveza"/>
           </w:rPr>
           <w:t xml:space="preserve"> direktorija</w:t>
         </w:r>
@@ -17218,7 +17208,7 @@
     </w:p>
     <w:p>
       <w:pPr>
-        <w:pStyle w:val="TOC1"/>
+        <w:pStyle w:val="Sadraj1"/>
         <w:rPr>
           <w:rFonts w:asciiTheme="minorHAnsi" w:eastAsiaTheme="minorEastAsia" w:hAnsiTheme="minorHAnsi" w:cstheme="minorBidi"/>
         </w:rPr>
@@ -17226,7 +17216,7 @@
       <w:hyperlink w:anchor="_Toc50219616" w:history="1">
         <w:r>
           <w:rPr>
-            <w:rStyle w:val="Hyperlink"/>
+            <w:rStyle w:val="Hiperveza"/>
           </w:rPr>
           <w:t>Slika 4: Primjer HTTP zahtjeva</w:t>
         </w:r>
@@ -17275,7 +17265,7 @@
     </w:p>
     <w:p>
       <w:pPr>
-        <w:pStyle w:val="TOC1"/>
+        <w:pStyle w:val="Sadraj1"/>
         <w:rPr>
           <w:rFonts w:asciiTheme="minorHAnsi" w:eastAsiaTheme="minorEastAsia" w:hAnsiTheme="minorHAnsi" w:cstheme="minorBidi"/>
         </w:rPr>
@@ -17283,7 +17273,7 @@
       <w:hyperlink w:anchor="_Toc50219617" w:history="1">
         <w:r>
           <w:rPr>
-            <w:rStyle w:val="Hyperlink"/>
+            <w:rStyle w:val="Hiperveza"/>
           </w:rPr>
           <w:t>Slika 5: Princip rada web poslužitelja</w:t>
         </w:r>
@@ -17332,7 +17322,7 @@
     </w:p>
     <w:p>
       <w:pPr>
-        <w:pStyle w:val="TOC1"/>
+        <w:pStyle w:val="Sadraj1"/>
         <w:rPr>
           <w:rFonts w:asciiTheme="minorHAnsi" w:eastAsiaTheme="minorEastAsia" w:hAnsiTheme="minorHAnsi" w:cstheme="minorBidi"/>
         </w:rPr>
@@ -17340,13 +17330,13 @@
       <w:hyperlink w:anchor="_Toc50219618" w:history="1">
         <w:r>
           <w:rPr>
-            <w:rStyle w:val="Hyperlink"/>
+            <w:rStyle w:val="Hiperveza"/>
           </w:rPr>
           <w:t xml:space="preserve">Slika 6: Prvi primjer rada s </w:t>
         </w:r>
         <w:r>
           <w:rPr>
-            <w:rStyle w:val="Hyperlink"/>
+            <w:rStyle w:val="Hiperveza"/>
             <w:i/>
             <w:iCs/>
           </w:rPr>
@@ -17354,7 +17344,7 @@
         </w:r>
         <w:r>
           <w:rPr>
-            <w:rStyle w:val="Hyperlink"/>
+            <w:rStyle w:val="Hiperveza"/>
           </w:rPr>
           <w:t xml:space="preserve"> objektom</w:t>
         </w:r>
@@ -17403,7 +17393,7 @@
     </w:p>
     <w:p>
       <w:pPr>
-        <w:pStyle w:val="TOC1"/>
+        <w:pStyle w:val="Sadraj1"/>
         <w:rPr>
           <w:rFonts w:asciiTheme="minorHAnsi" w:eastAsiaTheme="minorEastAsia" w:hAnsiTheme="minorHAnsi" w:cstheme="minorBidi"/>
         </w:rPr>
@@ -17411,13 +17401,13 @@
       <w:hyperlink w:anchor="_Toc50219619" w:history="1">
         <w:r>
           <w:rPr>
-            <w:rStyle w:val="Hyperlink"/>
+            <w:rStyle w:val="Hiperveza"/>
           </w:rPr>
           <w:t xml:space="preserve">Slika 7: Drugi primjer rada s </w:t>
         </w:r>
         <w:r>
           <w:rPr>
-            <w:rStyle w:val="Hyperlink"/>
+            <w:rStyle w:val="Hiperveza"/>
             <w:i/>
             <w:iCs/>
           </w:rPr>
@@ -17425,7 +17415,7 @@
         </w:r>
         <w:r>
           <w:rPr>
-            <w:rStyle w:val="Hyperlink"/>
+            <w:rStyle w:val="Hiperveza"/>
           </w:rPr>
           <w:t xml:space="preserve"> objektom</w:t>
         </w:r>
@@ -17474,7 +17464,7 @@
     </w:p>
     <w:p>
       <w:pPr>
-        <w:pStyle w:val="TOC1"/>
+        <w:pStyle w:val="Sadraj1"/>
         <w:rPr>
           <w:rFonts w:asciiTheme="minorHAnsi" w:eastAsiaTheme="minorEastAsia" w:hAnsiTheme="minorHAnsi" w:cstheme="minorBidi"/>
         </w:rPr>
@@ -17482,13 +17472,13 @@
       <w:hyperlink w:anchor="_Toc50219620" w:history="1">
         <w:r>
           <w:rPr>
-            <w:rStyle w:val="Hyperlink"/>
+            <w:rStyle w:val="Hiperveza"/>
           </w:rPr>
           <w:t xml:space="preserve">Slika 8: Treći primjer rada s </w:t>
         </w:r>
         <w:r>
           <w:rPr>
-            <w:rStyle w:val="Hyperlink"/>
+            <w:rStyle w:val="Hiperveza"/>
             <w:i/>
             <w:iCs/>
           </w:rPr>
@@ -17496,7 +17486,7 @@
         </w:r>
         <w:r>
           <w:rPr>
-            <w:rStyle w:val="Hyperlink"/>
+            <w:rStyle w:val="Hiperveza"/>
           </w:rPr>
           <w:t xml:space="preserve"> objektom</w:t>
         </w:r>
@@ -17545,7 +17535,7 @@
     </w:p>
     <w:p>
       <w:pPr>
-        <w:pStyle w:val="TOC1"/>
+        <w:pStyle w:val="Sadraj1"/>
         <w:rPr>
           <w:rFonts w:asciiTheme="minorHAnsi" w:eastAsiaTheme="minorEastAsia" w:hAnsiTheme="minorHAnsi" w:cstheme="minorBidi"/>
         </w:rPr>
@@ -17553,13 +17543,13 @@
       <w:hyperlink w:anchor="_Toc50219621" w:history="1">
         <w:r>
           <w:rPr>
-            <w:rStyle w:val="Hyperlink"/>
+            <w:rStyle w:val="Hiperveza"/>
           </w:rPr>
           <w:t xml:space="preserve">Slika 9: Četvrti primjer rada s </w:t>
         </w:r>
         <w:r>
           <w:rPr>
-            <w:rStyle w:val="Hyperlink"/>
+            <w:rStyle w:val="Hiperveza"/>
             <w:i/>
             <w:iCs/>
           </w:rPr>
@@ -17567,7 +17557,7 @@
         </w:r>
         <w:r>
           <w:rPr>
-            <w:rStyle w:val="Hyperlink"/>
+            <w:rStyle w:val="Hiperveza"/>
           </w:rPr>
           <w:t xml:space="preserve"> objektom</w:t>
         </w:r>
@@ -17616,7 +17606,7 @@
     </w:p>
     <w:p>
       <w:pPr>
-        <w:pStyle w:val="TOC1"/>
+        <w:pStyle w:val="Sadraj1"/>
         <w:rPr>
           <w:rFonts w:asciiTheme="minorHAnsi" w:eastAsiaTheme="minorEastAsia" w:hAnsiTheme="minorHAnsi" w:cstheme="minorBidi"/>
         </w:rPr>
@@ -17624,13 +17614,13 @@
       <w:hyperlink w:anchor="_Toc50219622" w:history="1">
         <w:r>
           <w:rPr>
-            <w:rStyle w:val="Hyperlink"/>
+            <w:rStyle w:val="Hiperveza"/>
           </w:rPr>
           <w:t xml:space="preserve">Slika 10: Primjer rada s </w:t>
         </w:r>
         <w:r>
           <w:rPr>
-            <w:rStyle w:val="Hyperlink"/>
+            <w:rStyle w:val="Hiperveza"/>
             <w:i/>
             <w:iCs/>
           </w:rPr>
@@ -17638,7 +17628,7 @@
         </w:r>
         <w:r>
           <w:rPr>
-            <w:rStyle w:val="Hyperlink"/>
+            <w:rStyle w:val="Hiperveza"/>
           </w:rPr>
           <w:t xml:space="preserve"> funkcijom</w:t>
         </w:r>
@@ -17687,7 +17677,7 @@
     </w:p>
     <w:p>
       <w:pPr>
-        <w:pStyle w:val="TOC1"/>
+        <w:pStyle w:val="Sadraj1"/>
         <w:rPr>
           <w:rFonts w:asciiTheme="minorHAnsi" w:eastAsiaTheme="minorEastAsia" w:hAnsiTheme="minorHAnsi" w:cstheme="minorBidi"/>
         </w:rPr>
@@ -17695,13 +17685,13 @@
       <w:hyperlink w:anchor="_Toc50219623" w:history="1">
         <w:r>
           <w:rPr>
-            <w:rStyle w:val="Hyperlink"/>
+            <w:rStyle w:val="Hiperveza"/>
           </w:rPr>
           <w:t xml:space="preserve">Slika 11: Primjer s dva </w:t>
         </w:r>
         <w:r>
           <w:rPr>
-            <w:rStyle w:val="Hyperlink"/>
+            <w:rStyle w:val="Hiperveza"/>
             <w:i/>
             <w:iCs/>
           </w:rPr>
@@ -17709,13 +17699,13 @@
         </w:r>
         <w:r>
           <w:rPr>
-            <w:rStyle w:val="Hyperlink"/>
+            <w:rStyle w:val="Hiperveza"/>
           </w:rPr>
           <w:t xml:space="preserve"> objekta na istom </w:t>
         </w:r>
         <w:r>
           <w:rPr>
-            <w:rStyle w:val="Hyperlink"/>
+            <w:rStyle w:val="Hiperveza"/>
             <w:i/>
             <w:iCs/>
           </w:rPr>
@@ -17723,7 +17713,7 @@
         </w:r>
         <w:r>
           <w:rPr>
-            <w:rStyle w:val="Hyperlink"/>
+            <w:rStyle w:val="Hiperveza"/>
           </w:rPr>
           <w:t xml:space="preserve"> objektu</w:t>
         </w:r>
@@ -17772,7 +17762,7 @@
     </w:p>
     <w:p>
       <w:pPr>
-        <w:pStyle w:val="TOC1"/>
+        <w:pStyle w:val="Sadraj1"/>
         <w:rPr>
           <w:rFonts w:asciiTheme="minorHAnsi" w:eastAsiaTheme="minorEastAsia" w:hAnsiTheme="minorHAnsi" w:cstheme="minorBidi"/>
         </w:rPr>
@@ -17780,7 +17770,7 @@
       <w:hyperlink w:anchor="_Toc50219624" w:history="1">
         <w:r>
           <w:rPr>
-            <w:rStyle w:val="Hyperlink"/>
+            <w:rStyle w:val="Hiperveza"/>
           </w:rPr>
           <w:t>Slika 12: Složeniji primjer uređivanja grafa</w:t>
         </w:r>
@@ -17829,7 +17819,7 @@
     </w:p>
     <w:p>
       <w:pPr>
-        <w:pStyle w:val="TOC1"/>
+        <w:pStyle w:val="Sadraj1"/>
         <w:rPr>
           <w:rFonts w:asciiTheme="minorHAnsi" w:eastAsiaTheme="minorEastAsia" w:hAnsiTheme="minorHAnsi" w:cstheme="minorBidi"/>
         </w:rPr>
@@ -17837,7 +17827,7 @@
       <w:hyperlink w:anchor="_Toc50219625" w:history="1">
         <w:r>
           <w:rPr>
-            <w:rStyle w:val="Hyperlink"/>
+            <w:rStyle w:val="Hiperveza"/>
           </w:rPr>
           <w:t>Slika 13: Izgled sučelja aplikacije s učitanim dnevničkim zapisom</w:t>
         </w:r>
@@ -17886,7 +17876,7 @@
     </w:p>
     <w:p>
       <w:pPr>
-        <w:pStyle w:val="TOC1"/>
+        <w:pStyle w:val="Sadraj1"/>
         <w:rPr>
           <w:rFonts w:asciiTheme="minorHAnsi" w:eastAsiaTheme="minorEastAsia" w:hAnsiTheme="minorHAnsi" w:cstheme="minorBidi"/>
         </w:rPr>
@@ -17894,7 +17884,7 @@
       <w:hyperlink w:anchor="_Toc50219626" w:history="1">
         <w:r>
           <w:rPr>
-            <w:rStyle w:val="Hyperlink"/>
+            <w:rStyle w:val="Hiperveza"/>
           </w:rPr>
           <w:t>Slika 14: Graf s prikazom količine zahtjeva po HTTP statusnom kodu</w:t>
         </w:r>
@@ -17943,7 +17933,7 @@
     </w:p>
     <w:p>
       <w:pPr>
-        <w:pStyle w:val="TOC1"/>
+        <w:pStyle w:val="Sadraj1"/>
         <w:rPr>
           <w:rFonts w:asciiTheme="minorHAnsi" w:eastAsiaTheme="minorEastAsia" w:hAnsiTheme="minorHAnsi" w:cstheme="minorBidi"/>
         </w:rPr>
@@ -17951,7 +17941,7 @@
       <w:hyperlink w:anchor="_Toc50219627" w:history="1">
         <w:r>
           <w:rPr>
-            <w:rStyle w:val="Hyperlink"/>
+            <w:rStyle w:val="Hiperveza"/>
           </w:rPr>
           <w:t>Slika 15: Prikaz funkcionalnosti pretraživanja i filtriranja polja</w:t>
         </w:r>
@@ -18000,7 +17990,7 @@
     </w:p>
     <w:p>
       <w:pPr>
-        <w:pStyle w:val="TOC1"/>
+        <w:pStyle w:val="Sadraj1"/>
         <w:rPr>
           <w:rFonts w:asciiTheme="minorHAnsi" w:eastAsiaTheme="minorEastAsia" w:hAnsiTheme="minorHAnsi" w:cstheme="minorBidi"/>
         </w:rPr>
@@ -18008,13 +17998,13 @@
       <w:hyperlink w:anchor="_Toc50219628" w:history="1">
         <w:r>
           <w:rPr>
-            <w:rStyle w:val="Hyperlink"/>
+            <w:rStyle w:val="Hiperveza"/>
           </w:rPr>
           <w:t>Slika 16: Prikaz funkcionalnosti spremanja odabranih podataka u .</w:t>
         </w:r>
         <w:r>
           <w:rPr>
-            <w:rStyle w:val="Hyperlink"/>
+            <w:rStyle w:val="Hiperveza"/>
             <w:i/>
             <w:iCs/>
           </w:rPr>
@@ -18022,7 +18012,7 @@
         </w:r>
         <w:r>
           <w:rPr>
-            <w:rStyle w:val="Hyperlink"/>
+            <w:rStyle w:val="Hiperveza"/>
           </w:rPr>
           <w:t xml:space="preserve"> obliku</w:t>
         </w:r>
@@ -18109,7 +18099,7 @@
           <w:numId w:val="0"/>
         </w:numPr>
       </w:pPr>
-      <w:bookmarkStart w:id="38" w:name="_Toc50220001"/>
+      <w:bookmarkStart w:id="38" w:name="_Toc50309476"/>
       <w:r>
         <w:lastRenderedPageBreak/>
         <w:t>Prilozi</w:t>
@@ -24643,7 +24633,7 @@
       </w:r>
     </w:p>
     <w:sectPr>
-      <w:footerReference w:type="default" r:id="rId34"/>
+      <w:footerReference w:type="default" r:id="rId29"/>
       <w:pgSz w:w="11906" w:h="16838"/>
       <w:pgMar w:top="1417" w:right="1417" w:bottom="1417" w:left="1417" w:header="708" w:footer="709" w:gutter="0"/>
       <w:pgNumType w:start="1"/>
@@ -24655,7 +24645,7 @@
 </file>
 
 <file path=word/endnotes.xml><?xml version="1.0" encoding="utf-8"?>
-<w:endnotes xmlns:wpc="http://schemas.microsoft.com/office/word/2010/wordprocessingCanvas" xmlns:cx="http://schemas.microsoft.com/office/drawing/2014/chartex" xmlns:cx1="http://schemas.microsoft.com/office/drawing/2015/9/8/chartex" xmlns:cx2="http://schemas.microsoft.com/office/drawing/2015/10/21/chartex" xmlns:cx3="http://schemas.microsoft.com/office/drawing/2016/5/9/chartex" xmlns:cx4="http://schemas.microsoft.com/office/drawing/2016/5/10/chartex" xmlns:cx5="http://schemas.microsoft.com/office/drawing/2016/5/11/chartex" xmlns:cx6="http://schemas.microsoft.com/office/drawing/2016/5/12/chartex" xmlns:cx7="http://schemas.microsoft.com/office/drawing/2016/5/13/chartex" xmlns:cx8="http://schemas.microsoft.com/office/drawing/2016/5/14/chartex" xmlns:mc="http://schemas.openxmlformats.org/markup-compatibility/2006" xmlns:aink="http://schemas.microsoft.com/office/drawing/2016/ink" xmlns:am3d="http://schemas.microsoft.com/office/drawing/2017/model3d" xmlns:o="urn:schemas-microsoft-com:office:office" xmlns:r="http://schemas.openxmlformats.org/officeDocument/2006/relationships" xmlns:m="http://schemas.openxmlformats.org/officeDocument/2006/math" xmlns:v="urn:schemas-microsoft-com:vml" xmlns:wp14="http://schemas.microsoft.com/office/word/2010/wordprocessingDrawing" xmlns:wp="http://schemas.openxmlformats.org/drawingml/2006/wordprocessingDrawing" xmlns:w10="urn:schemas-microsoft-com:office:word" xmlns:w="http://schemas.openxmlformats.org/wordprocessingml/2006/main" xmlns:w14="http://schemas.microsoft.com/office/word/2010/wordml" xmlns:w15="http://schemas.microsoft.com/office/word/2012/wordml" xmlns:w16cid="http://schemas.microsoft.com/office/word/2016/wordml/cid" xmlns:w16se="http://schemas.microsoft.com/office/word/2015/wordml/symex" xmlns:wpg="http://schemas.microsoft.com/office/word/2010/wordprocessingGroup" xmlns:wpi="http://schemas.microsoft.com/office/word/2010/wordprocessingInk" xmlns:wne="http://schemas.microsoft.com/office/word/2006/wordml" xmlns:wps="http://schemas.microsoft.com/office/word/2010/wordprocessingShape" mc:Ignorable="w14 w15 w16se w16cid wp14">
+<w:endnotes xmlns:wpc="http://schemas.microsoft.com/office/word/2010/wordprocessingCanvas" xmlns:cx="http://schemas.microsoft.com/office/drawing/2014/chartex" xmlns:cx1="http://schemas.microsoft.com/office/drawing/2015/9/8/chartex" xmlns:cx2="http://schemas.microsoft.com/office/drawing/2015/10/21/chartex" xmlns:cx3="http://schemas.microsoft.com/office/drawing/2016/5/9/chartex" xmlns:cx4="http://schemas.microsoft.com/office/drawing/2016/5/10/chartex" xmlns:cx5="http://schemas.microsoft.com/office/drawing/2016/5/11/chartex" xmlns:cx6="http://schemas.microsoft.com/office/drawing/2016/5/12/chartex" xmlns:cx7="http://schemas.microsoft.com/office/drawing/2016/5/13/chartex" xmlns:cx8="http://schemas.microsoft.com/office/drawing/2016/5/14/chartex" xmlns:mc="http://schemas.openxmlformats.org/markup-compatibility/2006" xmlns:aink="http://schemas.microsoft.com/office/drawing/2016/ink" xmlns:am3d="http://schemas.microsoft.com/office/drawing/2017/model3d" xmlns:o="urn:schemas-microsoft-com:office:office" xmlns:r="http://schemas.openxmlformats.org/officeDocument/2006/relationships" xmlns:m="http://schemas.openxmlformats.org/officeDocument/2006/math" xmlns:v="urn:schemas-microsoft-com:vml" xmlns:wp14="http://schemas.microsoft.com/office/word/2010/wordprocessingDrawing" xmlns:wp="http://schemas.openxmlformats.org/drawingml/2006/wordprocessingDrawing" xmlns:w10="urn:schemas-microsoft-com:office:word" xmlns:w="http://schemas.openxmlformats.org/wordprocessingml/2006/main" xmlns:w14="http://schemas.microsoft.com/office/word/2010/wordml" xmlns:w15="http://schemas.microsoft.com/office/word/2012/wordml" xmlns:w16cex="http://schemas.microsoft.com/office/word/2018/wordml/cex" xmlns:w16cid="http://schemas.microsoft.com/office/word/2016/wordml/cid" xmlns:w16="http://schemas.microsoft.com/office/word/2018/wordml" xmlns:w16se="http://schemas.microsoft.com/office/word/2015/wordml/symex" xmlns:wpg="http://schemas.microsoft.com/office/word/2010/wordprocessingGroup" xmlns:wpi="http://schemas.microsoft.com/office/word/2010/wordprocessingInk" xmlns:wne="http://schemas.microsoft.com/office/word/2006/wordml" xmlns:wps="http://schemas.microsoft.com/office/word/2010/wordprocessingShape" mc:Ignorable="w14 w15 w16se w16cid w16 w16cex wp14">
   <w:endnote w:type="separator" w:id="-1">
     <w:p>
       <w:r>
@@ -24674,39 +24664,39 @@
 </file>
 
 <file path=word/footer1.xml><?xml version="1.0" encoding="utf-8"?>
-<w:ftr xmlns:wpc="http://schemas.microsoft.com/office/word/2010/wordprocessingCanvas" xmlns:cx="http://schemas.microsoft.com/office/drawing/2014/chartex" xmlns:cx1="http://schemas.microsoft.com/office/drawing/2015/9/8/chartex" xmlns:cx2="http://schemas.microsoft.com/office/drawing/2015/10/21/chartex" xmlns:cx3="http://schemas.microsoft.com/office/drawing/2016/5/9/chartex" xmlns:cx4="http://schemas.microsoft.com/office/drawing/2016/5/10/chartex" xmlns:cx5="http://schemas.microsoft.com/office/drawing/2016/5/11/chartex" xmlns:cx6="http://schemas.microsoft.com/office/drawing/2016/5/12/chartex" xmlns:cx7="http://schemas.microsoft.com/office/drawing/2016/5/13/chartex" xmlns:cx8="http://schemas.microsoft.com/office/drawing/2016/5/14/chartex" xmlns:mc="http://schemas.openxmlformats.org/markup-compatibility/2006" xmlns:aink="http://schemas.microsoft.com/office/drawing/2016/ink" xmlns:am3d="http://schemas.microsoft.com/office/drawing/2017/model3d" xmlns:o="urn:schemas-microsoft-com:office:office" xmlns:r="http://schemas.openxmlformats.org/officeDocument/2006/relationships" xmlns:m="http://schemas.openxmlformats.org/officeDocument/2006/math" xmlns:v="urn:schemas-microsoft-com:vml" xmlns:wp14="http://schemas.microsoft.com/office/word/2010/wordprocessingDrawing" xmlns:wp="http://schemas.openxmlformats.org/drawingml/2006/wordprocessingDrawing" xmlns:w10="urn:schemas-microsoft-com:office:word" xmlns:w="http://schemas.openxmlformats.org/wordprocessingml/2006/main" xmlns:w14="http://schemas.microsoft.com/office/word/2010/wordml" xmlns:w15="http://schemas.microsoft.com/office/word/2012/wordml" xmlns:w16cid="http://schemas.microsoft.com/office/word/2016/wordml/cid" xmlns:w16se="http://schemas.microsoft.com/office/word/2015/wordml/symex" xmlns:wpg="http://schemas.microsoft.com/office/word/2010/wordprocessingGroup" xmlns:wpi="http://schemas.microsoft.com/office/word/2010/wordprocessingInk" xmlns:wne="http://schemas.microsoft.com/office/word/2006/wordml" xmlns:wps="http://schemas.microsoft.com/office/word/2010/wordprocessingShape" mc:Ignorable="w14 w15 w16se w16cid wp14">
+<w:ftr xmlns:wpc="http://schemas.microsoft.com/office/word/2010/wordprocessingCanvas" xmlns:cx="http://schemas.microsoft.com/office/drawing/2014/chartex" xmlns:cx1="http://schemas.microsoft.com/office/drawing/2015/9/8/chartex" xmlns:cx2="http://schemas.microsoft.com/office/drawing/2015/10/21/chartex" xmlns:cx3="http://schemas.microsoft.com/office/drawing/2016/5/9/chartex" xmlns:cx4="http://schemas.microsoft.com/office/drawing/2016/5/10/chartex" xmlns:cx5="http://schemas.microsoft.com/office/drawing/2016/5/11/chartex" xmlns:cx6="http://schemas.microsoft.com/office/drawing/2016/5/12/chartex" xmlns:cx7="http://schemas.microsoft.com/office/drawing/2016/5/13/chartex" xmlns:cx8="http://schemas.microsoft.com/office/drawing/2016/5/14/chartex" xmlns:mc="http://schemas.openxmlformats.org/markup-compatibility/2006" xmlns:aink="http://schemas.microsoft.com/office/drawing/2016/ink" xmlns:am3d="http://schemas.microsoft.com/office/drawing/2017/model3d" xmlns:o="urn:schemas-microsoft-com:office:office" xmlns:r="http://schemas.openxmlformats.org/officeDocument/2006/relationships" xmlns:m="http://schemas.openxmlformats.org/officeDocument/2006/math" xmlns:v="urn:schemas-microsoft-com:vml" xmlns:wp14="http://schemas.microsoft.com/office/word/2010/wordprocessingDrawing" xmlns:wp="http://schemas.openxmlformats.org/drawingml/2006/wordprocessingDrawing" xmlns:w10="urn:schemas-microsoft-com:office:word" xmlns:w="http://schemas.openxmlformats.org/wordprocessingml/2006/main" xmlns:w14="http://schemas.microsoft.com/office/word/2010/wordml" xmlns:w15="http://schemas.microsoft.com/office/word/2012/wordml" xmlns:w16cex="http://schemas.microsoft.com/office/word/2018/wordml/cex" xmlns:w16cid="http://schemas.microsoft.com/office/word/2016/wordml/cid" xmlns:w16="http://schemas.microsoft.com/office/word/2018/wordml" xmlns:w16se="http://schemas.microsoft.com/office/word/2015/wordml/symex" xmlns:wpg="http://schemas.microsoft.com/office/word/2010/wordprocessingGroup" xmlns:wpi="http://schemas.microsoft.com/office/word/2010/wordprocessingInk" xmlns:wne="http://schemas.microsoft.com/office/word/2006/wordml" xmlns:wps="http://schemas.microsoft.com/office/word/2010/wordprocessingShape" mc:Ignorable="w14 w15 w16se w16cid w16 w16cex wp14">
   <w:p>
     <w:pPr>
-      <w:pStyle w:val="Footer"/>
+      <w:pStyle w:val="Podnoje"/>
       <w:jc w:val="right"/>
     </w:pPr>
   </w:p>
   <w:p>
     <w:pPr>
-      <w:pStyle w:val="Footer"/>
+      <w:pStyle w:val="Podnoje"/>
     </w:pPr>
   </w:p>
 </w:ftr>
 </file>
 
 <file path=word/footer2.xml><?xml version="1.0" encoding="utf-8"?>
-<w:ftr xmlns:wpc="http://schemas.microsoft.com/office/word/2010/wordprocessingCanvas" xmlns:cx="http://schemas.microsoft.com/office/drawing/2014/chartex" xmlns:cx1="http://schemas.microsoft.com/office/drawing/2015/9/8/chartex" xmlns:cx2="http://schemas.microsoft.com/office/drawing/2015/10/21/chartex" xmlns:cx3="http://schemas.microsoft.com/office/drawing/2016/5/9/chartex" xmlns:cx4="http://schemas.microsoft.com/office/drawing/2016/5/10/chartex" xmlns:cx5="http://schemas.microsoft.com/office/drawing/2016/5/11/chartex" xmlns:cx6="http://schemas.microsoft.com/office/drawing/2016/5/12/chartex" xmlns:cx7="http://schemas.microsoft.com/office/drawing/2016/5/13/chartex" xmlns:cx8="http://schemas.microsoft.com/office/drawing/2016/5/14/chartex" xmlns:mc="http://schemas.openxmlformats.org/markup-compatibility/2006" xmlns:aink="http://schemas.microsoft.com/office/drawing/2016/ink" xmlns:am3d="http://schemas.microsoft.com/office/drawing/2017/model3d" xmlns:o="urn:schemas-microsoft-com:office:office" xmlns:r="http://schemas.openxmlformats.org/officeDocument/2006/relationships" xmlns:m="http://schemas.openxmlformats.org/officeDocument/2006/math" xmlns:v="urn:schemas-microsoft-com:vml" xmlns:wp14="http://schemas.microsoft.com/office/word/2010/wordprocessingDrawing" xmlns:wp="http://schemas.openxmlformats.org/drawingml/2006/wordprocessingDrawing" xmlns:w10="urn:schemas-microsoft-com:office:word" xmlns:w="http://schemas.openxmlformats.org/wordprocessingml/2006/main" xmlns:w14="http://schemas.microsoft.com/office/word/2010/wordml" xmlns:w15="http://schemas.microsoft.com/office/word/2012/wordml" xmlns:w16cid="http://schemas.microsoft.com/office/word/2016/wordml/cid" xmlns:w16se="http://schemas.microsoft.com/office/word/2015/wordml/symex" xmlns:wpg="http://schemas.microsoft.com/office/word/2010/wordprocessingGroup" xmlns:wpi="http://schemas.microsoft.com/office/word/2010/wordprocessingInk" xmlns:wne="http://schemas.microsoft.com/office/word/2006/wordml" xmlns:wps="http://schemas.microsoft.com/office/word/2010/wordprocessingShape" mc:Ignorable="w14 w15 w16se w16cid wp14">
+<w:ftr xmlns:wpc="http://schemas.microsoft.com/office/word/2010/wordprocessingCanvas" xmlns:cx="http://schemas.microsoft.com/office/drawing/2014/chartex" xmlns:cx1="http://schemas.microsoft.com/office/drawing/2015/9/8/chartex" xmlns:cx2="http://schemas.microsoft.com/office/drawing/2015/10/21/chartex" xmlns:cx3="http://schemas.microsoft.com/office/drawing/2016/5/9/chartex" xmlns:cx4="http://schemas.microsoft.com/office/drawing/2016/5/10/chartex" xmlns:cx5="http://schemas.microsoft.com/office/drawing/2016/5/11/chartex" xmlns:cx6="http://schemas.microsoft.com/office/drawing/2016/5/12/chartex" xmlns:cx7="http://schemas.microsoft.com/office/drawing/2016/5/13/chartex" xmlns:cx8="http://schemas.microsoft.com/office/drawing/2016/5/14/chartex" xmlns:mc="http://schemas.openxmlformats.org/markup-compatibility/2006" xmlns:aink="http://schemas.microsoft.com/office/drawing/2016/ink" xmlns:am3d="http://schemas.microsoft.com/office/drawing/2017/model3d" xmlns:o="urn:schemas-microsoft-com:office:office" xmlns:r="http://schemas.openxmlformats.org/officeDocument/2006/relationships" xmlns:m="http://schemas.openxmlformats.org/officeDocument/2006/math" xmlns:v="urn:schemas-microsoft-com:vml" xmlns:wp14="http://schemas.microsoft.com/office/word/2010/wordprocessingDrawing" xmlns:wp="http://schemas.openxmlformats.org/drawingml/2006/wordprocessingDrawing" xmlns:w10="urn:schemas-microsoft-com:office:word" xmlns:w="http://schemas.openxmlformats.org/wordprocessingml/2006/main" xmlns:w14="http://schemas.microsoft.com/office/word/2010/wordml" xmlns:w15="http://schemas.microsoft.com/office/word/2012/wordml" xmlns:w16cex="http://schemas.microsoft.com/office/word/2018/wordml/cex" xmlns:w16cid="http://schemas.microsoft.com/office/word/2016/wordml/cid" xmlns:w16="http://schemas.microsoft.com/office/word/2018/wordml" xmlns:w16se="http://schemas.microsoft.com/office/word/2015/wordml/symex" xmlns:wpg="http://schemas.microsoft.com/office/word/2010/wordprocessingGroup" xmlns:wpi="http://schemas.microsoft.com/office/word/2010/wordprocessingInk" xmlns:wne="http://schemas.microsoft.com/office/word/2006/wordml" xmlns:wps="http://schemas.microsoft.com/office/word/2010/wordprocessingShape" mc:Ignorable="w14 w15 w16se w16cid w16 w16cex wp14">
   <w:p>
     <w:pPr>
-      <w:pStyle w:val="Footer"/>
+      <w:pStyle w:val="Podnoje"/>
       <w:jc w:val="right"/>
     </w:pPr>
   </w:p>
   <w:p>
     <w:pPr>
-      <w:pStyle w:val="Footer"/>
+      <w:pStyle w:val="Podnoje"/>
     </w:pPr>
   </w:p>
 </w:ftr>
 </file>
 
 <file path=word/footer3.xml><?xml version="1.0" encoding="utf-8"?>
-<w:ftr xmlns:wpc="http://schemas.microsoft.com/office/word/2010/wordprocessingCanvas" xmlns:cx="http://schemas.microsoft.com/office/drawing/2014/chartex" xmlns:cx1="http://schemas.microsoft.com/office/drawing/2015/9/8/chartex" xmlns:cx2="http://schemas.microsoft.com/office/drawing/2015/10/21/chartex" xmlns:cx3="http://schemas.microsoft.com/office/drawing/2016/5/9/chartex" xmlns:cx4="http://schemas.microsoft.com/office/drawing/2016/5/10/chartex" xmlns:cx5="http://schemas.microsoft.com/office/drawing/2016/5/11/chartex" xmlns:cx6="http://schemas.microsoft.com/office/drawing/2016/5/12/chartex" xmlns:cx7="http://schemas.microsoft.com/office/drawing/2016/5/13/chartex" xmlns:cx8="http://schemas.microsoft.com/office/drawing/2016/5/14/chartex" xmlns:mc="http://schemas.openxmlformats.org/markup-compatibility/2006" xmlns:aink="http://schemas.microsoft.com/office/drawing/2016/ink" xmlns:am3d="http://schemas.microsoft.com/office/drawing/2017/model3d" xmlns:o="urn:schemas-microsoft-com:office:office" xmlns:r="http://schemas.openxmlformats.org/officeDocument/2006/relationships" xmlns:m="http://schemas.openxmlformats.org/officeDocument/2006/math" xmlns:v="urn:schemas-microsoft-com:vml" xmlns:wp14="http://schemas.microsoft.com/office/word/2010/wordprocessingDrawing" xmlns:wp="http://schemas.openxmlformats.org/drawingml/2006/wordprocessingDrawing" xmlns:w10="urn:schemas-microsoft-com:office:word" xmlns:w="http://schemas.openxmlformats.org/wordprocessingml/2006/main" xmlns:w14="http://schemas.microsoft.com/office/word/2010/wordml" xmlns:w15="http://schemas.microsoft.com/office/word/2012/wordml" xmlns:w16cid="http://schemas.microsoft.com/office/word/2016/wordml/cid" xmlns:w16se="http://schemas.microsoft.com/office/word/2015/wordml/symex" xmlns:wpg="http://schemas.microsoft.com/office/word/2010/wordprocessingGroup" xmlns:wpi="http://schemas.microsoft.com/office/word/2010/wordprocessingInk" xmlns:wne="http://schemas.microsoft.com/office/word/2006/wordml" xmlns:wps="http://schemas.microsoft.com/office/word/2010/wordprocessingShape" mc:Ignorable="w14 w15 w16se w16cid wp14">
+<w:ftr xmlns:wpc="http://schemas.microsoft.com/office/word/2010/wordprocessingCanvas" xmlns:cx="http://schemas.microsoft.com/office/drawing/2014/chartex" xmlns:cx1="http://schemas.microsoft.com/office/drawing/2015/9/8/chartex" xmlns:cx2="http://schemas.microsoft.com/office/drawing/2015/10/21/chartex" xmlns:cx3="http://schemas.microsoft.com/office/drawing/2016/5/9/chartex" xmlns:cx4="http://schemas.microsoft.com/office/drawing/2016/5/10/chartex" xmlns:cx5="http://schemas.microsoft.com/office/drawing/2016/5/11/chartex" xmlns:cx6="http://schemas.microsoft.com/office/drawing/2016/5/12/chartex" xmlns:cx7="http://schemas.microsoft.com/office/drawing/2016/5/13/chartex" xmlns:cx8="http://schemas.microsoft.com/office/drawing/2016/5/14/chartex" xmlns:mc="http://schemas.openxmlformats.org/markup-compatibility/2006" xmlns:aink="http://schemas.microsoft.com/office/drawing/2016/ink" xmlns:am3d="http://schemas.microsoft.com/office/drawing/2017/model3d" xmlns:o="urn:schemas-microsoft-com:office:office" xmlns:r="http://schemas.openxmlformats.org/officeDocument/2006/relationships" xmlns:m="http://schemas.openxmlformats.org/officeDocument/2006/math" xmlns:v="urn:schemas-microsoft-com:vml" xmlns:wp14="http://schemas.microsoft.com/office/word/2010/wordprocessingDrawing" xmlns:wp="http://schemas.openxmlformats.org/drawingml/2006/wordprocessingDrawing" xmlns:w10="urn:schemas-microsoft-com:office:word" xmlns:w="http://schemas.openxmlformats.org/wordprocessingml/2006/main" xmlns:w14="http://schemas.microsoft.com/office/word/2010/wordml" xmlns:w15="http://schemas.microsoft.com/office/word/2012/wordml" xmlns:w16cex="http://schemas.microsoft.com/office/word/2018/wordml/cex" xmlns:w16cid="http://schemas.microsoft.com/office/word/2016/wordml/cid" xmlns:w16="http://schemas.microsoft.com/office/word/2018/wordml" xmlns:w16se="http://schemas.microsoft.com/office/word/2015/wordml/symex" xmlns:wpg="http://schemas.microsoft.com/office/word/2010/wordprocessingGroup" xmlns:wpi="http://schemas.microsoft.com/office/word/2010/wordprocessingInk" xmlns:wne="http://schemas.microsoft.com/office/word/2006/wordml" xmlns:wps="http://schemas.microsoft.com/office/word/2010/wordprocessingShape" mc:Ignorable="w14 w15 w16se w16cid w16 w16cex wp14">
   <w:sdt>
     <w:sdtPr>
       <w:id w:val="1344055326"/>
@@ -24715,11 +24705,10 @@
         <w:docPartUnique/>
       </w:docPartObj>
     </w:sdtPr>
-    <w:sdtEndPr/>
     <w:sdtContent>
       <w:p>
         <w:pPr>
-          <w:pStyle w:val="Footer"/>
+          <w:pStyle w:val="Podnoje"/>
           <w:jc w:val="right"/>
         </w:pPr>
         <w:r>
@@ -24753,16 +24742,7 @@
             <w:sz w:val="18"/>
             <w:szCs w:val="18"/>
           </w:rPr>
-          <w:t>i</w:t>
-        </w:r>
-        <w:r>
-          <w:rPr>
-            <w:rFonts w:ascii="Arial" w:hAnsi="Arial" w:cs="Arial"/>
-            <w:noProof/>
-            <w:sz w:val="18"/>
-            <w:szCs w:val="18"/>
-          </w:rPr>
-          <w:t>i</w:t>
+          <w:t>ii</w:t>
         </w:r>
         <w:r>
           <w:rPr>
@@ -24777,14 +24757,14 @@
   </w:sdt>
   <w:p>
     <w:pPr>
-      <w:pStyle w:val="Footer"/>
+      <w:pStyle w:val="Podnoje"/>
     </w:pPr>
   </w:p>
 </w:ftr>
 </file>
 
 <file path=word/footer4.xml><?xml version="1.0" encoding="utf-8"?>
-<w:ftr xmlns:wpc="http://schemas.microsoft.com/office/word/2010/wordprocessingCanvas" xmlns:cx="http://schemas.microsoft.com/office/drawing/2014/chartex" xmlns:cx1="http://schemas.microsoft.com/office/drawing/2015/9/8/chartex" xmlns:cx2="http://schemas.microsoft.com/office/drawing/2015/10/21/chartex" xmlns:cx3="http://schemas.microsoft.com/office/drawing/2016/5/9/chartex" xmlns:cx4="http://schemas.microsoft.com/office/drawing/2016/5/10/chartex" xmlns:cx5="http://schemas.microsoft.com/office/drawing/2016/5/11/chartex" xmlns:cx6="http://schemas.microsoft.com/office/drawing/2016/5/12/chartex" xmlns:cx7="http://schemas.microsoft.com/office/drawing/2016/5/13/chartex" xmlns:cx8="http://schemas.microsoft.com/office/drawing/2016/5/14/chartex" xmlns:mc="http://schemas.openxmlformats.org/markup-compatibility/2006" xmlns:aink="http://schemas.microsoft.com/office/drawing/2016/ink" xmlns:am3d="http://schemas.microsoft.com/office/drawing/2017/model3d" xmlns:o="urn:schemas-microsoft-com:office:office" xmlns:r="http://schemas.openxmlformats.org/officeDocument/2006/relationships" xmlns:m="http://schemas.openxmlformats.org/officeDocument/2006/math" xmlns:v="urn:schemas-microsoft-com:vml" xmlns:wp14="http://schemas.microsoft.com/office/word/2010/wordprocessingDrawing" xmlns:wp="http://schemas.openxmlformats.org/drawingml/2006/wordprocessingDrawing" xmlns:w10="urn:schemas-microsoft-com:office:word" xmlns:w="http://schemas.openxmlformats.org/wordprocessingml/2006/main" xmlns:w14="http://schemas.microsoft.com/office/word/2010/wordml" xmlns:w15="http://schemas.microsoft.com/office/word/2012/wordml" xmlns:w16cid="http://schemas.microsoft.com/office/word/2016/wordml/cid" xmlns:w16se="http://schemas.microsoft.com/office/word/2015/wordml/symex" xmlns:wpg="http://schemas.microsoft.com/office/word/2010/wordprocessingGroup" xmlns:wpi="http://schemas.microsoft.com/office/word/2010/wordprocessingInk" xmlns:wne="http://schemas.microsoft.com/office/word/2006/wordml" xmlns:wps="http://schemas.microsoft.com/office/word/2010/wordprocessingShape" mc:Ignorable="w14 w15 w16se w16cid wp14">
+<w:ftr xmlns:wpc="http://schemas.microsoft.com/office/word/2010/wordprocessingCanvas" xmlns:cx="http://schemas.microsoft.com/office/drawing/2014/chartex" xmlns:cx1="http://schemas.microsoft.com/office/drawing/2015/9/8/chartex" xmlns:cx2="http://schemas.microsoft.com/office/drawing/2015/10/21/chartex" xmlns:cx3="http://schemas.microsoft.com/office/drawing/2016/5/9/chartex" xmlns:cx4="http://schemas.microsoft.com/office/drawing/2016/5/10/chartex" xmlns:cx5="http://schemas.microsoft.com/office/drawing/2016/5/11/chartex" xmlns:cx6="http://schemas.microsoft.com/office/drawing/2016/5/12/chartex" xmlns:cx7="http://schemas.microsoft.com/office/drawing/2016/5/13/chartex" xmlns:cx8="http://schemas.microsoft.com/office/drawing/2016/5/14/chartex" xmlns:mc="http://schemas.openxmlformats.org/markup-compatibility/2006" xmlns:aink="http://schemas.microsoft.com/office/drawing/2016/ink" xmlns:am3d="http://schemas.microsoft.com/office/drawing/2017/model3d" xmlns:o="urn:schemas-microsoft-com:office:office" xmlns:r="http://schemas.openxmlformats.org/officeDocument/2006/relationships" xmlns:m="http://schemas.openxmlformats.org/officeDocument/2006/math" xmlns:v="urn:schemas-microsoft-com:vml" xmlns:wp14="http://schemas.microsoft.com/office/word/2010/wordprocessingDrawing" xmlns:wp="http://schemas.openxmlformats.org/drawingml/2006/wordprocessingDrawing" xmlns:w10="urn:schemas-microsoft-com:office:word" xmlns:w="http://schemas.openxmlformats.org/wordprocessingml/2006/main" xmlns:w14="http://schemas.microsoft.com/office/word/2010/wordml" xmlns:w15="http://schemas.microsoft.com/office/word/2012/wordml" xmlns:w16cex="http://schemas.microsoft.com/office/word/2018/wordml/cex" xmlns:w16cid="http://schemas.microsoft.com/office/word/2016/wordml/cid" xmlns:w16="http://schemas.microsoft.com/office/word/2018/wordml" xmlns:w16se="http://schemas.microsoft.com/office/word/2015/wordml/symex" xmlns:wpg="http://schemas.microsoft.com/office/word/2010/wordprocessingGroup" xmlns:wpi="http://schemas.microsoft.com/office/word/2010/wordprocessingInk" xmlns:wne="http://schemas.microsoft.com/office/word/2006/wordml" xmlns:wps="http://schemas.microsoft.com/office/word/2010/wordprocessingShape" mc:Ignorable="w14 w15 w16se w16cid w16 w16cex wp14">
   <w:sdt>
     <w:sdtPr>
       <w:id w:val="54747591"/>
@@ -24803,7 +24783,7 @@
     <w:sdtContent>
       <w:p>
         <w:pPr>
-          <w:pStyle w:val="Footer"/>
+          <w:pStyle w:val="Podnoje"/>
           <w:jc w:val="right"/>
           <w:rPr>
             <w:rFonts w:ascii="Arial" w:hAnsi="Arial" w:cs="Arial"/>
@@ -24857,14 +24837,14 @@
   </w:sdt>
   <w:p>
     <w:pPr>
-      <w:pStyle w:val="Footer"/>
+      <w:pStyle w:val="Podnoje"/>
     </w:pPr>
   </w:p>
 </w:ftr>
 </file>
 
 <file path=word/footer5.xml><?xml version="1.0" encoding="utf-8"?>
-<w:ftr xmlns:wpc="http://schemas.microsoft.com/office/word/2010/wordprocessingCanvas" xmlns:cx="http://schemas.microsoft.com/office/drawing/2014/chartex" xmlns:cx1="http://schemas.microsoft.com/office/drawing/2015/9/8/chartex" xmlns:cx2="http://schemas.microsoft.com/office/drawing/2015/10/21/chartex" xmlns:cx3="http://schemas.microsoft.com/office/drawing/2016/5/9/chartex" xmlns:cx4="http://schemas.microsoft.com/office/drawing/2016/5/10/chartex" xmlns:cx5="http://schemas.microsoft.com/office/drawing/2016/5/11/chartex" xmlns:cx6="http://schemas.microsoft.com/office/drawing/2016/5/12/chartex" xmlns:cx7="http://schemas.microsoft.com/office/drawing/2016/5/13/chartex" xmlns:cx8="http://schemas.microsoft.com/office/drawing/2016/5/14/chartex" xmlns:mc="http://schemas.openxmlformats.org/markup-compatibility/2006" xmlns:aink="http://schemas.microsoft.com/office/drawing/2016/ink" xmlns:am3d="http://schemas.microsoft.com/office/drawing/2017/model3d" xmlns:o="urn:schemas-microsoft-com:office:office" xmlns:r="http://schemas.openxmlformats.org/officeDocument/2006/relationships" xmlns:m="http://schemas.openxmlformats.org/officeDocument/2006/math" xmlns:v="urn:schemas-microsoft-com:vml" xmlns:wp14="http://schemas.microsoft.com/office/word/2010/wordprocessingDrawing" xmlns:wp="http://schemas.openxmlformats.org/drawingml/2006/wordprocessingDrawing" xmlns:w10="urn:schemas-microsoft-com:office:word" xmlns:w="http://schemas.openxmlformats.org/wordprocessingml/2006/main" xmlns:w14="http://schemas.microsoft.com/office/word/2010/wordml" xmlns:w15="http://schemas.microsoft.com/office/word/2012/wordml" xmlns:w16cid="http://schemas.microsoft.com/office/word/2016/wordml/cid" xmlns:w16se="http://schemas.microsoft.com/office/word/2015/wordml/symex" xmlns:wpg="http://schemas.microsoft.com/office/word/2010/wordprocessingGroup" xmlns:wpi="http://schemas.microsoft.com/office/word/2010/wordprocessingInk" xmlns:wne="http://schemas.microsoft.com/office/word/2006/wordml" xmlns:wps="http://schemas.microsoft.com/office/word/2010/wordprocessingShape" mc:Ignorable="w14 w15 w16se w16cid wp14">
+<w:ftr xmlns:wpc="http://schemas.microsoft.com/office/word/2010/wordprocessingCanvas" xmlns:cx="http://schemas.microsoft.com/office/drawing/2014/chartex" xmlns:cx1="http://schemas.microsoft.com/office/drawing/2015/9/8/chartex" xmlns:cx2="http://schemas.microsoft.com/office/drawing/2015/10/21/chartex" xmlns:cx3="http://schemas.microsoft.com/office/drawing/2016/5/9/chartex" xmlns:cx4="http://schemas.microsoft.com/office/drawing/2016/5/10/chartex" xmlns:cx5="http://schemas.microsoft.com/office/drawing/2016/5/11/chartex" xmlns:cx6="http://schemas.microsoft.com/office/drawing/2016/5/12/chartex" xmlns:cx7="http://schemas.microsoft.com/office/drawing/2016/5/13/chartex" xmlns:cx8="http://schemas.microsoft.com/office/drawing/2016/5/14/chartex" xmlns:mc="http://schemas.openxmlformats.org/markup-compatibility/2006" xmlns:aink="http://schemas.microsoft.com/office/drawing/2016/ink" xmlns:am3d="http://schemas.microsoft.com/office/drawing/2017/model3d" xmlns:o="urn:schemas-microsoft-com:office:office" xmlns:r="http://schemas.openxmlformats.org/officeDocument/2006/relationships" xmlns:m="http://schemas.openxmlformats.org/officeDocument/2006/math" xmlns:v="urn:schemas-microsoft-com:vml" xmlns:wp14="http://schemas.microsoft.com/office/word/2010/wordprocessingDrawing" xmlns:wp="http://schemas.openxmlformats.org/drawingml/2006/wordprocessingDrawing" xmlns:w10="urn:schemas-microsoft-com:office:word" xmlns:w="http://schemas.openxmlformats.org/wordprocessingml/2006/main" xmlns:w14="http://schemas.microsoft.com/office/word/2010/wordml" xmlns:w15="http://schemas.microsoft.com/office/word/2012/wordml" xmlns:w16cex="http://schemas.microsoft.com/office/word/2018/wordml/cex" xmlns:w16cid="http://schemas.microsoft.com/office/word/2016/wordml/cid" xmlns:w16="http://schemas.microsoft.com/office/word/2018/wordml" xmlns:w16se="http://schemas.microsoft.com/office/word/2015/wordml/symex" xmlns:wpg="http://schemas.microsoft.com/office/word/2010/wordprocessingGroup" xmlns:wpi="http://schemas.microsoft.com/office/word/2010/wordprocessingInk" xmlns:wne="http://schemas.microsoft.com/office/word/2006/wordml" xmlns:wps="http://schemas.microsoft.com/office/word/2010/wordprocessingShape" mc:Ignorable="w14 w15 w16se w16cid w16 w16cex wp14">
   <w:sdt>
     <w:sdtPr>
       <w:id w:val="-2132701547"/>
@@ -24883,7 +24863,7 @@
     <w:sdtContent>
       <w:p>
         <w:pPr>
-          <w:pStyle w:val="Footer"/>
+          <w:pStyle w:val="Podnoje"/>
           <w:jc w:val="right"/>
           <w:rPr>
             <w:rFonts w:ascii="Arial" w:hAnsi="Arial" w:cs="Arial"/>
@@ -24922,16 +24902,7 @@
             <w:sz w:val="18"/>
             <w:szCs w:val="18"/>
           </w:rPr>
-          <w:t>ii</w:t>
-        </w:r>
-        <w:r>
-          <w:rPr>
-            <w:rFonts w:ascii="Arial" w:hAnsi="Arial" w:cs="Arial"/>
-            <w:noProof/>
-            <w:sz w:val="18"/>
-            <w:szCs w:val="18"/>
-          </w:rPr>
-          <w:t>i</w:t>
+          <w:t>iii</w:t>
         </w:r>
         <w:r>
           <w:rPr>
@@ -24947,14 +24918,14 @@
   </w:sdt>
   <w:p>
     <w:pPr>
-      <w:pStyle w:val="Footer"/>
+      <w:pStyle w:val="Podnoje"/>
     </w:pPr>
   </w:p>
 </w:ftr>
 </file>
 
 <file path=word/footer6.xml><?xml version="1.0" encoding="utf-8"?>
-<w:ftr xmlns:wpc="http://schemas.microsoft.com/office/word/2010/wordprocessingCanvas" xmlns:cx="http://schemas.microsoft.com/office/drawing/2014/chartex" xmlns:cx1="http://schemas.microsoft.com/office/drawing/2015/9/8/chartex" xmlns:cx2="http://schemas.microsoft.com/office/drawing/2015/10/21/chartex" xmlns:cx3="http://schemas.microsoft.com/office/drawing/2016/5/9/chartex" xmlns:cx4="http://schemas.microsoft.com/office/drawing/2016/5/10/chartex" xmlns:cx5="http://schemas.microsoft.com/office/drawing/2016/5/11/chartex" xmlns:cx6="http://schemas.microsoft.com/office/drawing/2016/5/12/chartex" xmlns:cx7="http://schemas.microsoft.com/office/drawing/2016/5/13/chartex" xmlns:cx8="http://schemas.microsoft.com/office/drawing/2016/5/14/chartex" xmlns:mc="http://schemas.openxmlformats.org/markup-compatibility/2006" xmlns:aink="http://schemas.microsoft.com/office/drawing/2016/ink" xmlns:am3d="http://schemas.microsoft.com/office/drawing/2017/model3d" xmlns:o="urn:schemas-microsoft-com:office:office" xmlns:r="http://schemas.openxmlformats.org/officeDocument/2006/relationships" xmlns:m="http://schemas.openxmlformats.org/officeDocument/2006/math" xmlns:v="urn:schemas-microsoft-com:vml" xmlns:wp14="http://schemas.microsoft.com/office/word/2010/wordprocessingDrawing" xmlns:wp="http://schemas.openxmlformats.org/drawingml/2006/wordprocessingDrawing" xmlns:w10="urn:schemas-microsoft-com:office:word" xmlns:w="http://schemas.openxmlformats.org/wordprocessingml/2006/main" xmlns:w14="http://schemas.microsoft.com/office/word/2010/wordml" xmlns:w15="http://schemas.microsoft.com/office/word/2012/wordml" xmlns:w16cid="http://schemas.microsoft.com/office/word/2016/wordml/cid" xmlns:w16se="http://schemas.microsoft.com/office/word/2015/wordml/symex" xmlns:wpg="http://schemas.microsoft.com/office/word/2010/wordprocessingGroup" xmlns:wpi="http://schemas.microsoft.com/office/word/2010/wordprocessingInk" xmlns:wne="http://schemas.microsoft.com/office/word/2006/wordml" xmlns:wps="http://schemas.microsoft.com/office/word/2010/wordprocessingShape" mc:Ignorable="w14 w15 w16se w16cid wp14">
+<w:ftr xmlns:wpc="http://schemas.microsoft.com/office/word/2010/wordprocessingCanvas" xmlns:cx="http://schemas.microsoft.com/office/drawing/2014/chartex" xmlns:cx1="http://schemas.microsoft.com/office/drawing/2015/9/8/chartex" xmlns:cx2="http://schemas.microsoft.com/office/drawing/2015/10/21/chartex" xmlns:cx3="http://schemas.microsoft.com/office/drawing/2016/5/9/chartex" xmlns:cx4="http://schemas.microsoft.com/office/drawing/2016/5/10/chartex" xmlns:cx5="http://schemas.microsoft.com/office/drawing/2016/5/11/chartex" xmlns:cx6="http://schemas.microsoft.com/office/drawing/2016/5/12/chartex" xmlns:cx7="http://schemas.microsoft.com/office/drawing/2016/5/13/chartex" xmlns:cx8="http://schemas.microsoft.com/office/drawing/2016/5/14/chartex" xmlns:mc="http://schemas.openxmlformats.org/markup-compatibility/2006" xmlns:aink="http://schemas.microsoft.com/office/drawing/2016/ink" xmlns:am3d="http://schemas.microsoft.com/office/drawing/2017/model3d" xmlns:o="urn:schemas-microsoft-com:office:office" xmlns:r="http://schemas.openxmlformats.org/officeDocument/2006/relationships" xmlns:m="http://schemas.openxmlformats.org/officeDocument/2006/math" xmlns:v="urn:schemas-microsoft-com:vml" xmlns:wp14="http://schemas.microsoft.com/office/word/2010/wordprocessingDrawing" xmlns:wp="http://schemas.openxmlformats.org/drawingml/2006/wordprocessingDrawing" xmlns:w10="urn:schemas-microsoft-com:office:word" xmlns:w="http://schemas.openxmlformats.org/wordprocessingml/2006/main" xmlns:w14="http://schemas.microsoft.com/office/word/2010/wordml" xmlns:w15="http://schemas.microsoft.com/office/word/2012/wordml" xmlns:w16cex="http://schemas.microsoft.com/office/word/2018/wordml/cex" xmlns:w16cid="http://schemas.microsoft.com/office/word/2016/wordml/cid" xmlns:w16="http://schemas.microsoft.com/office/word/2018/wordml" xmlns:w16se="http://schemas.microsoft.com/office/word/2015/wordml/symex" xmlns:wpg="http://schemas.microsoft.com/office/word/2010/wordprocessingGroup" xmlns:wpi="http://schemas.microsoft.com/office/word/2010/wordprocessingInk" xmlns:wne="http://schemas.microsoft.com/office/word/2006/wordml" xmlns:wps="http://schemas.microsoft.com/office/word/2010/wordprocessingShape" mc:Ignorable="w14 w15 w16se w16cid w16 w16cex wp14">
   <w:sdt>
     <w:sdtPr>
       <w:id w:val="21073647"/>
@@ -24973,7 +24944,7 @@
     <w:sdtContent>
       <w:p>
         <w:pPr>
-          <w:pStyle w:val="Footer"/>
+          <w:pStyle w:val="Podnoje"/>
           <w:jc w:val="right"/>
           <w:rPr>
             <w:rFonts w:ascii="Arial" w:hAnsi="Arial" w:cs="Arial"/>
@@ -25012,16 +24983,7 @@
             <w:sz w:val="18"/>
             <w:szCs w:val="18"/>
           </w:rPr>
-          <w:t>1</w:t>
-        </w:r>
-        <w:r>
-          <w:rPr>
-            <w:rFonts w:ascii="Arial" w:hAnsi="Arial" w:cs="Arial"/>
-            <w:noProof/>
-            <w:sz w:val="18"/>
-            <w:szCs w:val="18"/>
-          </w:rPr>
-          <w:t>3</w:t>
+          <w:t>13</w:t>
         </w:r>
         <w:r>
           <w:rPr>
@@ -25037,14 +24999,14 @@
   </w:sdt>
   <w:p>
     <w:pPr>
-      <w:pStyle w:val="Footer"/>
+      <w:pStyle w:val="Podnoje"/>
     </w:pPr>
   </w:p>
 </w:ftr>
 </file>
 
 <file path=word/footnotes.xml><?xml version="1.0" encoding="utf-8"?>
-<w:footnotes xmlns:wpc="http://schemas.microsoft.com/office/word/2010/wordprocessingCanvas" xmlns:cx="http://schemas.microsoft.com/office/drawing/2014/chartex" xmlns:cx1="http://schemas.microsoft.com/office/drawing/2015/9/8/chartex" xmlns:cx2="http://schemas.microsoft.com/office/drawing/2015/10/21/chartex" xmlns:cx3="http://schemas.microsoft.com/office/drawing/2016/5/9/chartex" xmlns:cx4="http://schemas.microsoft.com/office/drawing/2016/5/10/chartex" xmlns:cx5="http://schemas.microsoft.com/office/drawing/2016/5/11/chartex" xmlns:cx6="http://schemas.microsoft.com/office/drawing/2016/5/12/chartex" xmlns:cx7="http://schemas.microsoft.com/office/drawing/2016/5/13/chartex" xmlns:cx8="http://schemas.microsoft.com/office/drawing/2016/5/14/chartex" xmlns:mc="http://schemas.openxmlformats.org/markup-compatibility/2006" xmlns:aink="http://schemas.microsoft.com/office/drawing/2016/ink" xmlns:am3d="http://schemas.microsoft.com/office/drawing/2017/model3d" xmlns:o="urn:schemas-microsoft-com:office:office" xmlns:r="http://schemas.openxmlformats.org/officeDocument/2006/relationships" xmlns:m="http://schemas.openxmlformats.org/officeDocument/2006/math" xmlns:v="urn:schemas-microsoft-com:vml" xmlns:wp14="http://schemas.microsoft.com/office/word/2010/wordprocessingDrawing" xmlns:wp="http://schemas.openxmlformats.org/drawingml/2006/wordprocessingDrawing" xmlns:w10="urn:schemas-microsoft-com:office:word" xmlns:w="http://schemas.openxmlformats.org/wordprocessingml/2006/main" xmlns:w14="http://schemas.microsoft.com/office/word/2010/wordml" xmlns:w15="http://schemas.microsoft.com/office/word/2012/wordml" xmlns:w16cid="http://schemas.microsoft.com/office/word/2016/wordml/cid" xmlns:w16se="http://schemas.microsoft.com/office/word/2015/wordml/symex" xmlns:wpg="http://schemas.microsoft.com/office/word/2010/wordprocessingGroup" xmlns:wpi="http://schemas.microsoft.com/office/word/2010/wordprocessingInk" xmlns:wne="http://schemas.microsoft.com/office/word/2006/wordml" xmlns:wps="http://schemas.microsoft.com/office/word/2010/wordprocessingShape" mc:Ignorable="w14 w15 w16se w16cid wp14">
+<w:footnotes xmlns:wpc="http://schemas.microsoft.com/office/word/2010/wordprocessingCanvas" xmlns:cx="http://schemas.microsoft.com/office/drawing/2014/chartex" xmlns:cx1="http://schemas.microsoft.com/office/drawing/2015/9/8/chartex" xmlns:cx2="http://schemas.microsoft.com/office/drawing/2015/10/21/chartex" xmlns:cx3="http://schemas.microsoft.com/office/drawing/2016/5/9/chartex" xmlns:cx4="http://schemas.microsoft.com/office/drawing/2016/5/10/chartex" xmlns:cx5="http://schemas.microsoft.com/office/drawing/2016/5/11/chartex" xmlns:cx6="http://schemas.microsoft.com/office/drawing/2016/5/12/chartex" xmlns:cx7="http://schemas.microsoft.com/office/drawing/2016/5/13/chartex" xmlns:cx8="http://schemas.microsoft.com/office/drawing/2016/5/14/chartex" xmlns:mc="http://schemas.openxmlformats.org/markup-compatibility/2006" xmlns:aink="http://schemas.microsoft.com/office/drawing/2016/ink" xmlns:am3d="http://schemas.microsoft.com/office/drawing/2017/model3d" xmlns:o="urn:schemas-microsoft-com:office:office" xmlns:r="http://schemas.openxmlformats.org/officeDocument/2006/relationships" xmlns:m="http://schemas.openxmlformats.org/officeDocument/2006/math" xmlns:v="urn:schemas-microsoft-com:vml" xmlns:wp14="http://schemas.microsoft.com/office/word/2010/wordprocessingDrawing" xmlns:wp="http://schemas.openxmlformats.org/drawingml/2006/wordprocessingDrawing" xmlns:w10="urn:schemas-microsoft-com:office:word" xmlns:w="http://schemas.openxmlformats.org/wordprocessingml/2006/main" xmlns:w14="http://schemas.microsoft.com/office/word/2010/wordml" xmlns:w15="http://schemas.microsoft.com/office/word/2012/wordml" xmlns:w16cex="http://schemas.microsoft.com/office/word/2018/wordml/cex" xmlns:w16cid="http://schemas.microsoft.com/office/word/2016/wordml/cid" xmlns:w16="http://schemas.microsoft.com/office/word/2018/wordml" xmlns:w16se="http://schemas.microsoft.com/office/word/2015/wordml/symex" xmlns:wpg="http://schemas.microsoft.com/office/word/2010/wordprocessingGroup" xmlns:wpi="http://schemas.microsoft.com/office/word/2010/wordprocessingInk" xmlns:wne="http://schemas.microsoft.com/office/word/2006/wordml" xmlns:wps="http://schemas.microsoft.com/office/word/2010/wordprocessingShape" mc:Ignorable="w14 w15 w16se w16cid w16 w16cex wp14">
   <w:footnote w:type="separator" w:id="-1">
     <w:p>
       <w:r>
@@ -25063,7 +25025,7 @@
 </file>
 
 <file path=word/numbering.xml><?xml version="1.0" encoding="utf-8"?>
-<w:numbering xmlns:wpc="http://schemas.microsoft.com/office/word/2010/wordprocessingCanvas" xmlns:cx="http://schemas.microsoft.com/office/drawing/2014/chartex" xmlns:cx1="http://schemas.microsoft.com/office/drawing/2015/9/8/chartex" xmlns:cx2="http://schemas.microsoft.com/office/drawing/2015/10/21/chartex" xmlns:cx3="http://schemas.microsoft.com/office/drawing/2016/5/9/chartex" xmlns:cx4="http://schemas.microsoft.com/office/drawing/2016/5/10/chartex" xmlns:cx5="http://schemas.microsoft.com/office/drawing/2016/5/11/chartex" xmlns:cx6="http://schemas.microsoft.com/office/drawing/2016/5/12/chartex" xmlns:cx7="http://schemas.microsoft.com/office/drawing/2016/5/13/chartex" xmlns:cx8="http://schemas.microsoft.com/office/drawing/2016/5/14/chartex" xmlns:mc="http://schemas.openxmlformats.org/markup-compatibility/2006" xmlns:aink="http://schemas.microsoft.com/office/drawing/2016/ink" xmlns:am3d="http://schemas.microsoft.com/office/drawing/2017/model3d" xmlns:o="urn:schemas-microsoft-com:office:office" xmlns:r="http://schemas.openxmlformats.org/officeDocument/2006/relationships" xmlns:m="http://schemas.openxmlformats.org/officeDocument/2006/math" xmlns:v="urn:schemas-microsoft-com:vml" xmlns:wp14="http://schemas.microsoft.com/office/word/2010/wordprocessingDrawing" xmlns:wp="http://schemas.openxmlformats.org/drawingml/2006/wordprocessingDrawing" xmlns:w10="urn:schemas-microsoft-com:office:word" xmlns:w="http://schemas.openxmlformats.org/wordprocessingml/2006/main" xmlns:w14="http://schemas.microsoft.com/office/word/2010/wordml" xmlns:w15="http://schemas.microsoft.com/office/word/2012/wordml" xmlns:w16cid="http://schemas.microsoft.com/office/word/2016/wordml/cid" xmlns:w16se="http://schemas.microsoft.com/office/word/2015/wordml/symex" xmlns:wpg="http://schemas.microsoft.com/office/word/2010/wordprocessingGroup" xmlns:wpi="http://schemas.microsoft.com/office/word/2010/wordprocessingInk" xmlns:wne="http://schemas.microsoft.com/office/word/2006/wordml" xmlns:wps="http://schemas.microsoft.com/office/word/2010/wordprocessingShape" mc:Ignorable="w14 w15 w16se w16cid wp14">
+<w:numbering xmlns:wpc="http://schemas.microsoft.com/office/word/2010/wordprocessingCanvas" xmlns:cx="http://schemas.microsoft.com/office/drawing/2014/chartex" xmlns:cx1="http://schemas.microsoft.com/office/drawing/2015/9/8/chartex" xmlns:cx2="http://schemas.microsoft.com/office/drawing/2015/10/21/chartex" xmlns:cx3="http://schemas.microsoft.com/office/drawing/2016/5/9/chartex" xmlns:cx4="http://schemas.microsoft.com/office/drawing/2016/5/10/chartex" xmlns:cx5="http://schemas.microsoft.com/office/drawing/2016/5/11/chartex" xmlns:cx6="http://schemas.microsoft.com/office/drawing/2016/5/12/chartex" xmlns:cx7="http://schemas.microsoft.com/office/drawing/2016/5/13/chartex" xmlns:cx8="http://schemas.microsoft.com/office/drawing/2016/5/14/chartex" xmlns:mc="http://schemas.openxmlformats.org/markup-compatibility/2006" xmlns:aink="http://schemas.microsoft.com/office/drawing/2016/ink" xmlns:am3d="http://schemas.microsoft.com/office/drawing/2017/model3d" xmlns:o="urn:schemas-microsoft-com:office:office" xmlns:r="http://schemas.openxmlformats.org/officeDocument/2006/relationships" xmlns:m="http://schemas.openxmlformats.org/officeDocument/2006/math" xmlns:v="urn:schemas-microsoft-com:vml" xmlns:wp14="http://schemas.microsoft.com/office/word/2010/wordprocessingDrawing" xmlns:wp="http://schemas.openxmlformats.org/drawingml/2006/wordprocessingDrawing" xmlns:w10="urn:schemas-microsoft-com:office:word" xmlns:w="http://schemas.openxmlformats.org/wordprocessingml/2006/main" xmlns:w14="http://schemas.microsoft.com/office/word/2010/wordml" xmlns:w15="http://schemas.microsoft.com/office/word/2012/wordml" xmlns:w16cex="http://schemas.microsoft.com/office/word/2018/wordml/cex" xmlns:w16cid="http://schemas.microsoft.com/office/word/2016/wordml/cid" xmlns:w16="http://schemas.microsoft.com/office/word/2018/wordml" xmlns:w16se="http://schemas.microsoft.com/office/word/2015/wordml/symex" xmlns:wpg="http://schemas.microsoft.com/office/word/2010/wordprocessingGroup" xmlns:wpi="http://schemas.microsoft.com/office/word/2010/wordprocessingInk" xmlns:wne="http://schemas.microsoft.com/office/word/2006/wordml" xmlns:wps="http://schemas.microsoft.com/office/word/2010/wordprocessingShape" mc:Ignorable="w14 w15 w16se w16cid w16 w16cex wp14">
   <w:abstractNum w:abstractNumId="0" w15:restartNumberingAfterBreak="0">
     <w:nsid w:val="00C36962"/>
     <w:multiLevelType w:val="hybridMultilevel"/>
@@ -27843,7 +27805,7 @@
 </file>
 
 <file path=word/styles.xml><?xml version="1.0" encoding="utf-8"?>
-<w:styles xmlns:mc="http://schemas.openxmlformats.org/markup-compatibility/2006" xmlns:r="http://schemas.openxmlformats.org/officeDocument/2006/relationships" xmlns:w="http://schemas.openxmlformats.org/wordprocessingml/2006/main" xmlns:w14="http://schemas.microsoft.com/office/word/2010/wordml" xmlns:w15="http://schemas.microsoft.com/office/word/2012/wordml" xmlns:w16cid="http://schemas.microsoft.com/office/word/2016/wordml/cid" xmlns:w16se="http://schemas.microsoft.com/office/word/2015/wordml/symex" mc:Ignorable="w14 w15 w16se w16cid">
+<w:styles xmlns:mc="http://schemas.openxmlformats.org/markup-compatibility/2006" xmlns:r="http://schemas.openxmlformats.org/officeDocument/2006/relationships" xmlns:w="http://schemas.openxmlformats.org/wordprocessingml/2006/main" xmlns:w14="http://schemas.microsoft.com/office/word/2010/wordml" xmlns:w15="http://schemas.microsoft.com/office/word/2012/wordml" xmlns:w16cex="http://schemas.microsoft.com/office/word/2018/wordml/cex" xmlns:w16cid="http://schemas.microsoft.com/office/word/2016/wordml/cid" xmlns:w16="http://schemas.microsoft.com/office/word/2018/wordml" xmlns:w16se="http://schemas.microsoft.com/office/word/2015/wordml/symex" mc:Ignorable="w14 w15 w16se w16cid w16 w16cex">
   <w:docDefaults>
     <w:rPrDefault>
       <w:rPr>
@@ -28240,7 +28202,7 @@
   <w:style w:type="paragraph" w:default="1" w:styleId="Normal">
     <w:name w:val="Normal"/>
     <w:qFormat/>
-    <w:rsid w:val="00E25513"/>
+    <w:rsid w:val="0029051D"/>
     <w:pPr>
       <w:spacing w:after="0" w:line="240" w:lineRule="auto"/>
     </w:pPr>
@@ -28251,11 +28213,11 @@
       <w:lang w:eastAsia="hr-HR"/>
     </w:rPr>
   </w:style>
-  <w:style w:type="paragraph" w:styleId="Heading1">
+  <w:style w:type="paragraph" w:styleId="Naslov1">
     <w:name w:val="heading 1"/>
     <w:basedOn w:val="Normal"/>
     <w:next w:val="Normal"/>
-    <w:link w:val="Heading1Char"/>
+    <w:link w:val="Naslov1Char"/>
     <w:uiPriority w:val="9"/>
     <w:qFormat/>
     <w:rsid w:val="00EA7310"/>
@@ -28274,11 +28236,11 @@
       <w:szCs w:val="28"/>
     </w:rPr>
   </w:style>
-  <w:style w:type="paragraph" w:styleId="Heading2">
+  <w:style w:type="paragraph" w:styleId="Naslov2">
     <w:name w:val="heading 2"/>
     <w:basedOn w:val="Normal"/>
     <w:next w:val="Normal"/>
-    <w:link w:val="Heading2Char"/>
+    <w:link w:val="Naslov2Char"/>
     <w:uiPriority w:val="9"/>
     <w:semiHidden/>
     <w:unhideWhenUsed/>
@@ -28299,11 +28261,11 @@
       <w:szCs w:val="26"/>
     </w:rPr>
   </w:style>
-  <w:style w:type="paragraph" w:styleId="Heading3">
+  <w:style w:type="paragraph" w:styleId="Naslov3">
     <w:name w:val="heading 3"/>
     <w:basedOn w:val="Normal"/>
     <w:next w:val="Normal"/>
-    <w:link w:val="Heading3Char"/>
+    <w:link w:val="Naslov3Char"/>
     <w:uiPriority w:val="9"/>
     <w:semiHidden/>
     <w:unhideWhenUsed/>
@@ -28322,13 +28284,13 @@
       <w:color w:val="4F81BD" w:themeColor="accent1"/>
     </w:rPr>
   </w:style>
-  <w:style w:type="character" w:default="1" w:styleId="DefaultParagraphFont">
+  <w:style w:type="character" w:default="1" w:styleId="Zadanifontodlomka">
     <w:name w:val="Default Paragraph Font"/>
     <w:uiPriority w:val="1"/>
     <w:semiHidden/>
     <w:unhideWhenUsed/>
   </w:style>
-  <w:style w:type="table" w:default="1" w:styleId="TableNormal">
+  <w:style w:type="table" w:default="1" w:styleId="Obinatablica">
     <w:name w:val="Normal Table"/>
     <w:uiPriority w:val="99"/>
     <w:semiHidden/>
@@ -28343,7 +28305,7 @@
       </w:tblCellMar>
     </w:tblPr>
   </w:style>
-  <w:style w:type="numbering" w:default="1" w:styleId="NoList">
+  <w:style w:type="numbering" w:default="1" w:styleId="Bezpopisa">
     <w:name w:val="No List"/>
     <w:uiPriority w:val="99"/>
     <w:semiHidden/>
@@ -28461,10 +28423,10 @@
       <w:sz w:val="36"/>
     </w:rPr>
   </w:style>
-  <w:style w:type="paragraph" w:styleId="ListParagraph">
+  <w:style w:type="paragraph" w:styleId="Odlomakpopisa">
     <w:name w:val="List Paragraph"/>
     <w:basedOn w:val="Normal"/>
-    <w:link w:val="ListParagraphChar"/>
+    <w:link w:val="OdlomakpopisaChar"/>
     <w:uiPriority w:val="34"/>
     <w:qFormat/>
     <w:rsid w:val="00FE7A9A"/>
@@ -28475,7 +28437,7 @@
   </w:style>
   <w:style w:type="character" w:customStyle="1" w:styleId="NazivinstitucijeChar">
     <w:name w:val="Naziv institucije Char"/>
-    <w:basedOn w:val="DefaultParagraphFont"/>
+    <w:basedOn w:val="Zadanifontodlomka"/>
     <w:link w:val="Nazivinstitucije"/>
     <w:rsid w:val="00FD0CD5"/>
     <w:rPr>
@@ -28518,7 +28480,7 @@
   </w:style>
   <w:style w:type="paragraph" w:customStyle="1" w:styleId="FOINaslov2">
     <w:name w:val="FOI Naslov 2"/>
-    <w:basedOn w:val="ListParagraph"/>
+    <w:basedOn w:val="Odlomakpopisa"/>
     <w:link w:val="FOINaslov2Char"/>
     <w:qFormat/>
     <w:rsid w:val="00051850"/>
@@ -28540,7 +28502,7 @@
   </w:style>
   <w:style w:type="paragraph" w:customStyle="1" w:styleId="FOINaslov3">
     <w:name w:val="FOI Naslov 3"/>
-    <w:basedOn w:val="ListParagraph"/>
+    <w:basedOn w:val="Odlomakpopisa"/>
     <w:link w:val="FOINaslov3Char"/>
     <w:qFormat/>
     <w:rsid w:val="00051850"/>
@@ -28559,10 +28521,10 @@
       <w:sz w:val="28"/>
     </w:rPr>
   </w:style>
-  <w:style w:type="character" w:customStyle="1" w:styleId="ListParagraphChar">
-    <w:name w:val="List Paragraph Char"/>
-    <w:basedOn w:val="DefaultParagraphFont"/>
-    <w:link w:val="ListParagraph"/>
+  <w:style w:type="character" w:customStyle="1" w:styleId="OdlomakpopisaChar">
+    <w:name w:val="Odlomak popisa Char"/>
+    <w:basedOn w:val="Zadanifontodlomka"/>
+    <w:link w:val="Odlomakpopisa"/>
     <w:uiPriority w:val="34"/>
     <w:rsid w:val="000A11F1"/>
     <w:rPr>
@@ -28574,7 +28536,7 @@
   </w:style>
   <w:style w:type="character" w:customStyle="1" w:styleId="FOINaslov2Char">
     <w:name w:val="FOI Naslov 2 Char"/>
-    <w:basedOn w:val="ListParagraphChar"/>
+    <w:basedOn w:val="OdlomakpopisaChar"/>
     <w:link w:val="FOINaslov2"/>
     <w:rsid w:val="00051850"/>
     <w:rPr>
@@ -28587,7 +28549,7 @@
   </w:style>
   <w:style w:type="paragraph" w:customStyle="1" w:styleId="FOINaslov4">
     <w:name w:val="FOI Naslov 4"/>
-    <w:basedOn w:val="ListParagraph"/>
+    <w:basedOn w:val="Odlomakpopisa"/>
     <w:link w:val="FOINaslov4Char"/>
     <w:qFormat/>
     <w:rsid w:val="000A11F1"/>
@@ -28607,7 +28569,7 @@
   </w:style>
   <w:style w:type="character" w:customStyle="1" w:styleId="FOINaslov3Char">
     <w:name w:val="FOI Naslov 3 Char"/>
-    <w:basedOn w:val="ListParagraphChar"/>
+    <w:basedOn w:val="OdlomakpopisaChar"/>
     <w:link w:val="FOINaslov3"/>
     <w:rsid w:val="00051850"/>
     <w:rPr>
@@ -28620,7 +28582,7 @@
   </w:style>
   <w:style w:type="character" w:customStyle="1" w:styleId="FOINaslov4Char">
     <w:name w:val="FOI Naslov 4 Char"/>
-    <w:basedOn w:val="ListParagraphChar"/>
+    <w:basedOn w:val="OdlomakpopisaChar"/>
     <w:link w:val="FOINaslov4"/>
     <w:rsid w:val="000A11F1"/>
     <w:rPr>
@@ -28631,7 +28593,7 @@
       <w:lang w:eastAsia="hr-HR"/>
     </w:rPr>
   </w:style>
-  <w:style w:type="paragraph" w:styleId="NormalWeb">
+  <w:style w:type="paragraph" w:styleId="StandardWeb">
     <w:name w:val="Normal (Web)"/>
     <w:basedOn w:val="Normal"/>
     <w:uiPriority w:val="99"/>
@@ -28656,10 +28618,10 @@
       <w:lang w:eastAsia="en-US"/>
     </w:rPr>
   </w:style>
-  <w:style w:type="character" w:customStyle="1" w:styleId="Heading1Char">
-    <w:name w:val="Heading 1 Char"/>
-    <w:basedOn w:val="DefaultParagraphFont"/>
-    <w:link w:val="Heading1"/>
+  <w:style w:type="character" w:customStyle="1" w:styleId="Naslov1Char">
+    <w:name w:val="Naslov 1 Char"/>
+    <w:basedOn w:val="Zadanifontodlomka"/>
+    <w:link w:val="Naslov1"/>
     <w:uiPriority w:val="9"/>
     <w:rsid w:val="00EA7310"/>
     <w:rPr>
@@ -28672,10 +28634,10 @@
       <w:lang w:eastAsia="hr-HR"/>
     </w:rPr>
   </w:style>
-  <w:style w:type="character" w:customStyle="1" w:styleId="Heading2Char">
-    <w:name w:val="Heading 2 Char"/>
-    <w:basedOn w:val="DefaultParagraphFont"/>
-    <w:link w:val="Heading2"/>
+  <w:style w:type="character" w:customStyle="1" w:styleId="Naslov2Char">
+    <w:name w:val="Naslov 2 Char"/>
+    <w:basedOn w:val="Zadanifontodlomka"/>
+    <w:link w:val="Naslov2"/>
     <w:uiPriority w:val="9"/>
     <w:semiHidden/>
     <w:rsid w:val="00EA7310"/>
@@ -28689,10 +28651,10 @@
       <w:lang w:eastAsia="hr-HR"/>
     </w:rPr>
   </w:style>
-  <w:style w:type="character" w:customStyle="1" w:styleId="Heading3Char">
-    <w:name w:val="Heading 3 Char"/>
-    <w:basedOn w:val="DefaultParagraphFont"/>
-    <w:link w:val="Heading3"/>
+  <w:style w:type="character" w:customStyle="1" w:styleId="Naslov3Char">
+    <w:name w:val="Naslov 3 Char"/>
+    <w:basedOn w:val="Zadanifontodlomka"/>
+    <w:link w:val="Naslov3"/>
     <w:uiPriority w:val="9"/>
     <w:semiHidden/>
     <w:rsid w:val="00EA7310"/>
@@ -28706,7 +28668,7 @@
       <w:lang w:eastAsia="hr-HR"/>
     </w:rPr>
   </w:style>
-  <w:style w:type="paragraph" w:styleId="TOC1">
+  <w:style w:type="paragraph" w:styleId="Sadraj1">
     <w:name w:val="toc 1"/>
     <w:basedOn w:val="Normal"/>
     <w:next w:val="Normal"/>
@@ -28728,7 +28690,7 @@
       <w:szCs w:val="22"/>
     </w:rPr>
   </w:style>
-  <w:style w:type="paragraph" w:styleId="TOC2">
+  <w:style w:type="paragraph" w:styleId="Sadraj2">
     <w:name w:val="toc 2"/>
     <w:basedOn w:val="Normal"/>
     <w:next w:val="Normal"/>
@@ -28745,7 +28707,7 @@
       <w:ind w:left="240"/>
     </w:pPr>
   </w:style>
-  <w:style w:type="paragraph" w:styleId="TOC3">
+  <w:style w:type="paragraph" w:styleId="Sadraj3">
     <w:name w:val="toc 3"/>
     <w:basedOn w:val="Normal"/>
     <w:next w:val="Normal"/>
@@ -28762,7 +28724,7 @@
       <w:ind w:left="480"/>
     </w:pPr>
   </w:style>
-  <w:style w:type="paragraph" w:styleId="TOC4">
+  <w:style w:type="paragraph" w:styleId="Sadraj4">
     <w:name w:val="toc 4"/>
     <w:basedOn w:val="Normal"/>
     <w:next w:val="Normal"/>
@@ -28779,9 +28741,9 @@
       <w:ind w:left="720"/>
     </w:pPr>
   </w:style>
-  <w:style w:type="character" w:styleId="Hyperlink">
+  <w:style w:type="character" w:styleId="Hiperveza">
     <w:name w:val="Hyperlink"/>
-    <w:basedOn w:val="DefaultParagraphFont"/>
+    <w:basedOn w:val="Zadanifontodlomka"/>
     <w:uiPriority w:val="99"/>
     <w:unhideWhenUsed/>
     <w:rsid w:val="00EA7310"/>
@@ -28792,13 +28754,13 @@
   </w:style>
   <w:style w:type="character" w:customStyle="1" w:styleId="apple-converted-space">
     <w:name w:val="apple-converted-space"/>
-    <w:basedOn w:val="DefaultParagraphFont"/>
+    <w:basedOn w:val="Zadanifontodlomka"/>
     <w:rsid w:val="00901FB5"/>
   </w:style>
-  <w:style w:type="paragraph" w:styleId="PlainText">
+  <w:style w:type="paragraph" w:styleId="Obinitekst">
     <w:name w:val="Plain Text"/>
     <w:basedOn w:val="Normal"/>
-    <w:link w:val="PlainTextChar"/>
+    <w:link w:val="ObinitekstChar"/>
     <w:rsid w:val="00DF32E9"/>
     <w:rPr>
       <w:rFonts w:ascii="Courier New" w:hAnsi="Courier New"/>
@@ -28807,10 +28769,10 @@
       <w:lang w:val="en-US" w:eastAsia="en-US"/>
     </w:rPr>
   </w:style>
-  <w:style w:type="character" w:customStyle="1" w:styleId="PlainTextChar">
-    <w:name w:val="Plain Text Char"/>
-    <w:basedOn w:val="DefaultParagraphFont"/>
-    <w:link w:val="PlainText"/>
+  <w:style w:type="character" w:customStyle="1" w:styleId="ObinitekstChar">
+    <w:name w:val="Obični tekst Char"/>
+    <w:basedOn w:val="Zadanifontodlomka"/>
+    <w:link w:val="Obinitekst"/>
     <w:rsid w:val="00DF32E9"/>
     <w:rPr>
       <w:rFonts w:ascii="Courier New" w:eastAsia="Times New Roman" w:hAnsi="Courier New" w:cs="Times New Roman"/>
@@ -28819,9 +28781,9 @@
       <w:lang w:val="en-US"/>
     </w:rPr>
   </w:style>
-  <w:style w:type="paragraph" w:styleId="TOCHeading">
+  <w:style w:type="paragraph" w:styleId="TOCNaslov">
     <w:name w:val="TOC Heading"/>
-    <w:basedOn w:val="Heading1"/>
+    <w:basedOn w:val="Naslov1"/>
     <w:next w:val="Normal"/>
     <w:uiPriority w:val="39"/>
     <w:semiHidden/>
@@ -28836,10 +28798,10 @@
       <w:lang w:eastAsia="en-US"/>
     </w:rPr>
   </w:style>
-  <w:style w:type="paragraph" w:styleId="BalloonText">
+  <w:style w:type="paragraph" w:styleId="Tekstbalonia">
     <w:name w:val="Balloon Text"/>
     <w:basedOn w:val="Normal"/>
-    <w:link w:val="BalloonTextChar"/>
+    <w:link w:val="TekstbaloniaChar"/>
     <w:uiPriority w:val="99"/>
     <w:semiHidden/>
     <w:unhideWhenUsed/>
@@ -28850,10 +28812,10 @@
       <w:szCs w:val="16"/>
     </w:rPr>
   </w:style>
-  <w:style w:type="character" w:customStyle="1" w:styleId="BalloonTextChar">
-    <w:name w:val="Balloon Text Char"/>
-    <w:basedOn w:val="DefaultParagraphFont"/>
-    <w:link w:val="BalloonText"/>
+  <w:style w:type="character" w:customStyle="1" w:styleId="TekstbaloniaChar">
+    <w:name w:val="Tekst balončića Char"/>
+    <w:basedOn w:val="Zadanifontodlomka"/>
+    <w:link w:val="Tekstbalonia"/>
     <w:uiPriority w:val="99"/>
     <w:semiHidden/>
     <w:rsid w:val="00BB2366"/>
@@ -28864,10 +28826,10 @@
       <w:lang w:eastAsia="hr-HR"/>
     </w:rPr>
   </w:style>
-  <w:style w:type="paragraph" w:styleId="Header">
+  <w:style w:type="paragraph" w:styleId="Zaglavlje">
     <w:name w:val="header"/>
     <w:basedOn w:val="Normal"/>
-    <w:link w:val="HeaderChar"/>
+    <w:link w:val="ZaglavljeChar"/>
     <w:uiPriority w:val="99"/>
     <w:unhideWhenUsed/>
     <w:rsid w:val="0015288B"/>
@@ -28878,10 +28840,10 @@
       </w:tabs>
     </w:pPr>
   </w:style>
-  <w:style w:type="character" w:customStyle="1" w:styleId="HeaderChar">
-    <w:name w:val="Header Char"/>
-    <w:basedOn w:val="DefaultParagraphFont"/>
-    <w:link w:val="Header"/>
+  <w:style w:type="character" w:customStyle="1" w:styleId="ZaglavljeChar">
+    <w:name w:val="Zaglavlje Char"/>
+    <w:basedOn w:val="Zadanifontodlomka"/>
+    <w:link w:val="Zaglavlje"/>
     <w:uiPriority w:val="99"/>
     <w:rsid w:val="0015288B"/>
     <w:rPr>
@@ -28891,10 +28853,10 @@
       <w:lang w:eastAsia="hr-HR"/>
     </w:rPr>
   </w:style>
-  <w:style w:type="paragraph" w:styleId="Footer">
+  <w:style w:type="paragraph" w:styleId="Podnoje">
     <w:name w:val="footer"/>
     <w:basedOn w:val="Normal"/>
-    <w:link w:val="FooterChar"/>
+    <w:link w:val="PodnojeChar"/>
     <w:uiPriority w:val="99"/>
     <w:unhideWhenUsed/>
     <w:rsid w:val="0015288B"/>
@@ -28905,10 +28867,10 @@
       </w:tabs>
     </w:pPr>
   </w:style>
-  <w:style w:type="character" w:customStyle="1" w:styleId="FooterChar">
-    <w:name w:val="Footer Char"/>
-    <w:basedOn w:val="DefaultParagraphFont"/>
-    <w:link w:val="Footer"/>
+  <w:style w:type="character" w:customStyle="1" w:styleId="PodnojeChar">
+    <w:name w:val="Podnožje Char"/>
+    <w:basedOn w:val="Zadanifontodlomka"/>
+    <w:link w:val="Podnoje"/>
     <w:uiPriority w:val="99"/>
     <w:rsid w:val="0015288B"/>
     <w:rPr>
@@ -28918,9 +28880,9 @@
       <w:lang w:eastAsia="hr-HR"/>
     </w:rPr>
   </w:style>
-  <w:style w:type="character" w:styleId="CommentReference">
+  <w:style w:type="character" w:styleId="Referencakomentara">
     <w:name w:val="annotation reference"/>
-    <w:basedOn w:val="DefaultParagraphFont"/>
+    <w:basedOn w:val="Zadanifontodlomka"/>
     <w:uiPriority w:val="99"/>
     <w:semiHidden/>
     <w:unhideWhenUsed/>
@@ -28930,10 +28892,10 @@
       <w:szCs w:val="16"/>
     </w:rPr>
   </w:style>
-  <w:style w:type="paragraph" w:styleId="CommentText">
+  <w:style w:type="paragraph" w:styleId="Tekstkomentara">
     <w:name w:val="annotation text"/>
     <w:basedOn w:val="Normal"/>
-    <w:link w:val="CommentTextChar"/>
+    <w:link w:val="TekstkomentaraChar"/>
     <w:uiPriority w:val="99"/>
     <w:semiHidden/>
     <w:unhideWhenUsed/>
@@ -28943,10 +28905,10 @@
       <w:szCs w:val="20"/>
     </w:rPr>
   </w:style>
-  <w:style w:type="character" w:customStyle="1" w:styleId="CommentTextChar">
-    <w:name w:val="Comment Text Char"/>
-    <w:basedOn w:val="DefaultParagraphFont"/>
-    <w:link w:val="CommentText"/>
+  <w:style w:type="character" w:customStyle="1" w:styleId="TekstkomentaraChar">
+    <w:name w:val="Tekst komentara Char"/>
+    <w:basedOn w:val="Zadanifontodlomka"/>
+    <w:link w:val="Tekstkomentara"/>
     <w:uiPriority w:val="99"/>
     <w:semiHidden/>
     <w:rsid w:val="0008292E"/>
@@ -28957,11 +28919,11 @@
       <w:lang w:eastAsia="hr-HR"/>
     </w:rPr>
   </w:style>
-  <w:style w:type="paragraph" w:styleId="CommentSubject">
+  <w:style w:type="paragraph" w:styleId="Predmetkomentara">
     <w:name w:val="annotation subject"/>
-    <w:basedOn w:val="CommentText"/>
-    <w:next w:val="CommentText"/>
-    <w:link w:val="CommentSubjectChar"/>
+    <w:basedOn w:val="Tekstkomentara"/>
+    <w:next w:val="Tekstkomentara"/>
+    <w:link w:val="PredmetkomentaraChar"/>
     <w:uiPriority w:val="99"/>
     <w:semiHidden/>
     <w:unhideWhenUsed/>
@@ -28971,10 +28933,10 @@
       <w:bCs/>
     </w:rPr>
   </w:style>
-  <w:style w:type="character" w:customStyle="1" w:styleId="CommentSubjectChar">
-    <w:name w:val="Comment Subject Char"/>
-    <w:basedOn w:val="CommentTextChar"/>
-    <w:link w:val="CommentSubject"/>
+  <w:style w:type="character" w:customStyle="1" w:styleId="PredmetkomentaraChar">
+    <w:name w:val="Predmet komentara Char"/>
+    <w:basedOn w:val="TekstkomentaraChar"/>
+    <w:link w:val="Predmetkomentara"/>
     <w:uiPriority w:val="99"/>
     <w:semiHidden/>
     <w:rsid w:val="0008292E"/>
@@ -28987,9 +28949,9 @@
       <w:lang w:eastAsia="hr-HR"/>
     </w:rPr>
   </w:style>
-  <w:style w:type="table" w:styleId="TableGrid">
+  <w:style w:type="table" w:styleId="Reetkatablice">
     <w:name w:val="Table Grid"/>
-    <w:basedOn w:val="TableNormal"/>
+    <w:basedOn w:val="Obinatablica"/>
     <w:uiPriority w:val="59"/>
     <w:rsid w:val="00256DB8"/>
     <w:pPr>
@@ -29006,10 +28968,10 @@
       </w:tblBorders>
     </w:tblPr>
   </w:style>
-  <w:style w:type="paragraph" w:styleId="HTMLPreformatted">
+  <w:style w:type="paragraph" w:styleId="HTMLunaprijedoblikovano">
     <w:name w:val="HTML Preformatted"/>
     <w:basedOn w:val="Normal"/>
-    <w:link w:val="HTMLPreformattedChar"/>
+    <w:link w:val="HTMLunaprijedoblikovanoChar"/>
     <w:uiPriority w:val="99"/>
     <w:unhideWhenUsed/>
     <w:rsid w:val="00D730E6"/>
@@ -29039,10 +29001,10 @@
       <w:szCs w:val="20"/>
     </w:rPr>
   </w:style>
-  <w:style w:type="character" w:customStyle="1" w:styleId="HTMLPreformattedChar">
-    <w:name w:val="HTML Preformatted Char"/>
-    <w:basedOn w:val="DefaultParagraphFont"/>
-    <w:link w:val="HTMLPreformatted"/>
+  <w:style w:type="character" w:customStyle="1" w:styleId="HTMLunaprijedoblikovanoChar">
+    <w:name w:val="HTML unaprijed oblikovano Char"/>
+    <w:basedOn w:val="Zadanifontodlomka"/>
+    <w:link w:val="HTMLunaprijedoblikovano"/>
     <w:uiPriority w:val="99"/>
     <w:rsid w:val="00D730E6"/>
     <w:rPr>
@@ -29054,22 +29016,22 @@
   </w:style>
   <w:style w:type="character" w:customStyle="1" w:styleId="start-tag">
     <w:name w:val="start-tag"/>
-    <w:basedOn w:val="DefaultParagraphFont"/>
+    <w:basedOn w:val="Zadanifontodlomka"/>
     <w:rsid w:val="00D730E6"/>
   </w:style>
   <w:style w:type="character" w:customStyle="1" w:styleId="attribute-name">
     <w:name w:val="attribute-name"/>
-    <w:basedOn w:val="DefaultParagraphFont"/>
+    <w:basedOn w:val="Zadanifontodlomka"/>
     <w:rsid w:val="00D730E6"/>
   </w:style>
   <w:style w:type="character" w:customStyle="1" w:styleId="comment">
     <w:name w:val="comment"/>
-    <w:basedOn w:val="DefaultParagraphFont"/>
+    <w:basedOn w:val="Zadanifontodlomka"/>
     <w:rsid w:val="00D730E6"/>
   </w:style>
   <w:style w:type="character" w:customStyle="1" w:styleId="end-tag">
     <w:name w:val="end-tag"/>
-    <w:basedOn w:val="DefaultParagraphFont"/>
+    <w:basedOn w:val="Zadanifontodlomka"/>
     <w:rsid w:val="00D730E6"/>
   </w:style>
   <w:style w:type="paragraph" w:customStyle="1" w:styleId="Naslovtablice">
@@ -29106,7 +29068,7 @@
   </w:style>
   <w:style w:type="character" w:customStyle="1" w:styleId="NaslovtabliceChar">
     <w:name w:val="Naslov tablice Char"/>
-    <w:basedOn w:val="DefaultParagraphFont"/>
+    <w:basedOn w:val="Zadanifontodlomka"/>
     <w:link w:val="Naslovtablice"/>
     <w:rsid w:val="001F431B"/>
     <w:rPr>
@@ -29116,7 +29078,7 @@
   </w:style>
   <w:style w:type="character" w:customStyle="1" w:styleId="NaslovslikeChar">
     <w:name w:val="Naslov slike Char"/>
-    <w:basedOn w:val="DefaultParagraphFont"/>
+    <w:basedOn w:val="Zadanifontodlomka"/>
     <w:link w:val="Naslovslike"/>
     <w:rsid w:val="00A30AEA"/>
     <w:rPr>
@@ -29125,10 +29087,10 @@
       <w:lang w:eastAsia="hr-HR"/>
     </w:rPr>
   </w:style>
-  <w:style w:type="paragraph" w:styleId="FootnoteText">
+  <w:style w:type="paragraph" w:styleId="Tekstfusnote">
     <w:name w:val="footnote text"/>
     <w:basedOn w:val="Normal"/>
-    <w:link w:val="FootnoteTextChar"/>
+    <w:link w:val="TekstfusnoteChar"/>
     <w:uiPriority w:val="99"/>
     <w:semiHidden/>
     <w:unhideWhenUsed/>
@@ -29138,10 +29100,10 @@
       <w:szCs w:val="20"/>
     </w:rPr>
   </w:style>
-  <w:style w:type="character" w:customStyle="1" w:styleId="FootnoteTextChar">
-    <w:name w:val="Footnote Text Char"/>
-    <w:basedOn w:val="DefaultParagraphFont"/>
-    <w:link w:val="FootnoteText"/>
+  <w:style w:type="character" w:customStyle="1" w:styleId="TekstfusnoteChar">
+    <w:name w:val="Tekst fusnote Char"/>
+    <w:basedOn w:val="Zadanifontodlomka"/>
+    <w:link w:val="Tekstfusnote"/>
     <w:uiPriority w:val="99"/>
     <w:semiHidden/>
     <w:rsid w:val="00B74A14"/>
@@ -29152,9 +29114,9 @@
       <w:lang w:eastAsia="hr-HR"/>
     </w:rPr>
   </w:style>
-  <w:style w:type="character" w:styleId="FootnoteReference">
+  <w:style w:type="character" w:styleId="Referencafusnote">
     <w:name w:val="footnote reference"/>
-    <w:basedOn w:val="DefaultParagraphFont"/>
+    <w:basedOn w:val="Zadanifontodlomka"/>
     <w:uiPriority w:val="99"/>
     <w:semiHidden/>
     <w:unhideWhenUsed/>
@@ -29163,9 +29125,9 @@
       <w:vertAlign w:val="superscript"/>
     </w:rPr>
   </w:style>
-  <w:style w:type="character" w:styleId="UnresolvedMention">
+  <w:style w:type="character" w:styleId="Nerijeenospominjanje">
     <w:name w:val="Unresolved Mention"/>
-    <w:basedOn w:val="DefaultParagraphFont"/>
+    <w:basedOn w:val="Zadanifontodlomka"/>
     <w:uiPriority w:val="99"/>
     <w:semiHidden/>
     <w:unhideWhenUsed/>
@@ -29173,6 +29135,18 @@
     <w:rPr>
       <w:color w:val="605E5C"/>
       <w:shd w:val="clear" w:color="auto" w:fill="E1DFDD"/>
+    </w:rPr>
+  </w:style>
+  <w:style w:type="character" w:styleId="SlijeenaHiperveza">
+    <w:name w:val="FollowedHyperlink"/>
+    <w:basedOn w:val="Zadanifontodlomka"/>
+    <w:uiPriority w:val="99"/>
+    <w:semiHidden/>
+    <w:unhideWhenUsed/>
+    <w:rsid w:val="004C2C00"/>
+    <w:rPr>
+      <w:color w:val="800080" w:themeColor="followedHyperlink"/>
+      <w:u w:val="single"/>
     </w:rPr>
   </w:style>
 </w:styles>

</xml_diff>

<commit_message>
Finalna verzija rada - v1.0
Grafovi popravljeni da vizualiziraju samo odabrane podatke, dopunjen uvod, dodano poglavlje 4., dodan zaključak
</commit_message>
<xml_diff>
--- a/zavrsni_rad.docx
+++ b/zavrsni_rad.docx
@@ -1,6 +1,6 @@
 
 <file path=word/document.xml><?xml version="1.0" encoding="utf-8"?>
-<w:document xmlns:wpc="http://schemas.microsoft.com/office/word/2010/wordprocessingCanvas" xmlns:cx="http://schemas.microsoft.com/office/drawing/2014/chartex" xmlns:cx1="http://schemas.microsoft.com/office/drawing/2015/9/8/chartex" xmlns:cx2="http://schemas.microsoft.com/office/drawing/2015/10/21/chartex" xmlns:cx3="http://schemas.microsoft.com/office/drawing/2016/5/9/chartex" xmlns:cx4="http://schemas.microsoft.com/office/drawing/2016/5/10/chartex" xmlns:cx5="http://schemas.microsoft.com/office/drawing/2016/5/11/chartex" xmlns:cx6="http://schemas.microsoft.com/office/drawing/2016/5/12/chartex" xmlns:cx7="http://schemas.microsoft.com/office/drawing/2016/5/13/chartex" xmlns:cx8="http://schemas.microsoft.com/office/drawing/2016/5/14/chartex" xmlns:mc="http://schemas.openxmlformats.org/markup-compatibility/2006" xmlns:aink="http://schemas.microsoft.com/office/drawing/2016/ink" xmlns:am3d="http://schemas.microsoft.com/office/drawing/2017/model3d" xmlns:o="urn:schemas-microsoft-com:office:office" xmlns:r="http://schemas.openxmlformats.org/officeDocument/2006/relationships" xmlns:m="http://schemas.openxmlformats.org/officeDocument/2006/math" xmlns:v="urn:schemas-microsoft-com:vml" xmlns:wp14="http://schemas.microsoft.com/office/word/2010/wordprocessingDrawing" xmlns:wp="http://schemas.openxmlformats.org/drawingml/2006/wordprocessingDrawing" xmlns:w10="urn:schemas-microsoft-com:office:word" xmlns:w="http://schemas.openxmlformats.org/wordprocessingml/2006/main" xmlns:w14="http://schemas.microsoft.com/office/word/2010/wordml" xmlns:w15="http://schemas.microsoft.com/office/word/2012/wordml" xmlns:w16cex="http://schemas.microsoft.com/office/word/2018/wordml/cex" xmlns:w16cid="http://schemas.microsoft.com/office/word/2016/wordml/cid" xmlns:w16="http://schemas.microsoft.com/office/word/2018/wordml" xmlns:w16se="http://schemas.microsoft.com/office/word/2015/wordml/symex" xmlns:wpg="http://schemas.microsoft.com/office/word/2010/wordprocessingGroup" xmlns:wpi="http://schemas.microsoft.com/office/word/2010/wordprocessingInk" xmlns:wne="http://schemas.microsoft.com/office/word/2006/wordml" xmlns:wps="http://schemas.microsoft.com/office/word/2010/wordprocessingShape" mc:Ignorable="w14 w15 w16se w16cid w16 w16cex wp14">
+<w:document xmlns:wpc="http://schemas.microsoft.com/office/word/2010/wordprocessingCanvas" xmlns:cx="http://schemas.microsoft.com/office/drawing/2014/chartex" xmlns:cx1="http://schemas.microsoft.com/office/drawing/2015/9/8/chartex" xmlns:cx2="http://schemas.microsoft.com/office/drawing/2015/10/21/chartex" xmlns:cx3="http://schemas.microsoft.com/office/drawing/2016/5/9/chartex" xmlns:cx4="http://schemas.microsoft.com/office/drawing/2016/5/10/chartex" xmlns:cx5="http://schemas.microsoft.com/office/drawing/2016/5/11/chartex" xmlns:cx6="http://schemas.microsoft.com/office/drawing/2016/5/12/chartex" xmlns:cx7="http://schemas.microsoft.com/office/drawing/2016/5/13/chartex" xmlns:cx8="http://schemas.microsoft.com/office/drawing/2016/5/14/chartex" xmlns:mc="http://schemas.openxmlformats.org/markup-compatibility/2006" xmlns:aink="http://schemas.microsoft.com/office/drawing/2016/ink" xmlns:am3d="http://schemas.microsoft.com/office/drawing/2017/model3d" xmlns:o="urn:schemas-microsoft-com:office:office" xmlns:r="http://schemas.openxmlformats.org/officeDocument/2006/relationships" xmlns:m="http://schemas.openxmlformats.org/officeDocument/2006/math" xmlns:v="urn:schemas-microsoft-com:vml" xmlns:wp14="http://schemas.microsoft.com/office/word/2010/wordprocessingDrawing" xmlns:wp="http://schemas.openxmlformats.org/drawingml/2006/wordprocessingDrawing" xmlns:w10="urn:schemas-microsoft-com:office:word" xmlns:w="http://schemas.openxmlformats.org/wordprocessingml/2006/main" xmlns:w14="http://schemas.microsoft.com/office/word/2010/wordml" xmlns:w15="http://schemas.microsoft.com/office/word/2012/wordml" xmlns:w16cid="http://schemas.microsoft.com/office/word/2016/wordml/cid" xmlns:w16se="http://schemas.microsoft.com/office/word/2015/wordml/symex" xmlns:wpg="http://schemas.microsoft.com/office/word/2010/wordprocessingGroup" xmlns:wpi="http://schemas.microsoft.com/office/word/2010/wordprocessingInk" xmlns:wne="http://schemas.microsoft.com/office/word/2006/wordml" xmlns:wps="http://schemas.microsoft.com/office/word/2010/wordprocessingShape" mc:Ignorable="w14 w15 w16se w16cid wp14">
   <w:body>
     <w:p>
       <w:pPr>
@@ -1767,31 +1767,22 @@
     </w:p>
     <w:p>
       <w:pPr>
-        <w:pStyle w:val="Mjesto"/>
-        <w:spacing w:after="120" w:line="360" w:lineRule="auto"/>
-        <w:jc w:val="left"/>
-        <w:rPr>
-          <w:rFonts w:ascii="Arial" w:hAnsi="Arial" w:cs="Arial"/>
-        </w:rPr>
-      </w:pPr>
-    </w:p>
-    <w:p>
-      <w:pPr>
         <w:pStyle w:val="FOINaslov1"/>
         <w:numPr>
           <w:ilvl w:val="0"/>
           <w:numId w:val="0"/>
         </w:numPr>
       </w:pPr>
-      <w:bookmarkStart w:id="1" w:name="_Toc50309460"/>
-      <w:r>
+      <w:bookmarkStart w:id="1" w:name="_Toc50316455"/>
+      <w:r>
+        <w:lastRenderedPageBreak/>
         <w:t>Sadržaj</w:t>
       </w:r>
       <w:bookmarkEnd w:id="1"/>
     </w:p>
     <w:p>
       <w:pPr>
-        <w:pStyle w:val="Sadraj1"/>
+        <w:pStyle w:val="TOC1"/>
         <w:rPr>
           <w:rFonts w:asciiTheme="minorHAnsi" w:eastAsiaTheme="minorEastAsia" w:hAnsiTheme="minorHAnsi" w:cstheme="minorBidi"/>
         </w:rPr>
@@ -1805,10 +1796,10 @@
       <w:r>
         <w:fldChar w:fldCharType="separate"/>
       </w:r>
-      <w:hyperlink w:anchor="_Toc50309460" w:history="1">
-        <w:r>
-          <w:rPr>
-            <w:rStyle w:val="Hiperveza"/>
+      <w:hyperlink w:anchor="_Toc50316455" w:history="1">
+        <w:r>
+          <w:rPr>
+            <w:rStyle w:val="Hyperlink"/>
           </w:rPr>
           <w:t>Sadržaj</w:t>
         </w:r>
@@ -1828,7 +1819,7 @@
           <w:rPr>
             <w:webHidden/>
           </w:rPr>
-          <w:instrText xml:space="preserve"> PAGEREF _Toc50309460 \h </w:instrText>
+          <w:instrText xml:space="preserve"> PAGEREF _Toc50316455 \h </w:instrText>
         </w:r>
         <w:r>
           <w:rPr>
@@ -1857,15 +1848,15 @@
     </w:p>
     <w:p>
       <w:pPr>
-        <w:pStyle w:val="Sadraj1"/>
+        <w:pStyle w:val="TOC1"/>
         <w:rPr>
           <w:rFonts w:asciiTheme="minorHAnsi" w:eastAsiaTheme="minorEastAsia" w:hAnsiTheme="minorHAnsi" w:cstheme="minorBidi"/>
         </w:rPr>
       </w:pPr>
-      <w:hyperlink w:anchor="_Toc50309461" w:history="1">
-        <w:r>
-          <w:rPr>
-            <w:rStyle w:val="Hiperveza"/>
+      <w:hyperlink w:anchor="_Toc50316456" w:history="1">
+        <w:r>
+          <w:rPr>
+            <w:rStyle w:val="Hyperlink"/>
           </w:rPr>
           <w:t>1.</w:t>
         </w:r>
@@ -1877,7 +1868,7 @@
         </w:r>
         <w:r>
           <w:rPr>
-            <w:rStyle w:val="Hiperveza"/>
+            <w:rStyle w:val="Hyperlink"/>
           </w:rPr>
           <w:t>Uvod</w:t>
         </w:r>
@@ -1897,7 +1888,7 @@
           <w:rPr>
             <w:webHidden/>
           </w:rPr>
-          <w:instrText xml:space="preserve"> PAGEREF _Toc50309461 \h </w:instrText>
+          <w:instrText xml:space="preserve"> PAGEREF _Toc50316456 \h </w:instrText>
         </w:r>
         <w:r>
           <w:rPr>
@@ -1926,15 +1917,15 @@
     </w:p>
     <w:p>
       <w:pPr>
-        <w:pStyle w:val="Sadraj1"/>
+        <w:pStyle w:val="TOC1"/>
         <w:rPr>
           <w:rFonts w:asciiTheme="minorHAnsi" w:eastAsiaTheme="minorEastAsia" w:hAnsiTheme="minorHAnsi" w:cstheme="minorBidi"/>
         </w:rPr>
       </w:pPr>
-      <w:hyperlink w:anchor="_Toc50309462" w:history="1">
-        <w:r>
-          <w:rPr>
-            <w:rStyle w:val="Hiperveza"/>
+      <w:hyperlink w:anchor="_Toc50316457" w:history="1">
+        <w:r>
+          <w:rPr>
+            <w:rStyle w:val="Hyperlink"/>
           </w:rPr>
           <w:t>2.</w:t>
         </w:r>
@@ -1946,7 +1937,7 @@
         </w:r>
         <w:r>
           <w:rPr>
-            <w:rStyle w:val="Hiperveza"/>
+            <w:rStyle w:val="Hyperlink"/>
           </w:rPr>
           <w:t>Dnevnički zapisi i njihova svrha</w:t>
         </w:r>
@@ -1966,7 +1957,7 @@
           <w:rPr>
             <w:webHidden/>
           </w:rPr>
-          <w:instrText xml:space="preserve"> PAGEREF _Toc50309462 \h </w:instrText>
+          <w:instrText xml:space="preserve"> PAGEREF _Toc50316457 \h </w:instrText>
         </w:r>
         <w:r>
           <w:rPr>
@@ -1995,7 +1986,7 @@
     </w:p>
     <w:p>
       <w:pPr>
-        <w:pStyle w:val="Sadraj2"/>
+        <w:pStyle w:val="TOC2"/>
         <w:rPr>
           <w:rFonts w:asciiTheme="minorHAnsi" w:eastAsiaTheme="minorEastAsia" w:hAnsiTheme="minorHAnsi" w:cstheme="minorBidi"/>
           <w:noProof/>
@@ -2003,10 +1994,10 @@
           <w:szCs w:val="22"/>
         </w:rPr>
       </w:pPr>
-      <w:hyperlink w:anchor="_Toc50309463" w:history="1">
-        <w:r>
-          <w:rPr>
-            <w:rStyle w:val="Hiperveza"/>
+      <w:hyperlink w:anchor="_Toc50316458" w:history="1">
+        <w:r>
+          <w:rPr>
+            <w:rStyle w:val="Hyperlink"/>
             <w:noProof/>
           </w:rPr>
           <w:t>2.1.</w:t>
@@ -2022,7 +2013,7 @@
         </w:r>
         <w:r>
           <w:rPr>
-            <w:rStyle w:val="Hiperveza"/>
+            <w:rStyle w:val="Hyperlink"/>
             <w:noProof/>
           </w:rPr>
           <w:t>Dnevnički zapisi na osobnim računalima</w:t>
@@ -2046,7 +2037,7 @@
             <w:noProof/>
             <w:webHidden/>
           </w:rPr>
-          <w:instrText xml:space="preserve"> PAGEREF _Toc50309463 \h </w:instrText>
+          <w:instrText xml:space="preserve"> PAGEREF _Toc50316458 \h </w:instrText>
         </w:r>
         <w:r>
           <w:rPr>
@@ -2079,7 +2070,7 @@
     </w:p>
     <w:p>
       <w:pPr>
-        <w:pStyle w:val="Sadraj3"/>
+        <w:pStyle w:val="TOC3"/>
         <w:rPr>
           <w:rFonts w:asciiTheme="minorHAnsi" w:eastAsiaTheme="minorEastAsia" w:hAnsiTheme="minorHAnsi" w:cstheme="minorBidi"/>
           <w:noProof/>
@@ -2087,10 +2078,10 @@
           <w:szCs w:val="22"/>
         </w:rPr>
       </w:pPr>
-      <w:hyperlink w:anchor="_Toc50309464" w:history="1">
-        <w:r>
-          <w:rPr>
-            <w:rStyle w:val="Hiperveza"/>
+      <w:hyperlink w:anchor="_Toc50316459" w:history="1">
+        <w:r>
+          <w:rPr>
+            <w:rStyle w:val="Hyperlink"/>
             <w:noProof/>
           </w:rPr>
           <w:t>2.1.1.</w:t>
@@ -2106,7 +2097,7 @@
         </w:r>
         <w:r>
           <w:rPr>
-            <w:rStyle w:val="Hiperveza"/>
+            <w:rStyle w:val="Hyperlink"/>
             <w:noProof/>
           </w:rPr>
           <w:t>Windows Event Viewer</w:t>
@@ -2130,7 +2121,7 @@
             <w:noProof/>
             <w:webHidden/>
           </w:rPr>
-          <w:instrText xml:space="preserve"> PAGEREF _Toc50309464 \h </w:instrText>
+          <w:instrText xml:space="preserve"> PAGEREF _Toc50316459 \h </w:instrText>
         </w:r>
         <w:r>
           <w:rPr>
@@ -2163,7 +2154,7 @@
     </w:p>
     <w:p>
       <w:pPr>
-        <w:pStyle w:val="Sadraj3"/>
+        <w:pStyle w:val="TOC3"/>
         <w:rPr>
           <w:rFonts w:asciiTheme="minorHAnsi" w:eastAsiaTheme="minorEastAsia" w:hAnsiTheme="minorHAnsi" w:cstheme="minorBidi"/>
           <w:noProof/>
@@ -2171,10 +2162,10 @@
           <w:szCs w:val="22"/>
         </w:rPr>
       </w:pPr>
-      <w:hyperlink w:anchor="_Toc50309465" w:history="1">
-        <w:r>
-          <w:rPr>
-            <w:rStyle w:val="Hiperveza"/>
+      <w:hyperlink w:anchor="_Toc50316460" w:history="1">
+        <w:r>
+          <w:rPr>
+            <w:rStyle w:val="Hyperlink"/>
             <w:noProof/>
           </w:rPr>
           <w:t>2.1.2.</w:t>
@@ -2190,7 +2181,7 @@
         </w:r>
         <w:r>
           <w:rPr>
-            <w:rStyle w:val="Hiperveza"/>
+            <w:rStyle w:val="Hyperlink"/>
             <w:noProof/>
           </w:rPr>
           <w:t>Dnevnički zapisi na Linux platformama</w:t>
@@ -2214,7 +2205,7 @@
             <w:noProof/>
             <w:webHidden/>
           </w:rPr>
-          <w:instrText xml:space="preserve"> PAGEREF _Toc50309465 \h </w:instrText>
+          <w:instrText xml:space="preserve"> PAGEREF _Toc50316460 \h </w:instrText>
         </w:r>
         <w:r>
           <w:rPr>
@@ -2247,7 +2238,7 @@
     </w:p>
     <w:p>
       <w:pPr>
-        <w:pStyle w:val="Sadraj2"/>
+        <w:pStyle w:val="TOC2"/>
         <w:rPr>
           <w:rFonts w:asciiTheme="minorHAnsi" w:eastAsiaTheme="minorEastAsia" w:hAnsiTheme="minorHAnsi" w:cstheme="minorBidi"/>
           <w:noProof/>
@@ -2255,10 +2246,10 @@
           <w:szCs w:val="22"/>
         </w:rPr>
       </w:pPr>
-      <w:hyperlink w:anchor="_Toc50309466" w:history="1">
-        <w:r>
-          <w:rPr>
-            <w:rStyle w:val="Hiperveza"/>
+      <w:hyperlink w:anchor="_Toc50316461" w:history="1">
+        <w:r>
+          <w:rPr>
+            <w:rStyle w:val="Hyperlink"/>
             <w:noProof/>
           </w:rPr>
           <w:t>2.2.</w:t>
@@ -2274,7 +2265,7 @@
         </w:r>
         <w:r>
           <w:rPr>
-            <w:rStyle w:val="Hiperveza"/>
+            <w:rStyle w:val="Hyperlink"/>
             <w:noProof/>
           </w:rPr>
           <w:t>Dnevnički zapisi na web poslužiteljima</w:t>
@@ -2298,7 +2289,7 @@
             <w:noProof/>
             <w:webHidden/>
           </w:rPr>
-          <w:instrText xml:space="preserve"> PAGEREF _Toc50309466 \h </w:instrText>
+          <w:instrText xml:space="preserve"> PAGEREF _Toc50316461 \h </w:instrText>
         </w:r>
         <w:r>
           <w:rPr>
@@ -2331,7 +2322,7 @@
     </w:p>
     <w:p>
       <w:pPr>
-        <w:pStyle w:val="Sadraj3"/>
+        <w:pStyle w:val="TOC3"/>
         <w:rPr>
           <w:rFonts w:asciiTheme="minorHAnsi" w:eastAsiaTheme="minorEastAsia" w:hAnsiTheme="minorHAnsi" w:cstheme="minorBidi"/>
           <w:noProof/>
@@ -2339,10 +2330,10 @@
           <w:szCs w:val="22"/>
         </w:rPr>
       </w:pPr>
-      <w:hyperlink w:anchor="_Toc50309467" w:history="1">
-        <w:r>
-          <w:rPr>
-            <w:rStyle w:val="Hiperveza"/>
+      <w:hyperlink w:anchor="_Toc50316462" w:history="1">
+        <w:r>
+          <w:rPr>
+            <w:rStyle w:val="Hyperlink"/>
             <w:noProof/>
           </w:rPr>
           <w:t>2.2.1.</w:t>
@@ -2358,7 +2349,7 @@
         </w:r>
         <w:r>
           <w:rPr>
-            <w:rStyle w:val="Hiperveza"/>
+            <w:rStyle w:val="Hyperlink"/>
             <w:noProof/>
           </w:rPr>
           <w:t>Web poslužitelji</w:t>
@@ -2382,7 +2373,7 @@
             <w:noProof/>
             <w:webHidden/>
           </w:rPr>
-          <w:instrText xml:space="preserve"> PAGEREF _Toc50309467 \h </w:instrText>
+          <w:instrText xml:space="preserve"> PAGEREF _Toc50316462 \h </w:instrText>
         </w:r>
         <w:r>
           <w:rPr>
@@ -2415,7 +2406,7 @@
     </w:p>
     <w:p>
       <w:pPr>
-        <w:pStyle w:val="Sadraj3"/>
+        <w:pStyle w:val="TOC3"/>
         <w:rPr>
           <w:rFonts w:asciiTheme="minorHAnsi" w:eastAsiaTheme="minorEastAsia" w:hAnsiTheme="minorHAnsi" w:cstheme="minorBidi"/>
           <w:noProof/>
@@ -2423,10 +2414,10 @@
           <w:szCs w:val="22"/>
         </w:rPr>
       </w:pPr>
-      <w:hyperlink w:anchor="_Toc50309468" w:history="1">
-        <w:r>
-          <w:rPr>
-            <w:rStyle w:val="Hiperveza"/>
+      <w:hyperlink w:anchor="_Toc50316463" w:history="1">
+        <w:r>
+          <w:rPr>
+            <w:rStyle w:val="Hyperlink"/>
             <w:i/>
             <w:iCs/>
             <w:noProof/>
@@ -2444,7 +2435,7 @@
         </w:r>
         <w:r>
           <w:rPr>
-            <w:rStyle w:val="Hiperveza"/>
+            <w:rStyle w:val="Hyperlink"/>
             <w:i/>
             <w:iCs/>
             <w:noProof/>
@@ -2470,7 +2461,7 @@
             <w:noProof/>
             <w:webHidden/>
           </w:rPr>
-          <w:instrText xml:space="preserve"> PAGEREF _Toc50309468 \h </w:instrText>
+          <w:instrText xml:space="preserve"> PAGEREF _Toc50316463 \h </w:instrText>
         </w:r>
         <w:r>
           <w:rPr>
@@ -2503,7 +2494,7 @@
     </w:p>
     <w:p>
       <w:pPr>
-        <w:pStyle w:val="Sadraj3"/>
+        <w:pStyle w:val="TOC3"/>
         <w:rPr>
           <w:rFonts w:asciiTheme="minorHAnsi" w:eastAsiaTheme="minorEastAsia" w:hAnsiTheme="minorHAnsi" w:cstheme="minorBidi"/>
           <w:noProof/>
@@ -2511,10 +2502,10 @@
           <w:szCs w:val="22"/>
         </w:rPr>
       </w:pPr>
-      <w:hyperlink w:anchor="_Toc50309469" w:history="1">
-        <w:r>
-          <w:rPr>
-            <w:rStyle w:val="Hiperveza"/>
+      <w:hyperlink w:anchor="_Toc50316464" w:history="1">
+        <w:r>
+          <w:rPr>
+            <w:rStyle w:val="Hyperlink"/>
             <w:i/>
             <w:iCs/>
             <w:noProof/>
@@ -2532,7 +2523,7 @@
         </w:r>
         <w:r>
           <w:rPr>
-            <w:rStyle w:val="Hiperveza"/>
+            <w:rStyle w:val="Hyperlink"/>
             <w:i/>
             <w:iCs/>
             <w:noProof/>
@@ -2558,7 +2549,7 @@
             <w:noProof/>
             <w:webHidden/>
           </w:rPr>
-          <w:instrText xml:space="preserve"> PAGEREF _Toc50309469 \h </w:instrText>
+          <w:instrText xml:space="preserve"> PAGEREF _Toc50316464 \h </w:instrText>
         </w:r>
         <w:r>
           <w:rPr>
@@ -2591,7 +2582,7 @@
     </w:p>
     <w:p>
       <w:pPr>
-        <w:pStyle w:val="Sadraj3"/>
+        <w:pStyle w:val="TOC3"/>
         <w:rPr>
           <w:rFonts w:asciiTheme="minorHAnsi" w:eastAsiaTheme="minorEastAsia" w:hAnsiTheme="minorHAnsi" w:cstheme="minorBidi"/>
           <w:noProof/>
@@ -2599,10 +2590,10 @@
           <w:szCs w:val="22"/>
         </w:rPr>
       </w:pPr>
-      <w:hyperlink w:anchor="_Toc50309470" w:history="1">
-        <w:r>
-          <w:rPr>
-            <w:rStyle w:val="Hiperveza"/>
+      <w:hyperlink w:anchor="_Toc50316465" w:history="1">
+        <w:r>
+          <w:rPr>
+            <w:rStyle w:val="Hyperlink"/>
             <w:i/>
             <w:iCs/>
             <w:noProof/>
@@ -2620,7 +2611,7 @@
         </w:r>
         <w:r>
           <w:rPr>
-            <w:rStyle w:val="Hiperveza"/>
+            <w:rStyle w:val="Hyperlink"/>
             <w:i/>
             <w:iCs/>
             <w:noProof/>
@@ -2646,7 +2637,7 @@
             <w:noProof/>
             <w:webHidden/>
           </w:rPr>
-          <w:instrText xml:space="preserve"> PAGEREF _Toc50309470 \h </w:instrText>
+          <w:instrText xml:space="preserve"> PAGEREF _Toc50316465 \h </w:instrText>
         </w:r>
         <w:r>
           <w:rPr>
@@ -2679,15 +2670,15 @@
     </w:p>
     <w:p>
       <w:pPr>
-        <w:pStyle w:val="Sadraj1"/>
+        <w:pStyle w:val="TOC1"/>
         <w:rPr>
           <w:rFonts w:asciiTheme="minorHAnsi" w:eastAsiaTheme="minorEastAsia" w:hAnsiTheme="minorHAnsi" w:cstheme="minorBidi"/>
         </w:rPr>
       </w:pPr>
-      <w:hyperlink w:anchor="_Toc50309471" w:history="1">
-        <w:r>
-          <w:rPr>
-            <w:rStyle w:val="Hiperveza"/>
+      <w:hyperlink w:anchor="_Toc50316466" w:history="1">
+        <w:r>
+          <w:rPr>
+            <w:rStyle w:val="Hyperlink"/>
           </w:rPr>
           <w:t>3.</w:t>
         </w:r>
@@ -2699,7 +2690,7 @@
         </w:r>
         <w:r>
           <w:rPr>
-            <w:rStyle w:val="Hiperveza"/>
+            <w:rStyle w:val="Hyperlink"/>
           </w:rPr>
           <w:t>Uvod u Pandas i Matplotlib</w:t>
         </w:r>
@@ -2719,7 +2710,7 @@
           <w:rPr>
             <w:webHidden/>
           </w:rPr>
-          <w:instrText xml:space="preserve"> PAGEREF _Toc50309471 \h </w:instrText>
+          <w:instrText xml:space="preserve"> PAGEREF _Toc50316466 \h </w:instrText>
         </w:r>
         <w:r>
           <w:rPr>
@@ -2748,15 +2739,15 @@
     </w:p>
     <w:p>
       <w:pPr>
-        <w:pStyle w:val="Sadraj1"/>
+        <w:pStyle w:val="TOC1"/>
         <w:rPr>
           <w:rFonts w:asciiTheme="minorHAnsi" w:eastAsiaTheme="minorEastAsia" w:hAnsiTheme="minorHAnsi" w:cstheme="minorBidi"/>
         </w:rPr>
       </w:pPr>
-      <w:hyperlink w:anchor="_Toc50309472" w:history="1">
-        <w:r>
-          <w:rPr>
-            <w:rStyle w:val="Hiperveza"/>
+      <w:hyperlink w:anchor="_Toc50316467" w:history="1">
+        <w:r>
+          <w:rPr>
+            <w:rStyle w:val="Hyperlink"/>
           </w:rPr>
           <w:t>4.</w:t>
         </w:r>
@@ -2768,7 +2759,7 @@
         </w:r>
         <w:r>
           <w:rPr>
-            <w:rStyle w:val="Hiperveza"/>
+            <w:rStyle w:val="Hyperlink"/>
           </w:rPr>
           <w:t>Python aplikacija za analizu i vizualizaciju</w:t>
         </w:r>
@@ -2788,7 +2779,7 @@
           <w:rPr>
             <w:webHidden/>
           </w:rPr>
-          <w:instrText xml:space="preserve"> PAGEREF _Toc50309472 \h </w:instrText>
+          <w:instrText xml:space="preserve"> PAGEREF _Toc50316467 \h </w:instrText>
         </w:r>
         <w:r>
           <w:rPr>
@@ -2817,15 +2808,15 @@
     </w:p>
     <w:p>
       <w:pPr>
-        <w:pStyle w:val="Sadraj1"/>
+        <w:pStyle w:val="TOC1"/>
         <w:rPr>
           <w:rFonts w:asciiTheme="minorHAnsi" w:eastAsiaTheme="minorEastAsia" w:hAnsiTheme="minorHAnsi" w:cstheme="minorBidi"/>
         </w:rPr>
       </w:pPr>
-      <w:hyperlink w:anchor="_Toc50309473" w:history="1">
-        <w:r>
-          <w:rPr>
-            <w:rStyle w:val="Hiperveza"/>
+      <w:hyperlink w:anchor="_Toc50316468" w:history="1">
+        <w:r>
+          <w:rPr>
+            <w:rStyle w:val="Hyperlink"/>
           </w:rPr>
           <w:t>5.</w:t>
         </w:r>
@@ -2837,7 +2828,7 @@
         </w:r>
         <w:r>
           <w:rPr>
-            <w:rStyle w:val="Hiperveza"/>
+            <w:rStyle w:val="Hyperlink"/>
           </w:rPr>
           <w:t>Zaključak</w:t>
         </w:r>
@@ -2857,7 +2848,7 @@
           <w:rPr>
             <w:webHidden/>
           </w:rPr>
-          <w:instrText xml:space="preserve"> PAGEREF _Toc50309473 \h </w:instrText>
+          <w:instrText xml:space="preserve"> PAGEREF _Toc50316468 \h </w:instrText>
         </w:r>
         <w:r>
           <w:rPr>
@@ -2886,15 +2877,15 @@
     </w:p>
     <w:p>
       <w:pPr>
-        <w:pStyle w:val="Sadraj1"/>
+        <w:pStyle w:val="TOC1"/>
         <w:rPr>
           <w:rFonts w:asciiTheme="minorHAnsi" w:eastAsiaTheme="minorEastAsia" w:hAnsiTheme="minorHAnsi" w:cstheme="minorBidi"/>
         </w:rPr>
       </w:pPr>
-      <w:hyperlink w:anchor="_Toc50309474" w:history="1">
-        <w:r>
-          <w:rPr>
-            <w:rStyle w:val="Hiperveza"/>
+      <w:hyperlink w:anchor="_Toc50316469" w:history="1">
+        <w:r>
+          <w:rPr>
+            <w:rStyle w:val="Hyperlink"/>
           </w:rPr>
           <w:t>Popis literature</w:t>
         </w:r>
@@ -2914,7 +2905,7 @@
           <w:rPr>
             <w:webHidden/>
           </w:rPr>
-          <w:instrText xml:space="preserve"> PAGEREF _Toc50309474 \h </w:instrText>
+          <w:instrText xml:space="preserve"> PAGEREF _Toc50316469 \h </w:instrText>
         </w:r>
         <w:r>
           <w:rPr>
@@ -2943,15 +2934,15 @@
     </w:p>
     <w:p>
       <w:pPr>
-        <w:pStyle w:val="Sadraj1"/>
+        <w:pStyle w:val="TOC1"/>
         <w:rPr>
           <w:rFonts w:asciiTheme="minorHAnsi" w:eastAsiaTheme="minorEastAsia" w:hAnsiTheme="minorHAnsi" w:cstheme="minorBidi"/>
         </w:rPr>
       </w:pPr>
-      <w:hyperlink w:anchor="_Toc50309475" w:history="1">
-        <w:r>
-          <w:rPr>
-            <w:rStyle w:val="Hiperveza"/>
+      <w:hyperlink w:anchor="_Toc50316470" w:history="1">
+        <w:r>
+          <w:rPr>
+            <w:rStyle w:val="Hyperlink"/>
           </w:rPr>
           <w:t>Popis slika</w:t>
         </w:r>
@@ -2971,7 +2962,7 @@
           <w:rPr>
             <w:webHidden/>
           </w:rPr>
-          <w:instrText xml:space="preserve"> PAGEREF _Toc50309475 \h </w:instrText>
+          <w:instrText xml:space="preserve"> PAGEREF _Toc50316470 \h </w:instrText>
         </w:r>
         <w:r>
           <w:rPr>
@@ -3000,15 +2991,15 @@
     </w:p>
     <w:p>
       <w:pPr>
-        <w:pStyle w:val="Sadraj1"/>
+        <w:pStyle w:val="TOC1"/>
         <w:rPr>
           <w:rFonts w:asciiTheme="minorHAnsi" w:eastAsiaTheme="minorEastAsia" w:hAnsiTheme="minorHAnsi" w:cstheme="minorBidi"/>
         </w:rPr>
       </w:pPr>
-      <w:hyperlink w:anchor="_Toc50309476" w:history="1">
-        <w:r>
-          <w:rPr>
-            <w:rStyle w:val="Hiperveza"/>
+      <w:hyperlink w:anchor="_Toc50316471" w:history="1">
+        <w:r>
+          <w:rPr>
+            <w:rStyle w:val="Hyperlink"/>
           </w:rPr>
           <w:t>Prilozi</w:t>
         </w:r>
@@ -3028,7 +3019,7 @@
           <w:rPr>
             <w:webHidden/>
           </w:rPr>
-          <w:instrText xml:space="preserve"> PAGEREF _Toc50309476 \h </w:instrText>
+          <w:instrText xml:space="preserve"> PAGEREF _Toc50316471 \h </w:instrText>
         </w:r>
         <w:r>
           <w:rPr>
@@ -3057,7 +3048,7 @@
     </w:p>
     <w:p>
       <w:pPr>
-        <w:pStyle w:val="Sadraj1"/>
+        <w:pStyle w:val="TOC1"/>
       </w:pPr>
       <w:r>
         <w:fldChar w:fldCharType="end"/>
@@ -3084,17 +3075,19 @@
         </w:rPr>
         <w:br w:type="page"/>
       </w:r>
+      <w:bookmarkStart w:id="2" w:name="_GoBack"/>
+      <w:bookmarkEnd w:id="2"/>
     </w:p>
     <w:p>
       <w:pPr>
         <w:pStyle w:val="FOINaslov1"/>
       </w:pPr>
-      <w:bookmarkStart w:id="2" w:name="_Toc50309461"/>
+      <w:bookmarkStart w:id="3" w:name="_Toc50316456"/>
       <w:r>
         <w:lastRenderedPageBreak/>
         <w:t>Uvod</w:t>
       </w:r>
-      <w:bookmarkEnd w:id="2"/>
+      <w:bookmarkEnd w:id="3"/>
     </w:p>
     <w:p>
       <w:pPr>
@@ -3107,7 +3100,7 @@
           <w:szCs w:val="22"/>
         </w:rPr>
       </w:pPr>
-      <w:bookmarkStart w:id="3" w:name="_Hlk48578282"/>
+      <w:bookmarkStart w:id="4" w:name="_Hlk48578282"/>
       <w:r>
         <w:rPr>
           <w:rFonts w:ascii="Arial" w:hAnsi="Arial" w:cs="Arial"/>
@@ -3146,7 +3139,31 @@
           <w:sz w:val="22"/>
           <w:szCs w:val="22"/>
         </w:rPr>
-        <w:t xml:space="preserve">sve u našem životu je zabilježeno </w:t>
+        <w:t>sve u našem životu</w:t>
+      </w:r>
+      <w:r>
+        <w:rPr>
+          <w:rFonts w:ascii="Arial" w:hAnsi="Arial" w:cs="Arial"/>
+          <w:sz w:val="22"/>
+          <w:szCs w:val="22"/>
+        </w:rPr>
+        <w:t xml:space="preserve"> </w:t>
+      </w:r>
+      <w:r>
+        <w:rPr>
+          <w:rFonts w:ascii="Arial" w:hAnsi="Arial" w:cs="Arial"/>
+          <w:sz w:val="22"/>
+          <w:szCs w:val="22"/>
+        </w:rPr>
+        <w:t xml:space="preserve">zabilježeno </w:t>
+      </w:r>
+      <w:r>
+        <w:rPr>
+          <w:rFonts w:ascii="Arial" w:hAnsi="Arial" w:cs="Arial"/>
+          <w:sz w:val="22"/>
+          <w:szCs w:val="22"/>
+        </w:rPr>
+        <w:t xml:space="preserve">je </w:t>
       </w:r>
       <w:r>
         <w:rPr>
@@ -3432,7 +3449,7 @@
         <w:t xml:space="preserve"> jednog formata dnevničkog zapisa.</w:t>
       </w:r>
     </w:p>
-    <w:bookmarkEnd w:id="3"/>
+    <w:bookmarkEnd w:id="4"/>
     <w:p>
       <w:pPr>
         <w:spacing w:after="200" w:line="276" w:lineRule="auto"/>
@@ -3455,12 +3472,12 @@
       <w:pPr>
         <w:pStyle w:val="FOINaslov1"/>
       </w:pPr>
-      <w:bookmarkStart w:id="4" w:name="_Toc50309462"/>
+      <w:bookmarkStart w:id="5" w:name="_Toc50316457"/>
       <w:r>
         <w:lastRenderedPageBreak/>
         <w:t>Dnevnički zapisi i njihova svrha</w:t>
       </w:r>
-      <w:bookmarkEnd w:id="4"/>
+      <w:bookmarkEnd w:id="5"/>
     </w:p>
     <w:p>
       <w:pPr>
@@ -3473,7 +3490,7 @@
           <w:szCs w:val="22"/>
         </w:rPr>
       </w:pPr>
-      <w:bookmarkStart w:id="5" w:name="_Hlk48743513"/>
+      <w:bookmarkStart w:id="6" w:name="_Hlk48743513"/>
       <w:r>
         <w:rPr>
           <w:rFonts w:ascii="Arial" w:hAnsi="Arial" w:cs="Arial"/>
@@ -3482,7 +3499,7 @@
         </w:rPr>
         <w:t xml:space="preserve">Dnevnički zapisi su datoteke automatski generirane od strane računala koje sadrže popis događaja na tom računalu u obliku strukturiranih, kronološki poredanih poruka. Većina dnevničkih zapisa spremljeni su u formatu običnog teksta što omogućuje pregled u bilo kojem programu za uređivanje teksta i osigurava malu veličinu datoteke. </w:t>
       </w:r>
-      <w:bookmarkEnd w:id="5"/>
+      <w:bookmarkEnd w:id="6"/>
       <w:r>
         <w:rPr>
           <w:rFonts w:ascii="Arial" w:hAnsi="Arial" w:cs="Arial"/>
@@ -4016,7 +4033,7 @@
       <w:pPr>
         <w:pStyle w:val="FOINaslov2"/>
       </w:pPr>
-      <w:bookmarkStart w:id="6" w:name="_Toc50309463"/>
+      <w:bookmarkStart w:id="7" w:name="_Toc50316458"/>
       <w:r>
         <w:t>D</w:t>
       </w:r>
@@ -4029,7 +4046,7 @@
       <w:r>
         <w:t xml:space="preserve"> na osobnim računalima</w:t>
       </w:r>
-      <w:bookmarkEnd w:id="6"/>
+      <w:bookmarkEnd w:id="7"/>
     </w:p>
     <w:p>
       <w:pPr>
@@ -4042,7 +4059,7 @@
           <w:szCs w:val="22"/>
         </w:rPr>
       </w:pPr>
-      <w:bookmarkStart w:id="7" w:name="_Hlk48913251"/>
+      <w:bookmarkStart w:id="8" w:name="_Hlk48913251"/>
       <w:r>
         <w:rPr>
           <w:rFonts w:ascii="Arial" w:hAnsi="Arial" w:cs="Arial"/>
@@ -4228,12 +4245,12 @@
       <w:pPr>
         <w:pStyle w:val="FOINaslov3"/>
       </w:pPr>
-      <w:bookmarkStart w:id="8" w:name="_Toc50309464"/>
-      <w:bookmarkEnd w:id="7"/>
+      <w:bookmarkStart w:id="9" w:name="_Toc50316459"/>
+      <w:bookmarkEnd w:id="8"/>
       <w:r>
         <w:t>Windows Event Viewer</w:t>
       </w:r>
-      <w:bookmarkEnd w:id="8"/>
+      <w:bookmarkEnd w:id="9"/>
     </w:p>
     <w:p>
       <w:pPr>
@@ -4407,7 +4424,7 @@
     </w:p>
     <w:p>
       <w:pPr>
-        <w:pStyle w:val="Odlomakpopisa"/>
+        <w:pStyle w:val="ListParagraph"/>
         <w:numPr>
           <w:ilvl w:val="0"/>
           <w:numId w:val="35"/>
@@ -4431,7 +4448,7 @@
     </w:p>
     <w:p>
       <w:pPr>
-        <w:pStyle w:val="Odlomakpopisa"/>
+        <w:pStyle w:val="ListParagraph"/>
         <w:numPr>
           <w:ilvl w:val="0"/>
           <w:numId w:val="35"/>
@@ -4455,7 +4472,7 @@
     </w:p>
     <w:p>
       <w:pPr>
-        <w:pStyle w:val="Odlomakpopisa"/>
+        <w:pStyle w:val="ListParagraph"/>
         <w:numPr>
           <w:ilvl w:val="0"/>
           <w:numId w:val="35"/>
@@ -4479,7 +4496,7 @@
     </w:p>
     <w:p>
       <w:pPr>
-        <w:pStyle w:val="Odlomakpopisa"/>
+        <w:pStyle w:val="ListParagraph"/>
         <w:numPr>
           <w:ilvl w:val="0"/>
           <w:numId w:val="35"/>
@@ -4503,7 +4520,7 @@
     </w:p>
     <w:p>
       <w:pPr>
-        <w:pStyle w:val="Odlomakpopisa"/>
+        <w:pStyle w:val="ListParagraph"/>
         <w:numPr>
           <w:ilvl w:val="0"/>
           <w:numId w:val="35"/>
@@ -4543,7 +4560,7 @@
     </w:p>
     <w:p>
       <w:pPr>
-        <w:pStyle w:val="Odlomakpopisa"/>
+        <w:pStyle w:val="ListParagraph"/>
         <w:numPr>
           <w:ilvl w:val="0"/>
           <w:numId w:val="35"/>
@@ -4567,7 +4584,7 @@
     </w:p>
     <w:p>
       <w:pPr>
-        <w:pStyle w:val="Odlomakpopisa"/>
+        <w:pStyle w:val="ListParagraph"/>
         <w:numPr>
           <w:ilvl w:val="0"/>
           <w:numId w:val="35"/>
@@ -4612,6 +4629,17 @@
         </w:rPr>
         <w:t xml:space="preserve"> prema važnosti</w:t>
       </w:r>
+    </w:p>
+    <w:p>
+      <w:pPr>
+        <w:spacing w:after="120" w:line="360" w:lineRule="auto"/>
+        <w:jc w:val="both"/>
+        <w:rPr>
+          <w:rFonts w:ascii="Arial" w:hAnsi="Arial" w:cs="Arial"/>
+          <w:sz w:val="22"/>
+          <w:szCs w:val="22"/>
+        </w:rPr>
+      </w:pPr>
     </w:p>
     <w:p>
       <w:pPr>
@@ -4930,7 +4958,7 @@
           <w:szCs w:val="22"/>
         </w:rPr>
       </w:pPr>
-      <w:bookmarkStart w:id="9" w:name="_Toc50219613"/>
+      <w:bookmarkStart w:id="10" w:name="_Toc50316439"/>
       <w:r>
         <w:rPr>
           <w:rStyle w:val="NaslovslikeChar"/>
@@ -4987,7 +5015,7 @@
         </w:rPr>
         <w:t>wer-a</w:t>
       </w:r>
-      <w:bookmarkEnd w:id="9"/>
+      <w:bookmarkEnd w:id="10"/>
       <w:r>
         <w:rPr>
           <w:rStyle w:val="NaslovslikeChar"/>
@@ -5518,7 +5546,7 @@
           <w:szCs w:val="22"/>
         </w:rPr>
       </w:pPr>
-      <w:bookmarkStart w:id="10" w:name="_Toc50219614"/>
+      <w:bookmarkStart w:id="11" w:name="_Toc50316440"/>
       <w:r>
         <w:rPr>
           <w:rStyle w:val="NaslovslikeChar"/>
@@ -5559,7 +5587,7 @@
         </w:rPr>
         <w:t>Opcije filtriranja u Event Viwer-u</w:t>
       </w:r>
-      <w:bookmarkEnd w:id="10"/>
+      <w:bookmarkEnd w:id="11"/>
       <w:r>
         <w:rPr>
           <w:rStyle w:val="NaslovslikeChar"/>
@@ -5599,12 +5627,12 @@
       <w:pPr>
         <w:pStyle w:val="FOINaslov3"/>
       </w:pPr>
-      <w:bookmarkStart w:id="11" w:name="_Toc50309465"/>
+      <w:bookmarkStart w:id="12" w:name="_Toc50316460"/>
       <w:r>
         <w:lastRenderedPageBreak/>
         <w:t>Dnevnički zapisi na Linux platformama</w:t>
       </w:r>
-      <w:bookmarkEnd w:id="11"/>
+      <w:bookmarkEnd w:id="12"/>
     </w:p>
     <w:p>
       <w:pPr>
@@ -6034,7 +6062,7 @@
           <w:szCs w:val="22"/>
         </w:rPr>
       </w:pPr>
-      <w:bookmarkStart w:id="12" w:name="_Toc50219615"/>
+      <w:bookmarkStart w:id="13" w:name="_Toc50316441"/>
       <w:r>
         <w:rPr>
           <w:rStyle w:val="NaslovslikeChar"/>
@@ -6093,7 +6121,7 @@
         </w:rPr>
         <w:t xml:space="preserve"> direktorija</w:t>
       </w:r>
-      <w:bookmarkEnd w:id="12"/>
+      <w:bookmarkEnd w:id="13"/>
       <w:r>
         <w:rPr>
           <w:rStyle w:val="NaslovslikeChar"/>
@@ -6217,7 +6245,7 @@
     </w:p>
     <w:p>
       <w:pPr>
-        <w:pStyle w:val="Odlomakpopisa"/>
+        <w:pStyle w:val="ListParagraph"/>
         <w:numPr>
           <w:ilvl w:val="0"/>
           <w:numId w:val="36"/>
@@ -6261,7 +6289,7 @@
     </w:p>
     <w:p>
       <w:pPr>
-        <w:pStyle w:val="Odlomakpopisa"/>
+        <w:pStyle w:val="ListParagraph"/>
         <w:numPr>
           <w:ilvl w:val="0"/>
           <w:numId w:val="36"/>
@@ -6305,7 +6333,7 @@
     </w:p>
     <w:p>
       <w:pPr>
-        <w:pStyle w:val="Odlomakpopisa"/>
+        <w:pStyle w:val="ListParagraph"/>
         <w:numPr>
           <w:ilvl w:val="0"/>
           <w:numId w:val="36"/>
@@ -6332,7 +6360,7 @@
     </w:p>
     <w:p>
       <w:pPr>
-        <w:pStyle w:val="Odlomakpopisa"/>
+        <w:pStyle w:val="ListParagraph"/>
         <w:numPr>
           <w:ilvl w:val="0"/>
           <w:numId w:val="36"/>
@@ -6764,7 +6792,7 @@
       <w:pPr>
         <w:pStyle w:val="FOINaslov2"/>
       </w:pPr>
-      <w:bookmarkStart w:id="13" w:name="_Toc50309466"/>
+      <w:bookmarkStart w:id="14" w:name="_Toc50316461"/>
       <w:r>
         <w:t xml:space="preserve">Dnevnički zapisi na </w:t>
       </w:r>
@@ -6774,7 +6802,7 @@
       <w:r>
         <w:t>poslužiteljima</w:t>
       </w:r>
-      <w:bookmarkEnd w:id="13"/>
+      <w:bookmarkEnd w:id="14"/>
     </w:p>
     <w:p>
       <w:pPr>
@@ -7145,11 +7173,11 @@
       <w:pPr>
         <w:pStyle w:val="FOINaslov3"/>
       </w:pPr>
-      <w:bookmarkStart w:id="14" w:name="_Toc50309467"/>
+      <w:bookmarkStart w:id="15" w:name="_Toc50316462"/>
       <w:r>
         <w:t>Web poslužitelji</w:t>
       </w:r>
-      <w:bookmarkEnd w:id="14"/>
+      <w:bookmarkEnd w:id="15"/>
     </w:p>
     <w:p>
       <w:pPr>
@@ -7370,7 +7398,7 @@
           <w:szCs w:val="22"/>
         </w:rPr>
       </w:pPr>
-      <w:bookmarkStart w:id="15" w:name="_Toc50219616"/>
+      <w:bookmarkStart w:id="16" w:name="_Toc50316442"/>
       <w:r>
         <w:rPr>
           <w:rStyle w:val="NaslovslikeChar"/>
@@ -7403,7 +7431,7 @@
         </w:rPr>
         <w:t>Primjer HTTP zahtjeva</w:t>
       </w:r>
-      <w:bookmarkEnd w:id="15"/>
+      <w:bookmarkEnd w:id="16"/>
       <w:r>
         <w:rPr>
           <w:rFonts w:ascii="Arial" w:hAnsi="Arial" w:cs="Arial"/>
@@ -7590,7 +7618,7 @@
           <w:szCs w:val="22"/>
         </w:rPr>
       </w:pPr>
-      <w:bookmarkStart w:id="16" w:name="_Toc50219617"/>
+      <w:bookmarkStart w:id="17" w:name="_Toc50316443"/>
       <w:r>
         <w:rPr>
           <w:rStyle w:val="NaslovslikeChar"/>
@@ -7615,7 +7643,7 @@
         </w:rPr>
         <w:t>: Princip rada web poslužitelja</w:t>
       </w:r>
-      <w:bookmarkEnd w:id="16"/>
+      <w:bookmarkEnd w:id="17"/>
       <w:r>
         <w:rPr>
           <w:rFonts w:ascii="Arial" w:hAnsi="Arial" w:cs="Arial"/>
@@ -7651,7 +7679,7 @@
           <w:sz w:val="24"/>
         </w:rPr>
       </w:pPr>
-      <w:bookmarkStart w:id="17" w:name="_Toc50309468"/>
+      <w:bookmarkStart w:id="18" w:name="_Toc50316463"/>
       <w:r>
         <w:rPr>
           <w:i/>
@@ -7687,7 +7715,7 @@
         </w:rPr>
         <w:t>ormat</w:t>
       </w:r>
-      <w:bookmarkEnd w:id="17"/>
+      <w:bookmarkEnd w:id="18"/>
     </w:p>
     <w:p>
       <w:pPr>
@@ -7882,7 +7910,7 @@
     </w:p>
     <w:p>
       <w:pPr>
-        <w:pStyle w:val="Odlomakpopisa"/>
+        <w:pStyle w:val="ListParagraph"/>
         <w:numPr>
           <w:ilvl w:val="0"/>
           <w:numId w:val="37"/>
@@ -7906,7 +7934,7 @@
     </w:p>
     <w:p>
       <w:pPr>
-        <w:pStyle w:val="Odlomakpopisa"/>
+        <w:pStyle w:val="ListParagraph"/>
         <w:numPr>
           <w:ilvl w:val="0"/>
           <w:numId w:val="37"/>
@@ -7946,7 +7974,7 @@
     </w:p>
     <w:p>
       <w:pPr>
-        <w:pStyle w:val="Odlomakpopisa"/>
+        <w:pStyle w:val="ListParagraph"/>
         <w:numPr>
           <w:ilvl w:val="0"/>
           <w:numId w:val="37"/>
@@ -7970,7 +7998,7 @@
     </w:p>
     <w:p>
       <w:pPr>
-        <w:pStyle w:val="Odlomakpopisa"/>
+        <w:pStyle w:val="ListParagraph"/>
         <w:numPr>
           <w:ilvl w:val="0"/>
           <w:numId w:val="37"/>
@@ -7994,7 +8022,7 @@
     </w:p>
     <w:p>
       <w:pPr>
-        <w:pStyle w:val="Odlomakpopisa"/>
+        <w:pStyle w:val="ListParagraph"/>
         <w:numPr>
           <w:ilvl w:val="0"/>
           <w:numId w:val="37"/>
@@ -8018,7 +8046,7 @@
     </w:p>
     <w:p>
       <w:pPr>
-        <w:pStyle w:val="Odlomakpopisa"/>
+        <w:pStyle w:val="ListParagraph"/>
         <w:numPr>
           <w:ilvl w:val="0"/>
           <w:numId w:val="37"/>
@@ -8042,7 +8070,7 @@
     </w:p>
     <w:p>
       <w:pPr>
-        <w:pStyle w:val="Odlomakpopisa"/>
+        <w:pStyle w:val="ListParagraph"/>
         <w:numPr>
           <w:ilvl w:val="0"/>
           <w:numId w:val="37"/>
@@ -8451,7 +8479,7 @@
           <w:sz w:val="24"/>
         </w:rPr>
       </w:pPr>
-      <w:bookmarkStart w:id="18" w:name="_Toc50309469"/>
+      <w:bookmarkStart w:id="19" w:name="_Toc50316464"/>
       <w:r>
         <w:rPr>
           <w:i/>
@@ -8501,7 +8529,7 @@
         </w:rPr>
         <w:t>ormat</w:t>
       </w:r>
-      <w:bookmarkEnd w:id="18"/>
+      <w:bookmarkEnd w:id="19"/>
     </w:p>
     <w:p>
       <w:pPr>
@@ -8922,7 +8950,7 @@
     </w:p>
     <w:p>
       <w:pPr>
-        <w:pStyle w:val="Odlomakpopisa"/>
+        <w:pStyle w:val="ListParagraph"/>
         <w:numPr>
           <w:ilvl w:val="0"/>
           <w:numId w:val="38"/>
@@ -8946,7 +8974,7 @@
     </w:p>
     <w:p>
       <w:pPr>
-        <w:pStyle w:val="Odlomakpopisa"/>
+        <w:pStyle w:val="ListParagraph"/>
         <w:numPr>
           <w:ilvl w:val="0"/>
           <w:numId w:val="38"/>
@@ -8978,7 +9006,7 @@
     </w:p>
     <w:p>
       <w:pPr>
-        <w:pStyle w:val="Odlomakpopisa"/>
+        <w:pStyle w:val="ListParagraph"/>
         <w:numPr>
           <w:ilvl w:val="0"/>
           <w:numId w:val="38"/>
@@ -9002,7 +9030,7 @@
     </w:p>
     <w:p>
       <w:pPr>
-        <w:pStyle w:val="Odlomakpopisa"/>
+        <w:pStyle w:val="ListParagraph"/>
         <w:numPr>
           <w:ilvl w:val="0"/>
           <w:numId w:val="38"/>
@@ -9026,7 +9054,7 @@
     </w:p>
     <w:p>
       <w:pPr>
-        <w:pStyle w:val="Odlomakpopisa"/>
+        <w:pStyle w:val="ListParagraph"/>
         <w:numPr>
           <w:ilvl w:val="0"/>
           <w:numId w:val="38"/>
@@ -9050,7 +9078,7 @@
     </w:p>
     <w:p>
       <w:pPr>
-        <w:pStyle w:val="Odlomakpopisa"/>
+        <w:pStyle w:val="ListParagraph"/>
         <w:numPr>
           <w:ilvl w:val="0"/>
           <w:numId w:val="38"/>
@@ -9074,7 +9102,7 @@
     </w:p>
     <w:p>
       <w:pPr>
-        <w:pStyle w:val="Odlomakpopisa"/>
+        <w:pStyle w:val="ListParagraph"/>
         <w:numPr>
           <w:ilvl w:val="0"/>
           <w:numId w:val="38"/>
@@ -9193,7 +9221,7 @@
     </w:p>
     <w:p>
       <w:pPr>
-        <w:pStyle w:val="Odlomakpopisa"/>
+        <w:pStyle w:val="ListParagraph"/>
         <w:numPr>
           <w:ilvl w:val="0"/>
           <w:numId w:val="39"/>
@@ -9217,7 +9245,7 @@
     </w:p>
     <w:p>
       <w:pPr>
-        <w:pStyle w:val="Odlomakpopisa"/>
+        <w:pStyle w:val="ListParagraph"/>
         <w:numPr>
           <w:ilvl w:val="0"/>
           <w:numId w:val="39"/>
@@ -9241,7 +9269,7 @@
     </w:p>
     <w:p>
       <w:pPr>
-        <w:pStyle w:val="Odlomakpopisa"/>
+        <w:pStyle w:val="ListParagraph"/>
         <w:numPr>
           <w:ilvl w:val="0"/>
           <w:numId w:val="39"/>
@@ -9265,7 +9293,7 @@
     </w:p>
     <w:p>
       <w:pPr>
-        <w:pStyle w:val="Odlomakpopisa"/>
+        <w:pStyle w:val="ListParagraph"/>
         <w:numPr>
           <w:ilvl w:val="0"/>
           <w:numId w:val="39"/>
@@ -9289,7 +9317,7 @@
     </w:p>
     <w:p>
       <w:pPr>
-        <w:pStyle w:val="Odlomakpopisa"/>
+        <w:pStyle w:val="ListParagraph"/>
         <w:numPr>
           <w:ilvl w:val="0"/>
           <w:numId w:val="39"/>
@@ -9321,7 +9349,7 @@
     </w:p>
     <w:p>
       <w:pPr>
-        <w:pStyle w:val="Odlomakpopisa"/>
+        <w:pStyle w:val="ListParagraph"/>
         <w:numPr>
           <w:ilvl w:val="0"/>
           <w:numId w:val="39"/>
@@ -9353,7 +9381,7 @@
     </w:p>
     <w:p>
       <w:pPr>
-        <w:pStyle w:val="Odlomakpopisa"/>
+        <w:pStyle w:val="ListParagraph"/>
         <w:numPr>
           <w:ilvl w:val="0"/>
           <w:numId w:val="39"/>
@@ -9377,7 +9405,7 @@
     </w:p>
     <w:p>
       <w:pPr>
-        <w:pStyle w:val="Odlomakpopisa"/>
+        <w:pStyle w:val="ListParagraph"/>
         <w:numPr>
           <w:ilvl w:val="0"/>
           <w:numId w:val="39"/>
@@ -9402,7 +9430,7 @@
     </w:p>
     <w:p>
       <w:pPr>
-        <w:pStyle w:val="Odlomakpopisa"/>
+        <w:pStyle w:val="ListParagraph"/>
         <w:numPr>
           <w:ilvl w:val="0"/>
           <w:numId w:val="39"/>
@@ -9426,7 +9454,7 @@
     </w:p>
     <w:p>
       <w:pPr>
-        <w:pStyle w:val="Odlomakpopisa"/>
+        <w:pStyle w:val="ListParagraph"/>
         <w:numPr>
           <w:ilvl w:val="0"/>
           <w:numId w:val="39"/>
@@ -9450,7 +9478,7 @@
     </w:p>
     <w:p>
       <w:pPr>
-        <w:pStyle w:val="Odlomakpopisa"/>
+        <w:pStyle w:val="ListParagraph"/>
         <w:numPr>
           <w:ilvl w:val="0"/>
           <w:numId w:val="39"/>
@@ -9474,7 +9502,7 @@
     </w:p>
     <w:p>
       <w:pPr>
-        <w:pStyle w:val="Odlomakpopisa"/>
+        <w:pStyle w:val="ListParagraph"/>
         <w:numPr>
           <w:ilvl w:val="0"/>
           <w:numId w:val="39"/>
@@ -9498,7 +9526,7 @@
     </w:p>
     <w:p>
       <w:pPr>
-        <w:pStyle w:val="Odlomakpopisa"/>
+        <w:pStyle w:val="ListParagraph"/>
         <w:numPr>
           <w:ilvl w:val="0"/>
           <w:numId w:val="39"/>
@@ -9585,7 +9613,7 @@
     </w:p>
     <w:p>
       <w:pPr>
-        <w:pStyle w:val="Odlomakpopisa"/>
+        <w:pStyle w:val="ListParagraph"/>
         <w:numPr>
           <w:ilvl w:val="0"/>
           <w:numId w:val="40"/>
@@ -9609,7 +9637,7 @@
     </w:p>
     <w:p>
       <w:pPr>
-        <w:pStyle w:val="Odlomakpopisa"/>
+        <w:pStyle w:val="ListParagraph"/>
         <w:numPr>
           <w:ilvl w:val="0"/>
           <w:numId w:val="40"/>
@@ -9633,7 +9661,7 @@
     </w:p>
     <w:p>
       <w:pPr>
-        <w:pStyle w:val="Odlomakpopisa"/>
+        <w:pStyle w:val="ListParagraph"/>
         <w:numPr>
           <w:ilvl w:val="0"/>
           <w:numId w:val="40"/>
@@ -9657,7 +9685,7 @@
     </w:p>
     <w:p>
       <w:pPr>
-        <w:pStyle w:val="Odlomakpopisa"/>
+        <w:pStyle w:val="ListParagraph"/>
         <w:numPr>
           <w:ilvl w:val="0"/>
           <w:numId w:val="40"/>
@@ -9681,7 +9709,7 @@
     </w:p>
     <w:p>
       <w:pPr>
-        <w:pStyle w:val="Odlomakpopisa"/>
+        <w:pStyle w:val="ListParagraph"/>
         <w:numPr>
           <w:ilvl w:val="0"/>
           <w:numId w:val="40"/>
@@ -9705,7 +9733,7 @@
     </w:p>
     <w:p>
       <w:pPr>
-        <w:pStyle w:val="Odlomakpopisa"/>
+        <w:pStyle w:val="ListParagraph"/>
         <w:numPr>
           <w:ilvl w:val="0"/>
           <w:numId w:val="40"/>
@@ -9729,7 +9757,7 @@
     </w:p>
     <w:p>
       <w:pPr>
-        <w:pStyle w:val="Odlomakpopisa"/>
+        <w:pStyle w:val="ListParagraph"/>
         <w:numPr>
           <w:ilvl w:val="0"/>
           <w:numId w:val="40"/>
@@ -9761,7 +9789,7 @@
     </w:p>
     <w:p>
       <w:pPr>
-        <w:pStyle w:val="Odlomakpopisa"/>
+        <w:pStyle w:val="ListParagraph"/>
         <w:numPr>
           <w:ilvl w:val="0"/>
           <w:numId w:val="40"/>
@@ -10160,7 +10188,7 @@
           <w:sz w:val="24"/>
         </w:rPr>
       </w:pPr>
-      <w:bookmarkStart w:id="19" w:name="_Toc50309470"/>
+      <w:bookmarkStart w:id="20" w:name="_Toc50316465"/>
       <w:r>
         <w:rPr>
           <w:i/>
@@ -10168,7 +10196,7 @@
         </w:rPr>
         <w:t>Microsoft IIS log format</w:t>
       </w:r>
-      <w:bookmarkEnd w:id="19"/>
+      <w:bookmarkEnd w:id="20"/>
     </w:p>
     <w:p>
       <w:pPr>
@@ -10636,7 +10664,7 @@
     </w:p>
     <w:p>
       <w:pPr>
-        <w:pStyle w:val="Odlomakpopisa"/>
+        <w:pStyle w:val="ListParagraph"/>
         <w:numPr>
           <w:ilvl w:val="0"/>
           <w:numId w:val="41"/>
@@ -10676,7 +10704,7 @@
     </w:p>
     <w:p>
       <w:pPr>
-        <w:pStyle w:val="Odlomakpopisa"/>
+        <w:pStyle w:val="ListParagraph"/>
         <w:numPr>
           <w:ilvl w:val="0"/>
           <w:numId w:val="41"/>
@@ -10708,7 +10736,7 @@
     </w:p>
     <w:p>
       <w:pPr>
-        <w:pStyle w:val="Odlomakpopisa"/>
+        <w:pStyle w:val="ListParagraph"/>
         <w:numPr>
           <w:ilvl w:val="0"/>
           <w:numId w:val="41"/>
@@ -10740,7 +10768,7 @@
     </w:p>
     <w:p>
       <w:pPr>
-        <w:pStyle w:val="Odlomakpopisa"/>
+        <w:pStyle w:val="ListParagraph"/>
         <w:numPr>
           <w:ilvl w:val="0"/>
           <w:numId w:val="41"/>
@@ -10772,7 +10800,7 @@
     </w:p>
     <w:p>
       <w:pPr>
-        <w:pStyle w:val="Odlomakpopisa"/>
+        <w:pStyle w:val="ListParagraph"/>
         <w:numPr>
           <w:ilvl w:val="0"/>
           <w:numId w:val="41"/>
@@ -10804,7 +10832,7 @@
     </w:p>
     <w:p>
       <w:pPr>
-        <w:pStyle w:val="Odlomakpopisa"/>
+        <w:pStyle w:val="ListParagraph"/>
         <w:numPr>
           <w:ilvl w:val="0"/>
           <w:numId w:val="41"/>
@@ -10836,7 +10864,7 @@
     </w:p>
     <w:p>
       <w:pPr>
-        <w:pStyle w:val="Odlomakpopisa"/>
+        <w:pStyle w:val="ListParagraph"/>
         <w:numPr>
           <w:ilvl w:val="0"/>
           <w:numId w:val="41"/>
@@ -10860,7 +10888,7 @@
     </w:p>
     <w:p>
       <w:pPr>
-        <w:pStyle w:val="Odlomakpopisa"/>
+        <w:pStyle w:val="ListParagraph"/>
         <w:numPr>
           <w:ilvl w:val="0"/>
           <w:numId w:val="41"/>
@@ -10900,7 +10928,7 @@
     </w:p>
     <w:p>
       <w:pPr>
-        <w:pStyle w:val="Odlomakpopisa"/>
+        <w:pStyle w:val="ListParagraph"/>
         <w:numPr>
           <w:ilvl w:val="0"/>
           <w:numId w:val="41"/>
@@ -10940,7 +10968,7 @@
     </w:p>
     <w:p>
       <w:pPr>
-        <w:pStyle w:val="Odlomakpopisa"/>
+        <w:pStyle w:val="ListParagraph"/>
         <w:numPr>
           <w:ilvl w:val="0"/>
           <w:numId w:val="41"/>
@@ -10980,7 +11008,7 @@
     </w:p>
     <w:p>
       <w:pPr>
-        <w:pStyle w:val="Odlomakpopisa"/>
+        <w:pStyle w:val="ListParagraph"/>
         <w:numPr>
           <w:ilvl w:val="0"/>
           <w:numId w:val="41"/>
@@ -11004,7 +11032,7 @@
     </w:p>
     <w:p>
       <w:pPr>
-        <w:pStyle w:val="Odlomakpopisa"/>
+        <w:pStyle w:val="ListParagraph"/>
         <w:numPr>
           <w:ilvl w:val="0"/>
           <w:numId w:val="41"/>
@@ -11044,7 +11072,7 @@
     </w:p>
     <w:p>
       <w:pPr>
-        <w:pStyle w:val="Odlomakpopisa"/>
+        <w:pStyle w:val="ListParagraph"/>
         <w:numPr>
           <w:ilvl w:val="0"/>
           <w:numId w:val="41"/>
@@ -11084,7 +11112,7 @@
     </w:p>
     <w:p>
       <w:pPr>
-        <w:pStyle w:val="Odlomakpopisa"/>
+        <w:pStyle w:val="ListParagraph"/>
         <w:numPr>
           <w:ilvl w:val="0"/>
           <w:numId w:val="41"/>
@@ -11378,7 +11406,7 @@
       <w:pPr>
         <w:pStyle w:val="FOINaslov1"/>
       </w:pPr>
-      <w:bookmarkStart w:id="20" w:name="_Toc50309471"/>
+      <w:bookmarkStart w:id="21" w:name="_Toc50316466"/>
       <w:r>
         <w:lastRenderedPageBreak/>
         <w:t xml:space="preserve">Uvod u </w:t>
@@ -11392,7 +11420,7 @@
       <w:r>
         <w:t>Matplotlib</w:t>
       </w:r>
-      <w:bookmarkEnd w:id="20"/>
+      <w:bookmarkEnd w:id="21"/>
     </w:p>
     <w:p>
       <w:pPr>
@@ -12093,7 +12121,7 @@
           <w:szCs w:val="22"/>
         </w:rPr>
       </w:pPr>
-      <w:bookmarkStart w:id="21" w:name="_Toc50219618"/>
+      <w:bookmarkStart w:id="22" w:name="_Toc50316444"/>
       <w:r>
         <w:rPr>
           <w:rStyle w:val="NaslovslikeChar"/>
@@ -12120,7 +12148,7 @@
         </w:rPr>
         <w:t xml:space="preserve"> objektom</w:t>
       </w:r>
-      <w:bookmarkEnd w:id="21"/>
+      <w:bookmarkEnd w:id="22"/>
       <w:r>
         <w:rPr>
           <w:noProof/>
@@ -12854,7 +12882,7 @@
           <w:szCs w:val="22"/>
         </w:rPr>
       </w:pPr>
-      <w:bookmarkStart w:id="22" w:name="_Toc50219619"/>
+      <w:bookmarkStart w:id="23" w:name="_Toc50316445"/>
       <w:r>
         <w:rPr>
           <w:rStyle w:val="NaslovslikeChar"/>
@@ -12881,7 +12909,7 @@
         </w:rPr>
         <w:t xml:space="preserve"> objektom</w:t>
       </w:r>
-      <w:bookmarkEnd w:id="22"/>
+      <w:bookmarkEnd w:id="23"/>
       <w:r>
         <w:rPr>
           <w:rFonts w:ascii="Arial" w:hAnsi="Arial" w:cs="Arial"/>
@@ -13203,7 +13231,7 @@
           <w:szCs w:val="22"/>
         </w:rPr>
       </w:pPr>
-      <w:bookmarkStart w:id="23" w:name="_Toc50219620"/>
+      <w:bookmarkStart w:id="24" w:name="_Toc50316446"/>
       <w:r>
         <w:rPr>
           <w:rStyle w:val="NaslovslikeChar"/>
@@ -13230,7 +13258,7 @@
         </w:rPr>
         <w:t xml:space="preserve"> objektom</w:t>
       </w:r>
-      <w:bookmarkEnd w:id="23"/>
+      <w:bookmarkEnd w:id="24"/>
       <w:r>
         <w:rPr>
           <w:rStyle w:val="NaslovslikeChar"/>
@@ -13428,7 +13456,7 @@
           <w:szCs w:val="22"/>
         </w:rPr>
       </w:pPr>
-      <w:bookmarkStart w:id="24" w:name="_Toc50219621"/>
+      <w:bookmarkStart w:id="25" w:name="_Toc50316447"/>
       <w:r>
         <w:rPr>
           <w:rStyle w:val="NaslovslikeChar"/>
@@ -13455,7 +13483,7 @@
         </w:rPr>
         <w:t xml:space="preserve"> objektom</w:t>
       </w:r>
-      <w:bookmarkEnd w:id="24"/>
+      <w:bookmarkEnd w:id="25"/>
       <w:r>
         <w:rPr>
           <w:rFonts w:ascii="Arial" w:hAnsi="Arial" w:cs="Arial"/>
@@ -13881,7 +13909,7 @@
           <w:szCs w:val="22"/>
         </w:rPr>
       </w:pPr>
-      <w:bookmarkStart w:id="25" w:name="_Toc50219622"/>
+      <w:bookmarkStart w:id="26" w:name="_Toc50316448"/>
       <w:r>
         <w:rPr>
           <w:rStyle w:val="NaslovslikeChar"/>
@@ -13916,7 +13944,7 @@
         </w:rPr>
         <w:t xml:space="preserve"> funkcijom</w:t>
       </w:r>
-      <w:bookmarkEnd w:id="25"/>
+      <w:bookmarkEnd w:id="26"/>
       <w:r>
         <w:rPr>
           <w:rFonts w:ascii="Arial" w:hAnsi="Arial" w:cs="Arial"/>
@@ -14113,7 +14141,7 @@
         <w:spacing w:after="120" w:line="360" w:lineRule="auto"/>
         <w:jc w:val="center"/>
       </w:pPr>
-      <w:bookmarkStart w:id="26" w:name="_Toc50219623"/>
+      <w:bookmarkStart w:id="27" w:name="_Toc50316449"/>
       <w:r>
         <w:rPr>
           <w:rStyle w:val="NaslovslikeChar"/>
@@ -14163,7 +14191,7 @@
         </w:rPr>
         <w:t xml:space="preserve"> objektu</w:t>
       </w:r>
-      <w:bookmarkEnd w:id="26"/>
+      <w:bookmarkEnd w:id="27"/>
       <w:r>
         <w:rPr>
           <w:rStyle w:val="NaslovslikeChar"/>
@@ -14351,7 +14379,7 @@
           <w:szCs w:val="22"/>
         </w:rPr>
       </w:pPr>
-      <w:bookmarkStart w:id="27" w:name="_Toc50219624"/>
+      <w:bookmarkStart w:id="28" w:name="_Toc50316450"/>
       <w:r>
         <w:rPr>
           <w:rStyle w:val="NaslovslikeChar"/>
@@ -14376,7 +14404,7 @@
         </w:rPr>
         <w:t>grafa</w:t>
       </w:r>
-      <w:bookmarkEnd w:id="27"/>
+      <w:bookmarkEnd w:id="28"/>
       <w:r>
         <w:rPr>
           <w:rFonts w:ascii="Arial" w:hAnsi="Arial" w:cs="Arial"/>
@@ -14480,12 +14508,12 @@
       <w:pPr>
         <w:pStyle w:val="FOINaslov1"/>
       </w:pPr>
-      <w:bookmarkStart w:id="28" w:name="_Toc50309472"/>
+      <w:bookmarkStart w:id="29" w:name="_Toc50316467"/>
       <w:r>
         <w:lastRenderedPageBreak/>
         <w:t>Python aplikacija za analizu i vizualizaciju</w:t>
       </w:r>
-      <w:bookmarkEnd w:id="28"/>
+      <w:bookmarkEnd w:id="29"/>
     </w:p>
     <w:p>
       <w:pPr>
@@ -14498,7 +14526,7 @@
           <w:szCs w:val="22"/>
         </w:rPr>
       </w:pPr>
-      <w:bookmarkStart w:id="29" w:name="_Hlk50214454"/>
+      <w:bookmarkStart w:id="30" w:name="_Hlk50214454"/>
       <w:r>
         <w:rPr>
           <w:rFonts w:ascii="Arial" w:hAnsi="Arial" w:cs="Arial"/>
@@ -14670,10 +14698,10 @@
         <w:t>sljedećem formatu:</w:t>
       </w:r>
     </w:p>
-    <w:bookmarkEnd w:id="29"/>
-    <w:p>
-      <w:pPr>
-        <w:pStyle w:val="Odlomakpopisa"/>
+    <w:bookmarkEnd w:id="30"/>
+    <w:p>
+      <w:pPr>
+        <w:pStyle w:val="ListParagraph"/>
         <w:numPr>
           <w:ilvl w:val="0"/>
           <w:numId w:val="42"/>
@@ -14697,7 +14725,7 @@
     </w:p>
     <w:p>
       <w:pPr>
-        <w:pStyle w:val="Odlomakpopisa"/>
+        <w:pStyle w:val="ListParagraph"/>
         <w:numPr>
           <w:ilvl w:val="0"/>
           <w:numId w:val="42"/>
@@ -14721,7 +14749,7 @@
     </w:p>
     <w:p>
       <w:pPr>
-        <w:pStyle w:val="Odlomakpopisa"/>
+        <w:pStyle w:val="ListParagraph"/>
         <w:numPr>
           <w:ilvl w:val="0"/>
           <w:numId w:val="42"/>
@@ -14745,7 +14773,7 @@
     </w:p>
     <w:p>
       <w:pPr>
-        <w:pStyle w:val="Odlomakpopisa"/>
+        <w:pStyle w:val="ListParagraph"/>
         <w:numPr>
           <w:ilvl w:val="0"/>
           <w:numId w:val="42"/>
@@ -14769,7 +14797,7 @@
     </w:p>
     <w:p>
       <w:pPr>
-        <w:pStyle w:val="Odlomakpopisa"/>
+        <w:pStyle w:val="ListParagraph"/>
         <w:numPr>
           <w:ilvl w:val="0"/>
           <w:numId w:val="42"/>
@@ -14793,7 +14821,7 @@
     </w:p>
     <w:p>
       <w:pPr>
-        <w:pStyle w:val="Odlomakpopisa"/>
+        <w:pStyle w:val="ListParagraph"/>
         <w:numPr>
           <w:ilvl w:val="0"/>
           <w:numId w:val="42"/>
@@ -14817,7 +14845,7 @@
     </w:p>
     <w:p>
       <w:pPr>
-        <w:pStyle w:val="Odlomakpopisa"/>
+        <w:pStyle w:val="ListParagraph"/>
         <w:numPr>
           <w:ilvl w:val="0"/>
           <w:numId w:val="42"/>
@@ -14841,7 +14869,7 @@
     </w:p>
     <w:p>
       <w:pPr>
-        <w:pStyle w:val="Odlomakpopisa"/>
+        <w:pStyle w:val="ListParagraph"/>
         <w:numPr>
           <w:ilvl w:val="0"/>
           <w:numId w:val="42"/>
@@ -14869,7 +14897,7 @@
     </w:p>
     <w:p>
       <w:pPr>
-        <w:pStyle w:val="Odlomakpopisa"/>
+        <w:pStyle w:val="ListParagraph"/>
         <w:numPr>
           <w:ilvl w:val="0"/>
           <w:numId w:val="42"/>
@@ -15318,7 +15346,7 @@
           <w:szCs w:val="22"/>
         </w:rPr>
       </w:pPr>
-      <w:bookmarkStart w:id="30" w:name="_Toc50219625"/>
+      <w:bookmarkStart w:id="31" w:name="_Toc50316451"/>
       <w:r>
         <w:rPr>
           <w:rStyle w:val="NaslovslikeChar"/>
@@ -15327,7 +15355,7 @@
         </w:rPr>
         <w:t>Slika 13: Izgled sučelja aplikacije s učitanim dnevničkim zapisom</w:t>
       </w:r>
-      <w:bookmarkEnd w:id="30"/>
+      <w:bookmarkEnd w:id="31"/>
       <w:r>
         <w:rPr>
           <w:rFonts w:ascii="Arial" w:hAnsi="Arial" w:cs="Arial"/>
@@ -15509,7 +15537,7 @@
           <w:szCs w:val="22"/>
         </w:rPr>
       </w:pPr>
-      <w:bookmarkStart w:id="31" w:name="_Toc50219626"/>
+      <w:bookmarkStart w:id="32" w:name="_Toc50316452"/>
       <w:r>
         <w:rPr>
           <w:rStyle w:val="NaslovslikeChar"/>
@@ -15518,7 +15546,7 @@
         </w:rPr>
         <w:t>Slika 14: Graf s prikazom količine zahtjeva po HTTP statusnom kodu</w:t>
       </w:r>
-      <w:bookmarkEnd w:id="31"/>
+      <w:bookmarkEnd w:id="32"/>
       <w:r>
         <w:rPr>
           <w:rFonts w:ascii="Arial" w:hAnsi="Arial" w:cs="Arial"/>
@@ -15820,6 +15848,18 @@
         </w:rPr>
         <w:t>iz različitih formata dnevničkih zapisa.</w:t>
       </w:r>
+    </w:p>
+    <w:p>
+      <w:pPr>
+        <w:spacing w:after="120" w:line="360" w:lineRule="auto"/>
+        <w:ind w:firstLine="709"/>
+        <w:jc w:val="both"/>
+        <w:rPr>
+          <w:rFonts w:ascii="Arial" w:hAnsi="Arial" w:cs="Arial"/>
+          <w:sz w:val="22"/>
+          <w:szCs w:val="22"/>
+        </w:rPr>
+      </w:pPr>
     </w:p>
     <w:p>
       <w:pPr>
@@ -15882,7 +15922,7 @@
           <w:szCs w:val="22"/>
         </w:rPr>
       </w:pPr>
-      <w:bookmarkStart w:id="32" w:name="_Toc50219627"/>
+      <w:bookmarkStart w:id="33" w:name="_Toc50316453"/>
       <w:r>
         <w:rPr>
           <w:rStyle w:val="NaslovslikeChar"/>
@@ -15891,7 +15931,7 @@
         </w:rPr>
         <w:t>Slika 15: Prikaz funkcionalnosti pretraživanja i filtriranja polja</w:t>
       </w:r>
-      <w:bookmarkEnd w:id="32"/>
+      <w:bookmarkEnd w:id="33"/>
       <w:r>
         <w:rPr>
           <w:rFonts w:ascii="Arial" w:hAnsi="Arial" w:cs="Arial"/>
@@ -15973,7 +16013,7 @@
           <w:szCs w:val="22"/>
         </w:rPr>
       </w:pPr>
-      <w:bookmarkStart w:id="33" w:name="_Toc50219628"/>
+      <w:bookmarkStart w:id="34" w:name="_Toc50316454"/>
       <w:r>
         <w:rPr>
           <w:rStyle w:val="NaslovslikeChar"/>
@@ -16016,7 +16056,7 @@
         </w:rPr>
         <w:t xml:space="preserve"> obliku</w:t>
       </w:r>
-      <w:bookmarkEnd w:id="33"/>
+      <w:bookmarkEnd w:id="34"/>
       <w:r>
         <w:rPr>
           <w:rFonts w:ascii="Arial" w:hAnsi="Arial" w:cs="Arial"/>
@@ -16028,25 +16068,14 @@
     </w:p>
     <w:p>
       <w:pPr>
-        <w:spacing w:after="120" w:line="360" w:lineRule="auto"/>
-        <w:jc w:val="both"/>
-        <w:rPr>
-          <w:rFonts w:ascii="Arial" w:hAnsi="Arial" w:cs="Arial"/>
-          <w:sz w:val="22"/>
-          <w:szCs w:val="22"/>
-        </w:rPr>
-      </w:pPr>
-    </w:p>
-    <w:p>
-      <w:pPr>
         <w:pStyle w:val="FOINaslov1"/>
       </w:pPr>
-      <w:bookmarkStart w:id="34" w:name="_Toc50309473"/>
+      <w:bookmarkStart w:id="35" w:name="_Toc50316468"/>
       <w:r>
         <w:lastRenderedPageBreak/>
         <w:t>Zaključak</w:t>
       </w:r>
-      <w:bookmarkEnd w:id="34"/>
+      <w:bookmarkEnd w:id="35"/>
       <w:r>
         <w:t xml:space="preserve"> </w:t>
       </w:r>
@@ -16062,169 +16091,351 @@
           <w:szCs w:val="22"/>
         </w:rPr>
       </w:pPr>
-      <w:r>
-        <w:rPr>
-          <w:rFonts w:ascii="Arial" w:hAnsi="Arial" w:cs="Arial"/>
-          <w:sz w:val="22"/>
-          <w:szCs w:val="22"/>
-        </w:rPr>
-        <w:t xml:space="preserve">Ovdje treba </w:t>
-      </w:r>
-      <w:r>
-        <w:rPr>
-          <w:rFonts w:ascii="Arial" w:hAnsi="Arial" w:cs="Arial"/>
-          <w:sz w:val="22"/>
-          <w:szCs w:val="22"/>
-        </w:rPr>
-        <w:t xml:space="preserve">sažeto rezimirati najvažnije rezultate razrade teme rada. </w:t>
-      </w:r>
-      <w:r>
-        <w:rPr>
-          <w:rFonts w:ascii="Arial" w:hAnsi="Arial" w:cs="Arial"/>
-          <w:sz w:val="22"/>
-          <w:szCs w:val="22"/>
-        </w:rPr>
-        <w:t>Potrebno je sažeto opisati što je predmet rada, koje su metode, tehnike, programski alati ili apli</w:t>
-      </w:r>
-      <w:r>
-        <w:rPr>
-          <w:rFonts w:ascii="Arial" w:hAnsi="Arial" w:cs="Arial"/>
-          <w:sz w:val="22"/>
-          <w:szCs w:val="22"/>
-        </w:rPr>
-        <w:t>kacije korištene u razradi rada</w:t>
-      </w:r>
-      <w:r>
-        <w:rPr>
-          <w:rFonts w:ascii="Arial" w:hAnsi="Arial" w:cs="Arial"/>
-          <w:sz w:val="22"/>
-          <w:szCs w:val="22"/>
-        </w:rPr>
-        <w:t xml:space="preserve"> te </w:t>
-      </w:r>
-      <w:r>
-        <w:rPr>
-          <w:rFonts w:ascii="Arial" w:hAnsi="Arial" w:cs="Arial"/>
-          <w:sz w:val="22"/>
-          <w:szCs w:val="22"/>
-        </w:rPr>
-        <w:t>koje su pretpostavke dokazane, a koje opovrgnute. Sad</w:t>
-      </w:r>
-      <w:r>
-        <w:rPr>
-          <w:rFonts w:ascii="Arial" w:hAnsi="Arial" w:cs="Arial"/>
-          <w:sz w:val="22"/>
-          <w:szCs w:val="22"/>
-        </w:rPr>
-        <w:t>ržajno</w:t>
-      </w:r>
-      <w:r>
-        <w:rPr>
-          <w:rFonts w:ascii="Arial" w:hAnsi="Arial" w:cs="Arial"/>
-          <w:sz w:val="22"/>
-          <w:szCs w:val="22"/>
-        </w:rPr>
-        <w:t>,</w:t>
-      </w:r>
-      <w:r>
-        <w:rPr>
-          <w:rFonts w:ascii="Arial" w:hAnsi="Arial" w:cs="Arial"/>
-          <w:sz w:val="22"/>
-          <w:szCs w:val="22"/>
-        </w:rPr>
-        <w:t xml:space="preserve"> ono što </w:t>
-      </w:r>
-      <w:r>
-        <w:rPr>
-          <w:rFonts w:ascii="Arial" w:hAnsi="Arial" w:cs="Arial"/>
-          <w:sz w:val="22"/>
-          <w:szCs w:val="22"/>
-        </w:rPr>
-        <w:t>s</w:t>
-      </w:r>
-      <w:r>
-        <w:rPr>
-          <w:rFonts w:ascii="Arial" w:hAnsi="Arial" w:cs="Arial"/>
-          <w:sz w:val="22"/>
-          <w:szCs w:val="22"/>
-        </w:rPr>
-        <w:t xml:space="preserve">e u uvodu rada </w:t>
-      </w:r>
-      <w:r>
-        <w:rPr>
-          <w:rFonts w:ascii="Arial" w:hAnsi="Arial" w:cs="Arial"/>
-          <w:sz w:val="22"/>
-          <w:szCs w:val="22"/>
-        </w:rPr>
-        <w:t>najavljuje i kasnije je</w:t>
-      </w:r>
-      <w:r>
-        <w:rPr>
-          <w:rFonts w:ascii="Arial" w:hAnsi="Arial" w:cs="Arial"/>
-          <w:sz w:val="22"/>
-          <w:szCs w:val="22"/>
-        </w:rPr>
-        <w:t xml:space="preserve"> obuhvaćeno </w:t>
-      </w:r>
-      <w:r>
-        <w:rPr>
-          <w:rFonts w:ascii="Arial" w:hAnsi="Arial" w:cs="Arial"/>
-          <w:sz w:val="22"/>
-          <w:szCs w:val="22"/>
-        </w:rPr>
-        <w:t>u samom radu</w:t>
-      </w:r>
-      <w:r>
-        <w:rPr>
-          <w:rFonts w:ascii="Arial" w:hAnsi="Arial" w:cs="Arial"/>
-          <w:sz w:val="22"/>
-          <w:szCs w:val="22"/>
-        </w:rPr>
-        <w:t>, mora</w:t>
-      </w:r>
-      <w:r>
-        <w:rPr>
-          <w:rFonts w:ascii="Arial" w:hAnsi="Arial" w:cs="Arial"/>
-          <w:sz w:val="22"/>
-          <w:szCs w:val="22"/>
-        </w:rPr>
-        <w:t>lo</w:t>
-      </w:r>
-      <w:r>
-        <w:rPr>
-          <w:rFonts w:ascii="Arial" w:hAnsi="Arial" w:cs="Arial"/>
-          <w:sz w:val="22"/>
-          <w:szCs w:val="22"/>
-        </w:rPr>
-        <w:t xml:space="preserve"> bi</w:t>
-      </w:r>
-      <w:r>
-        <w:rPr>
-          <w:rFonts w:ascii="Arial" w:hAnsi="Arial" w:cs="Arial"/>
-          <w:sz w:val="22"/>
-          <w:szCs w:val="22"/>
-        </w:rPr>
-        <w:t xml:space="preserve"> biti</w:t>
-      </w:r>
-      <w:r>
-        <w:rPr>
-          <w:rFonts w:ascii="Arial" w:hAnsi="Arial" w:cs="Arial"/>
-          <w:sz w:val="22"/>
-          <w:szCs w:val="22"/>
-        </w:rPr>
-        <w:t xml:space="preserve"> opisano u zaključnom dijelu kroz rezultate rada</w:t>
-      </w:r>
-      <w:r>
-        <w:rPr>
-          <w:rFonts w:ascii="Arial" w:hAnsi="Arial" w:cs="Arial"/>
-          <w:sz w:val="22"/>
-          <w:szCs w:val="22"/>
-        </w:rPr>
-        <w:t xml:space="preserve">. </w:t>
-      </w:r>
-      <w:bookmarkStart w:id="35" w:name="_Hlk50308884"/>
-    </w:p>
-    <w:bookmarkEnd w:id="35"/>
+      <w:bookmarkStart w:id="36" w:name="_Hlk50308884"/>
+      <w:r>
+        <w:rPr>
+          <w:rFonts w:ascii="Arial" w:hAnsi="Arial" w:cs="Arial"/>
+          <w:sz w:val="22"/>
+          <w:szCs w:val="22"/>
+        </w:rPr>
+        <w:t>Tema ovog završnog rada su dnevnički zapisi te njihova analiza i vizualizacija u pomoću programskog jezika Python. U prvom dijelu rada pojašnjen je pojam dnevničkih zapisa te njihova svrha. Opisano je nekoliko osnovnih kategorija u koje možemo svrstati dnevničke zapise te način na koji se oni koriste. Poseban naglasak stavljen je na poslužiteljske dnevničke zapise koji u današnjem svijetu imaju veliku ulogu u nadziranju sustava organizacija čije poslovanje ovisi o njihovoj mrežnoj infrastrukturi.</w:t>
+      </w:r>
+    </w:p>
+    <w:p>
+      <w:pPr>
+        <w:spacing w:after="120" w:line="360" w:lineRule="auto"/>
+        <w:ind w:firstLine="709"/>
+        <w:jc w:val="both"/>
+        <w:rPr>
+          <w:rFonts w:ascii="Arial" w:hAnsi="Arial" w:cs="Arial"/>
+          <w:i/>
+          <w:iCs/>
+          <w:sz w:val="22"/>
+          <w:szCs w:val="22"/>
+        </w:rPr>
+      </w:pPr>
+      <w:r>
+        <w:rPr>
+          <w:rFonts w:ascii="Arial" w:hAnsi="Arial" w:cs="Arial"/>
+          <w:sz w:val="22"/>
+          <w:szCs w:val="22"/>
+        </w:rPr>
+        <w:t xml:space="preserve">U </w:t>
+      </w:r>
+      <w:r>
+        <w:rPr>
+          <w:rFonts w:ascii="Arial" w:hAnsi="Arial" w:cs="Arial"/>
+          <w:sz w:val="22"/>
+          <w:szCs w:val="22"/>
+        </w:rPr>
+        <w:t>nastavku</w:t>
+      </w:r>
+      <w:r>
+        <w:rPr>
+          <w:rFonts w:ascii="Arial" w:hAnsi="Arial" w:cs="Arial"/>
+          <w:sz w:val="22"/>
+          <w:szCs w:val="22"/>
+        </w:rPr>
+        <w:t xml:space="preserve"> poglavlj</w:t>
+      </w:r>
+      <w:r>
+        <w:rPr>
+          <w:rFonts w:ascii="Arial" w:hAnsi="Arial" w:cs="Arial"/>
+          <w:sz w:val="22"/>
+          <w:szCs w:val="22"/>
+        </w:rPr>
+        <w:t xml:space="preserve">a </w:t>
+      </w:r>
+      <w:r>
+        <w:rPr>
+          <w:rFonts w:ascii="Arial" w:hAnsi="Arial" w:cs="Arial"/>
+          <w:sz w:val="22"/>
+          <w:szCs w:val="22"/>
+        </w:rPr>
+        <w:t xml:space="preserve">obrađena je organizacija dnevničkih zapisa na osobnim računalima i to na Windows platformi zajedno s alatom Windows Event Viewer, te na Linux platformi. </w:t>
+      </w:r>
+      <w:r>
+        <w:rPr>
+          <w:rFonts w:ascii="Arial" w:hAnsi="Arial" w:cs="Arial"/>
+          <w:sz w:val="22"/>
+          <w:szCs w:val="22"/>
+        </w:rPr>
+        <w:t xml:space="preserve">Objašnjena je struktura </w:t>
+      </w:r>
+      <w:r>
+        <w:rPr>
+          <w:rFonts w:ascii="Arial" w:hAnsi="Arial" w:cs="Arial"/>
+          <w:sz w:val="22"/>
+          <w:szCs w:val="22"/>
+        </w:rPr>
+        <w:t xml:space="preserve">i vrste </w:t>
+      </w:r>
+      <w:r>
+        <w:rPr>
+          <w:rFonts w:ascii="Arial" w:hAnsi="Arial" w:cs="Arial"/>
+          <w:sz w:val="22"/>
+          <w:szCs w:val="22"/>
+        </w:rPr>
+        <w:t>dnevničkih zapisa za pojedinu platformu</w:t>
+      </w:r>
+      <w:r>
+        <w:rPr>
+          <w:rFonts w:ascii="Arial" w:hAnsi="Arial" w:cs="Arial"/>
+          <w:sz w:val="22"/>
+          <w:szCs w:val="22"/>
+        </w:rPr>
+        <w:t>.</w:t>
+      </w:r>
+      <w:r>
+        <w:rPr>
+          <w:rFonts w:ascii="Arial" w:hAnsi="Arial" w:cs="Arial"/>
+          <w:sz w:val="22"/>
+          <w:szCs w:val="22"/>
+        </w:rPr>
+        <w:t xml:space="preserve"> Nakon osobnih računala obrađena je i organizacija dnevničkih zapisa na poslužiteljima. Prije toga ukratko je opisan i sam pojam poslužitelja i način na koji rade.</w:t>
+      </w:r>
+      <w:r>
+        <w:rPr>
+          <w:rFonts w:ascii="Arial" w:hAnsi="Arial" w:cs="Arial"/>
+          <w:sz w:val="22"/>
+          <w:szCs w:val="22"/>
+        </w:rPr>
+        <w:t xml:space="preserve"> Na kraju potpoglavlja o poslužiteljskim dnevničkim zapisima obrađena je struktura i format zapisa za nekoliko odabranih formata poslužiteljskih dnevničkih zapisa. </w:t>
+      </w:r>
+      <w:r>
+        <w:rPr>
+          <w:rFonts w:ascii="Arial" w:hAnsi="Arial" w:cs="Arial"/>
+          <w:sz w:val="22"/>
+          <w:szCs w:val="22"/>
+        </w:rPr>
+        <w:t xml:space="preserve">Formati koji su obrađeni su </w:t>
+      </w:r>
+      <w:r>
+        <w:rPr>
+          <w:rFonts w:ascii="Arial" w:hAnsi="Arial" w:cs="Arial"/>
+          <w:i/>
+          <w:iCs/>
+          <w:sz w:val="22"/>
+          <w:szCs w:val="22"/>
+        </w:rPr>
+        <w:t xml:space="preserve">Common log format, Extended common log format </w:t>
+      </w:r>
+      <w:r>
+        <w:rPr>
+          <w:rFonts w:ascii="Arial" w:hAnsi="Arial" w:cs="Arial"/>
+          <w:sz w:val="22"/>
+          <w:szCs w:val="22"/>
+        </w:rPr>
+        <w:t xml:space="preserve">i </w:t>
+      </w:r>
+      <w:r>
+        <w:rPr>
+          <w:rFonts w:ascii="Arial" w:hAnsi="Arial" w:cs="Arial"/>
+          <w:i/>
+          <w:iCs/>
+          <w:sz w:val="22"/>
+          <w:szCs w:val="22"/>
+        </w:rPr>
+        <w:t>Microsoft IIS log format.</w:t>
+      </w:r>
+    </w:p>
+    <w:p>
+      <w:pPr>
+        <w:spacing w:after="120" w:line="360" w:lineRule="auto"/>
+        <w:ind w:firstLine="709"/>
+        <w:jc w:val="both"/>
+        <w:rPr>
+          <w:rFonts w:ascii="Arial" w:hAnsi="Arial" w:cs="Arial"/>
+          <w:sz w:val="22"/>
+          <w:szCs w:val="22"/>
+        </w:rPr>
+      </w:pPr>
+      <w:r>
+        <w:rPr>
+          <w:rFonts w:ascii="Arial" w:hAnsi="Arial" w:cs="Arial"/>
+          <w:sz w:val="22"/>
+          <w:szCs w:val="22"/>
+        </w:rPr>
+        <w:t xml:space="preserve">Drugi dio rada odnosi se na praktični dio u kojem je opisana </w:t>
+      </w:r>
+      <w:r>
+        <w:rPr>
+          <w:rFonts w:ascii="Arial" w:hAnsi="Arial" w:cs="Arial"/>
+          <w:sz w:val="22"/>
+          <w:szCs w:val="22"/>
+        </w:rPr>
+        <w:t xml:space="preserve">izrađena </w:t>
+      </w:r>
+      <w:r>
+        <w:rPr>
+          <w:rFonts w:ascii="Arial" w:hAnsi="Arial" w:cs="Arial"/>
+          <w:sz w:val="22"/>
+          <w:szCs w:val="22"/>
+        </w:rPr>
+        <w:t>aplikacija</w:t>
+      </w:r>
+      <w:r>
+        <w:rPr>
+          <w:rFonts w:ascii="Arial" w:hAnsi="Arial" w:cs="Arial"/>
+          <w:sz w:val="22"/>
+          <w:szCs w:val="22"/>
+        </w:rPr>
+        <w:t xml:space="preserve"> za analizu i vizualizaciju </w:t>
+      </w:r>
+      <w:r>
+        <w:rPr>
+          <w:rFonts w:ascii="Arial" w:hAnsi="Arial" w:cs="Arial"/>
+          <w:sz w:val="22"/>
+          <w:szCs w:val="22"/>
+        </w:rPr>
+        <w:t xml:space="preserve">dnevničkih zapisa </w:t>
+      </w:r>
+      <w:r>
+        <w:rPr>
+          <w:rFonts w:ascii="Arial" w:hAnsi="Arial" w:cs="Arial"/>
+          <w:sz w:val="22"/>
+          <w:szCs w:val="22"/>
+        </w:rPr>
+        <w:t>pomoću programskog jezika Python. U prvom poglavlju ovog dijela rada opisane su dvije najvažnije biblioteke, Pandas i Matplotlib, koje su korištene za obradu i vizualizaciju podataka.</w:t>
+      </w:r>
+      <w:r>
+        <w:rPr>
+          <w:rFonts w:ascii="Arial" w:hAnsi="Arial" w:cs="Arial"/>
+          <w:sz w:val="22"/>
+          <w:szCs w:val="22"/>
+        </w:rPr>
+        <w:t xml:space="preserve"> Kroz nekoliko jednostavnih primjera prikazan je način rada s ovim bibliotekama te neke osnovne funkcionalnosti. Drugi dio praktičnog dijela rada odnosi se na izrađenu aplikaciju. Opisane su sve funkcionalnosti koje su ugrađene u aplikaciju te je na primjeru </w:t>
+      </w:r>
+      <w:r>
+        <w:rPr>
+          <w:rFonts w:ascii="Arial" w:hAnsi="Arial" w:cs="Arial"/>
+          <w:i/>
+          <w:iCs/>
+          <w:sz w:val="22"/>
+          <w:szCs w:val="22"/>
+        </w:rPr>
+        <w:t>Apache</w:t>
+      </w:r>
+      <w:r>
+        <w:rPr>
+          <w:rFonts w:ascii="Arial" w:hAnsi="Arial" w:cs="Arial"/>
+          <w:i/>
+          <w:iCs/>
+          <w:sz w:val="22"/>
+          <w:szCs w:val="22"/>
+        </w:rPr>
+        <w:t xml:space="preserve"> server access </w:t>
+      </w:r>
+      <w:r>
+        <w:rPr>
+          <w:rFonts w:ascii="Arial" w:hAnsi="Arial" w:cs="Arial"/>
+          <w:sz w:val="22"/>
+          <w:szCs w:val="22"/>
+        </w:rPr>
+        <w:t>dnevničkog zapisa prikazan način na koji aplikacija obrađuje i vizualizira podatke.</w:t>
+      </w:r>
+    </w:p>
+    <w:p>
+      <w:pPr>
+        <w:spacing w:after="120" w:line="360" w:lineRule="auto"/>
+        <w:ind w:firstLine="709"/>
+        <w:jc w:val="both"/>
+        <w:rPr>
+          <w:rFonts w:ascii="Arial" w:hAnsi="Arial" w:cs="Arial"/>
+          <w:sz w:val="22"/>
+          <w:szCs w:val="22"/>
+        </w:rPr>
+      </w:pPr>
+      <w:r>
+        <w:rPr>
+          <w:rFonts w:ascii="Arial" w:hAnsi="Arial" w:cs="Arial"/>
+          <w:sz w:val="22"/>
+          <w:szCs w:val="22"/>
+        </w:rPr>
+        <w:t xml:space="preserve">Na kraju možemo zaključiti da su dnevnički zapisi vrlo vrijedan izvor podataka i informacija, kako za administratore velikih sustava tako i za korisnike osobnih računala, jer pružaju uvid u pozadinu rada sustava ili aplikacija te omogućuju da </w:t>
+      </w:r>
+      <w:r>
+        <w:rPr>
+          <w:rFonts w:ascii="Arial" w:hAnsi="Arial" w:cs="Arial"/>
+          <w:sz w:val="22"/>
+          <w:szCs w:val="22"/>
+        </w:rPr>
+        <w:t>analiziramo</w:t>
+      </w:r>
+      <w:r>
+        <w:rPr>
+          <w:rFonts w:ascii="Arial" w:hAnsi="Arial" w:cs="Arial"/>
+          <w:sz w:val="22"/>
+          <w:szCs w:val="22"/>
+        </w:rPr>
+        <w:t xml:space="preserve"> njihovo</w:t>
+      </w:r>
+      <w:r>
+        <w:rPr>
+          <w:rFonts w:ascii="Arial" w:hAnsi="Arial" w:cs="Arial"/>
+          <w:sz w:val="22"/>
+          <w:szCs w:val="22"/>
+        </w:rPr>
+        <w:t xml:space="preserve"> ponašanje </w:t>
+      </w:r>
+      <w:r>
+        <w:rPr>
+          <w:rFonts w:ascii="Arial" w:hAnsi="Arial" w:cs="Arial"/>
+          <w:sz w:val="22"/>
+          <w:szCs w:val="22"/>
+        </w:rPr>
+        <w:t>kroz</w:t>
+      </w:r>
+      <w:r>
+        <w:rPr>
+          <w:rFonts w:ascii="Arial" w:hAnsi="Arial" w:cs="Arial"/>
+          <w:sz w:val="22"/>
+          <w:szCs w:val="22"/>
+        </w:rPr>
+        <w:t xml:space="preserve"> </w:t>
+      </w:r>
+      <w:r>
+        <w:rPr>
+          <w:rFonts w:ascii="Arial" w:hAnsi="Arial" w:cs="Arial"/>
+          <w:sz w:val="22"/>
+          <w:szCs w:val="22"/>
+        </w:rPr>
+        <w:t>neki odabrani</w:t>
+      </w:r>
+      <w:r>
+        <w:rPr>
+          <w:rFonts w:ascii="Arial" w:hAnsi="Arial" w:cs="Arial"/>
+          <w:sz w:val="22"/>
+          <w:szCs w:val="22"/>
+        </w:rPr>
+        <w:t xml:space="preserve"> vremenski interval</w:t>
+      </w:r>
+      <w:r>
+        <w:rPr>
+          <w:rFonts w:ascii="Arial" w:hAnsi="Arial" w:cs="Arial"/>
+          <w:sz w:val="22"/>
+          <w:szCs w:val="22"/>
+        </w:rPr>
+        <w:t>.</w:t>
+      </w:r>
+      <w:r>
+        <w:rPr>
+          <w:rFonts w:ascii="Arial" w:hAnsi="Arial" w:cs="Arial"/>
+          <w:sz w:val="22"/>
+          <w:szCs w:val="22"/>
+        </w:rPr>
+        <w:t xml:space="preserve"> Pomoću programskog jezika Python i pripadnih dostupnih biblioteka </w:t>
+      </w:r>
+      <w:r>
+        <w:rPr>
+          <w:rFonts w:ascii="Arial" w:hAnsi="Arial" w:cs="Arial"/>
+          <w:sz w:val="22"/>
+          <w:szCs w:val="22"/>
+        </w:rPr>
+        <w:t>možemo na brz i jednostavan način obraditi i vizualizirati podatke sadržane u dnevničkim zapisima ili se pak možemo odlučiti za neki od brojnih dostupnih alata za obradu dnevničkih zapisa .</w:t>
+      </w:r>
+    </w:p>
+    <w:bookmarkEnd w:id="36"/>
     <w:p>
       <w:pPr>
         <w:spacing w:after="120" w:line="360" w:lineRule="auto"/>
@@ -16251,7 +16462,7 @@
           <w:numId w:val="0"/>
         </w:numPr>
       </w:pPr>
-      <w:bookmarkStart w:id="36" w:name="_Toc50309474"/>
+      <w:bookmarkStart w:id="37" w:name="_Toc50316469"/>
       <w:r>
         <w:lastRenderedPageBreak/>
         <w:t>Popis l</w:t>
@@ -16262,7 +16473,7 @@
       <w:r>
         <w:t>e</w:t>
       </w:r>
-      <w:bookmarkEnd w:id="36"/>
+      <w:bookmarkEnd w:id="37"/>
     </w:p>
     <w:p>
       <w:pPr>
@@ -16957,7 +17168,7 @@
     </w:p>
     <w:p>
       <w:pPr>
-        <w:pStyle w:val="StandardWeb"/>
+        <w:pStyle w:val="NormalWeb"/>
         <w:spacing w:before="0" w:beforeAutospacing="0" w:after="120" w:afterAutospacing="0" w:line="360" w:lineRule="auto"/>
         <w:jc w:val="both"/>
         <w:textAlignment w:val="baseline"/>
@@ -17002,7 +17213,7 @@
           <w:numId w:val="0"/>
         </w:numPr>
       </w:pPr>
-      <w:bookmarkStart w:id="37" w:name="_Toc50309475"/>
+      <w:bookmarkStart w:id="38" w:name="_Toc50316470"/>
       <w:r>
         <w:lastRenderedPageBreak/>
         <w:t xml:space="preserve">Popis </w:t>
@@ -17010,11 +17221,11 @@
       <w:r>
         <w:t>slika</w:t>
       </w:r>
-      <w:bookmarkEnd w:id="37"/>
-    </w:p>
-    <w:p>
-      <w:pPr>
-        <w:pStyle w:val="Sadraj1"/>
+      <w:bookmarkEnd w:id="38"/>
+    </w:p>
+    <w:p>
+      <w:pPr>
+        <w:pStyle w:val="TOC1"/>
         <w:rPr>
           <w:rFonts w:asciiTheme="minorHAnsi" w:eastAsiaTheme="minorEastAsia" w:hAnsiTheme="minorHAnsi" w:cstheme="minorBidi"/>
         </w:rPr>
@@ -17028,10 +17239,10 @@
       <w:r>
         <w:fldChar w:fldCharType="separate"/>
       </w:r>
-      <w:hyperlink w:anchor="_Toc50219613" w:history="1">
-        <w:r>
-          <w:rPr>
-            <w:rStyle w:val="Hiperveza"/>
+      <w:hyperlink w:anchor="_Toc50316439" w:history="1">
+        <w:r>
+          <w:rPr>
+            <w:rStyle w:val="Hyperlink"/>
           </w:rPr>
           <w:t>Slika 1: Izgled sučelja Windows Event Viewer-a</w:t>
         </w:r>
@@ -17051,7 +17262,7 @@
           <w:rPr>
             <w:webHidden/>
           </w:rPr>
-          <w:instrText xml:space="preserve"> PAGEREF _Toc50219613 \h </w:instrText>
+          <w:instrText xml:space="preserve"> PAGEREF _Toc50316439 \h </w:instrText>
         </w:r>
         <w:r>
           <w:rPr>
@@ -17080,15 +17291,15 @@
     </w:p>
     <w:p>
       <w:pPr>
-        <w:pStyle w:val="Sadraj1"/>
+        <w:pStyle w:val="TOC1"/>
         <w:rPr>
           <w:rFonts w:asciiTheme="minorHAnsi" w:eastAsiaTheme="minorEastAsia" w:hAnsiTheme="minorHAnsi" w:cstheme="minorBidi"/>
         </w:rPr>
       </w:pPr>
-      <w:hyperlink w:anchor="_Toc50219614" w:history="1">
-        <w:r>
-          <w:rPr>
-            <w:rStyle w:val="Hiperveza"/>
+      <w:hyperlink w:anchor="_Toc50316440" w:history="1">
+        <w:r>
+          <w:rPr>
+            <w:rStyle w:val="Hyperlink"/>
           </w:rPr>
           <w:t>Slika 2: Opcije filtriranja u Event Viwer-u</w:t>
         </w:r>
@@ -17108,7 +17319,7 @@
           <w:rPr>
             <w:webHidden/>
           </w:rPr>
-          <w:instrText xml:space="preserve"> PAGEREF _Toc50219614 \h </w:instrText>
+          <w:instrText xml:space="preserve"> PAGEREF _Toc50316440 \h </w:instrText>
         </w:r>
         <w:r>
           <w:rPr>
@@ -17137,21 +17348,21 @@
     </w:p>
     <w:p>
       <w:pPr>
-        <w:pStyle w:val="Sadraj1"/>
+        <w:pStyle w:val="TOC1"/>
         <w:rPr>
           <w:rFonts w:asciiTheme="minorHAnsi" w:eastAsiaTheme="minorEastAsia" w:hAnsiTheme="minorHAnsi" w:cstheme="minorBidi"/>
         </w:rPr>
       </w:pPr>
-      <w:hyperlink w:anchor="_Toc50219615" w:history="1">
-        <w:r>
-          <w:rPr>
-            <w:rStyle w:val="Hiperveza"/>
+      <w:hyperlink w:anchor="_Toc50316441" w:history="1">
+        <w:r>
+          <w:rPr>
+            <w:rStyle w:val="Hyperlink"/>
           </w:rPr>
           <w:t xml:space="preserve">Slika 3: Primjer sadržaja </w:t>
         </w:r>
         <w:r>
           <w:rPr>
-            <w:rStyle w:val="Hiperveza"/>
+            <w:rStyle w:val="Hyperlink"/>
             <w:i/>
             <w:iCs/>
           </w:rPr>
@@ -17159,7 +17370,7 @@
         </w:r>
         <w:r>
           <w:rPr>
-            <w:rStyle w:val="Hiperveza"/>
+            <w:rStyle w:val="Hyperlink"/>
           </w:rPr>
           <w:t xml:space="preserve"> direktorija</w:t>
         </w:r>
@@ -17179,7 +17390,7 @@
           <w:rPr>
             <w:webHidden/>
           </w:rPr>
-          <w:instrText xml:space="preserve"> PAGEREF _Toc50219615 \h </w:instrText>
+          <w:instrText xml:space="preserve"> PAGEREF _Toc50316441 \h </w:instrText>
         </w:r>
         <w:r>
           <w:rPr>
@@ -17208,15 +17419,15 @@
     </w:p>
     <w:p>
       <w:pPr>
-        <w:pStyle w:val="Sadraj1"/>
+        <w:pStyle w:val="TOC1"/>
         <w:rPr>
           <w:rFonts w:asciiTheme="minorHAnsi" w:eastAsiaTheme="minorEastAsia" w:hAnsiTheme="minorHAnsi" w:cstheme="minorBidi"/>
         </w:rPr>
       </w:pPr>
-      <w:hyperlink w:anchor="_Toc50219616" w:history="1">
-        <w:r>
-          <w:rPr>
-            <w:rStyle w:val="Hiperveza"/>
+      <w:hyperlink w:anchor="_Toc50316442" w:history="1">
+        <w:r>
+          <w:rPr>
+            <w:rStyle w:val="Hyperlink"/>
           </w:rPr>
           <w:t>Slika 4: Primjer HTTP zahtjeva</w:t>
         </w:r>
@@ -17236,7 +17447,7 @@
           <w:rPr>
             <w:webHidden/>
           </w:rPr>
-          <w:instrText xml:space="preserve"> PAGEREF _Toc50219616 \h </w:instrText>
+          <w:instrText xml:space="preserve"> PAGEREF _Toc50316442 \h </w:instrText>
         </w:r>
         <w:r>
           <w:rPr>
@@ -17265,15 +17476,15 @@
     </w:p>
     <w:p>
       <w:pPr>
-        <w:pStyle w:val="Sadraj1"/>
+        <w:pStyle w:val="TOC1"/>
         <w:rPr>
           <w:rFonts w:asciiTheme="minorHAnsi" w:eastAsiaTheme="minorEastAsia" w:hAnsiTheme="minorHAnsi" w:cstheme="minorBidi"/>
         </w:rPr>
       </w:pPr>
-      <w:hyperlink w:anchor="_Toc50219617" w:history="1">
-        <w:r>
-          <w:rPr>
-            <w:rStyle w:val="Hiperveza"/>
+      <w:hyperlink w:anchor="_Toc50316443" w:history="1">
+        <w:r>
+          <w:rPr>
+            <w:rStyle w:val="Hyperlink"/>
           </w:rPr>
           <w:t>Slika 5: Princip rada web poslužitelja</w:t>
         </w:r>
@@ -17293,7 +17504,7 @@
           <w:rPr>
             <w:webHidden/>
           </w:rPr>
-          <w:instrText xml:space="preserve"> PAGEREF _Toc50219617 \h </w:instrText>
+          <w:instrText xml:space="preserve"> PAGEREF _Toc50316443 \h </w:instrText>
         </w:r>
         <w:r>
           <w:rPr>
@@ -17322,21 +17533,21 @@
     </w:p>
     <w:p>
       <w:pPr>
-        <w:pStyle w:val="Sadraj1"/>
+        <w:pStyle w:val="TOC1"/>
         <w:rPr>
           <w:rFonts w:asciiTheme="minorHAnsi" w:eastAsiaTheme="minorEastAsia" w:hAnsiTheme="minorHAnsi" w:cstheme="minorBidi"/>
         </w:rPr>
       </w:pPr>
-      <w:hyperlink w:anchor="_Toc50219618" w:history="1">
-        <w:r>
-          <w:rPr>
-            <w:rStyle w:val="Hiperveza"/>
+      <w:hyperlink w:anchor="_Toc50316444" w:history="1">
+        <w:r>
+          <w:rPr>
+            <w:rStyle w:val="Hyperlink"/>
           </w:rPr>
           <w:t xml:space="preserve">Slika 6: Prvi primjer rada s </w:t>
         </w:r>
         <w:r>
           <w:rPr>
-            <w:rStyle w:val="Hiperveza"/>
+            <w:rStyle w:val="Hyperlink"/>
             <w:i/>
             <w:iCs/>
           </w:rPr>
@@ -17344,7 +17555,7 @@
         </w:r>
         <w:r>
           <w:rPr>
-            <w:rStyle w:val="Hiperveza"/>
+            <w:rStyle w:val="Hyperlink"/>
           </w:rPr>
           <w:t xml:space="preserve"> objektom</w:t>
         </w:r>
@@ -17364,7 +17575,7 @@
           <w:rPr>
             <w:webHidden/>
           </w:rPr>
-          <w:instrText xml:space="preserve"> PAGEREF _Toc50219618 \h </w:instrText>
+          <w:instrText xml:space="preserve"> PAGEREF _Toc50316444 \h </w:instrText>
         </w:r>
         <w:r>
           <w:rPr>
@@ -17393,21 +17604,21 @@
     </w:p>
     <w:p>
       <w:pPr>
-        <w:pStyle w:val="Sadraj1"/>
+        <w:pStyle w:val="TOC1"/>
         <w:rPr>
           <w:rFonts w:asciiTheme="minorHAnsi" w:eastAsiaTheme="minorEastAsia" w:hAnsiTheme="minorHAnsi" w:cstheme="minorBidi"/>
         </w:rPr>
       </w:pPr>
-      <w:hyperlink w:anchor="_Toc50219619" w:history="1">
-        <w:r>
-          <w:rPr>
-            <w:rStyle w:val="Hiperveza"/>
+      <w:hyperlink w:anchor="_Toc50316445" w:history="1">
+        <w:r>
+          <w:rPr>
+            <w:rStyle w:val="Hyperlink"/>
           </w:rPr>
           <w:t xml:space="preserve">Slika 7: Drugi primjer rada s </w:t>
         </w:r>
         <w:r>
           <w:rPr>
-            <w:rStyle w:val="Hiperveza"/>
+            <w:rStyle w:val="Hyperlink"/>
             <w:i/>
             <w:iCs/>
           </w:rPr>
@@ -17415,7 +17626,7 @@
         </w:r>
         <w:r>
           <w:rPr>
-            <w:rStyle w:val="Hiperveza"/>
+            <w:rStyle w:val="Hyperlink"/>
           </w:rPr>
           <w:t xml:space="preserve"> objektom</w:t>
         </w:r>
@@ -17435,7 +17646,7 @@
           <w:rPr>
             <w:webHidden/>
           </w:rPr>
-          <w:instrText xml:space="preserve"> PAGEREF _Toc50219619 \h </w:instrText>
+          <w:instrText xml:space="preserve"> PAGEREF _Toc50316445 \h </w:instrText>
         </w:r>
         <w:r>
           <w:rPr>
@@ -17464,21 +17675,21 @@
     </w:p>
     <w:p>
       <w:pPr>
-        <w:pStyle w:val="Sadraj1"/>
+        <w:pStyle w:val="TOC1"/>
         <w:rPr>
           <w:rFonts w:asciiTheme="minorHAnsi" w:eastAsiaTheme="minorEastAsia" w:hAnsiTheme="minorHAnsi" w:cstheme="minorBidi"/>
         </w:rPr>
       </w:pPr>
-      <w:hyperlink w:anchor="_Toc50219620" w:history="1">
-        <w:r>
-          <w:rPr>
-            <w:rStyle w:val="Hiperveza"/>
+      <w:hyperlink w:anchor="_Toc50316446" w:history="1">
+        <w:r>
+          <w:rPr>
+            <w:rStyle w:val="Hyperlink"/>
           </w:rPr>
           <w:t xml:space="preserve">Slika 8: Treći primjer rada s </w:t>
         </w:r>
         <w:r>
           <w:rPr>
-            <w:rStyle w:val="Hiperveza"/>
+            <w:rStyle w:val="Hyperlink"/>
             <w:i/>
             <w:iCs/>
           </w:rPr>
@@ -17486,7 +17697,7 @@
         </w:r>
         <w:r>
           <w:rPr>
-            <w:rStyle w:val="Hiperveza"/>
+            <w:rStyle w:val="Hyperlink"/>
           </w:rPr>
           <w:t xml:space="preserve"> objektom</w:t>
         </w:r>
@@ -17506,7 +17717,7 @@
           <w:rPr>
             <w:webHidden/>
           </w:rPr>
-          <w:instrText xml:space="preserve"> PAGEREF _Toc50219620 \h </w:instrText>
+          <w:instrText xml:space="preserve"> PAGEREF _Toc50316446 \h </w:instrText>
         </w:r>
         <w:r>
           <w:rPr>
@@ -17535,21 +17746,21 @@
     </w:p>
     <w:p>
       <w:pPr>
-        <w:pStyle w:val="Sadraj1"/>
+        <w:pStyle w:val="TOC1"/>
         <w:rPr>
           <w:rFonts w:asciiTheme="minorHAnsi" w:eastAsiaTheme="minorEastAsia" w:hAnsiTheme="minorHAnsi" w:cstheme="minorBidi"/>
         </w:rPr>
       </w:pPr>
-      <w:hyperlink w:anchor="_Toc50219621" w:history="1">
-        <w:r>
-          <w:rPr>
-            <w:rStyle w:val="Hiperveza"/>
+      <w:hyperlink w:anchor="_Toc50316447" w:history="1">
+        <w:r>
+          <w:rPr>
+            <w:rStyle w:val="Hyperlink"/>
           </w:rPr>
           <w:t xml:space="preserve">Slika 9: Četvrti primjer rada s </w:t>
         </w:r>
         <w:r>
           <w:rPr>
-            <w:rStyle w:val="Hiperveza"/>
+            <w:rStyle w:val="Hyperlink"/>
             <w:i/>
             <w:iCs/>
           </w:rPr>
@@ -17557,7 +17768,7 @@
         </w:r>
         <w:r>
           <w:rPr>
-            <w:rStyle w:val="Hiperveza"/>
+            <w:rStyle w:val="Hyperlink"/>
           </w:rPr>
           <w:t xml:space="preserve"> objektom</w:t>
         </w:r>
@@ -17577,7 +17788,7 @@
           <w:rPr>
             <w:webHidden/>
           </w:rPr>
-          <w:instrText xml:space="preserve"> PAGEREF _Toc50219621 \h </w:instrText>
+          <w:instrText xml:space="preserve"> PAGEREF _Toc50316447 \h </w:instrText>
         </w:r>
         <w:r>
           <w:rPr>
@@ -17606,21 +17817,21 @@
     </w:p>
     <w:p>
       <w:pPr>
-        <w:pStyle w:val="Sadraj1"/>
+        <w:pStyle w:val="TOC1"/>
         <w:rPr>
           <w:rFonts w:asciiTheme="minorHAnsi" w:eastAsiaTheme="minorEastAsia" w:hAnsiTheme="minorHAnsi" w:cstheme="minorBidi"/>
         </w:rPr>
       </w:pPr>
-      <w:hyperlink w:anchor="_Toc50219622" w:history="1">
-        <w:r>
-          <w:rPr>
-            <w:rStyle w:val="Hiperveza"/>
+      <w:hyperlink w:anchor="_Toc50316448" w:history="1">
+        <w:r>
+          <w:rPr>
+            <w:rStyle w:val="Hyperlink"/>
           </w:rPr>
           <w:t xml:space="preserve">Slika 10: Primjer rada s </w:t>
         </w:r>
         <w:r>
           <w:rPr>
-            <w:rStyle w:val="Hiperveza"/>
+            <w:rStyle w:val="Hyperlink"/>
             <w:i/>
             <w:iCs/>
           </w:rPr>
@@ -17628,7 +17839,7 @@
         </w:r>
         <w:r>
           <w:rPr>
-            <w:rStyle w:val="Hiperveza"/>
+            <w:rStyle w:val="Hyperlink"/>
           </w:rPr>
           <w:t xml:space="preserve"> funkcijom</w:t>
         </w:r>
@@ -17648,7 +17859,7 @@
           <w:rPr>
             <w:webHidden/>
           </w:rPr>
-          <w:instrText xml:space="preserve"> PAGEREF _Toc50219622 \h </w:instrText>
+          <w:instrText xml:space="preserve"> PAGEREF _Toc50316448 \h </w:instrText>
         </w:r>
         <w:r>
           <w:rPr>
@@ -17677,21 +17888,21 @@
     </w:p>
     <w:p>
       <w:pPr>
-        <w:pStyle w:val="Sadraj1"/>
+        <w:pStyle w:val="TOC1"/>
         <w:rPr>
           <w:rFonts w:asciiTheme="minorHAnsi" w:eastAsiaTheme="minorEastAsia" w:hAnsiTheme="minorHAnsi" w:cstheme="minorBidi"/>
         </w:rPr>
       </w:pPr>
-      <w:hyperlink w:anchor="_Toc50219623" w:history="1">
-        <w:r>
-          <w:rPr>
-            <w:rStyle w:val="Hiperveza"/>
+      <w:hyperlink w:anchor="_Toc50316449" w:history="1">
+        <w:r>
+          <w:rPr>
+            <w:rStyle w:val="Hyperlink"/>
           </w:rPr>
           <w:t xml:space="preserve">Slika 11: Primjer s dva </w:t>
         </w:r>
         <w:r>
           <w:rPr>
-            <w:rStyle w:val="Hiperveza"/>
+            <w:rStyle w:val="Hyperlink"/>
             <w:i/>
             <w:iCs/>
           </w:rPr>
@@ -17699,13 +17910,13 @@
         </w:r>
         <w:r>
           <w:rPr>
-            <w:rStyle w:val="Hiperveza"/>
+            <w:rStyle w:val="Hyperlink"/>
           </w:rPr>
           <w:t xml:space="preserve"> objekta na istom </w:t>
         </w:r>
         <w:r>
           <w:rPr>
-            <w:rStyle w:val="Hiperveza"/>
+            <w:rStyle w:val="Hyperlink"/>
             <w:i/>
             <w:iCs/>
           </w:rPr>
@@ -17713,7 +17924,7 @@
         </w:r>
         <w:r>
           <w:rPr>
-            <w:rStyle w:val="Hiperveza"/>
+            <w:rStyle w:val="Hyperlink"/>
           </w:rPr>
           <w:t xml:space="preserve"> objektu</w:t>
         </w:r>
@@ -17733,7 +17944,7 @@
           <w:rPr>
             <w:webHidden/>
           </w:rPr>
-          <w:instrText xml:space="preserve"> PAGEREF _Toc50219623 \h </w:instrText>
+          <w:instrText xml:space="preserve"> PAGEREF _Toc50316449 \h </w:instrText>
         </w:r>
         <w:r>
           <w:rPr>
@@ -17762,15 +17973,15 @@
     </w:p>
     <w:p>
       <w:pPr>
-        <w:pStyle w:val="Sadraj1"/>
+        <w:pStyle w:val="TOC1"/>
         <w:rPr>
           <w:rFonts w:asciiTheme="minorHAnsi" w:eastAsiaTheme="minorEastAsia" w:hAnsiTheme="minorHAnsi" w:cstheme="minorBidi"/>
         </w:rPr>
       </w:pPr>
-      <w:hyperlink w:anchor="_Toc50219624" w:history="1">
-        <w:r>
-          <w:rPr>
-            <w:rStyle w:val="Hiperveza"/>
+      <w:hyperlink w:anchor="_Toc50316450" w:history="1">
+        <w:r>
+          <w:rPr>
+            <w:rStyle w:val="Hyperlink"/>
           </w:rPr>
           <w:t>Slika 12: Složeniji primjer uređivanja grafa</w:t>
         </w:r>
@@ -17790,7 +18001,7 @@
           <w:rPr>
             <w:webHidden/>
           </w:rPr>
-          <w:instrText xml:space="preserve"> PAGEREF _Toc50219624 \h </w:instrText>
+          <w:instrText xml:space="preserve"> PAGEREF _Toc50316450 \h </w:instrText>
         </w:r>
         <w:r>
           <w:rPr>
@@ -17819,15 +18030,15 @@
     </w:p>
     <w:p>
       <w:pPr>
-        <w:pStyle w:val="Sadraj1"/>
+        <w:pStyle w:val="TOC1"/>
         <w:rPr>
           <w:rFonts w:asciiTheme="minorHAnsi" w:eastAsiaTheme="minorEastAsia" w:hAnsiTheme="minorHAnsi" w:cstheme="minorBidi"/>
         </w:rPr>
       </w:pPr>
-      <w:hyperlink w:anchor="_Toc50219625" w:history="1">
-        <w:r>
-          <w:rPr>
-            <w:rStyle w:val="Hiperveza"/>
+      <w:hyperlink w:anchor="_Toc50316451" w:history="1">
+        <w:r>
+          <w:rPr>
+            <w:rStyle w:val="Hyperlink"/>
           </w:rPr>
           <w:t>Slika 13: Izgled sučelja aplikacije s učitanim dnevničkim zapisom</w:t>
         </w:r>
@@ -17847,7 +18058,7 @@
           <w:rPr>
             <w:webHidden/>
           </w:rPr>
-          <w:instrText xml:space="preserve"> PAGEREF _Toc50219625 \h </w:instrText>
+          <w:instrText xml:space="preserve"> PAGEREF _Toc50316451 \h </w:instrText>
         </w:r>
         <w:r>
           <w:rPr>
@@ -17876,15 +18087,15 @@
     </w:p>
     <w:p>
       <w:pPr>
-        <w:pStyle w:val="Sadraj1"/>
+        <w:pStyle w:val="TOC1"/>
         <w:rPr>
           <w:rFonts w:asciiTheme="minorHAnsi" w:eastAsiaTheme="minorEastAsia" w:hAnsiTheme="minorHAnsi" w:cstheme="minorBidi"/>
         </w:rPr>
       </w:pPr>
-      <w:hyperlink w:anchor="_Toc50219626" w:history="1">
-        <w:r>
-          <w:rPr>
-            <w:rStyle w:val="Hiperveza"/>
+      <w:hyperlink w:anchor="_Toc50316452" w:history="1">
+        <w:r>
+          <w:rPr>
+            <w:rStyle w:val="Hyperlink"/>
           </w:rPr>
           <w:t>Slika 14: Graf s prikazom količine zahtjeva po HTTP statusnom kodu</w:t>
         </w:r>
@@ -17904,7 +18115,7 @@
           <w:rPr>
             <w:webHidden/>
           </w:rPr>
-          <w:instrText xml:space="preserve"> PAGEREF _Toc50219626 \h </w:instrText>
+          <w:instrText xml:space="preserve"> PAGEREF _Toc50316452 \h </w:instrText>
         </w:r>
         <w:r>
           <w:rPr>
@@ -17933,15 +18144,15 @@
     </w:p>
     <w:p>
       <w:pPr>
-        <w:pStyle w:val="Sadraj1"/>
+        <w:pStyle w:val="TOC1"/>
         <w:rPr>
           <w:rFonts w:asciiTheme="minorHAnsi" w:eastAsiaTheme="minorEastAsia" w:hAnsiTheme="minorHAnsi" w:cstheme="minorBidi"/>
         </w:rPr>
       </w:pPr>
-      <w:hyperlink w:anchor="_Toc50219627" w:history="1">
-        <w:r>
-          <w:rPr>
-            <w:rStyle w:val="Hiperveza"/>
+      <w:hyperlink w:anchor="_Toc50316453" w:history="1">
+        <w:r>
+          <w:rPr>
+            <w:rStyle w:val="Hyperlink"/>
           </w:rPr>
           <w:t>Slika 15: Prikaz funkcionalnosti pretraživanja i filtriranja polja</w:t>
         </w:r>
@@ -17961,7 +18172,7 @@
           <w:rPr>
             <w:webHidden/>
           </w:rPr>
-          <w:instrText xml:space="preserve"> PAGEREF _Toc50219627 \h </w:instrText>
+          <w:instrText xml:space="preserve"> PAGEREF _Toc50316453 \h </w:instrText>
         </w:r>
         <w:r>
           <w:rPr>
@@ -17990,21 +18201,21 @@
     </w:p>
     <w:p>
       <w:pPr>
-        <w:pStyle w:val="Sadraj1"/>
+        <w:pStyle w:val="TOC1"/>
         <w:rPr>
           <w:rFonts w:asciiTheme="minorHAnsi" w:eastAsiaTheme="minorEastAsia" w:hAnsiTheme="minorHAnsi" w:cstheme="minorBidi"/>
         </w:rPr>
       </w:pPr>
-      <w:hyperlink w:anchor="_Toc50219628" w:history="1">
-        <w:r>
-          <w:rPr>
-            <w:rStyle w:val="Hiperveza"/>
+      <w:hyperlink w:anchor="_Toc50316454" w:history="1">
+        <w:r>
+          <w:rPr>
+            <w:rStyle w:val="Hyperlink"/>
           </w:rPr>
           <w:t>Slika 16: Prikaz funkcionalnosti spremanja odabranih podataka u .</w:t>
         </w:r>
         <w:r>
           <w:rPr>
-            <w:rStyle w:val="Hiperveza"/>
+            <w:rStyle w:val="Hyperlink"/>
             <w:i/>
             <w:iCs/>
           </w:rPr>
@@ -18012,7 +18223,7 @@
         </w:r>
         <w:r>
           <w:rPr>
-            <w:rStyle w:val="Hiperveza"/>
+            <w:rStyle w:val="Hyperlink"/>
           </w:rPr>
           <w:t xml:space="preserve"> obliku</w:t>
         </w:r>
@@ -18032,7 +18243,7 @@
           <w:rPr>
             <w:webHidden/>
           </w:rPr>
-          <w:instrText xml:space="preserve"> PAGEREF _Toc50219628 \h </w:instrText>
+          <w:instrText xml:space="preserve"> PAGEREF _Toc50316454 \h </w:instrText>
         </w:r>
         <w:r>
           <w:rPr>
@@ -18099,12 +18310,12 @@
           <w:numId w:val="0"/>
         </w:numPr>
       </w:pPr>
-      <w:bookmarkStart w:id="38" w:name="_Toc50309476"/>
+      <w:bookmarkStart w:id="39" w:name="_Toc50316471"/>
       <w:r>
         <w:lastRenderedPageBreak/>
         <w:t>Prilozi</w:t>
       </w:r>
-      <w:bookmarkEnd w:id="38"/>
+      <w:bookmarkEnd w:id="39"/>
     </w:p>
     <w:p>
       <w:pPr>
@@ -24645,7 +24856,7 @@
 </file>
 
 <file path=word/endnotes.xml><?xml version="1.0" encoding="utf-8"?>
-<w:endnotes xmlns:wpc="http://schemas.microsoft.com/office/word/2010/wordprocessingCanvas" xmlns:cx="http://schemas.microsoft.com/office/drawing/2014/chartex" xmlns:cx1="http://schemas.microsoft.com/office/drawing/2015/9/8/chartex" xmlns:cx2="http://schemas.microsoft.com/office/drawing/2015/10/21/chartex" xmlns:cx3="http://schemas.microsoft.com/office/drawing/2016/5/9/chartex" xmlns:cx4="http://schemas.microsoft.com/office/drawing/2016/5/10/chartex" xmlns:cx5="http://schemas.microsoft.com/office/drawing/2016/5/11/chartex" xmlns:cx6="http://schemas.microsoft.com/office/drawing/2016/5/12/chartex" xmlns:cx7="http://schemas.microsoft.com/office/drawing/2016/5/13/chartex" xmlns:cx8="http://schemas.microsoft.com/office/drawing/2016/5/14/chartex" xmlns:mc="http://schemas.openxmlformats.org/markup-compatibility/2006" xmlns:aink="http://schemas.microsoft.com/office/drawing/2016/ink" xmlns:am3d="http://schemas.microsoft.com/office/drawing/2017/model3d" xmlns:o="urn:schemas-microsoft-com:office:office" xmlns:r="http://schemas.openxmlformats.org/officeDocument/2006/relationships" xmlns:m="http://schemas.openxmlformats.org/officeDocument/2006/math" xmlns:v="urn:schemas-microsoft-com:vml" xmlns:wp14="http://schemas.microsoft.com/office/word/2010/wordprocessingDrawing" xmlns:wp="http://schemas.openxmlformats.org/drawingml/2006/wordprocessingDrawing" xmlns:w10="urn:schemas-microsoft-com:office:word" xmlns:w="http://schemas.openxmlformats.org/wordprocessingml/2006/main" xmlns:w14="http://schemas.microsoft.com/office/word/2010/wordml" xmlns:w15="http://schemas.microsoft.com/office/word/2012/wordml" xmlns:w16cex="http://schemas.microsoft.com/office/word/2018/wordml/cex" xmlns:w16cid="http://schemas.microsoft.com/office/word/2016/wordml/cid" xmlns:w16="http://schemas.microsoft.com/office/word/2018/wordml" xmlns:w16se="http://schemas.microsoft.com/office/word/2015/wordml/symex" xmlns:wpg="http://schemas.microsoft.com/office/word/2010/wordprocessingGroup" xmlns:wpi="http://schemas.microsoft.com/office/word/2010/wordprocessingInk" xmlns:wne="http://schemas.microsoft.com/office/word/2006/wordml" xmlns:wps="http://schemas.microsoft.com/office/word/2010/wordprocessingShape" mc:Ignorable="w14 w15 w16se w16cid w16 w16cex wp14">
+<w:endnotes xmlns:wpc="http://schemas.microsoft.com/office/word/2010/wordprocessingCanvas" xmlns:cx="http://schemas.microsoft.com/office/drawing/2014/chartex" xmlns:cx1="http://schemas.microsoft.com/office/drawing/2015/9/8/chartex" xmlns:cx2="http://schemas.microsoft.com/office/drawing/2015/10/21/chartex" xmlns:cx3="http://schemas.microsoft.com/office/drawing/2016/5/9/chartex" xmlns:cx4="http://schemas.microsoft.com/office/drawing/2016/5/10/chartex" xmlns:cx5="http://schemas.microsoft.com/office/drawing/2016/5/11/chartex" xmlns:cx6="http://schemas.microsoft.com/office/drawing/2016/5/12/chartex" xmlns:cx7="http://schemas.microsoft.com/office/drawing/2016/5/13/chartex" xmlns:cx8="http://schemas.microsoft.com/office/drawing/2016/5/14/chartex" xmlns:mc="http://schemas.openxmlformats.org/markup-compatibility/2006" xmlns:aink="http://schemas.microsoft.com/office/drawing/2016/ink" xmlns:am3d="http://schemas.microsoft.com/office/drawing/2017/model3d" xmlns:o="urn:schemas-microsoft-com:office:office" xmlns:r="http://schemas.openxmlformats.org/officeDocument/2006/relationships" xmlns:m="http://schemas.openxmlformats.org/officeDocument/2006/math" xmlns:v="urn:schemas-microsoft-com:vml" xmlns:wp14="http://schemas.microsoft.com/office/word/2010/wordprocessingDrawing" xmlns:wp="http://schemas.openxmlformats.org/drawingml/2006/wordprocessingDrawing" xmlns:w10="urn:schemas-microsoft-com:office:word" xmlns:w="http://schemas.openxmlformats.org/wordprocessingml/2006/main" xmlns:w14="http://schemas.microsoft.com/office/word/2010/wordml" xmlns:w15="http://schemas.microsoft.com/office/word/2012/wordml" xmlns:w16cid="http://schemas.microsoft.com/office/word/2016/wordml/cid" xmlns:w16se="http://schemas.microsoft.com/office/word/2015/wordml/symex" xmlns:wpg="http://schemas.microsoft.com/office/word/2010/wordprocessingGroup" xmlns:wpi="http://schemas.microsoft.com/office/word/2010/wordprocessingInk" xmlns:wne="http://schemas.microsoft.com/office/word/2006/wordml" xmlns:wps="http://schemas.microsoft.com/office/word/2010/wordprocessingShape" mc:Ignorable="w14 w15 w16se w16cid wp14">
   <w:endnote w:type="separator" w:id="-1">
     <w:p>
       <w:r>
@@ -24664,39 +24875,39 @@
 </file>
 
 <file path=word/footer1.xml><?xml version="1.0" encoding="utf-8"?>
-<w:ftr xmlns:wpc="http://schemas.microsoft.com/office/word/2010/wordprocessingCanvas" xmlns:cx="http://schemas.microsoft.com/office/drawing/2014/chartex" xmlns:cx1="http://schemas.microsoft.com/office/drawing/2015/9/8/chartex" xmlns:cx2="http://schemas.microsoft.com/office/drawing/2015/10/21/chartex" xmlns:cx3="http://schemas.microsoft.com/office/drawing/2016/5/9/chartex" xmlns:cx4="http://schemas.microsoft.com/office/drawing/2016/5/10/chartex" xmlns:cx5="http://schemas.microsoft.com/office/drawing/2016/5/11/chartex" xmlns:cx6="http://schemas.microsoft.com/office/drawing/2016/5/12/chartex" xmlns:cx7="http://schemas.microsoft.com/office/drawing/2016/5/13/chartex" xmlns:cx8="http://schemas.microsoft.com/office/drawing/2016/5/14/chartex" xmlns:mc="http://schemas.openxmlformats.org/markup-compatibility/2006" xmlns:aink="http://schemas.microsoft.com/office/drawing/2016/ink" xmlns:am3d="http://schemas.microsoft.com/office/drawing/2017/model3d" xmlns:o="urn:schemas-microsoft-com:office:office" xmlns:r="http://schemas.openxmlformats.org/officeDocument/2006/relationships" xmlns:m="http://schemas.openxmlformats.org/officeDocument/2006/math" xmlns:v="urn:schemas-microsoft-com:vml" xmlns:wp14="http://schemas.microsoft.com/office/word/2010/wordprocessingDrawing" xmlns:wp="http://schemas.openxmlformats.org/drawingml/2006/wordprocessingDrawing" xmlns:w10="urn:schemas-microsoft-com:office:word" xmlns:w="http://schemas.openxmlformats.org/wordprocessingml/2006/main" xmlns:w14="http://schemas.microsoft.com/office/word/2010/wordml" xmlns:w15="http://schemas.microsoft.com/office/word/2012/wordml" xmlns:w16cex="http://schemas.microsoft.com/office/word/2018/wordml/cex" xmlns:w16cid="http://schemas.microsoft.com/office/word/2016/wordml/cid" xmlns:w16="http://schemas.microsoft.com/office/word/2018/wordml" xmlns:w16se="http://schemas.microsoft.com/office/word/2015/wordml/symex" xmlns:wpg="http://schemas.microsoft.com/office/word/2010/wordprocessingGroup" xmlns:wpi="http://schemas.microsoft.com/office/word/2010/wordprocessingInk" xmlns:wne="http://schemas.microsoft.com/office/word/2006/wordml" xmlns:wps="http://schemas.microsoft.com/office/word/2010/wordprocessingShape" mc:Ignorable="w14 w15 w16se w16cid w16 w16cex wp14">
+<w:ftr xmlns:wpc="http://schemas.microsoft.com/office/word/2010/wordprocessingCanvas" xmlns:cx="http://schemas.microsoft.com/office/drawing/2014/chartex" xmlns:cx1="http://schemas.microsoft.com/office/drawing/2015/9/8/chartex" xmlns:cx2="http://schemas.microsoft.com/office/drawing/2015/10/21/chartex" xmlns:cx3="http://schemas.microsoft.com/office/drawing/2016/5/9/chartex" xmlns:cx4="http://schemas.microsoft.com/office/drawing/2016/5/10/chartex" xmlns:cx5="http://schemas.microsoft.com/office/drawing/2016/5/11/chartex" xmlns:cx6="http://schemas.microsoft.com/office/drawing/2016/5/12/chartex" xmlns:cx7="http://schemas.microsoft.com/office/drawing/2016/5/13/chartex" xmlns:cx8="http://schemas.microsoft.com/office/drawing/2016/5/14/chartex" xmlns:mc="http://schemas.openxmlformats.org/markup-compatibility/2006" xmlns:aink="http://schemas.microsoft.com/office/drawing/2016/ink" xmlns:am3d="http://schemas.microsoft.com/office/drawing/2017/model3d" xmlns:o="urn:schemas-microsoft-com:office:office" xmlns:r="http://schemas.openxmlformats.org/officeDocument/2006/relationships" xmlns:m="http://schemas.openxmlformats.org/officeDocument/2006/math" xmlns:v="urn:schemas-microsoft-com:vml" xmlns:wp14="http://schemas.microsoft.com/office/word/2010/wordprocessingDrawing" xmlns:wp="http://schemas.openxmlformats.org/drawingml/2006/wordprocessingDrawing" xmlns:w10="urn:schemas-microsoft-com:office:word" xmlns:w="http://schemas.openxmlformats.org/wordprocessingml/2006/main" xmlns:w14="http://schemas.microsoft.com/office/word/2010/wordml" xmlns:w15="http://schemas.microsoft.com/office/word/2012/wordml" xmlns:w16cid="http://schemas.microsoft.com/office/word/2016/wordml/cid" xmlns:w16se="http://schemas.microsoft.com/office/word/2015/wordml/symex" xmlns:wpg="http://schemas.microsoft.com/office/word/2010/wordprocessingGroup" xmlns:wpi="http://schemas.microsoft.com/office/word/2010/wordprocessingInk" xmlns:wne="http://schemas.microsoft.com/office/word/2006/wordml" xmlns:wps="http://schemas.microsoft.com/office/word/2010/wordprocessingShape" mc:Ignorable="w14 w15 w16se w16cid wp14">
   <w:p>
     <w:pPr>
-      <w:pStyle w:val="Podnoje"/>
+      <w:pStyle w:val="Footer"/>
       <w:jc w:val="right"/>
     </w:pPr>
   </w:p>
   <w:p>
     <w:pPr>
-      <w:pStyle w:val="Podnoje"/>
+      <w:pStyle w:val="Footer"/>
     </w:pPr>
   </w:p>
 </w:ftr>
 </file>
 
 <file path=word/footer2.xml><?xml version="1.0" encoding="utf-8"?>
-<w:ftr xmlns:wpc="http://schemas.microsoft.com/office/word/2010/wordprocessingCanvas" xmlns:cx="http://schemas.microsoft.com/office/drawing/2014/chartex" xmlns:cx1="http://schemas.microsoft.com/office/drawing/2015/9/8/chartex" xmlns:cx2="http://schemas.microsoft.com/office/drawing/2015/10/21/chartex" xmlns:cx3="http://schemas.microsoft.com/office/drawing/2016/5/9/chartex" xmlns:cx4="http://schemas.microsoft.com/office/drawing/2016/5/10/chartex" xmlns:cx5="http://schemas.microsoft.com/office/drawing/2016/5/11/chartex" xmlns:cx6="http://schemas.microsoft.com/office/drawing/2016/5/12/chartex" xmlns:cx7="http://schemas.microsoft.com/office/drawing/2016/5/13/chartex" xmlns:cx8="http://schemas.microsoft.com/office/drawing/2016/5/14/chartex" xmlns:mc="http://schemas.openxmlformats.org/markup-compatibility/2006" xmlns:aink="http://schemas.microsoft.com/office/drawing/2016/ink" xmlns:am3d="http://schemas.microsoft.com/office/drawing/2017/model3d" xmlns:o="urn:schemas-microsoft-com:office:office" xmlns:r="http://schemas.openxmlformats.org/officeDocument/2006/relationships" xmlns:m="http://schemas.openxmlformats.org/officeDocument/2006/math" xmlns:v="urn:schemas-microsoft-com:vml" xmlns:wp14="http://schemas.microsoft.com/office/word/2010/wordprocessingDrawing" xmlns:wp="http://schemas.openxmlformats.org/drawingml/2006/wordprocessingDrawing" xmlns:w10="urn:schemas-microsoft-com:office:word" xmlns:w="http://schemas.openxmlformats.org/wordprocessingml/2006/main" xmlns:w14="http://schemas.microsoft.com/office/word/2010/wordml" xmlns:w15="http://schemas.microsoft.com/office/word/2012/wordml" xmlns:w16cex="http://schemas.microsoft.com/office/word/2018/wordml/cex" xmlns:w16cid="http://schemas.microsoft.com/office/word/2016/wordml/cid" xmlns:w16="http://schemas.microsoft.com/office/word/2018/wordml" xmlns:w16se="http://schemas.microsoft.com/office/word/2015/wordml/symex" xmlns:wpg="http://schemas.microsoft.com/office/word/2010/wordprocessingGroup" xmlns:wpi="http://schemas.microsoft.com/office/word/2010/wordprocessingInk" xmlns:wne="http://schemas.microsoft.com/office/word/2006/wordml" xmlns:wps="http://schemas.microsoft.com/office/word/2010/wordprocessingShape" mc:Ignorable="w14 w15 w16se w16cid w16 w16cex wp14">
+<w:ftr xmlns:wpc="http://schemas.microsoft.com/office/word/2010/wordprocessingCanvas" xmlns:cx="http://schemas.microsoft.com/office/drawing/2014/chartex" xmlns:cx1="http://schemas.microsoft.com/office/drawing/2015/9/8/chartex" xmlns:cx2="http://schemas.microsoft.com/office/drawing/2015/10/21/chartex" xmlns:cx3="http://schemas.microsoft.com/office/drawing/2016/5/9/chartex" xmlns:cx4="http://schemas.microsoft.com/office/drawing/2016/5/10/chartex" xmlns:cx5="http://schemas.microsoft.com/office/drawing/2016/5/11/chartex" xmlns:cx6="http://schemas.microsoft.com/office/drawing/2016/5/12/chartex" xmlns:cx7="http://schemas.microsoft.com/office/drawing/2016/5/13/chartex" xmlns:cx8="http://schemas.microsoft.com/office/drawing/2016/5/14/chartex" xmlns:mc="http://schemas.openxmlformats.org/markup-compatibility/2006" xmlns:aink="http://schemas.microsoft.com/office/drawing/2016/ink" xmlns:am3d="http://schemas.microsoft.com/office/drawing/2017/model3d" xmlns:o="urn:schemas-microsoft-com:office:office" xmlns:r="http://schemas.openxmlformats.org/officeDocument/2006/relationships" xmlns:m="http://schemas.openxmlformats.org/officeDocument/2006/math" xmlns:v="urn:schemas-microsoft-com:vml" xmlns:wp14="http://schemas.microsoft.com/office/word/2010/wordprocessingDrawing" xmlns:wp="http://schemas.openxmlformats.org/drawingml/2006/wordprocessingDrawing" xmlns:w10="urn:schemas-microsoft-com:office:word" xmlns:w="http://schemas.openxmlformats.org/wordprocessingml/2006/main" xmlns:w14="http://schemas.microsoft.com/office/word/2010/wordml" xmlns:w15="http://schemas.microsoft.com/office/word/2012/wordml" xmlns:w16cid="http://schemas.microsoft.com/office/word/2016/wordml/cid" xmlns:w16se="http://schemas.microsoft.com/office/word/2015/wordml/symex" xmlns:wpg="http://schemas.microsoft.com/office/word/2010/wordprocessingGroup" xmlns:wpi="http://schemas.microsoft.com/office/word/2010/wordprocessingInk" xmlns:wne="http://schemas.microsoft.com/office/word/2006/wordml" xmlns:wps="http://schemas.microsoft.com/office/word/2010/wordprocessingShape" mc:Ignorable="w14 w15 w16se w16cid wp14">
   <w:p>
     <w:pPr>
-      <w:pStyle w:val="Podnoje"/>
+      <w:pStyle w:val="Footer"/>
       <w:jc w:val="right"/>
     </w:pPr>
   </w:p>
   <w:p>
     <w:pPr>
-      <w:pStyle w:val="Podnoje"/>
+      <w:pStyle w:val="Footer"/>
     </w:pPr>
   </w:p>
 </w:ftr>
 </file>
 
 <file path=word/footer3.xml><?xml version="1.0" encoding="utf-8"?>
-<w:ftr xmlns:wpc="http://schemas.microsoft.com/office/word/2010/wordprocessingCanvas" xmlns:cx="http://schemas.microsoft.com/office/drawing/2014/chartex" xmlns:cx1="http://schemas.microsoft.com/office/drawing/2015/9/8/chartex" xmlns:cx2="http://schemas.microsoft.com/office/drawing/2015/10/21/chartex" xmlns:cx3="http://schemas.microsoft.com/office/drawing/2016/5/9/chartex" xmlns:cx4="http://schemas.microsoft.com/office/drawing/2016/5/10/chartex" xmlns:cx5="http://schemas.microsoft.com/office/drawing/2016/5/11/chartex" xmlns:cx6="http://schemas.microsoft.com/office/drawing/2016/5/12/chartex" xmlns:cx7="http://schemas.microsoft.com/office/drawing/2016/5/13/chartex" xmlns:cx8="http://schemas.microsoft.com/office/drawing/2016/5/14/chartex" xmlns:mc="http://schemas.openxmlformats.org/markup-compatibility/2006" xmlns:aink="http://schemas.microsoft.com/office/drawing/2016/ink" xmlns:am3d="http://schemas.microsoft.com/office/drawing/2017/model3d" xmlns:o="urn:schemas-microsoft-com:office:office" xmlns:r="http://schemas.openxmlformats.org/officeDocument/2006/relationships" xmlns:m="http://schemas.openxmlformats.org/officeDocument/2006/math" xmlns:v="urn:schemas-microsoft-com:vml" xmlns:wp14="http://schemas.microsoft.com/office/word/2010/wordprocessingDrawing" xmlns:wp="http://schemas.openxmlformats.org/drawingml/2006/wordprocessingDrawing" xmlns:w10="urn:schemas-microsoft-com:office:word" xmlns:w="http://schemas.openxmlformats.org/wordprocessingml/2006/main" xmlns:w14="http://schemas.microsoft.com/office/word/2010/wordml" xmlns:w15="http://schemas.microsoft.com/office/word/2012/wordml" xmlns:w16cex="http://schemas.microsoft.com/office/word/2018/wordml/cex" xmlns:w16cid="http://schemas.microsoft.com/office/word/2016/wordml/cid" xmlns:w16="http://schemas.microsoft.com/office/word/2018/wordml" xmlns:w16se="http://schemas.microsoft.com/office/word/2015/wordml/symex" xmlns:wpg="http://schemas.microsoft.com/office/word/2010/wordprocessingGroup" xmlns:wpi="http://schemas.microsoft.com/office/word/2010/wordprocessingInk" xmlns:wne="http://schemas.microsoft.com/office/word/2006/wordml" xmlns:wps="http://schemas.microsoft.com/office/word/2010/wordprocessingShape" mc:Ignorable="w14 w15 w16se w16cid w16 w16cex wp14">
+<w:ftr xmlns:wpc="http://schemas.microsoft.com/office/word/2010/wordprocessingCanvas" xmlns:cx="http://schemas.microsoft.com/office/drawing/2014/chartex" xmlns:cx1="http://schemas.microsoft.com/office/drawing/2015/9/8/chartex" xmlns:cx2="http://schemas.microsoft.com/office/drawing/2015/10/21/chartex" xmlns:cx3="http://schemas.microsoft.com/office/drawing/2016/5/9/chartex" xmlns:cx4="http://schemas.microsoft.com/office/drawing/2016/5/10/chartex" xmlns:cx5="http://schemas.microsoft.com/office/drawing/2016/5/11/chartex" xmlns:cx6="http://schemas.microsoft.com/office/drawing/2016/5/12/chartex" xmlns:cx7="http://schemas.microsoft.com/office/drawing/2016/5/13/chartex" xmlns:cx8="http://schemas.microsoft.com/office/drawing/2016/5/14/chartex" xmlns:mc="http://schemas.openxmlformats.org/markup-compatibility/2006" xmlns:aink="http://schemas.microsoft.com/office/drawing/2016/ink" xmlns:am3d="http://schemas.microsoft.com/office/drawing/2017/model3d" xmlns:o="urn:schemas-microsoft-com:office:office" xmlns:r="http://schemas.openxmlformats.org/officeDocument/2006/relationships" xmlns:m="http://schemas.openxmlformats.org/officeDocument/2006/math" xmlns:v="urn:schemas-microsoft-com:vml" xmlns:wp14="http://schemas.microsoft.com/office/word/2010/wordprocessingDrawing" xmlns:wp="http://schemas.openxmlformats.org/drawingml/2006/wordprocessingDrawing" xmlns:w10="urn:schemas-microsoft-com:office:word" xmlns:w="http://schemas.openxmlformats.org/wordprocessingml/2006/main" xmlns:w14="http://schemas.microsoft.com/office/word/2010/wordml" xmlns:w15="http://schemas.microsoft.com/office/word/2012/wordml" xmlns:w16cid="http://schemas.microsoft.com/office/word/2016/wordml/cid" xmlns:w16se="http://schemas.microsoft.com/office/word/2015/wordml/symex" xmlns:wpg="http://schemas.microsoft.com/office/word/2010/wordprocessingGroup" xmlns:wpi="http://schemas.microsoft.com/office/word/2010/wordprocessingInk" xmlns:wne="http://schemas.microsoft.com/office/word/2006/wordml" xmlns:wps="http://schemas.microsoft.com/office/word/2010/wordprocessingShape" mc:Ignorable="w14 w15 w16se w16cid wp14">
   <w:sdt>
     <w:sdtPr>
       <w:id w:val="1344055326"/>
@@ -24708,7 +24919,7 @@
     <w:sdtContent>
       <w:p>
         <w:pPr>
-          <w:pStyle w:val="Podnoje"/>
+          <w:pStyle w:val="Footer"/>
           <w:jc w:val="right"/>
         </w:pPr>
         <w:r>
@@ -24742,7 +24953,16 @@
             <w:sz w:val="18"/>
             <w:szCs w:val="18"/>
           </w:rPr>
-          <w:t>ii</w:t>
+          <w:t>i</w:t>
+        </w:r>
+        <w:r>
+          <w:rPr>
+            <w:rFonts w:ascii="Arial" w:hAnsi="Arial" w:cs="Arial"/>
+            <w:noProof/>
+            <w:sz w:val="18"/>
+            <w:szCs w:val="18"/>
+          </w:rPr>
+          <w:t>i</w:t>
         </w:r>
         <w:r>
           <w:rPr>
@@ -24757,14 +24977,14 @@
   </w:sdt>
   <w:p>
     <w:pPr>
-      <w:pStyle w:val="Podnoje"/>
+      <w:pStyle w:val="Footer"/>
     </w:pPr>
   </w:p>
 </w:ftr>
 </file>
 
 <file path=word/footer4.xml><?xml version="1.0" encoding="utf-8"?>
-<w:ftr xmlns:wpc="http://schemas.microsoft.com/office/word/2010/wordprocessingCanvas" xmlns:cx="http://schemas.microsoft.com/office/drawing/2014/chartex" xmlns:cx1="http://schemas.microsoft.com/office/drawing/2015/9/8/chartex" xmlns:cx2="http://schemas.microsoft.com/office/drawing/2015/10/21/chartex" xmlns:cx3="http://schemas.microsoft.com/office/drawing/2016/5/9/chartex" xmlns:cx4="http://schemas.microsoft.com/office/drawing/2016/5/10/chartex" xmlns:cx5="http://schemas.microsoft.com/office/drawing/2016/5/11/chartex" xmlns:cx6="http://schemas.microsoft.com/office/drawing/2016/5/12/chartex" xmlns:cx7="http://schemas.microsoft.com/office/drawing/2016/5/13/chartex" xmlns:cx8="http://schemas.microsoft.com/office/drawing/2016/5/14/chartex" xmlns:mc="http://schemas.openxmlformats.org/markup-compatibility/2006" xmlns:aink="http://schemas.microsoft.com/office/drawing/2016/ink" xmlns:am3d="http://schemas.microsoft.com/office/drawing/2017/model3d" xmlns:o="urn:schemas-microsoft-com:office:office" xmlns:r="http://schemas.openxmlformats.org/officeDocument/2006/relationships" xmlns:m="http://schemas.openxmlformats.org/officeDocument/2006/math" xmlns:v="urn:schemas-microsoft-com:vml" xmlns:wp14="http://schemas.microsoft.com/office/word/2010/wordprocessingDrawing" xmlns:wp="http://schemas.openxmlformats.org/drawingml/2006/wordprocessingDrawing" xmlns:w10="urn:schemas-microsoft-com:office:word" xmlns:w="http://schemas.openxmlformats.org/wordprocessingml/2006/main" xmlns:w14="http://schemas.microsoft.com/office/word/2010/wordml" xmlns:w15="http://schemas.microsoft.com/office/word/2012/wordml" xmlns:w16cex="http://schemas.microsoft.com/office/word/2018/wordml/cex" xmlns:w16cid="http://schemas.microsoft.com/office/word/2016/wordml/cid" xmlns:w16="http://schemas.microsoft.com/office/word/2018/wordml" xmlns:w16se="http://schemas.microsoft.com/office/word/2015/wordml/symex" xmlns:wpg="http://schemas.microsoft.com/office/word/2010/wordprocessingGroup" xmlns:wpi="http://schemas.microsoft.com/office/word/2010/wordprocessingInk" xmlns:wne="http://schemas.microsoft.com/office/word/2006/wordml" xmlns:wps="http://schemas.microsoft.com/office/word/2010/wordprocessingShape" mc:Ignorable="w14 w15 w16se w16cid w16 w16cex wp14">
+<w:ftr xmlns:wpc="http://schemas.microsoft.com/office/word/2010/wordprocessingCanvas" xmlns:cx="http://schemas.microsoft.com/office/drawing/2014/chartex" xmlns:cx1="http://schemas.microsoft.com/office/drawing/2015/9/8/chartex" xmlns:cx2="http://schemas.microsoft.com/office/drawing/2015/10/21/chartex" xmlns:cx3="http://schemas.microsoft.com/office/drawing/2016/5/9/chartex" xmlns:cx4="http://schemas.microsoft.com/office/drawing/2016/5/10/chartex" xmlns:cx5="http://schemas.microsoft.com/office/drawing/2016/5/11/chartex" xmlns:cx6="http://schemas.microsoft.com/office/drawing/2016/5/12/chartex" xmlns:cx7="http://schemas.microsoft.com/office/drawing/2016/5/13/chartex" xmlns:cx8="http://schemas.microsoft.com/office/drawing/2016/5/14/chartex" xmlns:mc="http://schemas.openxmlformats.org/markup-compatibility/2006" xmlns:aink="http://schemas.microsoft.com/office/drawing/2016/ink" xmlns:am3d="http://schemas.microsoft.com/office/drawing/2017/model3d" xmlns:o="urn:schemas-microsoft-com:office:office" xmlns:r="http://schemas.openxmlformats.org/officeDocument/2006/relationships" xmlns:m="http://schemas.openxmlformats.org/officeDocument/2006/math" xmlns:v="urn:schemas-microsoft-com:vml" xmlns:wp14="http://schemas.microsoft.com/office/word/2010/wordprocessingDrawing" xmlns:wp="http://schemas.openxmlformats.org/drawingml/2006/wordprocessingDrawing" xmlns:w10="urn:schemas-microsoft-com:office:word" xmlns:w="http://schemas.openxmlformats.org/wordprocessingml/2006/main" xmlns:w14="http://schemas.microsoft.com/office/word/2010/wordml" xmlns:w15="http://schemas.microsoft.com/office/word/2012/wordml" xmlns:w16cid="http://schemas.microsoft.com/office/word/2016/wordml/cid" xmlns:w16se="http://schemas.microsoft.com/office/word/2015/wordml/symex" xmlns:wpg="http://schemas.microsoft.com/office/word/2010/wordprocessingGroup" xmlns:wpi="http://schemas.microsoft.com/office/word/2010/wordprocessingInk" xmlns:wne="http://schemas.microsoft.com/office/word/2006/wordml" xmlns:wps="http://schemas.microsoft.com/office/word/2010/wordprocessingShape" mc:Ignorable="w14 w15 w16se w16cid wp14">
   <w:sdt>
     <w:sdtPr>
       <w:id w:val="54747591"/>
@@ -24783,7 +25003,7 @@
     <w:sdtContent>
       <w:p>
         <w:pPr>
-          <w:pStyle w:val="Podnoje"/>
+          <w:pStyle w:val="Footer"/>
           <w:jc w:val="right"/>
           <w:rPr>
             <w:rFonts w:ascii="Arial" w:hAnsi="Arial" w:cs="Arial"/>
@@ -24837,14 +25057,14 @@
   </w:sdt>
   <w:p>
     <w:pPr>
-      <w:pStyle w:val="Podnoje"/>
+      <w:pStyle w:val="Footer"/>
     </w:pPr>
   </w:p>
 </w:ftr>
 </file>
 
 <file path=word/footer5.xml><?xml version="1.0" encoding="utf-8"?>
-<w:ftr xmlns:wpc="http://schemas.microsoft.com/office/word/2010/wordprocessingCanvas" xmlns:cx="http://schemas.microsoft.com/office/drawing/2014/chartex" xmlns:cx1="http://schemas.microsoft.com/office/drawing/2015/9/8/chartex" xmlns:cx2="http://schemas.microsoft.com/office/drawing/2015/10/21/chartex" xmlns:cx3="http://schemas.microsoft.com/office/drawing/2016/5/9/chartex" xmlns:cx4="http://schemas.microsoft.com/office/drawing/2016/5/10/chartex" xmlns:cx5="http://schemas.microsoft.com/office/drawing/2016/5/11/chartex" xmlns:cx6="http://schemas.microsoft.com/office/drawing/2016/5/12/chartex" xmlns:cx7="http://schemas.microsoft.com/office/drawing/2016/5/13/chartex" xmlns:cx8="http://schemas.microsoft.com/office/drawing/2016/5/14/chartex" xmlns:mc="http://schemas.openxmlformats.org/markup-compatibility/2006" xmlns:aink="http://schemas.microsoft.com/office/drawing/2016/ink" xmlns:am3d="http://schemas.microsoft.com/office/drawing/2017/model3d" xmlns:o="urn:schemas-microsoft-com:office:office" xmlns:r="http://schemas.openxmlformats.org/officeDocument/2006/relationships" xmlns:m="http://schemas.openxmlformats.org/officeDocument/2006/math" xmlns:v="urn:schemas-microsoft-com:vml" xmlns:wp14="http://schemas.microsoft.com/office/word/2010/wordprocessingDrawing" xmlns:wp="http://schemas.openxmlformats.org/drawingml/2006/wordprocessingDrawing" xmlns:w10="urn:schemas-microsoft-com:office:word" xmlns:w="http://schemas.openxmlformats.org/wordprocessingml/2006/main" xmlns:w14="http://schemas.microsoft.com/office/word/2010/wordml" xmlns:w15="http://schemas.microsoft.com/office/word/2012/wordml" xmlns:w16cex="http://schemas.microsoft.com/office/word/2018/wordml/cex" xmlns:w16cid="http://schemas.microsoft.com/office/word/2016/wordml/cid" xmlns:w16="http://schemas.microsoft.com/office/word/2018/wordml" xmlns:w16se="http://schemas.microsoft.com/office/word/2015/wordml/symex" xmlns:wpg="http://schemas.microsoft.com/office/word/2010/wordprocessingGroup" xmlns:wpi="http://schemas.microsoft.com/office/word/2010/wordprocessingInk" xmlns:wne="http://schemas.microsoft.com/office/word/2006/wordml" xmlns:wps="http://schemas.microsoft.com/office/word/2010/wordprocessingShape" mc:Ignorable="w14 w15 w16se w16cid w16 w16cex wp14">
+<w:ftr xmlns:wpc="http://schemas.microsoft.com/office/word/2010/wordprocessingCanvas" xmlns:cx="http://schemas.microsoft.com/office/drawing/2014/chartex" xmlns:cx1="http://schemas.microsoft.com/office/drawing/2015/9/8/chartex" xmlns:cx2="http://schemas.microsoft.com/office/drawing/2015/10/21/chartex" xmlns:cx3="http://schemas.microsoft.com/office/drawing/2016/5/9/chartex" xmlns:cx4="http://schemas.microsoft.com/office/drawing/2016/5/10/chartex" xmlns:cx5="http://schemas.microsoft.com/office/drawing/2016/5/11/chartex" xmlns:cx6="http://schemas.microsoft.com/office/drawing/2016/5/12/chartex" xmlns:cx7="http://schemas.microsoft.com/office/drawing/2016/5/13/chartex" xmlns:cx8="http://schemas.microsoft.com/office/drawing/2016/5/14/chartex" xmlns:mc="http://schemas.openxmlformats.org/markup-compatibility/2006" xmlns:aink="http://schemas.microsoft.com/office/drawing/2016/ink" xmlns:am3d="http://schemas.microsoft.com/office/drawing/2017/model3d" xmlns:o="urn:schemas-microsoft-com:office:office" xmlns:r="http://schemas.openxmlformats.org/officeDocument/2006/relationships" xmlns:m="http://schemas.openxmlformats.org/officeDocument/2006/math" xmlns:v="urn:schemas-microsoft-com:vml" xmlns:wp14="http://schemas.microsoft.com/office/word/2010/wordprocessingDrawing" xmlns:wp="http://schemas.openxmlformats.org/drawingml/2006/wordprocessingDrawing" xmlns:w10="urn:schemas-microsoft-com:office:word" xmlns:w="http://schemas.openxmlformats.org/wordprocessingml/2006/main" xmlns:w14="http://schemas.microsoft.com/office/word/2010/wordml" xmlns:w15="http://schemas.microsoft.com/office/word/2012/wordml" xmlns:w16cid="http://schemas.microsoft.com/office/word/2016/wordml/cid" xmlns:w16se="http://schemas.microsoft.com/office/word/2015/wordml/symex" xmlns:wpg="http://schemas.microsoft.com/office/word/2010/wordprocessingGroup" xmlns:wpi="http://schemas.microsoft.com/office/word/2010/wordprocessingInk" xmlns:wne="http://schemas.microsoft.com/office/word/2006/wordml" xmlns:wps="http://schemas.microsoft.com/office/word/2010/wordprocessingShape" mc:Ignorable="w14 w15 w16se w16cid wp14">
   <w:sdt>
     <w:sdtPr>
       <w:id w:val="-2132701547"/>
@@ -24863,7 +25083,7 @@
     <w:sdtContent>
       <w:p>
         <w:pPr>
-          <w:pStyle w:val="Podnoje"/>
+          <w:pStyle w:val="Footer"/>
           <w:jc w:val="right"/>
           <w:rPr>
             <w:rFonts w:ascii="Arial" w:hAnsi="Arial" w:cs="Arial"/>
@@ -24902,7 +25122,16 @@
             <w:sz w:val="18"/>
             <w:szCs w:val="18"/>
           </w:rPr>
-          <w:t>iii</w:t>
+          <w:t>ii</w:t>
+        </w:r>
+        <w:r>
+          <w:rPr>
+            <w:rFonts w:ascii="Arial" w:hAnsi="Arial" w:cs="Arial"/>
+            <w:noProof/>
+            <w:sz w:val="18"/>
+            <w:szCs w:val="18"/>
+          </w:rPr>
+          <w:t>i</w:t>
         </w:r>
         <w:r>
           <w:rPr>
@@ -24918,14 +25147,14 @@
   </w:sdt>
   <w:p>
     <w:pPr>
-      <w:pStyle w:val="Podnoje"/>
+      <w:pStyle w:val="Footer"/>
     </w:pPr>
   </w:p>
 </w:ftr>
 </file>
 
 <file path=word/footer6.xml><?xml version="1.0" encoding="utf-8"?>
-<w:ftr xmlns:wpc="http://schemas.microsoft.com/office/word/2010/wordprocessingCanvas" xmlns:cx="http://schemas.microsoft.com/office/drawing/2014/chartex" xmlns:cx1="http://schemas.microsoft.com/office/drawing/2015/9/8/chartex" xmlns:cx2="http://schemas.microsoft.com/office/drawing/2015/10/21/chartex" xmlns:cx3="http://schemas.microsoft.com/office/drawing/2016/5/9/chartex" xmlns:cx4="http://schemas.microsoft.com/office/drawing/2016/5/10/chartex" xmlns:cx5="http://schemas.microsoft.com/office/drawing/2016/5/11/chartex" xmlns:cx6="http://schemas.microsoft.com/office/drawing/2016/5/12/chartex" xmlns:cx7="http://schemas.microsoft.com/office/drawing/2016/5/13/chartex" xmlns:cx8="http://schemas.microsoft.com/office/drawing/2016/5/14/chartex" xmlns:mc="http://schemas.openxmlformats.org/markup-compatibility/2006" xmlns:aink="http://schemas.microsoft.com/office/drawing/2016/ink" xmlns:am3d="http://schemas.microsoft.com/office/drawing/2017/model3d" xmlns:o="urn:schemas-microsoft-com:office:office" xmlns:r="http://schemas.openxmlformats.org/officeDocument/2006/relationships" xmlns:m="http://schemas.openxmlformats.org/officeDocument/2006/math" xmlns:v="urn:schemas-microsoft-com:vml" xmlns:wp14="http://schemas.microsoft.com/office/word/2010/wordprocessingDrawing" xmlns:wp="http://schemas.openxmlformats.org/drawingml/2006/wordprocessingDrawing" xmlns:w10="urn:schemas-microsoft-com:office:word" xmlns:w="http://schemas.openxmlformats.org/wordprocessingml/2006/main" xmlns:w14="http://schemas.microsoft.com/office/word/2010/wordml" xmlns:w15="http://schemas.microsoft.com/office/word/2012/wordml" xmlns:w16cex="http://schemas.microsoft.com/office/word/2018/wordml/cex" xmlns:w16cid="http://schemas.microsoft.com/office/word/2016/wordml/cid" xmlns:w16="http://schemas.microsoft.com/office/word/2018/wordml" xmlns:w16se="http://schemas.microsoft.com/office/word/2015/wordml/symex" xmlns:wpg="http://schemas.microsoft.com/office/word/2010/wordprocessingGroup" xmlns:wpi="http://schemas.microsoft.com/office/word/2010/wordprocessingInk" xmlns:wne="http://schemas.microsoft.com/office/word/2006/wordml" xmlns:wps="http://schemas.microsoft.com/office/word/2010/wordprocessingShape" mc:Ignorable="w14 w15 w16se w16cid w16 w16cex wp14">
+<w:ftr xmlns:wpc="http://schemas.microsoft.com/office/word/2010/wordprocessingCanvas" xmlns:cx="http://schemas.microsoft.com/office/drawing/2014/chartex" xmlns:cx1="http://schemas.microsoft.com/office/drawing/2015/9/8/chartex" xmlns:cx2="http://schemas.microsoft.com/office/drawing/2015/10/21/chartex" xmlns:cx3="http://schemas.microsoft.com/office/drawing/2016/5/9/chartex" xmlns:cx4="http://schemas.microsoft.com/office/drawing/2016/5/10/chartex" xmlns:cx5="http://schemas.microsoft.com/office/drawing/2016/5/11/chartex" xmlns:cx6="http://schemas.microsoft.com/office/drawing/2016/5/12/chartex" xmlns:cx7="http://schemas.microsoft.com/office/drawing/2016/5/13/chartex" xmlns:cx8="http://schemas.microsoft.com/office/drawing/2016/5/14/chartex" xmlns:mc="http://schemas.openxmlformats.org/markup-compatibility/2006" xmlns:aink="http://schemas.microsoft.com/office/drawing/2016/ink" xmlns:am3d="http://schemas.microsoft.com/office/drawing/2017/model3d" xmlns:o="urn:schemas-microsoft-com:office:office" xmlns:r="http://schemas.openxmlformats.org/officeDocument/2006/relationships" xmlns:m="http://schemas.openxmlformats.org/officeDocument/2006/math" xmlns:v="urn:schemas-microsoft-com:vml" xmlns:wp14="http://schemas.microsoft.com/office/word/2010/wordprocessingDrawing" xmlns:wp="http://schemas.openxmlformats.org/drawingml/2006/wordprocessingDrawing" xmlns:w10="urn:schemas-microsoft-com:office:word" xmlns:w="http://schemas.openxmlformats.org/wordprocessingml/2006/main" xmlns:w14="http://schemas.microsoft.com/office/word/2010/wordml" xmlns:w15="http://schemas.microsoft.com/office/word/2012/wordml" xmlns:w16cid="http://schemas.microsoft.com/office/word/2016/wordml/cid" xmlns:w16se="http://schemas.microsoft.com/office/word/2015/wordml/symex" xmlns:wpg="http://schemas.microsoft.com/office/word/2010/wordprocessingGroup" xmlns:wpi="http://schemas.microsoft.com/office/word/2010/wordprocessingInk" xmlns:wne="http://schemas.microsoft.com/office/word/2006/wordml" xmlns:wps="http://schemas.microsoft.com/office/word/2010/wordprocessingShape" mc:Ignorable="w14 w15 w16se w16cid wp14">
   <w:sdt>
     <w:sdtPr>
       <w:id w:val="21073647"/>
@@ -24944,7 +25173,7 @@
     <w:sdtContent>
       <w:p>
         <w:pPr>
-          <w:pStyle w:val="Podnoje"/>
+          <w:pStyle w:val="Footer"/>
           <w:jc w:val="right"/>
           <w:rPr>
             <w:rFonts w:ascii="Arial" w:hAnsi="Arial" w:cs="Arial"/>
@@ -24983,7 +25212,16 @@
             <w:sz w:val="18"/>
             <w:szCs w:val="18"/>
           </w:rPr>
-          <w:t>13</w:t>
+          <w:t>1</w:t>
+        </w:r>
+        <w:r>
+          <w:rPr>
+            <w:rFonts w:ascii="Arial" w:hAnsi="Arial" w:cs="Arial"/>
+            <w:noProof/>
+            <w:sz w:val="18"/>
+            <w:szCs w:val="18"/>
+          </w:rPr>
+          <w:t>3</w:t>
         </w:r>
         <w:r>
           <w:rPr>
@@ -24999,14 +25237,14 @@
   </w:sdt>
   <w:p>
     <w:pPr>
-      <w:pStyle w:val="Podnoje"/>
+      <w:pStyle w:val="Footer"/>
     </w:pPr>
   </w:p>
 </w:ftr>
 </file>
 
 <file path=word/footnotes.xml><?xml version="1.0" encoding="utf-8"?>
-<w:footnotes xmlns:wpc="http://schemas.microsoft.com/office/word/2010/wordprocessingCanvas" xmlns:cx="http://schemas.microsoft.com/office/drawing/2014/chartex" xmlns:cx1="http://schemas.microsoft.com/office/drawing/2015/9/8/chartex" xmlns:cx2="http://schemas.microsoft.com/office/drawing/2015/10/21/chartex" xmlns:cx3="http://schemas.microsoft.com/office/drawing/2016/5/9/chartex" xmlns:cx4="http://schemas.microsoft.com/office/drawing/2016/5/10/chartex" xmlns:cx5="http://schemas.microsoft.com/office/drawing/2016/5/11/chartex" xmlns:cx6="http://schemas.microsoft.com/office/drawing/2016/5/12/chartex" xmlns:cx7="http://schemas.microsoft.com/office/drawing/2016/5/13/chartex" xmlns:cx8="http://schemas.microsoft.com/office/drawing/2016/5/14/chartex" xmlns:mc="http://schemas.openxmlformats.org/markup-compatibility/2006" xmlns:aink="http://schemas.microsoft.com/office/drawing/2016/ink" xmlns:am3d="http://schemas.microsoft.com/office/drawing/2017/model3d" xmlns:o="urn:schemas-microsoft-com:office:office" xmlns:r="http://schemas.openxmlformats.org/officeDocument/2006/relationships" xmlns:m="http://schemas.openxmlformats.org/officeDocument/2006/math" xmlns:v="urn:schemas-microsoft-com:vml" xmlns:wp14="http://schemas.microsoft.com/office/word/2010/wordprocessingDrawing" xmlns:wp="http://schemas.openxmlformats.org/drawingml/2006/wordprocessingDrawing" xmlns:w10="urn:schemas-microsoft-com:office:word" xmlns:w="http://schemas.openxmlformats.org/wordprocessingml/2006/main" xmlns:w14="http://schemas.microsoft.com/office/word/2010/wordml" xmlns:w15="http://schemas.microsoft.com/office/word/2012/wordml" xmlns:w16cex="http://schemas.microsoft.com/office/word/2018/wordml/cex" xmlns:w16cid="http://schemas.microsoft.com/office/word/2016/wordml/cid" xmlns:w16="http://schemas.microsoft.com/office/word/2018/wordml" xmlns:w16se="http://schemas.microsoft.com/office/word/2015/wordml/symex" xmlns:wpg="http://schemas.microsoft.com/office/word/2010/wordprocessingGroup" xmlns:wpi="http://schemas.microsoft.com/office/word/2010/wordprocessingInk" xmlns:wne="http://schemas.microsoft.com/office/word/2006/wordml" xmlns:wps="http://schemas.microsoft.com/office/word/2010/wordprocessingShape" mc:Ignorable="w14 w15 w16se w16cid w16 w16cex wp14">
+<w:footnotes xmlns:wpc="http://schemas.microsoft.com/office/word/2010/wordprocessingCanvas" xmlns:cx="http://schemas.microsoft.com/office/drawing/2014/chartex" xmlns:cx1="http://schemas.microsoft.com/office/drawing/2015/9/8/chartex" xmlns:cx2="http://schemas.microsoft.com/office/drawing/2015/10/21/chartex" xmlns:cx3="http://schemas.microsoft.com/office/drawing/2016/5/9/chartex" xmlns:cx4="http://schemas.microsoft.com/office/drawing/2016/5/10/chartex" xmlns:cx5="http://schemas.microsoft.com/office/drawing/2016/5/11/chartex" xmlns:cx6="http://schemas.microsoft.com/office/drawing/2016/5/12/chartex" xmlns:cx7="http://schemas.microsoft.com/office/drawing/2016/5/13/chartex" xmlns:cx8="http://schemas.microsoft.com/office/drawing/2016/5/14/chartex" xmlns:mc="http://schemas.openxmlformats.org/markup-compatibility/2006" xmlns:aink="http://schemas.microsoft.com/office/drawing/2016/ink" xmlns:am3d="http://schemas.microsoft.com/office/drawing/2017/model3d" xmlns:o="urn:schemas-microsoft-com:office:office" xmlns:r="http://schemas.openxmlformats.org/officeDocument/2006/relationships" xmlns:m="http://schemas.openxmlformats.org/officeDocument/2006/math" xmlns:v="urn:schemas-microsoft-com:vml" xmlns:wp14="http://schemas.microsoft.com/office/word/2010/wordprocessingDrawing" xmlns:wp="http://schemas.openxmlformats.org/drawingml/2006/wordprocessingDrawing" xmlns:w10="urn:schemas-microsoft-com:office:word" xmlns:w="http://schemas.openxmlformats.org/wordprocessingml/2006/main" xmlns:w14="http://schemas.microsoft.com/office/word/2010/wordml" xmlns:w15="http://schemas.microsoft.com/office/word/2012/wordml" xmlns:w16cid="http://schemas.microsoft.com/office/word/2016/wordml/cid" xmlns:w16se="http://schemas.microsoft.com/office/word/2015/wordml/symex" xmlns:wpg="http://schemas.microsoft.com/office/word/2010/wordprocessingGroup" xmlns:wpi="http://schemas.microsoft.com/office/word/2010/wordprocessingInk" xmlns:wne="http://schemas.microsoft.com/office/word/2006/wordml" xmlns:wps="http://schemas.microsoft.com/office/word/2010/wordprocessingShape" mc:Ignorable="w14 w15 w16se w16cid wp14">
   <w:footnote w:type="separator" w:id="-1">
     <w:p>
       <w:r>
@@ -25025,7 +25263,7 @@
 </file>
 
 <file path=word/numbering.xml><?xml version="1.0" encoding="utf-8"?>
-<w:numbering xmlns:wpc="http://schemas.microsoft.com/office/word/2010/wordprocessingCanvas" xmlns:cx="http://schemas.microsoft.com/office/drawing/2014/chartex" xmlns:cx1="http://schemas.microsoft.com/office/drawing/2015/9/8/chartex" xmlns:cx2="http://schemas.microsoft.com/office/drawing/2015/10/21/chartex" xmlns:cx3="http://schemas.microsoft.com/office/drawing/2016/5/9/chartex" xmlns:cx4="http://schemas.microsoft.com/office/drawing/2016/5/10/chartex" xmlns:cx5="http://schemas.microsoft.com/office/drawing/2016/5/11/chartex" xmlns:cx6="http://schemas.microsoft.com/office/drawing/2016/5/12/chartex" xmlns:cx7="http://schemas.microsoft.com/office/drawing/2016/5/13/chartex" xmlns:cx8="http://schemas.microsoft.com/office/drawing/2016/5/14/chartex" xmlns:mc="http://schemas.openxmlformats.org/markup-compatibility/2006" xmlns:aink="http://schemas.microsoft.com/office/drawing/2016/ink" xmlns:am3d="http://schemas.microsoft.com/office/drawing/2017/model3d" xmlns:o="urn:schemas-microsoft-com:office:office" xmlns:r="http://schemas.openxmlformats.org/officeDocument/2006/relationships" xmlns:m="http://schemas.openxmlformats.org/officeDocument/2006/math" xmlns:v="urn:schemas-microsoft-com:vml" xmlns:wp14="http://schemas.microsoft.com/office/word/2010/wordprocessingDrawing" xmlns:wp="http://schemas.openxmlformats.org/drawingml/2006/wordprocessingDrawing" xmlns:w10="urn:schemas-microsoft-com:office:word" xmlns:w="http://schemas.openxmlformats.org/wordprocessingml/2006/main" xmlns:w14="http://schemas.microsoft.com/office/word/2010/wordml" xmlns:w15="http://schemas.microsoft.com/office/word/2012/wordml" xmlns:w16cex="http://schemas.microsoft.com/office/word/2018/wordml/cex" xmlns:w16cid="http://schemas.microsoft.com/office/word/2016/wordml/cid" xmlns:w16="http://schemas.microsoft.com/office/word/2018/wordml" xmlns:w16se="http://schemas.microsoft.com/office/word/2015/wordml/symex" xmlns:wpg="http://schemas.microsoft.com/office/word/2010/wordprocessingGroup" xmlns:wpi="http://schemas.microsoft.com/office/word/2010/wordprocessingInk" xmlns:wne="http://schemas.microsoft.com/office/word/2006/wordml" xmlns:wps="http://schemas.microsoft.com/office/word/2010/wordprocessingShape" mc:Ignorable="w14 w15 w16se w16cid w16 w16cex wp14">
+<w:numbering xmlns:wpc="http://schemas.microsoft.com/office/word/2010/wordprocessingCanvas" xmlns:cx="http://schemas.microsoft.com/office/drawing/2014/chartex" xmlns:cx1="http://schemas.microsoft.com/office/drawing/2015/9/8/chartex" xmlns:cx2="http://schemas.microsoft.com/office/drawing/2015/10/21/chartex" xmlns:cx3="http://schemas.microsoft.com/office/drawing/2016/5/9/chartex" xmlns:cx4="http://schemas.microsoft.com/office/drawing/2016/5/10/chartex" xmlns:cx5="http://schemas.microsoft.com/office/drawing/2016/5/11/chartex" xmlns:cx6="http://schemas.microsoft.com/office/drawing/2016/5/12/chartex" xmlns:cx7="http://schemas.microsoft.com/office/drawing/2016/5/13/chartex" xmlns:cx8="http://schemas.microsoft.com/office/drawing/2016/5/14/chartex" xmlns:mc="http://schemas.openxmlformats.org/markup-compatibility/2006" xmlns:aink="http://schemas.microsoft.com/office/drawing/2016/ink" xmlns:am3d="http://schemas.microsoft.com/office/drawing/2017/model3d" xmlns:o="urn:schemas-microsoft-com:office:office" xmlns:r="http://schemas.openxmlformats.org/officeDocument/2006/relationships" xmlns:m="http://schemas.openxmlformats.org/officeDocument/2006/math" xmlns:v="urn:schemas-microsoft-com:vml" xmlns:wp14="http://schemas.microsoft.com/office/word/2010/wordprocessingDrawing" xmlns:wp="http://schemas.openxmlformats.org/drawingml/2006/wordprocessingDrawing" xmlns:w10="urn:schemas-microsoft-com:office:word" xmlns:w="http://schemas.openxmlformats.org/wordprocessingml/2006/main" xmlns:w14="http://schemas.microsoft.com/office/word/2010/wordml" xmlns:w15="http://schemas.microsoft.com/office/word/2012/wordml" xmlns:w16cid="http://schemas.microsoft.com/office/word/2016/wordml/cid" xmlns:w16se="http://schemas.microsoft.com/office/word/2015/wordml/symex" xmlns:wpg="http://schemas.microsoft.com/office/word/2010/wordprocessingGroup" xmlns:wpi="http://schemas.microsoft.com/office/word/2010/wordprocessingInk" xmlns:wne="http://schemas.microsoft.com/office/word/2006/wordml" xmlns:wps="http://schemas.microsoft.com/office/word/2010/wordprocessingShape" mc:Ignorable="w14 w15 w16se w16cid wp14">
   <w:abstractNum w:abstractNumId="0" w15:restartNumberingAfterBreak="0">
     <w:nsid w:val="00C36962"/>
     <w:multiLevelType w:val="hybridMultilevel"/>
@@ -27805,7 +28043,7 @@
 </file>
 
 <file path=word/styles.xml><?xml version="1.0" encoding="utf-8"?>
-<w:styles xmlns:mc="http://schemas.openxmlformats.org/markup-compatibility/2006" xmlns:r="http://schemas.openxmlformats.org/officeDocument/2006/relationships" xmlns:w="http://schemas.openxmlformats.org/wordprocessingml/2006/main" xmlns:w14="http://schemas.microsoft.com/office/word/2010/wordml" xmlns:w15="http://schemas.microsoft.com/office/word/2012/wordml" xmlns:w16cex="http://schemas.microsoft.com/office/word/2018/wordml/cex" xmlns:w16cid="http://schemas.microsoft.com/office/word/2016/wordml/cid" xmlns:w16="http://schemas.microsoft.com/office/word/2018/wordml" xmlns:w16se="http://schemas.microsoft.com/office/word/2015/wordml/symex" mc:Ignorable="w14 w15 w16se w16cid w16 w16cex">
+<w:styles xmlns:mc="http://schemas.openxmlformats.org/markup-compatibility/2006" xmlns:r="http://schemas.openxmlformats.org/officeDocument/2006/relationships" xmlns:w="http://schemas.openxmlformats.org/wordprocessingml/2006/main" xmlns:w14="http://schemas.microsoft.com/office/word/2010/wordml" xmlns:w15="http://schemas.microsoft.com/office/word/2012/wordml" xmlns:w16cid="http://schemas.microsoft.com/office/word/2016/wordml/cid" xmlns:w16se="http://schemas.microsoft.com/office/word/2015/wordml/symex" mc:Ignorable="w14 w15 w16se w16cid">
   <w:docDefaults>
     <w:rPrDefault>
       <w:rPr>
@@ -28213,11 +28451,11 @@
       <w:lang w:eastAsia="hr-HR"/>
     </w:rPr>
   </w:style>
-  <w:style w:type="paragraph" w:styleId="Naslov1">
+  <w:style w:type="paragraph" w:styleId="Heading1">
     <w:name w:val="heading 1"/>
     <w:basedOn w:val="Normal"/>
     <w:next w:val="Normal"/>
-    <w:link w:val="Naslov1Char"/>
+    <w:link w:val="Heading1Char"/>
     <w:uiPriority w:val="9"/>
     <w:qFormat/>
     <w:rsid w:val="00EA7310"/>
@@ -28236,11 +28474,11 @@
       <w:szCs w:val="28"/>
     </w:rPr>
   </w:style>
-  <w:style w:type="paragraph" w:styleId="Naslov2">
+  <w:style w:type="paragraph" w:styleId="Heading2">
     <w:name w:val="heading 2"/>
     <w:basedOn w:val="Normal"/>
     <w:next w:val="Normal"/>
-    <w:link w:val="Naslov2Char"/>
+    <w:link w:val="Heading2Char"/>
     <w:uiPriority w:val="9"/>
     <w:semiHidden/>
     <w:unhideWhenUsed/>
@@ -28261,11 +28499,11 @@
       <w:szCs w:val="26"/>
     </w:rPr>
   </w:style>
-  <w:style w:type="paragraph" w:styleId="Naslov3">
+  <w:style w:type="paragraph" w:styleId="Heading3">
     <w:name w:val="heading 3"/>
     <w:basedOn w:val="Normal"/>
     <w:next w:val="Normal"/>
-    <w:link w:val="Naslov3Char"/>
+    <w:link w:val="Heading3Char"/>
     <w:uiPriority w:val="9"/>
     <w:semiHidden/>
     <w:unhideWhenUsed/>
@@ -28284,13 +28522,13 @@
       <w:color w:val="4F81BD" w:themeColor="accent1"/>
     </w:rPr>
   </w:style>
-  <w:style w:type="character" w:default="1" w:styleId="Zadanifontodlomka">
+  <w:style w:type="character" w:default="1" w:styleId="DefaultParagraphFont">
     <w:name w:val="Default Paragraph Font"/>
     <w:uiPriority w:val="1"/>
     <w:semiHidden/>
     <w:unhideWhenUsed/>
   </w:style>
-  <w:style w:type="table" w:default="1" w:styleId="Obinatablica">
+  <w:style w:type="table" w:default="1" w:styleId="TableNormal">
     <w:name w:val="Normal Table"/>
     <w:uiPriority w:val="99"/>
     <w:semiHidden/>
@@ -28305,7 +28543,7 @@
       </w:tblCellMar>
     </w:tblPr>
   </w:style>
-  <w:style w:type="numbering" w:default="1" w:styleId="Bezpopisa">
+  <w:style w:type="numbering" w:default="1" w:styleId="NoList">
     <w:name w:val="No List"/>
     <w:uiPriority w:val="99"/>
     <w:semiHidden/>
@@ -28423,10 +28661,10 @@
       <w:sz w:val="36"/>
     </w:rPr>
   </w:style>
-  <w:style w:type="paragraph" w:styleId="Odlomakpopisa">
+  <w:style w:type="paragraph" w:styleId="ListParagraph">
     <w:name w:val="List Paragraph"/>
     <w:basedOn w:val="Normal"/>
-    <w:link w:val="OdlomakpopisaChar"/>
+    <w:link w:val="ListParagraphChar"/>
     <w:uiPriority w:val="34"/>
     <w:qFormat/>
     <w:rsid w:val="00FE7A9A"/>
@@ -28437,7 +28675,7 @@
   </w:style>
   <w:style w:type="character" w:customStyle="1" w:styleId="NazivinstitucijeChar">
     <w:name w:val="Naziv institucije Char"/>
-    <w:basedOn w:val="Zadanifontodlomka"/>
+    <w:basedOn w:val="DefaultParagraphFont"/>
     <w:link w:val="Nazivinstitucije"/>
     <w:rsid w:val="00FD0CD5"/>
     <w:rPr>
@@ -28480,7 +28718,7 @@
   </w:style>
   <w:style w:type="paragraph" w:customStyle="1" w:styleId="FOINaslov2">
     <w:name w:val="FOI Naslov 2"/>
-    <w:basedOn w:val="Odlomakpopisa"/>
+    <w:basedOn w:val="ListParagraph"/>
     <w:link w:val="FOINaslov2Char"/>
     <w:qFormat/>
     <w:rsid w:val="00051850"/>
@@ -28502,7 +28740,7 @@
   </w:style>
   <w:style w:type="paragraph" w:customStyle="1" w:styleId="FOINaslov3">
     <w:name w:val="FOI Naslov 3"/>
-    <w:basedOn w:val="Odlomakpopisa"/>
+    <w:basedOn w:val="ListParagraph"/>
     <w:link w:val="FOINaslov3Char"/>
     <w:qFormat/>
     <w:rsid w:val="00051850"/>
@@ -28521,10 +28759,10 @@
       <w:sz w:val="28"/>
     </w:rPr>
   </w:style>
-  <w:style w:type="character" w:customStyle="1" w:styleId="OdlomakpopisaChar">
-    <w:name w:val="Odlomak popisa Char"/>
-    <w:basedOn w:val="Zadanifontodlomka"/>
-    <w:link w:val="Odlomakpopisa"/>
+  <w:style w:type="character" w:customStyle="1" w:styleId="ListParagraphChar">
+    <w:name w:val="List Paragraph Char"/>
+    <w:basedOn w:val="DefaultParagraphFont"/>
+    <w:link w:val="ListParagraph"/>
     <w:uiPriority w:val="34"/>
     <w:rsid w:val="000A11F1"/>
     <w:rPr>
@@ -28536,7 +28774,7 @@
   </w:style>
   <w:style w:type="character" w:customStyle="1" w:styleId="FOINaslov2Char">
     <w:name w:val="FOI Naslov 2 Char"/>
-    <w:basedOn w:val="OdlomakpopisaChar"/>
+    <w:basedOn w:val="ListParagraphChar"/>
     <w:link w:val="FOINaslov2"/>
     <w:rsid w:val="00051850"/>
     <w:rPr>
@@ -28549,7 +28787,7 @@
   </w:style>
   <w:style w:type="paragraph" w:customStyle="1" w:styleId="FOINaslov4">
     <w:name w:val="FOI Naslov 4"/>
-    <w:basedOn w:val="Odlomakpopisa"/>
+    <w:basedOn w:val="ListParagraph"/>
     <w:link w:val="FOINaslov4Char"/>
     <w:qFormat/>
     <w:rsid w:val="000A11F1"/>
@@ -28569,7 +28807,7 @@
   </w:style>
   <w:style w:type="character" w:customStyle="1" w:styleId="FOINaslov3Char">
     <w:name w:val="FOI Naslov 3 Char"/>
-    <w:basedOn w:val="OdlomakpopisaChar"/>
+    <w:basedOn w:val="ListParagraphChar"/>
     <w:link w:val="FOINaslov3"/>
     <w:rsid w:val="00051850"/>
     <w:rPr>
@@ -28582,7 +28820,7 @@
   </w:style>
   <w:style w:type="character" w:customStyle="1" w:styleId="FOINaslov4Char">
     <w:name w:val="FOI Naslov 4 Char"/>
-    <w:basedOn w:val="OdlomakpopisaChar"/>
+    <w:basedOn w:val="ListParagraphChar"/>
     <w:link w:val="FOINaslov4"/>
     <w:rsid w:val="000A11F1"/>
     <w:rPr>
@@ -28593,7 +28831,7 @@
       <w:lang w:eastAsia="hr-HR"/>
     </w:rPr>
   </w:style>
-  <w:style w:type="paragraph" w:styleId="StandardWeb">
+  <w:style w:type="paragraph" w:styleId="NormalWeb">
     <w:name w:val="Normal (Web)"/>
     <w:basedOn w:val="Normal"/>
     <w:uiPriority w:val="99"/>
@@ -28618,10 +28856,10 @@
       <w:lang w:eastAsia="en-US"/>
     </w:rPr>
   </w:style>
-  <w:style w:type="character" w:customStyle="1" w:styleId="Naslov1Char">
-    <w:name w:val="Naslov 1 Char"/>
-    <w:basedOn w:val="Zadanifontodlomka"/>
-    <w:link w:val="Naslov1"/>
+  <w:style w:type="character" w:customStyle="1" w:styleId="Heading1Char">
+    <w:name w:val="Heading 1 Char"/>
+    <w:basedOn w:val="DefaultParagraphFont"/>
+    <w:link w:val="Heading1"/>
     <w:uiPriority w:val="9"/>
     <w:rsid w:val="00EA7310"/>
     <w:rPr>
@@ -28634,10 +28872,10 @@
       <w:lang w:eastAsia="hr-HR"/>
     </w:rPr>
   </w:style>
-  <w:style w:type="character" w:customStyle="1" w:styleId="Naslov2Char">
-    <w:name w:val="Naslov 2 Char"/>
-    <w:basedOn w:val="Zadanifontodlomka"/>
-    <w:link w:val="Naslov2"/>
+  <w:style w:type="character" w:customStyle="1" w:styleId="Heading2Char">
+    <w:name w:val="Heading 2 Char"/>
+    <w:basedOn w:val="DefaultParagraphFont"/>
+    <w:link w:val="Heading2"/>
     <w:uiPriority w:val="9"/>
     <w:semiHidden/>
     <w:rsid w:val="00EA7310"/>
@@ -28651,10 +28889,10 @@
       <w:lang w:eastAsia="hr-HR"/>
     </w:rPr>
   </w:style>
-  <w:style w:type="character" w:customStyle="1" w:styleId="Naslov3Char">
-    <w:name w:val="Naslov 3 Char"/>
-    <w:basedOn w:val="Zadanifontodlomka"/>
-    <w:link w:val="Naslov3"/>
+  <w:style w:type="character" w:customStyle="1" w:styleId="Heading3Char">
+    <w:name w:val="Heading 3 Char"/>
+    <w:basedOn w:val="DefaultParagraphFont"/>
+    <w:link w:val="Heading3"/>
     <w:uiPriority w:val="9"/>
     <w:semiHidden/>
     <w:rsid w:val="00EA7310"/>
@@ -28668,7 +28906,7 @@
       <w:lang w:eastAsia="hr-HR"/>
     </w:rPr>
   </w:style>
-  <w:style w:type="paragraph" w:styleId="Sadraj1">
+  <w:style w:type="paragraph" w:styleId="TOC1">
     <w:name w:val="toc 1"/>
     <w:basedOn w:val="Normal"/>
     <w:next w:val="Normal"/>
@@ -28690,7 +28928,7 @@
       <w:szCs w:val="22"/>
     </w:rPr>
   </w:style>
-  <w:style w:type="paragraph" w:styleId="Sadraj2">
+  <w:style w:type="paragraph" w:styleId="TOC2">
     <w:name w:val="toc 2"/>
     <w:basedOn w:val="Normal"/>
     <w:next w:val="Normal"/>
@@ -28707,7 +28945,7 @@
       <w:ind w:left="240"/>
     </w:pPr>
   </w:style>
-  <w:style w:type="paragraph" w:styleId="Sadraj3">
+  <w:style w:type="paragraph" w:styleId="TOC3">
     <w:name w:val="toc 3"/>
     <w:basedOn w:val="Normal"/>
     <w:next w:val="Normal"/>
@@ -28724,7 +28962,7 @@
       <w:ind w:left="480"/>
     </w:pPr>
   </w:style>
-  <w:style w:type="paragraph" w:styleId="Sadraj4">
+  <w:style w:type="paragraph" w:styleId="TOC4">
     <w:name w:val="toc 4"/>
     <w:basedOn w:val="Normal"/>
     <w:next w:val="Normal"/>
@@ -28741,9 +28979,9 @@
       <w:ind w:left="720"/>
     </w:pPr>
   </w:style>
-  <w:style w:type="character" w:styleId="Hiperveza">
+  <w:style w:type="character" w:styleId="Hyperlink">
     <w:name w:val="Hyperlink"/>
-    <w:basedOn w:val="Zadanifontodlomka"/>
+    <w:basedOn w:val="DefaultParagraphFont"/>
     <w:uiPriority w:val="99"/>
     <w:unhideWhenUsed/>
     <w:rsid w:val="00EA7310"/>
@@ -28754,13 +28992,13 @@
   </w:style>
   <w:style w:type="character" w:customStyle="1" w:styleId="apple-converted-space">
     <w:name w:val="apple-converted-space"/>
-    <w:basedOn w:val="Zadanifontodlomka"/>
+    <w:basedOn w:val="DefaultParagraphFont"/>
     <w:rsid w:val="00901FB5"/>
   </w:style>
-  <w:style w:type="paragraph" w:styleId="Obinitekst">
+  <w:style w:type="paragraph" w:styleId="PlainText">
     <w:name w:val="Plain Text"/>
     <w:basedOn w:val="Normal"/>
-    <w:link w:val="ObinitekstChar"/>
+    <w:link w:val="PlainTextChar"/>
     <w:rsid w:val="00DF32E9"/>
     <w:rPr>
       <w:rFonts w:ascii="Courier New" w:hAnsi="Courier New"/>
@@ -28769,10 +29007,10 @@
       <w:lang w:val="en-US" w:eastAsia="en-US"/>
     </w:rPr>
   </w:style>
-  <w:style w:type="character" w:customStyle="1" w:styleId="ObinitekstChar">
-    <w:name w:val="Obični tekst Char"/>
-    <w:basedOn w:val="Zadanifontodlomka"/>
-    <w:link w:val="Obinitekst"/>
+  <w:style w:type="character" w:customStyle="1" w:styleId="PlainTextChar">
+    <w:name w:val="Plain Text Char"/>
+    <w:basedOn w:val="DefaultParagraphFont"/>
+    <w:link w:val="PlainText"/>
     <w:rsid w:val="00DF32E9"/>
     <w:rPr>
       <w:rFonts w:ascii="Courier New" w:eastAsia="Times New Roman" w:hAnsi="Courier New" w:cs="Times New Roman"/>
@@ -28781,9 +29019,9 @@
       <w:lang w:val="en-US"/>
     </w:rPr>
   </w:style>
-  <w:style w:type="paragraph" w:styleId="TOCNaslov">
+  <w:style w:type="paragraph" w:styleId="TOCHeading">
     <w:name w:val="TOC Heading"/>
-    <w:basedOn w:val="Naslov1"/>
+    <w:basedOn w:val="Heading1"/>
     <w:next w:val="Normal"/>
     <w:uiPriority w:val="39"/>
     <w:semiHidden/>
@@ -28798,10 +29036,10 @@
       <w:lang w:eastAsia="en-US"/>
     </w:rPr>
   </w:style>
-  <w:style w:type="paragraph" w:styleId="Tekstbalonia">
+  <w:style w:type="paragraph" w:styleId="BalloonText">
     <w:name w:val="Balloon Text"/>
     <w:basedOn w:val="Normal"/>
-    <w:link w:val="TekstbaloniaChar"/>
+    <w:link w:val="BalloonTextChar"/>
     <w:uiPriority w:val="99"/>
     <w:semiHidden/>
     <w:unhideWhenUsed/>
@@ -28812,10 +29050,10 @@
       <w:szCs w:val="16"/>
     </w:rPr>
   </w:style>
-  <w:style w:type="character" w:customStyle="1" w:styleId="TekstbaloniaChar">
-    <w:name w:val="Tekst balončića Char"/>
-    <w:basedOn w:val="Zadanifontodlomka"/>
-    <w:link w:val="Tekstbalonia"/>
+  <w:style w:type="character" w:customStyle="1" w:styleId="BalloonTextChar">
+    <w:name w:val="Balloon Text Char"/>
+    <w:basedOn w:val="DefaultParagraphFont"/>
+    <w:link w:val="BalloonText"/>
     <w:uiPriority w:val="99"/>
     <w:semiHidden/>
     <w:rsid w:val="00BB2366"/>
@@ -28826,10 +29064,10 @@
       <w:lang w:eastAsia="hr-HR"/>
     </w:rPr>
   </w:style>
-  <w:style w:type="paragraph" w:styleId="Zaglavlje">
+  <w:style w:type="paragraph" w:styleId="Header">
     <w:name w:val="header"/>
     <w:basedOn w:val="Normal"/>
-    <w:link w:val="ZaglavljeChar"/>
+    <w:link w:val="HeaderChar"/>
     <w:uiPriority w:val="99"/>
     <w:unhideWhenUsed/>
     <w:rsid w:val="0015288B"/>
@@ -28840,10 +29078,10 @@
       </w:tabs>
     </w:pPr>
   </w:style>
-  <w:style w:type="character" w:customStyle="1" w:styleId="ZaglavljeChar">
-    <w:name w:val="Zaglavlje Char"/>
-    <w:basedOn w:val="Zadanifontodlomka"/>
-    <w:link w:val="Zaglavlje"/>
+  <w:style w:type="character" w:customStyle="1" w:styleId="HeaderChar">
+    <w:name w:val="Header Char"/>
+    <w:basedOn w:val="DefaultParagraphFont"/>
+    <w:link w:val="Header"/>
     <w:uiPriority w:val="99"/>
     <w:rsid w:val="0015288B"/>
     <w:rPr>
@@ -28853,10 +29091,10 @@
       <w:lang w:eastAsia="hr-HR"/>
     </w:rPr>
   </w:style>
-  <w:style w:type="paragraph" w:styleId="Podnoje">
+  <w:style w:type="paragraph" w:styleId="Footer">
     <w:name w:val="footer"/>
     <w:basedOn w:val="Normal"/>
-    <w:link w:val="PodnojeChar"/>
+    <w:link w:val="FooterChar"/>
     <w:uiPriority w:val="99"/>
     <w:unhideWhenUsed/>
     <w:rsid w:val="0015288B"/>
@@ -28867,10 +29105,10 @@
       </w:tabs>
     </w:pPr>
   </w:style>
-  <w:style w:type="character" w:customStyle="1" w:styleId="PodnojeChar">
-    <w:name w:val="Podnožje Char"/>
-    <w:basedOn w:val="Zadanifontodlomka"/>
-    <w:link w:val="Podnoje"/>
+  <w:style w:type="character" w:customStyle="1" w:styleId="FooterChar">
+    <w:name w:val="Footer Char"/>
+    <w:basedOn w:val="DefaultParagraphFont"/>
+    <w:link w:val="Footer"/>
     <w:uiPriority w:val="99"/>
     <w:rsid w:val="0015288B"/>
     <w:rPr>
@@ -28880,9 +29118,9 @@
       <w:lang w:eastAsia="hr-HR"/>
     </w:rPr>
   </w:style>
-  <w:style w:type="character" w:styleId="Referencakomentara">
+  <w:style w:type="character" w:styleId="CommentReference">
     <w:name w:val="annotation reference"/>
-    <w:basedOn w:val="Zadanifontodlomka"/>
+    <w:basedOn w:val="DefaultParagraphFont"/>
     <w:uiPriority w:val="99"/>
     <w:semiHidden/>
     <w:unhideWhenUsed/>
@@ -28892,10 +29130,10 @@
       <w:szCs w:val="16"/>
     </w:rPr>
   </w:style>
-  <w:style w:type="paragraph" w:styleId="Tekstkomentara">
+  <w:style w:type="paragraph" w:styleId="CommentText">
     <w:name w:val="annotation text"/>
     <w:basedOn w:val="Normal"/>
-    <w:link w:val="TekstkomentaraChar"/>
+    <w:link w:val="CommentTextChar"/>
     <w:uiPriority w:val="99"/>
     <w:semiHidden/>
     <w:unhideWhenUsed/>
@@ -28905,10 +29143,10 @@
       <w:szCs w:val="20"/>
     </w:rPr>
   </w:style>
-  <w:style w:type="character" w:customStyle="1" w:styleId="TekstkomentaraChar">
-    <w:name w:val="Tekst komentara Char"/>
-    <w:basedOn w:val="Zadanifontodlomka"/>
-    <w:link w:val="Tekstkomentara"/>
+  <w:style w:type="character" w:customStyle="1" w:styleId="CommentTextChar">
+    <w:name w:val="Comment Text Char"/>
+    <w:basedOn w:val="DefaultParagraphFont"/>
+    <w:link w:val="CommentText"/>
     <w:uiPriority w:val="99"/>
     <w:semiHidden/>
     <w:rsid w:val="0008292E"/>
@@ -28919,11 +29157,11 @@
       <w:lang w:eastAsia="hr-HR"/>
     </w:rPr>
   </w:style>
-  <w:style w:type="paragraph" w:styleId="Predmetkomentara">
+  <w:style w:type="paragraph" w:styleId="CommentSubject">
     <w:name w:val="annotation subject"/>
-    <w:basedOn w:val="Tekstkomentara"/>
-    <w:next w:val="Tekstkomentara"/>
-    <w:link w:val="PredmetkomentaraChar"/>
+    <w:basedOn w:val="CommentText"/>
+    <w:next w:val="CommentText"/>
+    <w:link w:val="CommentSubjectChar"/>
     <w:uiPriority w:val="99"/>
     <w:semiHidden/>
     <w:unhideWhenUsed/>
@@ -28933,10 +29171,10 @@
       <w:bCs/>
     </w:rPr>
   </w:style>
-  <w:style w:type="character" w:customStyle="1" w:styleId="PredmetkomentaraChar">
-    <w:name w:val="Predmet komentara Char"/>
-    <w:basedOn w:val="TekstkomentaraChar"/>
-    <w:link w:val="Predmetkomentara"/>
+  <w:style w:type="character" w:customStyle="1" w:styleId="CommentSubjectChar">
+    <w:name w:val="Comment Subject Char"/>
+    <w:basedOn w:val="CommentTextChar"/>
+    <w:link w:val="CommentSubject"/>
     <w:uiPriority w:val="99"/>
     <w:semiHidden/>
     <w:rsid w:val="0008292E"/>
@@ -28949,9 +29187,9 @@
       <w:lang w:eastAsia="hr-HR"/>
     </w:rPr>
   </w:style>
-  <w:style w:type="table" w:styleId="Reetkatablice">
+  <w:style w:type="table" w:styleId="TableGrid">
     <w:name w:val="Table Grid"/>
-    <w:basedOn w:val="Obinatablica"/>
+    <w:basedOn w:val="TableNormal"/>
     <w:uiPriority w:val="59"/>
     <w:rsid w:val="00256DB8"/>
     <w:pPr>
@@ -28968,10 +29206,10 @@
       </w:tblBorders>
     </w:tblPr>
   </w:style>
-  <w:style w:type="paragraph" w:styleId="HTMLunaprijedoblikovano">
+  <w:style w:type="paragraph" w:styleId="HTMLPreformatted">
     <w:name w:val="HTML Preformatted"/>
     <w:basedOn w:val="Normal"/>
-    <w:link w:val="HTMLunaprijedoblikovanoChar"/>
+    <w:link w:val="HTMLPreformattedChar"/>
     <w:uiPriority w:val="99"/>
     <w:unhideWhenUsed/>
     <w:rsid w:val="00D730E6"/>
@@ -29001,10 +29239,10 @@
       <w:szCs w:val="20"/>
     </w:rPr>
   </w:style>
-  <w:style w:type="character" w:customStyle="1" w:styleId="HTMLunaprijedoblikovanoChar">
-    <w:name w:val="HTML unaprijed oblikovano Char"/>
-    <w:basedOn w:val="Zadanifontodlomka"/>
-    <w:link w:val="HTMLunaprijedoblikovano"/>
+  <w:style w:type="character" w:customStyle="1" w:styleId="HTMLPreformattedChar">
+    <w:name w:val="HTML Preformatted Char"/>
+    <w:basedOn w:val="DefaultParagraphFont"/>
+    <w:link w:val="HTMLPreformatted"/>
     <w:uiPriority w:val="99"/>
     <w:rsid w:val="00D730E6"/>
     <w:rPr>
@@ -29016,22 +29254,22 @@
   </w:style>
   <w:style w:type="character" w:customStyle="1" w:styleId="start-tag">
     <w:name w:val="start-tag"/>
-    <w:basedOn w:val="Zadanifontodlomka"/>
+    <w:basedOn w:val="DefaultParagraphFont"/>
     <w:rsid w:val="00D730E6"/>
   </w:style>
   <w:style w:type="character" w:customStyle="1" w:styleId="attribute-name">
     <w:name w:val="attribute-name"/>
-    <w:basedOn w:val="Zadanifontodlomka"/>
+    <w:basedOn w:val="DefaultParagraphFont"/>
     <w:rsid w:val="00D730E6"/>
   </w:style>
   <w:style w:type="character" w:customStyle="1" w:styleId="comment">
     <w:name w:val="comment"/>
-    <w:basedOn w:val="Zadanifontodlomka"/>
+    <w:basedOn w:val="DefaultParagraphFont"/>
     <w:rsid w:val="00D730E6"/>
   </w:style>
   <w:style w:type="character" w:customStyle="1" w:styleId="end-tag">
     <w:name w:val="end-tag"/>
-    <w:basedOn w:val="Zadanifontodlomka"/>
+    <w:basedOn w:val="DefaultParagraphFont"/>
     <w:rsid w:val="00D730E6"/>
   </w:style>
   <w:style w:type="paragraph" w:customStyle="1" w:styleId="Naslovtablice">
@@ -29068,7 +29306,7 @@
   </w:style>
   <w:style w:type="character" w:customStyle="1" w:styleId="NaslovtabliceChar">
     <w:name w:val="Naslov tablice Char"/>
-    <w:basedOn w:val="Zadanifontodlomka"/>
+    <w:basedOn w:val="DefaultParagraphFont"/>
     <w:link w:val="Naslovtablice"/>
     <w:rsid w:val="001F431B"/>
     <w:rPr>
@@ -29078,7 +29316,7 @@
   </w:style>
   <w:style w:type="character" w:customStyle="1" w:styleId="NaslovslikeChar">
     <w:name w:val="Naslov slike Char"/>
-    <w:basedOn w:val="Zadanifontodlomka"/>
+    <w:basedOn w:val="DefaultParagraphFont"/>
     <w:link w:val="Naslovslike"/>
     <w:rsid w:val="00A30AEA"/>
     <w:rPr>
@@ -29087,10 +29325,10 @@
       <w:lang w:eastAsia="hr-HR"/>
     </w:rPr>
   </w:style>
-  <w:style w:type="paragraph" w:styleId="Tekstfusnote">
+  <w:style w:type="paragraph" w:styleId="FootnoteText">
     <w:name w:val="footnote text"/>
     <w:basedOn w:val="Normal"/>
-    <w:link w:val="TekstfusnoteChar"/>
+    <w:link w:val="FootnoteTextChar"/>
     <w:uiPriority w:val="99"/>
     <w:semiHidden/>
     <w:unhideWhenUsed/>
@@ -29100,10 +29338,10 @@
       <w:szCs w:val="20"/>
     </w:rPr>
   </w:style>
-  <w:style w:type="character" w:customStyle="1" w:styleId="TekstfusnoteChar">
-    <w:name w:val="Tekst fusnote Char"/>
-    <w:basedOn w:val="Zadanifontodlomka"/>
-    <w:link w:val="Tekstfusnote"/>
+  <w:style w:type="character" w:customStyle="1" w:styleId="FootnoteTextChar">
+    <w:name w:val="Footnote Text Char"/>
+    <w:basedOn w:val="DefaultParagraphFont"/>
+    <w:link w:val="FootnoteText"/>
     <w:uiPriority w:val="99"/>
     <w:semiHidden/>
     <w:rsid w:val="00B74A14"/>
@@ -29114,9 +29352,9 @@
       <w:lang w:eastAsia="hr-HR"/>
     </w:rPr>
   </w:style>
-  <w:style w:type="character" w:styleId="Referencafusnote">
+  <w:style w:type="character" w:styleId="FootnoteReference">
     <w:name w:val="footnote reference"/>
-    <w:basedOn w:val="Zadanifontodlomka"/>
+    <w:basedOn w:val="DefaultParagraphFont"/>
     <w:uiPriority w:val="99"/>
     <w:semiHidden/>
     <w:unhideWhenUsed/>
@@ -29125,9 +29363,9 @@
       <w:vertAlign w:val="superscript"/>
     </w:rPr>
   </w:style>
-  <w:style w:type="character" w:styleId="Nerijeenospominjanje">
+  <w:style w:type="character" w:styleId="UnresolvedMention">
     <w:name w:val="Unresolved Mention"/>
-    <w:basedOn w:val="Zadanifontodlomka"/>
+    <w:basedOn w:val="DefaultParagraphFont"/>
     <w:uiPriority w:val="99"/>
     <w:semiHidden/>
     <w:unhideWhenUsed/>
@@ -29137,9 +29375,9 @@
       <w:shd w:val="clear" w:color="auto" w:fill="E1DFDD"/>
     </w:rPr>
   </w:style>
-  <w:style w:type="character" w:styleId="SlijeenaHiperveza">
+  <w:style w:type="character" w:styleId="FollowedHyperlink">
     <w:name w:val="FollowedHyperlink"/>
-    <w:basedOn w:val="Zadanifontodlomka"/>
+    <w:basedOn w:val="DefaultParagraphFont"/>
     <w:uiPriority w:val="99"/>
     <w:semiHidden/>
     <w:unhideWhenUsed/>
@@ -29440,7 +29678,7 @@
 </file>
 
 <file path=customXml/itemProps1.xml><?xml version="1.0" encoding="utf-8"?>
-<ds:datastoreItem xmlns:ds="http://schemas.openxmlformats.org/officeDocument/2006/customXml" ds:itemID="{2069EC14-E05F-40D7-9362-DE17AE3A60BC}">
+<ds:datastoreItem xmlns:ds="http://schemas.openxmlformats.org/officeDocument/2006/customXml" ds:itemID="{24DDC1AC-4401-4C82-B22F-3F041885705D}">
   <ds:schemaRefs>
     <ds:schemaRef ds:uri="http://schemas.openxmlformats.org/officeDocument/2006/bibliography"/>
   </ds:schemaRefs>

</xml_diff>